<commit_message>
Updated SDD.docx for the first iteration final commit.
</commit_message>
<xml_diff>
--- a/SDD/SDD.docx
+++ b/SDD/SDD.docx
@@ -23,14 +23,14 @@
           <w:rFonts w:ascii="Helvetica" w:hAnsi="Helvetica" w:cs="Times New Roman"/>
           <w:color w:val="000000"/>
         </w:rPr>
-        <w:t>AllenS</w:t>
-      </w:r>
-      <w:r>
-        <w:rPr>
-          <w:rFonts w:ascii="Helvetica" w:hAnsi="Helvetica" w:cs="Times New Roman"/>
-          <w:color w:val="000000"/>
-        </w:rPr>
-        <w:t>canner</w:t>
+        <w:t>Allen</w:t>
+      </w:r>
+      <w:r>
+        <w:rPr>
+          <w:rFonts w:ascii="Helvetica" w:hAnsi="Helvetica" w:cs="Times New Roman"/>
+          <w:color w:val="000000"/>
+        </w:rPr>
+        <w:t>Compiler</w:t>
       </w:r>
       <w:proofErr w:type="spellEnd"/>
     </w:p>
@@ -117,14 +117,7 @@
           <w:rFonts w:ascii="Helvetica" w:hAnsi="Helvetica" w:cs="Times New Roman"/>
           <w:color w:val="000000"/>
         </w:rPr>
-        <w:t>AllenS</w:t>
-      </w:r>
-      <w:r>
-        <w:rPr>
-          <w:rFonts w:ascii="Helvetica" w:hAnsi="Helvetica" w:cs="Times New Roman"/>
-          <w:color w:val="000000"/>
-        </w:rPr>
-        <w:t>canner</w:t>
+        <w:t>AllenCompiler</w:t>
       </w:r>
       <w:proofErr w:type="spellEnd"/>
       <w:r>
@@ -132,7 +125,7 @@
           <w:rFonts w:ascii="Helvetica" w:hAnsi="Helvetica" w:cs="Times New Roman"/>
           <w:color w:val="000000"/>
         </w:rPr>
-        <w:t xml:space="preserve"> program </w:t>
+        <w:t xml:space="preserve"> </w:t>
       </w:r>
       <w:r>
         <w:rPr>
@@ -153,7 +146,100 @@
           <w:rFonts w:ascii="Helvetica" w:hAnsi="Helvetica" w:cs="Times New Roman"/>
           <w:color w:val="000000"/>
         </w:rPr>
-        <w:t xml:space="preserve"> from a plain text file and output</w:t>
+        <w:t xml:space="preserve"> from a plain text file</w:t>
+      </w:r>
+      <w:r>
+        <w:rPr>
+          <w:rFonts w:ascii="Helvetica" w:hAnsi="Helvetica" w:cs="Times New Roman"/>
+          <w:color w:val="000000"/>
+        </w:rPr>
+        <w:t xml:space="preserve"> or a String</w:t>
+      </w:r>
+      <w:r>
+        <w:rPr>
+          <w:rFonts w:ascii="Helvetica" w:hAnsi="Helvetica" w:cs="Times New Roman"/>
+          <w:color w:val="000000"/>
+        </w:rPr>
+        <w:t>, s</w:t>
+      </w:r>
+      <w:r>
+        <w:rPr>
+          <w:rFonts w:ascii="Helvetica" w:hAnsi="Helvetica" w:cs="Times New Roman"/>
+          <w:color w:val="000000"/>
+        </w:rPr>
+        <w:t xml:space="preserve">can the file </w:t>
+      </w:r>
+      <w:r>
+        <w:rPr>
+          <w:rFonts w:ascii="Helvetica" w:hAnsi="Helvetica" w:cs="Times New Roman"/>
+          <w:color w:val="000000"/>
+        </w:rPr>
+        <w:t>using the rules defined in the</w:t>
+      </w:r>
+      <w:r>
+        <w:rPr>
+          <w:rFonts w:ascii="Helvetica" w:hAnsi="Helvetica" w:cs="Times New Roman"/>
+          <w:color w:val="000000"/>
+        </w:rPr>
+        <w:t xml:space="preserve"> </w:t>
+      </w:r>
+      <w:proofErr w:type="spellStart"/>
+      <w:r>
+        <w:rPr>
+          <w:rFonts w:ascii="Helvetica" w:hAnsi="Helvetica" w:cs="Times New Roman"/>
+          <w:color w:val="000000"/>
+        </w:rPr>
+        <w:t>jflex</w:t>
+      </w:r>
+      <w:proofErr w:type="spellEnd"/>
+      <w:r>
+        <w:rPr>
+          <w:rFonts w:ascii="Helvetica" w:hAnsi="Helvetica" w:cs="Times New Roman"/>
+          <w:color w:val="000000"/>
+        </w:rPr>
+        <w:t xml:space="preserve"> </w:t>
+      </w:r>
+      <w:r>
+        <w:rPr>
+          <w:rFonts w:ascii="Helvetica" w:hAnsi="Helvetica" w:cs="Times New Roman"/>
+          <w:color w:val="000000"/>
+        </w:rPr>
+        <w:t>generated</w:t>
+      </w:r>
+      <w:r>
+        <w:rPr>
+          <w:rFonts w:ascii="Helvetica" w:hAnsi="Helvetica" w:cs="Times New Roman"/>
+          <w:color w:val="000000"/>
+        </w:rPr>
+        <w:t xml:space="preserve"> S</w:t>
+      </w:r>
+      <w:r>
+        <w:rPr>
+          <w:rFonts w:ascii="Helvetica" w:hAnsi="Helvetica" w:cs="Times New Roman"/>
+          <w:color w:val="000000"/>
+        </w:rPr>
+        <w:t>canner class of the java code</w:t>
+      </w:r>
+      <w:r>
+        <w:rPr>
+          <w:rFonts w:ascii="Helvetica" w:hAnsi="Helvetica" w:cs="Times New Roman"/>
+          <w:color w:val="000000"/>
+        </w:rPr>
+        <w:t>, and</w:t>
+      </w:r>
+      <w:r>
+        <w:rPr>
+          <w:rFonts w:ascii="Helvetica" w:hAnsi="Helvetica" w:cs="Times New Roman"/>
+          <w:color w:val="000000"/>
+        </w:rPr>
+        <w:t xml:space="preserve"> </w:t>
+      </w:r>
+      <w:r>
+        <w:rPr>
+          <w:rFonts w:ascii="Helvetica" w:hAnsi="Helvetica" w:cs="Times New Roman"/>
+          <w:color w:val="000000"/>
+        </w:rPr>
+        <w:t>output</w:t>
       </w:r>
       <w:r>
         <w:rPr>
@@ -181,21 +267,56 @@
           <w:rFonts w:ascii="Helvetica" w:hAnsi="Helvetica" w:cs="Times New Roman"/>
           <w:color w:val="000000"/>
         </w:rPr>
-        <w:t>The</w:t>
-      </w:r>
-      <w:r>
-        <w:rPr>
-          <w:rFonts w:ascii="Helvetica" w:hAnsi="Helvetica" w:cs="Times New Roman"/>
-          <w:color w:val="000000"/>
-        </w:rPr>
-        <w:t>n the</w:t>
-      </w:r>
-      <w:r>
-        <w:rPr>
-          <w:rFonts w:ascii="Helvetica" w:hAnsi="Helvetica" w:cs="Times New Roman"/>
-          <w:color w:val="000000"/>
-        </w:rPr>
-        <w:t xml:space="preserve"> scanner is going to distinguish which characters are keywords and which are user made variables. </w:t>
+        <w:t>T</w:t>
+      </w:r>
+      <w:r>
+        <w:rPr>
+          <w:rFonts w:ascii="Helvetica" w:hAnsi="Helvetica" w:cs="Times New Roman"/>
+          <w:color w:val="000000"/>
+        </w:rPr>
+        <w:t>he</w:t>
+      </w:r>
+      <w:r>
+        <w:rPr>
+          <w:rFonts w:ascii="Helvetica" w:hAnsi="Helvetica" w:cs="Times New Roman"/>
+          <w:color w:val="000000"/>
+        </w:rPr>
+        <w:t xml:space="preserve"> scanner </w:t>
+      </w:r>
+      <w:r>
+        <w:rPr>
+          <w:rFonts w:ascii="Helvetica" w:hAnsi="Helvetica" w:cs="Times New Roman"/>
+          <w:color w:val="000000"/>
+        </w:rPr>
+        <w:t xml:space="preserve">will </w:t>
+      </w:r>
+      <w:r>
+        <w:rPr>
+          <w:rFonts w:ascii="Helvetica" w:hAnsi="Helvetica" w:cs="Times New Roman"/>
+          <w:color w:val="000000"/>
+        </w:rPr>
+        <w:t>distinguish which characters are keywords and which are</w:t>
+      </w:r>
+      <w:r>
+        <w:rPr>
+          <w:rFonts w:ascii="Helvetica" w:hAnsi="Helvetica" w:cs="Times New Roman"/>
+          <w:color w:val="000000"/>
+        </w:rPr>
+        <w:t xml:space="preserve"> unexpected tokens</w:t>
+      </w:r>
+      <w:r>
+        <w:rPr>
+          <w:rFonts w:ascii="Helvetica" w:hAnsi="Helvetica" w:cs="Times New Roman"/>
+          <w:color w:val="000000"/>
+        </w:rPr>
+        <w:t xml:space="preserve">. </w:t>
+      </w:r>
+      <w:r>
+        <w:rPr>
+          <w:rFonts w:ascii="Helvetica" w:hAnsi="Helvetica" w:cs="Times New Roman"/>
+          <w:color w:val="000000"/>
+        </w:rPr>
+        <w:t>The Scanner and its classes are stored in the scanner package.</w:t>
       </w:r>
     </w:p>
     <w:p>
@@ -209,6 +330,7 @@
         <w:spacing w:line="480" w:lineRule="auto"/>
         <w:rPr>
           <w:rFonts w:ascii="Helvetica" w:hAnsi="Helvetica" w:cs="Times New Roman"/>
+          <w:color w:val="000000"/>
         </w:rPr>
       </w:pPr>
     </w:p>
@@ -227,7 +349,15 @@
           <w:b/>
           <w:u w:val="single"/>
         </w:rPr>
-        <w:t>Design:</w:t>
+        <w:t>Scanner</w:t>
+      </w:r>
+      <w:r>
+        <w:rPr>
+          <w:rFonts w:ascii="Helvetica" w:hAnsi="Helvetica" w:cs="Times New Roman"/>
+          <w:b/>
+          <w:u w:val="single"/>
+        </w:rPr>
+        <w:t>:</w:t>
       </w:r>
     </w:p>
     <w:p>
@@ -483,7 +613,15 @@
           <w:rFonts w:ascii="Helvetica" w:hAnsi="Helvetica" w:cs="Times New Roman"/>
           <w:color w:val="000000"/>
         </w:rPr>
-        <w:t xml:space="preserve"> because it’</w:t>
+        <w:t xml:space="preserve"> because </w:t>
+      </w:r>
+      <w:r>
+        <w:rPr>
+          <w:rFonts w:ascii="Helvetica" w:hAnsi="Helvetica" w:cs="Times New Roman"/>
+          <w:color w:val="000000"/>
+        </w:rPr>
+        <w:lastRenderedPageBreak/>
+        <w:t>it’</w:t>
       </w:r>
       <w:r>
         <w:rPr>
@@ -537,22 +675,7 @@
           <w:rFonts w:ascii="Helvetica" w:hAnsi="Helvetica" w:cs="Times New Roman"/>
           <w:color w:val="000000"/>
         </w:rPr>
-        <w:lastRenderedPageBreak/>
-        <w:t xml:space="preserve">This program contains </w:t>
-      </w:r>
-      <w:r>
-        <w:rPr>
-          <w:rFonts w:ascii="Helvetica" w:hAnsi="Helvetica" w:cs="Times New Roman"/>
-          <w:color w:val="000000"/>
-        </w:rPr>
-        <w:t>four java files</w:t>
-      </w:r>
-      <w:r>
-        <w:rPr>
-          <w:rFonts w:ascii="Helvetica" w:hAnsi="Helvetica" w:cs="Times New Roman"/>
-          <w:color w:val="000000"/>
-        </w:rPr>
-        <w:t xml:space="preserve"> – Token, </w:t>
+        <w:t xml:space="preserve">This program contains four java files – Token, </w:t>
       </w:r>
       <w:proofErr w:type="spellStart"/>
       <w:r>
@@ -576,7 +699,7 @@
           <w:rFonts w:ascii="Helvetica" w:hAnsi="Helvetica" w:cs="Times New Roman"/>
           <w:color w:val="000000"/>
         </w:rPr>
-        <w:t>TestMyScanner</w:t>
+        <w:t>ScannerTest</w:t>
       </w:r>
       <w:proofErr w:type="spellEnd"/>
       <w:r>
@@ -586,13 +709,27 @@
         </w:rPr>
         <w:t xml:space="preserve">, and </w:t>
       </w:r>
+      <w:r>
+        <w:rPr>
+          <w:rFonts w:ascii="Helvetica" w:hAnsi="Helvetica" w:cs="Times New Roman"/>
+          <w:color w:val="000000"/>
+        </w:rPr>
+        <w:t>Scanner.</w:t>
+      </w:r>
+      <w:r>
+        <w:rPr>
+          <w:rFonts w:ascii="Helvetica" w:hAnsi="Helvetica" w:cs="Times New Roman"/>
+          <w:color w:val="000000"/>
+        </w:rPr>
+        <w:t xml:space="preserve"> It also contains one </w:t>
+      </w:r>
       <w:proofErr w:type="spellStart"/>
       <w:r>
         <w:rPr>
           <w:rFonts w:ascii="Helvetica" w:hAnsi="Helvetica" w:cs="Times New Roman"/>
           <w:color w:val="000000"/>
         </w:rPr>
-        <w:t>MyScanner</w:t>
+        <w:t>jflex</w:t>
       </w:r>
       <w:proofErr w:type="spellEnd"/>
       <w:r>
@@ -600,7 +737,39 @@
           <w:rFonts w:ascii="Helvetica" w:hAnsi="Helvetica" w:cs="Times New Roman"/>
           <w:color w:val="000000"/>
         </w:rPr>
-        <w:t>.</w:t>
+        <w:t xml:space="preserve"> file called </w:t>
+      </w:r>
+      <w:proofErr w:type="spellStart"/>
+      <w:r>
+        <w:rPr>
+          <w:rFonts w:ascii="Helvetica" w:hAnsi="Helvetica" w:cs="Times New Roman"/>
+          <w:color w:val="000000"/>
+        </w:rPr>
+        <w:t>AllenScanner</w:t>
+      </w:r>
+      <w:proofErr w:type="spellEnd"/>
+      <w:r>
+        <w:rPr>
+          <w:rFonts w:ascii="Helvetica" w:hAnsi="Helvetica" w:cs="Times New Roman"/>
+          <w:color w:val="000000"/>
+        </w:rPr>
+        <w:t xml:space="preserve">. The </w:t>
+      </w:r>
+      <w:proofErr w:type="spellStart"/>
+      <w:r>
+        <w:rPr>
+          <w:rFonts w:ascii="Helvetica" w:hAnsi="Helvetica" w:cs="Times New Roman"/>
+          <w:color w:val="000000"/>
+        </w:rPr>
+        <w:t>AllenScanner</w:t>
+      </w:r>
+      <w:proofErr w:type="spellEnd"/>
+      <w:r>
+        <w:rPr>
+          <w:rFonts w:ascii="Helvetica" w:hAnsi="Helvetica" w:cs="Times New Roman"/>
+          <w:color w:val="000000"/>
+        </w:rPr>
+        <w:t xml:space="preserve"> file contains the instructions on how each Token should be handled.</w:t>
       </w:r>
       <w:r>
         <w:rPr>
@@ -614,7 +783,86 @@
           <w:rFonts w:ascii="Helvetica" w:hAnsi="Helvetica" w:cs="Times New Roman"/>
           <w:color w:val="000000"/>
         </w:rPr>
-        <w:t>The Token class</w:t>
+        <w:t>The Token class is a c</w:t>
+      </w:r>
+      <w:r>
+        <w:rPr>
+          <w:rFonts w:ascii="Helvetica" w:hAnsi="Helvetica" w:cs="Times New Roman"/>
+          <w:color w:val="000000"/>
+        </w:rPr>
+        <w:t xml:space="preserve">onstructor class for a token object. </w:t>
+      </w:r>
+      <w:r>
+        <w:rPr>
+          <w:rFonts w:ascii="Helvetica" w:hAnsi="Helvetica" w:cs="Times New Roman"/>
+          <w:color w:val="000000"/>
+        </w:rPr>
+        <w:t xml:space="preserve">All the tokens will consist of the </w:t>
+      </w:r>
+      <w:r>
+        <w:rPr>
+          <w:rFonts w:ascii="Helvetica" w:hAnsi="Helvetica" w:cs="Times New Roman"/>
+          <w:color w:val="000000"/>
+        </w:rPr>
+        <w:t xml:space="preserve">lexeme, or characters in </w:t>
+      </w:r>
+      <w:r>
+        <w:rPr>
+          <w:rFonts w:ascii="Helvetica" w:hAnsi="Helvetica" w:cs="Times New Roman"/>
+          <w:color w:val="000000"/>
+        </w:rPr>
+        <w:t xml:space="preserve">the </w:t>
+      </w:r>
+      <w:r>
+        <w:rPr>
+          <w:rFonts w:ascii="Helvetica" w:hAnsi="Helvetica" w:cs="Times New Roman"/>
+          <w:color w:val="000000"/>
+        </w:rPr>
+        <w:t>i</w:t>
+      </w:r>
+      <w:r>
+        <w:rPr>
+          <w:rFonts w:ascii="Helvetica" w:hAnsi="Helvetica" w:cs="Times New Roman"/>
+          <w:color w:val="000000"/>
+        </w:rPr>
+        <w:t xml:space="preserve">nput stream, and the token type. The </w:t>
+      </w:r>
+      <w:proofErr w:type="spellStart"/>
+      <w:r>
+        <w:rPr>
+          <w:rFonts w:ascii="Helvetica" w:hAnsi="Helvetica" w:cs="Times New Roman"/>
+          <w:color w:val="000000"/>
+        </w:rPr>
+        <w:t>TokenType</w:t>
+      </w:r>
+      <w:proofErr w:type="spellEnd"/>
+      <w:r>
+        <w:rPr>
+          <w:rFonts w:ascii="Helvetica" w:hAnsi="Helvetica" w:cs="Times New Roman"/>
+          <w:color w:val="000000"/>
+        </w:rPr>
+        <w:t xml:space="preserve"> class consists of all of the different t</w:t>
+      </w:r>
+      <w:r>
+        <w:rPr>
+          <w:rFonts w:ascii="Helvetica" w:hAnsi="Helvetica" w:cs="Times New Roman"/>
+          <w:color w:val="000000"/>
+        </w:rPr>
+        <w:t>ypes a token can be.</w:t>
+      </w:r>
+      <w:r>
+        <w:rPr>
+          <w:rFonts w:ascii="Helvetica" w:hAnsi="Helvetica" w:cs="Times New Roman"/>
+          <w:color w:val="000000"/>
+        </w:rPr>
+        <w:t xml:space="preserve"> These types are then passed into the scanner class.</w:t>
+      </w:r>
+      <w:r>
+        <w:rPr>
+          <w:rFonts w:ascii="Helvetica" w:hAnsi="Helvetica" w:cs="Times New Roman"/>
+          <w:color w:val="000000"/>
+        </w:rPr>
+        <w:t xml:space="preserve"> There is a type for every keyword and symbol as</w:t>
       </w:r>
       <w:r>
         <w:rPr>
@@ -628,77 +876,7 @@
           <w:rFonts w:ascii="Helvetica" w:hAnsi="Helvetica" w:cs="Times New Roman"/>
           <w:color w:val="000000"/>
         </w:rPr>
-        <w:t xml:space="preserve">is </w:t>
-      </w:r>
-      <w:r>
-        <w:rPr>
-          <w:rFonts w:ascii="Helvetica" w:hAnsi="Helvetica" w:cs="Times New Roman"/>
-          <w:color w:val="000000"/>
-        </w:rPr>
-        <w:t>a c</w:t>
-      </w:r>
-      <w:r>
-        <w:rPr>
-          <w:rFonts w:ascii="Helvetica" w:hAnsi="Helvetica" w:cs="Times New Roman"/>
-          <w:color w:val="000000"/>
-        </w:rPr>
-        <w:t xml:space="preserve">onstructor class for a token object. </w:t>
-      </w:r>
-      <w:r>
-        <w:rPr>
-          <w:rFonts w:ascii="Helvetica" w:hAnsi="Helvetica" w:cs="Times New Roman"/>
-          <w:color w:val="000000"/>
-        </w:rPr>
-        <w:t>All the</w:t>
-      </w:r>
-      <w:r>
-        <w:rPr>
-          <w:rFonts w:ascii="Helvetica" w:hAnsi="Helvetica" w:cs="Times New Roman"/>
-          <w:color w:val="000000"/>
-        </w:rPr>
-        <w:t xml:space="preserve"> token</w:t>
-      </w:r>
-      <w:r>
-        <w:rPr>
-          <w:rFonts w:ascii="Helvetica" w:hAnsi="Helvetica" w:cs="Times New Roman"/>
-          <w:color w:val="000000"/>
-        </w:rPr>
-        <w:t>s</w:t>
-      </w:r>
-      <w:r>
-        <w:rPr>
-          <w:rFonts w:ascii="Helvetica" w:hAnsi="Helvetica" w:cs="Times New Roman"/>
-          <w:color w:val="000000"/>
-        </w:rPr>
-        <w:t xml:space="preserve"> will consist of the </w:t>
-      </w:r>
-      <w:r>
-        <w:rPr>
-          <w:rFonts w:ascii="Helvetica" w:hAnsi="Helvetica" w:cs="Times New Roman"/>
-          <w:color w:val="000000"/>
-        </w:rPr>
-        <w:t xml:space="preserve">lexeme, or characters in </w:t>
-      </w:r>
-      <w:r>
-        <w:rPr>
-          <w:rFonts w:ascii="Helvetica" w:hAnsi="Helvetica" w:cs="Times New Roman"/>
-          <w:color w:val="000000"/>
-        </w:rPr>
-        <w:t xml:space="preserve">the </w:t>
-      </w:r>
-      <w:r>
-        <w:rPr>
-          <w:rFonts w:ascii="Helvetica" w:hAnsi="Helvetica" w:cs="Times New Roman"/>
-          <w:color w:val="000000"/>
-        </w:rPr>
-        <w:t>i</w:t>
-      </w:r>
-      <w:r>
-        <w:rPr>
-          <w:rFonts w:ascii="Helvetica" w:hAnsi="Helvetica" w:cs="Times New Roman"/>
-          <w:color w:val="000000"/>
-        </w:rPr>
-        <w:t>nput stream, and the token type.</w:t>
+        <w:t>well as two types for ID and number.</w:t>
       </w:r>
       <w:r>
         <w:rPr>
@@ -707,6 +885,64 @@
         </w:rPr>
         <w:t xml:space="preserve"> </w:t>
       </w:r>
+      <w:proofErr w:type="spellStart"/>
+      <w:r>
+        <w:rPr>
+          <w:rFonts w:ascii="Helvetica" w:hAnsi="Helvetica" w:cs="Times New Roman"/>
+          <w:color w:val="000000"/>
+        </w:rPr>
+        <w:t>ScannerTest</w:t>
+      </w:r>
+      <w:proofErr w:type="spellEnd"/>
+      <w:r>
+        <w:rPr>
+          <w:rFonts w:ascii="Helvetica" w:hAnsi="Helvetica" w:cs="Times New Roman"/>
+          <w:color w:val="000000"/>
+        </w:rPr>
+        <w:t xml:space="preserve"> takes an input file</w:t>
+      </w:r>
+      <w:r>
+        <w:rPr>
+          <w:rFonts w:ascii="Helvetica" w:hAnsi="Helvetica" w:cs="Times New Roman"/>
+          <w:color w:val="000000"/>
+        </w:rPr>
+        <w:t xml:space="preserve"> or a string</w:t>
+      </w:r>
+      <w:r>
+        <w:rPr>
+          <w:rFonts w:ascii="Helvetica" w:hAnsi="Helvetica" w:cs="Times New Roman"/>
+          <w:color w:val="000000"/>
+        </w:rPr>
+        <w:t xml:space="preserve"> and </w:t>
+      </w:r>
+      <w:r>
+        <w:rPr>
+          <w:rFonts w:ascii="Helvetica" w:hAnsi="Helvetica" w:cs="Times New Roman"/>
+          <w:color w:val="000000"/>
+        </w:rPr>
+        <w:t>feeds the characters into</w:t>
+      </w:r>
+      <w:r>
+        <w:rPr>
+          <w:rFonts w:ascii="Helvetica" w:hAnsi="Helvetica" w:cs="Times New Roman"/>
+          <w:color w:val="000000"/>
+        </w:rPr>
+        <w:t xml:space="preserve"> the scanner class. </w:t>
+      </w:r>
+      <w:r>
+        <w:rPr>
+          <w:rFonts w:ascii="Helvetica" w:hAnsi="Helvetica" w:cs="Times New Roman"/>
+          <w:color w:val="000000"/>
+        </w:rPr>
+        <w:t>As long as the scanner doesn't hit a null token, the scanner prints out any tokens that are not whitespace tokens or null tokens.</w:t>
+      </w:r>
+      <w:r>
+        <w:rPr>
+          <w:rFonts w:ascii="Helvetica" w:hAnsi="Helvetica" w:cs="Times New Roman"/>
+          <w:color w:val="000000"/>
+        </w:rPr>
+        <w:t xml:space="preserve"> </w:t>
+      </w:r>
       <w:r>
         <w:rPr>
           <w:rFonts w:ascii="Helvetica" w:hAnsi="Helvetica" w:cs="Times New Roman"/>
@@ -714,13 +950,20 @@
         </w:rPr>
         <w:t xml:space="preserve">The </w:t>
       </w:r>
+      <w:r>
+        <w:rPr>
+          <w:rFonts w:ascii="Helvetica" w:hAnsi="Helvetica" w:cs="Times New Roman"/>
+          <w:color w:val="000000"/>
+        </w:rPr>
+        <w:t xml:space="preserve">Scanner file is the java file that was created when the </w:t>
+      </w:r>
       <w:proofErr w:type="spellStart"/>
       <w:r>
         <w:rPr>
           <w:rFonts w:ascii="Helvetica" w:hAnsi="Helvetica" w:cs="Times New Roman"/>
           <w:color w:val="000000"/>
         </w:rPr>
-        <w:t>TokenType</w:t>
+        <w:t>AllenScanner</w:t>
       </w:r>
       <w:proofErr w:type="spellEnd"/>
       <w:r>
@@ -728,234 +971,21 @@
           <w:rFonts w:ascii="Helvetica" w:hAnsi="Helvetica" w:cs="Times New Roman"/>
           <w:color w:val="000000"/>
         </w:rPr>
-        <w:t xml:space="preserve"> class consists of </w:t>
-      </w:r>
-      <w:r>
-        <w:rPr>
-          <w:rFonts w:ascii="Helvetica" w:hAnsi="Helvetica" w:cs="Times New Roman"/>
-          <w:color w:val="000000"/>
-        </w:rPr>
-        <w:t>all of the different t</w:t>
-      </w:r>
-      <w:r>
-        <w:rPr>
-          <w:rFonts w:ascii="Helvetica" w:hAnsi="Helvetica" w:cs="Times New Roman"/>
-          <w:color w:val="000000"/>
-        </w:rPr>
-        <w:t>ypes a token can be.</w:t>
-      </w:r>
-      <w:r>
-        <w:rPr>
-          <w:rFonts w:ascii="Helvetica" w:hAnsi="Helvetica" w:cs="Times New Roman"/>
-          <w:color w:val="000000"/>
-        </w:rPr>
-        <w:t xml:space="preserve"> These types are then passed into the scanner class.</w:t>
-      </w:r>
-      <w:r>
-        <w:rPr>
-          <w:rFonts w:ascii="Helvetica" w:hAnsi="Helvetica" w:cs="Times New Roman"/>
-          <w:color w:val="000000"/>
-        </w:rPr>
-        <w:t xml:space="preserve"> There is a type for every keyword and symbol as</w:t>
-      </w:r>
-      <w:r>
-        <w:rPr>
-          <w:rFonts w:ascii="Helvetica" w:hAnsi="Helvetica" w:cs="Times New Roman"/>
-          <w:color w:val="000000"/>
-        </w:rPr>
-        <w:t xml:space="preserve"> </w:t>
-      </w:r>
-      <w:r>
-        <w:rPr>
-          <w:rFonts w:ascii="Helvetica" w:hAnsi="Helvetica" w:cs="Times New Roman"/>
-          <w:color w:val="000000"/>
-        </w:rPr>
-        <w:t>well as two types for ID and number.</w:t>
-      </w:r>
-      <w:r>
-        <w:rPr>
-          <w:rFonts w:ascii="Helvetica" w:hAnsi="Helvetica" w:cs="Times New Roman"/>
-          <w:color w:val="000000"/>
-        </w:rPr>
-        <w:t xml:space="preserve"> </w:t>
-      </w:r>
-      <w:proofErr w:type="spellStart"/>
-      <w:r>
-        <w:rPr>
-          <w:rFonts w:ascii="Helvetica" w:hAnsi="Helvetica" w:cs="Times New Roman"/>
-          <w:color w:val="000000"/>
-        </w:rPr>
-        <w:t>TestMyScanner</w:t>
-      </w:r>
-      <w:proofErr w:type="spellEnd"/>
-      <w:r>
-        <w:rPr>
-          <w:rFonts w:ascii="Helvetica" w:hAnsi="Helvetica" w:cs="Times New Roman"/>
-          <w:color w:val="000000"/>
-        </w:rPr>
-        <w:t xml:space="preserve"> takes an input file from the command line and </w:t>
-      </w:r>
-      <w:r>
-        <w:rPr>
-          <w:rFonts w:ascii="Helvetica" w:hAnsi="Helvetica" w:cs="Times New Roman"/>
-          <w:color w:val="000000"/>
-        </w:rPr>
-        <w:t>feeds the chara</w:t>
-      </w:r>
-      <w:r>
-        <w:rPr>
-          <w:rFonts w:ascii="Helvetica" w:hAnsi="Helvetica" w:cs="Times New Roman"/>
-          <w:color w:val="000000"/>
-        </w:rPr>
-        <w:t xml:space="preserve">cters into </w:t>
-      </w:r>
-      <w:proofErr w:type="gramStart"/>
-      <w:r>
-        <w:rPr>
-          <w:rFonts w:ascii="Helvetica" w:hAnsi="Helvetica" w:cs="Times New Roman"/>
-          <w:color w:val="000000"/>
-        </w:rPr>
-        <w:t>a the</w:t>
-      </w:r>
-      <w:proofErr w:type="gramEnd"/>
-      <w:r>
-        <w:rPr>
-          <w:rFonts w:ascii="Helvetica" w:hAnsi="Helvetica" w:cs="Times New Roman"/>
-          <w:color w:val="000000"/>
-        </w:rPr>
-        <w:t xml:space="preserve"> scanner class. </w:t>
-      </w:r>
-      <w:r>
-        <w:rPr>
-          <w:rFonts w:ascii="Helvetica" w:hAnsi="Helvetica" w:cs="Times New Roman"/>
-          <w:color w:val="000000"/>
-        </w:rPr>
-        <w:t>As long as the scanner doesn't hit a null token, the scanner prints out any tokens that are not whitespace tokens or null tokens.</w:t>
-      </w:r>
-      <w:r>
-        <w:rPr>
-          <w:rFonts w:ascii="Helvetica" w:hAnsi="Helvetica" w:cs="Times New Roman"/>
-          <w:color w:val="000000"/>
-        </w:rPr>
-        <w:t xml:space="preserve"> </w:t>
-      </w:r>
-      <w:r>
-        <w:rPr>
-          <w:rFonts w:ascii="Helvetica" w:hAnsi="Helvetica" w:cs="Times New Roman"/>
-          <w:color w:val="000000"/>
-        </w:rPr>
-        <w:t xml:space="preserve">The </w:t>
-      </w:r>
-      <w:proofErr w:type="spellStart"/>
-      <w:r>
-        <w:rPr>
-          <w:rFonts w:ascii="Helvetica" w:hAnsi="Helvetica" w:cs="Times New Roman"/>
-          <w:color w:val="000000"/>
-        </w:rPr>
-        <w:t>MyScanner</w:t>
-      </w:r>
-      <w:proofErr w:type="spellEnd"/>
-      <w:r>
-        <w:rPr>
-          <w:rFonts w:ascii="Helvetica" w:hAnsi="Helvetica" w:cs="Times New Roman"/>
-          <w:color w:val="000000"/>
-        </w:rPr>
-        <w:t xml:space="preserve"> file is the java file that was created when the </w:t>
-      </w:r>
-      <w:proofErr w:type="spellStart"/>
-      <w:r>
-        <w:rPr>
-          <w:rFonts w:ascii="Helvetica" w:hAnsi="Helvetica" w:cs="Times New Roman"/>
-          <w:color w:val="000000"/>
-        </w:rPr>
-        <w:t>AllenScanner</w:t>
-      </w:r>
-      <w:proofErr w:type="spellEnd"/>
-      <w:r>
-        <w:rPr>
-          <w:rFonts w:ascii="Helvetica" w:hAnsi="Helvetica" w:cs="Times New Roman"/>
-          <w:color w:val="000000"/>
-        </w:rPr>
-        <w:t xml:space="preserve"> </w:t>
-      </w:r>
-      <w:proofErr w:type="spellStart"/>
-      <w:r>
-        <w:rPr>
-          <w:rFonts w:ascii="Helvetica" w:hAnsi="Helvetica" w:cs="Times New Roman"/>
-          <w:color w:val="000000"/>
-        </w:rPr>
-        <w:t>jflex</w:t>
-      </w:r>
-      <w:proofErr w:type="spellEnd"/>
-      <w:r>
-        <w:rPr>
-          <w:rFonts w:ascii="Helvetica" w:hAnsi="Helvetica" w:cs="Times New Roman"/>
-          <w:color w:val="000000"/>
-        </w:rPr>
-        <w:t xml:space="preserve"> file was</w:t>
-      </w:r>
-      <w:r>
-        <w:rPr>
-          <w:rFonts w:ascii="Helvetica" w:hAnsi="Helvetica" w:cs="Times New Roman"/>
-          <w:color w:val="000000"/>
-        </w:rPr>
-        <w:t xml:space="preserve"> run.</w:t>
-      </w:r>
-      <w:r>
-        <w:rPr>
-          <w:rFonts w:ascii="Helvetica" w:hAnsi="Helvetica" w:cs="Times New Roman"/>
-          <w:color w:val="000000"/>
-        </w:rPr>
-        <w:t xml:space="preserve"> </w:t>
-      </w:r>
-      <w:r>
-        <w:rPr>
-          <w:rFonts w:ascii="Helvetica" w:hAnsi="Helvetica" w:cs="Times New Roman"/>
-          <w:color w:val="000000"/>
-        </w:rPr>
-        <w:t xml:space="preserve">The scanner for this class </w:t>
-      </w:r>
-      <w:r>
-        <w:rPr>
-          <w:rFonts w:ascii="Helvetica" w:hAnsi="Helvetica" w:cs="Times New Roman"/>
-          <w:color w:val="000000"/>
-        </w:rPr>
-        <w:t>uses the key w</w:t>
-      </w:r>
-      <w:r>
-        <w:rPr>
-          <w:rFonts w:ascii="Helvetica" w:hAnsi="Helvetica" w:cs="Times New Roman"/>
-          <w:color w:val="000000"/>
-        </w:rPr>
-        <w:t xml:space="preserve">ords and symbols defined for the token </w:t>
-      </w:r>
-      <w:r>
-        <w:rPr>
-          <w:rFonts w:ascii="Helvetica" w:hAnsi="Helvetica" w:cs="Times New Roman"/>
-          <w:color w:val="000000"/>
-        </w:rPr>
-        <w:t>and prints out the tokens</w:t>
-      </w:r>
-      <w:r>
-        <w:rPr>
-          <w:rFonts w:ascii="Helvetica" w:hAnsi="Helvetica" w:cs="Times New Roman"/>
-          <w:color w:val="000000"/>
-        </w:rPr>
-        <w:t xml:space="preserve"> that are not whitespace tokens or null tokens </w:t>
-      </w:r>
-      <w:r>
-        <w:rPr>
-          <w:rFonts w:ascii="Helvetica" w:hAnsi="Helvetica" w:cs="Times New Roman"/>
-          <w:color w:val="000000"/>
-        </w:rPr>
-        <w:t>along with</w:t>
-      </w:r>
-      <w:r>
-        <w:rPr>
-          <w:rFonts w:ascii="Helvetica" w:hAnsi="Helvetica" w:cs="Times New Roman"/>
-          <w:color w:val="000000"/>
-        </w:rPr>
-        <w:t xml:space="preserve"> any errors.</w:t>
+        <w:t xml:space="preserve"> file was run. The scanner for this class </w:t>
+      </w:r>
+      <w:r>
+        <w:rPr>
+          <w:rFonts w:ascii="Helvetica" w:hAnsi="Helvetica" w:cs="Times New Roman"/>
+          <w:color w:val="000000"/>
+        </w:rPr>
+        <w:t>uses the key</w:t>
+      </w:r>
+      <w:r>
+        <w:rPr>
+          <w:rFonts w:ascii="Helvetica" w:hAnsi="Helvetica" w:cs="Times New Roman"/>
+          <w:color w:val="000000"/>
+        </w:rPr>
+        <w:t>words and symbols defined for the token and prints out the tokens that are not whitespace tokens or null tokens along with any errors.</w:t>
       </w:r>
     </w:p>
     <w:p>
@@ -1140,6 +1170,7 @@
         <w:rPr>
           <w:rFonts w:ascii="Helvetica" w:hAnsi="Helvetica"/>
         </w:rPr>
+        <w:lastRenderedPageBreak/>
         <w:t>while</w:t>
       </w:r>
     </w:p>
@@ -1218,7 +1249,6 @@
         <w:rPr>
           <w:rFonts w:ascii="Helvetica" w:hAnsi="Helvetica"/>
         </w:rPr>
-        <w:lastRenderedPageBreak/>
         <w:t>mod</w:t>
       </w:r>
     </w:p>
@@ -1531,8 +1561,6 @@
         </w:rPr>
         <w:t>/</w:t>
       </w:r>
-      <w:bookmarkStart w:id="0" w:name="_GoBack"/>
-      <w:bookmarkEnd w:id="0"/>
     </w:p>
     <w:p>
       <w:pPr>
@@ -1564,19 +1592,39 @@
       <w:pPr>
         <w:rPr>
           <w:rFonts w:ascii="Helvetica" w:hAnsi="Helvetica"/>
-        </w:rPr>
-      </w:pPr>
-      <w:r>
-        <w:rPr>
-          <w:rFonts w:ascii="Helvetica" w:hAnsi="Helvetica"/>
           <w:noProof/>
+        </w:rPr>
+      </w:pPr>
+    </w:p>
+    <w:p>
+      <w:pPr>
+        <w:rPr>
+          <w:rFonts w:ascii="Helvetica" w:hAnsi="Helvetica"/>
+        </w:rPr>
+      </w:pPr>
+    </w:p>
+    <w:p>
+      <w:pPr>
+        <w:pStyle w:val="Caption"/>
+        <w:rPr>
+          <w:rFonts w:ascii="Times New Roman" w:hAnsi="Times New Roman" w:cs="Times New Roman"/>
+          <w:sz w:val="24"/>
+          <w:szCs w:val="24"/>
+        </w:rPr>
+      </w:pPr>
+      <w:r>
+        <w:rPr>
+          <w:rFonts w:ascii="Times New Roman" w:hAnsi="Times New Roman" w:cs="Times New Roman"/>
+          <w:noProof/>
+          <w:sz w:val="24"/>
+          <w:szCs w:val="24"/>
         </w:rPr>
         <w:lastRenderedPageBreak/>
         <w:drawing>
           <wp:inline distT="0" distB="0" distL="0" distR="0">
-            <wp:extent cx="6404551" cy="3981588"/>
-            <wp:effectExtent l="0" t="0" r="0" b="0"/>
-            <wp:docPr id="1" name="Picture 1"/>
+            <wp:extent cx="5721790" cy="8817610"/>
+            <wp:effectExtent l="0" t="0" r="6350" b="0"/>
+            <wp:docPr id="3" name="Picture 3"/>
             <wp:cNvGraphicFramePr>
               <a:graphicFrameLocks xmlns:a="http://schemas.openxmlformats.org/drawingml/2006/main" noChangeAspect="1"/>
             </wp:cNvGraphicFramePr>
@@ -1584,7 +1632,7 @@
               <a:graphicData uri="http://schemas.openxmlformats.org/drawingml/2006/picture">
                 <pic:pic xmlns:pic="http://schemas.openxmlformats.org/drawingml/2006/picture">
                   <pic:nvPicPr>
-                    <pic:cNvPr id="1" name="fsm.pdf"/>
+                    <pic:cNvPr id="3" name="FSM.png"/>
                     <pic:cNvPicPr/>
                   </pic:nvPicPr>
                   <pic:blipFill>
@@ -1602,7 +1650,7 @@
                   <pic:spPr>
                     <a:xfrm>
                       <a:off x="0" y="0"/>
-                      <a:ext cx="6419748" cy="3991036"/>
+                      <a:ext cx="5725939" cy="8824004"/>
                     </a:xfrm>
                     <a:prstGeom prst="rect">
                       <a:avLst/>
@@ -1613,6 +1661,52 @@
             </a:graphic>
           </wp:inline>
         </w:drawing>
+      </w:r>
+      <w:bookmarkStart w:id="0" w:name="_GoBack"/>
+      <w:bookmarkEnd w:id="0"/>
+    </w:p>
+    <w:p>
+      <w:pPr>
+        <w:pStyle w:val="Caption"/>
+        <w:rPr>
+          <w:rFonts w:ascii="Times New Roman" w:hAnsi="Times New Roman" w:cs="Times New Roman"/>
+          <w:sz w:val="24"/>
+          <w:szCs w:val="24"/>
+        </w:rPr>
+      </w:pPr>
+    </w:p>
+    <w:p>
+      <w:pPr>
+        <w:pStyle w:val="Caption"/>
+        <w:rPr>
+          <w:rFonts w:ascii="Times New Roman" w:hAnsi="Times New Roman" w:cs="Times New Roman"/>
+          <w:sz w:val="24"/>
+          <w:szCs w:val="24"/>
+        </w:rPr>
+        <w:sectPr>
+          <w:pgSz w:w="12240" w:h="15840"/>
+          <w:pgMar w:top="1440" w:right="1440" w:bottom="1440" w:left="1440" w:header="720" w:footer="720" w:gutter="0"/>
+          <w:pgNumType w:start="0"/>
+          <w:cols w:space="720"/>
+          <w:titlePg/>
+          <w:docGrid w:linePitch="360"/>
+        </w:sectPr>
+      </w:pPr>
+      <w:r>
+        <w:rPr>
+          <w:rFonts w:ascii="Times New Roman" w:hAnsi="Times New Roman" w:cs="Times New Roman"/>
+          <w:sz w:val="24"/>
+          <w:szCs w:val="24"/>
+        </w:rPr>
+        <w:t xml:space="preserve">FSM Design: Designed </w:t>
+      </w:r>
+      <w:r>
+        <w:rPr>
+          <w:rFonts w:ascii="Times New Roman" w:hAnsi="Times New Roman" w:cs="Times New Roman"/>
+          <w:sz w:val="24"/>
+          <w:szCs w:val="24"/>
+        </w:rPr>
+        <w:t>by Marissa Allen and Cohl Dorsey</w:t>
       </w:r>
     </w:p>
     <w:p>
@@ -2078,6 +2172,25 @@
       <w:szCs w:val="18"/>
     </w:rPr>
   </w:style>
+  <w:style w:type="paragraph" w:styleId="Caption">
+    <w:name w:val="caption"/>
+    <w:basedOn w:val="Normal"/>
+    <w:next w:val="Normal"/>
+    <w:uiPriority w:val="35"/>
+    <w:unhideWhenUsed/>
+    <w:qFormat/>
+    <w:rsid w:val="002B47E5"/>
+    <w:pPr>
+      <w:spacing w:after="200"/>
+    </w:pPr>
+    <w:rPr>
+      <w:i/>
+      <w:iCs/>
+      <w:color w:val="44546A" w:themeColor="text2"/>
+      <w:sz w:val="18"/>
+      <w:szCs w:val="18"/>
+    </w:rPr>
+  </w:style>
 </w:styles>
 </file>
 

</xml_diff>

<commit_message>
Updated parser chapter of the SDD.
</commit_message>
<xml_diff>
--- a/SDD/SDD.docx
+++ b/SDD/SDD.docx
@@ -17,7 +17,6 @@
           <w:color w:val="000000"/>
         </w:rPr>
       </w:pPr>
-      <w:proofErr w:type="spellStart"/>
       <w:r>
         <w:rPr>
           <w:rFonts w:ascii="Helvetica" w:hAnsi="Helvetica" w:cs="Times New Roman"/>
@@ -32,7 +31,6 @@
         </w:rPr>
         <w:t>Compiler</w:t>
       </w:r>
-      <w:proofErr w:type="spellEnd"/>
     </w:p>
     <w:p>
       <w:pPr>
@@ -109,17 +107,8 @@
           <w:rFonts w:ascii="Helvetica" w:hAnsi="Helvetica" w:cs="Times New Roman"/>
           <w:color w:val="000000"/>
         </w:rPr>
-        <w:t xml:space="preserve">The </w:t>
-      </w:r>
-      <w:proofErr w:type="spellStart"/>
-      <w:r>
-        <w:rPr>
-          <w:rFonts w:ascii="Helvetica" w:hAnsi="Helvetica" w:cs="Times New Roman"/>
-          <w:color w:val="000000"/>
-        </w:rPr>
-        <w:t>AllenCompiler</w:t>
-      </w:r>
-      <w:proofErr w:type="spellEnd"/>
+        <w:t>The AllenCompiler</w:t>
+      </w:r>
       <w:r>
         <w:rPr>
           <w:rFonts w:ascii="Helvetica" w:hAnsi="Helvetica" w:cs="Times New Roman"/>
@@ -183,21 +172,12 @@
         </w:rPr>
         <w:t xml:space="preserve"> </w:t>
       </w:r>
-      <w:proofErr w:type="spellStart"/>
-      <w:r>
-        <w:rPr>
-          <w:rFonts w:ascii="Helvetica" w:hAnsi="Helvetica" w:cs="Times New Roman"/>
-          <w:color w:val="000000"/>
-        </w:rPr>
-        <w:t>jflex</w:t>
-      </w:r>
-      <w:proofErr w:type="spellEnd"/>
-      <w:r>
-        <w:rPr>
-          <w:rFonts w:ascii="Helvetica" w:hAnsi="Helvetica" w:cs="Times New Roman"/>
-          <w:color w:val="000000"/>
-        </w:rPr>
-        <w:t xml:space="preserve"> </w:t>
+      <w:r>
+        <w:rPr>
+          <w:rFonts w:ascii="Helvetica" w:hAnsi="Helvetica" w:cs="Times New Roman"/>
+          <w:color w:val="000000"/>
+        </w:rPr>
+        <w:t xml:space="preserve">jflex </w:t>
       </w:r>
       <w:r>
         <w:rPr>
@@ -642,23 +622,7 @@
           <w:rFonts w:ascii="Helvetica" w:hAnsi="Helvetica" w:cs="Times New Roman"/>
           <w:color w:val="000000"/>
         </w:rPr>
-        <w:t xml:space="preserve"> If the scanner sees a space, newline characters, or tab, and it doesn’t have a </w:t>
-      </w:r>
-      <w:proofErr w:type="gramStart"/>
-      <w:r>
-        <w:rPr>
-          <w:rFonts w:ascii="Helvetica" w:hAnsi="Helvetica" w:cs="Times New Roman"/>
-          <w:color w:val="000000"/>
-        </w:rPr>
-        <w:t>lexeme</w:t>
-      </w:r>
-      <w:proofErr w:type="gramEnd"/>
-      <w:r>
-        <w:rPr>
-          <w:rFonts w:ascii="Helvetica" w:hAnsi="Helvetica" w:cs="Times New Roman"/>
-          <w:color w:val="000000"/>
-        </w:rPr>
-        <w:t xml:space="preserve"> yet it keeps going to find a lexeme and throws the whitespace character away.</w:t>
+        <w:t xml:space="preserve"> If the scanner sees a space, newline characters, or tab, and it doesn’t have a lexeme yet it keeps going to find a lexeme and throws the whitespace character away.</w:t>
       </w:r>
     </w:p>
     <w:p>
@@ -677,15 +641,316 @@
         </w:rPr>
         <w:t xml:space="preserve">This program contains four java files – Token, </w:t>
       </w:r>
-      <w:proofErr w:type="spellStart"/>
-      <w:r>
-        <w:rPr>
-          <w:rFonts w:ascii="Helvetica" w:hAnsi="Helvetica" w:cs="Times New Roman"/>
-          <w:color w:val="000000"/>
-        </w:rPr>
-        <w:t>TokenType</w:t>
-      </w:r>
-      <w:proofErr w:type="spellEnd"/>
+      <w:r>
+        <w:rPr>
+          <w:rFonts w:ascii="Helvetica" w:hAnsi="Helvetica" w:cs="Times New Roman"/>
+          <w:color w:val="000000"/>
+        </w:rPr>
+        <w:t xml:space="preserve">TokenType, ScannerTest, and </w:t>
+      </w:r>
+      <w:r>
+        <w:rPr>
+          <w:rFonts w:ascii="Helvetica" w:hAnsi="Helvetica" w:cs="Times New Roman"/>
+          <w:color w:val="000000"/>
+        </w:rPr>
+        <w:t>Scanner.</w:t>
+      </w:r>
+      <w:r>
+        <w:rPr>
+          <w:rFonts w:ascii="Helvetica" w:hAnsi="Helvetica" w:cs="Times New Roman"/>
+          <w:color w:val="000000"/>
+        </w:rPr>
+        <w:t xml:space="preserve"> It also contains one jflex file called AllenScanner. The AllenScanner file contains the instructions on how each Token should be handled.</w:t>
+      </w:r>
+      <w:r>
+        <w:rPr>
+          <w:rFonts w:ascii="Helvetica" w:hAnsi="Helvetica" w:cs="Times New Roman"/>
+          <w:color w:val="000000"/>
+        </w:rPr>
+        <w:t xml:space="preserve"> </w:t>
+      </w:r>
+      <w:r>
+        <w:rPr>
+          <w:rFonts w:ascii="Helvetica" w:hAnsi="Helvetica" w:cs="Times New Roman"/>
+          <w:color w:val="000000"/>
+        </w:rPr>
+        <w:t>The Token class is a c</w:t>
+      </w:r>
+      <w:r>
+        <w:rPr>
+          <w:rFonts w:ascii="Helvetica" w:hAnsi="Helvetica" w:cs="Times New Roman"/>
+          <w:color w:val="000000"/>
+        </w:rPr>
+        <w:t xml:space="preserve">onstructor class for a token object. </w:t>
+      </w:r>
+      <w:r>
+        <w:rPr>
+          <w:rFonts w:ascii="Helvetica" w:hAnsi="Helvetica" w:cs="Times New Roman"/>
+          <w:color w:val="000000"/>
+        </w:rPr>
+        <w:t xml:space="preserve">All the tokens will consist of the </w:t>
+      </w:r>
+      <w:r>
+        <w:rPr>
+          <w:rFonts w:ascii="Helvetica" w:hAnsi="Helvetica" w:cs="Times New Roman"/>
+          <w:color w:val="000000"/>
+        </w:rPr>
+        <w:t xml:space="preserve">lexeme, or characters in </w:t>
+      </w:r>
+      <w:r>
+        <w:rPr>
+          <w:rFonts w:ascii="Helvetica" w:hAnsi="Helvetica" w:cs="Times New Roman"/>
+          <w:color w:val="000000"/>
+        </w:rPr>
+        <w:t xml:space="preserve">the </w:t>
+      </w:r>
+      <w:r>
+        <w:rPr>
+          <w:rFonts w:ascii="Helvetica" w:hAnsi="Helvetica" w:cs="Times New Roman"/>
+          <w:color w:val="000000"/>
+        </w:rPr>
+        <w:t>i</w:t>
+      </w:r>
+      <w:r>
+        <w:rPr>
+          <w:rFonts w:ascii="Helvetica" w:hAnsi="Helvetica" w:cs="Times New Roman"/>
+          <w:color w:val="000000"/>
+        </w:rPr>
+        <w:t>nput stream, and the token type. The TokenType class consists of all of the different t</w:t>
+      </w:r>
+      <w:r>
+        <w:rPr>
+          <w:rFonts w:ascii="Helvetica" w:hAnsi="Helvetica" w:cs="Times New Roman"/>
+          <w:color w:val="000000"/>
+        </w:rPr>
+        <w:t>ypes a token can be.</w:t>
+      </w:r>
+      <w:r>
+        <w:rPr>
+          <w:rFonts w:ascii="Helvetica" w:hAnsi="Helvetica" w:cs="Times New Roman"/>
+          <w:color w:val="000000"/>
+        </w:rPr>
+        <w:t xml:space="preserve"> These types are then passed into the scanner class.</w:t>
+      </w:r>
+      <w:r>
+        <w:rPr>
+          <w:rFonts w:ascii="Helvetica" w:hAnsi="Helvetica" w:cs="Times New Roman"/>
+          <w:color w:val="000000"/>
+        </w:rPr>
+        <w:t xml:space="preserve"> There is a type for every keyword and symbol as</w:t>
+      </w:r>
+      <w:r>
+        <w:rPr>
+          <w:rFonts w:ascii="Helvetica" w:hAnsi="Helvetica" w:cs="Times New Roman"/>
+          <w:color w:val="000000"/>
+        </w:rPr>
+        <w:t xml:space="preserve"> </w:t>
+      </w:r>
+      <w:r>
+        <w:rPr>
+          <w:rFonts w:ascii="Helvetica" w:hAnsi="Helvetica" w:cs="Times New Roman"/>
+          <w:color w:val="000000"/>
+        </w:rPr>
+        <w:t>well as two types for ID and number.</w:t>
+      </w:r>
+      <w:r>
+        <w:rPr>
+          <w:rFonts w:ascii="Helvetica" w:hAnsi="Helvetica" w:cs="Times New Roman"/>
+          <w:color w:val="000000"/>
+        </w:rPr>
+        <w:t xml:space="preserve"> ScannerTest</w:t>
+      </w:r>
+      <w:r>
+        <w:rPr>
+          <w:rFonts w:ascii="Helvetica" w:hAnsi="Helvetica" w:cs="Times New Roman"/>
+          <w:color w:val="000000"/>
+        </w:rPr>
+        <w:t xml:space="preserve"> takes an input file</w:t>
+      </w:r>
+      <w:r>
+        <w:rPr>
+          <w:rFonts w:ascii="Helvetica" w:hAnsi="Helvetica" w:cs="Times New Roman"/>
+          <w:color w:val="000000"/>
+        </w:rPr>
+        <w:t xml:space="preserve"> or a string</w:t>
+      </w:r>
+      <w:r>
+        <w:rPr>
+          <w:rFonts w:ascii="Helvetica" w:hAnsi="Helvetica" w:cs="Times New Roman"/>
+          <w:color w:val="000000"/>
+        </w:rPr>
+        <w:t xml:space="preserve"> and </w:t>
+      </w:r>
+      <w:r>
+        <w:rPr>
+          <w:rFonts w:ascii="Helvetica" w:hAnsi="Helvetica" w:cs="Times New Roman"/>
+          <w:color w:val="000000"/>
+        </w:rPr>
+        <w:t>feeds the characters into</w:t>
+      </w:r>
+      <w:r>
+        <w:rPr>
+          <w:rFonts w:ascii="Helvetica" w:hAnsi="Helvetica" w:cs="Times New Roman"/>
+          <w:color w:val="000000"/>
+        </w:rPr>
+        <w:t xml:space="preserve"> the scanner class. </w:t>
+      </w:r>
+      <w:r>
+        <w:rPr>
+          <w:rFonts w:ascii="Helvetica" w:hAnsi="Helvetica" w:cs="Times New Roman"/>
+          <w:color w:val="000000"/>
+        </w:rPr>
+        <w:t>As long as the scanner doesn't hit a null token, the scanner prints out any tokens that are not whitespace tokens or null tokens.</w:t>
+      </w:r>
+      <w:r>
+        <w:rPr>
+          <w:rFonts w:ascii="Helvetica" w:hAnsi="Helvetica" w:cs="Times New Roman"/>
+          <w:color w:val="000000"/>
+        </w:rPr>
+        <w:t xml:space="preserve"> </w:t>
+      </w:r>
+      <w:r>
+        <w:rPr>
+          <w:rFonts w:ascii="Helvetica" w:hAnsi="Helvetica" w:cs="Times New Roman"/>
+          <w:color w:val="000000"/>
+        </w:rPr>
+        <w:t xml:space="preserve">The </w:t>
+      </w:r>
+      <w:r>
+        <w:rPr>
+          <w:rFonts w:ascii="Helvetica" w:hAnsi="Helvetica" w:cs="Times New Roman"/>
+          <w:color w:val="000000"/>
+        </w:rPr>
+        <w:t xml:space="preserve">Scanner file is the java file that was created when the </w:t>
+      </w:r>
+      <w:r>
+        <w:rPr>
+          <w:rFonts w:ascii="Helvetica" w:hAnsi="Helvetica" w:cs="Times New Roman"/>
+          <w:color w:val="000000"/>
+        </w:rPr>
+        <w:t>AllenScanner</w:t>
+      </w:r>
+      <w:r>
+        <w:rPr>
+          <w:rFonts w:ascii="Helvetica" w:hAnsi="Helvetica" w:cs="Times New Roman"/>
+          <w:color w:val="000000"/>
+        </w:rPr>
+        <w:t xml:space="preserve"> file was run. The scanner for this class </w:t>
+      </w:r>
+      <w:r>
+        <w:rPr>
+          <w:rFonts w:ascii="Helvetica" w:hAnsi="Helvetica" w:cs="Times New Roman"/>
+          <w:color w:val="000000"/>
+        </w:rPr>
+        <w:t>uses the key</w:t>
+      </w:r>
+      <w:r>
+        <w:rPr>
+          <w:rFonts w:ascii="Helvetica" w:hAnsi="Helvetica" w:cs="Times New Roman"/>
+          <w:color w:val="000000"/>
+        </w:rPr>
+        <w:t>words and symbols defined for the token and prints out the tokens that are not whitespace tokens or null tokens along with any errors.</w:t>
+      </w:r>
+    </w:p>
+    <w:p>
+      <w:pPr>
+        <w:spacing w:line="480" w:lineRule="auto"/>
+        <w:rPr>
+          <w:rFonts w:ascii="Helvetica" w:hAnsi="Helvetica" w:cs="Times New Roman"/>
+          <w:b/>
+          <w:color w:val="000000"/>
+          <w:u w:val="single"/>
+        </w:rPr>
+      </w:pPr>
+      <w:r>
+        <w:rPr>
+          <w:rFonts w:ascii="Helvetica" w:hAnsi="Helvetica" w:cs="Times New Roman"/>
+          <w:b/>
+          <w:color w:val="000000"/>
+          <w:u w:val="single"/>
+        </w:rPr>
+        <w:t>Parser:</w:t>
+      </w:r>
+    </w:p>
+    <w:p>
+      <w:pPr>
+        <w:spacing w:line="480" w:lineRule="auto"/>
+        <w:rPr>
+          <w:rFonts w:ascii="Helvetica" w:hAnsi="Helvetica" w:cs="Times New Roman"/>
+          <w:color w:val="000000"/>
+        </w:rPr>
+      </w:pPr>
+      <w:r>
+        <w:rPr>
+          <w:rFonts w:ascii="Helvetica" w:hAnsi="Helvetica" w:cs="Times New Roman"/>
+          <w:color w:val="000000"/>
+        </w:rPr>
+        <w:tab/>
+        <w:t>The parser program</w:t>
+      </w:r>
+      <w:r>
+        <w:rPr>
+          <w:rFonts w:ascii="Helvetica" w:hAnsi="Helvetica" w:cs="Times New Roman"/>
+          <w:color w:val="000000"/>
+        </w:rPr>
+        <w:t xml:space="preserve"> is going to look</w:t>
+      </w:r>
+      <w:r>
+        <w:rPr>
+          <w:rFonts w:ascii="Helvetica" w:hAnsi="Helvetica" w:cs="Times New Roman"/>
+          <w:color w:val="000000"/>
+        </w:rPr>
+        <w:t xml:space="preserve"> at </w:t>
+      </w:r>
+      <w:r>
+        <w:rPr>
+          <w:rFonts w:ascii="Helvetica" w:hAnsi="Helvetica" w:cs="Times New Roman"/>
+          <w:color w:val="000000"/>
+        </w:rPr>
+        <w:t>a</w:t>
+      </w:r>
+      <w:r>
+        <w:rPr>
+          <w:rFonts w:ascii="Helvetica" w:hAnsi="Helvetica" w:cs="Times New Roman"/>
+          <w:color w:val="000000"/>
+        </w:rPr>
+        <w:t xml:space="preserve"> stream of tokens</w:t>
+      </w:r>
+      <w:r>
+        <w:rPr>
+          <w:rFonts w:ascii="Helvetica" w:hAnsi="Helvetica" w:cs="Times New Roman"/>
+          <w:color w:val="000000"/>
+        </w:rPr>
+        <w:t xml:space="preserve"> </w:t>
+      </w:r>
+      <w:r>
+        <w:rPr>
+          <w:rFonts w:ascii="Helvetica" w:hAnsi="Helvetica" w:cs="Times New Roman"/>
+          <w:color w:val="000000"/>
+        </w:rPr>
+        <w:t>from the scanner</w:t>
+      </w:r>
+      <w:r>
+        <w:rPr>
+          <w:rFonts w:ascii="Helvetica" w:hAnsi="Helvetica" w:cs="Times New Roman"/>
+          <w:color w:val="000000"/>
+        </w:rPr>
+        <w:t xml:space="preserve"> in a particular order</w:t>
+      </w:r>
+      <w:r>
+        <w:rPr>
+          <w:rFonts w:ascii="Helvetica" w:hAnsi="Helvetica" w:cs="Times New Roman"/>
+          <w:color w:val="000000"/>
+        </w:rPr>
+        <w:t>, interpret</w:t>
+      </w:r>
+      <w:r>
+        <w:rPr>
+          <w:rFonts w:ascii="Helvetica" w:hAnsi="Helvetica" w:cs="Times New Roman"/>
+          <w:color w:val="000000"/>
+        </w:rPr>
+        <w:t xml:space="preserve"> the token types</w:t>
+      </w:r>
       <w:r>
         <w:rPr>
           <w:rFonts w:ascii="Helvetica" w:hAnsi="Helvetica" w:cs="Times New Roman"/>
@@ -693,83 +958,47 @@
         </w:rPr>
         <w:t xml:space="preserve">, </w:t>
       </w:r>
-      <w:proofErr w:type="spellStart"/>
-      <w:r>
-        <w:rPr>
-          <w:rFonts w:ascii="Helvetica" w:hAnsi="Helvetica" w:cs="Times New Roman"/>
-          <w:color w:val="000000"/>
-        </w:rPr>
-        <w:t>ScannerTest</w:t>
-      </w:r>
-      <w:proofErr w:type="spellEnd"/>
-      <w:r>
-        <w:rPr>
-          <w:rFonts w:ascii="Helvetica" w:hAnsi="Helvetica" w:cs="Times New Roman"/>
-          <w:color w:val="000000"/>
-        </w:rPr>
-        <w:t xml:space="preserve">, and </w:t>
-      </w:r>
-      <w:r>
-        <w:rPr>
-          <w:rFonts w:ascii="Helvetica" w:hAnsi="Helvetica" w:cs="Times New Roman"/>
-          <w:color w:val="000000"/>
-        </w:rPr>
-        <w:t>Scanner.</w:t>
-      </w:r>
-      <w:r>
-        <w:rPr>
-          <w:rFonts w:ascii="Helvetica" w:hAnsi="Helvetica" w:cs="Times New Roman"/>
-          <w:color w:val="000000"/>
-        </w:rPr>
-        <w:t xml:space="preserve"> It also contains one </w:t>
-      </w:r>
-      <w:proofErr w:type="spellStart"/>
-      <w:r>
-        <w:rPr>
-          <w:rFonts w:ascii="Helvetica" w:hAnsi="Helvetica" w:cs="Times New Roman"/>
-          <w:color w:val="000000"/>
-        </w:rPr>
-        <w:t>jflex</w:t>
-      </w:r>
-      <w:proofErr w:type="spellEnd"/>
-      <w:r>
-        <w:rPr>
-          <w:rFonts w:ascii="Helvetica" w:hAnsi="Helvetica" w:cs="Times New Roman"/>
-          <w:color w:val="000000"/>
-        </w:rPr>
-        <w:t xml:space="preserve"> file called </w:t>
-      </w:r>
-      <w:proofErr w:type="spellStart"/>
-      <w:r>
-        <w:rPr>
-          <w:rFonts w:ascii="Helvetica" w:hAnsi="Helvetica" w:cs="Times New Roman"/>
-          <w:color w:val="000000"/>
-        </w:rPr>
-        <w:t>AllenScanner</w:t>
-      </w:r>
-      <w:proofErr w:type="spellEnd"/>
-      <w:r>
-        <w:rPr>
-          <w:rFonts w:ascii="Helvetica" w:hAnsi="Helvetica" w:cs="Times New Roman"/>
-          <w:color w:val="000000"/>
-        </w:rPr>
-        <w:t xml:space="preserve">. The </w:t>
-      </w:r>
-      <w:proofErr w:type="spellStart"/>
-      <w:r>
-        <w:rPr>
-          <w:rFonts w:ascii="Helvetica" w:hAnsi="Helvetica" w:cs="Times New Roman"/>
-          <w:color w:val="000000"/>
-        </w:rPr>
-        <w:t>AllenScanner</w:t>
-      </w:r>
-      <w:proofErr w:type="spellEnd"/>
-      <w:r>
-        <w:rPr>
-          <w:rFonts w:ascii="Helvetica" w:hAnsi="Helvetica" w:cs="Times New Roman"/>
-          <w:color w:val="000000"/>
-        </w:rPr>
-        <w:t xml:space="preserve"> file contains the instructions on how each Token should be handled.</w:t>
+      <w:r>
+        <w:rPr>
+          <w:rFonts w:ascii="Helvetica" w:hAnsi="Helvetica" w:cs="Times New Roman"/>
+          <w:color w:val="000000"/>
+        </w:rPr>
+        <w:t>and</w:t>
+      </w:r>
+      <w:r>
+        <w:rPr>
+          <w:rFonts w:ascii="Helvetica" w:hAnsi="Helvetica" w:cs="Times New Roman"/>
+          <w:color w:val="000000"/>
+        </w:rPr>
+        <w:t xml:space="preserve"> build</w:t>
+      </w:r>
+      <w:r>
+        <w:rPr>
+          <w:rFonts w:ascii="Helvetica" w:hAnsi="Helvetica" w:cs="Times New Roman"/>
+          <w:color w:val="000000"/>
+        </w:rPr>
+        <w:t xml:space="preserve"> a structure</w:t>
+      </w:r>
+      <w:r>
+        <w:rPr>
+          <w:rFonts w:ascii="Helvetica" w:hAnsi="Helvetica" w:cs="Times New Roman"/>
+          <w:color w:val="000000"/>
+        </w:rPr>
+        <w:t xml:space="preserve"> called a syntax tree</w:t>
+      </w:r>
+      <w:r>
+        <w:rPr>
+          <w:rFonts w:ascii="Helvetica" w:hAnsi="Helvetica" w:cs="Times New Roman"/>
+          <w:color w:val="000000"/>
+        </w:rPr>
+        <w:t xml:space="preserve"> using </w:t>
+      </w:r>
+      <w:r>
+        <w:rPr>
+          <w:rFonts w:ascii="Helvetica" w:hAnsi="Helvetica" w:cs="Times New Roman"/>
+          <w:color w:val="000000"/>
+        </w:rPr>
+        <w:t>the</w:t>
       </w:r>
       <w:r>
         <w:rPr>
@@ -783,86 +1012,52 @@
           <w:rFonts w:ascii="Helvetica" w:hAnsi="Helvetica" w:cs="Times New Roman"/>
           <w:color w:val="000000"/>
         </w:rPr>
-        <w:t>The Token class is a c</w:t>
-      </w:r>
-      <w:r>
-        <w:rPr>
-          <w:rFonts w:ascii="Helvetica" w:hAnsi="Helvetica" w:cs="Times New Roman"/>
-          <w:color w:val="000000"/>
-        </w:rPr>
-        <w:t xml:space="preserve">onstructor class for a token object. </w:t>
-      </w:r>
-      <w:r>
-        <w:rPr>
-          <w:rFonts w:ascii="Helvetica" w:hAnsi="Helvetica" w:cs="Times New Roman"/>
-          <w:color w:val="000000"/>
-        </w:rPr>
-        <w:t xml:space="preserve">All the tokens will consist of the </w:t>
-      </w:r>
-      <w:r>
-        <w:rPr>
-          <w:rFonts w:ascii="Helvetica" w:hAnsi="Helvetica" w:cs="Times New Roman"/>
-          <w:color w:val="000000"/>
-        </w:rPr>
-        <w:t xml:space="preserve">lexeme, or characters in </w:t>
-      </w:r>
-      <w:r>
-        <w:rPr>
-          <w:rFonts w:ascii="Helvetica" w:hAnsi="Helvetica" w:cs="Times New Roman"/>
-          <w:color w:val="000000"/>
-        </w:rPr>
-        <w:t xml:space="preserve">the </w:t>
-      </w:r>
-      <w:r>
-        <w:rPr>
-          <w:rFonts w:ascii="Helvetica" w:hAnsi="Helvetica" w:cs="Times New Roman"/>
-          <w:color w:val="000000"/>
-        </w:rPr>
-        <w:t>i</w:t>
-      </w:r>
-      <w:r>
-        <w:rPr>
-          <w:rFonts w:ascii="Helvetica" w:hAnsi="Helvetica" w:cs="Times New Roman"/>
-          <w:color w:val="000000"/>
-        </w:rPr>
-        <w:t xml:space="preserve">nput stream, and the token type. The </w:t>
-      </w:r>
-      <w:proofErr w:type="spellStart"/>
-      <w:r>
-        <w:rPr>
-          <w:rFonts w:ascii="Helvetica" w:hAnsi="Helvetica" w:cs="Times New Roman"/>
-          <w:color w:val="000000"/>
-        </w:rPr>
-        <w:t>TokenType</w:t>
-      </w:r>
-      <w:proofErr w:type="spellEnd"/>
-      <w:r>
-        <w:rPr>
-          <w:rFonts w:ascii="Helvetica" w:hAnsi="Helvetica" w:cs="Times New Roman"/>
-          <w:color w:val="000000"/>
-        </w:rPr>
-        <w:t xml:space="preserve"> class consists of all of the different t</w:t>
-      </w:r>
-      <w:r>
-        <w:rPr>
-          <w:rFonts w:ascii="Helvetica" w:hAnsi="Helvetica" w:cs="Times New Roman"/>
-          <w:color w:val="000000"/>
-        </w:rPr>
-        <w:t>ypes a token can be.</w:t>
-      </w:r>
-      <w:r>
-        <w:rPr>
-          <w:rFonts w:ascii="Helvetica" w:hAnsi="Helvetica" w:cs="Times New Roman"/>
-          <w:color w:val="000000"/>
-        </w:rPr>
-        <w:t xml:space="preserve"> These types are then passed into the scanner class.</w:t>
-      </w:r>
-      <w:r>
-        <w:rPr>
-          <w:rFonts w:ascii="Helvetica" w:hAnsi="Helvetica" w:cs="Times New Roman"/>
-          <w:color w:val="000000"/>
-        </w:rPr>
-        <w:t xml:space="preserve"> There is a type for every keyword and symbol as</w:t>
+        <w:t>token type</w:t>
+      </w:r>
+      <w:r>
+        <w:rPr>
+          <w:rFonts w:ascii="Helvetica" w:hAnsi="Helvetica" w:cs="Times New Roman"/>
+          <w:color w:val="000000"/>
+        </w:rPr>
+        <w:t>s</w:t>
+      </w:r>
+      <w:r>
+        <w:rPr>
+          <w:rFonts w:ascii="Helvetica" w:hAnsi="Helvetica" w:cs="Times New Roman"/>
+          <w:color w:val="000000"/>
+        </w:rPr>
+        <w:t xml:space="preserve">. </w:t>
+      </w:r>
+    </w:p>
+    <w:p>
+      <w:pPr>
+        <w:spacing w:line="480" w:lineRule="auto"/>
+        <w:rPr>
+          <w:rFonts w:ascii="Helvetica" w:hAnsi="Helvetica" w:cs="Times New Roman"/>
+          <w:color w:val="000000"/>
+        </w:rPr>
+      </w:pPr>
+      <w:r>
+        <w:rPr>
+          <w:rFonts w:ascii="Helvetica" w:hAnsi="Helvetica" w:cs="Times New Roman"/>
+          <w:color w:val="000000"/>
+        </w:rPr>
+        <w:tab/>
+        <w:t>Th</w:t>
+      </w:r>
+      <w:r>
+        <w:rPr>
+          <w:rFonts w:ascii="Helvetica" w:hAnsi="Helvetica" w:cs="Times New Roman"/>
+          <w:color w:val="000000"/>
+        </w:rPr>
+        <w:t>e beginning of the</w:t>
+      </w:r>
+      <w:r>
+        <w:rPr>
+          <w:rFonts w:ascii="Helvetica" w:hAnsi="Helvetica" w:cs="Times New Roman"/>
+          <w:color w:val="000000"/>
+        </w:rPr>
+        <w:t xml:space="preserve"> parser is created by building a recognizer implemented as a top-down recursive descent parser.</w:t>
       </w:r>
       <w:r>
         <w:rPr>
@@ -876,122 +1071,35 @@
           <w:rFonts w:ascii="Helvetica" w:hAnsi="Helvetica" w:cs="Times New Roman"/>
           <w:color w:val="000000"/>
         </w:rPr>
-        <w:t>well as two types for ID and number.</w:t>
-      </w:r>
-      <w:r>
-        <w:rPr>
-          <w:rFonts w:ascii="Helvetica" w:hAnsi="Helvetica" w:cs="Times New Roman"/>
-          <w:color w:val="000000"/>
-        </w:rPr>
-        <w:t xml:space="preserve"> </w:t>
-      </w:r>
-      <w:proofErr w:type="spellStart"/>
-      <w:r>
-        <w:rPr>
-          <w:rFonts w:ascii="Helvetica" w:hAnsi="Helvetica" w:cs="Times New Roman"/>
-          <w:color w:val="000000"/>
-        </w:rPr>
-        <w:t>ScannerTest</w:t>
-      </w:r>
-      <w:proofErr w:type="spellEnd"/>
-      <w:r>
-        <w:rPr>
-          <w:rFonts w:ascii="Helvetica" w:hAnsi="Helvetica" w:cs="Times New Roman"/>
-          <w:color w:val="000000"/>
-        </w:rPr>
-        <w:t xml:space="preserve"> takes an input file</w:t>
-      </w:r>
-      <w:r>
-        <w:rPr>
-          <w:rFonts w:ascii="Helvetica" w:hAnsi="Helvetica" w:cs="Times New Roman"/>
-          <w:color w:val="000000"/>
-        </w:rPr>
-        <w:t xml:space="preserve"> or a string</w:t>
-      </w:r>
-      <w:r>
-        <w:rPr>
-          <w:rFonts w:ascii="Helvetica" w:hAnsi="Helvetica" w:cs="Times New Roman"/>
-          <w:color w:val="000000"/>
-        </w:rPr>
-        <w:t xml:space="preserve"> and </w:t>
-      </w:r>
-      <w:r>
-        <w:rPr>
-          <w:rFonts w:ascii="Helvetica" w:hAnsi="Helvetica" w:cs="Times New Roman"/>
-          <w:color w:val="000000"/>
-        </w:rPr>
-        <w:t>feeds the characters into</w:t>
-      </w:r>
-      <w:r>
-        <w:rPr>
-          <w:rFonts w:ascii="Helvetica" w:hAnsi="Helvetica" w:cs="Times New Roman"/>
-          <w:color w:val="000000"/>
-        </w:rPr>
-        <w:t xml:space="preserve"> the scanner class. </w:t>
-      </w:r>
-      <w:r>
-        <w:rPr>
-          <w:rFonts w:ascii="Helvetica" w:hAnsi="Helvetica" w:cs="Times New Roman"/>
-          <w:color w:val="000000"/>
-        </w:rPr>
-        <w:t>As long as the scanner doesn't hit a null token, the scanner prints out any tokens that are not whitespace tokens or null tokens.</w:t>
-      </w:r>
-      <w:r>
-        <w:rPr>
-          <w:rFonts w:ascii="Helvetica" w:hAnsi="Helvetica" w:cs="Times New Roman"/>
-          <w:color w:val="000000"/>
-        </w:rPr>
-        <w:t xml:space="preserve"> </w:t>
-      </w:r>
-      <w:r>
-        <w:rPr>
-          <w:rFonts w:ascii="Helvetica" w:hAnsi="Helvetica" w:cs="Times New Roman"/>
-          <w:color w:val="000000"/>
-        </w:rPr>
-        <w:t xml:space="preserve">The </w:t>
-      </w:r>
-      <w:r>
-        <w:rPr>
-          <w:rFonts w:ascii="Helvetica" w:hAnsi="Helvetica" w:cs="Times New Roman"/>
-          <w:color w:val="000000"/>
-        </w:rPr>
-        <w:t xml:space="preserve">Scanner file is the java file that was created when the </w:t>
-      </w:r>
-      <w:proofErr w:type="spellStart"/>
-      <w:r>
-        <w:rPr>
-          <w:rFonts w:ascii="Helvetica" w:hAnsi="Helvetica" w:cs="Times New Roman"/>
-          <w:color w:val="000000"/>
-        </w:rPr>
-        <w:t>AllenScanner</w:t>
-      </w:r>
-      <w:proofErr w:type="spellEnd"/>
-      <w:r>
-        <w:rPr>
-          <w:rFonts w:ascii="Helvetica" w:hAnsi="Helvetica" w:cs="Times New Roman"/>
-          <w:color w:val="000000"/>
-        </w:rPr>
-        <w:t xml:space="preserve"> file was run. The scanner for this class </w:t>
-      </w:r>
-      <w:r>
-        <w:rPr>
-          <w:rFonts w:ascii="Helvetica" w:hAnsi="Helvetica" w:cs="Times New Roman"/>
-          <w:color w:val="000000"/>
-        </w:rPr>
-        <w:t>uses the key</w:t>
-      </w:r>
-      <w:r>
-        <w:rPr>
-          <w:rFonts w:ascii="Helvetica" w:hAnsi="Helvetica" w:cs="Times New Roman"/>
-          <w:color w:val="000000"/>
-        </w:rPr>
-        <w:t>words and symbols defined for the token and prints out the tokens that are not whitespace tokens or null tokens along with any errors.</w:t>
-      </w:r>
+        <w:t xml:space="preserve">The recursive descent parser will act as </w:t>
+      </w:r>
+      <w:r>
+        <w:rPr>
+          <w:rFonts w:ascii="Helvetica" w:hAnsi="Helvetica" w:cs="Times New Roman"/>
+          <w:color w:val="000000"/>
+        </w:rPr>
+        <w:t>a recognizer, answering the yes-</w:t>
+      </w:r>
+      <w:r>
+        <w:rPr>
+          <w:rFonts w:ascii="Helvetica" w:hAnsi="Helvetica" w:cs="Times New Roman"/>
+          <w:color w:val="000000"/>
+        </w:rPr>
+        <w:t>no question “is the input a pascal program?”</w:t>
+      </w:r>
+      <w:r>
+        <w:rPr>
+          <w:rFonts w:ascii="Helvetica" w:hAnsi="Helvetica" w:cs="Times New Roman"/>
+          <w:color w:val="000000"/>
+        </w:rPr>
+        <w:t>.</w:t>
+      </w:r>
+      <w:bookmarkStart w:id="0" w:name="_GoBack"/>
+      <w:bookmarkEnd w:id="0"/>
     </w:p>
     <w:p>
       <w:pPr>
         <w:spacing w:line="480" w:lineRule="auto"/>
-        <w:ind w:firstLine="720"/>
         <w:rPr>
           <w:rFonts w:ascii="Helvetica" w:hAnsi="Helvetica" w:cs="Times New Roman"/>
           <w:color w:val="000000"/>
@@ -1034,14 +1142,12 @@
           <w:rFonts w:ascii="Helvetica" w:hAnsi="Helvetica"/>
         </w:rPr>
       </w:pPr>
-      <w:proofErr w:type="spellStart"/>
       <w:r>
         <w:rPr>
           <w:rFonts w:ascii="Helvetica" w:hAnsi="Helvetica"/>
         </w:rPr>
         <w:t>var</w:t>
       </w:r>
-      <w:proofErr w:type="spellEnd"/>
     </w:p>
     <w:p>
       <w:pPr>
@@ -1170,7 +1276,6 @@
         <w:rPr>
           <w:rFonts w:ascii="Helvetica" w:hAnsi="Helvetica"/>
         </w:rPr>
-        <w:lastRenderedPageBreak/>
         <w:t>while</w:t>
       </w:r>
     </w:p>
@@ -1559,6 +1664,7 @@
         <w:rPr>
           <w:rFonts w:ascii="Helvetica" w:hAnsi="Helvetica"/>
         </w:rPr>
+        <w:lastRenderedPageBreak/>
         <w:t>/</w:t>
       </w:r>
     </w:p>
@@ -1650,7 +1756,7 @@
                   <pic:spPr>
                     <a:xfrm>
                       <a:off x="0" y="0"/>
-                      <a:ext cx="5725939" cy="8824004"/>
+                      <a:ext cx="5721790" cy="8817610"/>
                     </a:xfrm>
                     <a:prstGeom prst="rect">
                       <a:avLst/>
@@ -1662,8 +1768,6 @@
           </wp:inline>
         </w:drawing>
       </w:r>
-      <w:bookmarkStart w:id="0" w:name="_GoBack"/>
-      <w:bookmarkEnd w:id="0"/>
     </w:p>
     <w:p>
       <w:pPr>

</xml_diff>

<commit_message>
Updated the SDD.docx and SDD.pdf for the Recognizer chapter of the compiler project.
</commit_message>
<xml_diff>
--- a/SDD/SDD.docx
+++ b/SDD/SDD.docx
@@ -17,6 +17,7 @@
           <w:color w:val="000000"/>
         </w:rPr>
       </w:pPr>
+      <w:proofErr w:type="spellStart"/>
       <w:r>
         <w:rPr>
           <w:rFonts w:ascii="Helvetica" w:hAnsi="Helvetica" w:cs="Times New Roman"/>
@@ -31,6 +32,7 @@
         </w:rPr>
         <w:t>Compiler</w:t>
       </w:r>
+      <w:proofErr w:type="spellEnd"/>
     </w:p>
     <w:p>
       <w:pPr>
@@ -107,8 +109,17 @@
           <w:rFonts w:ascii="Helvetica" w:hAnsi="Helvetica" w:cs="Times New Roman"/>
           <w:color w:val="000000"/>
         </w:rPr>
-        <w:t>The AllenCompiler</w:t>
-      </w:r>
+        <w:t xml:space="preserve">The </w:t>
+      </w:r>
+      <w:proofErr w:type="spellStart"/>
+      <w:r>
+        <w:rPr>
+          <w:rFonts w:ascii="Helvetica" w:hAnsi="Helvetica" w:cs="Times New Roman"/>
+          <w:color w:val="000000"/>
+        </w:rPr>
+        <w:t>AllenCompiler</w:t>
+      </w:r>
+      <w:proofErr w:type="spellEnd"/>
       <w:r>
         <w:rPr>
           <w:rFonts w:ascii="Helvetica" w:hAnsi="Helvetica" w:cs="Times New Roman"/>
@@ -172,12 +183,21 @@
         </w:rPr>
         <w:t xml:space="preserve"> </w:t>
       </w:r>
-      <w:r>
-        <w:rPr>
-          <w:rFonts w:ascii="Helvetica" w:hAnsi="Helvetica" w:cs="Times New Roman"/>
-          <w:color w:val="000000"/>
-        </w:rPr>
-        <w:t xml:space="preserve">jflex </w:t>
+      <w:proofErr w:type="spellStart"/>
+      <w:r>
+        <w:rPr>
+          <w:rFonts w:ascii="Helvetica" w:hAnsi="Helvetica" w:cs="Times New Roman"/>
+          <w:color w:val="000000"/>
+        </w:rPr>
+        <w:t>jflex</w:t>
+      </w:r>
+      <w:proofErr w:type="spellEnd"/>
+      <w:r>
+        <w:rPr>
+          <w:rFonts w:ascii="Helvetica" w:hAnsi="Helvetica" w:cs="Times New Roman"/>
+          <w:color w:val="000000"/>
+        </w:rPr>
+        <w:t xml:space="preserve"> </w:t>
       </w:r>
       <w:r>
         <w:rPr>
@@ -622,7 +642,23 @@
           <w:rFonts w:ascii="Helvetica" w:hAnsi="Helvetica" w:cs="Times New Roman"/>
           <w:color w:val="000000"/>
         </w:rPr>
-        <w:t xml:space="preserve"> If the scanner sees a space, newline characters, or tab, and it doesn’t have a lexeme yet it keeps going to find a lexeme and throws the whitespace character away.</w:t>
+        <w:t xml:space="preserve"> If the scanner sees a space, newline characters, or tab, and it doesn’t have a </w:t>
+      </w:r>
+      <w:proofErr w:type="gramStart"/>
+      <w:r>
+        <w:rPr>
+          <w:rFonts w:ascii="Helvetica" w:hAnsi="Helvetica" w:cs="Times New Roman"/>
+          <w:color w:val="000000"/>
+        </w:rPr>
+        <w:t>lexeme</w:t>
+      </w:r>
+      <w:proofErr w:type="gramEnd"/>
+      <w:r>
+        <w:rPr>
+          <w:rFonts w:ascii="Helvetica" w:hAnsi="Helvetica" w:cs="Times New Roman"/>
+          <w:color w:val="000000"/>
+        </w:rPr>
+        <w:t xml:space="preserve"> yet it keeps going to find a lexeme and throws the whitespace character away.</w:t>
       </w:r>
     </w:p>
     <w:p>
@@ -641,12 +677,37 @@
         </w:rPr>
         <w:t xml:space="preserve">This program contains four java files – Token, </w:t>
       </w:r>
-      <w:r>
-        <w:rPr>
-          <w:rFonts w:ascii="Helvetica" w:hAnsi="Helvetica" w:cs="Times New Roman"/>
-          <w:color w:val="000000"/>
-        </w:rPr>
-        <w:t xml:space="preserve">TokenType, ScannerTest, and </w:t>
+      <w:proofErr w:type="spellStart"/>
+      <w:r>
+        <w:rPr>
+          <w:rFonts w:ascii="Helvetica" w:hAnsi="Helvetica" w:cs="Times New Roman"/>
+          <w:color w:val="000000"/>
+        </w:rPr>
+        <w:t>TokenType</w:t>
+      </w:r>
+      <w:proofErr w:type="spellEnd"/>
+      <w:r>
+        <w:rPr>
+          <w:rFonts w:ascii="Helvetica" w:hAnsi="Helvetica" w:cs="Times New Roman"/>
+          <w:color w:val="000000"/>
+        </w:rPr>
+        <w:t xml:space="preserve">, </w:t>
+      </w:r>
+      <w:proofErr w:type="spellStart"/>
+      <w:r>
+        <w:rPr>
+          <w:rFonts w:ascii="Helvetica" w:hAnsi="Helvetica" w:cs="Times New Roman"/>
+          <w:color w:val="000000"/>
+        </w:rPr>
+        <w:t>ScannerTest</w:t>
+      </w:r>
+      <w:proofErr w:type="spellEnd"/>
+      <w:r>
+        <w:rPr>
+          <w:rFonts w:ascii="Helvetica" w:hAnsi="Helvetica" w:cs="Times New Roman"/>
+          <w:color w:val="000000"/>
+        </w:rPr>
+        <w:t xml:space="preserve">, and </w:t>
       </w:r>
       <w:r>
         <w:rPr>
@@ -660,7 +721,55 @@
           <w:rFonts w:ascii="Helvetica" w:hAnsi="Helvetica" w:cs="Times New Roman"/>
           <w:color w:val="000000"/>
         </w:rPr>
-        <w:t xml:space="preserve"> It also contains one jflex file called AllenScanner. The AllenScanner file contains the instructions on how each Token should be handled.</w:t>
+        <w:t xml:space="preserve"> It also contains one </w:t>
+      </w:r>
+      <w:proofErr w:type="spellStart"/>
+      <w:r>
+        <w:rPr>
+          <w:rFonts w:ascii="Helvetica" w:hAnsi="Helvetica" w:cs="Times New Roman"/>
+          <w:color w:val="000000"/>
+        </w:rPr>
+        <w:t>jflex</w:t>
+      </w:r>
+      <w:proofErr w:type="spellEnd"/>
+      <w:r>
+        <w:rPr>
+          <w:rFonts w:ascii="Helvetica" w:hAnsi="Helvetica" w:cs="Times New Roman"/>
+          <w:color w:val="000000"/>
+        </w:rPr>
+        <w:t xml:space="preserve"> file called </w:t>
+      </w:r>
+      <w:proofErr w:type="spellStart"/>
+      <w:r>
+        <w:rPr>
+          <w:rFonts w:ascii="Helvetica" w:hAnsi="Helvetica" w:cs="Times New Roman"/>
+          <w:color w:val="000000"/>
+        </w:rPr>
+        <w:t>AllenScanner</w:t>
+      </w:r>
+      <w:proofErr w:type="spellEnd"/>
+      <w:r>
+        <w:rPr>
+          <w:rFonts w:ascii="Helvetica" w:hAnsi="Helvetica" w:cs="Times New Roman"/>
+          <w:color w:val="000000"/>
+        </w:rPr>
+        <w:t xml:space="preserve">. The </w:t>
+      </w:r>
+      <w:proofErr w:type="spellStart"/>
+      <w:r>
+        <w:rPr>
+          <w:rFonts w:ascii="Helvetica" w:hAnsi="Helvetica" w:cs="Times New Roman"/>
+          <w:color w:val="000000"/>
+        </w:rPr>
+        <w:t>AllenScanner</w:t>
+      </w:r>
+      <w:proofErr w:type="spellEnd"/>
+      <w:r>
+        <w:rPr>
+          <w:rFonts w:ascii="Helvetica" w:hAnsi="Helvetica" w:cs="Times New Roman"/>
+          <w:color w:val="000000"/>
+        </w:rPr>
+        <w:t xml:space="preserve"> file contains the instructions on how each Token should be handled.</w:t>
       </w:r>
       <w:r>
         <w:rPr>
@@ -716,7 +825,23 @@
           <w:rFonts w:ascii="Helvetica" w:hAnsi="Helvetica" w:cs="Times New Roman"/>
           <w:color w:val="000000"/>
         </w:rPr>
-        <w:t>nput stream, and the token type. The TokenType class consists of all of the different t</w:t>
+        <w:t xml:space="preserve">nput stream, and the token type. The </w:t>
+      </w:r>
+      <w:proofErr w:type="spellStart"/>
+      <w:r>
+        <w:rPr>
+          <w:rFonts w:ascii="Helvetica" w:hAnsi="Helvetica" w:cs="Times New Roman"/>
+          <w:color w:val="000000"/>
+        </w:rPr>
+        <w:t>TokenType</w:t>
+      </w:r>
+      <w:proofErr w:type="spellEnd"/>
+      <w:r>
+        <w:rPr>
+          <w:rFonts w:ascii="Helvetica" w:hAnsi="Helvetica" w:cs="Times New Roman"/>
+          <w:color w:val="000000"/>
+        </w:rPr>
+        <w:t xml:space="preserve"> class consists of all of the different t</w:t>
       </w:r>
       <w:r>
         <w:rPr>
@@ -758,8 +883,17 @@
           <w:rFonts w:ascii="Helvetica" w:hAnsi="Helvetica" w:cs="Times New Roman"/>
           <w:color w:val="000000"/>
         </w:rPr>
-        <w:t xml:space="preserve"> ScannerTest</w:t>
-      </w:r>
+        <w:t xml:space="preserve"> </w:t>
+      </w:r>
+      <w:proofErr w:type="spellStart"/>
+      <w:r>
+        <w:rPr>
+          <w:rFonts w:ascii="Helvetica" w:hAnsi="Helvetica" w:cs="Times New Roman"/>
+          <w:color w:val="000000"/>
+        </w:rPr>
+        <w:t>ScannerTest</w:t>
+      </w:r>
+      <w:proofErr w:type="spellEnd"/>
       <w:r>
         <w:rPr>
           <w:rFonts w:ascii="Helvetica" w:hAnsi="Helvetica" w:cs="Times New Roman"/>
@@ -823,6 +957,7 @@
         </w:rPr>
         <w:t xml:space="preserve">Scanner file is the java file that was created when the </w:t>
       </w:r>
+      <w:proofErr w:type="spellStart"/>
       <w:r>
         <w:rPr>
           <w:rFonts w:ascii="Helvetica" w:hAnsi="Helvetica" w:cs="Times New Roman"/>
@@ -830,6 +965,7 @@
         </w:rPr>
         <w:t>AllenScanner</w:t>
       </w:r>
+      <w:proofErr w:type="spellEnd"/>
       <w:r>
         <w:rPr>
           <w:rFonts w:ascii="Helvetica" w:hAnsi="Helvetica" w:cs="Times New Roman"/>
@@ -855,6 +991,16 @@
     <w:p>
       <w:pPr>
         <w:spacing w:line="480" w:lineRule="auto"/>
+        <w:ind w:firstLine="720"/>
+        <w:rPr>
+          <w:rFonts w:ascii="Helvetica" w:hAnsi="Helvetica" w:cs="Times New Roman"/>
+          <w:color w:val="000000"/>
+        </w:rPr>
+      </w:pPr>
+    </w:p>
+    <w:p>
+      <w:pPr>
+        <w:spacing w:line="480" w:lineRule="auto"/>
         <w:rPr>
           <w:rFonts w:ascii="Helvetica" w:hAnsi="Helvetica" w:cs="Times New Roman"/>
           <w:b/>
@@ -869,7 +1015,16 @@
           <w:color w:val="000000"/>
           <w:u w:val="single"/>
         </w:rPr>
-        <w:t>Parser:</w:t>
+        <w:t>Recognizer</w:t>
+      </w:r>
+      <w:r>
+        <w:rPr>
+          <w:rFonts w:ascii="Helvetica" w:hAnsi="Helvetica" w:cs="Times New Roman"/>
+          <w:b/>
+          <w:color w:val="000000"/>
+          <w:u w:val="single"/>
+        </w:rPr>
+        <w:t>:</w:t>
       </w:r>
     </w:p>
     <w:p>
@@ -886,35 +1041,7 @@
           <w:color w:val="000000"/>
         </w:rPr>
         <w:tab/>
-        <w:t>The parser program</w:t>
-      </w:r>
-      <w:r>
-        <w:rPr>
-          <w:rFonts w:ascii="Helvetica" w:hAnsi="Helvetica" w:cs="Times New Roman"/>
-          <w:color w:val="000000"/>
-        </w:rPr>
-        <w:t xml:space="preserve"> is going to look</w:t>
-      </w:r>
-      <w:r>
-        <w:rPr>
-          <w:rFonts w:ascii="Helvetica" w:hAnsi="Helvetica" w:cs="Times New Roman"/>
-          <w:color w:val="000000"/>
-        </w:rPr>
-        <w:t xml:space="preserve"> at </w:t>
-      </w:r>
-      <w:r>
-        <w:rPr>
-          <w:rFonts w:ascii="Helvetica" w:hAnsi="Helvetica" w:cs="Times New Roman"/>
-          <w:color w:val="000000"/>
-        </w:rPr>
-        <w:t>a</w:t>
-      </w:r>
-      <w:r>
-        <w:rPr>
-          <w:rFonts w:ascii="Helvetica" w:hAnsi="Helvetica" w:cs="Times New Roman"/>
-          <w:color w:val="000000"/>
-        </w:rPr>
-        <w:t xml:space="preserve"> stream of tokens</w:t>
+        <w:t>The beginning of the parser is created by building a recognizer implemented as a top-down recursive descent parser. The recursive descent parser will act as a recognizer, answering the yes-no question “is the input a pascal program?”.</w:t>
       </w:r>
       <w:r>
         <w:rPr>
@@ -928,21 +1055,148 @@
           <w:rFonts w:ascii="Helvetica" w:hAnsi="Helvetica" w:cs="Times New Roman"/>
           <w:color w:val="000000"/>
         </w:rPr>
-        <w:t>from the scanner</w:t>
-      </w:r>
-      <w:r>
-        <w:rPr>
-          <w:rFonts w:ascii="Helvetica" w:hAnsi="Helvetica" w:cs="Times New Roman"/>
-          <w:color w:val="000000"/>
-        </w:rPr>
-        <w:t xml:space="preserve"> in a particular order</w:t>
-      </w:r>
-      <w:r>
-        <w:rPr>
-          <w:rFonts w:ascii="Helvetica" w:hAnsi="Helvetica" w:cs="Times New Roman"/>
-          <w:color w:val="000000"/>
-        </w:rPr>
-        <w:t>, interpret</w:t>
+        <w:t>A recog</w:t>
+      </w:r>
+      <w:r>
+        <w:rPr>
+          <w:rFonts w:ascii="Helvetica" w:hAnsi="Helvetica" w:cs="Times New Roman"/>
+          <w:color w:val="000000"/>
+        </w:rPr>
+        <w:t xml:space="preserve">nizer is a parser that doesn’t </w:t>
+      </w:r>
+      <w:r>
+        <w:rPr>
+          <w:rFonts w:ascii="Helvetica" w:hAnsi="Helvetica" w:cs="Times New Roman"/>
+          <w:color w:val="000000"/>
+        </w:rPr>
+        <w:t xml:space="preserve">perform </w:t>
+      </w:r>
+      <w:r>
+        <w:rPr>
+          <w:rFonts w:ascii="Helvetica" w:hAnsi="Helvetica" w:cs="Times New Roman"/>
+          <w:color w:val="000000"/>
+        </w:rPr>
+        <w:t xml:space="preserve">any syntax-directed translation. The recognizer </w:t>
+      </w:r>
+      <w:r>
+        <w:rPr>
+          <w:rFonts w:ascii="Helvetica" w:hAnsi="Helvetica" w:cs="Times New Roman"/>
+          <w:color w:val="000000"/>
+        </w:rPr>
+        <w:t>will only say</w:t>
+      </w:r>
+      <w:r>
+        <w:rPr>
+          <w:rFonts w:ascii="Helvetica" w:hAnsi="Helvetica" w:cs="Times New Roman"/>
+          <w:color w:val="000000"/>
+        </w:rPr>
+        <w:t xml:space="preserve"> whether the input string is from the language described by the </w:t>
+      </w:r>
+      <w:r>
+        <w:rPr>
+          <w:rFonts w:ascii="Helvetica" w:hAnsi="Helvetica" w:cs="Times New Roman"/>
+          <w:color w:val="000000"/>
+        </w:rPr>
+        <w:lastRenderedPageBreak/>
+        <w:t>grammar</w:t>
+      </w:r>
+      <w:r>
+        <w:rPr>
+          <w:rFonts w:ascii="Helvetica" w:hAnsi="Helvetica" w:cs="Times New Roman"/>
+          <w:color w:val="000000"/>
+        </w:rPr>
+        <w:t xml:space="preserve"> or not.</w:t>
+      </w:r>
+      <w:r>
+        <w:rPr>
+          <w:rFonts w:ascii="Helvetica" w:hAnsi="Helvetica" w:cs="Times New Roman"/>
+          <w:color w:val="000000"/>
+        </w:rPr>
+        <w:t xml:space="preserve"> In all of the </w:t>
+      </w:r>
+      <w:r>
+        <w:rPr>
+          <w:rFonts w:ascii="Helvetica" w:hAnsi="Helvetica" w:cs="Times New Roman"/>
+          <w:color w:val="000000"/>
+        </w:rPr>
+        <w:t xml:space="preserve">non-terminal </w:t>
+      </w:r>
+      <w:r>
+        <w:rPr>
+          <w:rFonts w:ascii="Helvetica" w:hAnsi="Helvetica" w:cs="Times New Roman"/>
+          <w:color w:val="000000"/>
+        </w:rPr>
+        <w:t>methods</w:t>
+      </w:r>
+      <w:r>
+        <w:rPr>
+          <w:rFonts w:ascii="Helvetica" w:hAnsi="Helvetica" w:cs="Times New Roman"/>
+          <w:color w:val="000000"/>
+        </w:rPr>
+        <w:t xml:space="preserve"> listed in the grammar</w:t>
+      </w:r>
+      <w:r>
+        <w:rPr>
+          <w:rFonts w:ascii="Helvetica" w:hAnsi="Helvetica" w:cs="Times New Roman"/>
+          <w:color w:val="000000"/>
+        </w:rPr>
+        <w:t>, it</w:t>
+      </w:r>
+      <w:r>
+        <w:rPr>
+          <w:rFonts w:ascii="Helvetica" w:hAnsi="Helvetica" w:cs="Times New Roman"/>
+          <w:color w:val="000000"/>
+        </w:rPr>
+        <w:t xml:space="preserve"> will do this by </w:t>
+      </w:r>
+      <w:r>
+        <w:rPr>
+          <w:rFonts w:ascii="Helvetica" w:hAnsi="Helvetica" w:cs="Times New Roman"/>
+          <w:color w:val="000000"/>
+        </w:rPr>
+        <w:t>look</w:t>
+      </w:r>
+      <w:r>
+        <w:rPr>
+          <w:rFonts w:ascii="Helvetica" w:hAnsi="Helvetica" w:cs="Times New Roman"/>
+          <w:color w:val="000000"/>
+        </w:rPr>
+        <w:t>ing</w:t>
+      </w:r>
+      <w:r>
+        <w:rPr>
+          <w:rFonts w:ascii="Helvetica" w:hAnsi="Helvetica" w:cs="Times New Roman"/>
+          <w:color w:val="000000"/>
+        </w:rPr>
+        <w:t xml:space="preserve"> at a stream of tokens from the</w:t>
+      </w:r>
+      <w:r>
+        <w:rPr>
+          <w:rFonts w:ascii="Helvetica" w:hAnsi="Helvetica" w:cs="Times New Roman"/>
+          <w:color w:val="000000"/>
+        </w:rPr>
+        <w:t xml:space="preserve"> scanner in a particular o</w:t>
+      </w:r>
+      <w:r>
+        <w:rPr>
+          <w:rFonts w:ascii="Helvetica" w:hAnsi="Helvetica" w:cs="Times New Roman"/>
+          <w:color w:val="000000"/>
+        </w:rPr>
+        <w:t xml:space="preserve">rder, </w:t>
+      </w:r>
+      <w:r>
+        <w:rPr>
+          <w:rFonts w:ascii="Helvetica" w:hAnsi="Helvetica" w:cs="Times New Roman"/>
+          <w:color w:val="000000"/>
+        </w:rPr>
+        <w:t>interpret</w:t>
+      </w:r>
+      <w:r>
+        <w:rPr>
+          <w:rFonts w:ascii="Helvetica" w:hAnsi="Helvetica" w:cs="Times New Roman"/>
+          <w:color w:val="000000"/>
+        </w:rPr>
+        <w:t>ing</w:t>
       </w:r>
       <w:r>
         <w:rPr>
@@ -956,49 +1210,51 @@
           <w:rFonts w:ascii="Helvetica" w:hAnsi="Helvetica" w:cs="Times New Roman"/>
           <w:color w:val="000000"/>
         </w:rPr>
-        <w:t xml:space="preserve">, </w:t>
-      </w:r>
-      <w:r>
-        <w:rPr>
-          <w:rFonts w:ascii="Helvetica" w:hAnsi="Helvetica" w:cs="Times New Roman"/>
-          <w:color w:val="000000"/>
-        </w:rPr>
-        <w:t>and</w:t>
-      </w:r>
-      <w:r>
-        <w:rPr>
-          <w:rFonts w:ascii="Helvetica" w:hAnsi="Helvetica" w:cs="Times New Roman"/>
-          <w:color w:val="000000"/>
-        </w:rPr>
-        <w:t xml:space="preserve"> build</w:t>
-      </w:r>
-      <w:r>
-        <w:rPr>
-          <w:rFonts w:ascii="Helvetica" w:hAnsi="Helvetica" w:cs="Times New Roman"/>
-          <w:color w:val="000000"/>
-        </w:rPr>
-        <w:t xml:space="preserve"> a structure</w:t>
-      </w:r>
-      <w:r>
-        <w:rPr>
-          <w:rFonts w:ascii="Helvetica" w:hAnsi="Helvetica" w:cs="Times New Roman"/>
-          <w:color w:val="000000"/>
-        </w:rPr>
-        <w:t xml:space="preserve"> called a syntax tree</w:t>
-      </w:r>
-      <w:r>
-        <w:rPr>
-          <w:rFonts w:ascii="Helvetica" w:hAnsi="Helvetica" w:cs="Times New Roman"/>
-          <w:color w:val="000000"/>
-        </w:rPr>
-        <w:t xml:space="preserve"> using </w:t>
-      </w:r>
-      <w:r>
-        <w:rPr>
-          <w:rFonts w:ascii="Helvetica" w:hAnsi="Helvetica" w:cs="Times New Roman"/>
-          <w:color w:val="000000"/>
-        </w:rPr>
-        <w:t>the</w:t>
+        <w:t>,</w:t>
+      </w:r>
+      <w:r>
+        <w:rPr>
+          <w:rFonts w:ascii="Helvetica" w:hAnsi="Helvetica" w:cs="Times New Roman"/>
+          <w:color w:val="000000"/>
+        </w:rPr>
+        <w:t xml:space="preserve"> and </w:t>
+      </w:r>
+      <w:r>
+        <w:rPr>
+          <w:rFonts w:ascii="Helvetica" w:hAnsi="Helvetica" w:cs="Times New Roman"/>
+          <w:color w:val="000000"/>
+        </w:rPr>
+        <w:t xml:space="preserve">comparing the current </w:t>
+      </w:r>
+      <w:proofErr w:type="spellStart"/>
+      <w:r>
+        <w:rPr>
+          <w:rFonts w:ascii="Helvetica" w:hAnsi="Helvetica" w:cs="Times New Roman"/>
+          <w:color w:val="000000"/>
+        </w:rPr>
+        <w:t>lookahead</w:t>
+      </w:r>
+      <w:proofErr w:type="spellEnd"/>
+      <w:r>
+        <w:rPr>
+          <w:rFonts w:ascii="Helvetica" w:hAnsi="Helvetica" w:cs="Times New Roman"/>
+          <w:color w:val="000000"/>
+        </w:rPr>
+        <w:t xml:space="preserve"> t</w:t>
+      </w:r>
+      <w:r>
+        <w:rPr>
+          <w:rFonts w:ascii="Helvetica" w:hAnsi="Helvetica" w:cs="Times New Roman"/>
+          <w:color w:val="000000"/>
+        </w:rPr>
+        <w:t>oken</w:t>
+      </w:r>
+      <w:r>
+        <w:rPr>
+          <w:rFonts w:ascii="Helvetica" w:hAnsi="Helvetica" w:cs="Times New Roman"/>
+          <w:color w:val="000000"/>
+        </w:rPr>
+        <w:t xml:space="preserve"> to the token type.</w:t>
       </w:r>
       <w:r>
         <w:rPr>
@@ -1012,7 +1268,44 @@
           <w:rFonts w:ascii="Helvetica" w:hAnsi="Helvetica" w:cs="Times New Roman"/>
           <w:color w:val="000000"/>
         </w:rPr>
-        <w:t>token type</w:t>
+        <w:t xml:space="preserve">If the current </w:t>
+      </w:r>
+      <w:proofErr w:type="spellStart"/>
+      <w:r>
+        <w:rPr>
+          <w:rFonts w:ascii="Helvetica" w:hAnsi="Helvetica" w:cs="Times New Roman"/>
+          <w:color w:val="000000"/>
+        </w:rPr>
+        <w:t>lookahead</w:t>
+      </w:r>
+      <w:proofErr w:type="spellEnd"/>
+      <w:r>
+        <w:rPr>
+          <w:rFonts w:ascii="Helvetica" w:hAnsi="Helvetica" w:cs="Times New Roman"/>
+          <w:color w:val="000000"/>
+        </w:rPr>
+        <w:t xml:space="preserve"> token </w:t>
+      </w:r>
+      <w:r>
+        <w:rPr>
+          <w:rFonts w:ascii="Helvetica" w:hAnsi="Helvetica" w:cs="Times New Roman"/>
+          <w:color w:val="000000"/>
+        </w:rPr>
+        <w:t>matches</w:t>
+      </w:r>
+      <w:r>
+        <w:rPr>
+          <w:rFonts w:ascii="Helvetica" w:hAnsi="Helvetica" w:cs="Times New Roman"/>
+          <w:color w:val="000000"/>
+        </w:rPr>
+        <w:t xml:space="preserve"> all of</w:t>
+      </w:r>
+      <w:r>
+        <w:rPr>
+          <w:rFonts w:ascii="Helvetica" w:hAnsi="Helvetica" w:cs="Times New Roman"/>
+          <w:color w:val="000000"/>
+        </w:rPr>
+        <w:t xml:space="preserve"> the expected token type</w:t>
       </w:r>
       <w:r>
         <w:rPr>
@@ -1026,7 +1319,56 @@
           <w:rFonts w:ascii="Helvetica" w:hAnsi="Helvetica" w:cs="Times New Roman"/>
           <w:color w:val="000000"/>
         </w:rPr>
-        <w:t xml:space="preserve">. </w:t>
+        <w:t xml:space="preserve"> listed in</w:t>
+      </w:r>
+      <w:r>
+        <w:rPr>
+          <w:rFonts w:ascii="Helvetica" w:hAnsi="Helvetica" w:cs="Times New Roman"/>
+          <w:color w:val="000000"/>
+        </w:rPr>
+        <w:t xml:space="preserve"> the method</w:t>
+      </w:r>
+      <w:r>
+        <w:rPr>
+          <w:rFonts w:ascii="Helvetica" w:hAnsi="Helvetica" w:cs="Times New Roman"/>
+          <w:color w:val="000000"/>
+        </w:rPr>
+        <w:t xml:space="preserve"> and any other methods called</w:t>
+      </w:r>
+      <w:r>
+        <w:rPr>
+          <w:rFonts w:ascii="Helvetica" w:hAnsi="Helvetica" w:cs="Times New Roman"/>
+          <w:color w:val="000000"/>
+        </w:rPr>
+        <w:t>;</w:t>
+      </w:r>
+      <w:r>
+        <w:rPr>
+          <w:rFonts w:ascii="Helvetica" w:hAnsi="Helvetica" w:cs="Times New Roman"/>
+          <w:color w:val="000000"/>
+        </w:rPr>
+        <w:t xml:space="preserve"> then </w:t>
+      </w:r>
+      <w:r>
+        <w:rPr>
+          <w:rFonts w:ascii="Helvetica" w:hAnsi="Helvetica" w:cs="Times New Roman"/>
+          <w:color w:val="000000"/>
+        </w:rPr>
+        <w:t>the method will execute</w:t>
+      </w:r>
+      <w:r>
+        <w:rPr>
+          <w:rFonts w:ascii="Helvetica" w:hAnsi="Helvetica" w:cs="Times New Roman"/>
+          <w:color w:val="000000"/>
+        </w:rPr>
+        <w:t xml:space="preserve"> the rule for the non-terminal symbol in</w:t>
+      </w:r>
+      <w:r>
+        <w:rPr>
+          <w:rFonts w:ascii="Helvetica" w:hAnsi="Helvetica" w:cs="Times New Roman"/>
+          <w:color w:val="000000"/>
+        </w:rPr>
+        <w:t xml:space="preserve"> the micro pascal grammar.</w:t>
       </w:r>
     </w:p>
     <w:p>
@@ -1037,63 +1379,6 @@
           <w:color w:val="000000"/>
         </w:rPr>
       </w:pPr>
-      <w:r>
-        <w:rPr>
-          <w:rFonts w:ascii="Helvetica" w:hAnsi="Helvetica" w:cs="Times New Roman"/>
-          <w:color w:val="000000"/>
-        </w:rPr>
-        <w:tab/>
-        <w:t>Th</w:t>
-      </w:r>
-      <w:r>
-        <w:rPr>
-          <w:rFonts w:ascii="Helvetica" w:hAnsi="Helvetica" w:cs="Times New Roman"/>
-          <w:color w:val="000000"/>
-        </w:rPr>
-        <w:t>e beginning of the</w:t>
-      </w:r>
-      <w:r>
-        <w:rPr>
-          <w:rFonts w:ascii="Helvetica" w:hAnsi="Helvetica" w:cs="Times New Roman"/>
-          <w:color w:val="000000"/>
-        </w:rPr>
-        <w:t xml:space="preserve"> parser is created by building a recognizer implemented as a top-down recursive descent parser.</w:t>
-      </w:r>
-      <w:r>
-        <w:rPr>
-          <w:rFonts w:ascii="Helvetica" w:hAnsi="Helvetica" w:cs="Times New Roman"/>
-          <w:color w:val="000000"/>
-        </w:rPr>
-        <w:t xml:space="preserve"> </w:t>
-      </w:r>
-      <w:r>
-        <w:rPr>
-          <w:rFonts w:ascii="Helvetica" w:hAnsi="Helvetica" w:cs="Times New Roman"/>
-          <w:color w:val="000000"/>
-        </w:rPr>
-        <w:t xml:space="preserve">The recursive descent parser will act as </w:t>
-      </w:r>
-      <w:r>
-        <w:rPr>
-          <w:rFonts w:ascii="Helvetica" w:hAnsi="Helvetica" w:cs="Times New Roman"/>
-          <w:color w:val="000000"/>
-        </w:rPr>
-        <w:t>a recognizer, answering the yes-</w:t>
-      </w:r>
-      <w:r>
-        <w:rPr>
-          <w:rFonts w:ascii="Helvetica" w:hAnsi="Helvetica" w:cs="Times New Roman"/>
-          <w:color w:val="000000"/>
-        </w:rPr>
-        <w:t>no question “is the input a pascal program?”</w:t>
-      </w:r>
-      <w:r>
-        <w:rPr>
-          <w:rFonts w:ascii="Helvetica" w:hAnsi="Helvetica" w:cs="Times New Roman"/>
-          <w:color w:val="000000"/>
-        </w:rPr>
-        <w:t>.</w:t>
-      </w:r>
       <w:bookmarkStart w:id="0" w:name="_GoBack"/>
       <w:bookmarkEnd w:id="0"/>
     </w:p>
@@ -1101,6 +1386,161 @@
       <w:pPr>
         <w:spacing w:line="480" w:lineRule="auto"/>
         <w:rPr>
+          <w:rFonts w:ascii="Times New Roman" w:hAnsi="Times New Roman" w:cs="Times New Roman"/>
+          <w:b/>
+          <w:color w:val="000000"/>
+          <w:u w:val="single"/>
+        </w:rPr>
+      </w:pPr>
+      <w:r>
+        <w:rPr>
+          <w:rFonts w:ascii="Times New Roman" w:hAnsi="Times New Roman" w:cs="Times New Roman"/>
+          <w:b/>
+          <w:color w:val="000000"/>
+          <w:u w:val="single"/>
+        </w:rPr>
+        <w:t>Change Log</w:t>
+      </w:r>
+      <w:r>
+        <w:rPr>
+          <w:rFonts w:ascii="Times New Roman" w:hAnsi="Times New Roman" w:cs="Times New Roman"/>
+          <w:b/>
+          <w:color w:val="000000"/>
+          <w:u w:val="single"/>
+        </w:rPr>
+        <w:t>:</w:t>
+      </w:r>
+    </w:p>
+    <w:tbl>
+      <w:tblPr>
+        <w:tblStyle w:val="TableGrid"/>
+        <w:tblW w:w="9407" w:type="dxa"/>
+        <w:tblLook w:val="04A0" w:firstRow="1" w:lastRow="0" w:firstColumn="1" w:lastColumn="0" w:noHBand="0" w:noVBand="1"/>
+      </w:tblPr>
+      <w:tblGrid>
+        <w:gridCol w:w="3135"/>
+        <w:gridCol w:w="3136"/>
+        <w:gridCol w:w="3136"/>
+      </w:tblGrid>
+      <w:tr>
+        <w:trPr>
+          <w:trHeight w:val="584"/>
+        </w:trPr>
+        <w:tc>
+          <w:tcPr>
+            <w:tcW w:w="3135" w:type="dxa"/>
+          </w:tcPr>
+          <w:p>
+            <w:pPr>
+              <w:spacing w:line="480" w:lineRule="auto"/>
+              <w:rPr>
+                <w:rFonts w:ascii="Times New Roman" w:hAnsi="Times New Roman" w:cs="Times New Roman"/>
+                <w:color w:val="000000"/>
+              </w:rPr>
+            </w:pPr>
+            <w:r>
+              <w:rPr>
+                <w:rFonts w:ascii="Times New Roman" w:hAnsi="Times New Roman" w:cs="Times New Roman"/>
+                <w:color w:val="000000"/>
+              </w:rPr>
+              <w:t>02/15/2019</w:t>
+            </w:r>
+          </w:p>
+        </w:tc>
+        <w:tc>
+          <w:tcPr>
+            <w:tcW w:w="3136" w:type="dxa"/>
+          </w:tcPr>
+          <w:p>
+            <w:pPr>
+              <w:spacing w:line="480" w:lineRule="auto"/>
+              <w:rPr>
+                <w:rFonts w:ascii="Times New Roman" w:hAnsi="Times New Roman" w:cs="Times New Roman"/>
+                <w:color w:val="000000"/>
+              </w:rPr>
+            </w:pPr>
+            <w:r>
+              <w:rPr>
+                <w:rFonts w:ascii="Times New Roman" w:hAnsi="Times New Roman" w:cs="Times New Roman"/>
+                <w:color w:val="000000"/>
+              </w:rPr>
+              <w:t>Marissa Allen</w:t>
+            </w:r>
+          </w:p>
+        </w:tc>
+        <w:tc>
+          <w:tcPr>
+            <w:tcW w:w="3136" w:type="dxa"/>
+          </w:tcPr>
+          <w:p>
+            <w:pPr>
+              <w:spacing w:line="480" w:lineRule="auto"/>
+              <w:rPr>
+                <w:rFonts w:ascii="Times New Roman" w:hAnsi="Times New Roman" w:cs="Times New Roman"/>
+                <w:color w:val="000000"/>
+              </w:rPr>
+            </w:pPr>
+            <w:r>
+              <w:rPr>
+                <w:rFonts w:ascii="Times New Roman" w:hAnsi="Times New Roman" w:cs="Times New Roman"/>
+                <w:color w:val="353535"/>
+              </w:rPr>
+              <w:t>A</w:t>
+            </w:r>
+            <w:r>
+              <w:rPr>
+                <w:rFonts w:ascii="Times New Roman" w:hAnsi="Times New Roman" w:cs="Times New Roman"/>
+                <w:color w:val="353535"/>
+              </w:rPr>
+              <w:t xml:space="preserve">dded the </w:t>
+            </w:r>
+            <w:r>
+              <w:rPr>
+                <w:rFonts w:ascii="Times New Roman" w:hAnsi="Times New Roman" w:cs="Times New Roman"/>
+                <w:color w:val="353535"/>
+              </w:rPr>
+              <w:t xml:space="preserve">Recognizer </w:t>
+            </w:r>
+            <w:r>
+              <w:rPr>
+                <w:rFonts w:ascii="Times New Roman" w:hAnsi="Times New Roman" w:cs="Times New Roman"/>
+                <w:color w:val="353535"/>
+              </w:rPr>
+              <w:t>section</w:t>
+            </w:r>
+            <w:r>
+              <w:rPr>
+                <w:rFonts w:ascii="Times New Roman" w:hAnsi="Times New Roman" w:cs="Times New Roman"/>
+                <w:color w:val="353535"/>
+              </w:rPr>
+              <w:t xml:space="preserve"> of the compiler.</w:t>
+            </w:r>
+          </w:p>
+        </w:tc>
+      </w:tr>
+    </w:tbl>
+    <w:p>
+      <w:pPr>
+        <w:spacing w:line="480" w:lineRule="auto"/>
+        <w:rPr>
+          <w:rFonts w:ascii="Helvetica" w:hAnsi="Helvetica" w:cs="Times New Roman"/>
+          <w:color w:val="000000"/>
+        </w:rPr>
+      </w:pPr>
+    </w:p>
+    <w:p>
+      <w:pPr>
+        <w:spacing w:line="480" w:lineRule="auto"/>
+        <w:rPr>
+          <w:rFonts w:ascii="Helvetica" w:hAnsi="Helvetica" w:cs="Times New Roman"/>
+          <w:color w:val="000000"/>
+        </w:rPr>
+      </w:pPr>
+    </w:p>
+    <w:p>
+      <w:pPr>
+        <w:spacing w:line="480" w:lineRule="auto"/>
+        <w:rPr>
           <w:rFonts w:ascii="Helvetica" w:hAnsi="Helvetica" w:cs="Times New Roman"/>
           <w:color w:val="000000"/>
         </w:rPr>
@@ -1142,12 +1582,14 @@
           <w:rFonts w:ascii="Helvetica" w:hAnsi="Helvetica"/>
         </w:rPr>
       </w:pPr>
+      <w:proofErr w:type="spellStart"/>
       <w:r>
         <w:rPr>
           <w:rFonts w:ascii="Helvetica" w:hAnsi="Helvetica"/>
         </w:rPr>
         <w:t>var</w:t>
       </w:r>
+      <w:proofErr w:type="spellEnd"/>
     </w:p>
     <w:p>
       <w:pPr>
@@ -1367,6 +1809,7 @@
         <w:rPr>
           <w:rFonts w:ascii="Helvetica" w:hAnsi="Helvetica"/>
         </w:rPr>
+        <w:lastRenderedPageBreak/>
         <w:t>integer</w:t>
       </w:r>
     </w:p>
@@ -1664,7 +2107,6 @@
         <w:rPr>
           <w:rFonts w:ascii="Helvetica" w:hAnsi="Helvetica"/>
         </w:rPr>
-        <w:lastRenderedPageBreak/>
         <w:t>/</w:t>
       </w:r>
     </w:p>
@@ -1810,7 +2252,25 @@
           <w:sz w:val="24"/>
           <w:szCs w:val="24"/>
         </w:rPr>
-        <w:t>by Marissa Allen and Cohl Dorsey</w:t>
+        <w:t xml:space="preserve">by Marissa Allen and </w:t>
+      </w:r>
+      <w:proofErr w:type="spellStart"/>
+      <w:r>
+        <w:rPr>
+          <w:rFonts w:ascii="Times New Roman" w:hAnsi="Times New Roman" w:cs="Times New Roman"/>
+          <w:sz w:val="24"/>
+          <w:szCs w:val="24"/>
+        </w:rPr>
+        <w:t>Cohl</w:t>
+      </w:r>
+      <w:proofErr w:type="spellEnd"/>
+      <w:r>
+        <w:rPr>
+          <w:rFonts w:ascii="Times New Roman" w:hAnsi="Times New Roman" w:cs="Times New Roman"/>
+          <w:sz w:val="24"/>
+          <w:szCs w:val="24"/>
+        </w:rPr>
+        <w:t xml:space="preserve"> Dorsey</w:t>
       </w:r>
     </w:p>
     <w:p>
@@ -2295,6 +2755,22 @@
       <w:szCs w:val="18"/>
     </w:rPr>
   </w:style>
+  <w:style w:type="table" w:styleId="TableGrid">
+    <w:name w:val="Table Grid"/>
+    <w:basedOn w:val="TableNormal"/>
+    <w:uiPriority w:val="39"/>
+    <w:rsid w:val="006D06E7"/>
+    <w:tblPr>
+      <w:tblBorders>
+        <w:top w:val="single" w:sz="4" w:space="0" w:color="auto"/>
+        <w:left w:val="single" w:sz="4" w:space="0" w:color="auto"/>
+        <w:bottom w:val="single" w:sz="4" w:space="0" w:color="auto"/>
+        <w:right w:val="single" w:sz="4" w:space="0" w:color="auto"/>
+        <w:insideH w:val="single" w:sz="4" w:space="0" w:color="auto"/>
+        <w:insideV w:val="single" w:sz="4" w:space="0" w:color="auto"/>
+      </w:tblBorders>
+    </w:tblPr>
+  </w:style>
 </w:styles>
 </file>
 

</xml_diff>

<commit_message>
Added comments and javadocs to the isProgramName method. And added change log and Symbol Table section to the SDD.
</commit_message>
<xml_diff>
--- a/SDD/SDD.docx
+++ b/SDD/SDD.docx
@@ -17,7 +17,6 @@
           <w:color w:val="000000"/>
         </w:rPr>
       </w:pPr>
-      <w:proofErr w:type="spellStart"/>
       <w:r>
         <w:rPr>
           <w:rFonts w:ascii="Helvetica" w:hAnsi="Helvetica" w:cs="Times New Roman"/>
@@ -32,7 +31,6 @@
         </w:rPr>
         <w:t>Compiler</w:t>
       </w:r>
-      <w:proofErr w:type="spellEnd"/>
     </w:p>
     <w:p>
       <w:pPr>
@@ -109,17 +107,8 @@
           <w:rFonts w:ascii="Helvetica" w:hAnsi="Helvetica" w:cs="Times New Roman"/>
           <w:color w:val="000000"/>
         </w:rPr>
-        <w:t xml:space="preserve">The </w:t>
-      </w:r>
-      <w:proofErr w:type="spellStart"/>
-      <w:r>
-        <w:rPr>
-          <w:rFonts w:ascii="Helvetica" w:hAnsi="Helvetica" w:cs="Times New Roman"/>
-          <w:color w:val="000000"/>
-        </w:rPr>
-        <w:t>AllenCompiler</w:t>
-      </w:r>
-      <w:proofErr w:type="spellEnd"/>
+        <w:t>The AllenCompiler</w:t>
+      </w:r>
       <w:r>
         <w:rPr>
           <w:rFonts w:ascii="Helvetica" w:hAnsi="Helvetica" w:cs="Times New Roman"/>
@@ -183,21 +172,12 @@
         </w:rPr>
         <w:t xml:space="preserve"> </w:t>
       </w:r>
-      <w:proofErr w:type="spellStart"/>
-      <w:r>
-        <w:rPr>
-          <w:rFonts w:ascii="Helvetica" w:hAnsi="Helvetica" w:cs="Times New Roman"/>
-          <w:color w:val="000000"/>
-        </w:rPr>
-        <w:t>jflex</w:t>
-      </w:r>
-      <w:proofErr w:type="spellEnd"/>
-      <w:r>
-        <w:rPr>
-          <w:rFonts w:ascii="Helvetica" w:hAnsi="Helvetica" w:cs="Times New Roman"/>
-          <w:color w:val="000000"/>
-        </w:rPr>
-        <w:t xml:space="preserve"> </w:t>
+      <w:r>
+        <w:rPr>
+          <w:rFonts w:ascii="Helvetica" w:hAnsi="Helvetica" w:cs="Times New Roman"/>
+          <w:color w:val="000000"/>
+        </w:rPr>
+        <w:t xml:space="preserve">jflex </w:t>
       </w:r>
       <w:r>
         <w:rPr>
@@ -642,23 +622,7 @@
           <w:rFonts w:ascii="Helvetica" w:hAnsi="Helvetica" w:cs="Times New Roman"/>
           <w:color w:val="000000"/>
         </w:rPr>
-        <w:t xml:space="preserve"> If the scanner sees a space, newline characters, or tab, and it doesn’t have a </w:t>
-      </w:r>
-      <w:proofErr w:type="gramStart"/>
-      <w:r>
-        <w:rPr>
-          <w:rFonts w:ascii="Helvetica" w:hAnsi="Helvetica" w:cs="Times New Roman"/>
-          <w:color w:val="000000"/>
-        </w:rPr>
-        <w:t>lexeme</w:t>
-      </w:r>
-      <w:proofErr w:type="gramEnd"/>
-      <w:r>
-        <w:rPr>
-          <w:rFonts w:ascii="Helvetica" w:hAnsi="Helvetica" w:cs="Times New Roman"/>
-          <w:color w:val="000000"/>
-        </w:rPr>
-        <w:t xml:space="preserve"> yet it keeps going to find a lexeme and throws the whitespace character away.</w:t>
+        <w:t xml:space="preserve"> If the scanner sees a space, newline characters, or tab, and it doesn’t have a lexeme yet it keeps going to find a lexeme and throws the whitespace character away.</w:t>
       </w:r>
     </w:p>
     <w:p>
@@ -677,37 +641,12 @@
         </w:rPr>
         <w:t xml:space="preserve">This program contains four java files – Token, </w:t>
       </w:r>
-      <w:proofErr w:type="spellStart"/>
-      <w:r>
-        <w:rPr>
-          <w:rFonts w:ascii="Helvetica" w:hAnsi="Helvetica" w:cs="Times New Roman"/>
-          <w:color w:val="000000"/>
-        </w:rPr>
-        <w:t>TokenType</w:t>
-      </w:r>
-      <w:proofErr w:type="spellEnd"/>
-      <w:r>
-        <w:rPr>
-          <w:rFonts w:ascii="Helvetica" w:hAnsi="Helvetica" w:cs="Times New Roman"/>
-          <w:color w:val="000000"/>
-        </w:rPr>
-        <w:t xml:space="preserve">, </w:t>
-      </w:r>
-      <w:proofErr w:type="spellStart"/>
-      <w:r>
-        <w:rPr>
-          <w:rFonts w:ascii="Helvetica" w:hAnsi="Helvetica" w:cs="Times New Roman"/>
-          <w:color w:val="000000"/>
-        </w:rPr>
-        <w:t>ScannerTest</w:t>
-      </w:r>
-      <w:proofErr w:type="spellEnd"/>
-      <w:r>
-        <w:rPr>
-          <w:rFonts w:ascii="Helvetica" w:hAnsi="Helvetica" w:cs="Times New Roman"/>
-          <w:color w:val="000000"/>
-        </w:rPr>
-        <w:t xml:space="preserve">, and </w:t>
+      <w:r>
+        <w:rPr>
+          <w:rFonts w:ascii="Helvetica" w:hAnsi="Helvetica" w:cs="Times New Roman"/>
+          <w:color w:val="000000"/>
+        </w:rPr>
+        <w:t xml:space="preserve">TokenType, ScannerTest, and </w:t>
       </w:r>
       <w:r>
         <w:rPr>
@@ -721,25 +660,169 @@
           <w:rFonts w:ascii="Helvetica" w:hAnsi="Helvetica" w:cs="Times New Roman"/>
           <w:color w:val="000000"/>
         </w:rPr>
-        <w:t xml:space="preserve"> It also contains one </w:t>
-      </w:r>
-      <w:proofErr w:type="spellStart"/>
-      <w:r>
-        <w:rPr>
-          <w:rFonts w:ascii="Helvetica" w:hAnsi="Helvetica" w:cs="Times New Roman"/>
-          <w:color w:val="000000"/>
-        </w:rPr>
-        <w:t>jflex</w:t>
-      </w:r>
-      <w:proofErr w:type="spellEnd"/>
-      <w:r>
-        <w:rPr>
-          <w:rFonts w:ascii="Helvetica" w:hAnsi="Helvetica" w:cs="Times New Roman"/>
-          <w:color w:val="000000"/>
-        </w:rPr>
-        <w:t xml:space="preserve"> file called </w:t>
-      </w:r>
-      <w:proofErr w:type="spellStart"/>
+        <w:t xml:space="preserve"> It also contains one jflex file called AllenScanner. The AllenScanner file contains the instructions on how each Token should be handled.</w:t>
+      </w:r>
+      <w:r>
+        <w:rPr>
+          <w:rFonts w:ascii="Helvetica" w:hAnsi="Helvetica" w:cs="Times New Roman"/>
+          <w:color w:val="000000"/>
+        </w:rPr>
+        <w:t xml:space="preserve"> </w:t>
+      </w:r>
+      <w:r>
+        <w:rPr>
+          <w:rFonts w:ascii="Helvetica" w:hAnsi="Helvetica" w:cs="Times New Roman"/>
+          <w:color w:val="000000"/>
+        </w:rPr>
+        <w:t>The Token class is a c</w:t>
+      </w:r>
+      <w:r>
+        <w:rPr>
+          <w:rFonts w:ascii="Helvetica" w:hAnsi="Helvetica" w:cs="Times New Roman"/>
+          <w:color w:val="000000"/>
+        </w:rPr>
+        <w:t xml:space="preserve">onstructor class for a token object. </w:t>
+      </w:r>
+      <w:r>
+        <w:rPr>
+          <w:rFonts w:ascii="Helvetica" w:hAnsi="Helvetica" w:cs="Times New Roman"/>
+          <w:color w:val="000000"/>
+        </w:rPr>
+        <w:t xml:space="preserve">All the tokens will consist of the </w:t>
+      </w:r>
+      <w:r>
+        <w:rPr>
+          <w:rFonts w:ascii="Helvetica" w:hAnsi="Helvetica" w:cs="Times New Roman"/>
+          <w:color w:val="000000"/>
+        </w:rPr>
+        <w:t xml:space="preserve">lexeme, or characters in </w:t>
+      </w:r>
+      <w:r>
+        <w:rPr>
+          <w:rFonts w:ascii="Helvetica" w:hAnsi="Helvetica" w:cs="Times New Roman"/>
+          <w:color w:val="000000"/>
+        </w:rPr>
+        <w:t xml:space="preserve">the </w:t>
+      </w:r>
+      <w:r>
+        <w:rPr>
+          <w:rFonts w:ascii="Helvetica" w:hAnsi="Helvetica" w:cs="Times New Roman"/>
+          <w:color w:val="000000"/>
+        </w:rPr>
+        <w:t>i</w:t>
+      </w:r>
+      <w:r>
+        <w:rPr>
+          <w:rFonts w:ascii="Helvetica" w:hAnsi="Helvetica" w:cs="Times New Roman"/>
+          <w:color w:val="000000"/>
+        </w:rPr>
+        <w:t>nput stream, and the token type. The TokenType class consists of all of the different t</w:t>
+      </w:r>
+      <w:r>
+        <w:rPr>
+          <w:rFonts w:ascii="Helvetica" w:hAnsi="Helvetica" w:cs="Times New Roman"/>
+          <w:color w:val="000000"/>
+        </w:rPr>
+        <w:t>ypes a token can be.</w:t>
+      </w:r>
+      <w:r>
+        <w:rPr>
+          <w:rFonts w:ascii="Helvetica" w:hAnsi="Helvetica" w:cs="Times New Roman"/>
+          <w:color w:val="000000"/>
+        </w:rPr>
+        <w:t xml:space="preserve"> These types are then passed into the scanner class.</w:t>
+      </w:r>
+      <w:r>
+        <w:rPr>
+          <w:rFonts w:ascii="Helvetica" w:hAnsi="Helvetica" w:cs="Times New Roman"/>
+          <w:color w:val="000000"/>
+        </w:rPr>
+        <w:t xml:space="preserve"> There is a type for every keyword and symbol as</w:t>
+      </w:r>
+      <w:r>
+        <w:rPr>
+          <w:rFonts w:ascii="Helvetica" w:hAnsi="Helvetica" w:cs="Times New Roman"/>
+          <w:color w:val="000000"/>
+        </w:rPr>
+        <w:t xml:space="preserve"> </w:t>
+      </w:r>
+      <w:r>
+        <w:rPr>
+          <w:rFonts w:ascii="Helvetica" w:hAnsi="Helvetica" w:cs="Times New Roman"/>
+          <w:color w:val="000000"/>
+        </w:rPr>
+        <w:t>well as two types for ID and number.</w:t>
+      </w:r>
+      <w:r>
+        <w:rPr>
+          <w:rFonts w:ascii="Helvetica" w:hAnsi="Helvetica" w:cs="Times New Roman"/>
+          <w:color w:val="000000"/>
+        </w:rPr>
+        <w:t xml:space="preserve"> ScannerTest</w:t>
+      </w:r>
+      <w:r>
+        <w:rPr>
+          <w:rFonts w:ascii="Helvetica" w:hAnsi="Helvetica" w:cs="Times New Roman"/>
+          <w:color w:val="000000"/>
+        </w:rPr>
+        <w:t xml:space="preserve"> takes an input file</w:t>
+      </w:r>
+      <w:r>
+        <w:rPr>
+          <w:rFonts w:ascii="Helvetica" w:hAnsi="Helvetica" w:cs="Times New Roman"/>
+          <w:color w:val="000000"/>
+        </w:rPr>
+        <w:t xml:space="preserve"> or a string</w:t>
+      </w:r>
+      <w:r>
+        <w:rPr>
+          <w:rFonts w:ascii="Helvetica" w:hAnsi="Helvetica" w:cs="Times New Roman"/>
+          <w:color w:val="000000"/>
+        </w:rPr>
+        <w:t xml:space="preserve"> and </w:t>
+      </w:r>
+      <w:r>
+        <w:rPr>
+          <w:rFonts w:ascii="Helvetica" w:hAnsi="Helvetica" w:cs="Times New Roman"/>
+          <w:color w:val="000000"/>
+        </w:rPr>
+        <w:t>feeds the characters into</w:t>
+      </w:r>
+      <w:r>
+        <w:rPr>
+          <w:rFonts w:ascii="Helvetica" w:hAnsi="Helvetica" w:cs="Times New Roman"/>
+          <w:color w:val="000000"/>
+        </w:rPr>
+        <w:t xml:space="preserve"> the scanner class. </w:t>
+      </w:r>
+      <w:r>
+        <w:rPr>
+          <w:rFonts w:ascii="Helvetica" w:hAnsi="Helvetica" w:cs="Times New Roman"/>
+          <w:color w:val="000000"/>
+        </w:rPr>
+        <w:t>As long as the scanner doesn't hit a null token, the scanner prints out any tokens that are not whitespace tokens or null tokens.</w:t>
+      </w:r>
+      <w:r>
+        <w:rPr>
+          <w:rFonts w:ascii="Helvetica" w:hAnsi="Helvetica" w:cs="Times New Roman"/>
+          <w:color w:val="000000"/>
+        </w:rPr>
+        <w:t xml:space="preserve"> </w:t>
+      </w:r>
+      <w:r>
+        <w:rPr>
+          <w:rFonts w:ascii="Helvetica" w:hAnsi="Helvetica" w:cs="Times New Roman"/>
+          <w:color w:val="000000"/>
+        </w:rPr>
+        <w:t xml:space="preserve">The </w:t>
+      </w:r>
+      <w:r>
+        <w:rPr>
+          <w:rFonts w:ascii="Helvetica" w:hAnsi="Helvetica" w:cs="Times New Roman"/>
+          <w:color w:val="000000"/>
+        </w:rPr>
+        <w:t xml:space="preserve">Scanner file is the java file that was created when the </w:t>
+      </w:r>
       <w:r>
         <w:rPr>
           <w:rFonts w:ascii="Helvetica" w:hAnsi="Helvetica" w:cs="Times New Roman"/>
@@ -747,225 +830,6 @@
         </w:rPr>
         <w:t>AllenScanner</w:t>
       </w:r>
-      <w:proofErr w:type="spellEnd"/>
-      <w:r>
-        <w:rPr>
-          <w:rFonts w:ascii="Helvetica" w:hAnsi="Helvetica" w:cs="Times New Roman"/>
-          <w:color w:val="000000"/>
-        </w:rPr>
-        <w:t xml:space="preserve">. The </w:t>
-      </w:r>
-      <w:proofErr w:type="spellStart"/>
-      <w:r>
-        <w:rPr>
-          <w:rFonts w:ascii="Helvetica" w:hAnsi="Helvetica" w:cs="Times New Roman"/>
-          <w:color w:val="000000"/>
-        </w:rPr>
-        <w:t>AllenScanner</w:t>
-      </w:r>
-      <w:proofErr w:type="spellEnd"/>
-      <w:r>
-        <w:rPr>
-          <w:rFonts w:ascii="Helvetica" w:hAnsi="Helvetica" w:cs="Times New Roman"/>
-          <w:color w:val="000000"/>
-        </w:rPr>
-        <w:t xml:space="preserve"> file contains the instructions on how each Token should be handled.</w:t>
-      </w:r>
-      <w:r>
-        <w:rPr>
-          <w:rFonts w:ascii="Helvetica" w:hAnsi="Helvetica" w:cs="Times New Roman"/>
-          <w:color w:val="000000"/>
-        </w:rPr>
-        <w:t xml:space="preserve"> </w:t>
-      </w:r>
-      <w:r>
-        <w:rPr>
-          <w:rFonts w:ascii="Helvetica" w:hAnsi="Helvetica" w:cs="Times New Roman"/>
-          <w:color w:val="000000"/>
-        </w:rPr>
-        <w:t>The Token class is a c</w:t>
-      </w:r>
-      <w:r>
-        <w:rPr>
-          <w:rFonts w:ascii="Helvetica" w:hAnsi="Helvetica" w:cs="Times New Roman"/>
-          <w:color w:val="000000"/>
-        </w:rPr>
-        <w:t xml:space="preserve">onstructor class for a token object. </w:t>
-      </w:r>
-      <w:r>
-        <w:rPr>
-          <w:rFonts w:ascii="Helvetica" w:hAnsi="Helvetica" w:cs="Times New Roman"/>
-          <w:color w:val="000000"/>
-        </w:rPr>
-        <w:t xml:space="preserve">All the tokens will consist of the </w:t>
-      </w:r>
-      <w:r>
-        <w:rPr>
-          <w:rFonts w:ascii="Helvetica" w:hAnsi="Helvetica" w:cs="Times New Roman"/>
-          <w:color w:val="000000"/>
-        </w:rPr>
-        <w:t xml:space="preserve">lexeme, or characters in </w:t>
-      </w:r>
-      <w:r>
-        <w:rPr>
-          <w:rFonts w:ascii="Helvetica" w:hAnsi="Helvetica" w:cs="Times New Roman"/>
-          <w:color w:val="000000"/>
-        </w:rPr>
-        <w:t xml:space="preserve">the </w:t>
-      </w:r>
-      <w:r>
-        <w:rPr>
-          <w:rFonts w:ascii="Helvetica" w:hAnsi="Helvetica" w:cs="Times New Roman"/>
-          <w:color w:val="000000"/>
-        </w:rPr>
-        <w:t>i</w:t>
-      </w:r>
-      <w:r>
-        <w:rPr>
-          <w:rFonts w:ascii="Helvetica" w:hAnsi="Helvetica" w:cs="Times New Roman"/>
-          <w:color w:val="000000"/>
-        </w:rPr>
-        <w:t xml:space="preserve">nput stream, and the token type. The </w:t>
-      </w:r>
-      <w:proofErr w:type="spellStart"/>
-      <w:r>
-        <w:rPr>
-          <w:rFonts w:ascii="Helvetica" w:hAnsi="Helvetica" w:cs="Times New Roman"/>
-          <w:color w:val="000000"/>
-        </w:rPr>
-        <w:t>TokenType</w:t>
-      </w:r>
-      <w:proofErr w:type="spellEnd"/>
-      <w:r>
-        <w:rPr>
-          <w:rFonts w:ascii="Helvetica" w:hAnsi="Helvetica" w:cs="Times New Roman"/>
-          <w:color w:val="000000"/>
-        </w:rPr>
-        <w:t xml:space="preserve"> class consists of all of the different t</w:t>
-      </w:r>
-      <w:r>
-        <w:rPr>
-          <w:rFonts w:ascii="Helvetica" w:hAnsi="Helvetica" w:cs="Times New Roman"/>
-          <w:color w:val="000000"/>
-        </w:rPr>
-        <w:t>ypes a token can be.</w:t>
-      </w:r>
-      <w:r>
-        <w:rPr>
-          <w:rFonts w:ascii="Helvetica" w:hAnsi="Helvetica" w:cs="Times New Roman"/>
-          <w:color w:val="000000"/>
-        </w:rPr>
-        <w:t xml:space="preserve"> These types are then passed into the scanner class.</w:t>
-      </w:r>
-      <w:r>
-        <w:rPr>
-          <w:rFonts w:ascii="Helvetica" w:hAnsi="Helvetica" w:cs="Times New Roman"/>
-          <w:color w:val="000000"/>
-        </w:rPr>
-        <w:t xml:space="preserve"> There is a type for every keyword and symbol as</w:t>
-      </w:r>
-      <w:r>
-        <w:rPr>
-          <w:rFonts w:ascii="Helvetica" w:hAnsi="Helvetica" w:cs="Times New Roman"/>
-          <w:color w:val="000000"/>
-        </w:rPr>
-        <w:t xml:space="preserve"> </w:t>
-      </w:r>
-      <w:r>
-        <w:rPr>
-          <w:rFonts w:ascii="Helvetica" w:hAnsi="Helvetica" w:cs="Times New Roman"/>
-          <w:color w:val="000000"/>
-        </w:rPr>
-        <w:t>well as two types for ID and number.</w:t>
-      </w:r>
-      <w:r>
-        <w:rPr>
-          <w:rFonts w:ascii="Helvetica" w:hAnsi="Helvetica" w:cs="Times New Roman"/>
-          <w:color w:val="000000"/>
-        </w:rPr>
-        <w:t xml:space="preserve"> </w:t>
-      </w:r>
-      <w:proofErr w:type="spellStart"/>
-      <w:r>
-        <w:rPr>
-          <w:rFonts w:ascii="Helvetica" w:hAnsi="Helvetica" w:cs="Times New Roman"/>
-          <w:color w:val="000000"/>
-        </w:rPr>
-        <w:t>ScannerTest</w:t>
-      </w:r>
-      <w:proofErr w:type="spellEnd"/>
-      <w:r>
-        <w:rPr>
-          <w:rFonts w:ascii="Helvetica" w:hAnsi="Helvetica" w:cs="Times New Roman"/>
-          <w:color w:val="000000"/>
-        </w:rPr>
-        <w:t xml:space="preserve"> takes an input file</w:t>
-      </w:r>
-      <w:r>
-        <w:rPr>
-          <w:rFonts w:ascii="Helvetica" w:hAnsi="Helvetica" w:cs="Times New Roman"/>
-          <w:color w:val="000000"/>
-        </w:rPr>
-        <w:t xml:space="preserve"> or a string</w:t>
-      </w:r>
-      <w:r>
-        <w:rPr>
-          <w:rFonts w:ascii="Helvetica" w:hAnsi="Helvetica" w:cs="Times New Roman"/>
-          <w:color w:val="000000"/>
-        </w:rPr>
-        <w:t xml:space="preserve"> and </w:t>
-      </w:r>
-      <w:r>
-        <w:rPr>
-          <w:rFonts w:ascii="Helvetica" w:hAnsi="Helvetica" w:cs="Times New Roman"/>
-          <w:color w:val="000000"/>
-        </w:rPr>
-        <w:t>feeds the characters into</w:t>
-      </w:r>
-      <w:r>
-        <w:rPr>
-          <w:rFonts w:ascii="Helvetica" w:hAnsi="Helvetica" w:cs="Times New Roman"/>
-          <w:color w:val="000000"/>
-        </w:rPr>
-        <w:t xml:space="preserve"> the scanner class. </w:t>
-      </w:r>
-      <w:r>
-        <w:rPr>
-          <w:rFonts w:ascii="Helvetica" w:hAnsi="Helvetica" w:cs="Times New Roman"/>
-          <w:color w:val="000000"/>
-        </w:rPr>
-        <w:t>As long as the scanner doesn't hit a null token, the scanner prints out any tokens that are not whitespace tokens or null tokens.</w:t>
-      </w:r>
-      <w:r>
-        <w:rPr>
-          <w:rFonts w:ascii="Helvetica" w:hAnsi="Helvetica" w:cs="Times New Roman"/>
-          <w:color w:val="000000"/>
-        </w:rPr>
-        <w:t xml:space="preserve"> </w:t>
-      </w:r>
-      <w:r>
-        <w:rPr>
-          <w:rFonts w:ascii="Helvetica" w:hAnsi="Helvetica" w:cs="Times New Roman"/>
-          <w:color w:val="000000"/>
-        </w:rPr>
-        <w:t xml:space="preserve">The </w:t>
-      </w:r>
-      <w:r>
-        <w:rPr>
-          <w:rFonts w:ascii="Helvetica" w:hAnsi="Helvetica" w:cs="Times New Roman"/>
-          <w:color w:val="000000"/>
-        </w:rPr>
-        <w:t xml:space="preserve">Scanner file is the java file that was created when the </w:t>
-      </w:r>
-      <w:proofErr w:type="spellStart"/>
-      <w:r>
-        <w:rPr>
-          <w:rFonts w:ascii="Helvetica" w:hAnsi="Helvetica" w:cs="Times New Roman"/>
-          <w:color w:val="000000"/>
-        </w:rPr>
-        <w:t>AllenScanner</w:t>
-      </w:r>
-      <w:proofErr w:type="spellEnd"/>
       <w:r>
         <w:rPr>
           <w:rFonts w:ascii="Helvetica" w:hAnsi="Helvetica" w:cs="Times New Roman"/>
@@ -1224,23 +1088,7 @@
           <w:rFonts w:ascii="Helvetica" w:hAnsi="Helvetica" w:cs="Times New Roman"/>
           <w:color w:val="000000"/>
         </w:rPr>
-        <w:t xml:space="preserve">comparing the current </w:t>
-      </w:r>
-      <w:proofErr w:type="spellStart"/>
-      <w:r>
-        <w:rPr>
-          <w:rFonts w:ascii="Helvetica" w:hAnsi="Helvetica" w:cs="Times New Roman"/>
-          <w:color w:val="000000"/>
-        </w:rPr>
-        <w:t>lookahead</w:t>
-      </w:r>
-      <w:proofErr w:type="spellEnd"/>
-      <w:r>
-        <w:rPr>
-          <w:rFonts w:ascii="Helvetica" w:hAnsi="Helvetica" w:cs="Times New Roman"/>
-          <w:color w:val="000000"/>
-        </w:rPr>
-        <w:t xml:space="preserve"> t</w:t>
+        <w:t>comparing the current lookahead t</w:t>
       </w:r>
       <w:r>
         <w:rPr>
@@ -1268,23 +1116,7 @@
           <w:rFonts w:ascii="Helvetica" w:hAnsi="Helvetica" w:cs="Times New Roman"/>
           <w:color w:val="000000"/>
         </w:rPr>
-        <w:t xml:space="preserve">If the current </w:t>
-      </w:r>
-      <w:proofErr w:type="spellStart"/>
-      <w:r>
-        <w:rPr>
-          <w:rFonts w:ascii="Helvetica" w:hAnsi="Helvetica" w:cs="Times New Roman"/>
-          <w:color w:val="000000"/>
-        </w:rPr>
-        <w:t>lookahead</w:t>
-      </w:r>
-      <w:proofErr w:type="spellEnd"/>
-      <w:r>
-        <w:rPr>
-          <w:rFonts w:ascii="Helvetica" w:hAnsi="Helvetica" w:cs="Times New Roman"/>
-          <w:color w:val="000000"/>
-        </w:rPr>
-        <w:t xml:space="preserve"> token </w:t>
+        <w:t xml:space="preserve">If the current lookahead token </w:t>
       </w:r>
       <w:r>
         <w:rPr>
@@ -1376,11 +1208,229 @@
         <w:spacing w:line="480" w:lineRule="auto"/>
         <w:rPr>
           <w:rFonts w:ascii="Helvetica" w:hAnsi="Helvetica" w:cs="Times New Roman"/>
-          <w:color w:val="000000"/>
-        </w:rPr>
-      </w:pPr>
+          <w:b/>
+          <w:color w:val="000000"/>
+          <w:u w:val="single"/>
+        </w:rPr>
+      </w:pPr>
+      <w:r>
+        <w:rPr>
+          <w:rFonts w:ascii="Helvetica" w:hAnsi="Helvetica" w:cs="Times New Roman"/>
+          <w:b/>
+          <w:color w:val="000000"/>
+          <w:u w:val="single"/>
+        </w:rPr>
+        <w:t>Symbol Table:</w:t>
+      </w:r>
+    </w:p>
+    <w:p>
+      <w:pPr>
+        <w:spacing w:line="480" w:lineRule="auto"/>
+        <w:rPr>
+          <w:rFonts w:ascii="Helvetica" w:hAnsi="Helvetica" w:cs="Times New Roman"/>
+          <w:color w:val="000000"/>
+        </w:rPr>
+      </w:pPr>
+      <w:r>
+        <w:rPr>
+          <w:rFonts w:ascii="Helvetica" w:hAnsi="Helvetica" w:cs="Times New Roman"/>
+          <w:color w:val="000000"/>
+        </w:rPr>
+        <w:tab/>
+      </w:r>
+      <w:r>
+        <w:rPr>
+          <w:rFonts w:ascii="Helvetica" w:hAnsi="Helvetica" w:cs="Times New Roman"/>
+          <w:color w:val="000000"/>
+        </w:rPr>
+        <w:t>The symbol t</w:t>
+      </w:r>
+      <w:r>
+        <w:rPr>
+          <w:rFonts w:ascii="Helvetica" w:hAnsi="Helvetica" w:cs="Times New Roman"/>
+          <w:color w:val="000000"/>
+        </w:rPr>
+        <w:t>able is used to store information</w:t>
+      </w:r>
+      <w:r>
+        <w:rPr>
+          <w:rFonts w:ascii="Helvetica" w:hAnsi="Helvetica" w:cs="Times New Roman"/>
+          <w:color w:val="000000"/>
+        </w:rPr>
+        <w:t xml:space="preserve"> about each identifier</w:t>
+      </w:r>
+      <w:r>
+        <w:rPr>
+          <w:rFonts w:ascii="Helvetica" w:hAnsi="Helvetica" w:cs="Times New Roman"/>
+          <w:color w:val="000000"/>
+        </w:rPr>
+        <w:t xml:space="preserve"> </w:t>
+      </w:r>
+      <w:r>
+        <w:rPr>
+          <w:rFonts w:ascii="Helvetica" w:hAnsi="Helvetica" w:cs="Times New Roman"/>
+          <w:color w:val="000000"/>
+        </w:rPr>
+        <w:t>(</w:t>
+      </w:r>
+      <w:r>
+        <w:rPr>
+          <w:rFonts w:ascii="Helvetica" w:hAnsi="Helvetica" w:cs="Times New Roman"/>
+          <w:color w:val="000000"/>
+        </w:rPr>
+        <w:t>symbol name</w:t>
+      </w:r>
+      <w:r>
+        <w:rPr>
+          <w:rFonts w:ascii="Helvetica" w:hAnsi="Helvetica" w:cs="Times New Roman"/>
+          <w:color w:val="000000"/>
+        </w:rPr>
+        <w:t>)</w:t>
+      </w:r>
+      <w:r>
+        <w:rPr>
+          <w:rFonts w:ascii="Helvetica" w:hAnsi="Helvetica" w:cs="Times New Roman"/>
+          <w:color w:val="000000"/>
+        </w:rPr>
+        <w:t xml:space="preserve"> found in a</w:t>
+      </w:r>
+      <w:r>
+        <w:rPr>
+          <w:rFonts w:ascii="Helvetica" w:hAnsi="Helvetica" w:cs="Times New Roman"/>
+          <w:color w:val="000000"/>
+        </w:rPr>
+        <w:t xml:space="preserve"> pascal</w:t>
+      </w:r>
+      <w:r>
+        <w:rPr>
+          <w:rFonts w:ascii="Helvetica" w:hAnsi="Helvetica" w:cs="Times New Roman"/>
+          <w:color w:val="000000"/>
+        </w:rPr>
+        <w:t xml:space="preserve"> program.</w:t>
+      </w:r>
+      <w:r>
+        <w:rPr>
+          <w:rFonts w:ascii="Helvetica" w:hAnsi="Helvetica" w:cs="Times New Roman"/>
+          <w:color w:val="000000"/>
+        </w:rPr>
+        <w:t xml:space="preserve"> </w:t>
+      </w:r>
+      <w:r>
+        <w:rPr>
+          <w:rFonts w:ascii="Helvetica" w:hAnsi="Helvetica" w:cs="Times New Roman"/>
+          <w:color w:val="000000"/>
+        </w:rPr>
+        <w:t>Entries in the symbol table contain information about an identifier such as its character string (or lexeme),</w:t>
+      </w:r>
+      <w:r>
+        <w:rPr>
+          <w:rFonts w:ascii="Helvetica" w:hAnsi="Helvetica" w:cs="Times New Roman"/>
+          <w:color w:val="000000"/>
+        </w:rPr>
+        <w:t xml:space="preserve"> </w:t>
+      </w:r>
+      <w:r>
+        <w:rPr>
+          <w:rFonts w:ascii="Helvetica" w:hAnsi="Helvetica" w:cs="Times New Roman"/>
+          <w:color w:val="000000"/>
+        </w:rPr>
+        <w:t xml:space="preserve">its </w:t>
+      </w:r>
+      <w:r>
+        <w:rPr>
+          <w:rFonts w:ascii="Helvetica" w:hAnsi="Helvetica" w:cs="Times New Roman"/>
+          <w:color w:val="000000"/>
+        </w:rPr>
+        <w:t>data</w:t>
+      </w:r>
+      <w:r>
+        <w:rPr>
+          <w:rFonts w:ascii="Helvetica" w:hAnsi="Helvetica" w:cs="Times New Roman"/>
+          <w:color w:val="000000"/>
+        </w:rPr>
+        <w:t>type</w:t>
+      </w:r>
+      <w:r>
+        <w:rPr>
+          <w:rFonts w:ascii="Helvetica" w:hAnsi="Helvetica" w:cs="Times New Roman"/>
+          <w:color w:val="000000"/>
+        </w:rPr>
+        <w:t>, and its kind</w:t>
+      </w:r>
       <w:bookmarkStart w:id="0" w:name="_GoBack"/>
       <w:bookmarkEnd w:id="0"/>
+      <w:r>
+        <w:rPr>
+          <w:rFonts w:ascii="Helvetica" w:hAnsi="Helvetica" w:cs="Times New Roman"/>
+          <w:color w:val="000000"/>
+        </w:rPr>
+        <w:t>.</w:t>
+      </w:r>
+      <w:r>
+        <w:rPr>
+          <w:rFonts w:ascii="Helvetica" w:hAnsi="Helvetica" w:cs="Times New Roman"/>
+          <w:color w:val="000000"/>
+        </w:rPr>
+        <w:t xml:space="preserve"> </w:t>
+      </w:r>
+      <w:r>
+        <w:rPr>
+          <w:rFonts w:ascii="Helvetica" w:hAnsi="Helvetica" w:cs="Times New Roman"/>
+          <w:color w:val="000000"/>
+        </w:rPr>
+        <w:t>The symbol t</w:t>
+      </w:r>
+      <w:r>
+        <w:rPr>
+          <w:rFonts w:ascii="Helvetica" w:hAnsi="Helvetica" w:cs="Times New Roman"/>
+          <w:color w:val="000000"/>
+        </w:rPr>
+        <w:t>able</w:t>
+      </w:r>
+      <w:r>
+        <w:rPr>
+          <w:rFonts w:ascii="Helvetica" w:hAnsi="Helvetica" w:cs="Times New Roman"/>
+          <w:color w:val="000000"/>
+        </w:rPr>
+        <w:t xml:space="preserve"> is created by </w:t>
+      </w:r>
+      <w:r>
+        <w:rPr>
+          <w:rFonts w:ascii="Helvetica" w:hAnsi="Helvetica" w:cs="Times New Roman"/>
+          <w:color w:val="000000"/>
+        </w:rPr>
+        <w:t>implementing a h</w:t>
+      </w:r>
+      <w:r>
+        <w:rPr>
+          <w:rFonts w:ascii="Helvetica" w:hAnsi="Helvetica" w:cs="Times New Roman"/>
+          <w:color w:val="000000"/>
+        </w:rPr>
+        <w:t>ash</w:t>
+      </w:r>
+      <w:r>
+        <w:rPr>
+          <w:rFonts w:ascii="Helvetica" w:hAnsi="Helvetica" w:cs="Times New Roman"/>
+          <w:color w:val="000000"/>
+        </w:rPr>
+        <w:t xml:space="preserve"> m</w:t>
+      </w:r>
+      <w:r>
+        <w:rPr>
+          <w:rFonts w:ascii="Helvetica" w:hAnsi="Helvetica" w:cs="Times New Roman"/>
+          <w:color w:val="000000"/>
+        </w:rPr>
+        <w:t xml:space="preserve">ap to </w:t>
+      </w:r>
+    </w:p>
+    <w:p>
+      <w:pPr>
+        <w:spacing w:line="480" w:lineRule="auto"/>
+        <w:rPr>
+          <w:rFonts w:ascii="Helvetica" w:hAnsi="Helvetica" w:cs="Times New Roman"/>
+          <w:color w:val="000000"/>
+        </w:rPr>
+      </w:pPr>
     </w:p>
     <w:p>
       <w:pPr>
@@ -1518,6 +1568,109 @@
           </w:p>
         </w:tc>
       </w:tr>
+      <w:tr>
+        <w:trPr>
+          <w:trHeight w:val="584"/>
+        </w:trPr>
+        <w:tc>
+          <w:tcPr>
+            <w:tcW w:w="3135" w:type="dxa"/>
+          </w:tcPr>
+          <w:p>
+            <w:pPr>
+              <w:spacing w:line="480" w:lineRule="auto"/>
+              <w:rPr>
+                <w:rFonts w:ascii="Times New Roman" w:hAnsi="Times New Roman" w:cs="Times New Roman"/>
+                <w:color w:val="000000"/>
+              </w:rPr>
+            </w:pPr>
+            <w:r>
+              <w:rPr>
+                <w:rFonts w:ascii="Times New Roman" w:hAnsi="Times New Roman" w:cs="Times New Roman"/>
+                <w:color w:val="000000"/>
+              </w:rPr>
+              <w:t>03/9/2019</w:t>
+            </w:r>
+          </w:p>
+        </w:tc>
+        <w:tc>
+          <w:tcPr>
+            <w:tcW w:w="3136" w:type="dxa"/>
+          </w:tcPr>
+          <w:p>
+            <w:pPr>
+              <w:spacing w:line="480" w:lineRule="auto"/>
+              <w:rPr>
+                <w:rFonts w:ascii="Times New Roman" w:hAnsi="Times New Roman" w:cs="Times New Roman"/>
+                <w:color w:val="000000"/>
+              </w:rPr>
+            </w:pPr>
+            <w:r>
+              <w:rPr>
+                <w:rFonts w:ascii="Times New Roman" w:hAnsi="Times New Roman" w:cs="Times New Roman"/>
+                <w:color w:val="000000"/>
+              </w:rPr>
+              <w:t>Marissa Alle</w:t>
+            </w:r>
+            <w:r>
+              <w:rPr>
+                <w:rFonts w:ascii="Times New Roman" w:hAnsi="Times New Roman" w:cs="Times New Roman"/>
+                <w:color w:val="000000"/>
+              </w:rPr>
+              <w:t>n</w:t>
+            </w:r>
+          </w:p>
+        </w:tc>
+        <w:tc>
+          <w:tcPr>
+            <w:tcW w:w="3136" w:type="dxa"/>
+          </w:tcPr>
+          <w:p>
+            <w:pPr>
+              <w:spacing w:line="480" w:lineRule="auto"/>
+              <w:rPr>
+                <w:rFonts w:ascii="Times New Roman" w:hAnsi="Times New Roman" w:cs="Times New Roman"/>
+                <w:color w:val="353535"/>
+              </w:rPr>
+            </w:pPr>
+            <w:r>
+              <w:rPr>
+                <w:rFonts w:ascii="Times New Roman" w:hAnsi="Times New Roman" w:cs="Times New Roman"/>
+                <w:color w:val="353535"/>
+              </w:rPr>
+              <w:t>A</w:t>
+            </w:r>
+            <w:r>
+              <w:rPr>
+                <w:rFonts w:ascii="Times New Roman" w:hAnsi="Times New Roman" w:cs="Times New Roman"/>
+                <w:color w:val="353535"/>
+              </w:rPr>
+              <w:t xml:space="preserve">dded the </w:t>
+            </w:r>
+            <w:r>
+              <w:rPr>
+                <w:rFonts w:ascii="Times New Roman" w:hAnsi="Times New Roman" w:cs="Times New Roman"/>
+                <w:color w:val="353535"/>
+              </w:rPr>
+              <w:t>Symbol Table</w:t>
+            </w:r>
+            <w:r>
+              <w:rPr>
+                <w:rFonts w:ascii="Times New Roman" w:hAnsi="Times New Roman" w:cs="Times New Roman"/>
+                <w:color w:val="353535"/>
+              </w:rPr>
+              <w:t xml:space="preserve"> section</w:t>
+            </w:r>
+            <w:r>
+              <w:rPr>
+                <w:rFonts w:ascii="Times New Roman" w:hAnsi="Times New Roman" w:cs="Times New Roman"/>
+                <w:color w:val="353535"/>
+              </w:rPr>
+              <w:t xml:space="preserve"> of the compiler.</w:t>
+            </w:r>
+          </w:p>
+        </w:tc>
+      </w:tr>
     </w:tbl>
     <w:p>
       <w:pPr>
@@ -1582,14 +1735,12 @@
           <w:rFonts w:ascii="Helvetica" w:hAnsi="Helvetica"/>
         </w:rPr>
       </w:pPr>
-      <w:proofErr w:type="spellStart"/>
       <w:r>
         <w:rPr>
           <w:rFonts w:ascii="Helvetica" w:hAnsi="Helvetica"/>
         </w:rPr>
         <w:t>var</w:t>
       </w:r>
-      <w:proofErr w:type="spellEnd"/>
     </w:p>
     <w:p>
       <w:pPr>
@@ -1627,6 +1778,7 @@
         <w:rPr>
           <w:rFonts w:ascii="Helvetica" w:hAnsi="Helvetica"/>
         </w:rPr>
+        <w:lastRenderedPageBreak/>
         <w:t>function</w:t>
       </w:r>
     </w:p>
@@ -1809,7 +1961,6 @@
         <w:rPr>
           <w:rFonts w:ascii="Helvetica" w:hAnsi="Helvetica"/>
         </w:rPr>
-        <w:lastRenderedPageBreak/>
         <w:t>integer</w:t>
       </w:r>
     </w:p>
@@ -2252,25 +2403,7 @@
           <w:sz w:val="24"/>
           <w:szCs w:val="24"/>
         </w:rPr>
-        <w:t xml:space="preserve">by Marissa Allen and </w:t>
-      </w:r>
-      <w:proofErr w:type="spellStart"/>
-      <w:r>
-        <w:rPr>
-          <w:rFonts w:ascii="Times New Roman" w:hAnsi="Times New Roman" w:cs="Times New Roman"/>
-          <w:sz w:val="24"/>
-          <w:szCs w:val="24"/>
-        </w:rPr>
-        <w:t>Cohl</w:t>
-      </w:r>
-      <w:proofErr w:type="spellEnd"/>
-      <w:r>
-        <w:rPr>
-          <w:rFonts w:ascii="Times New Roman" w:hAnsi="Times New Roman" w:cs="Times New Roman"/>
-          <w:sz w:val="24"/>
-          <w:szCs w:val="24"/>
-        </w:rPr>
-        <w:t xml:space="preserve"> Dorsey</w:t>
+        <w:t>by Marissa Allen and Cohl Dorsey</w:t>
       </w:r>
     </w:p>
     <w:p>

</xml_diff>

<commit_message>
Updated the SDD.docx and SDD.pdf files for this iteration.
</commit_message>
<xml_diff>
--- a/SDD/SDD.docx
+++ b/SDD/SDD.docx
@@ -17,7 +17,6 @@
           <w:color w:val="000000"/>
         </w:rPr>
       </w:pPr>
-      <w:proofErr w:type="spellStart"/>
       <w:r>
         <w:rPr>
           <w:rFonts w:ascii="Helvetica" w:hAnsi="Helvetica" w:cs="Times New Roman"/>
@@ -32,7 +31,6 @@
         </w:rPr>
         <w:t>Compiler</w:t>
       </w:r>
-      <w:proofErr w:type="spellEnd"/>
     </w:p>
     <w:p>
       <w:pPr>
@@ -109,17 +107,8 @@
           <w:rFonts w:ascii="Helvetica" w:hAnsi="Helvetica" w:cs="Times New Roman"/>
           <w:color w:val="000000"/>
         </w:rPr>
-        <w:t xml:space="preserve">The </w:t>
-      </w:r>
-      <w:proofErr w:type="spellStart"/>
-      <w:r>
-        <w:rPr>
-          <w:rFonts w:ascii="Helvetica" w:hAnsi="Helvetica" w:cs="Times New Roman"/>
-          <w:color w:val="000000"/>
-        </w:rPr>
-        <w:t>AllenCompiler</w:t>
-      </w:r>
-      <w:proofErr w:type="spellEnd"/>
+        <w:t>The AllenCompiler</w:t>
+      </w:r>
       <w:r>
         <w:rPr>
           <w:rFonts w:ascii="Helvetica" w:hAnsi="Helvetica" w:cs="Times New Roman"/>
@@ -183,21 +172,12 @@
         </w:rPr>
         <w:t xml:space="preserve"> </w:t>
       </w:r>
-      <w:proofErr w:type="spellStart"/>
-      <w:r>
-        <w:rPr>
-          <w:rFonts w:ascii="Helvetica" w:hAnsi="Helvetica" w:cs="Times New Roman"/>
-          <w:color w:val="000000"/>
-        </w:rPr>
-        <w:t>jflex</w:t>
-      </w:r>
-      <w:proofErr w:type="spellEnd"/>
-      <w:r>
-        <w:rPr>
-          <w:rFonts w:ascii="Helvetica" w:hAnsi="Helvetica" w:cs="Times New Roman"/>
-          <w:color w:val="000000"/>
-        </w:rPr>
-        <w:t xml:space="preserve"> </w:t>
+      <w:r>
+        <w:rPr>
+          <w:rFonts w:ascii="Helvetica" w:hAnsi="Helvetica" w:cs="Times New Roman"/>
+          <w:color w:val="000000"/>
+        </w:rPr>
+        <w:t xml:space="preserve">jflex </w:t>
       </w:r>
       <w:r>
         <w:rPr>
@@ -642,23 +622,7 @@
           <w:rFonts w:ascii="Helvetica" w:hAnsi="Helvetica" w:cs="Times New Roman"/>
           <w:color w:val="000000"/>
         </w:rPr>
-        <w:t xml:space="preserve"> If the scanner sees a space, newline characters, or tab, and it doesn’t have a </w:t>
-      </w:r>
-      <w:proofErr w:type="gramStart"/>
-      <w:r>
-        <w:rPr>
-          <w:rFonts w:ascii="Helvetica" w:hAnsi="Helvetica" w:cs="Times New Roman"/>
-          <w:color w:val="000000"/>
-        </w:rPr>
-        <w:t>lexeme</w:t>
-      </w:r>
-      <w:proofErr w:type="gramEnd"/>
-      <w:r>
-        <w:rPr>
-          <w:rFonts w:ascii="Helvetica" w:hAnsi="Helvetica" w:cs="Times New Roman"/>
-          <w:color w:val="000000"/>
-        </w:rPr>
-        <w:t xml:space="preserve"> yet it keeps going to find a lexeme and throws the whitespace character away.</w:t>
+        <w:t xml:space="preserve"> If the scanner sees a space, newline characters, or tab, and it doesn’t have a lexeme yet it keeps going to find a lexeme and throws the whitespace character away.</w:t>
       </w:r>
     </w:p>
     <w:p>
@@ -677,37 +641,12 @@
         </w:rPr>
         <w:t xml:space="preserve">This program contains four java files – Token, </w:t>
       </w:r>
-      <w:proofErr w:type="spellStart"/>
-      <w:r>
-        <w:rPr>
-          <w:rFonts w:ascii="Helvetica" w:hAnsi="Helvetica" w:cs="Times New Roman"/>
-          <w:color w:val="000000"/>
-        </w:rPr>
-        <w:t>TokenType</w:t>
-      </w:r>
-      <w:proofErr w:type="spellEnd"/>
-      <w:r>
-        <w:rPr>
-          <w:rFonts w:ascii="Helvetica" w:hAnsi="Helvetica" w:cs="Times New Roman"/>
-          <w:color w:val="000000"/>
-        </w:rPr>
-        <w:t xml:space="preserve">, </w:t>
-      </w:r>
-      <w:proofErr w:type="spellStart"/>
-      <w:r>
-        <w:rPr>
-          <w:rFonts w:ascii="Helvetica" w:hAnsi="Helvetica" w:cs="Times New Roman"/>
-          <w:color w:val="000000"/>
-        </w:rPr>
-        <w:t>ScannerTest</w:t>
-      </w:r>
-      <w:proofErr w:type="spellEnd"/>
-      <w:r>
-        <w:rPr>
-          <w:rFonts w:ascii="Helvetica" w:hAnsi="Helvetica" w:cs="Times New Roman"/>
-          <w:color w:val="000000"/>
-        </w:rPr>
-        <w:t xml:space="preserve">, and </w:t>
+      <w:r>
+        <w:rPr>
+          <w:rFonts w:ascii="Helvetica" w:hAnsi="Helvetica" w:cs="Times New Roman"/>
+          <w:color w:val="000000"/>
+        </w:rPr>
+        <w:t xml:space="preserve">TokenType, ScannerTest, and </w:t>
       </w:r>
       <w:r>
         <w:rPr>
@@ -721,25 +660,169 @@
           <w:rFonts w:ascii="Helvetica" w:hAnsi="Helvetica" w:cs="Times New Roman"/>
           <w:color w:val="000000"/>
         </w:rPr>
-        <w:t xml:space="preserve"> It also contains one </w:t>
-      </w:r>
-      <w:proofErr w:type="spellStart"/>
-      <w:r>
-        <w:rPr>
-          <w:rFonts w:ascii="Helvetica" w:hAnsi="Helvetica" w:cs="Times New Roman"/>
-          <w:color w:val="000000"/>
-        </w:rPr>
-        <w:t>jflex</w:t>
-      </w:r>
-      <w:proofErr w:type="spellEnd"/>
-      <w:r>
-        <w:rPr>
-          <w:rFonts w:ascii="Helvetica" w:hAnsi="Helvetica" w:cs="Times New Roman"/>
-          <w:color w:val="000000"/>
-        </w:rPr>
-        <w:t xml:space="preserve"> file called </w:t>
-      </w:r>
-      <w:proofErr w:type="spellStart"/>
+        <w:t xml:space="preserve"> It also contains one jflex file called AllenScanner. The AllenScanner file contains the instructions on how each Token should be handled.</w:t>
+      </w:r>
+      <w:r>
+        <w:rPr>
+          <w:rFonts w:ascii="Helvetica" w:hAnsi="Helvetica" w:cs="Times New Roman"/>
+          <w:color w:val="000000"/>
+        </w:rPr>
+        <w:t xml:space="preserve"> </w:t>
+      </w:r>
+      <w:r>
+        <w:rPr>
+          <w:rFonts w:ascii="Helvetica" w:hAnsi="Helvetica" w:cs="Times New Roman"/>
+          <w:color w:val="000000"/>
+        </w:rPr>
+        <w:t>The Token class is a c</w:t>
+      </w:r>
+      <w:r>
+        <w:rPr>
+          <w:rFonts w:ascii="Helvetica" w:hAnsi="Helvetica" w:cs="Times New Roman"/>
+          <w:color w:val="000000"/>
+        </w:rPr>
+        <w:t xml:space="preserve">onstructor class for a token object. </w:t>
+      </w:r>
+      <w:r>
+        <w:rPr>
+          <w:rFonts w:ascii="Helvetica" w:hAnsi="Helvetica" w:cs="Times New Roman"/>
+          <w:color w:val="000000"/>
+        </w:rPr>
+        <w:t xml:space="preserve">All the tokens will consist of the </w:t>
+      </w:r>
+      <w:r>
+        <w:rPr>
+          <w:rFonts w:ascii="Helvetica" w:hAnsi="Helvetica" w:cs="Times New Roman"/>
+          <w:color w:val="000000"/>
+        </w:rPr>
+        <w:t xml:space="preserve">lexeme, or characters in </w:t>
+      </w:r>
+      <w:r>
+        <w:rPr>
+          <w:rFonts w:ascii="Helvetica" w:hAnsi="Helvetica" w:cs="Times New Roman"/>
+          <w:color w:val="000000"/>
+        </w:rPr>
+        <w:t xml:space="preserve">the </w:t>
+      </w:r>
+      <w:r>
+        <w:rPr>
+          <w:rFonts w:ascii="Helvetica" w:hAnsi="Helvetica" w:cs="Times New Roman"/>
+          <w:color w:val="000000"/>
+        </w:rPr>
+        <w:t>i</w:t>
+      </w:r>
+      <w:r>
+        <w:rPr>
+          <w:rFonts w:ascii="Helvetica" w:hAnsi="Helvetica" w:cs="Times New Roman"/>
+          <w:color w:val="000000"/>
+        </w:rPr>
+        <w:t>nput stream, and the token type. The TokenType class consists of all of the different t</w:t>
+      </w:r>
+      <w:r>
+        <w:rPr>
+          <w:rFonts w:ascii="Helvetica" w:hAnsi="Helvetica" w:cs="Times New Roman"/>
+          <w:color w:val="000000"/>
+        </w:rPr>
+        <w:t>ypes a token can be.</w:t>
+      </w:r>
+      <w:r>
+        <w:rPr>
+          <w:rFonts w:ascii="Helvetica" w:hAnsi="Helvetica" w:cs="Times New Roman"/>
+          <w:color w:val="000000"/>
+        </w:rPr>
+        <w:t xml:space="preserve"> These types are then passed into the scanner class.</w:t>
+      </w:r>
+      <w:r>
+        <w:rPr>
+          <w:rFonts w:ascii="Helvetica" w:hAnsi="Helvetica" w:cs="Times New Roman"/>
+          <w:color w:val="000000"/>
+        </w:rPr>
+        <w:t xml:space="preserve"> There is a type for every keyword and symbol as</w:t>
+      </w:r>
+      <w:r>
+        <w:rPr>
+          <w:rFonts w:ascii="Helvetica" w:hAnsi="Helvetica" w:cs="Times New Roman"/>
+          <w:color w:val="000000"/>
+        </w:rPr>
+        <w:t xml:space="preserve"> </w:t>
+      </w:r>
+      <w:r>
+        <w:rPr>
+          <w:rFonts w:ascii="Helvetica" w:hAnsi="Helvetica" w:cs="Times New Roman"/>
+          <w:color w:val="000000"/>
+        </w:rPr>
+        <w:t>well as two types for ID and number.</w:t>
+      </w:r>
+      <w:r>
+        <w:rPr>
+          <w:rFonts w:ascii="Helvetica" w:hAnsi="Helvetica" w:cs="Times New Roman"/>
+          <w:color w:val="000000"/>
+        </w:rPr>
+        <w:t xml:space="preserve"> ScannerTest</w:t>
+      </w:r>
+      <w:r>
+        <w:rPr>
+          <w:rFonts w:ascii="Helvetica" w:hAnsi="Helvetica" w:cs="Times New Roman"/>
+          <w:color w:val="000000"/>
+        </w:rPr>
+        <w:t xml:space="preserve"> takes an input file</w:t>
+      </w:r>
+      <w:r>
+        <w:rPr>
+          <w:rFonts w:ascii="Helvetica" w:hAnsi="Helvetica" w:cs="Times New Roman"/>
+          <w:color w:val="000000"/>
+        </w:rPr>
+        <w:t xml:space="preserve"> or a string</w:t>
+      </w:r>
+      <w:r>
+        <w:rPr>
+          <w:rFonts w:ascii="Helvetica" w:hAnsi="Helvetica" w:cs="Times New Roman"/>
+          <w:color w:val="000000"/>
+        </w:rPr>
+        <w:t xml:space="preserve"> and </w:t>
+      </w:r>
+      <w:r>
+        <w:rPr>
+          <w:rFonts w:ascii="Helvetica" w:hAnsi="Helvetica" w:cs="Times New Roman"/>
+          <w:color w:val="000000"/>
+        </w:rPr>
+        <w:t>feeds the characters into</w:t>
+      </w:r>
+      <w:r>
+        <w:rPr>
+          <w:rFonts w:ascii="Helvetica" w:hAnsi="Helvetica" w:cs="Times New Roman"/>
+          <w:color w:val="000000"/>
+        </w:rPr>
+        <w:t xml:space="preserve"> the scanner class. </w:t>
+      </w:r>
+      <w:r>
+        <w:rPr>
+          <w:rFonts w:ascii="Helvetica" w:hAnsi="Helvetica" w:cs="Times New Roman"/>
+          <w:color w:val="000000"/>
+        </w:rPr>
+        <w:t>As long as the scanner doesn't hit a null token, the scanner prints out any tokens that are not whitespace tokens or null tokens.</w:t>
+      </w:r>
+      <w:r>
+        <w:rPr>
+          <w:rFonts w:ascii="Helvetica" w:hAnsi="Helvetica" w:cs="Times New Roman"/>
+          <w:color w:val="000000"/>
+        </w:rPr>
+        <w:t xml:space="preserve"> </w:t>
+      </w:r>
+      <w:r>
+        <w:rPr>
+          <w:rFonts w:ascii="Helvetica" w:hAnsi="Helvetica" w:cs="Times New Roman"/>
+          <w:color w:val="000000"/>
+        </w:rPr>
+        <w:t xml:space="preserve">The </w:t>
+      </w:r>
+      <w:r>
+        <w:rPr>
+          <w:rFonts w:ascii="Helvetica" w:hAnsi="Helvetica" w:cs="Times New Roman"/>
+          <w:color w:val="000000"/>
+        </w:rPr>
+        <w:t xml:space="preserve">Scanner file is the java file that was created when the </w:t>
+      </w:r>
       <w:r>
         <w:rPr>
           <w:rFonts w:ascii="Helvetica" w:hAnsi="Helvetica" w:cs="Times New Roman"/>
@@ -747,225 +830,6 @@
         </w:rPr>
         <w:t>AllenScanner</w:t>
       </w:r>
-      <w:proofErr w:type="spellEnd"/>
-      <w:r>
-        <w:rPr>
-          <w:rFonts w:ascii="Helvetica" w:hAnsi="Helvetica" w:cs="Times New Roman"/>
-          <w:color w:val="000000"/>
-        </w:rPr>
-        <w:t xml:space="preserve">. The </w:t>
-      </w:r>
-      <w:proofErr w:type="spellStart"/>
-      <w:r>
-        <w:rPr>
-          <w:rFonts w:ascii="Helvetica" w:hAnsi="Helvetica" w:cs="Times New Roman"/>
-          <w:color w:val="000000"/>
-        </w:rPr>
-        <w:t>AllenScanner</w:t>
-      </w:r>
-      <w:proofErr w:type="spellEnd"/>
-      <w:r>
-        <w:rPr>
-          <w:rFonts w:ascii="Helvetica" w:hAnsi="Helvetica" w:cs="Times New Roman"/>
-          <w:color w:val="000000"/>
-        </w:rPr>
-        <w:t xml:space="preserve"> file contains the instructions on how each Token should be handled.</w:t>
-      </w:r>
-      <w:r>
-        <w:rPr>
-          <w:rFonts w:ascii="Helvetica" w:hAnsi="Helvetica" w:cs="Times New Roman"/>
-          <w:color w:val="000000"/>
-        </w:rPr>
-        <w:t xml:space="preserve"> </w:t>
-      </w:r>
-      <w:r>
-        <w:rPr>
-          <w:rFonts w:ascii="Helvetica" w:hAnsi="Helvetica" w:cs="Times New Roman"/>
-          <w:color w:val="000000"/>
-        </w:rPr>
-        <w:t>The Token class is a c</w:t>
-      </w:r>
-      <w:r>
-        <w:rPr>
-          <w:rFonts w:ascii="Helvetica" w:hAnsi="Helvetica" w:cs="Times New Roman"/>
-          <w:color w:val="000000"/>
-        </w:rPr>
-        <w:t xml:space="preserve">onstructor class for a token object. </w:t>
-      </w:r>
-      <w:r>
-        <w:rPr>
-          <w:rFonts w:ascii="Helvetica" w:hAnsi="Helvetica" w:cs="Times New Roman"/>
-          <w:color w:val="000000"/>
-        </w:rPr>
-        <w:t xml:space="preserve">All the tokens will consist of the </w:t>
-      </w:r>
-      <w:r>
-        <w:rPr>
-          <w:rFonts w:ascii="Helvetica" w:hAnsi="Helvetica" w:cs="Times New Roman"/>
-          <w:color w:val="000000"/>
-        </w:rPr>
-        <w:t xml:space="preserve">lexeme, or characters in </w:t>
-      </w:r>
-      <w:r>
-        <w:rPr>
-          <w:rFonts w:ascii="Helvetica" w:hAnsi="Helvetica" w:cs="Times New Roman"/>
-          <w:color w:val="000000"/>
-        </w:rPr>
-        <w:t xml:space="preserve">the </w:t>
-      </w:r>
-      <w:r>
-        <w:rPr>
-          <w:rFonts w:ascii="Helvetica" w:hAnsi="Helvetica" w:cs="Times New Roman"/>
-          <w:color w:val="000000"/>
-        </w:rPr>
-        <w:t>i</w:t>
-      </w:r>
-      <w:r>
-        <w:rPr>
-          <w:rFonts w:ascii="Helvetica" w:hAnsi="Helvetica" w:cs="Times New Roman"/>
-          <w:color w:val="000000"/>
-        </w:rPr>
-        <w:t xml:space="preserve">nput stream, and the token type. The </w:t>
-      </w:r>
-      <w:proofErr w:type="spellStart"/>
-      <w:r>
-        <w:rPr>
-          <w:rFonts w:ascii="Helvetica" w:hAnsi="Helvetica" w:cs="Times New Roman"/>
-          <w:color w:val="000000"/>
-        </w:rPr>
-        <w:t>TokenType</w:t>
-      </w:r>
-      <w:proofErr w:type="spellEnd"/>
-      <w:r>
-        <w:rPr>
-          <w:rFonts w:ascii="Helvetica" w:hAnsi="Helvetica" w:cs="Times New Roman"/>
-          <w:color w:val="000000"/>
-        </w:rPr>
-        <w:t xml:space="preserve"> class consists of all of the different t</w:t>
-      </w:r>
-      <w:r>
-        <w:rPr>
-          <w:rFonts w:ascii="Helvetica" w:hAnsi="Helvetica" w:cs="Times New Roman"/>
-          <w:color w:val="000000"/>
-        </w:rPr>
-        <w:t>ypes a token can be.</w:t>
-      </w:r>
-      <w:r>
-        <w:rPr>
-          <w:rFonts w:ascii="Helvetica" w:hAnsi="Helvetica" w:cs="Times New Roman"/>
-          <w:color w:val="000000"/>
-        </w:rPr>
-        <w:t xml:space="preserve"> These types are then passed into the scanner class.</w:t>
-      </w:r>
-      <w:r>
-        <w:rPr>
-          <w:rFonts w:ascii="Helvetica" w:hAnsi="Helvetica" w:cs="Times New Roman"/>
-          <w:color w:val="000000"/>
-        </w:rPr>
-        <w:t xml:space="preserve"> There is a type for every keyword and symbol as</w:t>
-      </w:r>
-      <w:r>
-        <w:rPr>
-          <w:rFonts w:ascii="Helvetica" w:hAnsi="Helvetica" w:cs="Times New Roman"/>
-          <w:color w:val="000000"/>
-        </w:rPr>
-        <w:t xml:space="preserve"> </w:t>
-      </w:r>
-      <w:r>
-        <w:rPr>
-          <w:rFonts w:ascii="Helvetica" w:hAnsi="Helvetica" w:cs="Times New Roman"/>
-          <w:color w:val="000000"/>
-        </w:rPr>
-        <w:t>well as two types for ID and number.</w:t>
-      </w:r>
-      <w:r>
-        <w:rPr>
-          <w:rFonts w:ascii="Helvetica" w:hAnsi="Helvetica" w:cs="Times New Roman"/>
-          <w:color w:val="000000"/>
-        </w:rPr>
-        <w:t xml:space="preserve"> </w:t>
-      </w:r>
-      <w:proofErr w:type="spellStart"/>
-      <w:r>
-        <w:rPr>
-          <w:rFonts w:ascii="Helvetica" w:hAnsi="Helvetica" w:cs="Times New Roman"/>
-          <w:color w:val="000000"/>
-        </w:rPr>
-        <w:t>ScannerTest</w:t>
-      </w:r>
-      <w:proofErr w:type="spellEnd"/>
-      <w:r>
-        <w:rPr>
-          <w:rFonts w:ascii="Helvetica" w:hAnsi="Helvetica" w:cs="Times New Roman"/>
-          <w:color w:val="000000"/>
-        </w:rPr>
-        <w:t xml:space="preserve"> takes an input file</w:t>
-      </w:r>
-      <w:r>
-        <w:rPr>
-          <w:rFonts w:ascii="Helvetica" w:hAnsi="Helvetica" w:cs="Times New Roman"/>
-          <w:color w:val="000000"/>
-        </w:rPr>
-        <w:t xml:space="preserve"> or a string</w:t>
-      </w:r>
-      <w:r>
-        <w:rPr>
-          <w:rFonts w:ascii="Helvetica" w:hAnsi="Helvetica" w:cs="Times New Roman"/>
-          <w:color w:val="000000"/>
-        </w:rPr>
-        <w:t xml:space="preserve"> and </w:t>
-      </w:r>
-      <w:r>
-        <w:rPr>
-          <w:rFonts w:ascii="Helvetica" w:hAnsi="Helvetica" w:cs="Times New Roman"/>
-          <w:color w:val="000000"/>
-        </w:rPr>
-        <w:t>feeds the characters into</w:t>
-      </w:r>
-      <w:r>
-        <w:rPr>
-          <w:rFonts w:ascii="Helvetica" w:hAnsi="Helvetica" w:cs="Times New Roman"/>
-          <w:color w:val="000000"/>
-        </w:rPr>
-        <w:t xml:space="preserve"> the scanner class. </w:t>
-      </w:r>
-      <w:r>
-        <w:rPr>
-          <w:rFonts w:ascii="Helvetica" w:hAnsi="Helvetica" w:cs="Times New Roman"/>
-          <w:color w:val="000000"/>
-        </w:rPr>
-        <w:t>As long as the scanner doesn't hit a null token, the scanner prints out any tokens that are not whitespace tokens or null tokens.</w:t>
-      </w:r>
-      <w:r>
-        <w:rPr>
-          <w:rFonts w:ascii="Helvetica" w:hAnsi="Helvetica" w:cs="Times New Roman"/>
-          <w:color w:val="000000"/>
-        </w:rPr>
-        <w:t xml:space="preserve"> </w:t>
-      </w:r>
-      <w:r>
-        <w:rPr>
-          <w:rFonts w:ascii="Helvetica" w:hAnsi="Helvetica" w:cs="Times New Roman"/>
-          <w:color w:val="000000"/>
-        </w:rPr>
-        <w:t xml:space="preserve">The </w:t>
-      </w:r>
-      <w:r>
-        <w:rPr>
-          <w:rFonts w:ascii="Helvetica" w:hAnsi="Helvetica" w:cs="Times New Roman"/>
-          <w:color w:val="000000"/>
-        </w:rPr>
-        <w:t xml:space="preserve">Scanner file is the java file that was created when the </w:t>
-      </w:r>
-      <w:proofErr w:type="spellStart"/>
-      <w:r>
-        <w:rPr>
-          <w:rFonts w:ascii="Helvetica" w:hAnsi="Helvetica" w:cs="Times New Roman"/>
-          <w:color w:val="000000"/>
-        </w:rPr>
-        <w:t>AllenScanner</w:t>
-      </w:r>
-      <w:proofErr w:type="spellEnd"/>
       <w:r>
         <w:rPr>
           <w:rFonts w:ascii="Helvetica" w:hAnsi="Helvetica" w:cs="Times New Roman"/>
@@ -1224,23 +1088,7 @@
           <w:rFonts w:ascii="Helvetica" w:hAnsi="Helvetica" w:cs="Times New Roman"/>
           <w:color w:val="000000"/>
         </w:rPr>
-        <w:t xml:space="preserve">comparing the current </w:t>
-      </w:r>
-      <w:proofErr w:type="spellStart"/>
-      <w:r>
-        <w:rPr>
-          <w:rFonts w:ascii="Helvetica" w:hAnsi="Helvetica" w:cs="Times New Roman"/>
-          <w:color w:val="000000"/>
-        </w:rPr>
-        <w:t>lookahead</w:t>
-      </w:r>
-      <w:proofErr w:type="spellEnd"/>
-      <w:r>
-        <w:rPr>
-          <w:rFonts w:ascii="Helvetica" w:hAnsi="Helvetica" w:cs="Times New Roman"/>
-          <w:color w:val="000000"/>
-        </w:rPr>
-        <w:t xml:space="preserve"> t</w:t>
+        <w:t>comparing the current lookahead t</w:t>
       </w:r>
       <w:r>
         <w:rPr>
@@ -1268,23 +1116,7 @@
           <w:rFonts w:ascii="Helvetica" w:hAnsi="Helvetica" w:cs="Times New Roman"/>
           <w:color w:val="000000"/>
         </w:rPr>
-        <w:t xml:space="preserve">If the current </w:t>
-      </w:r>
-      <w:proofErr w:type="spellStart"/>
-      <w:r>
-        <w:rPr>
-          <w:rFonts w:ascii="Helvetica" w:hAnsi="Helvetica" w:cs="Times New Roman"/>
-          <w:color w:val="000000"/>
-        </w:rPr>
-        <w:t>lookahead</w:t>
-      </w:r>
-      <w:proofErr w:type="spellEnd"/>
-      <w:r>
-        <w:rPr>
-          <w:rFonts w:ascii="Helvetica" w:hAnsi="Helvetica" w:cs="Times New Roman"/>
-          <w:color w:val="000000"/>
-        </w:rPr>
-        <w:t xml:space="preserve"> token </w:t>
+        <w:t xml:space="preserve">If the current lookahead token </w:t>
       </w:r>
       <w:r>
         <w:rPr>
@@ -1488,557 +1320,448 @@
           <w:rFonts w:ascii="Helvetica" w:hAnsi="Helvetica" w:cs="Times New Roman"/>
           <w:color w:val="000000"/>
         </w:rPr>
-        <w:t>Entries in the symbol table contain information about an identifier such as its character string (or lexeme),</w:t>
-      </w:r>
-      <w:r>
-        <w:rPr>
-          <w:rFonts w:ascii="Helvetica" w:hAnsi="Helvetica" w:cs="Times New Roman"/>
-          <w:color w:val="000000"/>
-        </w:rPr>
-        <w:t xml:space="preserve"> </w:t>
-      </w:r>
-      <w:r>
-        <w:rPr>
-          <w:rFonts w:ascii="Helvetica" w:hAnsi="Helvetica" w:cs="Times New Roman"/>
-          <w:color w:val="000000"/>
-        </w:rPr>
-        <w:t xml:space="preserve">its </w:t>
-      </w:r>
-      <w:r>
-        <w:rPr>
-          <w:rFonts w:ascii="Helvetica" w:hAnsi="Helvetica" w:cs="Times New Roman"/>
-          <w:color w:val="000000"/>
-        </w:rPr>
-        <w:t>data</w:t>
-      </w:r>
-      <w:r>
-        <w:rPr>
-          <w:rFonts w:ascii="Helvetica" w:hAnsi="Helvetica" w:cs="Times New Roman"/>
-          <w:color w:val="000000"/>
-        </w:rPr>
-        <w:t>type</w:t>
-      </w:r>
-      <w:r>
-        <w:rPr>
-          <w:rFonts w:ascii="Helvetica" w:hAnsi="Helvetica" w:cs="Times New Roman"/>
-          <w:color w:val="000000"/>
-        </w:rPr>
-        <w:t>, and its kind</w:t>
-      </w:r>
-      <w:r>
-        <w:rPr>
-          <w:rFonts w:ascii="Helvetica" w:hAnsi="Helvetica" w:cs="Times New Roman"/>
-          <w:color w:val="000000"/>
-        </w:rPr>
-        <w:t>.</w:t>
-      </w:r>
-      <w:r>
-        <w:rPr>
-          <w:rFonts w:ascii="Helvetica" w:hAnsi="Helvetica" w:cs="Times New Roman"/>
-          <w:color w:val="000000"/>
-        </w:rPr>
-        <w:t xml:space="preserve"> </w:t>
-      </w:r>
-      <w:r>
-        <w:rPr>
-          <w:rFonts w:ascii="Helvetica" w:hAnsi="Helvetica" w:cs="Times New Roman"/>
-          <w:color w:val="000000"/>
-        </w:rPr>
-        <w:t>The symbol t</w:t>
-      </w:r>
-      <w:r>
-        <w:rPr>
-          <w:rFonts w:ascii="Helvetica" w:hAnsi="Helvetica" w:cs="Times New Roman"/>
-          <w:color w:val="000000"/>
-        </w:rPr>
-        <w:t>able</w:t>
-      </w:r>
-      <w:r>
-        <w:rPr>
-          <w:rFonts w:ascii="Helvetica" w:hAnsi="Helvetica" w:cs="Times New Roman"/>
-          <w:color w:val="000000"/>
-        </w:rPr>
-        <w:t xml:space="preserve"> is created by </w:t>
-      </w:r>
-      <w:r>
-        <w:rPr>
-          <w:rFonts w:ascii="Helvetica" w:hAnsi="Helvetica" w:cs="Times New Roman"/>
-          <w:color w:val="000000"/>
-        </w:rPr>
-        <w:t>implementing a h</w:t>
-      </w:r>
-      <w:r>
-        <w:rPr>
-          <w:rFonts w:ascii="Helvetica" w:hAnsi="Helvetica" w:cs="Times New Roman"/>
-          <w:color w:val="000000"/>
-        </w:rPr>
-        <w:t>ash</w:t>
-      </w:r>
-      <w:r>
-        <w:rPr>
-          <w:rFonts w:ascii="Helvetica" w:hAnsi="Helvetica" w:cs="Times New Roman"/>
-          <w:color w:val="000000"/>
-        </w:rPr>
-        <w:t xml:space="preserve"> m</w:t>
-      </w:r>
-      <w:r>
-        <w:rPr>
-          <w:rFonts w:ascii="Helvetica" w:hAnsi="Helvetica" w:cs="Times New Roman"/>
-          <w:color w:val="000000"/>
-        </w:rPr>
-        <w:t xml:space="preserve">ap to </w:t>
-      </w:r>
-      <w:r>
-        <w:rPr>
-          <w:rFonts w:ascii="Helvetica" w:hAnsi="Helvetica" w:cs="Times New Roman"/>
-          <w:color w:val="000000"/>
-        </w:rPr>
-        <w:t xml:space="preserve">store </w:t>
-      </w:r>
-      <w:r>
-        <w:rPr>
-          <w:rFonts w:ascii="Helvetica" w:hAnsi="Helvetica" w:cs="Times New Roman"/>
-          <w:color w:val="000000"/>
-        </w:rPr>
-        <w:t xml:space="preserve">an entry into the symbol table by </w:t>
-      </w:r>
-      <w:r>
-        <w:rPr>
-          <w:rFonts w:ascii="Helvetica" w:hAnsi="Helvetica" w:cs="Times New Roman"/>
-          <w:color w:val="000000"/>
-        </w:rPr>
-        <w:t>adding a key-value pair</w:t>
-      </w:r>
-      <w:r>
-        <w:rPr>
-          <w:rFonts w:ascii="Helvetica" w:hAnsi="Helvetica" w:cs="Times New Roman"/>
-          <w:color w:val="000000"/>
-        </w:rPr>
-        <w:t xml:space="preserve">. </w:t>
-      </w:r>
-      <w:r>
-        <w:rPr>
-          <w:rFonts w:ascii="Helvetica" w:hAnsi="Helvetica" w:cs="Times New Roman"/>
-          <w:color w:val="000000"/>
-        </w:rPr>
-        <w:t xml:space="preserve">This program contains </w:t>
-      </w:r>
-      <w:r>
-        <w:rPr>
-          <w:rFonts w:ascii="Helvetica" w:hAnsi="Helvetica" w:cs="Times New Roman"/>
-          <w:color w:val="000000"/>
-        </w:rPr>
-        <w:t>three</w:t>
-      </w:r>
-      <w:r>
-        <w:rPr>
-          <w:rFonts w:ascii="Helvetica" w:hAnsi="Helvetica" w:cs="Times New Roman"/>
-          <w:color w:val="000000"/>
-        </w:rPr>
-        <w:t xml:space="preserve"> </w:t>
-      </w:r>
-      <w:r>
-        <w:rPr>
-          <w:rFonts w:ascii="Helvetica" w:hAnsi="Helvetica" w:cs="Times New Roman"/>
-          <w:color w:val="000000"/>
-        </w:rPr>
-        <w:t xml:space="preserve">java files – </w:t>
-      </w:r>
-      <w:proofErr w:type="spellStart"/>
-      <w:r>
-        <w:rPr>
-          <w:rFonts w:ascii="Helvetica" w:hAnsi="Helvetica" w:cs="Times New Roman"/>
-          <w:color w:val="000000"/>
-        </w:rPr>
-        <w:t>KindEnum</w:t>
-      </w:r>
-      <w:proofErr w:type="spellEnd"/>
-      <w:r>
-        <w:rPr>
-          <w:rFonts w:ascii="Helvetica" w:hAnsi="Helvetica" w:cs="Times New Roman"/>
-          <w:color w:val="000000"/>
-        </w:rPr>
-        <w:t xml:space="preserve">, </w:t>
-      </w:r>
-      <w:proofErr w:type="spellStart"/>
-      <w:r>
-        <w:rPr>
-          <w:rFonts w:ascii="Helvetica" w:hAnsi="Helvetica" w:cs="Times New Roman"/>
-          <w:color w:val="000000"/>
-        </w:rPr>
-        <w:t>SymbolTable</w:t>
-      </w:r>
-      <w:proofErr w:type="spellEnd"/>
-      <w:r>
-        <w:rPr>
-          <w:rFonts w:ascii="Helvetica" w:hAnsi="Helvetica" w:cs="Times New Roman"/>
-          <w:color w:val="000000"/>
-        </w:rPr>
-        <w:t xml:space="preserve">, and </w:t>
-      </w:r>
-      <w:proofErr w:type="spellStart"/>
-      <w:r>
-        <w:rPr>
-          <w:rFonts w:ascii="Helvetica" w:hAnsi="Helvetica" w:cs="Times New Roman"/>
-          <w:color w:val="000000"/>
-        </w:rPr>
-        <w:t>SymbolTableTest</w:t>
-      </w:r>
-      <w:proofErr w:type="spellEnd"/>
-      <w:r>
-        <w:rPr>
-          <w:rFonts w:ascii="Helvetica" w:hAnsi="Helvetica" w:cs="Times New Roman"/>
-          <w:color w:val="000000"/>
-        </w:rPr>
-        <w:t>.</w:t>
-      </w:r>
-      <w:r>
-        <w:rPr>
-          <w:rFonts w:ascii="Helvetica" w:hAnsi="Helvetica" w:cs="Times New Roman"/>
-          <w:color w:val="000000"/>
-        </w:rPr>
-        <w:t xml:space="preserve"> The </w:t>
-      </w:r>
-      <w:proofErr w:type="spellStart"/>
-      <w:r>
-        <w:rPr>
-          <w:rFonts w:ascii="Helvetica" w:hAnsi="Helvetica" w:cs="Times New Roman"/>
-          <w:color w:val="000000"/>
-        </w:rPr>
-        <w:t>KindEnum</w:t>
-      </w:r>
-      <w:proofErr w:type="spellEnd"/>
-      <w:r>
-        <w:rPr>
-          <w:rFonts w:ascii="Helvetica" w:hAnsi="Helvetica" w:cs="Times New Roman"/>
-          <w:color w:val="000000"/>
-        </w:rPr>
-        <w:t xml:space="preserve"> </w:t>
-      </w:r>
-      <w:r>
-        <w:rPr>
-          <w:rFonts w:ascii="Helvetica" w:hAnsi="Helvetica" w:cs="Times New Roman"/>
-          <w:color w:val="000000"/>
-        </w:rPr>
-        <w:t xml:space="preserve">file contains the </w:t>
-      </w:r>
-      <w:r>
-        <w:rPr>
-          <w:rFonts w:ascii="Helvetica" w:hAnsi="Helvetica" w:cs="Times New Roman"/>
-          <w:color w:val="000000"/>
-        </w:rPr>
-        <w:t>different kinds for ev</w:t>
-      </w:r>
-      <w:r>
-        <w:rPr>
-          <w:rFonts w:ascii="Helvetica" w:hAnsi="Helvetica" w:cs="Times New Roman"/>
-          <w:color w:val="000000"/>
-        </w:rPr>
-        <w:t>ery symbol t</w:t>
-      </w:r>
-      <w:r>
-        <w:rPr>
-          <w:rFonts w:ascii="Helvetica" w:hAnsi="Helvetica" w:cs="Times New Roman"/>
-          <w:color w:val="000000"/>
-        </w:rPr>
-        <w:t xml:space="preserve">able </w:t>
-      </w:r>
-      <w:r>
-        <w:rPr>
-          <w:rFonts w:ascii="Helvetica" w:hAnsi="Helvetica" w:cs="Times New Roman"/>
-          <w:color w:val="000000"/>
-        </w:rPr>
-        <w:t>identifier.</w:t>
-      </w:r>
-      <w:r>
-        <w:rPr>
-          <w:rFonts w:ascii="Helvetica" w:hAnsi="Helvetica" w:cs="Times New Roman"/>
-          <w:color w:val="000000"/>
-        </w:rPr>
-        <w:t xml:space="preserve"> </w:t>
-      </w:r>
-      <w:r>
-        <w:rPr>
-          <w:rFonts w:ascii="Helvetica" w:hAnsi="Helvetica" w:cs="Times New Roman"/>
-          <w:color w:val="000000"/>
-        </w:rPr>
-        <w:t xml:space="preserve">The </w:t>
-      </w:r>
-      <w:proofErr w:type="spellStart"/>
-      <w:r>
-        <w:rPr>
-          <w:rFonts w:ascii="Helvetica" w:hAnsi="Helvetica" w:cs="Times New Roman"/>
-          <w:color w:val="000000"/>
-        </w:rPr>
-        <w:t>SymbolTable</w:t>
-      </w:r>
-      <w:proofErr w:type="spellEnd"/>
-      <w:r>
-        <w:rPr>
-          <w:rFonts w:ascii="Helvetica" w:hAnsi="Helvetica" w:cs="Times New Roman"/>
-          <w:color w:val="000000"/>
-        </w:rPr>
-        <w:t xml:space="preserve"> file </w:t>
-      </w:r>
-      <w:r>
-        <w:rPr>
-          <w:rFonts w:ascii="Helvetica" w:hAnsi="Helvetica" w:cs="Times New Roman"/>
-          <w:color w:val="000000"/>
-        </w:rPr>
-        <w:t xml:space="preserve">contains methods that </w:t>
-      </w:r>
-      <w:r>
-        <w:rPr>
-          <w:rFonts w:ascii="Helvetica" w:hAnsi="Helvetica" w:cs="Times New Roman"/>
-          <w:color w:val="000000"/>
-        </w:rPr>
-        <w:t xml:space="preserve">allow a </w:t>
-      </w:r>
-      <w:r>
-        <w:rPr>
-          <w:rFonts w:ascii="Helvetica" w:hAnsi="Helvetica" w:cs="Times New Roman"/>
-          <w:color w:val="000000"/>
-        </w:rPr>
-        <w:t>symbol to be</w:t>
-      </w:r>
-      <w:r>
-        <w:rPr>
-          <w:rFonts w:ascii="Helvetica" w:hAnsi="Helvetica" w:cs="Times New Roman"/>
-          <w:color w:val="000000"/>
-        </w:rPr>
-        <w:t xml:space="preserve"> added</w:t>
-      </w:r>
-      <w:r>
-        <w:rPr>
-          <w:rFonts w:ascii="Helvetica" w:hAnsi="Helvetica" w:cs="Times New Roman"/>
-          <w:color w:val="000000"/>
-        </w:rPr>
-        <w:t xml:space="preserve"> to the s</w:t>
-      </w:r>
-      <w:r>
-        <w:rPr>
-          <w:rFonts w:ascii="Helvetica" w:hAnsi="Helvetica" w:cs="Times New Roman"/>
-          <w:color w:val="000000"/>
-        </w:rPr>
-        <w:t xml:space="preserve">ymbol </w:t>
-      </w:r>
-      <w:r>
-        <w:rPr>
-          <w:rFonts w:ascii="Helvetica" w:hAnsi="Helvetica" w:cs="Times New Roman"/>
-          <w:color w:val="000000"/>
-        </w:rPr>
-        <w:t>t</w:t>
-      </w:r>
-      <w:r>
-        <w:rPr>
-          <w:rFonts w:ascii="Helvetica" w:hAnsi="Helvetica" w:cs="Times New Roman"/>
-          <w:color w:val="000000"/>
-        </w:rPr>
-        <w:t>able</w:t>
-      </w:r>
-      <w:r>
-        <w:rPr>
-          <w:rFonts w:ascii="Helvetica" w:hAnsi="Helvetica" w:cs="Times New Roman"/>
-          <w:color w:val="000000"/>
-        </w:rPr>
-        <w:t xml:space="preserve">; along with </w:t>
-      </w:r>
-      <w:r>
-        <w:rPr>
-          <w:rFonts w:ascii="Helvetica" w:hAnsi="Helvetica" w:cs="Times New Roman"/>
-          <w:color w:val="000000"/>
-        </w:rPr>
-        <w:t xml:space="preserve">methods </w:t>
-      </w:r>
-      <w:r>
-        <w:rPr>
-          <w:rFonts w:ascii="Helvetica" w:hAnsi="Helvetica" w:cs="Times New Roman"/>
-          <w:color w:val="000000"/>
-        </w:rPr>
-        <w:t xml:space="preserve">checking to see if it is either a program, variable, </w:t>
-      </w:r>
-      <w:r>
-        <w:rPr>
-          <w:rFonts w:ascii="Helvetica" w:hAnsi="Helvetica" w:cs="Times New Roman"/>
-          <w:color w:val="000000"/>
-        </w:rPr>
-        <w:t>program</w:t>
-      </w:r>
-      <w:r>
-        <w:rPr>
-          <w:rFonts w:ascii="Helvetica" w:hAnsi="Helvetica" w:cs="Times New Roman"/>
-          <w:color w:val="000000"/>
-        </w:rPr>
-        <w:t>,</w:t>
-      </w:r>
-      <w:r>
-        <w:rPr>
-          <w:rFonts w:ascii="Helvetica" w:hAnsi="Helvetica" w:cs="Times New Roman"/>
-          <w:color w:val="000000"/>
-        </w:rPr>
-        <w:t xml:space="preserve"> </w:t>
-      </w:r>
-      <w:r>
-        <w:rPr>
-          <w:rFonts w:ascii="Helvetica" w:hAnsi="Helvetica" w:cs="Times New Roman"/>
-          <w:color w:val="000000"/>
-        </w:rPr>
-        <w:t xml:space="preserve">array, </w:t>
-      </w:r>
-      <w:r>
-        <w:rPr>
-          <w:rFonts w:ascii="Helvetica" w:hAnsi="Helvetica" w:cs="Times New Roman"/>
-          <w:color w:val="000000"/>
-        </w:rPr>
-        <w:t>function, or procedure identifier.</w:t>
-      </w:r>
-      <w:r>
-        <w:rPr>
-          <w:rFonts w:ascii="Helvetica" w:hAnsi="Helvetica" w:cs="Times New Roman"/>
-          <w:color w:val="000000"/>
-        </w:rPr>
-        <w:t xml:space="preserve"> </w:t>
-      </w:r>
-      <w:r>
-        <w:rPr>
-          <w:rFonts w:ascii="Helvetica" w:hAnsi="Helvetica" w:cs="Times New Roman"/>
-          <w:color w:val="000000"/>
-        </w:rPr>
-        <w:t xml:space="preserve">The </w:t>
-      </w:r>
-      <w:proofErr w:type="spellStart"/>
-      <w:r>
-        <w:rPr>
-          <w:rFonts w:ascii="Helvetica" w:hAnsi="Helvetica" w:cs="Times New Roman"/>
-          <w:color w:val="000000"/>
-        </w:rPr>
-        <w:t>SymbolTableTest</w:t>
-      </w:r>
-      <w:proofErr w:type="spellEnd"/>
-      <w:r>
-        <w:rPr>
-          <w:rFonts w:ascii="Helvetica" w:hAnsi="Helvetica" w:cs="Times New Roman"/>
-          <w:color w:val="000000"/>
-        </w:rPr>
-        <w:t xml:space="preserve"> file</w:t>
-      </w:r>
-      <w:r>
-        <w:rPr>
-          <w:rFonts w:ascii="Helvetica" w:hAnsi="Helvetica" w:cs="Times New Roman"/>
-          <w:color w:val="000000"/>
-        </w:rPr>
-        <w:t xml:space="preserve"> uses JUnit</w:t>
-      </w:r>
-      <w:r>
-        <w:rPr>
-          <w:rFonts w:ascii="Helvetica" w:hAnsi="Helvetica" w:cs="Times New Roman"/>
-          <w:color w:val="000000"/>
-        </w:rPr>
-        <w:t xml:space="preserve"> tests to see whether the </w:t>
-      </w:r>
-      <w:r>
-        <w:rPr>
-          <w:rFonts w:ascii="Helvetica" w:hAnsi="Helvetica" w:cs="Times New Roman"/>
-          <w:color w:val="000000"/>
-        </w:rPr>
-        <w:t xml:space="preserve">methods from the </w:t>
-      </w:r>
-      <w:proofErr w:type="spellStart"/>
-      <w:r>
-        <w:rPr>
-          <w:rFonts w:ascii="Helvetica" w:hAnsi="Helvetica" w:cs="Times New Roman"/>
-          <w:color w:val="000000"/>
-        </w:rPr>
-        <w:t>SymbolTable</w:t>
-      </w:r>
-      <w:proofErr w:type="spellEnd"/>
-      <w:r>
-        <w:rPr>
-          <w:rFonts w:ascii="Helvetica" w:hAnsi="Helvetica" w:cs="Times New Roman"/>
-          <w:color w:val="000000"/>
-        </w:rPr>
-        <w:t xml:space="preserve"> file </w:t>
-      </w:r>
-      <w:r>
-        <w:rPr>
-          <w:rFonts w:ascii="Helvetica" w:hAnsi="Helvetica" w:cs="Times New Roman"/>
-          <w:color w:val="000000"/>
-        </w:rPr>
-        <w:t>are able to add</w:t>
-      </w:r>
-      <w:r>
-        <w:rPr>
-          <w:rFonts w:ascii="Helvetica" w:hAnsi="Helvetica" w:cs="Times New Roman"/>
-          <w:color w:val="000000"/>
-        </w:rPr>
-        <w:t xml:space="preserve"> a symbol to the symbol t</w:t>
-      </w:r>
-      <w:r>
-        <w:rPr>
-          <w:rFonts w:ascii="Helvetica" w:hAnsi="Helvetica" w:cs="Times New Roman"/>
-          <w:color w:val="000000"/>
-        </w:rPr>
-        <w:t>able and</w:t>
-      </w:r>
-      <w:r>
-        <w:rPr>
-          <w:rFonts w:ascii="Helvetica" w:hAnsi="Helvetica" w:cs="Times New Roman"/>
-          <w:color w:val="000000"/>
-        </w:rPr>
-        <w:t xml:space="preserve"> </w:t>
-      </w:r>
-      <w:r>
-        <w:rPr>
-          <w:rFonts w:ascii="Helvetica" w:hAnsi="Helvetica" w:cs="Times New Roman"/>
-          <w:color w:val="000000"/>
-        </w:rPr>
-        <w:t>verif</w:t>
-      </w:r>
-      <w:r>
-        <w:rPr>
-          <w:rFonts w:ascii="Helvetica" w:hAnsi="Helvetica" w:cs="Times New Roman"/>
-          <w:color w:val="000000"/>
-        </w:rPr>
-        <w:t>y the kind of symbol it is.</w:t>
-      </w:r>
-    </w:p>
-    <w:p>
-      <w:pPr>
-        <w:spacing w:line="480" w:lineRule="auto"/>
-        <w:rPr>
-          <w:rFonts w:ascii="Helvetica" w:hAnsi="Helvetica" w:cs="Times New Roman"/>
-          <w:color w:val="000000"/>
-        </w:rPr>
-      </w:pPr>
-    </w:p>
-    <w:p>
-      <w:pPr>
-        <w:spacing w:line="480" w:lineRule="auto"/>
-        <w:rPr>
-          <w:rFonts w:ascii="Helvetica" w:hAnsi="Helvetica" w:cs="Times New Roman"/>
-          <w:color w:val="000000"/>
-        </w:rPr>
-      </w:pPr>
-    </w:p>
-    <w:p>
-      <w:pPr>
-        <w:spacing w:line="480" w:lineRule="auto"/>
-        <w:rPr>
-          <w:rFonts w:ascii="Helvetica" w:hAnsi="Helvetica" w:cs="Times New Roman"/>
-          <w:color w:val="000000"/>
-        </w:rPr>
-      </w:pPr>
-    </w:p>
-    <w:p>
-      <w:pPr>
-        <w:spacing w:line="480" w:lineRule="auto"/>
-        <w:rPr>
-          <w:rFonts w:ascii="Helvetica" w:hAnsi="Helvetica" w:cs="Times New Roman"/>
-          <w:color w:val="000000"/>
-        </w:rPr>
-      </w:pPr>
+        <w:t>The symbol table is created by implementing a hash map to store an entry into the symbol table by adding a key-value pair</w:t>
+      </w:r>
       <w:bookmarkStart w:id="0" w:name="_GoBack"/>
       <w:bookmarkEnd w:id="0"/>
+      <w:r>
+        <w:rPr>
+          <w:rFonts w:ascii="Helvetica" w:hAnsi="Helvetica" w:cs="Times New Roman"/>
+          <w:color w:val="000000"/>
+        </w:rPr>
+        <w:t xml:space="preserve">. </w:t>
+      </w:r>
+      <w:r>
+        <w:rPr>
+          <w:rFonts w:ascii="Helvetica" w:hAnsi="Helvetica" w:cs="Times New Roman"/>
+          <w:color w:val="000000"/>
+        </w:rPr>
+        <w:t>Entries in the symbol table contain information about an identifier such as its character string (or lexeme),</w:t>
+      </w:r>
+      <w:r>
+        <w:rPr>
+          <w:rFonts w:ascii="Helvetica" w:hAnsi="Helvetica" w:cs="Times New Roman"/>
+          <w:color w:val="000000"/>
+        </w:rPr>
+        <w:t xml:space="preserve"> </w:t>
+      </w:r>
+      <w:r>
+        <w:rPr>
+          <w:rFonts w:ascii="Helvetica" w:hAnsi="Helvetica" w:cs="Times New Roman"/>
+          <w:color w:val="000000"/>
+        </w:rPr>
+        <w:t xml:space="preserve">its </w:t>
+      </w:r>
+      <w:r>
+        <w:rPr>
+          <w:rFonts w:ascii="Helvetica" w:hAnsi="Helvetica" w:cs="Times New Roman"/>
+          <w:color w:val="000000"/>
+        </w:rPr>
+        <w:t>data</w:t>
+      </w:r>
+      <w:r>
+        <w:rPr>
+          <w:rFonts w:ascii="Helvetica" w:hAnsi="Helvetica" w:cs="Times New Roman"/>
+          <w:color w:val="000000"/>
+        </w:rPr>
+        <w:t>type</w:t>
+      </w:r>
+      <w:r>
+        <w:rPr>
+          <w:rFonts w:ascii="Helvetica" w:hAnsi="Helvetica" w:cs="Times New Roman"/>
+          <w:color w:val="000000"/>
+        </w:rPr>
+        <w:t>, and its kind</w:t>
+      </w:r>
+      <w:r>
+        <w:rPr>
+          <w:rFonts w:ascii="Helvetica" w:hAnsi="Helvetica" w:cs="Times New Roman"/>
+          <w:color w:val="000000"/>
+        </w:rPr>
+        <w:t>.</w:t>
+      </w:r>
+      <w:r>
+        <w:rPr>
+          <w:rFonts w:ascii="Helvetica" w:hAnsi="Helvetica" w:cs="Times New Roman"/>
+          <w:color w:val="000000"/>
+        </w:rPr>
+        <w:t xml:space="preserve"> </w:t>
+      </w:r>
+    </w:p>
+    <w:p>
+      <w:pPr>
+        <w:spacing w:line="480" w:lineRule="auto"/>
+        <w:ind w:firstLine="720"/>
+        <w:rPr>
+          <w:rFonts w:ascii="Helvetica" w:hAnsi="Helvetica" w:cs="Times New Roman"/>
+          <w:color w:val="000000"/>
+        </w:rPr>
+      </w:pPr>
+      <w:r>
+        <w:rPr>
+          <w:rFonts w:ascii="Helvetica" w:hAnsi="Helvetica" w:cs="Times New Roman"/>
+          <w:color w:val="000000"/>
+        </w:rPr>
+        <w:t xml:space="preserve">This program contains </w:t>
+      </w:r>
+      <w:r>
+        <w:rPr>
+          <w:rFonts w:ascii="Helvetica" w:hAnsi="Helvetica" w:cs="Times New Roman"/>
+          <w:color w:val="000000"/>
+        </w:rPr>
+        <w:t>three</w:t>
+      </w:r>
+      <w:r>
+        <w:rPr>
+          <w:rFonts w:ascii="Helvetica" w:hAnsi="Helvetica" w:cs="Times New Roman"/>
+          <w:color w:val="000000"/>
+        </w:rPr>
+        <w:t xml:space="preserve"> </w:t>
+      </w:r>
+      <w:r>
+        <w:rPr>
+          <w:rFonts w:ascii="Helvetica" w:hAnsi="Helvetica" w:cs="Times New Roman"/>
+          <w:color w:val="000000"/>
+        </w:rPr>
+        <w:t xml:space="preserve">java files – </w:t>
+      </w:r>
+      <w:r>
+        <w:rPr>
+          <w:rFonts w:ascii="Helvetica" w:hAnsi="Helvetica" w:cs="Times New Roman"/>
+          <w:color w:val="000000"/>
+        </w:rPr>
+        <w:t>KindEnum</w:t>
+      </w:r>
+      <w:r>
+        <w:rPr>
+          <w:rFonts w:ascii="Helvetica" w:hAnsi="Helvetica" w:cs="Times New Roman"/>
+          <w:color w:val="000000"/>
+        </w:rPr>
+        <w:t xml:space="preserve">, </w:t>
+      </w:r>
+      <w:r>
+        <w:rPr>
+          <w:rFonts w:ascii="Helvetica" w:hAnsi="Helvetica" w:cs="Times New Roman"/>
+          <w:color w:val="000000"/>
+        </w:rPr>
+        <w:t>SymbolTable</w:t>
+      </w:r>
+      <w:r>
+        <w:rPr>
+          <w:rFonts w:ascii="Helvetica" w:hAnsi="Helvetica" w:cs="Times New Roman"/>
+          <w:color w:val="000000"/>
+        </w:rPr>
+        <w:t xml:space="preserve">, and </w:t>
+      </w:r>
+      <w:r>
+        <w:rPr>
+          <w:rFonts w:ascii="Helvetica" w:hAnsi="Helvetica" w:cs="Times New Roman"/>
+          <w:color w:val="000000"/>
+        </w:rPr>
+        <w:t>SymbolTableTest</w:t>
+      </w:r>
+      <w:r>
+        <w:rPr>
+          <w:rFonts w:ascii="Helvetica" w:hAnsi="Helvetica" w:cs="Times New Roman"/>
+          <w:color w:val="000000"/>
+        </w:rPr>
+        <w:t>.</w:t>
+      </w:r>
+      <w:r>
+        <w:rPr>
+          <w:rFonts w:ascii="Helvetica" w:hAnsi="Helvetica" w:cs="Times New Roman"/>
+          <w:color w:val="000000"/>
+        </w:rPr>
+        <w:t xml:space="preserve"> The </w:t>
+      </w:r>
+      <w:r>
+        <w:rPr>
+          <w:rFonts w:ascii="Helvetica" w:hAnsi="Helvetica" w:cs="Times New Roman"/>
+          <w:color w:val="000000"/>
+        </w:rPr>
+        <w:t xml:space="preserve">KindEnum </w:t>
+      </w:r>
+      <w:r>
+        <w:rPr>
+          <w:rFonts w:ascii="Helvetica" w:hAnsi="Helvetica" w:cs="Times New Roman"/>
+          <w:color w:val="000000"/>
+        </w:rPr>
+        <w:t xml:space="preserve">file contains the </w:t>
+      </w:r>
+      <w:r>
+        <w:rPr>
+          <w:rFonts w:ascii="Helvetica" w:hAnsi="Helvetica" w:cs="Times New Roman"/>
+          <w:color w:val="000000"/>
+        </w:rPr>
+        <w:t>different kinds for ev</w:t>
+      </w:r>
+      <w:r>
+        <w:rPr>
+          <w:rFonts w:ascii="Helvetica" w:hAnsi="Helvetica" w:cs="Times New Roman"/>
+          <w:color w:val="000000"/>
+        </w:rPr>
+        <w:t>ery symbol t</w:t>
+      </w:r>
+      <w:r>
+        <w:rPr>
+          <w:rFonts w:ascii="Helvetica" w:hAnsi="Helvetica" w:cs="Times New Roman"/>
+          <w:color w:val="000000"/>
+        </w:rPr>
+        <w:t xml:space="preserve">able </w:t>
+      </w:r>
+      <w:r>
+        <w:rPr>
+          <w:rFonts w:ascii="Helvetica" w:hAnsi="Helvetica" w:cs="Times New Roman"/>
+          <w:color w:val="000000"/>
+        </w:rPr>
+        <w:t>identifier.</w:t>
+      </w:r>
+      <w:r>
+        <w:rPr>
+          <w:rFonts w:ascii="Helvetica" w:hAnsi="Helvetica" w:cs="Times New Roman"/>
+          <w:color w:val="000000"/>
+        </w:rPr>
+        <w:t xml:space="preserve"> </w:t>
+      </w:r>
+      <w:r>
+        <w:rPr>
+          <w:rFonts w:ascii="Helvetica" w:hAnsi="Helvetica" w:cs="Times New Roman"/>
+          <w:color w:val="000000"/>
+        </w:rPr>
+        <w:t>The SymbolTable</w:t>
+      </w:r>
+      <w:r>
+        <w:rPr>
+          <w:rFonts w:ascii="Helvetica" w:hAnsi="Helvetica" w:cs="Times New Roman"/>
+          <w:color w:val="000000"/>
+        </w:rPr>
+        <w:t xml:space="preserve"> file </w:t>
+      </w:r>
+      <w:r>
+        <w:rPr>
+          <w:rFonts w:ascii="Helvetica" w:hAnsi="Helvetica" w:cs="Times New Roman"/>
+          <w:color w:val="000000"/>
+        </w:rPr>
+        <w:t xml:space="preserve">contains methods that </w:t>
+      </w:r>
+      <w:r>
+        <w:rPr>
+          <w:rFonts w:ascii="Helvetica" w:hAnsi="Helvetica" w:cs="Times New Roman"/>
+          <w:color w:val="000000"/>
+        </w:rPr>
+        <w:t xml:space="preserve">allow a </w:t>
+      </w:r>
+      <w:r>
+        <w:rPr>
+          <w:rFonts w:ascii="Helvetica" w:hAnsi="Helvetica" w:cs="Times New Roman"/>
+          <w:color w:val="000000"/>
+        </w:rPr>
+        <w:t>symbol to be</w:t>
+      </w:r>
+      <w:r>
+        <w:rPr>
+          <w:rFonts w:ascii="Helvetica" w:hAnsi="Helvetica" w:cs="Times New Roman"/>
+          <w:color w:val="000000"/>
+        </w:rPr>
+        <w:t xml:space="preserve"> added</w:t>
+      </w:r>
+      <w:r>
+        <w:rPr>
+          <w:rFonts w:ascii="Helvetica" w:hAnsi="Helvetica" w:cs="Times New Roman"/>
+          <w:color w:val="000000"/>
+        </w:rPr>
+        <w:t xml:space="preserve"> to the s</w:t>
+      </w:r>
+      <w:r>
+        <w:rPr>
+          <w:rFonts w:ascii="Helvetica" w:hAnsi="Helvetica" w:cs="Times New Roman"/>
+          <w:color w:val="000000"/>
+        </w:rPr>
+        <w:t xml:space="preserve">ymbol </w:t>
+      </w:r>
+      <w:r>
+        <w:rPr>
+          <w:rFonts w:ascii="Helvetica" w:hAnsi="Helvetica" w:cs="Times New Roman"/>
+          <w:color w:val="000000"/>
+        </w:rPr>
+        <w:t>t</w:t>
+      </w:r>
+      <w:r>
+        <w:rPr>
+          <w:rFonts w:ascii="Helvetica" w:hAnsi="Helvetica" w:cs="Times New Roman"/>
+          <w:color w:val="000000"/>
+        </w:rPr>
+        <w:t>able</w:t>
+      </w:r>
+      <w:r>
+        <w:rPr>
+          <w:rFonts w:ascii="Helvetica" w:hAnsi="Helvetica" w:cs="Times New Roman"/>
+          <w:color w:val="000000"/>
+        </w:rPr>
+        <w:t xml:space="preserve">; along with </w:t>
+      </w:r>
+      <w:r>
+        <w:rPr>
+          <w:rFonts w:ascii="Helvetica" w:hAnsi="Helvetica" w:cs="Times New Roman"/>
+          <w:color w:val="000000"/>
+        </w:rPr>
+        <w:t xml:space="preserve">methods </w:t>
+      </w:r>
+      <w:r>
+        <w:rPr>
+          <w:rFonts w:ascii="Helvetica" w:hAnsi="Helvetica" w:cs="Times New Roman"/>
+          <w:color w:val="000000"/>
+        </w:rPr>
+        <w:t xml:space="preserve">checking to see if it is either a program, variable, </w:t>
+      </w:r>
+      <w:r>
+        <w:rPr>
+          <w:rFonts w:ascii="Helvetica" w:hAnsi="Helvetica" w:cs="Times New Roman"/>
+          <w:color w:val="000000"/>
+        </w:rPr>
+        <w:t>program</w:t>
+      </w:r>
+      <w:r>
+        <w:rPr>
+          <w:rFonts w:ascii="Helvetica" w:hAnsi="Helvetica" w:cs="Times New Roman"/>
+          <w:color w:val="000000"/>
+        </w:rPr>
+        <w:t>,</w:t>
+      </w:r>
+      <w:r>
+        <w:rPr>
+          <w:rFonts w:ascii="Helvetica" w:hAnsi="Helvetica" w:cs="Times New Roman"/>
+          <w:color w:val="000000"/>
+        </w:rPr>
+        <w:t xml:space="preserve"> </w:t>
+      </w:r>
+      <w:r>
+        <w:rPr>
+          <w:rFonts w:ascii="Helvetica" w:hAnsi="Helvetica" w:cs="Times New Roman"/>
+          <w:color w:val="000000"/>
+        </w:rPr>
+        <w:t xml:space="preserve">array, </w:t>
+      </w:r>
+      <w:r>
+        <w:rPr>
+          <w:rFonts w:ascii="Helvetica" w:hAnsi="Helvetica" w:cs="Times New Roman"/>
+          <w:color w:val="000000"/>
+        </w:rPr>
+        <w:t>function, or procedure identifier.</w:t>
+      </w:r>
+      <w:r>
+        <w:rPr>
+          <w:rFonts w:ascii="Helvetica" w:hAnsi="Helvetica" w:cs="Times New Roman"/>
+          <w:color w:val="000000"/>
+        </w:rPr>
+        <w:t xml:space="preserve"> </w:t>
+      </w:r>
+      <w:r>
+        <w:rPr>
+          <w:rFonts w:ascii="Helvetica" w:hAnsi="Helvetica" w:cs="Times New Roman"/>
+          <w:color w:val="000000"/>
+        </w:rPr>
+        <w:t>The SymbolTableTest file</w:t>
+      </w:r>
+      <w:r>
+        <w:rPr>
+          <w:rFonts w:ascii="Helvetica" w:hAnsi="Helvetica" w:cs="Times New Roman"/>
+          <w:color w:val="000000"/>
+        </w:rPr>
+        <w:t xml:space="preserve"> uses JUnit</w:t>
+      </w:r>
+      <w:r>
+        <w:rPr>
+          <w:rFonts w:ascii="Helvetica" w:hAnsi="Helvetica" w:cs="Times New Roman"/>
+          <w:color w:val="000000"/>
+        </w:rPr>
+        <w:t xml:space="preserve"> tests to see whether the </w:t>
+      </w:r>
+      <w:r>
+        <w:rPr>
+          <w:rFonts w:ascii="Helvetica" w:hAnsi="Helvetica" w:cs="Times New Roman"/>
+          <w:color w:val="000000"/>
+        </w:rPr>
+        <w:t xml:space="preserve">methods from the SymbolTable file </w:t>
+      </w:r>
+      <w:r>
+        <w:rPr>
+          <w:rFonts w:ascii="Helvetica" w:hAnsi="Helvetica" w:cs="Times New Roman"/>
+          <w:color w:val="000000"/>
+        </w:rPr>
+        <w:t>are able to add</w:t>
+      </w:r>
+      <w:r>
+        <w:rPr>
+          <w:rFonts w:ascii="Helvetica" w:hAnsi="Helvetica" w:cs="Times New Roman"/>
+          <w:color w:val="000000"/>
+        </w:rPr>
+        <w:t xml:space="preserve"> a symbol to the symbol t</w:t>
+      </w:r>
+      <w:r>
+        <w:rPr>
+          <w:rFonts w:ascii="Helvetica" w:hAnsi="Helvetica" w:cs="Times New Roman"/>
+          <w:color w:val="000000"/>
+        </w:rPr>
+        <w:t>able and</w:t>
+      </w:r>
+      <w:r>
+        <w:rPr>
+          <w:rFonts w:ascii="Helvetica" w:hAnsi="Helvetica" w:cs="Times New Roman"/>
+          <w:color w:val="000000"/>
+        </w:rPr>
+        <w:t xml:space="preserve"> </w:t>
+      </w:r>
+      <w:r>
+        <w:rPr>
+          <w:rFonts w:ascii="Helvetica" w:hAnsi="Helvetica" w:cs="Times New Roman"/>
+          <w:color w:val="000000"/>
+        </w:rPr>
+        <w:t>verif</w:t>
+      </w:r>
+      <w:r>
+        <w:rPr>
+          <w:rFonts w:ascii="Helvetica" w:hAnsi="Helvetica" w:cs="Times New Roman"/>
+          <w:color w:val="000000"/>
+        </w:rPr>
+        <w:t>y the kind of symbol it is.</w:t>
+      </w:r>
+    </w:p>
+    <w:p>
+      <w:pPr>
+        <w:spacing w:line="480" w:lineRule="auto"/>
+        <w:rPr>
+          <w:rFonts w:ascii="Helvetica" w:hAnsi="Helvetica" w:cs="Times New Roman"/>
+          <w:color w:val="000000"/>
+        </w:rPr>
+      </w:pPr>
+    </w:p>
+    <w:p>
+      <w:pPr>
+        <w:spacing w:line="480" w:lineRule="auto"/>
+        <w:rPr>
+          <w:rFonts w:ascii="Helvetica" w:hAnsi="Helvetica" w:cs="Times New Roman"/>
+          <w:color w:val="000000"/>
+        </w:rPr>
+      </w:pPr>
+    </w:p>
+    <w:p>
+      <w:pPr>
+        <w:spacing w:line="480" w:lineRule="auto"/>
+        <w:rPr>
+          <w:rFonts w:ascii="Helvetica" w:hAnsi="Helvetica" w:cs="Times New Roman"/>
+          <w:color w:val="000000"/>
+        </w:rPr>
+      </w:pPr>
+    </w:p>
+    <w:p>
+      <w:pPr>
+        <w:spacing w:line="480" w:lineRule="auto"/>
+        <w:rPr>
+          <w:rFonts w:ascii="Helvetica" w:hAnsi="Helvetica" w:cs="Times New Roman"/>
+          <w:color w:val="000000"/>
+        </w:rPr>
+      </w:pPr>
     </w:p>
     <w:p>
       <w:pPr>
@@ -2343,14 +2066,12 @@
           <w:rFonts w:ascii="Helvetica" w:hAnsi="Helvetica"/>
         </w:rPr>
       </w:pPr>
-      <w:proofErr w:type="spellStart"/>
       <w:r>
         <w:rPr>
           <w:rFonts w:ascii="Helvetica" w:hAnsi="Helvetica"/>
         </w:rPr>
         <w:t>var</w:t>
       </w:r>
-      <w:proofErr w:type="spellEnd"/>
     </w:p>
     <w:p>
       <w:pPr>
@@ -3013,25 +2734,7 @@
           <w:sz w:val="24"/>
           <w:szCs w:val="24"/>
         </w:rPr>
-        <w:t xml:space="preserve">by Marissa Allen and </w:t>
-      </w:r>
-      <w:proofErr w:type="spellStart"/>
-      <w:r>
-        <w:rPr>
-          <w:rFonts w:ascii="Times New Roman" w:hAnsi="Times New Roman" w:cs="Times New Roman"/>
-          <w:sz w:val="24"/>
-          <w:szCs w:val="24"/>
-        </w:rPr>
-        <w:t>Cohl</w:t>
-      </w:r>
-      <w:proofErr w:type="spellEnd"/>
-      <w:r>
-        <w:rPr>
-          <w:rFonts w:ascii="Times New Roman" w:hAnsi="Times New Roman" w:cs="Times New Roman"/>
-          <w:sz w:val="24"/>
-          <w:szCs w:val="24"/>
-        </w:rPr>
-        <w:t xml:space="preserve"> Dorsey</w:t>
+        <w:t>by Marissa Allen and Cohl Dorsey</w:t>
       </w:r>
     </w:p>
     <w:p>

</xml_diff>

<commit_message>
Updated SDD.docx for SymbolTable second iteration.
</commit_message>
<xml_diff>
--- a/SDD/SDD.docx
+++ b/SDD/SDD.docx
@@ -83,6 +83,581 @@
     </w:p>
     <w:p>
       <w:pPr>
+        <w:spacing w:line="480" w:lineRule="auto"/>
+        <w:rPr>
+          <w:rFonts w:ascii="Helvetica" w:hAnsi="Helvetica" w:cs="Times New Roman"/>
+          <w:color w:val="000000"/>
+        </w:rPr>
+      </w:pPr>
+      <w:r>
+        <w:rPr>
+          <w:rFonts w:ascii="Helvetica" w:hAnsi="Helvetica" w:cs="Times New Roman"/>
+          <w:color w:val="000000"/>
+        </w:rPr>
+        <w:tab/>
+      </w:r>
+      <w:r>
+        <w:rPr>
+          <w:rFonts w:ascii="Helvetica" w:hAnsi="Helvetica" w:cs="Times New Roman"/>
+          <w:color w:val="000000"/>
+        </w:rPr>
+        <w:t>The AllenCompiler</w:t>
+      </w:r>
+      <w:r>
+        <w:rPr>
+          <w:rFonts w:ascii="Helvetica" w:hAnsi="Helvetica" w:cs="Times New Roman"/>
+          <w:color w:val="000000"/>
+        </w:rPr>
+        <w:t xml:space="preserve"> </w:t>
+      </w:r>
+      <w:r>
+        <w:rPr>
+          <w:rFonts w:ascii="Helvetica" w:hAnsi="Helvetica" w:cs="Times New Roman"/>
+          <w:color w:val="000000"/>
+        </w:rPr>
+        <w:t>will read</w:t>
+      </w:r>
+      <w:r>
+        <w:rPr>
+          <w:rFonts w:ascii="Helvetica" w:hAnsi="Helvetica" w:cs="Times New Roman"/>
+          <w:color w:val="000000"/>
+        </w:rPr>
+        <w:t xml:space="preserve"> the input characters</w:t>
+      </w:r>
+      <w:r>
+        <w:rPr>
+          <w:rFonts w:ascii="Helvetica" w:hAnsi="Helvetica" w:cs="Times New Roman"/>
+          <w:color w:val="000000"/>
+        </w:rPr>
+        <w:t xml:space="preserve"> from a plain text file</w:t>
+      </w:r>
+      <w:r>
+        <w:rPr>
+          <w:rFonts w:ascii="Helvetica" w:hAnsi="Helvetica" w:cs="Times New Roman"/>
+          <w:color w:val="000000"/>
+        </w:rPr>
+        <w:t xml:space="preserve"> or a String</w:t>
+      </w:r>
+      <w:r>
+        <w:rPr>
+          <w:rFonts w:ascii="Helvetica" w:hAnsi="Helvetica" w:cs="Times New Roman"/>
+          <w:color w:val="000000"/>
+        </w:rPr>
+        <w:t>, s</w:t>
+      </w:r>
+      <w:r>
+        <w:rPr>
+          <w:rFonts w:ascii="Helvetica" w:hAnsi="Helvetica" w:cs="Times New Roman"/>
+          <w:color w:val="000000"/>
+        </w:rPr>
+        <w:t xml:space="preserve">can the file </w:t>
+      </w:r>
+      <w:r>
+        <w:rPr>
+          <w:rFonts w:ascii="Helvetica" w:hAnsi="Helvetica" w:cs="Times New Roman"/>
+          <w:color w:val="000000"/>
+        </w:rPr>
+        <w:t>using the rules defined in the</w:t>
+      </w:r>
+      <w:r>
+        <w:rPr>
+          <w:rFonts w:ascii="Helvetica" w:hAnsi="Helvetica" w:cs="Times New Roman"/>
+          <w:color w:val="000000"/>
+        </w:rPr>
+        <w:t xml:space="preserve"> </w:t>
+      </w:r>
+      <w:r>
+        <w:rPr>
+          <w:rFonts w:ascii="Helvetica" w:hAnsi="Helvetica" w:cs="Times New Roman"/>
+          <w:color w:val="000000"/>
+        </w:rPr>
+        <w:t xml:space="preserve">jflex </w:t>
+      </w:r>
+      <w:r>
+        <w:rPr>
+          <w:rFonts w:ascii="Helvetica" w:hAnsi="Helvetica" w:cs="Times New Roman"/>
+          <w:color w:val="000000"/>
+        </w:rPr>
+        <w:t>generated</w:t>
+      </w:r>
+      <w:r>
+        <w:rPr>
+          <w:rFonts w:ascii="Helvetica" w:hAnsi="Helvetica" w:cs="Times New Roman"/>
+          <w:color w:val="000000"/>
+        </w:rPr>
+        <w:t xml:space="preserve"> S</w:t>
+      </w:r>
+      <w:r>
+        <w:rPr>
+          <w:rFonts w:ascii="Helvetica" w:hAnsi="Helvetica" w:cs="Times New Roman"/>
+          <w:color w:val="000000"/>
+        </w:rPr>
+        <w:t>canner class of the java code</w:t>
+      </w:r>
+      <w:r>
+        <w:rPr>
+          <w:rFonts w:ascii="Helvetica" w:hAnsi="Helvetica" w:cs="Times New Roman"/>
+          <w:color w:val="000000"/>
+        </w:rPr>
+        <w:t>, and</w:t>
+      </w:r>
+      <w:r>
+        <w:rPr>
+          <w:rFonts w:ascii="Helvetica" w:hAnsi="Helvetica" w:cs="Times New Roman"/>
+          <w:color w:val="000000"/>
+        </w:rPr>
+        <w:t xml:space="preserve"> </w:t>
+      </w:r>
+      <w:r>
+        <w:rPr>
+          <w:rFonts w:ascii="Helvetica" w:hAnsi="Helvetica" w:cs="Times New Roman"/>
+          <w:color w:val="000000"/>
+        </w:rPr>
+        <w:t>output</w:t>
+      </w:r>
+      <w:r>
+        <w:rPr>
+          <w:rFonts w:ascii="Helvetica" w:hAnsi="Helvetica" w:cs="Times New Roman"/>
+          <w:color w:val="000000"/>
+        </w:rPr>
+        <w:t xml:space="preserve"> a seq</w:t>
+      </w:r>
+      <w:r>
+        <w:rPr>
+          <w:rFonts w:ascii="Helvetica" w:hAnsi="Helvetica" w:cs="Times New Roman"/>
+          <w:color w:val="000000"/>
+        </w:rPr>
+        <w:t>uence of tokens for the parser. Every token will consist of the lexeme, or characters in input stream, and the token type.</w:t>
+      </w:r>
+      <w:r>
+        <w:rPr>
+          <w:rFonts w:ascii="Helvetica" w:hAnsi="Helvetica" w:cs="Times New Roman"/>
+          <w:color w:val="000000"/>
+        </w:rPr>
+        <w:t xml:space="preserve"> </w:t>
+      </w:r>
+      <w:r>
+        <w:rPr>
+          <w:rFonts w:ascii="Helvetica" w:hAnsi="Helvetica" w:cs="Times New Roman"/>
+          <w:color w:val="000000"/>
+        </w:rPr>
+        <w:t>T</w:t>
+      </w:r>
+      <w:r>
+        <w:rPr>
+          <w:rFonts w:ascii="Helvetica" w:hAnsi="Helvetica" w:cs="Times New Roman"/>
+          <w:color w:val="000000"/>
+        </w:rPr>
+        <w:t>he</w:t>
+      </w:r>
+      <w:r>
+        <w:rPr>
+          <w:rFonts w:ascii="Helvetica" w:hAnsi="Helvetica" w:cs="Times New Roman"/>
+          <w:color w:val="000000"/>
+        </w:rPr>
+        <w:t xml:space="preserve"> scanner </w:t>
+      </w:r>
+      <w:r>
+        <w:rPr>
+          <w:rFonts w:ascii="Helvetica" w:hAnsi="Helvetica" w:cs="Times New Roman"/>
+          <w:color w:val="000000"/>
+        </w:rPr>
+        <w:t xml:space="preserve">will </w:t>
+      </w:r>
+      <w:r>
+        <w:rPr>
+          <w:rFonts w:ascii="Helvetica" w:hAnsi="Helvetica" w:cs="Times New Roman"/>
+          <w:color w:val="000000"/>
+        </w:rPr>
+        <w:t>distinguish which characters are keywords and which are</w:t>
+      </w:r>
+      <w:r>
+        <w:rPr>
+          <w:rFonts w:ascii="Helvetica" w:hAnsi="Helvetica" w:cs="Times New Roman"/>
+          <w:color w:val="000000"/>
+        </w:rPr>
+        <w:t xml:space="preserve"> unexpected tokens</w:t>
+      </w:r>
+      <w:r>
+        <w:rPr>
+          <w:rFonts w:ascii="Helvetica" w:hAnsi="Helvetica" w:cs="Times New Roman"/>
+          <w:color w:val="000000"/>
+        </w:rPr>
+        <w:t xml:space="preserve">. </w:t>
+      </w:r>
+      <w:r>
+        <w:rPr>
+          <w:rFonts w:ascii="Helvetica" w:hAnsi="Helvetica" w:cs="Times New Roman"/>
+          <w:color w:val="000000"/>
+        </w:rPr>
+        <w:t>The s</w:t>
+      </w:r>
+      <w:r>
+        <w:rPr>
+          <w:rFonts w:ascii="Helvetica" w:hAnsi="Helvetica" w:cs="Times New Roman"/>
+          <w:color w:val="000000"/>
+        </w:rPr>
+        <w:t>canner and its classes are stored in the scanner package.</w:t>
+      </w:r>
+    </w:p>
+    <w:p>
+      <w:pPr>
+        <w:spacing w:line="480" w:lineRule="auto"/>
+        <w:ind w:firstLine="720"/>
+        <w:rPr>
+          <w:rFonts w:ascii="Helvetica" w:hAnsi="Helvetica" w:cs="Times New Roman"/>
+          <w:color w:val="000000"/>
+        </w:rPr>
+      </w:pPr>
+      <w:r>
+        <w:rPr>
+          <w:rFonts w:ascii="Helvetica" w:hAnsi="Helvetica" w:cs="Times New Roman"/>
+          <w:color w:val="000000"/>
+        </w:rPr>
+        <w:t>The r</w:t>
+      </w:r>
+      <w:r>
+        <w:rPr>
+          <w:rFonts w:ascii="Helvetica" w:hAnsi="Helvetica" w:cs="Times New Roman"/>
+          <w:color w:val="000000"/>
+        </w:rPr>
+        <w:t xml:space="preserve">ecognizer </w:t>
+      </w:r>
+      <w:r>
+        <w:rPr>
+          <w:rFonts w:ascii="Helvetica" w:hAnsi="Helvetica" w:cs="Times New Roman"/>
+          <w:color w:val="000000"/>
+        </w:rPr>
+        <w:t xml:space="preserve">and its classes are stored in the parser package. It </w:t>
+      </w:r>
+      <w:r>
+        <w:rPr>
+          <w:rFonts w:ascii="Helvetica" w:hAnsi="Helvetica" w:cs="Times New Roman"/>
+          <w:color w:val="000000"/>
+        </w:rPr>
+        <w:t>will look at the stream of tokens from the scanner</w:t>
+      </w:r>
+      <w:r>
+        <w:rPr>
+          <w:rFonts w:ascii="Helvetica" w:hAnsi="Helvetica" w:cs="Times New Roman"/>
+          <w:color w:val="000000"/>
+        </w:rPr>
+        <w:t>,</w:t>
+      </w:r>
+      <w:r>
+        <w:rPr>
+          <w:rFonts w:ascii="Helvetica" w:hAnsi="Helvetica" w:cs="Times New Roman"/>
+          <w:color w:val="000000"/>
+        </w:rPr>
+        <w:t xml:space="preserve"> in </w:t>
+      </w:r>
+      <w:r>
+        <w:rPr>
+          <w:rFonts w:ascii="Helvetica" w:hAnsi="Helvetica" w:cs="Times New Roman"/>
+          <w:color w:val="000000"/>
+        </w:rPr>
+        <w:t xml:space="preserve">a particular </w:t>
+      </w:r>
+      <w:r>
+        <w:rPr>
+          <w:rFonts w:ascii="Helvetica" w:hAnsi="Helvetica" w:cs="Times New Roman"/>
+          <w:color w:val="000000"/>
+        </w:rPr>
+        <w:t>order</w:t>
+      </w:r>
+      <w:r>
+        <w:rPr>
+          <w:rFonts w:ascii="Helvetica" w:hAnsi="Helvetica" w:cs="Times New Roman"/>
+          <w:color w:val="000000"/>
+        </w:rPr>
+        <w:t>,</w:t>
+      </w:r>
+      <w:r>
+        <w:rPr>
+          <w:rFonts w:ascii="Helvetica" w:hAnsi="Helvetica" w:cs="Times New Roman"/>
+          <w:color w:val="000000"/>
+        </w:rPr>
+        <w:t xml:space="preserve"> and interpret</w:t>
+      </w:r>
+      <w:r>
+        <w:rPr>
+          <w:rFonts w:ascii="Helvetica" w:hAnsi="Helvetica" w:cs="Times New Roman"/>
+          <w:color w:val="000000"/>
+        </w:rPr>
+        <w:t xml:space="preserve"> the token types. It will then compare </w:t>
+      </w:r>
+      <w:r>
+        <w:rPr>
+          <w:rFonts w:ascii="Helvetica" w:hAnsi="Helvetica" w:cs="Times New Roman"/>
+          <w:color w:val="000000"/>
+        </w:rPr>
+        <w:t>the current lookahead token to the token type</w:t>
+      </w:r>
+      <w:r>
+        <w:rPr>
+          <w:rFonts w:ascii="Helvetica" w:hAnsi="Helvetica" w:cs="Times New Roman"/>
+          <w:color w:val="000000"/>
+        </w:rPr>
+        <w:t>. I</w:t>
+      </w:r>
+      <w:r>
+        <w:rPr>
+          <w:rFonts w:ascii="Helvetica" w:hAnsi="Helvetica" w:cs="Times New Roman"/>
+          <w:color w:val="000000"/>
+        </w:rPr>
+        <w:t>f it</w:t>
+      </w:r>
+      <w:r>
+        <w:rPr>
+          <w:rFonts w:ascii="Helvetica" w:hAnsi="Helvetica" w:cs="Times New Roman"/>
+          <w:color w:val="000000"/>
+        </w:rPr>
+        <w:t xml:space="preserve"> matches all of the expected token types listed in the method and any other methods called; then the method will execute the rule for the non-terminal symbol in the micro pascal grammar.</w:t>
+      </w:r>
+    </w:p>
+    <w:p>
+      <w:pPr>
+        <w:spacing w:line="480" w:lineRule="auto"/>
+        <w:ind w:firstLine="720"/>
+        <w:rPr>
+          <w:rFonts w:ascii="Helvetica" w:hAnsi="Helvetica" w:cs="Times New Roman"/>
+          <w:color w:val="000000"/>
+        </w:rPr>
+      </w:pPr>
+      <w:r>
+        <w:rPr>
+          <w:rFonts w:ascii="Helvetica" w:hAnsi="Helvetica" w:cs="Times New Roman"/>
+          <w:color w:val="000000"/>
+        </w:rPr>
+        <w:t>The symbol table</w:t>
+      </w:r>
+      <w:r>
+        <w:rPr>
+          <w:rFonts w:ascii="Helvetica" w:hAnsi="Helvetica" w:cs="Times New Roman"/>
+          <w:color w:val="000000"/>
+        </w:rPr>
+        <w:t xml:space="preserve"> and its classes are</w:t>
+      </w:r>
+      <w:r>
+        <w:rPr>
+          <w:rFonts w:ascii="Helvetica" w:hAnsi="Helvetica" w:cs="Times New Roman"/>
+          <w:color w:val="000000"/>
+        </w:rPr>
+        <w:t xml:space="preserve"> stored in the </w:t>
+      </w:r>
+      <w:r>
+        <w:rPr>
+          <w:rFonts w:ascii="Helvetica" w:hAnsi="Helvetica" w:cs="Times New Roman"/>
+          <w:color w:val="000000"/>
+        </w:rPr>
+        <w:t>parser package</w:t>
+      </w:r>
+      <w:r>
+        <w:rPr>
+          <w:rFonts w:ascii="Helvetica" w:hAnsi="Helvetica" w:cs="Times New Roman"/>
+          <w:color w:val="000000"/>
+        </w:rPr>
+        <w:t xml:space="preserve"> and</w:t>
+      </w:r>
+      <w:r>
+        <w:rPr>
+          <w:rFonts w:ascii="Helvetica" w:hAnsi="Helvetica" w:cs="Times New Roman"/>
+          <w:color w:val="000000"/>
+        </w:rPr>
+        <w:t xml:space="preserve"> it</w:t>
+      </w:r>
+      <w:r>
+        <w:rPr>
+          <w:rFonts w:ascii="Helvetica" w:hAnsi="Helvetica" w:cs="Times New Roman"/>
+          <w:color w:val="000000"/>
+        </w:rPr>
+        <w:t xml:space="preserve"> interacts with the recognizer in order to help differentiate between the different program, variable, function, or </w:t>
+      </w:r>
+      <w:r>
+        <w:rPr>
+          <w:rFonts w:ascii="Helvetica" w:hAnsi="Helvetica" w:cs="Times New Roman"/>
+          <w:color w:val="000000"/>
+        </w:rPr>
+        <w:t>procedure identifier</w:t>
+      </w:r>
+      <w:r>
+        <w:rPr>
+          <w:rFonts w:ascii="Helvetica" w:hAnsi="Helvetica" w:cs="Times New Roman"/>
+          <w:color w:val="000000"/>
+        </w:rPr>
+        <w:t xml:space="preserve">s that are stored in the symbol table. It does this by adding the current lexeme to the symbol table as one of the different identifiers, depending on what kind of identifier </w:t>
+      </w:r>
+      <w:r>
+        <w:rPr>
+          <w:rFonts w:ascii="Helvetica" w:hAnsi="Helvetica" w:cs="Times New Roman"/>
+          <w:color w:val="000000"/>
+        </w:rPr>
+        <w:t>that method in the grammar</w:t>
+      </w:r>
+      <w:r>
+        <w:rPr>
+          <w:rFonts w:ascii="Helvetica" w:hAnsi="Helvetica" w:cs="Times New Roman"/>
+          <w:color w:val="000000"/>
+        </w:rPr>
+        <w:t xml:space="preserve"> is. </w:t>
+      </w:r>
+    </w:p>
+    <w:p>
+      <w:pPr>
+        <w:spacing w:line="480" w:lineRule="auto"/>
+        <w:ind w:firstLine="720"/>
+        <w:rPr>
+          <w:rFonts w:ascii="Helvetica" w:hAnsi="Helvetica" w:cs="Times New Roman"/>
+          <w:color w:val="000000"/>
+        </w:rPr>
+      </w:pPr>
+      <w:r>
+        <w:rPr>
+          <w:rFonts w:ascii="Helvetica" w:hAnsi="Helvetica" w:cs="Times New Roman"/>
+          <w:color w:val="000000"/>
+        </w:rPr>
+        <w:t>The CompilerMain</w:t>
+      </w:r>
+      <w:r>
+        <w:rPr>
+          <w:rFonts w:ascii="Helvetica" w:hAnsi="Helvetica" w:cs="Times New Roman"/>
+          <w:color w:val="000000"/>
+        </w:rPr>
+        <w:t xml:space="preserve"> is the driver class that connects different classes together.</w:t>
+      </w:r>
+      <w:r>
+        <w:rPr>
+          <w:rFonts w:ascii="Helvetica" w:hAnsi="Helvetica" w:cs="Times New Roman"/>
+          <w:color w:val="000000"/>
+        </w:rPr>
+        <w:t xml:space="preserve"> When the class reads </w:t>
+      </w:r>
+      <w:r>
+        <w:rPr>
+          <w:rFonts w:ascii="Helvetica" w:hAnsi="Helvetica" w:cs="Times New Roman"/>
+          <w:color w:val="000000"/>
+        </w:rPr>
+        <w:t xml:space="preserve">in </w:t>
+      </w:r>
+      <w:r>
+        <w:rPr>
+          <w:rFonts w:ascii="Helvetica" w:hAnsi="Helvetica" w:cs="Times New Roman"/>
+          <w:color w:val="000000"/>
+        </w:rPr>
+        <w:t xml:space="preserve">a pascal file, the program method </w:t>
+      </w:r>
+      <w:r>
+        <w:rPr>
+          <w:rFonts w:ascii="Helvetica" w:hAnsi="Helvetica" w:cs="Times New Roman"/>
+          <w:color w:val="000000"/>
+        </w:rPr>
+        <w:t>in the Recognizer class is called</w:t>
+      </w:r>
+      <w:r>
+        <w:rPr>
+          <w:rFonts w:ascii="Helvetica" w:hAnsi="Helvetica" w:cs="Times New Roman"/>
+          <w:color w:val="000000"/>
+        </w:rPr>
+        <w:t xml:space="preserve"> through its constructor. </w:t>
+      </w:r>
+      <w:r>
+        <w:rPr>
+          <w:rFonts w:ascii="Helvetica" w:hAnsi="Helvetica" w:cs="Times New Roman"/>
+          <w:color w:val="000000"/>
+        </w:rPr>
+        <w:t>A</w:t>
+      </w:r>
+      <w:r>
+        <w:rPr>
+          <w:rFonts w:ascii="Helvetica" w:hAnsi="Helvetica" w:cs="Times New Roman"/>
+          <w:color w:val="000000"/>
+        </w:rPr>
+        <w:t xml:space="preserve"> the symbol table is constructed</w:t>
+      </w:r>
+      <w:r>
+        <w:rPr>
+          <w:rFonts w:ascii="Helvetica" w:hAnsi="Helvetica" w:cs="Times New Roman"/>
+          <w:color w:val="000000"/>
+        </w:rPr>
+        <w:t xml:space="preserve"> when information from </w:t>
+      </w:r>
+      <w:r>
+        <w:rPr>
+          <w:rFonts w:ascii="Helvetica" w:hAnsi="Helvetica" w:cs="Times New Roman"/>
+          <w:color w:val="000000"/>
+        </w:rPr>
+        <w:lastRenderedPageBreak/>
+        <w:t xml:space="preserve">the file is stored </w:t>
+      </w:r>
+      <w:r>
+        <w:rPr>
+          <w:rFonts w:ascii="Helvetica" w:hAnsi="Helvetica" w:cs="Times New Roman"/>
+          <w:color w:val="000000"/>
+        </w:rPr>
+        <w:t>for each symbol name.</w:t>
+      </w:r>
+      <w:r>
+        <w:rPr>
+          <w:rFonts w:ascii="Helvetica" w:hAnsi="Helvetica" w:cs="Times New Roman"/>
+          <w:color w:val="000000"/>
+        </w:rPr>
+        <w:t xml:space="preserve"> </w:t>
+      </w:r>
+      <w:r>
+        <w:rPr>
+          <w:rFonts w:ascii="Helvetica" w:hAnsi="Helvetica" w:cs="Times New Roman"/>
+          <w:color w:val="000000"/>
+        </w:rPr>
+        <w:t xml:space="preserve">A formatted toString() of the symbol table is </w:t>
+      </w:r>
+      <w:r>
+        <w:rPr>
+          <w:rFonts w:ascii="Helvetica" w:hAnsi="Helvetica" w:cs="Times New Roman"/>
+          <w:color w:val="000000"/>
+        </w:rPr>
+        <w:t xml:space="preserve"> then </w:t>
+      </w:r>
+      <w:bookmarkStart w:id="0" w:name="_GoBack"/>
+      <w:bookmarkEnd w:id="0"/>
+      <w:r>
+        <w:rPr>
+          <w:rFonts w:ascii="Helvetica" w:hAnsi="Helvetica" w:cs="Times New Roman"/>
+          <w:color w:val="000000"/>
+        </w:rPr>
+        <w:t>written to a file as long as the file that was input exists and is a pascal file.</w:t>
+      </w:r>
+    </w:p>
+    <w:p>
+      <w:pPr>
+        <w:spacing w:line="480" w:lineRule="auto"/>
+        <w:rPr>
+          <w:rFonts w:ascii="Helvetica" w:hAnsi="Helvetica" w:cs="Times New Roman"/>
+          <w:color w:val="000000"/>
+        </w:rPr>
+      </w:pPr>
+    </w:p>
+    <w:p>
+      <w:pPr>
+        <w:spacing w:line="480" w:lineRule="auto"/>
+        <w:rPr>
+          <w:rFonts w:ascii="Helvetica" w:hAnsi="Helvetica" w:cs="Times New Roman"/>
+          <w:b/>
+          <w:color w:val="000000"/>
+          <w:u w:val="single"/>
+        </w:rPr>
+      </w:pPr>
+      <w:r>
+        <w:rPr>
+          <w:rFonts w:ascii="Helvetica" w:hAnsi="Helvetica" w:cs="Times New Roman"/>
+          <w:b/>
+          <w:color w:val="000000"/>
+          <w:u w:val="single"/>
+        </w:rPr>
+        <w:t>CompilerMain:</w:t>
+      </w:r>
+    </w:p>
+    <w:p>
+      <w:pPr>
         <w:tabs>
           <w:tab w:val="left" w:pos="543"/>
         </w:tabs>
@@ -107,7 +682,84 @@
           <w:rFonts w:ascii="Helvetica" w:hAnsi="Helvetica" w:cs="Times New Roman"/>
           <w:color w:val="000000"/>
         </w:rPr>
-        <w:t>The AllenCompiler</w:t>
+        <w:t>This class</w:t>
+      </w:r>
+      <w:r>
+        <w:rPr>
+          <w:rFonts w:ascii="Helvetica" w:hAnsi="Helvetica" w:cs="Times New Roman"/>
+          <w:color w:val="000000"/>
+        </w:rPr>
+        <w:t xml:space="preserve"> connects multiple classes together</w:t>
+      </w:r>
+      <w:r>
+        <w:rPr>
+          <w:rFonts w:ascii="Helvetica" w:hAnsi="Helvetica" w:cs="Times New Roman"/>
+          <w:color w:val="000000"/>
+        </w:rPr>
+        <w:t>, namely the Recognizer and SymoblTable c</w:t>
+      </w:r>
+      <w:r>
+        <w:rPr>
+          <w:rFonts w:ascii="Helvetica" w:hAnsi="Helvetica" w:cs="Times New Roman"/>
+          <w:color w:val="000000"/>
+        </w:rPr>
+        <w:t xml:space="preserve">lasses, in order to generate an </w:t>
+      </w:r>
+      <w:r>
+        <w:rPr>
+          <w:rFonts w:ascii="Helvetica" w:hAnsi="Helvetica" w:cs="Times New Roman"/>
+          <w:color w:val="000000"/>
+        </w:rPr>
+        <w:t>output file</w:t>
+      </w:r>
+      <w:r>
+        <w:rPr>
+          <w:rFonts w:ascii="Helvetica" w:hAnsi="Helvetica" w:cs="Times New Roman"/>
+          <w:color w:val="000000"/>
+        </w:rPr>
+        <w:t xml:space="preserve"> containing a formatted symbol table</w:t>
+      </w:r>
+      <w:r>
+        <w:rPr>
+          <w:rFonts w:ascii="Helvetica" w:hAnsi="Helvetica" w:cs="Times New Roman"/>
+          <w:color w:val="000000"/>
+        </w:rPr>
+        <w:t xml:space="preserve"> when a pascal file is passed in</w:t>
+      </w:r>
+      <w:r>
+        <w:rPr>
+          <w:rFonts w:ascii="Helvetica" w:hAnsi="Helvetica" w:cs="Times New Roman"/>
+          <w:color w:val="000000"/>
+        </w:rPr>
+        <w:t>.</w:t>
+      </w:r>
+      <w:r>
+        <w:rPr>
+          <w:rFonts w:ascii="Helvetica" w:hAnsi="Helvetica" w:cs="Times New Roman"/>
+          <w:color w:val="000000"/>
+        </w:rPr>
+        <w:t xml:space="preserve"> First, </w:t>
+      </w:r>
+      <w:r>
+        <w:rPr>
+          <w:rFonts w:ascii="Helvetica" w:hAnsi="Helvetica" w:cs="Times New Roman"/>
+          <w:color w:val="000000"/>
+        </w:rPr>
+        <w:t>the file length</w:t>
+      </w:r>
+      <w:r>
+        <w:rPr>
+          <w:rFonts w:ascii="Helvetica" w:hAnsi="Helvetica" w:cs="Times New Roman"/>
+          <w:color w:val="000000"/>
+        </w:rPr>
+        <w:t xml:space="preserve"> is </w:t>
+      </w:r>
+      <w:r>
+        <w:rPr>
+          <w:rFonts w:ascii="Helvetica" w:hAnsi="Helvetica" w:cs="Times New Roman"/>
+          <w:color w:val="000000"/>
+        </w:rPr>
+        <w:t>checked to see if anything</w:t>
       </w:r>
       <w:r>
         <w:rPr>
@@ -121,49 +773,7 @@
           <w:rFonts w:ascii="Helvetica" w:hAnsi="Helvetica" w:cs="Times New Roman"/>
           <w:color w:val="000000"/>
         </w:rPr>
-        <w:t>will read</w:t>
-      </w:r>
-      <w:r>
-        <w:rPr>
-          <w:rFonts w:ascii="Helvetica" w:hAnsi="Helvetica" w:cs="Times New Roman"/>
-          <w:color w:val="000000"/>
-        </w:rPr>
-        <w:t xml:space="preserve"> the input characters</w:t>
-      </w:r>
-      <w:r>
-        <w:rPr>
-          <w:rFonts w:ascii="Helvetica" w:hAnsi="Helvetica" w:cs="Times New Roman"/>
-          <w:color w:val="000000"/>
-        </w:rPr>
-        <w:t xml:space="preserve"> from a plain text file</w:t>
-      </w:r>
-      <w:r>
-        <w:rPr>
-          <w:rFonts w:ascii="Helvetica" w:hAnsi="Helvetica" w:cs="Times New Roman"/>
-          <w:color w:val="000000"/>
-        </w:rPr>
-        <w:t xml:space="preserve"> or a String</w:t>
-      </w:r>
-      <w:r>
-        <w:rPr>
-          <w:rFonts w:ascii="Helvetica" w:hAnsi="Helvetica" w:cs="Times New Roman"/>
-          <w:color w:val="000000"/>
-        </w:rPr>
-        <w:t>, s</w:t>
-      </w:r>
-      <w:r>
-        <w:rPr>
-          <w:rFonts w:ascii="Helvetica" w:hAnsi="Helvetica" w:cs="Times New Roman"/>
-          <w:color w:val="000000"/>
-        </w:rPr>
-        <w:t xml:space="preserve">can the file </w:t>
-      </w:r>
-      <w:r>
-        <w:rPr>
-          <w:rFonts w:ascii="Helvetica" w:hAnsi="Helvetica" w:cs="Times New Roman"/>
-          <w:color w:val="000000"/>
-        </w:rPr>
-        <w:t>using the rules defined in the</w:t>
+        <w:t>was entered or not.</w:t>
       </w:r>
       <w:r>
         <w:rPr>
@@ -177,35 +787,28 @@
           <w:rFonts w:ascii="Helvetica" w:hAnsi="Helvetica" w:cs="Times New Roman"/>
           <w:color w:val="000000"/>
         </w:rPr>
-        <w:t xml:space="preserve">jflex </w:t>
-      </w:r>
-      <w:r>
-        <w:rPr>
-          <w:rFonts w:ascii="Helvetica" w:hAnsi="Helvetica" w:cs="Times New Roman"/>
-          <w:color w:val="000000"/>
-        </w:rPr>
-        <w:t>generated</w:t>
-      </w:r>
-      <w:r>
-        <w:rPr>
-          <w:rFonts w:ascii="Helvetica" w:hAnsi="Helvetica" w:cs="Times New Roman"/>
-          <w:color w:val="000000"/>
-        </w:rPr>
-        <w:t xml:space="preserve"> S</w:t>
-      </w:r>
-      <w:r>
-        <w:rPr>
-          <w:rFonts w:ascii="Helvetica" w:hAnsi="Helvetica" w:cs="Times New Roman"/>
-          <w:color w:val="000000"/>
-        </w:rPr>
-        <w:t>canner class of the java code</w:t>
-      </w:r>
-      <w:r>
-        <w:rPr>
-          <w:rFonts w:ascii="Helvetica" w:hAnsi="Helvetica" w:cs="Times New Roman"/>
-          <w:color w:val="000000"/>
-        </w:rPr>
-        <w:t>, and</w:t>
+        <w:t>If no file is entered the</w:t>
+      </w:r>
+      <w:r>
+        <w:rPr>
+          <w:rFonts w:ascii="Helvetica" w:hAnsi="Helvetica" w:cs="Times New Roman"/>
+          <w:color w:val="000000"/>
+        </w:rPr>
+        <w:t xml:space="preserve">n it asks the user to </w:t>
+      </w:r>
+      <w:r>
+        <w:rPr>
+          <w:rFonts w:ascii="Helvetica" w:hAnsi="Helvetica" w:cs="Times New Roman"/>
+          <w:color w:val="000000"/>
+        </w:rPr>
+        <w:t>enter a file name, and then exits the fil</w:t>
+      </w:r>
+      <w:r>
+        <w:rPr>
+          <w:rFonts w:ascii="Helvetica" w:hAnsi="Helvetica" w:cs="Times New Roman"/>
+          <w:color w:val="000000"/>
+        </w:rPr>
+        <w:t>e.</w:t>
       </w:r>
       <w:r>
         <w:rPr>
@@ -219,21 +822,21 @@
           <w:rFonts w:ascii="Helvetica" w:hAnsi="Helvetica" w:cs="Times New Roman"/>
           <w:color w:val="000000"/>
         </w:rPr>
-        <w:t>output</w:t>
-      </w:r>
-      <w:r>
-        <w:rPr>
-          <w:rFonts w:ascii="Helvetica" w:hAnsi="Helvetica" w:cs="Times New Roman"/>
-          <w:color w:val="000000"/>
-        </w:rPr>
-        <w:t xml:space="preserve"> a seq</w:t>
-      </w:r>
-      <w:r>
-        <w:rPr>
-          <w:rFonts w:ascii="Helvetica" w:hAnsi="Helvetica" w:cs="Times New Roman"/>
-          <w:color w:val="000000"/>
-        </w:rPr>
-        <w:t>uence of tokens for the parser. Every token will consist of the lexeme, or characters in input stream, and the token type.</w:t>
+        <w:t xml:space="preserve">If </w:t>
+      </w:r>
+      <w:r>
+        <w:rPr>
+          <w:rFonts w:ascii="Helvetica" w:hAnsi="Helvetica" w:cs="Times New Roman"/>
+          <w:color w:val="000000"/>
+        </w:rPr>
+        <w:t xml:space="preserve">the user did pass </w:t>
+      </w:r>
+      <w:r>
+        <w:rPr>
+          <w:rFonts w:ascii="Helvetica" w:hAnsi="Helvetica" w:cs="Times New Roman"/>
+          <w:color w:val="000000"/>
+        </w:rPr>
+        <w:t>in a file,</w:t>
       </w:r>
       <w:r>
         <w:rPr>
@@ -247,56 +850,217 @@
           <w:rFonts w:ascii="Helvetica" w:hAnsi="Helvetica" w:cs="Times New Roman"/>
           <w:color w:val="000000"/>
         </w:rPr>
-        <w:t>T</w:t>
-      </w:r>
-      <w:r>
-        <w:rPr>
-          <w:rFonts w:ascii="Helvetica" w:hAnsi="Helvetica" w:cs="Times New Roman"/>
-          <w:color w:val="000000"/>
-        </w:rPr>
-        <w:t>he</w:t>
-      </w:r>
-      <w:r>
-        <w:rPr>
-          <w:rFonts w:ascii="Helvetica" w:hAnsi="Helvetica" w:cs="Times New Roman"/>
-          <w:color w:val="000000"/>
-        </w:rPr>
-        <w:t xml:space="preserve"> scanner </w:t>
-      </w:r>
-      <w:r>
-        <w:rPr>
-          <w:rFonts w:ascii="Helvetica" w:hAnsi="Helvetica" w:cs="Times New Roman"/>
-          <w:color w:val="000000"/>
-        </w:rPr>
-        <w:t xml:space="preserve">will </w:t>
-      </w:r>
-      <w:r>
-        <w:rPr>
-          <w:rFonts w:ascii="Helvetica" w:hAnsi="Helvetica" w:cs="Times New Roman"/>
-          <w:color w:val="000000"/>
-        </w:rPr>
-        <w:t>distinguish which characters are keywords and which are</w:t>
-      </w:r>
-      <w:r>
-        <w:rPr>
-          <w:rFonts w:ascii="Helvetica" w:hAnsi="Helvetica" w:cs="Times New Roman"/>
-          <w:color w:val="000000"/>
-        </w:rPr>
-        <w:t xml:space="preserve"> unexpected tokens</w:t>
-      </w:r>
-      <w:r>
-        <w:rPr>
-          <w:rFonts w:ascii="Helvetica" w:hAnsi="Helvetica" w:cs="Times New Roman"/>
-          <w:color w:val="000000"/>
-        </w:rPr>
-        <w:t xml:space="preserve">. </w:t>
-      </w:r>
-      <w:r>
-        <w:rPr>
-          <w:rFonts w:ascii="Helvetica" w:hAnsi="Helvetica" w:cs="Times New Roman"/>
-          <w:color w:val="000000"/>
-        </w:rPr>
-        <w:t>The Scanner and its classes are stored in the scanner package.</w:t>
+        <w:t>the</w:t>
+      </w:r>
+      <w:r>
+        <w:rPr>
+          <w:rFonts w:ascii="Helvetica" w:hAnsi="Helvetica" w:cs="Times New Roman"/>
+          <w:color w:val="000000"/>
+        </w:rPr>
+        <w:t xml:space="preserve"> file</w:t>
+      </w:r>
+      <w:r>
+        <w:rPr>
+          <w:rFonts w:ascii="Helvetica" w:hAnsi="Helvetica" w:cs="Times New Roman"/>
+          <w:color w:val="000000"/>
+        </w:rPr>
+        <w:t xml:space="preserve"> is read</w:t>
+      </w:r>
+      <w:r>
+        <w:rPr>
+          <w:rFonts w:ascii="Helvetica" w:hAnsi="Helvetica" w:cs="Times New Roman"/>
+          <w:color w:val="000000"/>
+        </w:rPr>
+        <w:t xml:space="preserve"> from</w:t>
+      </w:r>
+      <w:r>
+        <w:rPr>
+          <w:rFonts w:ascii="Helvetica" w:hAnsi="Helvetica" w:cs="Times New Roman"/>
+          <w:color w:val="000000"/>
+        </w:rPr>
+        <w:t xml:space="preserve"> the</w:t>
+      </w:r>
+      <w:r>
+        <w:rPr>
+          <w:rFonts w:ascii="Helvetica" w:hAnsi="Helvetica" w:cs="Times New Roman"/>
+          <w:color w:val="000000"/>
+        </w:rPr>
+        <w:t xml:space="preserve"> args </w:t>
+      </w:r>
+      <w:r>
+        <w:rPr>
+          <w:rFonts w:ascii="Helvetica" w:hAnsi="Helvetica" w:cs="Times New Roman"/>
+          <w:color w:val="000000"/>
+        </w:rPr>
+        <w:t>arguments</w:t>
+      </w:r>
+      <w:r>
+        <w:rPr>
+          <w:rFonts w:ascii="Helvetica" w:hAnsi="Helvetica" w:cs="Times New Roman"/>
+          <w:color w:val="000000"/>
+        </w:rPr>
+        <w:t>,</w:t>
+      </w:r>
+      <w:r>
+        <w:rPr>
+          <w:rFonts w:ascii="Helvetica" w:hAnsi="Helvetica" w:cs="Times New Roman"/>
+          <w:color w:val="000000"/>
+        </w:rPr>
+        <w:t xml:space="preserve"> </w:t>
+      </w:r>
+      <w:r>
+        <w:rPr>
+          <w:rFonts w:ascii="Helvetica" w:hAnsi="Helvetica" w:cs="Times New Roman"/>
+          <w:color w:val="000000"/>
+        </w:rPr>
+        <w:t xml:space="preserve">and </w:t>
+      </w:r>
+      <w:r>
+        <w:rPr>
+          <w:rFonts w:ascii="Helvetica" w:hAnsi="Helvetica" w:cs="Times New Roman"/>
+          <w:color w:val="000000"/>
+        </w:rPr>
+        <w:t>passed into the program m</w:t>
+      </w:r>
+      <w:r>
+        <w:rPr>
+          <w:rFonts w:ascii="Helvetica" w:hAnsi="Helvetica" w:cs="Times New Roman"/>
+          <w:color w:val="000000"/>
+        </w:rPr>
+        <w:t xml:space="preserve">ethod in the Recognizer class </w:t>
+      </w:r>
+      <w:r>
+        <w:rPr>
+          <w:rFonts w:ascii="Helvetica" w:hAnsi="Helvetica" w:cs="Times New Roman"/>
+          <w:color w:val="000000"/>
+        </w:rPr>
+        <w:t xml:space="preserve">through its constructor. </w:t>
+      </w:r>
+      <w:r>
+        <w:rPr>
+          <w:rFonts w:ascii="Helvetica" w:hAnsi="Helvetica" w:cs="Times New Roman"/>
+          <w:color w:val="000000"/>
+        </w:rPr>
+        <w:t>A symbol table is constructed as</w:t>
+      </w:r>
+      <w:r>
+        <w:rPr>
+          <w:rFonts w:ascii="Helvetica" w:hAnsi="Helvetica" w:cs="Times New Roman"/>
+          <w:color w:val="000000"/>
+        </w:rPr>
+        <w:t xml:space="preserve"> </w:t>
+      </w:r>
+      <w:r>
+        <w:rPr>
+          <w:rFonts w:ascii="Helvetica" w:hAnsi="Helvetica" w:cs="Times New Roman"/>
+          <w:color w:val="000000"/>
+        </w:rPr>
+        <w:t xml:space="preserve">information is </w:t>
+      </w:r>
+      <w:r>
+        <w:rPr>
+          <w:rFonts w:ascii="Helvetica" w:hAnsi="Helvetica" w:cs="Times New Roman"/>
+          <w:color w:val="000000"/>
+        </w:rPr>
+        <w:t>store</w:t>
+      </w:r>
+      <w:r>
+        <w:rPr>
+          <w:rFonts w:ascii="Helvetica" w:hAnsi="Helvetica" w:cs="Times New Roman"/>
+          <w:color w:val="000000"/>
+        </w:rPr>
+        <w:t>d</w:t>
+      </w:r>
+      <w:r>
+        <w:rPr>
+          <w:rFonts w:ascii="Helvetica" w:hAnsi="Helvetica" w:cs="Times New Roman"/>
+          <w:color w:val="000000"/>
+        </w:rPr>
+        <w:t xml:space="preserve"> about each</w:t>
+      </w:r>
+      <w:r>
+        <w:rPr>
+          <w:rFonts w:ascii="Helvetica" w:hAnsi="Helvetica" w:cs="Times New Roman"/>
+          <w:color w:val="000000"/>
+        </w:rPr>
+        <w:t xml:space="preserve"> </w:t>
+      </w:r>
+      <w:r>
+        <w:rPr>
+          <w:rFonts w:ascii="Helvetica" w:hAnsi="Helvetica" w:cs="Times New Roman"/>
+          <w:color w:val="000000"/>
+        </w:rPr>
+        <w:t xml:space="preserve">symbol name in the </w:t>
+      </w:r>
+      <w:r>
+        <w:rPr>
+          <w:rFonts w:ascii="Helvetica" w:hAnsi="Helvetica" w:cs="Times New Roman"/>
+          <w:color w:val="000000"/>
+        </w:rPr>
+        <w:t xml:space="preserve">pascal </w:t>
+      </w:r>
+      <w:r>
+        <w:rPr>
+          <w:rFonts w:ascii="Helvetica" w:hAnsi="Helvetica" w:cs="Times New Roman"/>
+          <w:color w:val="000000"/>
+        </w:rPr>
+        <w:t>file</w:t>
+      </w:r>
+      <w:r>
+        <w:rPr>
+          <w:rFonts w:ascii="Helvetica" w:hAnsi="Helvetica" w:cs="Times New Roman"/>
+          <w:color w:val="000000"/>
+        </w:rPr>
+        <w:t>.</w:t>
+      </w:r>
+      <w:r>
+        <w:rPr>
+          <w:rFonts w:ascii="Helvetica" w:hAnsi="Helvetica" w:cs="Times New Roman"/>
+          <w:color w:val="000000"/>
+        </w:rPr>
+        <w:t xml:space="preserve"> </w:t>
+      </w:r>
+      <w:r>
+        <w:rPr>
+          <w:rFonts w:ascii="Helvetica" w:hAnsi="Helvetica" w:cs="Times New Roman"/>
+          <w:color w:val="000000"/>
+        </w:rPr>
+        <w:t xml:space="preserve">As long as the file the user entered was a correct pascal </w:t>
+      </w:r>
+      <w:r>
+        <w:rPr>
+          <w:rFonts w:ascii="Helvetica" w:hAnsi="Helvetica" w:cs="Times New Roman"/>
+          <w:color w:val="000000"/>
+        </w:rPr>
+        <w:t>program file,</w:t>
+      </w:r>
+      <w:r>
+        <w:rPr>
+          <w:rFonts w:ascii="Helvetica" w:hAnsi="Helvetica" w:cs="Times New Roman"/>
+          <w:color w:val="000000"/>
+        </w:rPr>
+        <w:t xml:space="preserve"> a toString</w:t>
+      </w:r>
+      <w:r>
+        <w:rPr>
+          <w:rFonts w:ascii="Helvetica" w:hAnsi="Helvetica" w:cs="Times New Roman"/>
+          <w:color w:val="000000"/>
+        </w:rPr>
+        <w:t>()</w:t>
+      </w:r>
+      <w:r>
+        <w:rPr>
+          <w:rFonts w:ascii="Helvetica" w:hAnsi="Helvetica" w:cs="Times New Roman"/>
+          <w:color w:val="000000"/>
+        </w:rPr>
+        <w:t xml:space="preserve"> of the symbol table from the </w:t>
+      </w:r>
+      <w:r>
+        <w:rPr>
+          <w:rFonts w:ascii="Helvetica" w:hAnsi="Helvetica" w:cs="Times New Roman"/>
+          <w:color w:val="000000"/>
+        </w:rPr>
+        <w:t>pascal program is generated and written to a file.</w:t>
       </w:r>
     </w:p>
     <w:p>
@@ -488,7 +1252,15 @@
           <w:rFonts w:ascii="Helvetica" w:hAnsi="Helvetica" w:cs="Times New Roman"/>
           <w:color w:val="000000"/>
         </w:rPr>
-        <w:t xml:space="preserve"> characters that are not spaces</w:t>
+        <w:t xml:space="preserve"> characters that are not </w:t>
+      </w:r>
+      <w:r>
+        <w:rPr>
+          <w:rFonts w:ascii="Helvetica" w:hAnsi="Helvetica" w:cs="Times New Roman"/>
+          <w:color w:val="000000"/>
+        </w:rPr>
+        <w:lastRenderedPageBreak/>
+        <w:t>spaces</w:t>
       </w:r>
       <w:r>
         <w:rPr>
@@ -593,15 +1365,7 @@
           <w:rFonts w:ascii="Helvetica" w:hAnsi="Helvetica" w:cs="Times New Roman"/>
           <w:color w:val="000000"/>
         </w:rPr>
-        <w:t xml:space="preserve"> because </w:t>
-      </w:r>
-      <w:r>
-        <w:rPr>
-          <w:rFonts w:ascii="Helvetica" w:hAnsi="Helvetica" w:cs="Times New Roman"/>
-          <w:color w:val="000000"/>
-        </w:rPr>
-        <w:lastRenderedPageBreak/>
-        <w:t>it’</w:t>
+        <w:t xml:space="preserve"> because it’</w:t>
       </w:r>
       <w:r>
         <w:rPr>
@@ -905,7 +1669,15 @@
           <w:color w:val="000000"/>
         </w:rPr>
         <w:tab/>
-        <w:t>The beginning of the parser is created by building a recognizer implemented as a top-down recursive descent parser. The recursive descent parser will act as a recognizer, answering the yes-no question “is the input a pascal program?”.</w:t>
+        <w:t xml:space="preserve">The beginning of the parser is created by building a recognizer implemented as a top-down recursive descent parser. The recursive descent parser will act as a </w:t>
+      </w:r>
+      <w:r>
+        <w:rPr>
+          <w:rFonts w:ascii="Helvetica" w:hAnsi="Helvetica" w:cs="Times New Roman"/>
+          <w:color w:val="000000"/>
+        </w:rPr>
+        <w:lastRenderedPageBreak/>
+        <w:t>recognizer, answering the yes-no question “is the input a pascal program?”.</w:t>
       </w:r>
       <w:r>
         <w:rPr>
@@ -954,15 +1726,7 @@
           <w:rFonts w:ascii="Helvetica" w:hAnsi="Helvetica" w:cs="Times New Roman"/>
           <w:color w:val="000000"/>
         </w:rPr>
-        <w:t xml:space="preserve"> whether the input string is from the language described by the </w:t>
-      </w:r>
-      <w:r>
-        <w:rPr>
-          <w:rFonts w:ascii="Helvetica" w:hAnsi="Helvetica" w:cs="Times New Roman"/>
-          <w:color w:val="000000"/>
-        </w:rPr>
-        <w:lastRenderedPageBreak/>
-        <w:t>grammar</w:t>
+        <w:t xml:space="preserve"> whether the input string is from the language described by the grammar</w:t>
       </w:r>
       <w:r>
         <w:rPr>
@@ -1208,6 +1972,22 @@
         <w:spacing w:line="480" w:lineRule="auto"/>
         <w:rPr>
           <w:rFonts w:ascii="Helvetica" w:hAnsi="Helvetica" w:cs="Times New Roman"/>
+          <w:color w:val="000000"/>
+        </w:rPr>
+      </w:pPr>
+      <w:r>
+        <w:rPr>
+          <w:rFonts w:ascii="Helvetica" w:hAnsi="Helvetica" w:cs="Times New Roman"/>
+          <w:color w:val="000000"/>
+        </w:rPr>
+        <w:tab/>
+      </w:r>
+    </w:p>
+    <w:p>
+      <w:pPr>
+        <w:spacing w:line="480" w:lineRule="auto"/>
+        <w:rPr>
+          <w:rFonts w:ascii="Helvetica" w:hAnsi="Helvetica" w:cs="Times New Roman"/>
           <w:b/>
           <w:color w:val="000000"/>
           <w:u w:val="single"/>
@@ -1320,16 +2100,7 @@
           <w:rFonts w:ascii="Helvetica" w:hAnsi="Helvetica" w:cs="Times New Roman"/>
           <w:color w:val="000000"/>
         </w:rPr>
-        <w:t>The symbol table is created by implementing a hash map to store an entry into the symbol table by adding a key-value pair</w:t>
-      </w:r>
-      <w:bookmarkStart w:id="0" w:name="_GoBack"/>
-      <w:bookmarkEnd w:id="0"/>
-      <w:r>
-        <w:rPr>
-          <w:rFonts w:ascii="Helvetica" w:hAnsi="Helvetica" w:cs="Times New Roman"/>
-          <w:color w:val="000000"/>
-        </w:rPr>
-        <w:t xml:space="preserve">. </w:t>
+        <w:t xml:space="preserve">The symbol table is created by implementing a hash map to store an entry into the symbol table by adding a key-value pair. </w:t>
       </w:r>
       <w:r>
         <w:rPr>
@@ -1386,6 +2157,188 @@
           <w:color w:val="000000"/>
         </w:rPr>
         <w:t xml:space="preserve"> </w:t>
+      </w:r>
+      <w:r>
+        <w:rPr>
+          <w:rFonts w:ascii="Helvetica" w:hAnsi="Helvetica" w:cs="Times New Roman"/>
+          <w:color w:val="000000"/>
+        </w:rPr>
+        <w:t xml:space="preserve">The symbol table interacts with the </w:t>
+      </w:r>
+      <w:r>
+        <w:rPr>
+          <w:rFonts w:ascii="Helvetica" w:hAnsi="Helvetica" w:cs="Times New Roman"/>
+          <w:color w:val="000000"/>
+        </w:rPr>
+        <w:t xml:space="preserve">recognizer </w:t>
+      </w:r>
+      <w:r>
+        <w:rPr>
+          <w:rFonts w:ascii="Helvetica" w:hAnsi="Helvetica" w:cs="Times New Roman"/>
+          <w:color w:val="000000"/>
+        </w:rPr>
+        <w:t xml:space="preserve">in order to help differentiate between the </w:t>
+      </w:r>
+      <w:r>
+        <w:rPr>
+          <w:rFonts w:ascii="Helvetica" w:hAnsi="Helvetica" w:cs="Times New Roman"/>
+          <w:color w:val="000000"/>
+        </w:rPr>
+        <w:t xml:space="preserve">different </w:t>
+      </w:r>
+      <w:r>
+        <w:rPr>
+          <w:rFonts w:ascii="Helvetica" w:hAnsi="Helvetica" w:cs="Times New Roman"/>
+          <w:color w:val="000000"/>
+        </w:rPr>
+        <w:t>program, variable,</w:t>
+      </w:r>
+      <w:r>
+        <w:rPr>
+          <w:rFonts w:ascii="Helvetica" w:hAnsi="Helvetica" w:cs="Times New Roman"/>
+          <w:color w:val="000000"/>
+        </w:rPr>
+        <w:t xml:space="preserve"> function</w:t>
+      </w:r>
+      <w:r>
+        <w:rPr>
+          <w:rFonts w:ascii="Helvetica" w:hAnsi="Helvetica" w:cs="Times New Roman"/>
+          <w:color w:val="000000"/>
+        </w:rPr>
+        <w:t>, or</w:t>
+      </w:r>
+      <w:r>
+        <w:rPr>
+          <w:rFonts w:ascii="Helvetica" w:hAnsi="Helvetica" w:cs="Times New Roman"/>
+          <w:color w:val="000000"/>
+        </w:rPr>
+        <w:t xml:space="preserve"> </w:t>
+      </w:r>
+      <w:r>
+        <w:rPr>
+          <w:rFonts w:ascii="Helvetica" w:hAnsi="Helvetica" w:cs="Times New Roman"/>
+          <w:color w:val="000000"/>
+        </w:rPr>
+        <w:t>procedure identifier</w:t>
+      </w:r>
+      <w:r>
+        <w:rPr>
+          <w:rFonts w:ascii="Helvetica" w:hAnsi="Helvetica" w:cs="Times New Roman"/>
+          <w:color w:val="000000"/>
+        </w:rPr>
+        <w:t>s</w:t>
+      </w:r>
+      <w:r>
+        <w:rPr>
+          <w:rFonts w:ascii="Helvetica" w:hAnsi="Helvetica" w:cs="Times New Roman"/>
+          <w:color w:val="000000"/>
+        </w:rPr>
+        <w:t xml:space="preserve"> </w:t>
+      </w:r>
+      <w:r>
+        <w:rPr>
+          <w:rFonts w:ascii="Helvetica" w:hAnsi="Helvetica" w:cs="Times New Roman"/>
+          <w:color w:val="000000"/>
+        </w:rPr>
+        <w:t>that are stored</w:t>
+      </w:r>
+      <w:r>
+        <w:rPr>
+          <w:rFonts w:ascii="Helvetica" w:hAnsi="Helvetica" w:cs="Times New Roman"/>
+          <w:color w:val="000000"/>
+        </w:rPr>
+        <w:t xml:space="preserve"> in the symbol table.</w:t>
+      </w:r>
+      <w:r>
+        <w:rPr>
+          <w:rFonts w:ascii="Helvetica" w:hAnsi="Helvetica" w:cs="Times New Roman"/>
+          <w:color w:val="000000"/>
+        </w:rPr>
+        <w:t xml:space="preserve"> It does this by </w:t>
+      </w:r>
+      <w:r>
+        <w:rPr>
+          <w:rFonts w:ascii="Helvetica" w:hAnsi="Helvetica" w:cs="Times New Roman"/>
+          <w:color w:val="000000"/>
+        </w:rPr>
+        <w:t>adding</w:t>
+      </w:r>
+      <w:r>
+        <w:rPr>
+          <w:rFonts w:ascii="Helvetica" w:hAnsi="Helvetica" w:cs="Times New Roman"/>
+          <w:color w:val="000000"/>
+        </w:rPr>
+        <w:t xml:space="preserve"> the current lexeme </w:t>
+      </w:r>
+      <w:r>
+        <w:rPr>
+          <w:rFonts w:ascii="Helvetica" w:hAnsi="Helvetica" w:cs="Times New Roman"/>
+          <w:color w:val="000000"/>
+        </w:rPr>
+        <w:t xml:space="preserve">to the symbol table </w:t>
+      </w:r>
+      <w:r>
+        <w:rPr>
+          <w:rFonts w:ascii="Helvetica" w:hAnsi="Helvetica" w:cs="Times New Roman"/>
+          <w:color w:val="000000"/>
+        </w:rPr>
+        <w:t xml:space="preserve">as one of the </w:t>
+      </w:r>
+      <w:r>
+        <w:rPr>
+          <w:rFonts w:ascii="Helvetica" w:hAnsi="Helvetica" w:cs="Times New Roman"/>
+          <w:color w:val="000000"/>
+        </w:rPr>
+        <w:t>different identifiers</w:t>
+      </w:r>
+      <w:r>
+        <w:rPr>
+          <w:rFonts w:ascii="Helvetica" w:hAnsi="Helvetica" w:cs="Times New Roman"/>
+          <w:color w:val="000000"/>
+        </w:rPr>
+        <w:t xml:space="preserve">, </w:t>
+      </w:r>
+      <w:r>
+        <w:rPr>
+          <w:rFonts w:ascii="Helvetica" w:hAnsi="Helvetica" w:cs="Times New Roman"/>
+          <w:color w:val="000000"/>
+        </w:rPr>
+        <w:t xml:space="preserve">depending on </w:t>
+      </w:r>
+      <w:r>
+        <w:rPr>
+          <w:rFonts w:ascii="Helvetica" w:hAnsi="Helvetica" w:cs="Times New Roman"/>
+          <w:color w:val="000000"/>
+        </w:rPr>
+        <w:t>what kind of identifier it is</w:t>
+      </w:r>
+      <w:r>
+        <w:rPr>
+          <w:rFonts w:ascii="Helvetica" w:hAnsi="Helvetica" w:cs="Times New Roman"/>
+          <w:color w:val="000000"/>
+        </w:rPr>
+        <w:t>. For example, in the program</w:t>
+      </w:r>
+      <w:r>
+        <w:rPr>
+          <w:rFonts w:ascii="Helvetica" w:hAnsi="Helvetica" w:cs="Times New Roman"/>
+          <w:color w:val="000000"/>
+        </w:rPr>
+        <w:t xml:space="preserve"> method, it has a program identifier so the current lexeme would be added</w:t>
+      </w:r>
+      <w:r>
+        <w:rPr>
+          <w:rFonts w:ascii="Helvetica" w:hAnsi="Helvetica" w:cs="Times New Roman"/>
+          <w:color w:val="000000"/>
+        </w:rPr>
+        <w:t xml:space="preserve"> to the symbol table as a </w:t>
+      </w:r>
+      <w:r>
+        <w:rPr>
+          <w:rFonts w:ascii="Helvetica" w:hAnsi="Helvetica" w:cs="Times New Roman"/>
+          <w:color w:val="000000"/>
+        </w:rPr>
+        <w:t>program name.</w:t>
       </w:r>
     </w:p>
     <w:p>
@@ -1402,6 +2355,7 @@
           <w:rFonts w:ascii="Helvetica" w:hAnsi="Helvetica" w:cs="Times New Roman"/>
           <w:color w:val="000000"/>
         </w:rPr>
+        <w:lastRenderedPageBreak/>
         <w:t xml:space="preserve">This program contains </w:t>
       </w:r>
       <w:r>
@@ -1612,21 +2566,28 @@
           <w:rFonts w:ascii="Helvetica" w:hAnsi="Helvetica" w:cs="Times New Roman"/>
           <w:color w:val="000000"/>
         </w:rPr>
-        <w:t xml:space="preserve">checking to see if it is either a program, variable, </w:t>
-      </w:r>
-      <w:r>
-        <w:rPr>
-          <w:rFonts w:ascii="Helvetica" w:hAnsi="Helvetica" w:cs="Times New Roman"/>
-          <w:color w:val="000000"/>
-        </w:rPr>
-        <w:t>program</w:t>
-      </w:r>
-      <w:r>
-        <w:rPr>
-          <w:rFonts w:ascii="Helvetica" w:hAnsi="Helvetica" w:cs="Times New Roman"/>
-          <w:color w:val="000000"/>
-        </w:rPr>
-        <w:t>,</w:t>
+        <w:t>checking to see if it</w:t>
+      </w:r>
+      <w:r>
+        <w:rPr>
+          <w:rFonts w:ascii="Helvetica" w:hAnsi="Helvetica" w:cs="Times New Roman"/>
+          <w:color w:val="000000"/>
+        </w:rPr>
+        <w:t xml:space="preserve"> is either a program, variable, </w:t>
+      </w:r>
+      <w:r>
+        <w:rPr>
+          <w:rFonts w:ascii="Helvetica" w:hAnsi="Helvetica" w:cs="Times New Roman"/>
+          <w:color w:val="000000"/>
+        </w:rPr>
+        <w:t xml:space="preserve">array, </w:t>
+      </w:r>
+      <w:r>
+        <w:rPr>
+          <w:rFonts w:ascii="Helvetica" w:hAnsi="Helvetica" w:cs="Times New Roman"/>
+          <w:color w:val="000000"/>
+        </w:rPr>
+        <w:t>function, or procedure identifier.</w:t>
       </w:r>
       <w:r>
         <w:rPr>
@@ -1640,14 +2601,49 @@
           <w:rFonts w:ascii="Helvetica" w:hAnsi="Helvetica" w:cs="Times New Roman"/>
           <w:color w:val="000000"/>
         </w:rPr>
-        <w:t xml:space="preserve">array, </w:t>
-      </w:r>
-      <w:r>
-        <w:rPr>
-          <w:rFonts w:ascii="Helvetica" w:hAnsi="Helvetica" w:cs="Times New Roman"/>
-          <w:color w:val="000000"/>
-        </w:rPr>
-        <w:t>function, or procedure identifier.</w:t>
+        <w:t>The SymbolTableTest file</w:t>
+      </w:r>
+      <w:r>
+        <w:rPr>
+          <w:rFonts w:ascii="Helvetica" w:hAnsi="Helvetica" w:cs="Times New Roman"/>
+          <w:color w:val="000000"/>
+        </w:rPr>
+        <w:t xml:space="preserve"> uses JUnit</w:t>
+      </w:r>
+      <w:r>
+        <w:rPr>
+          <w:rFonts w:ascii="Helvetica" w:hAnsi="Helvetica" w:cs="Times New Roman"/>
+          <w:color w:val="000000"/>
+        </w:rPr>
+        <w:t xml:space="preserve"> tests to see whether the </w:t>
+      </w:r>
+      <w:r>
+        <w:rPr>
+          <w:rFonts w:ascii="Helvetica" w:hAnsi="Helvetica" w:cs="Times New Roman"/>
+          <w:color w:val="000000"/>
+        </w:rPr>
+        <w:t xml:space="preserve">methods from the SymbolTable file </w:t>
+      </w:r>
+      <w:r>
+        <w:rPr>
+          <w:rFonts w:ascii="Helvetica" w:hAnsi="Helvetica" w:cs="Times New Roman"/>
+          <w:color w:val="000000"/>
+        </w:rPr>
+        <w:t>are able to add</w:t>
+      </w:r>
+      <w:r>
+        <w:rPr>
+          <w:rFonts w:ascii="Helvetica" w:hAnsi="Helvetica" w:cs="Times New Roman"/>
+          <w:color w:val="000000"/>
+        </w:rPr>
+        <w:t xml:space="preserve"> a symbol to the symbol t</w:t>
+      </w:r>
+      <w:r>
+        <w:rPr>
+          <w:rFonts w:ascii="Helvetica" w:hAnsi="Helvetica" w:cs="Times New Roman"/>
+          <w:color w:val="000000"/>
+        </w:rPr>
+        <w:t>able and</w:t>
       </w:r>
       <w:r>
         <w:rPr>
@@ -1661,49 +2657,14 @@
           <w:rFonts w:ascii="Helvetica" w:hAnsi="Helvetica" w:cs="Times New Roman"/>
           <w:color w:val="000000"/>
         </w:rPr>
-        <w:t>The SymbolTableTest file</w:t>
-      </w:r>
-      <w:r>
-        <w:rPr>
-          <w:rFonts w:ascii="Helvetica" w:hAnsi="Helvetica" w:cs="Times New Roman"/>
-          <w:color w:val="000000"/>
-        </w:rPr>
-        <w:t xml:space="preserve"> uses JUnit</w:t>
-      </w:r>
-      <w:r>
-        <w:rPr>
-          <w:rFonts w:ascii="Helvetica" w:hAnsi="Helvetica" w:cs="Times New Roman"/>
-          <w:color w:val="000000"/>
-        </w:rPr>
-        <w:t xml:space="preserve"> tests to see whether the </w:t>
-      </w:r>
-      <w:r>
-        <w:rPr>
-          <w:rFonts w:ascii="Helvetica" w:hAnsi="Helvetica" w:cs="Times New Roman"/>
-          <w:color w:val="000000"/>
-        </w:rPr>
-        <w:t xml:space="preserve">methods from the SymbolTable file </w:t>
-      </w:r>
-      <w:r>
-        <w:rPr>
-          <w:rFonts w:ascii="Helvetica" w:hAnsi="Helvetica" w:cs="Times New Roman"/>
-          <w:color w:val="000000"/>
-        </w:rPr>
-        <w:t>are able to add</w:t>
-      </w:r>
-      <w:r>
-        <w:rPr>
-          <w:rFonts w:ascii="Helvetica" w:hAnsi="Helvetica" w:cs="Times New Roman"/>
-          <w:color w:val="000000"/>
-        </w:rPr>
-        <w:t xml:space="preserve"> a symbol to the symbol t</w:t>
-      </w:r>
-      <w:r>
-        <w:rPr>
-          <w:rFonts w:ascii="Helvetica" w:hAnsi="Helvetica" w:cs="Times New Roman"/>
-          <w:color w:val="000000"/>
-        </w:rPr>
-        <w:t>able and</w:t>
+        <w:t>verif</w:t>
+      </w:r>
+      <w:r>
+        <w:rPr>
+          <w:rFonts w:ascii="Helvetica" w:hAnsi="Helvetica" w:cs="Times New Roman"/>
+          <w:color w:val="000000"/>
+        </w:rPr>
+        <w:t>y the kind of symbol it is.</w:t>
       </w:r>
       <w:r>
         <w:rPr>
@@ -1712,38 +2673,6 @@
         </w:rPr>
         <w:t xml:space="preserve"> </w:t>
       </w:r>
-      <w:r>
-        <w:rPr>
-          <w:rFonts w:ascii="Helvetica" w:hAnsi="Helvetica" w:cs="Times New Roman"/>
-          <w:color w:val="000000"/>
-        </w:rPr>
-        <w:t>verif</w:t>
-      </w:r>
-      <w:r>
-        <w:rPr>
-          <w:rFonts w:ascii="Helvetica" w:hAnsi="Helvetica" w:cs="Times New Roman"/>
-          <w:color w:val="000000"/>
-        </w:rPr>
-        <w:t>y the kind of symbol it is.</w:t>
-      </w:r>
-    </w:p>
-    <w:p>
-      <w:pPr>
-        <w:spacing w:line="480" w:lineRule="auto"/>
-        <w:rPr>
-          <w:rFonts w:ascii="Helvetica" w:hAnsi="Helvetica" w:cs="Times New Roman"/>
-          <w:color w:val="000000"/>
-        </w:rPr>
-      </w:pPr>
-    </w:p>
-    <w:p>
-      <w:pPr>
-        <w:spacing w:line="480" w:lineRule="auto"/>
-        <w:rPr>
-          <w:rFonts w:ascii="Helvetica" w:hAnsi="Helvetica" w:cs="Times New Roman"/>
-          <w:color w:val="000000"/>
-        </w:rPr>
-      </w:pPr>
     </w:p>
     <w:p>
       <w:pPr>
@@ -2002,6 +2931,74 @@
           </w:p>
         </w:tc>
       </w:tr>
+      <w:tr>
+        <w:trPr>
+          <w:trHeight w:val="584"/>
+        </w:trPr>
+        <w:tc>
+          <w:tcPr>
+            <w:tcW w:w="3135" w:type="dxa"/>
+          </w:tcPr>
+          <w:p>
+            <w:pPr>
+              <w:spacing w:line="480" w:lineRule="auto"/>
+              <w:rPr>
+                <w:rFonts w:ascii="Times New Roman" w:hAnsi="Times New Roman" w:cs="Times New Roman"/>
+                <w:color w:val="000000"/>
+              </w:rPr>
+            </w:pPr>
+            <w:r>
+              <w:rPr>
+                <w:rFonts w:ascii="Times New Roman" w:hAnsi="Times New Roman" w:cs="Times New Roman"/>
+                <w:color w:val="000000"/>
+              </w:rPr>
+              <w:t>03/14/2019</w:t>
+            </w:r>
+          </w:p>
+        </w:tc>
+        <w:tc>
+          <w:tcPr>
+            <w:tcW w:w="3136" w:type="dxa"/>
+          </w:tcPr>
+          <w:p>
+            <w:pPr>
+              <w:spacing w:line="480" w:lineRule="auto"/>
+              <w:rPr>
+                <w:rFonts w:ascii="Times New Roman" w:hAnsi="Times New Roman" w:cs="Times New Roman"/>
+                <w:color w:val="000000"/>
+              </w:rPr>
+            </w:pPr>
+            <w:r>
+              <w:rPr>
+                <w:rFonts w:ascii="Times New Roman" w:hAnsi="Times New Roman" w:cs="Times New Roman"/>
+                <w:color w:val="000000"/>
+              </w:rPr>
+              <w:t>Marissa Allen</w:t>
+            </w:r>
+          </w:p>
+        </w:tc>
+        <w:tc>
+          <w:tcPr>
+            <w:tcW w:w="3136" w:type="dxa"/>
+          </w:tcPr>
+          <w:p>
+            <w:pPr>
+              <w:spacing w:line="480" w:lineRule="auto"/>
+              <w:rPr>
+                <w:rFonts w:ascii="Times New Roman" w:hAnsi="Times New Roman" w:cs="Times New Roman"/>
+                <w:color w:val="353535"/>
+              </w:rPr>
+            </w:pPr>
+            <w:r>
+              <w:rPr>
+                <w:rFonts w:ascii="Times New Roman" w:hAnsi="Times New Roman" w:cs="Times New Roman"/>
+                <w:color w:val="353535"/>
+              </w:rPr>
+              <w:t>Added the CompilerMain section of the compiler.</w:t>
+            </w:r>
+          </w:p>
+        </w:tc>
+      </w:tr>
     </w:tbl>
     <w:p>
       <w:pPr>
@@ -2135,6 +3132,7 @@
         <w:rPr>
           <w:rFonts w:ascii="Helvetica" w:hAnsi="Helvetica"/>
         </w:rPr>
+        <w:lastRenderedPageBreak/>
         <w:t>begin</w:t>
       </w:r>
     </w:p>
@@ -2393,7 +3391,6 @@
         <w:rPr>
           <w:rFonts w:ascii="Helvetica" w:hAnsi="Helvetica"/>
         </w:rPr>
-        <w:lastRenderedPageBreak/>
         <w:t>,</w:t>
       </w:r>
     </w:p>

</xml_diff>

<commit_message>
Added the Parser and Syntax Tree sections in the SDD.docx file.
</commit_message>
<xml_diff>
--- a/SDD/SDD.docx
+++ b/SDD/SDD.docx
@@ -617,8 +617,6 @@
         </w:rPr>
         <w:t xml:space="preserve"> then </w:t>
       </w:r>
-      <w:bookmarkStart w:id="0" w:name="_GoBack"/>
-      <w:bookmarkEnd w:id="0"/>
       <w:r>
         <w:rPr>
           <w:rFonts w:ascii="Helvetica" w:hAnsi="Helvetica" w:cs="Times New Roman"/>
@@ -808,7 +806,28 @@
           <w:rFonts w:ascii="Helvetica" w:hAnsi="Helvetica" w:cs="Times New Roman"/>
           <w:color w:val="000000"/>
         </w:rPr>
-        <w:t>e.</w:t>
+        <w:t xml:space="preserve">e. </w:t>
+      </w:r>
+      <w:r>
+        <w:rPr>
+          <w:rFonts w:ascii="Helvetica" w:hAnsi="Helvetica" w:cs="Times New Roman"/>
+          <w:color w:val="000000"/>
+        </w:rPr>
+        <w:t xml:space="preserve">If </w:t>
+      </w:r>
+      <w:r>
+        <w:rPr>
+          <w:rFonts w:ascii="Helvetica" w:hAnsi="Helvetica" w:cs="Times New Roman"/>
+          <w:color w:val="000000"/>
+        </w:rPr>
+        <w:t xml:space="preserve">the user did pass </w:t>
+      </w:r>
+      <w:r>
+        <w:rPr>
+          <w:rFonts w:ascii="Helvetica" w:hAnsi="Helvetica" w:cs="Times New Roman"/>
+          <w:color w:val="000000"/>
+        </w:rPr>
+        <w:t>in a file,</w:t>
       </w:r>
       <w:r>
         <w:rPr>
@@ -822,21 +841,56 @@
           <w:rFonts w:ascii="Helvetica" w:hAnsi="Helvetica" w:cs="Times New Roman"/>
           <w:color w:val="000000"/>
         </w:rPr>
-        <w:t xml:space="preserve">If </w:t>
-      </w:r>
-      <w:r>
-        <w:rPr>
-          <w:rFonts w:ascii="Helvetica" w:hAnsi="Helvetica" w:cs="Times New Roman"/>
-          <w:color w:val="000000"/>
-        </w:rPr>
-        <w:t xml:space="preserve">the user did pass </w:t>
-      </w:r>
-      <w:r>
-        <w:rPr>
-          <w:rFonts w:ascii="Helvetica" w:hAnsi="Helvetica" w:cs="Times New Roman"/>
-          <w:color w:val="000000"/>
-        </w:rPr>
-        <w:t>in a file,</w:t>
+        <w:t>the</w:t>
+      </w:r>
+      <w:r>
+        <w:rPr>
+          <w:rFonts w:ascii="Helvetica" w:hAnsi="Helvetica" w:cs="Times New Roman"/>
+          <w:color w:val="000000"/>
+        </w:rPr>
+        <w:t xml:space="preserve"> file</w:t>
+      </w:r>
+      <w:r>
+        <w:rPr>
+          <w:rFonts w:ascii="Helvetica" w:hAnsi="Helvetica" w:cs="Times New Roman"/>
+          <w:color w:val="000000"/>
+        </w:rPr>
+        <w:t xml:space="preserve"> is read</w:t>
+      </w:r>
+      <w:r>
+        <w:rPr>
+          <w:rFonts w:ascii="Helvetica" w:hAnsi="Helvetica" w:cs="Times New Roman"/>
+          <w:color w:val="000000"/>
+        </w:rPr>
+        <w:t xml:space="preserve"> from</w:t>
+      </w:r>
+      <w:r>
+        <w:rPr>
+          <w:rFonts w:ascii="Helvetica" w:hAnsi="Helvetica" w:cs="Times New Roman"/>
+          <w:color w:val="000000"/>
+        </w:rPr>
+        <w:t xml:space="preserve"> the</w:t>
+      </w:r>
+      <w:r>
+        <w:rPr>
+          <w:rFonts w:ascii="Helvetica" w:hAnsi="Helvetica" w:cs="Times New Roman"/>
+          <w:color w:val="000000"/>
+        </w:rPr>
+        <w:t xml:space="preserve"> args </w:t>
+      </w:r>
+      <w:r>
+        <w:rPr>
+          <w:rFonts w:ascii="Helvetica" w:hAnsi="Helvetica" w:cs="Times New Roman"/>
+          <w:color w:val="000000"/>
+        </w:rPr>
+        <w:t>arguments</w:t>
+      </w:r>
+      <w:r>
+        <w:rPr>
+          <w:rFonts w:ascii="Helvetica" w:hAnsi="Helvetica" w:cs="Times New Roman"/>
+          <w:color w:val="000000"/>
+        </w:rPr>
+        <w:t>,</w:t>
       </w:r>
       <w:r>
         <w:rPr>
@@ -850,56 +904,35 @@
           <w:rFonts w:ascii="Helvetica" w:hAnsi="Helvetica" w:cs="Times New Roman"/>
           <w:color w:val="000000"/>
         </w:rPr>
-        <w:t>the</w:t>
-      </w:r>
-      <w:r>
-        <w:rPr>
-          <w:rFonts w:ascii="Helvetica" w:hAnsi="Helvetica" w:cs="Times New Roman"/>
-          <w:color w:val="000000"/>
-        </w:rPr>
-        <w:t xml:space="preserve"> file</w:t>
-      </w:r>
-      <w:r>
-        <w:rPr>
-          <w:rFonts w:ascii="Helvetica" w:hAnsi="Helvetica" w:cs="Times New Roman"/>
-          <w:color w:val="000000"/>
-        </w:rPr>
-        <w:t xml:space="preserve"> is read</w:t>
-      </w:r>
-      <w:r>
-        <w:rPr>
-          <w:rFonts w:ascii="Helvetica" w:hAnsi="Helvetica" w:cs="Times New Roman"/>
-          <w:color w:val="000000"/>
-        </w:rPr>
-        <w:t xml:space="preserve"> from</w:t>
-      </w:r>
-      <w:r>
-        <w:rPr>
-          <w:rFonts w:ascii="Helvetica" w:hAnsi="Helvetica" w:cs="Times New Roman"/>
-          <w:color w:val="000000"/>
-        </w:rPr>
-        <w:t xml:space="preserve"> the</w:t>
-      </w:r>
-      <w:r>
-        <w:rPr>
-          <w:rFonts w:ascii="Helvetica" w:hAnsi="Helvetica" w:cs="Times New Roman"/>
-          <w:color w:val="000000"/>
-        </w:rPr>
-        <w:t xml:space="preserve"> args </w:t>
-      </w:r>
-      <w:r>
-        <w:rPr>
-          <w:rFonts w:ascii="Helvetica" w:hAnsi="Helvetica" w:cs="Times New Roman"/>
-          <w:color w:val="000000"/>
-        </w:rPr>
-        <w:t>arguments</w:t>
-      </w:r>
-      <w:r>
-        <w:rPr>
-          <w:rFonts w:ascii="Helvetica" w:hAnsi="Helvetica" w:cs="Times New Roman"/>
-          <w:color w:val="000000"/>
-        </w:rPr>
-        <w:t>,</w:t>
+        <w:t xml:space="preserve">and </w:t>
+      </w:r>
+      <w:r>
+        <w:rPr>
+          <w:rFonts w:ascii="Helvetica" w:hAnsi="Helvetica" w:cs="Times New Roman"/>
+          <w:color w:val="000000"/>
+        </w:rPr>
+        <w:t>passed into the program m</w:t>
+      </w:r>
+      <w:r>
+        <w:rPr>
+          <w:rFonts w:ascii="Helvetica" w:hAnsi="Helvetica" w:cs="Times New Roman"/>
+          <w:color w:val="000000"/>
+        </w:rPr>
+        <w:t xml:space="preserve">ethod in the Recognizer class </w:t>
+      </w:r>
+      <w:r>
+        <w:rPr>
+          <w:rFonts w:ascii="Helvetica" w:hAnsi="Helvetica" w:cs="Times New Roman"/>
+          <w:color w:val="000000"/>
+        </w:rPr>
+        <w:t xml:space="preserve">through its constructor. </w:t>
+      </w:r>
+      <w:r>
+        <w:rPr>
+          <w:rFonts w:ascii="Helvetica" w:hAnsi="Helvetica" w:cs="Times New Roman"/>
+          <w:color w:val="000000"/>
+        </w:rPr>
+        <w:t>A symbol table is constructed as</w:t>
       </w:r>
       <w:r>
         <w:rPr>
@@ -913,77 +946,7 @@
           <w:rFonts w:ascii="Helvetica" w:hAnsi="Helvetica" w:cs="Times New Roman"/>
           <w:color w:val="000000"/>
         </w:rPr>
-        <w:t xml:space="preserve">and </w:t>
-      </w:r>
-      <w:r>
-        <w:rPr>
-          <w:rFonts w:ascii="Helvetica" w:hAnsi="Helvetica" w:cs="Times New Roman"/>
-          <w:color w:val="000000"/>
-        </w:rPr>
-        <w:t>passed into the program m</w:t>
-      </w:r>
-      <w:r>
-        <w:rPr>
-          <w:rFonts w:ascii="Helvetica" w:hAnsi="Helvetica" w:cs="Times New Roman"/>
-          <w:color w:val="000000"/>
-        </w:rPr>
-        <w:t xml:space="preserve">ethod in the Recognizer class </w:t>
-      </w:r>
-      <w:r>
-        <w:rPr>
-          <w:rFonts w:ascii="Helvetica" w:hAnsi="Helvetica" w:cs="Times New Roman"/>
-          <w:color w:val="000000"/>
-        </w:rPr>
-        <w:t xml:space="preserve">through its constructor. </w:t>
-      </w:r>
-      <w:r>
-        <w:rPr>
-          <w:rFonts w:ascii="Helvetica" w:hAnsi="Helvetica" w:cs="Times New Roman"/>
-          <w:color w:val="000000"/>
-        </w:rPr>
-        <w:t>A symbol table is constructed as</w:t>
-      </w:r>
-      <w:r>
-        <w:rPr>
-          <w:rFonts w:ascii="Helvetica" w:hAnsi="Helvetica" w:cs="Times New Roman"/>
-          <w:color w:val="000000"/>
-        </w:rPr>
-        <w:t xml:space="preserve"> </w:t>
-      </w:r>
-      <w:r>
-        <w:rPr>
-          <w:rFonts w:ascii="Helvetica" w:hAnsi="Helvetica" w:cs="Times New Roman"/>
-          <w:color w:val="000000"/>
-        </w:rPr>
-        <w:t xml:space="preserve">information is </w:t>
-      </w:r>
-      <w:r>
-        <w:rPr>
-          <w:rFonts w:ascii="Helvetica" w:hAnsi="Helvetica" w:cs="Times New Roman"/>
-          <w:color w:val="000000"/>
-        </w:rPr>
-        <w:t>store</w:t>
-      </w:r>
-      <w:r>
-        <w:rPr>
-          <w:rFonts w:ascii="Helvetica" w:hAnsi="Helvetica" w:cs="Times New Roman"/>
-          <w:color w:val="000000"/>
-        </w:rPr>
-        <w:t>d</w:t>
-      </w:r>
-      <w:r>
-        <w:rPr>
-          <w:rFonts w:ascii="Helvetica" w:hAnsi="Helvetica" w:cs="Times New Roman"/>
-          <w:color w:val="000000"/>
-        </w:rPr>
-        <w:t xml:space="preserve"> about each</w:t>
-      </w:r>
-      <w:r>
-        <w:rPr>
-          <w:rFonts w:ascii="Helvetica" w:hAnsi="Helvetica" w:cs="Times New Roman"/>
-          <w:color w:val="000000"/>
-        </w:rPr>
-        <w:t xml:space="preserve"> </w:t>
+        <w:t xml:space="preserve">information is stored about each </w:t>
       </w:r>
       <w:r>
         <w:rPr>
@@ -1972,16 +1935,11 @@
         <w:spacing w:line="480" w:lineRule="auto"/>
         <w:rPr>
           <w:rFonts w:ascii="Helvetica" w:hAnsi="Helvetica" w:cs="Times New Roman"/>
-          <w:color w:val="000000"/>
-        </w:rPr>
-      </w:pPr>
-      <w:r>
-        <w:rPr>
-          <w:rFonts w:ascii="Helvetica" w:hAnsi="Helvetica" w:cs="Times New Roman"/>
-          <w:color w:val="000000"/>
-        </w:rPr>
-        <w:tab/>
-      </w:r>
+          <w:b/>
+          <w:color w:val="000000"/>
+          <w:u w:val="single"/>
+        </w:rPr>
+      </w:pPr>
     </w:p>
     <w:p>
       <w:pPr>
@@ -2000,345 +1958,16 @@
           <w:color w:val="000000"/>
           <w:u w:val="single"/>
         </w:rPr>
-        <w:t>Symbol Table:</w:t>
-      </w:r>
-    </w:p>
-    <w:p>
-      <w:pPr>
-        <w:spacing w:line="480" w:lineRule="auto"/>
-        <w:rPr>
-          <w:rFonts w:ascii="Helvetica" w:hAnsi="Helvetica" w:cs="Times New Roman"/>
-          <w:color w:val="000000"/>
-        </w:rPr>
-      </w:pPr>
-      <w:r>
-        <w:rPr>
-          <w:rFonts w:ascii="Helvetica" w:hAnsi="Helvetica" w:cs="Times New Roman"/>
-          <w:color w:val="000000"/>
-        </w:rPr>
-        <w:tab/>
-      </w:r>
-      <w:r>
-        <w:rPr>
-          <w:rFonts w:ascii="Helvetica" w:hAnsi="Helvetica" w:cs="Times New Roman"/>
-          <w:color w:val="000000"/>
-        </w:rPr>
-        <w:t>The symbol t</w:t>
-      </w:r>
-      <w:r>
-        <w:rPr>
-          <w:rFonts w:ascii="Helvetica" w:hAnsi="Helvetica" w:cs="Times New Roman"/>
-          <w:color w:val="000000"/>
-        </w:rPr>
-        <w:t>able is used to store information</w:t>
-      </w:r>
-      <w:r>
-        <w:rPr>
-          <w:rFonts w:ascii="Helvetica" w:hAnsi="Helvetica" w:cs="Times New Roman"/>
-          <w:color w:val="000000"/>
-        </w:rPr>
-        <w:t xml:space="preserve"> about each identifier</w:t>
-      </w:r>
-      <w:r>
-        <w:rPr>
-          <w:rFonts w:ascii="Helvetica" w:hAnsi="Helvetica" w:cs="Times New Roman"/>
-          <w:color w:val="000000"/>
-        </w:rPr>
-        <w:t xml:space="preserve"> </w:t>
-      </w:r>
-      <w:r>
-        <w:rPr>
-          <w:rFonts w:ascii="Helvetica" w:hAnsi="Helvetica" w:cs="Times New Roman"/>
-          <w:color w:val="000000"/>
-        </w:rPr>
-        <w:t>(</w:t>
-      </w:r>
-      <w:r>
-        <w:rPr>
-          <w:rFonts w:ascii="Helvetica" w:hAnsi="Helvetica" w:cs="Times New Roman"/>
-          <w:color w:val="000000"/>
-        </w:rPr>
-        <w:t>symbol name</w:t>
-      </w:r>
-      <w:r>
-        <w:rPr>
-          <w:rFonts w:ascii="Helvetica" w:hAnsi="Helvetica" w:cs="Times New Roman"/>
-          <w:color w:val="000000"/>
-        </w:rPr>
-        <w:t>)</w:t>
-      </w:r>
-      <w:r>
-        <w:rPr>
-          <w:rFonts w:ascii="Helvetica" w:hAnsi="Helvetica" w:cs="Times New Roman"/>
-          <w:color w:val="000000"/>
-        </w:rPr>
-        <w:t xml:space="preserve"> found in a</w:t>
-      </w:r>
-      <w:r>
-        <w:rPr>
-          <w:rFonts w:ascii="Helvetica" w:hAnsi="Helvetica" w:cs="Times New Roman"/>
-          <w:color w:val="000000"/>
-        </w:rPr>
-        <w:t xml:space="preserve"> pascal</w:t>
-      </w:r>
-      <w:r>
-        <w:rPr>
-          <w:rFonts w:ascii="Helvetica" w:hAnsi="Helvetica" w:cs="Times New Roman"/>
-          <w:color w:val="000000"/>
-        </w:rPr>
-        <w:t xml:space="preserve"> program.</w:t>
-      </w:r>
-      <w:r>
-        <w:rPr>
-          <w:rFonts w:ascii="Helvetica" w:hAnsi="Helvetica" w:cs="Times New Roman"/>
-          <w:color w:val="000000"/>
-        </w:rPr>
-        <w:t xml:space="preserve"> </w:t>
-      </w:r>
-      <w:r>
-        <w:rPr>
-          <w:rFonts w:ascii="Helvetica" w:hAnsi="Helvetica" w:cs="Times New Roman"/>
-          <w:color w:val="000000"/>
-        </w:rPr>
-        <w:t xml:space="preserve">The symbol table is created by implementing a hash map to store an entry into the symbol table by adding a key-value pair. </w:t>
-      </w:r>
-      <w:r>
-        <w:rPr>
-          <w:rFonts w:ascii="Helvetica" w:hAnsi="Helvetica" w:cs="Times New Roman"/>
-          <w:color w:val="000000"/>
-        </w:rPr>
-        <w:t>Entries in the symbol table contain information about an identifier such as its character string (or lexeme),</w:t>
-      </w:r>
-      <w:r>
-        <w:rPr>
-          <w:rFonts w:ascii="Helvetica" w:hAnsi="Helvetica" w:cs="Times New Roman"/>
-          <w:color w:val="000000"/>
-        </w:rPr>
-        <w:t xml:space="preserve"> </w:t>
-      </w:r>
-      <w:r>
-        <w:rPr>
-          <w:rFonts w:ascii="Helvetica" w:hAnsi="Helvetica" w:cs="Times New Roman"/>
-          <w:color w:val="000000"/>
-        </w:rPr>
-        <w:t xml:space="preserve">its </w:t>
-      </w:r>
-      <w:r>
-        <w:rPr>
-          <w:rFonts w:ascii="Helvetica" w:hAnsi="Helvetica" w:cs="Times New Roman"/>
-          <w:color w:val="000000"/>
-        </w:rPr>
-        <w:t>data</w:t>
-      </w:r>
-      <w:r>
-        <w:rPr>
-          <w:rFonts w:ascii="Helvetica" w:hAnsi="Helvetica" w:cs="Times New Roman"/>
-          <w:color w:val="000000"/>
-        </w:rPr>
-        <w:t>type</w:t>
-      </w:r>
-      <w:r>
-        <w:rPr>
-          <w:rFonts w:ascii="Helvetica" w:hAnsi="Helvetica" w:cs="Times New Roman"/>
-          <w:color w:val="000000"/>
-        </w:rPr>
-        <w:t>, and its kind</w:t>
-      </w:r>
-      <w:r>
-        <w:rPr>
-          <w:rFonts w:ascii="Helvetica" w:hAnsi="Helvetica" w:cs="Times New Roman"/>
-          <w:color w:val="000000"/>
-        </w:rPr>
-        <w:t>.</w:t>
-      </w:r>
-      <w:r>
-        <w:rPr>
-          <w:rFonts w:ascii="Helvetica" w:hAnsi="Helvetica" w:cs="Times New Roman"/>
-          <w:color w:val="000000"/>
-        </w:rPr>
-        <w:t xml:space="preserve"> </w:t>
-      </w:r>
-      <w:r>
-        <w:rPr>
-          <w:rFonts w:ascii="Helvetica" w:hAnsi="Helvetica" w:cs="Times New Roman"/>
-          <w:color w:val="000000"/>
-        </w:rPr>
-        <w:t xml:space="preserve">The symbol table interacts with the </w:t>
-      </w:r>
-      <w:r>
-        <w:rPr>
-          <w:rFonts w:ascii="Helvetica" w:hAnsi="Helvetica" w:cs="Times New Roman"/>
-          <w:color w:val="000000"/>
-        </w:rPr>
-        <w:t xml:space="preserve">recognizer </w:t>
-      </w:r>
-      <w:r>
-        <w:rPr>
-          <w:rFonts w:ascii="Helvetica" w:hAnsi="Helvetica" w:cs="Times New Roman"/>
-          <w:color w:val="000000"/>
-        </w:rPr>
-        <w:t xml:space="preserve">in order to help differentiate between the </w:t>
-      </w:r>
-      <w:r>
-        <w:rPr>
-          <w:rFonts w:ascii="Helvetica" w:hAnsi="Helvetica" w:cs="Times New Roman"/>
-          <w:color w:val="000000"/>
-        </w:rPr>
-        <w:t xml:space="preserve">different </w:t>
-      </w:r>
-      <w:r>
-        <w:rPr>
-          <w:rFonts w:ascii="Helvetica" w:hAnsi="Helvetica" w:cs="Times New Roman"/>
-          <w:color w:val="000000"/>
-        </w:rPr>
-        <w:t>program, variable,</w:t>
-      </w:r>
-      <w:r>
-        <w:rPr>
-          <w:rFonts w:ascii="Helvetica" w:hAnsi="Helvetica" w:cs="Times New Roman"/>
-          <w:color w:val="000000"/>
-        </w:rPr>
-        <w:t xml:space="preserve"> function</w:t>
-      </w:r>
-      <w:r>
-        <w:rPr>
-          <w:rFonts w:ascii="Helvetica" w:hAnsi="Helvetica" w:cs="Times New Roman"/>
-          <w:color w:val="000000"/>
-        </w:rPr>
-        <w:t>, or</w:t>
-      </w:r>
-      <w:r>
-        <w:rPr>
-          <w:rFonts w:ascii="Helvetica" w:hAnsi="Helvetica" w:cs="Times New Roman"/>
-          <w:color w:val="000000"/>
-        </w:rPr>
-        <w:t xml:space="preserve"> </w:t>
-      </w:r>
-      <w:r>
-        <w:rPr>
-          <w:rFonts w:ascii="Helvetica" w:hAnsi="Helvetica" w:cs="Times New Roman"/>
-          <w:color w:val="000000"/>
-        </w:rPr>
-        <w:t>procedure identifier</w:t>
-      </w:r>
-      <w:r>
-        <w:rPr>
-          <w:rFonts w:ascii="Helvetica" w:hAnsi="Helvetica" w:cs="Times New Roman"/>
-          <w:color w:val="000000"/>
-        </w:rPr>
-        <w:t>s</w:t>
-      </w:r>
-      <w:r>
-        <w:rPr>
-          <w:rFonts w:ascii="Helvetica" w:hAnsi="Helvetica" w:cs="Times New Roman"/>
-          <w:color w:val="000000"/>
-        </w:rPr>
-        <w:t xml:space="preserve"> </w:t>
-      </w:r>
-      <w:r>
-        <w:rPr>
-          <w:rFonts w:ascii="Helvetica" w:hAnsi="Helvetica" w:cs="Times New Roman"/>
-          <w:color w:val="000000"/>
-        </w:rPr>
-        <w:t>that are stored</w:t>
-      </w:r>
-      <w:r>
-        <w:rPr>
-          <w:rFonts w:ascii="Helvetica" w:hAnsi="Helvetica" w:cs="Times New Roman"/>
-          <w:color w:val="000000"/>
-        </w:rPr>
-        <w:t xml:space="preserve"> in the symbol table.</w:t>
-      </w:r>
-      <w:r>
-        <w:rPr>
-          <w:rFonts w:ascii="Helvetica" w:hAnsi="Helvetica" w:cs="Times New Roman"/>
-          <w:color w:val="000000"/>
-        </w:rPr>
-        <w:t xml:space="preserve"> It does this by </w:t>
-      </w:r>
-      <w:r>
-        <w:rPr>
-          <w:rFonts w:ascii="Helvetica" w:hAnsi="Helvetica" w:cs="Times New Roman"/>
-          <w:color w:val="000000"/>
-        </w:rPr>
-        <w:t>adding</w:t>
-      </w:r>
-      <w:r>
-        <w:rPr>
-          <w:rFonts w:ascii="Helvetica" w:hAnsi="Helvetica" w:cs="Times New Roman"/>
-          <w:color w:val="000000"/>
-        </w:rPr>
-        <w:t xml:space="preserve"> the current lexeme </w:t>
-      </w:r>
-      <w:r>
-        <w:rPr>
-          <w:rFonts w:ascii="Helvetica" w:hAnsi="Helvetica" w:cs="Times New Roman"/>
-          <w:color w:val="000000"/>
-        </w:rPr>
-        <w:t xml:space="preserve">to the symbol table </w:t>
-      </w:r>
-      <w:r>
-        <w:rPr>
-          <w:rFonts w:ascii="Helvetica" w:hAnsi="Helvetica" w:cs="Times New Roman"/>
-          <w:color w:val="000000"/>
-        </w:rPr>
-        <w:t xml:space="preserve">as one of the </w:t>
-      </w:r>
-      <w:r>
-        <w:rPr>
-          <w:rFonts w:ascii="Helvetica" w:hAnsi="Helvetica" w:cs="Times New Roman"/>
-          <w:color w:val="000000"/>
-        </w:rPr>
-        <w:t>different identifiers</w:t>
-      </w:r>
-      <w:r>
-        <w:rPr>
-          <w:rFonts w:ascii="Helvetica" w:hAnsi="Helvetica" w:cs="Times New Roman"/>
-          <w:color w:val="000000"/>
-        </w:rPr>
-        <w:t xml:space="preserve">, </w:t>
-      </w:r>
-      <w:r>
-        <w:rPr>
-          <w:rFonts w:ascii="Helvetica" w:hAnsi="Helvetica" w:cs="Times New Roman"/>
-          <w:color w:val="000000"/>
-        </w:rPr>
-        <w:t xml:space="preserve">depending on </w:t>
-      </w:r>
-      <w:r>
-        <w:rPr>
-          <w:rFonts w:ascii="Helvetica" w:hAnsi="Helvetica" w:cs="Times New Roman"/>
-          <w:color w:val="000000"/>
-        </w:rPr>
-        <w:t>what kind of identifier it is</w:t>
-      </w:r>
-      <w:r>
-        <w:rPr>
-          <w:rFonts w:ascii="Helvetica" w:hAnsi="Helvetica" w:cs="Times New Roman"/>
-          <w:color w:val="000000"/>
-        </w:rPr>
-        <w:t>. For example, in the program</w:t>
-      </w:r>
-      <w:r>
-        <w:rPr>
-          <w:rFonts w:ascii="Helvetica" w:hAnsi="Helvetica" w:cs="Times New Roman"/>
-          <w:color w:val="000000"/>
-        </w:rPr>
-        <w:t xml:space="preserve"> method, it has a program identifier so the current lexeme would be added</w:t>
-      </w:r>
-      <w:r>
-        <w:rPr>
-          <w:rFonts w:ascii="Helvetica" w:hAnsi="Helvetica" w:cs="Times New Roman"/>
-          <w:color w:val="000000"/>
-        </w:rPr>
-        <w:t xml:space="preserve"> to the symbol table as a </w:t>
-      </w:r>
-      <w:r>
-        <w:rPr>
-          <w:rFonts w:ascii="Helvetica" w:hAnsi="Helvetica" w:cs="Times New Roman"/>
-          <w:color w:val="000000"/>
-        </w:rPr>
-        <w:t>program name.</w:t>
+        <w:t>Parser</w:t>
+      </w:r>
+      <w:r>
+        <w:rPr>
+          <w:rFonts w:ascii="Helvetica" w:hAnsi="Helvetica" w:cs="Times New Roman"/>
+          <w:b/>
+          <w:color w:val="000000"/>
+          <w:u w:val="single"/>
+        </w:rPr>
+        <w:t>:</w:t>
       </w:r>
     </w:p>
     <w:p>
@@ -2355,7 +1984,1063 @@
           <w:rFonts w:ascii="Helvetica" w:hAnsi="Helvetica" w:cs="Times New Roman"/>
           <w:color w:val="000000"/>
         </w:rPr>
+        <w:t>The</w:t>
+      </w:r>
+      <w:r>
+        <w:rPr>
+          <w:rFonts w:ascii="Helvetica" w:hAnsi="Helvetica" w:cs="Times New Roman"/>
+          <w:color w:val="000000"/>
+        </w:rPr>
+        <w:t xml:space="preserve"> parser </w:t>
+      </w:r>
+      <w:r>
+        <w:rPr>
+          <w:rFonts w:ascii="Helvetica" w:hAnsi="Helvetica" w:cs="Times New Roman"/>
+          <w:color w:val="000000"/>
+        </w:rPr>
+        <w:t>will look at</w:t>
+      </w:r>
+      <w:r>
+        <w:rPr>
+          <w:rFonts w:ascii="Helvetica" w:hAnsi="Helvetica" w:cs="Times New Roman"/>
+          <w:color w:val="000000"/>
+        </w:rPr>
+        <w:t xml:space="preserve"> a stream of</w:t>
+      </w:r>
+      <w:r>
+        <w:rPr>
+          <w:rFonts w:ascii="Helvetica" w:hAnsi="Helvetica" w:cs="Times New Roman"/>
+          <w:color w:val="000000"/>
+        </w:rPr>
+        <w:t xml:space="preserve"> input tokens from the </w:t>
+      </w:r>
+      <w:r>
+        <w:rPr>
+          <w:rFonts w:ascii="Helvetica" w:hAnsi="Helvetica" w:cs="Times New Roman"/>
+          <w:color w:val="000000"/>
+        </w:rPr>
+        <w:t>scanner</w:t>
+      </w:r>
+      <w:r>
+        <w:rPr>
+          <w:rFonts w:ascii="Helvetica" w:hAnsi="Helvetica" w:cs="Times New Roman"/>
+          <w:color w:val="000000"/>
+        </w:rPr>
+        <w:t xml:space="preserve"> and treat</w:t>
+      </w:r>
+      <w:r>
+        <w:rPr>
+          <w:rFonts w:ascii="Helvetica" w:hAnsi="Helvetica" w:cs="Times New Roman"/>
+          <w:color w:val="000000"/>
+        </w:rPr>
+        <w:t xml:space="preserve"> t</w:t>
+      </w:r>
+      <w:r>
+        <w:rPr>
+          <w:rFonts w:ascii="Helvetica" w:hAnsi="Helvetica" w:cs="Times New Roman"/>
+          <w:color w:val="000000"/>
+        </w:rPr>
+        <w:t>he token names as terminal symb</w:t>
+      </w:r>
+      <w:r>
+        <w:rPr>
+          <w:rFonts w:ascii="Helvetica" w:hAnsi="Helvetica" w:cs="Times New Roman"/>
+          <w:color w:val="000000"/>
+        </w:rPr>
+        <w:t>ols of a context</w:t>
+      </w:r>
+      <w:r>
+        <w:rPr>
+          <w:rFonts w:ascii="Helvetica" w:hAnsi="Helvetica" w:cs="Times New Roman"/>
+          <w:color w:val="000000"/>
+        </w:rPr>
+        <w:t>-</w:t>
+      </w:r>
+      <w:r>
+        <w:rPr>
+          <w:rFonts w:ascii="Helvetica" w:hAnsi="Helvetica" w:cs="Times New Roman"/>
+          <w:color w:val="000000"/>
+        </w:rPr>
+        <w:t>free grammar</w:t>
+      </w:r>
+      <w:r>
+        <w:rPr>
+          <w:rFonts w:ascii="Helvetica" w:hAnsi="Helvetica" w:cs="Times New Roman"/>
+          <w:color w:val="000000"/>
+        </w:rPr>
+        <w:t>.</w:t>
+      </w:r>
+      <w:r>
+        <w:rPr>
+          <w:rFonts w:ascii="Helvetica" w:hAnsi="Helvetica" w:cs="Times New Roman"/>
+          <w:color w:val="000000"/>
+        </w:rPr>
+        <w:t xml:space="preserve"> The parser</w:t>
+      </w:r>
+      <w:r>
+        <w:rPr>
+          <w:rFonts w:ascii="Helvetica" w:hAnsi="Helvetica" w:cs="Times New Roman"/>
+          <w:color w:val="000000"/>
+        </w:rPr>
+        <w:t xml:space="preserve"> will then construct</w:t>
+      </w:r>
+      <w:r>
+        <w:rPr>
+          <w:rFonts w:ascii="Helvetica" w:hAnsi="Helvetica" w:cs="Times New Roman"/>
+          <w:color w:val="000000"/>
+        </w:rPr>
+        <w:t xml:space="preserve"> a </w:t>
+      </w:r>
+      <w:r>
+        <w:rPr>
+          <w:rFonts w:ascii="Helvetica" w:hAnsi="Helvetica" w:cs="Times New Roman"/>
+          <w:color w:val="000000"/>
+        </w:rPr>
+        <w:t>syntax</w:t>
+      </w:r>
+      <w:r>
+        <w:rPr>
+          <w:rFonts w:ascii="Helvetica" w:hAnsi="Helvetica" w:cs="Times New Roman"/>
+          <w:color w:val="000000"/>
+        </w:rPr>
+        <w:t xml:space="preserve"> tree for that</w:t>
+      </w:r>
+      <w:r>
+        <w:rPr>
+          <w:rFonts w:ascii="Helvetica" w:hAnsi="Helvetica" w:cs="Times New Roman"/>
+          <w:color w:val="000000"/>
+        </w:rPr>
+        <w:t xml:space="preserve"> input sequence of tokens</w:t>
+      </w:r>
+      <w:r>
+        <w:rPr>
+          <w:rFonts w:ascii="Helvetica" w:hAnsi="Helvetica" w:cs="Times New Roman"/>
+          <w:color w:val="000000"/>
+        </w:rPr>
+        <w:t xml:space="preserve">. </w:t>
+      </w:r>
+      <w:r>
+        <w:rPr>
+          <w:rFonts w:ascii="Helvetica" w:hAnsi="Helvetica" w:cs="Times New Roman"/>
+          <w:color w:val="000000"/>
+        </w:rPr>
+        <w:t>It will use</w:t>
+      </w:r>
+      <w:r>
+        <w:rPr>
+          <w:rFonts w:ascii="Helvetica" w:hAnsi="Helvetica" w:cs="Times New Roman"/>
+          <w:color w:val="000000"/>
+        </w:rPr>
+        <w:t xml:space="preserve"> the </w:t>
+      </w:r>
+      <w:r>
+        <w:rPr>
+          <w:rFonts w:ascii="Helvetica" w:hAnsi="Helvetica" w:cs="Times New Roman"/>
+          <w:color w:val="000000"/>
+        </w:rPr>
+        <w:t>fi</w:t>
+      </w:r>
+      <w:r>
+        <w:rPr>
+          <w:rFonts w:ascii="Helvetica" w:hAnsi="Helvetica" w:cs="Times New Roman"/>
+          <w:color w:val="000000"/>
+        </w:rPr>
+        <w:t>rst comp</w:t>
+      </w:r>
+      <w:r>
+        <w:rPr>
+          <w:rFonts w:ascii="Helvetica" w:hAnsi="Helvetica" w:cs="Times New Roman"/>
+          <w:color w:val="000000"/>
+        </w:rPr>
+        <w:t>onents of the tokens pro</w:t>
+      </w:r>
+      <w:r>
+        <w:rPr>
+          <w:rFonts w:ascii="Helvetica" w:hAnsi="Helvetica" w:cs="Times New Roman"/>
+          <w:color w:val="000000"/>
+        </w:rPr>
+        <w:t xml:space="preserve">duced by the </w:t>
+      </w:r>
+      <w:r>
+        <w:rPr>
+          <w:rFonts w:ascii="Helvetica" w:hAnsi="Helvetica" w:cs="Times New Roman"/>
+          <w:color w:val="000000"/>
+        </w:rPr>
+        <w:t>scanner</w:t>
+      </w:r>
+      <w:r>
+        <w:rPr>
+          <w:rFonts w:ascii="Helvetica" w:hAnsi="Helvetica" w:cs="Times New Roman"/>
+          <w:color w:val="000000"/>
+        </w:rPr>
+        <w:t xml:space="preserve"> to create a tree</w:t>
+      </w:r>
+      <w:r>
+        <w:rPr>
+          <w:rFonts w:ascii="Helvetica" w:hAnsi="Helvetica" w:cs="Times New Roman"/>
+          <w:color w:val="000000"/>
+        </w:rPr>
+        <w:t>-</w:t>
+      </w:r>
+      <w:r>
+        <w:rPr>
+          <w:rFonts w:ascii="Helvetica" w:hAnsi="Helvetica" w:cs="Times New Roman"/>
+          <w:color w:val="000000"/>
+        </w:rPr>
+        <w:t>like intermediate representation that depicts the grammatical structure of the token stream</w:t>
+      </w:r>
+      <w:r>
+        <w:rPr>
+          <w:rFonts w:ascii="Helvetica" w:hAnsi="Helvetica" w:cs="Times New Roman"/>
+          <w:color w:val="000000"/>
+        </w:rPr>
+        <w:t>.</w:t>
+      </w:r>
+      <w:r>
+        <w:rPr>
+          <w:rFonts w:ascii="Helvetica" w:hAnsi="Helvetica" w:cs="Times New Roman"/>
+          <w:color w:val="000000"/>
+        </w:rPr>
+        <w:t xml:space="preserve"> A typical representation is a syntax tree in which each </w:t>
+      </w:r>
+      <w:r>
+        <w:rPr>
+          <w:rFonts w:ascii="Helvetica" w:hAnsi="Helvetica" w:cs="Times New Roman"/>
+          <w:color w:val="000000"/>
+        </w:rPr>
+        <w:t>interior no</w:t>
+      </w:r>
+      <w:r>
+        <w:rPr>
+          <w:rFonts w:ascii="Helvetica" w:hAnsi="Helvetica" w:cs="Times New Roman"/>
+          <w:color w:val="000000"/>
+        </w:rPr>
+        <w:t>de represents an op</w:t>
+      </w:r>
+      <w:r>
+        <w:rPr>
+          <w:rFonts w:ascii="Helvetica" w:hAnsi="Helvetica" w:cs="Times New Roman"/>
+          <w:color w:val="000000"/>
+        </w:rPr>
+        <w:t>era</w:t>
+      </w:r>
+      <w:r>
+        <w:rPr>
+          <w:rFonts w:ascii="Helvetica" w:hAnsi="Helvetica" w:cs="Times New Roman"/>
+          <w:color w:val="000000"/>
+        </w:rPr>
+        <w:t>tion and the children of the no</w:t>
+      </w:r>
+      <w:r>
+        <w:rPr>
+          <w:rFonts w:ascii="Helvetica" w:hAnsi="Helvetica" w:cs="Times New Roman"/>
+          <w:color w:val="000000"/>
+        </w:rPr>
+        <w:t>de represent the</w:t>
+      </w:r>
+      <w:r>
+        <w:rPr>
+          <w:rFonts w:ascii="Helvetica" w:hAnsi="Helvetica" w:cs="Times New Roman"/>
+          <w:color w:val="000000"/>
+        </w:rPr>
+        <w:t xml:space="preserve"> arguments of the op</w:t>
+      </w:r>
+      <w:r>
+        <w:rPr>
+          <w:rFonts w:ascii="Helvetica" w:hAnsi="Helvetica" w:cs="Times New Roman"/>
+          <w:color w:val="000000"/>
+        </w:rPr>
+        <w:t>eration</w:t>
+      </w:r>
+      <w:r>
+        <w:rPr>
+          <w:rFonts w:ascii="Helvetica" w:hAnsi="Helvetica" w:cs="Times New Roman"/>
+          <w:color w:val="000000"/>
+        </w:rPr>
+        <w:t>.</w:t>
+      </w:r>
+      <w:r>
+        <w:rPr>
+          <w:rFonts w:ascii="Helvetica" w:hAnsi="Helvetica" w:cs="Times New Roman"/>
+          <w:color w:val="000000"/>
+        </w:rPr>
+        <w:t xml:space="preserve"> </w:t>
+      </w:r>
+      <w:bookmarkStart w:id="0" w:name="_GoBack"/>
+      <w:bookmarkEnd w:id="0"/>
+    </w:p>
+    <w:p>
+      <w:pPr>
+        <w:spacing w:line="480" w:lineRule="auto"/>
+        <w:ind w:firstLine="720"/>
+        <w:rPr>
+          <w:rFonts w:ascii="Helvetica" w:hAnsi="Helvetica" w:cs="Times New Roman"/>
+          <w:color w:val="000000"/>
+        </w:rPr>
+      </w:pPr>
+    </w:p>
+    <w:p>
+      <w:pPr>
+        <w:spacing w:line="480" w:lineRule="auto"/>
+        <w:rPr>
+          <w:rFonts w:ascii="Helvetica" w:hAnsi="Helvetica" w:cs="Times New Roman"/>
+          <w:b/>
+          <w:color w:val="000000"/>
+          <w:u w:val="single"/>
+        </w:rPr>
+      </w:pPr>
+      <w:r>
+        <w:rPr>
+          <w:rFonts w:ascii="Helvetica" w:hAnsi="Helvetica" w:cs="Times New Roman"/>
+          <w:b/>
+          <w:color w:val="000000"/>
+          <w:u w:val="single"/>
+        </w:rPr>
+        <w:t>Syntax Tree:</w:t>
+      </w:r>
+    </w:p>
+    <w:p>
+      <w:pPr>
+        <w:spacing w:line="480" w:lineRule="auto"/>
+        <w:ind w:firstLine="720"/>
+        <w:rPr>
+          <w:rFonts w:ascii="Helvetica" w:hAnsi="Helvetica" w:cs="Times New Roman"/>
+          <w:color w:val="000000"/>
+        </w:rPr>
+      </w:pPr>
+      <w:r>
+        <w:rPr>
+          <w:rFonts w:ascii="Helvetica" w:hAnsi="Helvetica" w:cs="Times New Roman"/>
+          <w:color w:val="000000"/>
+        </w:rPr>
+        <w:t>A</w:t>
+      </w:r>
+      <w:r>
+        <w:rPr>
+          <w:rFonts w:ascii="Helvetica" w:hAnsi="Helvetica" w:cs="Times New Roman"/>
+          <w:color w:val="000000"/>
+        </w:rPr>
+        <w:t xml:space="preserve"> </w:t>
+      </w:r>
+      <w:r>
+        <w:rPr>
+          <w:rFonts w:ascii="Helvetica" w:hAnsi="Helvetica" w:cs="Times New Roman"/>
+          <w:color w:val="000000"/>
+        </w:rPr>
+        <w:t xml:space="preserve">syntax tree </w:t>
+      </w:r>
+      <w:r>
+        <w:rPr>
+          <w:rFonts w:ascii="Helvetica" w:hAnsi="Helvetica" w:cs="Times New Roman"/>
+          <w:color w:val="000000"/>
+        </w:rPr>
+        <w:t xml:space="preserve">is a tree structure </w:t>
+      </w:r>
+      <w:r>
+        <w:rPr>
+          <w:rFonts w:ascii="Helvetica" w:hAnsi="Helvetica" w:cs="Times New Roman"/>
+          <w:color w:val="000000"/>
+        </w:rPr>
+        <w:t>where</w:t>
+      </w:r>
+      <w:r>
+        <w:rPr>
+          <w:rFonts w:ascii="Helvetica" w:hAnsi="Helvetica" w:cs="Times New Roman"/>
+          <w:color w:val="000000"/>
+        </w:rPr>
+        <w:t xml:space="preserve"> each </w:t>
+      </w:r>
+      <w:r>
+        <w:rPr>
+          <w:rFonts w:ascii="Helvetica" w:hAnsi="Helvetica" w:cs="Times New Roman"/>
+          <w:color w:val="000000"/>
+        </w:rPr>
+        <w:t>interior node represents an op</w:t>
+      </w:r>
+      <w:r>
+        <w:rPr>
+          <w:rFonts w:ascii="Helvetica" w:hAnsi="Helvetica" w:cs="Times New Roman"/>
+          <w:color w:val="000000"/>
+        </w:rPr>
+        <w:t>era</w:t>
+      </w:r>
+      <w:r>
+        <w:rPr>
+          <w:rFonts w:ascii="Helvetica" w:hAnsi="Helvetica" w:cs="Times New Roman"/>
+          <w:color w:val="000000"/>
+        </w:rPr>
+        <w:t>tion and the children of the no</w:t>
+      </w:r>
+      <w:r>
+        <w:rPr>
+          <w:rFonts w:ascii="Helvetica" w:hAnsi="Helvetica" w:cs="Times New Roman"/>
+          <w:color w:val="000000"/>
+        </w:rPr>
+        <w:t>de represent the</w:t>
+      </w:r>
+      <w:r>
+        <w:rPr>
+          <w:rFonts w:ascii="Helvetica" w:hAnsi="Helvetica" w:cs="Times New Roman"/>
+          <w:color w:val="000000"/>
+        </w:rPr>
+        <w:t xml:space="preserve"> arguments of the op</w:t>
+      </w:r>
+      <w:r>
+        <w:rPr>
+          <w:rFonts w:ascii="Helvetica" w:hAnsi="Helvetica" w:cs="Times New Roman"/>
+          <w:color w:val="000000"/>
+        </w:rPr>
+        <w:t>eration</w:t>
+      </w:r>
+      <w:r>
+        <w:rPr>
+          <w:rFonts w:ascii="Helvetica" w:hAnsi="Helvetica" w:cs="Times New Roman"/>
+          <w:color w:val="000000"/>
+        </w:rPr>
+        <w:t>.</w:t>
+      </w:r>
+      <w:r>
+        <w:rPr>
+          <w:rFonts w:ascii="Helvetica" w:hAnsi="Helvetica" w:cs="Times New Roman"/>
+          <w:color w:val="000000"/>
+        </w:rPr>
+        <w:t xml:space="preserve"> </w:t>
+      </w:r>
+      <w:r>
+        <w:rPr>
+          <w:rFonts w:ascii="Helvetica" w:hAnsi="Helvetica" w:cs="Times New Roman"/>
+          <w:color w:val="000000"/>
+        </w:rPr>
+        <w:t xml:space="preserve">The syntax tree </w:t>
+      </w:r>
+      <w:r>
+        <w:rPr>
+          <w:rFonts w:ascii="Helvetica" w:hAnsi="Helvetica" w:cs="Times New Roman"/>
+          <w:color w:val="000000"/>
+        </w:rPr>
         <w:lastRenderedPageBreak/>
+        <w:t xml:space="preserve">will be </w:t>
+      </w:r>
+      <w:r>
+        <w:rPr>
+          <w:rFonts w:ascii="Helvetica" w:hAnsi="Helvetica" w:cs="Times New Roman"/>
+          <w:color w:val="000000"/>
+        </w:rPr>
+        <w:t xml:space="preserve">used </w:t>
+      </w:r>
+      <w:r>
+        <w:rPr>
+          <w:rFonts w:ascii="Helvetica" w:hAnsi="Helvetica" w:cs="Times New Roman"/>
+          <w:color w:val="000000"/>
+        </w:rPr>
+        <w:t>to</w:t>
+      </w:r>
+      <w:r>
+        <w:rPr>
+          <w:rFonts w:ascii="Helvetica" w:hAnsi="Helvetica" w:cs="Times New Roman"/>
+          <w:color w:val="000000"/>
+        </w:rPr>
+        <w:t xml:space="preserve"> represent a program in this</w:t>
+      </w:r>
+      <w:r>
+        <w:rPr>
+          <w:rFonts w:ascii="Helvetica" w:hAnsi="Helvetica" w:cs="Times New Roman"/>
+          <w:color w:val="000000"/>
+        </w:rPr>
+        <w:t xml:space="preserve"> tree structure.</w:t>
+      </w:r>
+      <w:r>
+        <w:rPr>
+          <w:rFonts w:ascii="Helvetica" w:hAnsi="Helvetica" w:cs="Times New Roman"/>
+          <w:color w:val="000000"/>
+        </w:rPr>
+        <w:t xml:space="preserve"> </w:t>
+      </w:r>
+      <w:r>
+        <w:rPr>
+          <w:rFonts w:ascii="Helvetica" w:hAnsi="Helvetica" w:cs="Times New Roman"/>
+          <w:color w:val="000000"/>
+        </w:rPr>
+        <w:t>A s</w:t>
+      </w:r>
+      <w:r>
+        <w:rPr>
+          <w:rFonts w:ascii="Helvetica" w:hAnsi="Helvetica" w:cs="Times New Roman"/>
+          <w:color w:val="000000"/>
+        </w:rPr>
+        <w:t>yntax tree is a variant of</w:t>
+      </w:r>
+      <w:r>
+        <w:rPr>
+          <w:rFonts w:ascii="Helvetica" w:hAnsi="Helvetica" w:cs="Times New Roman"/>
+          <w:color w:val="000000"/>
+        </w:rPr>
+        <w:t xml:space="preserve"> a</w:t>
+      </w:r>
+      <w:r>
+        <w:rPr>
+          <w:rFonts w:ascii="Helvetica" w:hAnsi="Helvetica" w:cs="Times New Roman"/>
+          <w:color w:val="000000"/>
+        </w:rPr>
+        <w:t xml:space="preserve"> parse tree.</w:t>
+      </w:r>
+      <w:r>
+        <w:rPr>
+          <w:rFonts w:ascii="Helvetica" w:hAnsi="Helvetica" w:cs="Times New Roman"/>
+          <w:color w:val="000000"/>
+        </w:rPr>
+        <w:t xml:space="preserve"> The reason why we use a syntax tree ins</w:t>
+      </w:r>
+      <w:r>
+        <w:rPr>
+          <w:rFonts w:ascii="Helvetica" w:hAnsi="Helvetica" w:cs="Times New Roman"/>
+          <w:color w:val="000000"/>
+        </w:rPr>
+        <w:t xml:space="preserve">tead of a parse tree is because </w:t>
+      </w:r>
+      <w:r>
+        <w:rPr>
+          <w:rFonts w:ascii="Helvetica" w:hAnsi="Helvetica" w:cs="Times New Roman"/>
+          <w:color w:val="000000"/>
+        </w:rPr>
+        <w:t>a parse tree contains more details than</w:t>
+      </w:r>
+      <w:r>
+        <w:rPr>
+          <w:rFonts w:ascii="Helvetica" w:hAnsi="Helvetica" w:cs="Times New Roman"/>
+          <w:color w:val="000000"/>
+        </w:rPr>
+        <w:t xml:space="preserve"> are</w:t>
+      </w:r>
+      <w:r>
+        <w:rPr>
+          <w:rFonts w:ascii="Helvetica" w:hAnsi="Helvetica" w:cs="Times New Roman"/>
+          <w:color w:val="000000"/>
+        </w:rPr>
+        <w:t xml:space="preserve"> actually needed</w:t>
+      </w:r>
+      <w:r>
+        <w:rPr>
+          <w:rFonts w:ascii="Helvetica" w:hAnsi="Helvetica" w:cs="Times New Roman"/>
+          <w:color w:val="000000"/>
+        </w:rPr>
+        <w:t>, which makes it difficult for a</w:t>
+      </w:r>
+      <w:r>
+        <w:rPr>
+          <w:rFonts w:ascii="Helvetica" w:hAnsi="Helvetica" w:cs="Times New Roman"/>
+          <w:color w:val="000000"/>
+        </w:rPr>
+        <w:t xml:space="preserve"> compiler to parse a</w:t>
+      </w:r>
+      <w:r>
+        <w:rPr>
+          <w:rFonts w:ascii="Helvetica" w:hAnsi="Helvetica" w:cs="Times New Roman"/>
+          <w:color w:val="000000"/>
+        </w:rPr>
+        <w:t xml:space="preserve"> parse tree.</w:t>
+      </w:r>
+      <w:r>
+        <w:rPr>
+          <w:rFonts w:ascii="Helvetica" w:hAnsi="Helvetica" w:cs="Times New Roman"/>
+          <w:color w:val="000000"/>
+        </w:rPr>
+        <w:t xml:space="preserve"> </w:t>
+      </w:r>
+      <w:r>
+        <w:rPr>
+          <w:rFonts w:ascii="Helvetica" w:hAnsi="Helvetica" w:cs="Times New Roman"/>
+          <w:color w:val="000000"/>
+        </w:rPr>
+        <w:t>By using a</w:t>
+      </w:r>
+      <w:r>
+        <w:rPr>
+          <w:rFonts w:ascii="Helvetica" w:hAnsi="Helvetica" w:cs="Times New Roman"/>
+          <w:color w:val="000000"/>
+        </w:rPr>
+        <w:t xml:space="preserve"> syntax tree, </w:t>
+      </w:r>
+      <w:r>
+        <w:rPr>
+          <w:rFonts w:ascii="Helvetica" w:hAnsi="Helvetica" w:cs="Times New Roman"/>
+          <w:color w:val="000000"/>
+        </w:rPr>
+        <w:t>those</w:t>
+      </w:r>
+      <w:r>
+        <w:rPr>
+          <w:rFonts w:ascii="Helvetica" w:hAnsi="Helvetica" w:cs="Times New Roman"/>
+          <w:color w:val="000000"/>
+        </w:rPr>
+        <w:t xml:space="preserve"> extra details can be </w:t>
+      </w:r>
+      <w:r>
+        <w:rPr>
+          <w:rFonts w:ascii="Helvetica" w:hAnsi="Helvetica" w:cs="Times New Roman"/>
+          <w:color w:val="000000"/>
+        </w:rPr>
+        <w:t>eliminate</w:t>
+      </w:r>
+      <w:r>
+        <w:rPr>
+          <w:rFonts w:ascii="Helvetica" w:hAnsi="Helvetica" w:cs="Times New Roman"/>
+          <w:color w:val="000000"/>
+        </w:rPr>
+        <w:t>d</w:t>
+      </w:r>
+      <w:r>
+        <w:rPr>
+          <w:rFonts w:ascii="Helvetica" w:hAnsi="Helvetica" w:cs="Times New Roman"/>
+          <w:color w:val="000000"/>
+        </w:rPr>
+        <w:t>.</w:t>
+      </w:r>
+      <w:r>
+        <w:rPr>
+          <w:rFonts w:ascii="Helvetica" w:hAnsi="Helvetica" w:cs="Times New Roman"/>
+          <w:color w:val="000000"/>
+        </w:rPr>
+        <w:t xml:space="preserve"> </w:t>
+      </w:r>
+      <w:r>
+        <w:rPr>
+          <w:rFonts w:ascii="Helvetica" w:hAnsi="Helvetica" w:cs="Times New Roman"/>
+          <w:color w:val="000000"/>
+        </w:rPr>
+        <w:t xml:space="preserve">The syntax tree is built by using the </w:t>
+      </w:r>
+      <w:r>
+        <w:rPr>
+          <w:rFonts w:ascii="Helvetica" w:hAnsi="Helvetica" w:cs="Times New Roman"/>
+          <w:color w:val="000000"/>
+        </w:rPr>
+        <w:t>non-terminal symbols in the micro pascal grammar in the Parser class</w:t>
+      </w:r>
+      <w:r>
+        <w:rPr>
+          <w:rFonts w:ascii="Helvetica" w:hAnsi="Helvetica" w:cs="Times New Roman"/>
+          <w:color w:val="000000"/>
+        </w:rPr>
+        <w:t xml:space="preserve"> </w:t>
+      </w:r>
+      <w:r>
+        <w:rPr>
+          <w:rFonts w:ascii="Helvetica" w:hAnsi="Helvetica" w:cs="Times New Roman"/>
+          <w:color w:val="000000"/>
+        </w:rPr>
+        <w:t>and nodes from the classes in the syntaxtree package.</w:t>
+      </w:r>
+      <w:r>
+        <w:rPr>
+          <w:rFonts w:ascii="Helvetica" w:hAnsi="Helvetica" w:cs="Times New Roman"/>
+          <w:color w:val="000000"/>
+        </w:rPr>
+        <w:t xml:space="preserve"> </w:t>
+      </w:r>
+      <w:r>
+        <w:rPr>
+          <w:rFonts w:ascii="Helvetica" w:hAnsi="Helvetica" w:cs="Times New Roman"/>
+          <w:color w:val="000000"/>
+        </w:rPr>
+        <w:t xml:space="preserve">When the </w:t>
+      </w:r>
+      <w:r>
+        <w:rPr>
+          <w:rFonts w:ascii="Helvetica" w:hAnsi="Helvetica" w:cs="Times New Roman"/>
+          <w:color w:val="000000"/>
+        </w:rPr>
+        <w:t xml:space="preserve">pascal </w:t>
+      </w:r>
+      <w:r>
+        <w:rPr>
+          <w:rFonts w:ascii="Helvetica" w:hAnsi="Helvetica" w:cs="Times New Roman"/>
+          <w:color w:val="000000"/>
+        </w:rPr>
+        <w:t>program is parsed, nodes from the syntax tree classes are created and added to the syntax tree.</w:t>
+      </w:r>
+    </w:p>
+    <w:p>
+      <w:pPr>
+        <w:spacing w:line="480" w:lineRule="auto"/>
+        <w:rPr>
+          <w:rFonts w:ascii="Helvetica" w:hAnsi="Helvetica" w:cs="Times New Roman"/>
+          <w:color w:val="000000"/>
+        </w:rPr>
+      </w:pPr>
+    </w:p>
+    <w:p>
+      <w:pPr>
+        <w:spacing w:line="480" w:lineRule="auto"/>
+        <w:rPr>
+          <w:rFonts w:ascii="Helvetica" w:hAnsi="Helvetica" w:cs="Times New Roman"/>
+          <w:b/>
+          <w:color w:val="000000"/>
+          <w:u w:val="single"/>
+        </w:rPr>
+      </w:pPr>
+      <w:r>
+        <w:rPr>
+          <w:rFonts w:ascii="Helvetica" w:hAnsi="Helvetica" w:cs="Times New Roman"/>
+          <w:b/>
+          <w:color w:val="000000"/>
+          <w:u w:val="single"/>
+        </w:rPr>
+        <w:t>Symbol Table:</w:t>
+      </w:r>
+    </w:p>
+    <w:p>
+      <w:pPr>
+        <w:spacing w:line="480" w:lineRule="auto"/>
+        <w:rPr>
+          <w:rFonts w:ascii="Helvetica" w:hAnsi="Helvetica" w:cs="Times New Roman"/>
+          <w:color w:val="000000"/>
+        </w:rPr>
+      </w:pPr>
+      <w:r>
+        <w:rPr>
+          <w:rFonts w:ascii="Helvetica" w:hAnsi="Helvetica" w:cs="Times New Roman"/>
+          <w:color w:val="000000"/>
+        </w:rPr>
+        <w:tab/>
+      </w:r>
+      <w:r>
+        <w:rPr>
+          <w:rFonts w:ascii="Helvetica" w:hAnsi="Helvetica" w:cs="Times New Roman"/>
+          <w:color w:val="000000"/>
+        </w:rPr>
+        <w:t>The symbol t</w:t>
+      </w:r>
+      <w:r>
+        <w:rPr>
+          <w:rFonts w:ascii="Helvetica" w:hAnsi="Helvetica" w:cs="Times New Roman"/>
+          <w:color w:val="000000"/>
+        </w:rPr>
+        <w:t>able is used to store information</w:t>
+      </w:r>
+      <w:r>
+        <w:rPr>
+          <w:rFonts w:ascii="Helvetica" w:hAnsi="Helvetica" w:cs="Times New Roman"/>
+          <w:color w:val="000000"/>
+        </w:rPr>
+        <w:t xml:space="preserve"> about each identifier</w:t>
+      </w:r>
+      <w:r>
+        <w:rPr>
+          <w:rFonts w:ascii="Helvetica" w:hAnsi="Helvetica" w:cs="Times New Roman"/>
+          <w:color w:val="000000"/>
+        </w:rPr>
+        <w:t xml:space="preserve"> </w:t>
+      </w:r>
+      <w:r>
+        <w:rPr>
+          <w:rFonts w:ascii="Helvetica" w:hAnsi="Helvetica" w:cs="Times New Roman"/>
+          <w:color w:val="000000"/>
+        </w:rPr>
+        <w:t>(</w:t>
+      </w:r>
+      <w:r>
+        <w:rPr>
+          <w:rFonts w:ascii="Helvetica" w:hAnsi="Helvetica" w:cs="Times New Roman"/>
+          <w:color w:val="000000"/>
+        </w:rPr>
+        <w:t>symbol name</w:t>
+      </w:r>
+      <w:r>
+        <w:rPr>
+          <w:rFonts w:ascii="Helvetica" w:hAnsi="Helvetica" w:cs="Times New Roman"/>
+          <w:color w:val="000000"/>
+        </w:rPr>
+        <w:t>)</w:t>
+      </w:r>
+      <w:r>
+        <w:rPr>
+          <w:rFonts w:ascii="Helvetica" w:hAnsi="Helvetica" w:cs="Times New Roman"/>
+          <w:color w:val="000000"/>
+        </w:rPr>
+        <w:t xml:space="preserve"> found in a</w:t>
+      </w:r>
+      <w:r>
+        <w:rPr>
+          <w:rFonts w:ascii="Helvetica" w:hAnsi="Helvetica" w:cs="Times New Roman"/>
+          <w:color w:val="000000"/>
+        </w:rPr>
+        <w:t xml:space="preserve"> pascal</w:t>
+      </w:r>
+      <w:r>
+        <w:rPr>
+          <w:rFonts w:ascii="Helvetica" w:hAnsi="Helvetica" w:cs="Times New Roman"/>
+          <w:color w:val="000000"/>
+        </w:rPr>
+        <w:t xml:space="preserve"> program.</w:t>
+      </w:r>
+      <w:r>
+        <w:rPr>
+          <w:rFonts w:ascii="Helvetica" w:hAnsi="Helvetica" w:cs="Times New Roman"/>
+          <w:color w:val="000000"/>
+        </w:rPr>
+        <w:t xml:space="preserve"> </w:t>
+      </w:r>
+      <w:r>
+        <w:rPr>
+          <w:rFonts w:ascii="Helvetica" w:hAnsi="Helvetica" w:cs="Times New Roman"/>
+          <w:color w:val="000000"/>
+        </w:rPr>
+        <w:t xml:space="preserve">The symbol table is created by implementing a hash map to store an entry into the symbol table by adding a key-value pair. </w:t>
+      </w:r>
+      <w:r>
+        <w:rPr>
+          <w:rFonts w:ascii="Helvetica" w:hAnsi="Helvetica" w:cs="Times New Roman"/>
+          <w:color w:val="000000"/>
+        </w:rPr>
+        <w:t>Entries in the symbol table contain information about an identifier such as its character string (or lexeme),</w:t>
+      </w:r>
+      <w:r>
+        <w:rPr>
+          <w:rFonts w:ascii="Helvetica" w:hAnsi="Helvetica" w:cs="Times New Roman"/>
+          <w:color w:val="000000"/>
+        </w:rPr>
+        <w:t xml:space="preserve"> </w:t>
+      </w:r>
+      <w:r>
+        <w:rPr>
+          <w:rFonts w:ascii="Helvetica" w:hAnsi="Helvetica" w:cs="Times New Roman"/>
+          <w:color w:val="000000"/>
+        </w:rPr>
+        <w:t xml:space="preserve">its </w:t>
+      </w:r>
+      <w:r>
+        <w:rPr>
+          <w:rFonts w:ascii="Helvetica" w:hAnsi="Helvetica" w:cs="Times New Roman"/>
+          <w:color w:val="000000"/>
+        </w:rPr>
+        <w:t>data</w:t>
+      </w:r>
+      <w:r>
+        <w:rPr>
+          <w:rFonts w:ascii="Helvetica" w:hAnsi="Helvetica" w:cs="Times New Roman"/>
+          <w:color w:val="000000"/>
+        </w:rPr>
+        <w:t>type</w:t>
+      </w:r>
+      <w:r>
+        <w:rPr>
+          <w:rFonts w:ascii="Helvetica" w:hAnsi="Helvetica" w:cs="Times New Roman"/>
+          <w:color w:val="000000"/>
+        </w:rPr>
+        <w:t>, and its kind</w:t>
+      </w:r>
+      <w:r>
+        <w:rPr>
+          <w:rFonts w:ascii="Helvetica" w:hAnsi="Helvetica" w:cs="Times New Roman"/>
+          <w:color w:val="000000"/>
+        </w:rPr>
+        <w:t>.</w:t>
+      </w:r>
+      <w:r>
+        <w:rPr>
+          <w:rFonts w:ascii="Helvetica" w:hAnsi="Helvetica" w:cs="Times New Roman"/>
+          <w:color w:val="000000"/>
+        </w:rPr>
+        <w:t xml:space="preserve"> </w:t>
+      </w:r>
+      <w:r>
+        <w:rPr>
+          <w:rFonts w:ascii="Helvetica" w:hAnsi="Helvetica" w:cs="Times New Roman"/>
+          <w:color w:val="000000"/>
+        </w:rPr>
+        <w:t xml:space="preserve">The symbol table interacts with the </w:t>
+      </w:r>
+      <w:r>
+        <w:rPr>
+          <w:rFonts w:ascii="Helvetica" w:hAnsi="Helvetica" w:cs="Times New Roman"/>
+          <w:color w:val="000000"/>
+        </w:rPr>
+        <w:t xml:space="preserve">recognizer </w:t>
+      </w:r>
+      <w:r>
+        <w:rPr>
+          <w:rFonts w:ascii="Helvetica" w:hAnsi="Helvetica" w:cs="Times New Roman"/>
+          <w:color w:val="000000"/>
+        </w:rPr>
+        <w:t xml:space="preserve">in order to help differentiate between the </w:t>
+      </w:r>
+      <w:r>
+        <w:rPr>
+          <w:rFonts w:ascii="Helvetica" w:hAnsi="Helvetica" w:cs="Times New Roman"/>
+          <w:color w:val="000000"/>
+        </w:rPr>
+        <w:t xml:space="preserve">different </w:t>
+      </w:r>
+      <w:r>
+        <w:rPr>
+          <w:rFonts w:ascii="Helvetica" w:hAnsi="Helvetica" w:cs="Times New Roman"/>
+          <w:color w:val="000000"/>
+        </w:rPr>
+        <w:t>program, variable,</w:t>
+      </w:r>
+      <w:r>
+        <w:rPr>
+          <w:rFonts w:ascii="Helvetica" w:hAnsi="Helvetica" w:cs="Times New Roman"/>
+          <w:color w:val="000000"/>
+        </w:rPr>
+        <w:t xml:space="preserve"> function</w:t>
+      </w:r>
+      <w:r>
+        <w:rPr>
+          <w:rFonts w:ascii="Helvetica" w:hAnsi="Helvetica" w:cs="Times New Roman"/>
+          <w:color w:val="000000"/>
+        </w:rPr>
+        <w:t>, or</w:t>
+      </w:r>
+      <w:r>
+        <w:rPr>
+          <w:rFonts w:ascii="Helvetica" w:hAnsi="Helvetica" w:cs="Times New Roman"/>
+          <w:color w:val="000000"/>
+        </w:rPr>
+        <w:t xml:space="preserve"> </w:t>
+      </w:r>
+      <w:r>
+        <w:rPr>
+          <w:rFonts w:ascii="Helvetica" w:hAnsi="Helvetica" w:cs="Times New Roman"/>
+          <w:color w:val="000000"/>
+        </w:rPr>
+        <w:t>procedure identifier</w:t>
+      </w:r>
+      <w:r>
+        <w:rPr>
+          <w:rFonts w:ascii="Helvetica" w:hAnsi="Helvetica" w:cs="Times New Roman"/>
+          <w:color w:val="000000"/>
+        </w:rPr>
+        <w:t>s</w:t>
+      </w:r>
+      <w:r>
+        <w:rPr>
+          <w:rFonts w:ascii="Helvetica" w:hAnsi="Helvetica" w:cs="Times New Roman"/>
+          <w:color w:val="000000"/>
+        </w:rPr>
+        <w:t xml:space="preserve"> </w:t>
+      </w:r>
+      <w:r>
+        <w:rPr>
+          <w:rFonts w:ascii="Helvetica" w:hAnsi="Helvetica" w:cs="Times New Roman"/>
+          <w:color w:val="000000"/>
+        </w:rPr>
+        <w:t>that are stored</w:t>
+      </w:r>
+      <w:r>
+        <w:rPr>
+          <w:rFonts w:ascii="Helvetica" w:hAnsi="Helvetica" w:cs="Times New Roman"/>
+          <w:color w:val="000000"/>
+        </w:rPr>
+        <w:t xml:space="preserve"> in the symbol table.</w:t>
+      </w:r>
+      <w:r>
+        <w:rPr>
+          <w:rFonts w:ascii="Helvetica" w:hAnsi="Helvetica" w:cs="Times New Roman"/>
+          <w:color w:val="000000"/>
+        </w:rPr>
+        <w:t xml:space="preserve"> It does this by </w:t>
+      </w:r>
+      <w:r>
+        <w:rPr>
+          <w:rFonts w:ascii="Helvetica" w:hAnsi="Helvetica" w:cs="Times New Roman"/>
+          <w:color w:val="000000"/>
+        </w:rPr>
+        <w:t>adding</w:t>
+      </w:r>
+      <w:r>
+        <w:rPr>
+          <w:rFonts w:ascii="Helvetica" w:hAnsi="Helvetica" w:cs="Times New Roman"/>
+          <w:color w:val="000000"/>
+        </w:rPr>
+        <w:t xml:space="preserve"> the current lexeme </w:t>
+      </w:r>
+      <w:r>
+        <w:rPr>
+          <w:rFonts w:ascii="Helvetica" w:hAnsi="Helvetica" w:cs="Times New Roman"/>
+          <w:color w:val="000000"/>
+        </w:rPr>
+        <w:t xml:space="preserve">to the symbol table </w:t>
+      </w:r>
+      <w:r>
+        <w:rPr>
+          <w:rFonts w:ascii="Helvetica" w:hAnsi="Helvetica" w:cs="Times New Roman"/>
+          <w:color w:val="000000"/>
+        </w:rPr>
+        <w:t xml:space="preserve">as one of the </w:t>
+      </w:r>
+      <w:r>
+        <w:rPr>
+          <w:rFonts w:ascii="Helvetica" w:hAnsi="Helvetica" w:cs="Times New Roman"/>
+          <w:color w:val="000000"/>
+        </w:rPr>
+        <w:t>different identifiers</w:t>
+      </w:r>
+      <w:r>
+        <w:rPr>
+          <w:rFonts w:ascii="Helvetica" w:hAnsi="Helvetica" w:cs="Times New Roman"/>
+          <w:color w:val="000000"/>
+        </w:rPr>
+        <w:t xml:space="preserve">, </w:t>
+      </w:r>
+      <w:r>
+        <w:rPr>
+          <w:rFonts w:ascii="Helvetica" w:hAnsi="Helvetica" w:cs="Times New Roman"/>
+          <w:color w:val="000000"/>
+        </w:rPr>
+        <w:t xml:space="preserve">depending on </w:t>
+      </w:r>
+      <w:r>
+        <w:rPr>
+          <w:rFonts w:ascii="Helvetica" w:hAnsi="Helvetica" w:cs="Times New Roman"/>
+          <w:color w:val="000000"/>
+        </w:rPr>
+        <w:t>what kind of identifier it is</w:t>
+      </w:r>
+      <w:r>
+        <w:rPr>
+          <w:rFonts w:ascii="Helvetica" w:hAnsi="Helvetica" w:cs="Times New Roman"/>
+          <w:color w:val="000000"/>
+        </w:rPr>
+        <w:t>. For example, in the program</w:t>
+      </w:r>
+      <w:r>
+        <w:rPr>
+          <w:rFonts w:ascii="Helvetica" w:hAnsi="Helvetica" w:cs="Times New Roman"/>
+          <w:color w:val="000000"/>
+        </w:rPr>
+        <w:t xml:space="preserve"> method, it has a program identifier so the current lexeme would be added</w:t>
+      </w:r>
+      <w:r>
+        <w:rPr>
+          <w:rFonts w:ascii="Helvetica" w:hAnsi="Helvetica" w:cs="Times New Roman"/>
+          <w:color w:val="000000"/>
+        </w:rPr>
+        <w:t xml:space="preserve"> to the symbol table as a </w:t>
+      </w:r>
+      <w:r>
+        <w:rPr>
+          <w:rFonts w:ascii="Helvetica" w:hAnsi="Helvetica" w:cs="Times New Roman"/>
+          <w:color w:val="000000"/>
+        </w:rPr>
+        <w:t>program name.</w:t>
+      </w:r>
+    </w:p>
+    <w:p>
+      <w:pPr>
+        <w:spacing w:line="480" w:lineRule="auto"/>
+        <w:ind w:firstLine="720"/>
+        <w:rPr>
+          <w:rFonts w:ascii="Helvetica" w:hAnsi="Helvetica" w:cs="Times New Roman"/>
+          <w:color w:val="000000"/>
+        </w:rPr>
+      </w:pPr>
+      <w:r>
+        <w:rPr>
+          <w:rFonts w:ascii="Helvetica" w:hAnsi="Helvetica" w:cs="Times New Roman"/>
+          <w:color w:val="000000"/>
+        </w:rPr>
         <w:t xml:space="preserve">This program contains </w:t>
       </w:r>
       <w:r>
@@ -2468,6 +3153,7 @@
           <w:rFonts w:ascii="Helvetica" w:hAnsi="Helvetica" w:cs="Times New Roman"/>
           <w:color w:val="000000"/>
         </w:rPr>
+        <w:lastRenderedPageBreak/>
         <w:t>identifier.</w:t>
       </w:r>
       <w:r>
@@ -2688,15 +3374,6 @@
         <w:spacing w:line="480" w:lineRule="auto"/>
         <w:rPr>
           <w:rFonts w:ascii="Helvetica" w:hAnsi="Helvetica" w:cs="Times New Roman"/>
-          <w:color w:val="000000"/>
-        </w:rPr>
-      </w:pPr>
-    </w:p>
-    <w:p>
-      <w:pPr>
-        <w:spacing w:line="480" w:lineRule="auto"/>
-        <w:rPr>
-          <w:rFonts w:ascii="Times New Roman" w:hAnsi="Times New Roman" w:cs="Times New Roman"/>
           <w:b/>
           <w:color w:val="000000"/>
           <w:u w:val="single"/>
@@ -2704,7 +3381,7 @@
       </w:pPr>
       <w:r>
         <w:rPr>
-          <w:rFonts w:ascii="Times New Roman" w:hAnsi="Times New Roman" w:cs="Times New Roman"/>
+          <w:rFonts w:ascii="Helvetica" w:hAnsi="Helvetica" w:cs="Times New Roman"/>
           <w:b/>
           <w:color w:val="000000"/>
           <w:u w:val="single"/>
@@ -2713,7 +3390,7 @@
       </w:r>
       <w:r>
         <w:rPr>
-          <w:rFonts w:ascii="Times New Roman" w:hAnsi="Times New Roman" w:cs="Times New Roman"/>
+          <w:rFonts w:ascii="Helvetica" w:hAnsi="Helvetica" w:cs="Times New Roman"/>
           <w:b/>
           <w:color w:val="000000"/>
           <w:u w:val="single"/>
@@ -2744,13 +3421,13 @@
             <w:pPr>
               <w:spacing w:line="480" w:lineRule="auto"/>
               <w:rPr>
-                <w:rFonts w:ascii="Times New Roman" w:hAnsi="Times New Roman" w:cs="Times New Roman"/>
+                <w:rFonts w:ascii="Helvetica" w:hAnsi="Helvetica" w:cs="Times New Roman"/>
                 <w:color w:val="000000"/>
               </w:rPr>
             </w:pPr>
             <w:r>
               <w:rPr>
-                <w:rFonts w:ascii="Times New Roman" w:hAnsi="Times New Roman" w:cs="Times New Roman"/>
+                <w:rFonts w:ascii="Helvetica" w:hAnsi="Helvetica" w:cs="Times New Roman"/>
                 <w:color w:val="000000"/>
               </w:rPr>
               <w:t>02/15/2019</w:t>
@@ -2765,13 +3442,13 @@
             <w:pPr>
               <w:spacing w:line="480" w:lineRule="auto"/>
               <w:rPr>
-                <w:rFonts w:ascii="Times New Roman" w:hAnsi="Times New Roman" w:cs="Times New Roman"/>
+                <w:rFonts w:ascii="Helvetica" w:hAnsi="Helvetica" w:cs="Times New Roman"/>
                 <w:color w:val="000000"/>
               </w:rPr>
             </w:pPr>
             <w:r>
               <w:rPr>
-                <w:rFonts w:ascii="Times New Roman" w:hAnsi="Times New Roman" w:cs="Times New Roman"/>
+                <w:rFonts w:ascii="Helvetica" w:hAnsi="Helvetica" w:cs="Times New Roman"/>
                 <w:color w:val="000000"/>
               </w:rPr>
               <w:t>Marissa Allen</w:t>
@@ -2786,41 +3463,41 @@
             <w:pPr>
               <w:spacing w:line="480" w:lineRule="auto"/>
               <w:rPr>
-                <w:rFonts w:ascii="Times New Roman" w:hAnsi="Times New Roman" w:cs="Times New Roman"/>
+                <w:rFonts w:ascii="Helvetica" w:hAnsi="Helvetica" w:cs="Times New Roman"/>
                 <w:color w:val="000000"/>
               </w:rPr>
             </w:pPr>
             <w:r>
               <w:rPr>
-                <w:rFonts w:ascii="Times New Roman" w:hAnsi="Times New Roman" w:cs="Times New Roman"/>
+                <w:rFonts w:ascii="Helvetica" w:hAnsi="Helvetica" w:cs="Times New Roman"/>
                 <w:color w:val="353535"/>
               </w:rPr>
               <w:t>A</w:t>
             </w:r>
             <w:r>
               <w:rPr>
-                <w:rFonts w:ascii="Times New Roman" w:hAnsi="Times New Roman" w:cs="Times New Roman"/>
+                <w:rFonts w:ascii="Helvetica" w:hAnsi="Helvetica" w:cs="Times New Roman"/>
                 <w:color w:val="353535"/>
               </w:rPr>
               <w:t xml:space="preserve">dded the </w:t>
             </w:r>
             <w:r>
               <w:rPr>
-                <w:rFonts w:ascii="Times New Roman" w:hAnsi="Times New Roman" w:cs="Times New Roman"/>
+                <w:rFonts w:ascii="Helvetica" w:hAnsi="Helvetica" w:cs="Times New Roman"/>
                 <w:color w:val="353535"/>
               </w:rPr>
               <w:t xml:space="preserve">Recognizer </w:t>
             </w:r>
             <w:r>
               <w:rPr>
-                <w:rFonts w:ascii="Times New Roman" w:hAnsi="Times New Roman" w:cs="Times New Roman"/>
+                <w:rFonts w:ascii="Helvetica" w:hAnsi="Helvetica" w:cs="Times New Roman"/>
                 <w:color w:val="353535"/>
               </w:rPr>
               <w:t>section</w:t>
             </w:r>
             <w:r>
               <w:rPr>
-                <w:rFonts w:ascii="Times New Roman" w:hAnsi="Times New Roman" w:cs="Times New Roman"/>
+                <w:rFonts w:ascii="Helvetica" w:hAnsi="Helvetica" w:cs="Times New Roman"/>
                 <w:color w:val="353535"/>
               </w:rPr>
               <w:t xml:space="preserve"> of the compiler.</w:t>
@@ -2840,13 +3517,13 @@
             <w:pPr>
               <w:spacing w:line="480" w:lineRule="auto"/>
               <w:rPr>
-                <w:rFonts w:ascii="Times New Roman" w:hAnsi="Times New Roman" w:cs="Times New Roman"/>
+                <w:rFonts w:ascii="Helvetica" w:hAnsi="Helvetica" w:cs="Times New Roman"/>
                 <w:color w:val="000000"/>
               </w:rPr>
             </w:pPr>
             <w:r>
               <w:rPr>
-                <w:rFonts w:ascii="Times New Roman" w:hAnsi="Times New Roman" w:cs="Times New Roman"/>
+                <w:rFonts w:ascii="Helvetica" w:hAnsi="Helvetica" w:cs="Times New Roman"/>
                 <w:color w:val="000000"/>
               </w:rPr>
               <w:t>03/9/2019</w:t>
@@ -2861,20 +3538,20 @@
             <w:pPr>
               <w:spacing w:line="480" w:lineRule="auto"/>
               <w:rPr>
-                <w:rFonts w:ascii="Times New Roman" w:hAnsi="Times New Roman" w:cs="Times New Roman"/>
+                <w:rFonts w:ascii="Helvetica" w:hAnsi="Helvetica" w:cs="Times New Roman"/>
                 <w:color w:val="000000"/>
               </w:rPr>
             </w:pPr>
             <w:r>
               <w:rPr>
-                <w:rFonts w:ascii="Times New Roman" w:hAnsi="Times New Roman" w:cs="Times New Roman"/>
+                <w:rFonts w:ascii="Helvetica" w:hAnsi="Helvetica" w:cs="Times New Roman"/>
                 <w:color w:val="000000"/>
               </w:rPr>
               <w:t>Marissa Alle</w:t>
             </w:r>
             <w:r>
               <w:rPr>
-                <w:rFonts w:ascii="Times New Roman" w:hAnsi="Times New Roman" w:cs="Times New Roman"/>
+                <w:rFonts w:ascii="Helvetica" w:hAnsi="Helvetica" w:cs="Times New Roman"/>
                 <w:color w:val="000000"/>
               </w:rPr>
               <w:t>n</w:t>
@@ -2889,44 +3566,16 @@
             <w:pPr>
               <w:spacing w:line="480" w:lineRule="auto"/>
               <w:rPr>
-                <w:rFonts w:ascii="Times New Roman" w:hAnsi="Times New Roman" w:cs="Times New Roman"/>
+                <w:rFonts w:ascii="Helvetica" w:hAnsi="Helvetica" w:cs="Times New Roman"/>
                 <w:color w:val="353535"/>
               </w:rPr>
             </w:pPr>
             <w:r>
               <w:rPr>
-                <w:rFonts w:ascii="Times New Roman" w:hAnsi="Times New Roman" w:cs="Times New Roman"/>
+                <w:rFonts w:ascii="Helvetica" w:hAnsi="Helvetica" w:cs="Times New Roman"/>
                 <w:color w:val="353535"/>
               </w:rPr>
-              <w:t>A</w:t>
-            </w:r>
-            <w:r>
-              <w:rPr>
-                <w:rFonts w:ascii="Times New Roman" w:hAnsi="Times New Roman" w:cs="Times New Roman"/>
-                <w:color w:val="353535"/>
-              </w:rPr>
-              <w:t xml:space="preserve">dded the </w:t>
-            </w:r>
-            <w:r>
-              <w:rPr>
-                <w:rFonts w:ascii="Times New Roman" w:hAnsi="Times New Roman" w:cs="Times New Roman"/>
-                <w:color w:val="353535"/>
-              </w:rPr>
-              <w:t>Symbol Table</w:t>
-            </w:r>
-            <w:r>
-              <w:rPr>
-                <w:rFonts w:ascii="Times New Roman" w:hAnsi="Times New Roman" w:cs="Times New Roman"/>
-                <w:color w:val="353535"/>
-              </w:rPr>
-              <w:t xml:space="preserve"> section</w:t>
-            </w:r>
-            <w:r>
-              <w:rPr>
-                <w:rFonts w:ascii="Times New Roman" w:hAnsi="Times New Roman" w:cs="Times New Roman"/>
-                <w:color w:val="353535"/>
-              </w:rPr>
-              <w:t xml:space="preserve"> of the compiler.</w:t>
+              <w:t>Added the Symbol Table section of the compiler.</w:t>
             </w:r>
           </w:p>
         </w:tc>
@@ -2943,13 +3592,13 @@
             <w:pPr>
               <w:spacing w:line="480" w:lineRule="auto"/>
               <w:rPr>
-                <w:rFonts w:ascii="Times New Roman" w:hAnsi="Times New Roman" w:cs="Times New Roman"/>
+                <w:rFonts w:ascii="Helvetica" w:hAnsi="Helvetica" w:cs="Times New Roman"/>
                 <w:color w:val="000000"/>
               </w:rPr>
             </w:pPr>
             <w:r>
               <w:rPr>
-                <w:rFonts w:ascii="Times New Roman" w:hAnsi="Times New Roman" w:cs="Times New Roman"/>
+                <w:rFonts w:ascii="Helvetica" w:hAnsi="Helvetica" w:cs="Times New Roman"/>
                 <w:color w:val="000000"/>
               </w:rPr>
               <w:t>03/14/2019</w:t>
@@ -2964,13 +3613,13 @@
             <w:pPr>
               <w:spacing w:line="480" w:lineRule="auto"/>
               <w:rPr>
-                <w:rFonts w:ascii="Times New Roman" w:hAnsi="Times New Roman" w:cs="Times New Roman"/>
+                <w:rFonts w:ascii="Helvetica" w:hAnsi="Helvetica" w:cs="Times New Roman"/>
                 <w:color w:val="000000"/>
               </w:rPr>
             </w:pPr>
             <w:r>
               <w:rPr>
-                <w:rFonts w:ascii="Times New Roman" w:hAnsi="Times New Roman" w:cs="Times New Roman"/>
+                <w:rFonts w:ascii="Helvetica" w:hAnsi="Helvetica" w:cs="Times New Roman"/>
                 <w:color w:val="000000"/>
               </w:rPr>
               <w:t>Marissa Allen</w:t>
@@ -2985,13 +3634,13 @@
             <w:pPr>
               <w:spacing w:line="480" w:lineRule="auto"/>
               <w:rPr>
-                <w:rFonts w:ascii="Times New Roman" w:hAnsi="Times New Roman" w:cs="Times New Roman"/>
+                <w:rFonts w:ascii="Helvetica" w:hAnsi="Helvetica" w:cs="Times New Roman"/>
                 <w:color w:val="353535"/>
               </w:rPr>
             </w:pPr>
             <w:r>
               <w:rPr>
-                <w:rFonts w:ascii="Times New Roman" w:hAnsi="Times New Roman" w:cs="Times New Roman"/>
+                <w:rFonts w:ascii="Helvetica" w:hAnsi="Helvetica" w:cs="Times New Roman"/>
                 <w:color w:val="353535"/>
               </w:rPr>
               <w:t>Added the CompilerMain section of the compiler.</w:t>
@@ -2999,6 +3648,88 @@
           </w:p>
         </w:tc>
       </w:tr>
+      <w:tr>
+        <w:trPr>
+          <w:trHeight w:val="584"/>
+        </w:trPr>
+        <w:tc>
+          <w:tcPr>
+            <w:tcW w:w="3135" w:type="dxa"/>
+          </w:tcPr>
+          <w:p>
+            <w:pPr>
+              <w:spacing w:line="480" w:lineRule="auto"/>
+              <w:rPr>
+                <w:rFonts w:ascii="Helvetica" w:hAnsi="Helvetica" w:cs="Times New Roman"/>
+                <w:color w:val="000000"/>
+              </w:rPr>
+            </w:pPr>
+            <w:r>
+              <w:rPr>
+                <w:rFonts w:ascii="Helvetica" w:hAnsi="Helvetica" w:cs="Times New Roman"/>
+                <w:color w:val="000000"/>
+              </w:rPr>
+              <w:t>03/17/2019</w:t>
+            </w:r>
+          </w:p>
+        </w:tc>
+        <w:tc>
+          <w:tcPr>
+            <w:tcW w:w="3136" w:type="dxa"/>
+          </w:tcPr>
+          <w:p>
+            <w:pPr>
+              <w:spacing w:line="480" w:lineRule="auto"/>
+              <w:rPr>
+                <w:rFonts w:ascii="Helvetica" w:hAnsi="Helvetica" w:cs="Times New Roman"/>
+                <w:color w:val="000000"/>
+              </w:rPr>
+            </w:pPr>
+            <w:r>
+              <w:rPr>
+                <w:rFonts w:ascii="Helvetica" w:hAnsi="Helvetica" w:cs="Times New Roman"/>
+                <w:color w:val="000000"/>
+              </w:rPr>
+              <w:t>Marissa Allen</w:t>
+            </w:r>
+          </w:p>
+        </w:tc>
+        <w:tc>
+          <w:tcPr>
+            <w:tcW w:w="3136" w:type="dxa"/>
+          </w:tcPr>
+          <w:p>
+            <w:pPr>
+              <w:spacing w:line="480" w:lineRule="auto"/>
+              <w:rPr>
+                <w:rFonts w:ascii="Helvetica" w:hAnsi="Helvetica" w:cs="Times New Roman"/>
+                <w:color w:val="353535"/>
+              </w:rPr>
+            </w:pPr>
+            <w:r>
+              <w:rPr>
+                <w:rFonts w:ascii="Helvetica" w:hAnsi="Helvetica" w:cs="Times New Roman"/>
+                <w:color w:val="353535"/>
+              </w:rPr>
+              <w:t xml:space="preserve">Added the Parser </w:t>
+            </w:r>
+            <w:r>
+              <w:rPr>
+                <w:rFonts w:ascii="Helvetica" w:hAnsi="Helvetica" w:cs="Times New Roman"/>
+                <w:color w:val="353535"/>
+              </w:rPr>
+              <w:t xml:space="preserve">and Syntax Tree </w:t>
+            </w:r>
+            <w:r>
+              <w:rPr>
+                <w:rFonts w:ascii="Helvetica" w:hAnsi="Helvetica" w:cs="Times New Roman"/>
+                <w:color w:val="353535"/>
+              </w:rPr>
+              <w:t>section of the compiler</w:t>
+            </w:r>
+          </w:p>
+        </w:tc>
+      </w:tr>
     </w:tbl>
     <w:p>
       <w:pPr>
@@ -3119,6 +3850,7 @@
         <w:rPr>
           <w:rFonts w:ascii="Helvetica" w:hAnsi="Helvetica"/>
         </w:rPr>
+        <w:lastRenderedPageBreak/>
         <w:t>procedure</w:t>
       </w:r>
     </w:p>
@@ -3132,7 +3864,6 @@
         <w:rPr>
           <w:rFonts w:ascii="Helvetica" w:hAnsi="Helvetica"/>
         </w:rPr>
-        <w:lastRenderedPageBreak/>
         <w:t>begin</w:t>
       </w:r>
     </w:p>

</xml_diff>

<commit_message>
Updated the SDD.docx for the Syntax Tree iteration.
</commit_message>
<xml_diff>
--- a/SDD/SDD.docx
+++ b/SDD/SDD.docx
@@ -17,6 +17,7 @@
           <w:color w:val="000000"/>
         </w:rPr>
       </w:pPr>
+      <w:proofErr w:type="spellStart"/>
       <w:r>
         <w:rPr>
           <w:rFonts w:ascii="Helvetica" w:hAnsi="Helvetica" w:cs="Times New Roman"/>
@@ -31,6 +32,7 @@
         </w:rPr>
         <w:t>Compiler</w:t>
       </w:r>
+      <w:proofErr w:type="spellEnd"/>
     </w:p>
     <w:p>
       <w:pPr>
@@ -101,8 +103,17 @@
           <w:rFonts w:ascii="Helvetica" w:hAnsi="Helvetica" w:cs="Times New Roman"/>
           <w:color w:val="000000"/>
         </w:rPr>
-        <w:t>The AllenCompiler</w:t>
-      </w:r>
+        <w:t xml:space="preserve">The </w:t>
+      </w:r>
+      <w:proofErr w:type="spellStart"/>
+      <w:r>
+        <w:rPr>
+          <w:rFonts w:ascii="Helvetica" w:hAnsi="Helvetica" w:cs="Times New Roman"/>
+          <w:color w:val="000000"/>
+        </w:rPr>
+        <w:t>AllenCompiler</w:t>
+      </w:r>
+      <w:proofErr w:type="spellEnd"/>
       <w:r>
         <w:rPr>
           <w:rFonts w:ascii="Helvetica" w:hAnsi="Helvetica" w:cs="Times New Roman"/>
@@ -166,12 +177,21 @@
         </w:rPr>
         <w:t xml:space="preserve"> </w:t>
       </w:r>
-      <w:r>
-        <w:rPr>
-          <w:rFonts w:ascii="Helvetica" w:hAnsi="Helvetica" w:cs="Times New Roman"/>
-          <w:color w:val="000000"/>
-        </w:rPr>
-        <w:t xml:space="preserve">jflex </w:t>
+      <w:proofErr w:type="spellStart"/>
+      <w:r>
+        <w:rPr>
+          <w:rFonts w:ascii="Helvetica" w:hAnsi="Helvetica" w:cs="Times New Roman"/>
+          <w:color w:val="000000"/>
+        </w:rPr>
+        <w:t>jflex</w:t>
+      </w:r>
+      <w:proofErr w:type="spellEnd"/>
+      <w:r>
+        <w:rPr>
+          <w:rFonts w:ascii="Helvetica" w:hAnsi="Helvetica" w:cs="Times New Roman"/>
+          <w:color w:val="000000"/>
+        </w:rPr>
+        <w:t xml:space="preserve"> </w:t>
       </w:r>
       <w:r>
         <w:rPr>
@@ -391,7 +411,23 @@
           <w:rFonts w:ascii="Helvetica" w:hAnsi="Helvetica" w:cs="Times New Roman"/>
           <w:color w:val="000000"/>
         </w:rPr>
-        <w:t>the current lookahead token to the token type</w:t>
+        <w:t xml:space="preserve">the current </w:t>
+      </w:r>
+      <w:proofErr w:type="spellStart"/>
+      <w:r>
+        <w:rPr>
+          <w:rFonts w:ascii="Helvetica" w:hAnsi="Helvetica" w:cs="Times New Roman"/>
+          <w:color w:val="000000"/>
+        </w:rPr>
+        <w:t>lookahead</w:t>
+      </w:r>
+      <w:proofErr w:type="spellEnd"/>
+      <w:r>
+        <w:rPr>
+          <w:rFonts w:ascii="Helvetica" w:hAnsi="Helvetica" w:cs="Times New Roman"/>
+          <w:color w:val="000000"/>
+        </w:rPr>
+        <w:t xml:space="preserve"> token to the token type</w:t>
       </w:r>
       <w:r>
         <w:rPr>
@@ -471,7 +507,21 @@
           <w:rFonts w:ascii="Helvetica" w:hAnsi="Helvetica" w:cs="Times New Roman"/>
           <w:color w:val="000000"/>
         </w:rPr>
-        <w:t xml:space="preserve"> interacts with the recognizer in order to help differentiate between the different program, variable, function, or </w:t>
+        <w:t xml:space="preserve"> interacts with the recognizer</w:t>
+      </w:r>
+      <w:r>
+        <w:rPr>
+          <w:rFonts w:ascii="Helvetica" w:hAnsi="Helvetica" w:cs="Times New Roman"/>
+          <w:color w:val="000000"/>
+        </w:rPr>
+        <w:t xml:space="preserve"> and parser</w:t>
+      </w:r>
+      <w:r>
+        <w:rPr>
+          <w:rFonts w:ascii="Helvetica" w:hAnsi="Helvetica" w:cs="Times New Roman"/>
+          <w:color w:val="000000"/>
+        </w:rPr>
+        <w:t xml:space="preserve"> in order to help differentiate between the different program, variable, function, or </w:t>
       </w:r>
       <w:r>
         <w:rPr>
@@ -516,8 +566,17 @@
           <w:rFonts w:ascii="Helvetica" w:hAnsi="Helvetica" w:cs="Times New Roman"/>
           <w:color w:val="000000"/>
         </w:rPr>
-        <w:t>The CompilerMain</w:t>
-      </w:r>
+        <w:t xml:space="preserve">The </w:t>
+      </w:r>
+      <w:proofErr w:type="spellStart"/>
+      <w:r>
+        <w:rPr>
+          <w:rFonts w:ascii="Helvetica" w:hAnsi="Helvetica" w:cs="Times New Roman"/>
+          <w:color w:val="000000"/>
+        </w:rPr>
+        <w:t>CompilerMain</w:t>
+      </w:r>
+      <w:proofErr w:type="spellEnd"/>
       <w:r>
         <w:rPr>
           <w:rFonts w:ascii="Helvetica" w:hAnsi="Helvetica" w:cs="Times New Roman"/>
@@ -560,6 +619,7 @@
         </w:rPr>
         <w:t xml:space="preserve"> through its constructor. </w:t>
       </w:r>
+      <w:proofErr w:type="gramStart"/>
       <w:r>
         <w:rPr>
           <w:rFonts w:ascii="Helvetica" w:hAnsi="Helvetica" w:cs="Times New Roman"/>
@@ -572,7 +632,15 @@
           <w:rFonts w:ascii="Helvetica" w:hAnsi="Helvetica" w:cs="Times New Roman"/>
           <w:color w:val="000000"/>
         </w:rPr>
-        <w:t xml:space="preserve"> the symbol table is constructed</w:t>
+        <w:t xml:space="preserve"> the</w:t>
+      </w:r>
+      <w:proofErr w:type="gramEnd"/>
+      <w:r>
+        <w:rPr>
+          <w:rFonts w:ascii="Helvetica" w:hAnsi="Helvetica" w:cs="Times New Roman"/>
+          <w:color w:val="000000"/>
+        </w:rPr>
+        <w:t xml:space="preserve"> symbol table is constructed</w:t>
       </w:r>
       <w:r>
         <w:rPr>
@@ -608,7 +676,32 @@
           <w:rFonts w:ascii="Helvetica" w:hAnsi="Helvetica" w:cs="Times New Roman"/>
           <w:color w:val="000000"/>
         </w:rPr>
-        <w:t xml:space="preserve">A formatted toString() of the symbol table is </w:t>
+        <w:t xml:space="preserve">A formatted </w:t>
+      </w:r>
+      <w:proofErr w:type="spellStart"/>
+      <w:proofErr w:type="gramStart"/>
+      <w:r>
+        <w:rPr>
+          <w:rFonts w:ascii="Helvetica" w:hAnsi="Helvetica" w:cs="Times New Roman"/>
+          <w:color w:val="000000"/>
+        </w:rPr>
+        <w:t>toString</w:t>
+      </w:r>
+      <w:proofErr w:type="spellEnd"/>
+      <w:r>
+        <w:rPr>
+          <w:rFonts w:ascii="Helvetica" w:hAnsi="Helvetica" w:cs="Times New Roman"/>
+          <w:color w:val="000000"/>
+        </w:rPr>
+        <w:t>(</w:t>
+      </w:r>
+      <w:proofErr w:type="gramEnd"/>
+      <w:r>
+        <w:rPr>
+          <w:rFonts w:ascii="Helvetica" w:hAnsi="Helvetica" w:cs="Times New Roman"/>
+          <w:color w:val="000000"/>
+        </w:rPr>
+        <w:t xml:space="preserve">) of the symbol table is </w:t>
       </w:r>
       <w:r>
         <w:rPr>
@@ -628,15 +721,298 @@
     <w:p>
       <w:pPr>
         <w:spacing w:line="480" w:lineRule="auto"/>
-        <w:rPr>
-          <w:rFonts w:ascii="Helvetica" w:hAnsi="Helvetica" w:cs="Times New Roman"/>
-          <w:color w:val="000000"/>
-        </w:rPr>
-      </w:pPr>
+        <w:ind w:firstLine="720"/>
+        <w:rPr>
+          <w:rFonts w:ascii="Helvetica" w:hAnsi="Helvetica" w:cs="Times New Roman"/>
+          <w:color w:val="000000"/>
+        </w:rPr>
+      </w:pPr>
+      <w:r>
+        <w:rPr>
+          <w:rFonts w:ascii="Helvetica" w:hAnsi="Helvetica" w:cs="Times New Roman"/>
+          <w:color w:val="000000"/>
+        </w:rPr>
+        <w:t>The parser</w:t>
+      </w:r>
+      <w:r>
+        <w:rPr>
+          <w:rFonts w:ascii="Helvetica" w:hAnsi="Helvetica" w:cs="Times New Roman"/>
+          <w:color w:val="000000"/>
+        </w:rPr>
+        <w:t xml:space="preserve"> </w:t>
+      </w:r>
+      <w:r>
+        <w:rPr>
+          <w:rFonts w:ascii="Helvetica" w:hAnsi="Helvetica" w:cs="Times New Roman"/>
+          <w:color w:val="000000"/>
+        </w:rPr>
+        <w:t>construct</w:t>
+      </w:r>
+      <w:r>
+        <w:rPr>
+          <w:rFonts w:ascii="Helvetica" w:hAnsi="Helvetica" w:cs="Times New Roman"/>
+          <w:color w:val="000000"/>
+        </w:rPr>
+        <w:t>s</w:t>
+      </w:r>
+      <w:r>
+        <w:rPr>
+          <w:rFonts w:ascii="Helvetica" w:hAnsi="Helvetica" w:cs="Times New Roman"/>
+          <w:color w:val="000000"/>
+        </w:rPr>
+        <w:t xml:space="preserve"> a </w:t>
+      </w:r>
+      <w:r>
+        <w:rPr>
+          <w:rFonts w:ascii="Helvetica" w:hAnsi="Helvetica" w:cs="Times New Roman"/>
+          <w:color w:val="000000"/>
+        </w:rPr>
+        <w:t>syntax</w:t>
+      </w:r>
+      <w:r>
+        <w:rPr>
+          <w:rFonts w:ascii="Helvetica" w:hAnsi="Helvetica" w:cs="Times New Roman"/>
+          <w:color w:val="000000"/>
+        </w:rPr>
+        <w:t xml:space="preserve"> tree for the</w:t>
+      </w:r>
+      <w:r>
+        <w:rPr>
+          <w:rFonts w:ascii="Helvetica" w:hAnsi="Helvetica" w:cs="Times New Roman"/>
+          <w:color w:val="000000"/>
+        </w:rPr>
+        <w:t xml:space="preserve"> input sequence of tokens</w:t>
+      </w:r>
+      <w:r>
+        <w:rPr>
+          <w:rFonts w:ascii="Helvetica" w:hAnsi="Helvetica" w:cs="Times New Roman"/>
+          <w:color w:val="000000"/>
+        </w:rPr>
+        <w:t xml:space="preserve"> from the scanner</w:t>
+      </w:r>
+      <w:r>
+        <w:rPr>
+          <w:rFonts w:ascii="Helvetica" w:hAnsi="Helvetica" w:cs="Times New Roman"/>
+          <w:color w:val="000000"/>
+        </w:rPr>
+        <w:t>.</w:t>
+      </w:r>
+      <w:r>
+        <w:rPr>
+          <w:rFonts w:ascii="Helvetica" w:hAnsi="Helvetica" w:cs="Times New Roman"/>
+          <w:color w:val="000000"/>
+        </w:rPr>
+        <w:t xml:space="preserve"> </w:t>
+      </w:r>
+      <w:r>
+        <w:rPr>
+          <w:rFonts w:ascii="Helvetica" w:hAnsi="Helvetica" w:cs="Times New Roman"/>
+          <w:color w:val="000000"/>
+        </w:rPr>
+        <w:t xml:space="preserve">The parser </w:t>
+      </w:r>
+      <w:r>
+        <w:rPr>
+          <w:rFonts w:ascii="Helvetica" w:hAnsi="Helvetica" w:cs="Times New Roman"/>
+          <w:color w:val="000000"/>
+        </w:rPr>
+        <w:t>checks to see if the string of token names can be gene</w:t>
+      </w:r>
+      <w:r>
+        <w:rPr>
+          <w:rFonts w:ascii="Helvetica" w:hAnsi="Helvetica" w:cs="Times New Roman"/>
+          <w:color w:val="000000"/>
+        </w:rPr>
+        <w:t xml:space="preserve">rated by the micro pascal </w:t>
+      </w:r>
+      <w:proofErr w:type="gramStart"/>
+      <w:r>
+        <w:rPr>
+          <w:rFonts w:ascii="Helvetica" w:hAnsi="Helvetica" w:cs="Times New Roman"/>
+          <w:color w:val="000000"/>
+        </w:rPr>
+        <w:t>gramma</w:t>
+      </w:r>
+      <w:r>
+        <w:rPr>
+          <w:rFonts w:ascii="Helvetica" w:hAnsi="Helvetica" w:cs="Times New Roman"/>
+          <w:color w:val="000000"/>
+        </w:rPr>
+        <w:t>r, and</w:t>
+      </w:r>
+      <w:proofErr w:type="gramEnd"/>
+      <w:r>
+        <w:rPr>
+          <w:rFonts w:ascii="Helvetica" w:hAnsi="Helvetica" w:cs="Times New Roman"/>
+          <w:color w:val="000000"/>
+        </w:rPr>
+        <w:t xml:space="preserve"> constructs a syntax tree if it is a pascal program.</w:t>
+      </w:r>
+      <w:r>
+        <w:rPr>
+          <w:rFonts w:ascii="Helvetica" w:hAnsi="Helvetica" w:cs="Times New Roman"/>
+          <w:color w:val="000000"/>
+        </w:rPr>
+        <w:t xml:space="preserve"> A syntax tree is</w:t>
+      </w:r>
+      <w:r>
+        <w:rPr>
+          <w:rFonts w:ascii="Helvetica" w:hAnsi="Helvetica" w:cs="Times New Roman"/>
+          <w:color w:val="000000"/>
+        </w:rPr>
+        <w:t xml:space="preserve"> then</w:t>
+      </w:r>
+      <w:r>
+        <w:rPr>
+          <w:rFonts w:ascii="Helvetica" w:hAnsi="Helvetica" w:cs="Times New Roman"/>
+          <w:color w:val="000000"/>
+        </w:rPr>
+        <w:t xml:space="preserve"> built for the program method in the middle of the recursive decent.</w:t>
+      </w:r>
+      <w:r>
+        <w:rPr>
+          <w:rFonts w:ascii="Helvetica" w:hAnsi="Helvetica" w:cs="Times New Roman"/>
+          <w:color w:val="000000"/>
+        </w:rPr>
+        <w:t xml:space="preserve"> </w:t>
+      </w:r>
     </w:p>
     <w:p>
       <w:pPr>
         <w:spacing w:line="480" w:lineRule="auto"/>
+        <w:ind w:firstLine="720"/>
+        <w:rPr>
+          <w:rFonts w:ascii="Helvetica" w:hAnsi="Helvetica" w:cs="Times New Roman"/>
+          <w:color w:val="000000"/>
+        </w:rPr>
+      </w:pPr>
+      <w:r>
+        <w:rPr>
+          <w:rFonts w:ascii="Helvetica" w:hAnsi="Helvetica" w:cs="Times New Roman"/>
+          <w:color w:val="000000"/>
+        </w:rPr>
+        <w:t xml:space="preserve">The syntax tree </w:t>
+      </w:r>
+      <w:r>
+        <w:rPr>
+          <w:rFonts w:ascii="Helvetica" w:hAnsi="Helvetica" w:cs="Times New Roman"/>
+          <w:color w:val="000000"/>
+        </w:rPr>
+        <w:t>is</w:t>
+      </w:r>
+      <w:r>
+        <w:rPr>
+          <w:rFonts w:ascii="Helvetica" w:hAnsi="Helvetica" w:cs="Times New Roman"/>
+          <w:color w:val="000000"/>
+        </w:rPr>
+        <w:t xml:space="preserve"> </w:t>
+      </w:r>
+      <w:r>
+        <w:rPr>
+          <w:rFonts w:ascii="Helvetica" w:hAnsi="Helvetica" w:cs="Times New Roman"/>
+          <w:color w:val="000000"/>
+        </w:rPr>
+        <w:t xml:space="preserve">used </w:t>
+      </w:r>
+      <w:r>
+        <w:rPr>
+          <w:rFonts w:ascii="Helvetica" w:hAnsi="Helvetica" w:cs="Times New Roman"/>
+          <w:color w:val="000000"/>
+        </w:rPr>
+        <w:t>to represent a program in this</w:t>
+      </w:r>
+      <w:r>
+        <w:rPr>
+          <w:rFonts w:ascii="Helvetica" w:hAnsi="Helvetica" w:cs="Times New Roman"/>
+          <w:color w:val="000000"/>
+        </w:rPr>
+        <w:t xml:space="preserve"> tree structure.</w:t>
+      </w:r>
+      <w:r>
+        <w:rPr>
+          <w:rFonts w:ascii="Helvetica" w:hAnsi="Helvetica" w:cs="Times New Roman"/>
+          <w:color w:val="000000"/>
+        </w:rPr>
+        <w:t xml:space="preserve"> </w:t>
+      </w:r>
+      <w:r>
+        <w:rPr>
+          <w:rFonts w:ascii="Helvetica" w:hAnsi="Helvetica" w:cs="Times New Roman"/>
+          <w:color w:val="000000"/>
+        </w:rPr>
+        <w:t xml:space="preserve">The syntax tree is built by using the </w:t>
+      </w:r>
+      <w:r>
+        <w:rPr>
+          <w:rFonts w:ascii="Helvetica" w:hAnsi="Helvetica" w:cs="Times New Roman"/>
+          <w:color w:val="000000"/>
+        </w:rPr>
+        <w:t>non-terminal symbols in the micro pascal grammar in the Parser class</w:t>
+      </w:r>
+      <w:r>
+        <w:rPr>
+          <w:rFonts w:ascii="Helvetica" w:hAnsi="Helvetica" w:cs="Times New Roman"/>
+          <w:color w:val="000000"/>
+        </w:rPr>
+        <w:t xml:space="preserve"> </w:t>
+      </w:r>
+      <w:r>
+        <w:rPr>
+          <w:rFonts w:ascii="Helvetica" w:hAnsi="Helvetica" w:cs="Times New Roman"/>
+          <w:color w:val="000000"/>
+        </w:rPr>
+        <w:t xml:space="preserve">and nodes from the classes in the </w:t>
+      </w:r>
+      <w:proofErr w:type="spellStart"/>
+      <w:r>
+        <w:rPr>
+          <w:rFonts w:ascii="Helvetica" w:hAnsi="Helvetica" w:cs="Times New Roman"/>
+          <w:color w:val="000000"/>
+        </w:rPr>
+        <w:t>syntaxtree</w:t>
+      </w:r>
+      <w:proofErr w:type="spellEnd"/>
+      <w:r>
+        <w:rPr>
+          <w:rFonts w:ascii="Helvetica" w:hAnsi="Helvetica" w:cs="Times New Roman"/>
+          <w:color w:val="000000"/>
+        </w:rPr>
+        <w:t xml:space="preserve"> package.</w:t>
+      </w:r>
+      <w:r>
+        <w:rPr>
+          <w:rFonts w:ascii="Helvetica" w:hAnsi="Helvetica" w:cs="Times New Roman"/>
+          <w:color w:val="000000"/>
+        </w:rPr>
+        <w:t xml:space="preserve"> When the pascal program is parsed</w:t>
+      </w:r>
+      <w:r>
+        <w:rPr>
+          <w:rFonts w:ascii="Helvetica" w:hAnsi="Helvetica" w:cs="Times New Roman"/>
+          <w:color w:val="000000"/>
+        </w:rPr>
+        <w:t xml:space="preserve"> in the parser class</w:t>
+      </w:r>
+      <w:r>
+        <w:rPr>
+          <w:rFonts w:ascii="Helvetica" w:hAnsi="Helvetica" w:cs="Times New Roman"/>
+          <w:color w:val="000000"/>
+        </w:rPr>
+        <w:t>, nodes from the syntax tree classes are created and added to the syntax tree.</w:t>
+      </w:r>
+    </w:p>
+    <w:p>
+      <w:pPr>
+        <w:spacing w:line="480" w:lineRule="auto"/>
+        <w:rPr>
+          <w:rFonts w:ascii="Helvetica" w:hAnsi="Helvetica" w:cs="Times New Roman"/>
+          <w:color w:val="000000"/>
+        </w:rPr>
+      </w:pPr>
+    </w:p>
+    <w:p>
+      <w:pPr>
+        <w:spacing w:line="480" w:lineRule="auto"/>
         <w:rPr>
           <w:rFonts w:ascii="Helvetica" w:hAnsi="Helvetica" w:cs="Times New Roman"/>
           <w:b/>
@@ -644,6 +1020,7 @@
           <w:u w:val="single"/>
         </w:rPr>
       </w:pPr>
+      <w:proofErr w:type="spellStart"/>
       <w:r>
         <w:rPr>
           <w:rFonts w:ascii="Helvetica" w:hAnsi="Helvetica" w:cs="Times New Roman"/>
@@ -651,7 +1028,17 @@
           <w:color w:val="000000"/>
           <w:u w:val="single"/>
         </w:rPr>
-        <w:t>CompilerMain:</w:t>
+        <w:t>CompilerMain</w:t>
+      </w:r>
+      <w:proofErr w:type="spellEnd"/>
+      <w:r>
+        <w:rPr>
+          <w:rFonts w:ascii="Helvetica" w:hAnsi="Helvetica" w:cs="Times New Roman"/>
+          <w:b/>
+          <w:color w:val="000000"/>
+          <w:u w:val="single"/>
+        </w:rPr>
+        <w:t>:</w:t>
       </w:r>
     </w:p>
     <w:p>
@@ -694,7 +1081,23 @@
           <w:rFonts w:ascii="Helvetica" w:hAnsi="Helvetica" w:cs="Times New Roman"/>
           <w:color w:val="000000"/>
         </w:rPr>
-        <w:t>, namely the Recognizer and SymoblTable c</w:t>
+        <w:t xml:space="preserve">, namely the Recognizer and </w:t>
+      </w:r>
+      <w:proofErr w:type="spellStart"/>
+      <w:r>
+        <w:rPr>
+          <w:rFonts w:ascii="Helvetica" w:hAnsi="Helvetica" w:cs="Times New Roman"/>
+          <w:color w:val="000000"/>
+        </w:rPr>
+        <w:t>SymoblTable</w:t>
+      </w:r>
+      <w:proofErr w:type="spellEnd"/>
+      <w:r>
+        <w:rPr>
+          <w:rFonts w:ascii="Helvetica" w:hAnsi="Helvetica" w:cs="Times New Roman"/>
+          <w:color w:val="000000"/>
+        </w:rPr>
+        <w:t xml:space="preserve"> c</w:t>
       </w:r>
       <w:r>
         <w:rPr>
@@ -876,7 +1279,23 @@
           <w:rFonts w:ascii="Helvetica" w:hAnsi="Helvetica" w:cs="Times New Roman"/>
           <w:color w:val="000000"/>
         </w:rPr>
-        <w:t xml:space="preserve"> args </w:t>
+        <w:t xml:space="preserve"> </w:t>
+      </w:r>
+      <w:proofErr w:type="spellStart"/>
+      <w:r>
+        <w:rPr>
+          <w:rFonts w:ascii="Helvetica" w:hAnsi="Helvetica" w:cs="Times New Roman"/>
+          <w:color w:val="000000"/>
+        </w:rPr>
+        <w:t>args</w:t>
+      </w:r>
+      <w:proofErr w:type="spellEnd"/>
+      <w:r>
+        <w:rPr>
+          <w:rFonts w:ascii="Helvetica" w:hAnsi="Helvetica" w:cs="Times New Roman"/>
+          <w:color w:val="000000"/>
+        </w:rPr>
+        <w:t xml:space="preserve"> </w:t>
       </w:r>
       <w:r>
         <w:rPr>
@@ -1002,14 +1421,32 @@
           <w:rFonts w:ascii="Helvetica" w:hAnsi="Helvetica" w:cs="Times New Roman"/>
           <w:color w:val="000000"/>
         </w:rPr>
-        <w:t xml:space="preserve"> a toString</w:t>
-      </w:r>
-      <w:r>
-        <w:rPr>
-          <w:rFonts w:ascii="Helvetica" w:hAnsi="Helvetica" w:cs="Times New Roman"/>
-          <w:color w:val="000000"/>
-        </w:rPr>
-        <w:t>()</w:t>
+        <w:t xml:space="preserve"> a </w:t>
+      </w:r>
+      <w:proofErr w:type="spellStart"/>
+      <w:proofErr w:type="gramStart"/>
+      <w:r>
+        <w:rPr>
+          <w:rFonts w:ascii="Helvetica" w:hAnsi="Helvetica" w:cs="Times New Roman"/>
+          <w:color w:val="000000"/>
+        </w:rPr>
+        <w:t>toString</w:t>
+      </w:r>
+      <w:proofErr w:type="spellEnd"/>
+      <w:r>
+        <w:rPr>
+          <w:rFonts w:ascii="Helvetica" w:hAnsi="Helvetica" w:cs="Times New Roman"/>
+          <w:color w:val="000000"/>
+        </w:rPr>
+        <w:t>(</w:t>
+      </w:r>
+      <w:proofErr w:type="gramEnd"/>
+      <w:r>
+        <w:rPr>
+          <w:rFonts w:ascii="Helvetica" w:hAnsi="Helvetica" w:cs="Times New Roman"/>
+          <w:color w:val="000000"/>
+        </w:rPr>
+        <w:t>)</w:t>
       </w:r>
       <w:r>
         <w:rPr>
@@ -1215,15 +1652,7 @@
           <w:rFonts w:ascii="Helvetica" w:hAnsi="Helvetica" w:cs="Times New Roman"/>
           <w:color w:val="000000"/>
         </w:rPr>
-        <w:t xml:space="preserve"> characters that are not </w:t>
-      </w:r>
-      <w:r>
-        <w:rPr>
-          <w:rFonts w:ascii="Helvetica" w:hAnsi="Helvetica" w:cs="Times New Roman"/>
-          <w:color w:val="000000"/>
-        </w:rPr>
-        <w:lastRenderedPageBreak/>
-        <w:t>spaces</w:t>
+        <w:t xml:space="preserve"> characters that are not spaces</w:t>
       </w:r>
       <w:r>
         <w:rPr>
@@ -1349,7 +1778,23 @@
           <w:rFonts w:ascii="Helvetica" w:hAnsi="Helvetica" w:cs="Times New Roman"/>
           <w:color w:val="000000"/>
         </w:rPr>
-        <w:t xml:space="preserve"> If the scanner sees a space, newline characters, or tab, and it doesn’t have a lexeme yet it keeps going to find a lexeme and throws the whitespace character away.</w:t>
+        <w:t xml:space="preserve"> If the scanner sees a space, newline characters, or tab, and it doesn’t have a </w:t>
+      </w:r>
+      <w:proofErr w:type="gramStart"/>
+      <w:r>
+        <w:rPr>
+          <w:rFonts w:ascii="Helvetica" w:hAnsi="Helvetica" w:cs="Times New Roman"/>
+          <w:color w:val="000000"/>
+        </w:rPr>
+        <w:t>lexeme</w:t>
+      </w:r>
+      <w:proofErr w:type="gramEnd"/>
+      <w:r>
+        <w:rPr>
+          <w:rFonts w:ascii="Helvetica" w:hAnsi="Helvetica" w:cs="Times New Roman"/>
+          <w:color w:val="000000"/>
+        </w:rPr>
+        <w:t xml:space="preserve"> yet it keeps going to find a lexeme and throws the whitespace character away.</w:t>
       </w:r>
     </w:p>
     <w:p>
@@ -1368,12 +1813,37 @@
         </w:rPr>
         <w:t xml:space="preserve">This program contains four java files – Token, </w:t>
       </w:r>
-      <w:r>
-        <w:rPr>
-          <w:rFonts w:ascii="Helvetica" w:hAnsi="Helvetica" w:cs="Times New Roman"/>
-          <w:color w:val="000000"/>
-        </w:rPr>
-        <w:t xml:space="preserve">TokenType, ScannerTest, and </w:t>
+      <w:proofErr w:type="spellStart"/>
+      <w:r>
+        <w:rPr>
+          <w:rFonts w:ascii="Helvetica" w:hAnsi="Helvetica" w:cs="Times New Roman"/>
+          <w:color w:val="000000"/>
+        </w:rPr>
+        <w:t>TokenType</w:t>
+      </w:r>
+      <w:proofErr w:type="spellEnd"/>
+      <w:r>
+        <w:rPr>
+          <w:rFonts w:ascii="Helvetica" w:hAnsi="Helvetica" w:cs="Times New Roman"/>
+          <w:color w:val="000000"/>
+        </w:rPr>
+        <w:t xml:space="preserve">, </w:t>
+      </w:r>
+      <w:proofErr w:type="spellStart"/>
+      <w:r>
+        <w:rPr>
+          <w:rFonts w:ascii="Helvetica" w:hAnsi="Helvetica" w:cs="Times New Roman"/>
+          <w:color w:val="000000"/>
+        </w:rPr>
+        <w:t>ScannerTest</w:t>
+      </w:r>
+      <w:proofErr w:type="spellEnd"/>
+      <w:r>
+        <w:rPr>
+          <w:rFonts w:ascii="Helvetica" w:hAnsi="Helvetica" w:cs="Times New Roman"/>
+          <w:color w:val="000000"/>
+        </w:rPr>
+        <w:t xml:space="preserve">, and </w:t>
       </w:r>
       <w:r>
         <w:rPr>
@@ -1387,7 +1857,55 @@
           <w:rFonts w:ascii="Helvetica" w:hAnsi="Helvetica" w:cs="Times New Roman"/>
           <w:color w:val="000000"/>
         </w:rPr>
-        <w:t xml:space="preserve"> It also contains one jflex file called AllenScanner. The AllenScanner file contains the instructions on how each Token should be handled.</w:t>
+        <w:t xml:space="preserve"> It also contains one </w:t>
+      </w:r>
+      <w:proofErr w:type="spellStart"/>
+      <w:r>
+        <w:rPr>
+          <w:rFonts w:ascii="Helvetica" w:hAnsi="Helvetica" w:cs="Times New Roman"/>
+          <w:color w:val="000000"/>
+        </w:rPr>
+        <w:t>jflex</w:t>
+      </w:r>
+      <w:proofErr w:type="spellEnd"/>
+      <w:r>
+        <w:rPr>
+          <w:rFonts w:ascii="Helvetica" w:hAnsi="Helvetica" w:cs="Times New Roman"/>
+          <w:color w:val="000000"/>
+        </w:rPr>
+        <w:t xml:space="preserve"> file called </w:t>
+      </w:r>
+      <w:proofErr w:type="spellStart"/>
+      <w:r>
+        <w:rPr>
+          <w:rFonts w:ascii="Helvetica" w:hAnsi="Helvetica" w:cs="Times New Roman"/>
+          <w:color w:val="000000"/>
+        </w:rPr>
+        <w:t>AllenScanner</w:t>
+      </w:r>
+      <w:proofErr w:type="spellEnd"/>
+      <w:r>
+        <w:rPr>
+          <w:rFonts w:ascii="Helvetica" w:hAnsi="Helvetica" w:cs="Times New Roman"/>
+          <w:color w:val="000000"/>
+        </w:rPr>
+        <w:t xml:space="preserve">. The </w:t>
+      </w:r>
+      <w:proofErr w:type="spellStart"/>
+      <w:r>
+        <w:rPr>
+          <w:rFonts w:ascii="Helvetica" w:hAnsi="Helvetica" w:cs="Times New Roman"/>
+          <w:color w:val="000000"/>
+        </w:rPr>
+        <w:t>AllenScanner</w:t>
+      </w:r>
+      <w:proofErr w:type="spellEnd"/>
+      <w:r>
+        <w:rPr>
+          <w:rFonts w:ascii="Helvetica" w:hAnsi="Helvetica" w:cs="Times New Roman"/>
+          <w:color w:val="000000"/>
+        </w:rPr>
+        <w:t xml:space="preserve"> file contains the instructions on how each Token should be handled.</w:t>
       </w:r>
       <w:r>
         <w:rPr>
@@ -1443,7 +1961,23 @@
           <w:rFonts w:ascii="Helvetica" w:hAnsi="Helvetica" w:cs="Times New Roman"/>
           <w:color w:val="000000"/>
         </w:rPr>
-        <w:t>nput stream, and the token type. The TokenType class consists of all of the different t</w:t>
+        <w:t xml:space="preserve">nput stream, and the token type. The </w:t>
+      </w:r>
+      <w:proofErr w:type="spellStart"/>
+      <w:r>
+        <w:rPr>
+          <w:rFonts w:ascii="Helvetica" w:hAnsi="Helvetica" w:cs="Times New Roman"/>
+          <w:color w:val="000000"/>
+        </w:rPr>
+        <w:t>TokenType</w:t>
+      </w:r>
+      <w:proofErr w:type="spellEnd"/>
+      <w:r>
+        <w:rPr>
+          <w:rFonts w:ascii="Helvetica" w:hAnsi="Helvetica" w:cs="Times New Roman"/>
+          <w:color w:val="000000"/>
+        </w:rPr>
+        <w:t xml:space="preserve"> class consists of all of the different t</w:t>
       </w:r>
       <w:r>
         <w:rPr>
@@ -1485,8 +2019,17 @@
           <w:rFonts w:ascii="Helvetica" w:hAnsi="Helvetica" w:cs="Times New Roman"/>
           <w:color w:val="000000"/>
         </w:rPr>
-        <w:t xml:space="preserve"> ScannerTest</w:t>
-      </w:r>
+        <w:t xml:space="preserve"> </w:t>
+      </w:r>
+      <w:proofErr w:type="spellStart"/>
+      <w:r>
+        <w:rPr>
+          <w:rFonts w:ascii="Helvetica" w:hAnsi="Helvetica" w:cs="Times New Roman"/>
+          <w:color w:val="000000"/>
+        </w:rPr>
+        <w:t>ScannerTest</w:t>
+      </w:r>
+      <w:proofErr w:type="spellEnd"/>
       <w:r>
         <w:rPr>
           <w:rFonts w:ascii="Helvetica" w:hAnsi="Helvetica" w:cs="Times New Roman"/>
@@ -1520,7 +2063,15 @@
           <w:rFonts w:ascii="Helvetica" w:hAnsi="Helvetica" w:cs="Times New Roman"/>
           <w:color w:val="000000"/>
         </w:rPr>
-        <w:t xml:space="preserve"> the scanner class. </w:t>
+        <w:t xml:space="preserve"> the </w:t>
+      </w:r>
+      <w:r>
+        <w:rPr>
+          <w:rFonts w:ascii="Helvetica" w:hAnsi="Helvetica" w:cs="Times New Roman"/>
+          <w:color w:val="000000"/>
+        </w:rPr>
+        <w:lastRenderedPageBreak/>
+        <w:t xml:space="preserve">scanner class. </w:t>
       </w:r>
       <w:r>
         <w:rPr>
@@ -1550,6 +2101,7 @@
         </w:rPr>
         <w:t xml:space="preserve">Scanner file is the java file that was created when the </w:t>
       </w:r>
+      <w:proofErr w:type="spellStart"/>
       <w:r>
         <w:rPr>
           <w:rFonts w:ascii="Helvetica" w:hAnsi="Helvetica" w:cs="Times New Roman"/>
@@ -1557,6 +2109,7 @@
         </w:rPr>
         <w:t>AllenScanner</w:t>
       </w:r>
+      <w:proofErr w:type="spellEnd"/>
       <w:r>
         <w:rPr>
           <w:rFonts w:ascii="Helvetica" w:hAnsi="Helvetica" w:cs="Times New Roman"/>
@@ -1632,15 +2185,7 @@
           <w:color w:val="000000"/>
         </w:rPr>
         <w:tab/>
-        <w:t xml:space="preserve">The beginning of the parser is created by building a recognizer implemented as a top-down recursive descent parser. The recursive descent parser will act as a </w:t>
-      </w:r>
-      <w:r>
-        <w:rPr>
-          <w:rFonts w:ascii="Helvetica" w:hAnsi="Helvetica" w:cs="Times New Roman"/>
-          <w:color w:val="000000"/>
-        </w:rPr>
-        <w:lastRenderedPageBreak/>
-        <w:t>recognizer, answering the yes-no question “is the input a pascal program?”.</w:t>
+        <w:t>The beginning of the parser is created by building a recognizer implemented as a top-down recursive descent parser. The recursive descent parser will act as a recognizer, answering the yes-no question “is the input a pascal program?”.</w:t>
       </w:r>
       <w:r>
         <w:rPr>
@@ -1815,7 +2360,23 @@
           <w:rFonts w:ascii="Helvetica" w:hAnsi="Helvetica" w:cs="Times New Roman"/>
           <w:color w:val="000000"/>
         </w:rPr>
-        <w:t>comparing the current lookahead t</w:t>
+        <w:t xml:space="preserve">comparing the current </w:t>
+      </w:r>
+      <w:proofErr w:type="spellStart"/>
+      <w:r>
+        <w:rPr>
+          <w:rFonts w:ascii="Helvetica" w:hAnsi="Helvetica" w:cs="Times New Roman"/>
+          <w:color w:val="000000"/>
+        </w:rPr>
+        <w:t>lookahead</w:t>
+      </w:r>
+      <w:proofErr w:type="spellEnd"/>
+      <w:r>
+        <w:rPr>
+          <w:rFonts w:ascii="Helvetica" w:hAnsi="Helvetica" w:cs="Times New Roman"/>
+          <w:color w:val="000000"/>
+        </w:rPr>
+        <w:t xml:space="preserve"> t</w:t>
       </w:r>
       <w:r>
         <w:rPr>
@@ -1843,7 +2404,23 @@
           <w:rFonts w:ascii="Helvetica" w:hAnsi="Helvetica" w:cs="Times New Roman"/>
           <w:color w:val="000000"/>
         </w:rPr>
-        <w:t xml:space="preserve">If the current lookahead token </w:t>
+        <w:t xml:space="preserve">If the current </w:t>
+      </w:r>
+      <w:proofErr w:type="spellStart"/>
+      <w:r>
+        <w:rPr>
+          <w:rFonts w:ascii="Helvetica" w:hAnsi="Helvetica" w:cs="Times New Roman"/>
+          <w:color w:val="000000"/>
+        </w:rPr>
+        <w:t>lookahead</w:t>
+      </w:r>
+      <w:proofErr w:type="spellEnd"/>
+      <w:r>
+        <w:rPr>
+          <w:rFonts w:ascii="Helvetica" w:hAnsi="Helvetica" w:cs="Times New Roman"/>
+          <w:color w:val="000000"/>
+        </w:rPr>
+        <w:t xml:space="preserve"> token </w:t>
       </w:r>
       <w:r>
         <w:rPr>
@@ -1929,45 +2506,47 @@
         </w:rPr>
         <w:t xml:space="preserve"> the micro pascal grammar.</w:t>
       </w:r>
-    </w:p>
-    <w:p>
-      <w:pPr>
-        <w:spacing w:line="480" w:lineRule="auto"/>
-        <w:rPr>
-          <w:rFonts w:ascii="Helvetica" w:hAnsi="Helvetica" w:cs="Times New Roman"/>
-          <w:b/>
-          <w:color w:val="000000"/>
-          <w:u w:val="single"/>
-        </w:rPr>
-      </w:pPr>
-    </w:p>
-    <w:p>
-      <w:pPr>
-        <w:spacing w:line="480" w:lineRule="auto"/>
-        <w:rPr>
-          <w:rFonts w:ascii="Helvetica" w:hAnsi="Helvetica" w:cs="Times New Roman"/>
-          <w:b/>
-          <w:color w:val="000000"/>
-          <w:u w:val="single"/>
-        </w:rPr>
-      </w:pPr>
-      <w:r>
-        <w:rPr>
-          <w:rFonts w:ascii="Helvetica" w:hAnsi="Helvetica" w:cs="Times New Roman"/>
-          <w:b/>
-          <w:color w:val="000000"/>
-          <w:u w:val="single"/>
-        </w:rPr>
-        <w:t>Parser</w:t>
-      </w:r>
-      <w:r>
-        <w:rPr>
-          <w:rFonts w:ascii="Helvetica" w:hAnsi="Helvetica" w:cs="Times New Roman"/>
-          <w:b/>
-          <w:color w:val="000000"/>
-          <w:u w:val="single"/>
-        </w:rPr>
-        <w:t>:</w:t>
+      <w:r>
+        <w:rPr>
+          <w:rFonts w:ascii="Helvetica" w:hAnsi="Helvetica" w:cs="Times New Roman"/>
+          <w:color w:val="000000"/>
+        </w:rPr>
+        <w:t xml:space="preserve"> </w:t>
+      </w:r>
+      <w:r>
+        <w:rPr>
+          <w:rFonts w:ascii="Helvetica" w:hAnsi="Helvetica" w:cs="Times New Roman"/>
+          <w:color w:val="000000"/>
+        </w:rPr>
+        <w:t xml:space="preserve">The </w:t>
+      </w:r>
+      <w:r>
+        <w:rPr>
+          <w:rFonts w:ascii="Helvetica" w:hAnsi="Helvetica" w:cs="Times New Roman"/>
+          <w:color w:val="000000"/>
+        </w:rPr>
+        <w:t>recognizer</w:t>
+      </w:r>
+      <w:r>
+        <w:rPr>
+          <w:rFonts w:ascii="Helvetica" w:hAnsi="Helvetica" w:cs="Times New Roman"/>
+          <w:color w:val="000000"/>
+        </w:rPr>
+        <w:t xml:space="preserve"> works with the symbol table in order to help differentiate between the different program, variable, function, or </w:t>
+      </w:r>
+      <w:r>
+        <w:rPr>
+          <w:rFonts w:ascii="Helvetica" w:hAnsi="Helvetica" w:cs="Times New Roman"/>
+          <w:color w:val="000000"/>
+        </w:rPr>
+        <w:t>procedure identifier</w:t>
+      </w:r>
+      <w:r>
+        <w:rPr>
+          <w:rFonts w:ascii="Helvetica" w:hAnsi="Helvetica" w:cs="Times New Roman"/>
+          <w:color w:val="000000"/>
+        </w:rPr>
+        <w:t>s that are stored in the symbol table.</w:t>
       </w:r>
     </w:p>
     <w:p>
@@ -1984,6 +2563,259 @@
           <w:rFonts w:ascii="Helvetica" w:hAnsi="Helvetica" w:cs="Times New Roman"/>
           <w:color w:val="000000"/>
         </w:rPr>
+        <w:lastRenderedPageBreak/>
+        <w:t xml:space="preserve">This program contains two classes – Recognizer and </w:t>
+      </w:r>
+      <w:proofErr w:type="spellStart"/>
+      <w:r>
+        <w:rPr>
+          <w:rFonts w:ascii="Helvetica" w:hAnsi="Helvetica" w:cs="Times New Roman"/>
+          <w:color w:val="000000"/>
+        </w:rPr>
+        <w:t>RecognizerTest</w:t>
+      </w:r>
+      <w:proofErr w:type="spellEnd"/>
+      <w:r>
+        <w:rPr>
+          <w:rFonts w:ascii="Helvetica" w:hAnsi="Helvetica" w:cs="Times New Roman"/>
+          <w:color w:val="000000"/>
+        </w:rPr>
+        <w:t>.</w:t>
+      </w:r>
+      <w:r>
+        <w:rPr>
+          <w:rFonts w:ascii="Helvetica" w:hAnsi="Helvetica" w:cs="Times New Roman"/>
+          <w:color w:val="000000"/>
+        </w:rPr>
+        <w:t xml:space="preserve"> The Recognizer class checks to see if the </w:t>
+      </w:r>
+      <w:r>
+        <w:rPr>
+          <w:rFonts w:ascii="Helvetica" w:hAnsi="Helvetica" w:cs="Times New Roman"/>
+          <w:color w:val="000000"/>
+        </w:rPr>
+        <w:t xml:space="preserve">input </w:t>
+      </w:r>
+      <w:r>
+        <w:rPr>
+          <w:rFonts w:ascii="Helvetica" w:hAnsi="Helvetica" w:cs="Times New Roman"/>
+          <w:color w:val="000000"/>
+        </w:rPr>
+        <w:t xml:space="preserve">passed into its constructor </w:t>
+      </w:r>
+      <w:r>
+        <w:rPr>
+          <w:rFonts w:ascii="Helvetica" w:hAnsi="Helvetica" w:cs="Times New Roman"/>
+          <w:color w:val="000000"/>
+        </w:rPr>
+        <w:t xml:space="preserve">is </w:t>
+      </w:r>
+      <w:r>
+        <w:rPr>
+          <w:rFonts w:ascii="Helvetica" w:hAnsi="Helvetica" w:cs="Times New Roman"/>
+          <w:color w:val="000000"/>
+        </w:rPr>
+        <w:t>a pascal program</w:t>
+      </w:r>
+      <w:r>
+        <w:rPr>
+          <w:rFonts w:ascii="Helvetica" w:hAnsi="Helvetica" w:cs="Times New Roman"/>
+          <w:color w:val="000000"/>
+        </w:rPr>
+        <w:t xml:space="preserve"> in the </w:t>
+      </w:r>
+      <w:r>
+        <w:rPr>
+          <w:rFonts w:ascii="Helvetica" w:hAnsi="Helvetica" w:cs="Times New Roman"/>
+          <w:color w:val="000000"/>
+        </w:rPr>
+        <w:t xml:space="preserve">micro pascal </w:t>
+      </w:r>
+      <w:r>
+        <w:rPr>
+          <w:rFonts w:ascii="Helvetica" w:hAnsi="Helvetica" w:cs="Times New Roman"/>
+          <w:color w:val="000000"/>
+        </w:rPr>
+        <w:t>grammar.</w:t>
+      </w:r>
+      <w:r>
+        <w:rPr>
+          <w:rFonts w:ascii="Helvetica" w:hAnsi="Helvetica" w:cs="Times New Roman"/>
+          <w:color w:val="000000"/>
+        </w:rPr>
+        <w:t xml:space="preserve"> If it is, then the rule for the method is executed.</w:t>
+      </w:r>
+      <w:r>
+        <w:rPr>
+          <w:rFonts w:ascii="Helvetica" w:hAnsi="Helvetica" w:cs="Times New Roman"/>
+          <w:color w:val="000000"/>
+        </w:rPr>
+        <w:t xml:space="preserve"> </w:t>
+      </w:r>
+    </w:p>
+    <w:p>
+      <w:pPr>
+        <w:spacing w:line="480" w:lineRule="auto"/>
+        <w:rPr>
+          <w:rFonts w:ascii="Helvetica" w:hAnsi="Helvetica" w:cs="Times New Roman"/>
+          <w:color w:val="000000"/>
+        </w:rPr>
+      </w:pPr>
+      <w:r>
+        <w:rPr>
+          <w:rFonts w:ascii="Helvetica" w:hAnsi="Helvetica" w:cs="Times New Roman"/>
+          <w:color w:val="000000"/>
+        </w:rPr>
+        <w:t xml:space="preserve"> The </w:t>
+      </w:r>
+      <w:proofErr w:type="spellStart"/>
+      <w:r>
+        <w:rPr>
+          <w:rFonts w:ascii="Helvetica" w:hAnsi="Helvetica" w:cs="Times New Roman"/>
+          <w:color w:val="000000"/>
+        </w:rPr>
+        <w:t>RecognizerTest</w:t>
+      </w:r>
+      <w:proofErr w:type="spellEnd"/>
+      <w:r>
+        <w:rPr>
+          <w:rFonts w:ascii="Helvetica" w:hAnsi="Helvetica" w:cs="Times New Roman"/>
+          <w:color w:val="000000"/>
+        </w:rPr>
+        <w:t xml:space="preserve"> class is a JUnit</w:t>
+      </w:r>
+      <w:r>
+        <w:rPr>
+          <w:rFonts w:ascii="Helvetica" w:hAnsi="Helvetica" w:cs="Times New Roman"/>
+          <w:color w:val="000000"/>
+        </w:rPr>
+        <w:t xml:space="preserve"> test</w:t>
+      </w:r>
+      <w:r>
+        <w:rPr>
+          <w:rFonts w:ascii="Helvetica" w:hAnsi="Helvetica" w:cs="Times New Roman"/>
+          <w:color w:val="000000"/>
+        </w:rPr>
+        <w:t>ing class that tests</w:t>
+      </w:r>
+      <w:r>
+        <w:rPr>
+          <w:rFonts w:ascii="Helvetica" w:hAnsi="Helvetica" w:cs="Times New Roman"/>
+          <w:color w:val="000000"/>
+        </w:rPr>
+        <w:t xml:space="preserve"> the method</w:t>
+      </w:r>
+      <w:r>
+        <w:rPr>
+          <w:rFonts w:ascii="Helvetica" w:hAnsi="Helvetica" w:cs="Times New Roman"/>
+          <w:color w:val="000000"/>
+        </w:rPr>
+        <w:t>s</w:t>
+      </w:r>
+      <w:r>
+        <w:rPr>
+          <w:rFonts w:ascii="Helvetica" w:hAnsi="Helvetica" w:cs="Times New Roman"/>
+          <w:color w:val="000000"/>
+        </w:rPr>
+        <w:t xml:space="preserve"> from the</w:t>
+      </w:r>
+      <w:r>
+        <w:rPr>
+          <w:rFonts w:ascii="Helvetica" w:hAnsi="Helvetica" w:cs="Times New Roman"/>
+          <w:color w:val="000000"/>
+        </w:rPr>
+        <w:t xml:space="preserve"> </w:t>
+      </w:r>
+      <w:r>
+        <w:rPr>
+          <w:rFonts w:ascii="Helvetica" w:hAnsi="Helvetica" w:cs="Times New Roman"/>
+          <w:color w:val="000000"/>
+        </w:rPr>
+        <w:t>Recognizer class by testing to see</w:t>
+      </w:r>
+      <w:r>
+        <w:rPr>
+          <w:rFonts w:ascii="Helvetica" w:hAnsi="Helvetica" w:cs="Times New Roman"/>
+          <w:color w:val="000000"/>
+        </w:rPr>
+        <w:t xml:space="preserve"> if the current token matches </w:t>
+      </w:r>
+      <w:r>
+        <w:rPr>
+          <w:rFonts w:ascii="Helvetica" w:hAnsi="Helvetica" w:cs="Times New Roman"/>
+          <w:color w:val="000000"/>
+        </w:rPr>
+        <w:t>the expected token type in that</w:t>
+      </w:r>
+      <w:r>
+        <w:rPr>
+          <w:rFonts w:ascii="Helvetica" w:hAnsi="Helvetica" w:cs="Times New Roman"/>
+          <w:color w:val="000000"/>
+        </w:rPr>
+        <w:t xml:space="preserve"> method</w:t>
+      </w:r>
+      <w:r>
+        <w:rPr>
+          <w:rFonts w:ascii="Helvetica" w:hAnsi="Helvetica" w:cs="Times New Roman"/>
+          <w:color w:val="000000"/>
+        </w:rPr>
+        <w:t>.</w:t>
+      </w:r>
+    </w:p>
+    <w:p>
+      <w:pPr>
+        <w:spacing w:line="480" w:lineRule="auto"/>
+        <w:rPr>
+          <w:rFonts w:ascii="Helvetica" w:hAnsi="Helvetica" w:cs="Times New Roman"/>
+          <w:b/>
+          <w:color w:val="000000"/>
+          <w:u w:val="single"/>
+        </w:rPr>
+      </w:pPr>
+    </w:p>
+    <w:p>
+      <w:pPr>
+        <w:spacing w:line="480" w:lineRule="auto"/>
+        <w:rPr>
+          <w:rFonts w:ascii="Helvetica" w:hAnsi="Helvetica" w:cs="Times New Roman"/>
+          <w:b/>
+          <w:color w:val="000000"/>
+          <w:u w:val="single"/>
+        </w:rPr>
+      </w:pPr>
+      <w:r>
+        <w:rPr>
+          <w:rFonts w:ascii="Helvetica" w:hAnsi="Helvetica" w:cs="Times New Roman"/>
+          <w:b/>
+          <w:color w:val="000000"/>
+          <w:u w:val="single"/>
+        </w:rPr>
+        <w:t>Parser</w:t>
+      </w:r>
+      <w:r>
+        <w:rPr>
+          <w:rFonts w:ascii="Helvetica" w:hAnsi="Helvetica" w:cs="Times New Roman"/>
+          <w:b/>
+          <w:color w:val="000000"/>
+          <w:u w:val="single"/>
+        </w:rPr>
+        <w:t>:</w:t>
+      </w:r>
+    </w:p>
+    <w:p>
+      <w:pPr>
+        <w:spacing w:line="480" w:lineRule="auto"/>
+        <w:ind w:firstLine="720"/>
+        <w:rPr>
+          <w:rFonts w:ascii="Helvetica" w:hAnsi="Helvetica" w:cs="Times New Roman"/>
+          <w:color w:val="000000"/>
+        </w:rPr>
+      </w:pPr>
+      <w:r>
+        <w:rPr>
+          <w:rFonts w:ascii="Helvetica" w:hAnsi="Helvetica" w:cs="Times New Roman"/>
+          <w:color w:val="000000"/>
+        </w:rPr>
         <w:t>The</w:t>
       </w:r>
       <w:r>
@@ -2075,7 +2907,14 @@
           <w:rFonts w:ascii="Helvetica" w:hAnsi="Helvetica" w:cs="Times New Roman"/>
           <w:color w:val="000000"/>
         </w:rPr>
-        <w:t xml:space="preserve"> The parser</w:t>
+        <w:t xml:space="preserve"> </w:t>
+      </w:r>
+      <w:r>
+        <w:rPr>
+          <w:rFonts w:ascii="Helvetica" w:hAnsi="Helvetica" w:cs="Times New Roman"/>
+          <w:color w:val="000000"/>
+        </w:rPr>
+        <w:t>The parser</w:t>
       </w:r>
       <w:r>
         <w:rPr>
@@ -2117,7 +2956,28 @@
           <w:rFonts w:ascii="Helvetica" w:hAnsi="Helvetica" w:cs="Times New Roman"/>
           <w:color w:val="000000"/>
         </w:rPr>
-        <w:t xml:space="preserve">. </w:t>
+        <w:t>.</w:t>
+      </w:r>
+      <w:r>
+        <w:rPr>
+          <w:rFonts w:ascii="Helvetica" w:hAnsi="Helvetica" w:cs="Times New Roman"/>
+          <w:color w:val="000000"/>
+        </w:rPr>
+        <w:t xml:space="preserve"> </w:t>
+      </w:r>
+      <w:r>
+        <w:rPr>
+          <w:rFonts w:ascii="Helvetica" w:hAnsi="Helvetica" w:cs="Times New Roman"/>
+          <w:color w:val="000000"/>
+        </w:rPr>
+        <w:t>The parser builds a syntax tree in the middle of the recursive decent for the program method.</w:t>
+      </w:r>
+      <w:r>
+        <w:rPr>
+          <w:rFonts w:ascii="Helvetica" w:hAnsi="Helvetica" w:cs="Times New Roman"/>
+          <w:color w:val="000000"/>
+        </w:rPr>
+        <w:t xml:space="preserve"> </w:t>
       </w:r>
       <w:r>
         <w:rPr>
@@ -2266,8 +3126,400 @@
         </w:rPr>
         <w:t xml:space="preserve"> </w:t>
       </w:r>
+      <w:r>
+        <w:rPr>
+          <w:rFonts w:ascii="Helvetica" w:hAnsi="Helvetica" w:cs="Times New Roman"/>
+          <w:color w:val="000000"/>
+        </w:rPr>
+        <w:t>The parser</w:t>
+      </w:r>
+      <w:r>
+        <w:rPr>
+          <w:rFonts w:ascii="Helvetica" w:hAnsi="Helvetica" w:cs="Times New Roman"/>
+          <w:color w:val="000000"/>
+        </w:rPr>
+        <w:t xml:space="preserve"> also</w:t>
+      </w:r>
+      <w:r>
+        <w:rPr>
+          <w:rFonts w:ascii="Helvetica" w:hAnsi="Helvetica" w:cs="Times New Roman"/>
+          <w:color w:val="000000"/>
+        </w:rPr>
+        <w:t xml:space="preserve"> works with the symbol table in order to help differentiate between the different program, variable, function, or </w:t>
+      </w:r>
+      <w:r>
+        <w:rPr>
+          <w:rFonts w:ascii="Helvetica" w:hAnsi="Helvetica" w:cs="Times New Roman"/>
+          <w:color w:val="000000"/>
+        </w:rPr>
+        <w:t>procedure identifier</w:t>
+      </w:r>
+      <w:r>
+        <w:rPr>
+          <w:rFonts w:ascii="Helvetica" w:hAnsi="Helvetica" w:cs="Times New Roman"/>
+          <w:color w:val="000000"/>
+        </w:rPr>
+        <w:t>s that are stored in the symbol table.</w:t>
+      </w:r>
+    </w:p>
+    <w:p>
+      <w:pPr>
+        <w:spacing w:line="480" w:lineRule="auto"/>
+        <w:ind w:firstLine="720"/>
+        <w:rPr>
+          <w:rFonts w:ascii="Helvetica" w:hAnsi="Helvetica" w:cs="Times New Roman"/>
+          <w:color w:val="000000"/>
+        </w:rPr>
+      </w:pPr>
       <w:bookmarkStart w:id="0" w:name="_GoBack"/>
       <w:bookmarkEnd w:id="0"/>
+      <w:r>
+        <w:rPr>
+          <w:rFonts w:ascii="Helvetica" w:hAnsi="Helvetica" w:cs="Times New Roman"/>
+          <w:color w:val="000000"/>
+        </w:rPr>
+        <w:t xml:space="preserve">This program contains </w:t>
+      </w:r>
+      <w:r>
+        <w:rPr>
+          <w:rFonts w:ascii="Helvetica" w:hAnsi="Helvetica" w:cs="Times New Roman"/>
+          <w:color w:val="000000"/>
+        </w:rPr>
+        <w:t>two</w:t>
+      </w:r>
+      <w:r>
+        <w:rPr>
+          <w:rFonts w:ascii="Helvetica" w:hAnsi="Helvetica" w:cs="Times New Roman"/>
+          <w:color w:val="000000"/>
+        </w:rPr>
+        <w:t xml:space="preserve"> </w:t>
+      </w:r>
+      <w:r>
+        <w:rPr>
+          <w:rFonts w:ascii="Helvetica" w:hAnsi="Helvetica" w:cs="Times New Roman"/>
+          <w:color w:val="000000"/>
+        </w:rPr>
+        <w:t>java files</w:t>
+      </w:r>
+      <w:r>
+        <w:rPr>
+          <w:rFonts w:ascii="Helvetica" w:hAnsi="Helvetica" w:cs="Times New Roman"/>
+          <w:color w:val="000000"/>
+        </w:rPr>
+        <w:t xml:space="preserve"> – Parser and </w:t>
+      </w:r>
+      <w:proofErr w:type="spellStart"/>
+      <w:r>
+        <w:rPr>
+          <w:rFonts w:ascii="Helvetica" w:hAnsi="Helvetica" w:cs="Times New Roman"/>
+          <w:color w:val="000000"/>
+        </w:rPr>
+        <w:t>ParserTest</w:t>
+      </w:r>
+      <w:proofErr w:type="spellEnd"/>
+      <w:r>
+        <w:rPr>
+          <w:rFonts w:ascii="Helvetica" w:hAnsi="Helvetica" w:cs="Times New Roman"/>
+          <w:color w:val="000000"/>
+        </w:rPr>
+        <w:t>.</w:t>
+      </w:r>
+      <w:r>
+        <w:rPr>
+          <w:rFonts w:ascii="Helvetica" w:hAnsi="Helvetica" w:cs="Times New Roman"/>
+          <w:color w:val="000000"/>
+        </w:rPr>
+        <w:t xml:space="preserve"> </w:t>
+      </w:r>
+      <w:r>
+        <w:rPr>
+          <w:rFonts w:ascii="Helvetica" w:hAnsi="Helvetica" w:cs="Times New Roman"/>
+          <w:color w:val="000000"/>
+        </w:rPr>
+        <w:t xml:space="preserve">The Parser class </w:t>
+      </w:r>
+      <w:r>
+        <w:rPr>
+          <w:rFonts w:ascii="Helvetica" w:hAnsi="Helvetica" w:cs="Times New Roman"/>
+          <w:color w:val="000000"/>
+        </w:rPr>
+        <w:t>creates a parser that is</w:t>
+      </w:r>
+      <w:r>
+        <w:rPr>
+          <w:rFonts w:ascii="Helvetica" w:hAnsi="Helvetica" w:cs="Times New Roman"/>
+          <w:color w:val="000000"/>
+        </w:rPr>
+        <w:t xml:space="preserve"> im</w:t>
+      </w:r>
+      <w:r>
+        <w:rPr>
+          <w:rFonts w:ascii="Helvetica" w:hAnsi="Helvetica" w:cs="Times New Roman"/>
+          <w:color w:val="000000"/>
+        </w:rPr>
+        <w:t xml:space="preserve">plemented as a top-down </w:t>
+      </w:r>
+      <w:r>
+        <w:rPr>
+          <w:rFonts w:ascii="Helvetica" w:hAnsi="Helvetica" w:cs="Times New Roman"/>
+          <w:color w:val="000000"/>
+        </w:rPr>
+        <w:t>recursive descent parser. The par</w:t>
+      </w:r>
+      <w:r>
+        <w:rPr>
+          <w:rFonts w:ascii="Helvetica" w:hAnsi="Helvetica" w:cs="Times New Roman"/>
+          <w:color w:val="000000"/>
+        </w:rPr>
+        <w:t>ser builds a syntax tree using</w:t>
+      </w:r>
+      <w:r>
+        <w:rPr>
+          <w:rFonts w:ascii="Helvetica" w:hAnsi="Helvetica" w:cs="Times New Roman"/>
+          <w:color w:val="000000"/>
+        </w:rPr>
+        <w:t xml:space="preserve"> the non-terminal symbols from the grammar and the </w:t>
+      </w:r>
+      <w:r>
+        <w:rPr>
+          <w:rFonts w:ascii="Helvetica" w:hAnsi="Helvetica" w:cs="Times New Roman"/>
+          <w:color w:val="000000"/>
+        </w:rPr>
+        <w:t xml:space="preserve">nodes from </w:t>
+      </w:r>
+      <w:r>
+        <w:rPr>
+          <w:rFonts w:ascii="Helvetica" w:hAnsi="Helvetica" w:cs="Times New Roman"/>
+          <w:color w:val="000000"/>
+        </w:rPr>
+        <w:t xml:space="preserve">the classes in the </w:t>
+      </w:r>
+      <w:proofErr w:type="spellStart"/>
+      <w:r>
+        <w:rPr>
+          <w:rFonts w:ascii="Helvetica" w:hAnsi="Helvetica" w:cs="Times New Roman"/>
+          <w:color w:val="000000"/>
+        </w:rPr>
+        <w:t>syntaxtree</w:t>
+      </w:r>
+      <w:proofErr w:type="spellEnd"/>
+      <w:r>
+        <w:rPr>
+          <w:rFonts w:ascii="Helvetica" w:hAnsi="Helvetica" w:cs="Times New Roman"/>
+          <w:color w:val="000000"/>
+        </w:rPr>
+        <w:t xml:space="preserve"> package. </w:t>
+      </w:r>
+      <w:r>
+        <w:rPr>
+          <w:rFonts w:ascii="Helvetica" w:hAnsi="Helvetica" w:cs="Times New Roman"/>
+          <w:color w:val="000000"/>
+        </w:rPr>
+        <w:t xml:space="preserve">Every time a node returns, it </w:t>
+      </w:r>
+      <w:r>
+        <w:rPr>
+          <w:rFonts w:ascii="Helvetica" w:hAnsi="Helvetica" w:cs="Times New Roman"/>
+          <w:color w:val="000000"/>
+        </w:rPr>
+        <w:t xml:space="preserve">returns </w:t>
+      </w:r>
+      <w:r>
+        <w:rPr>
+          <w:rFonts w:ascii="Helvetica" w:hAnsi="Helvetica" w:cs="Times New Roman"/>
+          <w:color w:val="000000"/>
+        </w:rPr>
+        <w:lastRenderedPageBreak/>
+        <w:t>a part</w:t>
+      </w:r>
+      <w:r>
+        <w:rPr>
+          <w:rFonts w:ascii="Helvetica" w:hAnsi="Helvetica" w:cs="Times New Roman"/>
+          <w:color w:val="000000"/>
+        </w:rPr>
+        <w:t>, and</w:t>
+      </w:r>
+      <w:r>
+        <w:rPr>
+          <w:rFonts w:ascii="Helvetica" w:hAnsi="Helvetica" w:cs="Times New Roman"/>
+          <w:color w:val="000000"/>
+        </w:rPr>
+        <w:t xml:space="preserve"> that</w:t>
+      </w:r>
+      <w:r>
+        <w:rPr>
+          <w:rFonts w:ascii="Helvetica" w:hAnsi="Helvetica" w:cs="Times New Roman"/>
+          <w:color w:val="000000"/>
+        </w:rPr>
+        <w:t xml:space="preserve"> part</w:t>
+      </w:r>
+      <w:r>
+        <w:rPr>
+          <w:rFonts w:ascii="Helvetica" w:hAnsi="Helvetica" w:cs="Times New Roman"/>
+          <w:color w:val="000000"/>
+        </w:rPr>
+        <w:t xml:space="preserve"> is added to the syntax tree.</w:t>
+      </w:r>
+      <w:r>
+        <w:rPr>
+          <w:rFonts w:ascii="Helvetica" w:hAnsi="Helvetica" w:cs="Times New Roman"/>
+          <w:color w:val="000000"/>
+        </w:rPr>
+        <w:t xml:space="preserve"> The </w:t>
+      </w:r>
+      <w:proofErr w:type="spellStart"/>
+      <w:r>
+        <w:rPr>
+          <w:rFonts w:ascii="Helvetica" w:hAnsi="Helvetica" w:cs="Times New Roman"/>
+          <w:color w:val="000000"/>
+        </w:rPr>
+        <w:t>ParserTest</w:t>
+      </w:r>
+      <w:proofErr w:type="spellEnd"/>
+      <w:r>
+        <w:rPr>
+          <w:rFonts w:ascii="Helvetica" w:hAnsi="Helvetica" w:cs="Times New Roman"/>
+          <w:color w:val="000000"/>
+        </w:rPr>
+        <w:t xml:space="preserve"> class</w:t>
+      </w:r>
+      <w:r>
+        <w:rPr>
+          <w:rFonts w:ascii="Helvetica" w:hAnsi="Helvetica" w:cs="Times New Roman"/>
+          <w:color w:val="000000"/>
+        </w:rPr>
+        <w:t xml:space="preserve"> </w:t>
+      </w:r>
+      <w:r>
+        <w:rPr>
+          <w:rFonts w:ascii="Helvetica" w:hAnsi="Helvetica" w:cs="Times New Roman"/>
+          <w:color w:val="000000"/>
+        </w:rPr>
+        <w:t xml:space="preserve">produces an </w:t>
+      </w:r>
+      <w:proofErr w:type="spellStart"/>
+      <w:r>
+        <w:rPr>
+          <w:rFonts w:ascii="Helvetica" w:hAnsi="Helvetica" w:cs="Times New Roman"/>
+          <w:color w:val="000000"/>
+        </w:rPr>
+        <w:t>indentedToString</w:t>
+      </w:r>
+      <w:proofErr w:type="spellEnd"/>
+      <w:r>
+        <w:rPr>
+          <w:rFonts w:ascii="Helvetica" w:hAnsi="Helvetica" w:cs="Times New Roman"/>
+          <w:color w:val="000000"/>
+        </w:rPr>
+        <w:t xml:space="preserve"> version of the </w:t>
+      </w:r>
+      <w:r>
+        <w:rPr>
+          <w:rFonts w:ascii="Helvetica" w:hAnsi="Helvetica" w:cs="Times New Roman"/>
+          <w:color w:val="000000"/>
+        </w:rPr>
+        <w:t>syntax tree</w:t>
+      </w:r>
+      <w:r>
+        <w:rPr>
+          <w:rFonts w:ascii="Helvetica" w:hAnsi="Helvetica" w:cs="Times New Roman"/>
+          <w:color w:val="000000"/>
+        </w:rPr>
+        <w:t>. It d</w:t>
+      </w:r>
+      <w:r>
+        <w:rPr>
+          <w:rFonts w:ascii="Helvetica" w:hAnsi="Helvetica" w:cs="Times New Roman"/>
+          <w:color w:val="000000"/>
+        </w:rPr>
+        <w:t>oes this by</w:t>
+      </w:r>
+      <w:r>
+        <w:rPr>
+          <w:rFonts w:ascii="Helvetica" w:hAnsi="Helvetica" w:cs="Times New Roman"/>
+          <w:color w:val="000000"/>
+        </w:rPr>
+        <w:t xml:space="preserve"> </w:t>
+      </w:r>
+      <w:r>
+        <w:rPr>
+          <w:rFonts w:ascii="Helvetica" w:hAnsi="Helvetica" w:cs="Times New Roman"/>
+          <w:color w:val="000000"/>
+        </w:rPr>
+        <w:t>manually b</w:t>
+      </w:r>
+      <w:r>
+        <w:rPr>
+          <w:rFonts w:ascii="Helvetica" w:hAnsi="Helvetica" w:cs="Times New Roman"/>
+          <w:color w:val="000000"/>
+        </w:rPr>
+        <w:t>uilding</w:t>
+      </w:r>
+      <w:r>
+        <w:rPr>
+          <w:rFonts w:ascii="Helvetica" w:hAnsi="Helvetica" w:cs="Times New Roman"/>
+          <w:color w:val="000000"/>
+        </w:rPr>
+        <w:t xml:space="preserve"> a syntax tree and</w:t>
+      </w:r>
+      <w:r>
+        <w:rPr>
+          <w:rFonts w:ascii="Helvetica" w:hAnsi="Helvetica" w:cs="Times New Roman"/>
+          <w:color w:val="000000"/>
+        </w:rPr>
+        <w:t xml:space="preserve"> passing</w:t>
+      </w:r>
+      <w:r>
+        <w:rPr>
+          <w:rFonts w:ascii="Helvetica" w:hAnsi="Helvetica" w:cs="Times New Roman"/>
+          <w:color w:val="000000"/>
+        </w:rPr>
+        <w:t xml:space="preserve"> a pascal program into the non-t</w:t>
+      </w:r>
+      <w:r>
+        <w:rPr>
+          <w:rFonts w:ascii="Helvetica" w:hAnsi="Helvetica" w:cs="Times New Roman"/>
+          <w:color w:val="000000"/>
+        </w:rPr>
+        <w:t>erminal methods in</w:t>
+      </w:r>
+      <w:r>
+        <w:rPr>
+          <w:rFonts w:ascii="Helvetica" w:hAnsi="Helvetica" w:cs="Times New Roman"/>
+          <w:color w:val="000000"/>
+        </w:rPr>
+        <w:t xml:space="preserve"> </w:t>
+      </w:r>
+      <w:r>
+        <w:rPr>
+          <w:rFonts w:ascii="Helvetica" w:hAnsi="Helvetica" w:cs="Times New Roman"/>
+          <w:color w:val="000000"/>
+        </w:rPr>
+        <w:t xml:space="preserve">the Parser </w:t>
+      </w:r>
+      <w:r>
+        <w:rPr>
+          <w:rFonts w:ascii="Helvetica" w:hAnsi="Helvetica" w:cs="Times New Roman"/>
+          <w:color w:val="000000"/>
+        </w:rPr>
+        <w:t xml:space="preserve">class and the nodes from the classes in the </w:t>
+      </w:r>
+      <w:proofErr w:type="spellStart"/>
+      <w:r>
+        <w:rPr>
+          <w:rFonts w:ascii="Helvetica" w:hAnsi="Helvetica" w:cs="Times New Roman"/>
+          <w:color w:val="000000"/>
+        </w:rPr>
+        <w:t>syntaxtree</w:t>
+      </w:r>
+      <w:proofErr w:type="spellEnd"/>
+      <w:r>
+        <w:rPr>
+          <w:rFonts w:ascii="Helvetica" w:hAnsi="Helvetica" w:cs="Times New Roman"/>
+          <w:color w:val="000000"/>
+        </w:rPr>
+        <w:t xml:space="preserve"> package.</w:t>
+      </w:r>
     </w:p>
     <w:p>
       <w:pPr>
@@ -2411,7 +3663,397 @@
           <w:rFonts w:ascii="Helvetica" w:hAnsi="Helvetica" w:cs="Times New Roman"/>
           <w:color w:val="000000"/>
         </w:rPr>
-        <w:t xml:space="preserve">The syntax tree </w:t>
+        <w:t xml:space="preserve">The syntax tree will be </w:t>
+      </w:r>
+      <w:r>
+        <w:rPr>
+          <w:rFonts w:ascii="Helvetica" w:hAnsi="Helvetica" w:cs="Times New Roman"/>
+          <w:color w:val="000000"/>
+        </w:rPr>
+        <w:t xml:space="preserve">used </w:t>
+      </w:r>
+      <w:r>
+        <w:rPr>
+          <w:rFonts w:ascii="Helvetica" w:hAnsi="Helvetica" w:cs="Times New Roman"/>
+          <w:color w:val="000000"/>
+        </w:rPr>
+        <w:t>to</w:t>
+      </w:r>
+      <w:r>
+        <w:rPr>
+          <w:rFonts w:ascii="Helvetica" w:hAnsi="Helvetica" w:cs="Times New Roman"/>
+          <w:color w:val="000000"/>
+        </w:rPr>
+        <w:t xml:space="preserve"> represent a program in this</w:t>
+      </w:r>
+      <w:r>
+        <w:rPr>
+          <w:rFonts w:ascii="Helvetica" w:hAnsi="Helvetica" w:cs="Times New Roman"/>
+          <w:color w:val="000000"/>
+        </w:rPr>
+        <w:t xml:space="preserve"> tree structure.</w:t>
+      </w:r>
+      <w:r>
+        <w:rPr>
+          <w:rFonts w:ascii="Helvetica" w:hAnsi="Helvetica" w:cs="Times New Roman"/>
+          <w:color w:val="000000"/>
+        </w:rPr>
+        <w:t xml:space="preserve"> </w:t>
+      </w:r>
+      <w:r>
+        <w:rPr>
+          <w:rFonts w:ascii="Helvetica" w:hAnsi="Helvetica" w:cs="Times New Roman"/>
+          <w:color w:val="000000"/>
+        </w:rPr>
+        <w:t>A s</w:t>
+      </w:r>
+      <w:r>
+        <w:rPr>
+          <w:rFonts w:ascii="Helvetica" w:hAnsi="Helvetica" w:cs="Times New Roman"/>
+          <w:color w:val="000000"/>
+        </w:rPr>
+        <w:t>yntax tree is a variant of</w:t>
+      </w:r>
+      <w:r>
+        <w:rPr>
+          <w:rFonts w:ascii="Helvetica" w:hAnsi="Helvetica" w:cs="Times New Roman"/>
+          <w:color w:val="000000"/>
+        </w:rPr>
+        <w:t xml:space="preserve"> a</w:t>
+      </w:r>
+      <w:r>
+        <w:rPr>
+          <w:rFonts w:ascii="Helvetica" w:hAnsi="Helvetica" w:cs="Times New Roman"/>
+          <w:color w:val="000000"/>
+        </w:rPr>
+        <w:t xml:space="preserve"> parse tree.</w:t>
+      </w:r>
+      <w:r>
+        <w:rPr>
+          <w:rFonts w:ascii="Helvetica" w:hAnsi="Helvetica" w:cs="Times New Roman"/>
+          <w:color w:val="000000"/>
+        </w:rPr>
+        <w:t xml:space="preserve"> The reason why we use a syntax tree ins</w:t>
+      </w:r>
+      <w:r>
+        <w:rPr>
+          <w:rFonts w:ascii="Helvetica" w:hAnsi="Helvetica" w:cs="Times New Roman"/>
+          <w:color w:val="000000"/>
+        </w:rPr>
+        <w:t xml:space="preserve">tead of a parse tree is because </w:t>
+      </w:r>
+      <w:r>
+        <w:rPr>
+          <w:rFonts w:ascii="Helvetica" w:hAnsi="Helvetica" w:cs="Times New Roman"/>
+          <w:color w:val="000000"/>
+        </w:rPr>
+        <w:t>a parse tree contains more details than</w:t>
+      </w:r>
+      <w:r>
+        <w:rPr>
+          <w:rFonts w:ascii="Helvetica" w:hAnsi="Helvetica" w:cs="Times New Roman"/>
+          <w:color w:val="000000"/>
+        </w:rPr>
+        <w:t xml:space="preserve"> are</w:t>
+      </w:r>
+      <w:r>
+        <w:rPr>
+          <w:rFonts w:ascii="Helvetica" w:hAnsi="Helvetica" w:cs="Times New Roman"/>
+          <w:color w:val="000000"/>
+        </w:rPr>
+        <w:t xml:space="preserve"> actually needed</w:t>
+      </w:r>
+      <w:r>
+        <w:rPr>
+          <w:rFonts w:ascii="Helvetica" w:hAnsi="Helvetica" w:cs="Times New Roman"/>
+          <w:color w:val="000000"/>
+        </w:rPr>
+        <w:t>, which makes it difficult for a</w:t>
+      </w:r>
+      <w:r>
+        <w:rPr>
+          <w:rFonts w:ascii="Helvetica" w:hAnsi="Helvetica" w:cs="Times New Roman"/>
+          <w:color w:val="000000"/>
+        </w:rPr>
+        <w:t xml:space="preserve"> compiler to parse a</w:t>
+      </w:r>
+      <w:r>
+        <w:rPr>
+          <w:rFonts w:ascii="Helvetica" w:hAnsi="Helvetica" w:cs="Times New Roman"/>
+          <w:color w:val="000000"/>
+        </w:rPr>
+        <w:t xml:space="preserve"> parse tree.</w:t>
+      </w:r>
+      <w:r>
+        <w:rPr>
+          <w:rFonts w:ascii="Helvetica" w:hAnsi="Helvetica" w:cs="Times New Roman"/>
+          <w:color w:val="000000"/>
+        </w:rPr>
+        <w:t xml:space="preserve"> </w:t>
+      </w:r>
+      <w:r>
+        <w:rPr>
+          <w:rFonts w:ascii="Helvetica" w:hAnsi="Helvetica" w:cs="Times New Roman"/>
+          <w:color w:val="000000"/>
+        </w:rPr>
+        <w:t>By using a</w:t>
+      </w:r>
+      <w:r>
+        <w:rPr>
+          <w:rFonts w:ascii="Helvetica" w:hAnsi="Helvetica" w:cs="Times New Roman"/>
+          <w:color w:val="000000"/>
+        </w:rPr>
+        <w:t xml:space="preserve"> syntax tree, </w:t>
+      </w:r>
+      <w:r>
+        <w:rPr>
+          <w:rFonts w:ascii="Helvetica" w:hAnsi="Helvetica" w:cs="Times New Roman"/>
+          <w:color w:val="000000"/>
+        </w:rPr>
+        <w:t>those</w:t>
+      </w:r>
+      <w:r>
+        <w:rPr>
+          <w:rFonts w:ascii="Helvetica" w:hAnsi="Helvetica" w:cs="Times New Roman"/>
+          <w:color w:val="000000"/>
+        </w:rPr>
+        <w:t xml:space="preserve"> extra details can be </w:t>
+      </w:r>
+      <w:r>
+        <w:rPr>
+          <w:rFonts w:ascii="Helvetica" w:hAnsi="Helvetica" w:cs="Times New Roman"/>
+          <w:color w:val="000000"/>
+        </w:rPr>
+        <w:t>eliminate</w:t>
+      </w:r>
+      <w:r>
+        <w:rPr>
+          <w:rFonts w:ascii="Helvetica" w:hAnsi="Helvetica" w:cs="Times New Roman"/>
+          <w:color w:val="000000"/>
+        </w:rPr>
+        <w:t>d</w:t>
+      </w:r>
+      <w:r>
+        <w:rPr>
+          <w:rFonts w:ascii="Helvetica" w:hAnsi="Helvetica" w:cs="Times New Roman"/>
+          <w:color w:val="000000"/>
+        </w:rPr>
+        <w:t>.</w:t>
+      </w:r>
+      <w:r>
+        <w:rPr>
+          <w:rFonts w:ascii="Helvetica" w:hAnsi="Helvetica" w:cs="Times New Roman"/>
+          <w:color w:val="000000"/>
+        </w:rPr>
+        <w:t xml:space="preserve"> </w:t>
+      </w:r>
+      <w:r>
+        <w:rPr>
+          <w:rFonts w:ascii="Helvetica" w:hAnsi="Helvetica" w:cs="Times New Roman"/>
+          <w:color w:val="000000"/>
+        </w:rPr>
+        <w:t xml:space="preserve">The syntax tree is built by using the </w:t>
+      </w:r>
+      <w:r>
+        <w:rPr>
+          <w:rFonts w:ascii="Helvetica" w:hAnsi="Helvetica" w:cs="Times New Roman"/>
+          <w:color w:val="000000"/>
+        </w:rPr>
+        <w:t>non-terminal symbols in the micro pascal grammar in the Parser class</w:t>
+      </w:r>
+      <w:r>
+        <w:rPr>
+          <w:rFonts w:ascii="Helvetica" w:hAnsi="Helvetica" w:cs="Times New Roman"/>
+          <w:color w:val="000000"/>
+        </w:rPr>
+        <w:t xml:space="preserve"> </w:t>
+      </w:r>
+      <w:r>
+        <w:rPr>
+          <w:rFonts w:ascii="Helvetica" w:hAnsi="Helvetica" w:cs="Times New Roman"/>
+          <w:color w:val="000000"/>
+        </w:rPr>
+        <w:t xml:space="preserve">and nodes from the classes in the </w:t>
+      </w:r>
+      <w:proofErr w:type="spellStart"/>
+      <w:r>
+        <w:rPr>
+          <w:rFonts w:ascii="Helvetica" w:hAnsi="Helvetica" w:cs="Times New Roman"/>
+          <w:color w:val="000000"/>
+        </w:rPr>
+        <w:t>syntaxtree</w:t>
+      </w:r>
+      <w:proofErr w:type="spellEnd"/>
+      <w:r>
+        <w:rPr>
+          <w:rFonts w:ascii="Helvetica" w:hAnsi="Helvetica" w:cs="Times New Roman"/>
+          <w:color w:val="000000"/>
+        </w:rPr>
+        <w:t xml:space="preserve"> package.</w:t>
+      </w:r>
+      <w:r>
+        <w:rPr>
+          <w:rFonts w:ascii="Helvetica" w:hAnsi="Helvetica" w:cs="Times New Roman"/>
+          <w:color w:val="000000"/>
+        </w:rPr>
+        <w:t xml:space="preserve"> </w:t>
+      </w:r>
+      <w:r>
+        <w:rPr>
+          <w:rFonts w:ascii="Helvetica" w:hAnsi="Helvetica" w:cs="Times New Roman"/>
+          <w:color w:val="000000"/>
+        </w:rPr>
+        <w:t xml:space="preserve">When the </w:t>
+      </w:r>
+      <w:r>
+        <w:rPr>
+          <w:rFonts w:ascii="Helvetica" w:hAnsi="Helvetica" w:cs="Times New Roman"/>
+          <w:color w:val="000000"/>
+        </w:rPr>
+        <w:t xml:space="preserve">pascal </w:t>
+      </w:r>
+      <w:r>
+        <w:rPr>
+          <w:rFonts w:ascii="Helvetica" w:hAnsi="Helvetica" w:cs="Times New Roman"/>
+          <w:color w:val="000000"/>
+        </w:rPr>
+        <w:t>program is parsed, nodes from the syntax tree classes are created and added to the syntax tree.</w:t>
+      </w:r>
+    </w:p>
+    <w:p>
+      <w:pPr>
+        <w:spacing w:line="480" w:lineRule="auto"/>
+        <w:rPr>
+          <w:rFonts w:ascii="Helvetica" w:hAnsi="Helvetica" w:cs="Times New Roman"/>
+          <w:color w:val="000000"/>
+        </w:rPr>
+      </w:pPr>
+    </w:p>
+    <w:p>
+      <w:pPr>
+        <w:spacing w:line="480" w:lineRule="auto"/>
+        <w:rPr>
+          <w:rFonts w:ascii="Helvetica" w:hAnsi="Helvetica" w:cs="Times New Roman"/>
+          <w:b/>
+          <w:color w:val="000000"/>
+          <w:u w:val="single"/>
+        </w:rPr>
+      </w:pPr>
+      <w:r>
+        <w:rPr>
+          <w:rFonts w:ascii="Helvetica" w:hAnsi="Helvetica" w:cs="Times New Roman"/>
+          <w:b/>
+          <w:color w:val="000000"/>
+          <w:u w:val="single"/>
+        </w:rPr>
+        <w:t>Symbol Table:</w:t>
+      </w:r>
+    </w:p>
+    <w:p>
+      <w:pPr>
+        <w:spacing w:line="480" w:lineRule="auto"/>
+        <w:rPr>
+          <w:rFonts w:ascii="Helvetica" w:hAnsi="Helvetica" w:cs="Times New Roman"/>
+          <w:color w:val="000000"/>
+        </w:rPr>
+      </w:pPr>
+      <w:r>
+        <w:rPr>
+          <w:rFonts w:ascii="Helvetica" w:hAnsi="Helvetica" w:cs="Times New Roman"/>
+          <w:color w:val="000000"/>
+        </w:rPr>
+        <w:tab/>
+      </w:r>
+      <w:r>
+        <w:rPr>
+          <w:rFonts w:ascii="Helvetica" w:hAnsi="Helvetica" w:cs="Times New Roman"/>
+          <w:color w:val="000000"/>
+        </w:rPr>
+        <w:t>The symbol t</w:t>
+      </w:r>
+      <w:r>
+        <w:rPr>
+          <w:rFonts w:ascii="Helvetica" w:hAnsi="Helvetica" w:cs="Times New Roman"/>
+          <w:color w:val="000000"/>
+        </w:rPr>
+        <w:t>able is used to store information</w:t>
+      </w:r>
+      <w:r>
+        <w:rPr>
+          <w:rFonts w:ascii="Helvetica" w:hAnsi="Helvetica" w:cs="Times New Roman"/>
+          <w:color w:val="000000"/>
+        </w:rPr>
+        <w:t xml:space="preserve"> about each identifier</w:t>
+      </w:r>
+      <w:r>
+        <w:rPr>
+          <w:rFonts w:ascii="Helvetica" w:hAnsi="Helvetica" w:cs="Times New Roman"/>
+          <w:color w:val="000000"/>
+        </w:rPr>
+        <w:t xml:space="preserve"> </w:t>
+      </w:r>
+      <w:r>
+        <w:rPr>
+          <w:rFonts w:ascii="Helvetica" w:hAnsi="Helvetica" w:cs="Times New Roman"/>
+          <w:color w:val="000000"/>
+        </w:rPr>
+        <w:t>(</w:t>
+      </w:r>
+      <w:r>
+        <w:rPr>
+          <w:rFonts w:ascii="Helvetica" w:hAnsi="Helvetica" w:cs="Times New Roman"/>
+          <w:color w:val="000000"/>
+        </w:rPr>
+        <w:t>symbol name</w:t>
+      </w:r>
+      <w:r>
+        <w:rPr>
+          <w:rFonts w:ascii="Helvetica" w:hAnsi="Helvetica" w:cs="Times New Roman"/>
+          <w:color w:val="000000"/>
+        </w:rPr>
+        <w:t>)</w:t>
+      </w:r>
+      <w:r>
+        <w:rPr>
+          <w:rFonts w:ascii="Helvetica" w:hAnsi="Helvetica" w:cs="Times New Roman"/>
+          <w:color w:val="000000"/>
+        </w:rPr>
+        <w:t xml:space="preserve"> found in a</w:t>
+      </w:r>
+      <w:r>
+        <w:rPr>
+          <w:rFonts w:ascii="Helvetica" w:hAnsi="Helvetica" w:cs="Times New Roman"/>
+          <w:color w:val="000000"/>
+        </w:rPr>
+        <w:t xml:space="preserve"> pascal</w:t>
+      </w:r>
+      <w:r>
+        <w:rPr>
+          <w:rFonts w:ascii="Helvetica" w:hAnsi="Helvetica" w:cs="Times New Roman"/>
+          <w:color w:val="000000"/>
+        </w:rPr>
+        <w:t xml:space="preserve"> program.</w:t>
+      </w:r>
+      <w:r>
+        <w:rPr>
+          <w:rFonts w:ascii="Helvetica" w:hAnsi="Helvetica" w:cs="Times New Roman"/>
+          <w:color w:val="000000"/>
+        </w:rPr>
+        <w:t xml:space="preserve"> </w:t>
+      </w:r>
+      <w:r>
+        <w:rPr>
+          <w:rFonts w:ascii="Helvetica" w:hAnsi="Helvetica" w:cs="Times New Roman"/>
+          <w:color w:val="000000"/>
+        </w:rPr>
+        <w:t xml:space="preserve">The symbol table is created by implementing a hash map to store an entry into the symbol table by adding a key-value pair. </w:t>
+      </w:r>
+      <w:r>
+        <w:rPr>
+          <w:rFonts w:ascii="Helvetica" w:hAnsi="Helvetica" w:cs="Times New Roman"/>
+          <w:color w:val="000000"/>
+        </w:rPr>
+        <w:t xml:space="preserve">Entries in the symbol table contain information about an identifier such as its character string (or </w:t>
       </w:r>
       <w:r>
         <w:rPr>
@@ -2419,35 +4061,7 @@
           <w:color w:val="000000"/>
         </w:rPr>
         <w:lastRenderedPageBreak/>
-        <w:t xml:space="preserve">will be </w:t>
-      </w:r>
-      <w:r>
-        <w:rPr>
-          <w:rFonts w:ascii="Helvetica" w:hAnsi="Helvetica" w:cs="Times New Roman"/>
-          <w:color w:val="000000"/>
-        </w:rPr>
-        <w:t xml:space="preserve">used </w:t>
-      </w:r>
-      <w:r>
-        <w:rPr>
-          <w:rFonts w:ascii="Helvetica" w:hAnsi="Helvetica" w:cs="Times New Roman"/>
-          <w:color w:val="000000"/>
-        </w:rPr>
-        <w:t>to</w:t>
-      </w:r>
-      <w:r>
-        <w:rPr>
-          <w:rFonts w:ascii="Helvetica" w:hAnsi="Helvetica" w:cs="Times New Roman"/>
-          <w:color w:val="000000"/>
-        </w:rPr>
-        <w:t xml:space="preserve"> represent a program in this</w:t>
-      </w:r>
-      <w:r>
-        <w:rPr>
-          <w:rFonts w:ascii="Helvetica" w:hAnsi="Helvetica" w:cs="Times New Roman"/>
-          <w:color w:val="000000"/>
-        </w:rPr>
-        <w:t xml:space="preserve"> tree structure.</w:t>
+        <w:t>lexeme),</w:t>
       </w:r>
       <w:r>
         <w:rPr>
@@ -2461,84 +4075,35 @@
           <w:rFonts w:ascii="Helvetica" w:hAnsi="Helvetica" w:cs="Times New Roman"/>
           <w:color w:val="000000"/>
         </w:rPr>
-        <w:t>A s</w:t>
-      </w:r>
-      <w:r>
-        <w:rPr>
-          <w:rFonts w:ascii="Helvetica" w:hAnsi="Helvetica" w:cs="Times New Roman"/>
-          <w:color w:val="000000"/>
-        </w:rPr>
-        <w:t>yntax tree is a variant of</w:t>
-      </w:r>
-      <w:r>
-        <w:rPr>
-          <w:rFonts w:ascii="Helvetica" w:hAnsi="Helvetica" w:cs="Times New Roman"/>
-          <w:color w:val="000000"/>
-        </w:rPr>
-        <w:t xml:space="preserve"> a</w:t>
-      </w:r>
-      <w:r>
-        <w:rPr>
-          <w:rFonts w:ascii="Helvetica" w:hAnsi="Helvetica" w:cs="Times New Roman"/>
-          <w:color w:val="000000"/>
-        </w:rPr>
-        <w:t xml:space="preserve"> parse tree.</w:t>
-      </w:r>
-      <w:r>
-        <w:rPr>
-          <w:rFonts w:ascii="Helvetica" w:hAnsi="Helvetica" w:cs="Times New Roman"/>
-          <w:color w:val="000000"/>
-        </w:rPr>
-        <w:t xml:space="preserve"> The reason why we use a syntax tree ins</w:t>
-      </w:r>
-      <w:r>
-        <w:rPr>
-          <w:rFonts w:ascii="Helvetica" w:hAnsi="Helvetica" w:cs="Times New Roman"/>
-          <w:color w:val="000000"/>
-        </w:rPr>
-        <w:t xml:space="preserve">tead of a parse tree is because </w:t>
-      </w:r>
-      <w:r>
-        <w:rPr>
-          <w:rFonts w:ascii="Helvetica" w:hAnsi="Helvetica" w:cs="Times New Roman"/>
-          <w:color w:val="000000"/>
-        </w:rPr>
-        <w:t>a parse tree contains more details than</w:t>
-      </w:r>
-      <w:r>
-        <w:rPr>
-          <w:rFonts w:ascii="Helvetica" w:hAnsi="Helvetica" w:cs="Times New Roman"/>
-          <w:color w:val="000000"/>
-        </w:rPr>
-        <w:t xml:space="preserve"> are</w:t>
-      </w:r>
-      <w:r>
-        <w:rPr>
-          <w:rFonts w:ascii="Helvetica" w:hAnsi="Helvetica" w:cs="Times New Roman"/>
-          <w:color w:val="000000"/>
-        </w:rPr>
-        <w:t xml:space="preserve"> actually needed</w:t>
-      </w:r>
-      <w:r>
-        <w:rPr>
-          <w:rFonts w:ascii="Helvetica" w:hAnsi="Helvetica" w:cs="Times New Roman"/>
-          <w:color w:val="000000"/>
-        </w:rPr>
-        <w:t>, which makes it difficult for a</w:t>
-      </w:r>
-      <w:r>
-        <w:rPr>
-          <w:rFonts w:ascii="Helvetica" w:hAnsi="Helvetica" w:cs="Times New Roman"/>
-          <w:color w:val="000000"/>
-        </w:rPr>
-        <w:t xml:space="preserve"> compiler to parse a</w:t>
-      </w:r>
-      <w:r>
-        <w:rPr>
-          <w:rFonts w:ascii="Helvetica" w:hAnsi="Helvetica" w:cs="Times New Roman"/>
-          <w:color w:val="000000"/>
-        </w:rPr>
-        <w:t xml:space="preserve"> parse tree.</w:t>
+        <w:t xml:space="preserve">its </w:t>
+      </w:r>
+      <w:r>
+        <w:rPr>
+          <w:rFonts w:ascii="Helvetica" w:hAnsi="Helvetica" w:cs="Times New Roman"/>
+          <w:color w:val="000000"/>
+        </w:rPr>
+        <w:t>data</w:t>
+      </w:r>
+      <w:r>
+        <w:rPr>
+          <w:rFonts w:ascii="Helvetica" w:hAnsi="Helvetica" w:cs="Times New Roman"/>
+          <w:color w:val="000000"/>
+        </w:rPr>
+        <w:t>type</w:t>
+      </w:r>
+      <w:r>
+        <w:rPr>
+          <w:rFonts w:ascii="Helvetica" w:hAnsi="Helvetica" w:cs="Times New Roman"/>
+          <w:color w:val="000000"/>
+        </w:rPr>
+        <w:t>, and its kind</w:t>
+      </w:r>
+      <w:r>
+        <w:rPr>
+          <w:rFonts w:ascii="Helvetica" w:hAnsi="Helvetica" w:cs="Times New Roman"/>
+          <w:color w:val="000000"/>
+        </w:rPr>
+        <w:t>.</w:t>
       </w:r>
       <w:r>
         <w:rPr>
@@ -2552,49 +4117,21 @@
           <w:rFonts w:ascii="Helvetica" w:hAnsi="Helvetica" w:cs="Times New Roman"/>
           <w:color w:val="000000"/>
         </w:rPr>
-        <w:t>By using a</w:t>
-      </w:r>
-      <w:r>
-        <w:rPr>
-          <w:rFonts w:ascii="Helvetica" w:hAnsi="Helvetica" w:cs="Times New Roman"/>
-          <w:color w:val="000000"/>
-        </w:rPr>
-        <w:t xml:space="preserve"> syntax tree, </w:t>
-      </w:r>
-      <w:r>
-        <w:rPr>
-          <w:rFonts w:ascii="Helvetica" w:hAnsi="Helvetica" w:cs="Times New Roman"/>
-          <w:color w:val="000000"/>
-        </w:rPr>
-        <w:t>those</w:t>
-      </w:r>
-      <w:r>
-        <w:rPr>
-          <w:rFonts w:ascii="Helvetica" w:hAnsi="Helvetica" w:cs="Times New Roman"/>
-          <w:color w:val="000000"/>
-        </w:rPr>
-        <w:t xml:space="preserve"> extra details can be </w:t>
-      </w:r>
-      <w:r>
-        <w:rPr>
-          <w:rFonts w:ascii="Helvetica" w:hAnsi="Helvetica" w:cs="Times New Roman"/>
-          <w:color w:val="000000"/>
-        </w:rPr>
-        <w:t>eliminate</w:t>
-      </w:r>
-      <w:r>
-        <w:rPr>
-          <w:rFonts w:ascii="Helvetica" w:hAnsi="Helvetica" w:cs="Times New Roman"/>
-          <w:color w:val="000000"/>
-        </w:rPr>
-        <w:t>d</w:t>
-      </w:r>
-      <w:r>
-        <w:rPr>
-          <w:rFonts w:ascii="Helvetica" w:hAnsi="Helvetica" w:cs="Times New Roman"/>
-          <w:color w:val="000000"/>
-        </w:rPr>
-        <w:t>.</w:t>
+        <w:t xml:space="preserve">The symbol table interacts with the </w:t>
+      </w:r>
+      <w:r>
+        <w:rPr>
+          <w:rFonts w:ascii="Helvetica" w:hAnsi="Helvetica" w:cs="Times New Roman"/>
+          <w:color w:val="000000"/>
+        </w:rPr>
+        <w:t>recognizer</w:t>
+      </w:r>
+      <w:r>
+        <w:rPr>
+          <w:rFonts w:ascii="Helvetica" w:hAnsi="Helvetica" w:cs="Times New Roman"/>
+          <w:color w:val="000000"/>
+        </w:rPr>
+        <w:t xml:space="preserve"> and parser</w:t>
       </w:r>
       <w:r>
         <w:rPr>
@@ -2608,14 +4145,35 @@
           <w:rFonts w:ascii="Helvetica" w:hAnsi="Helvetica" w:cs="Times New Roman"/>
           <w:color w:val="000000"/>
         </w:rPr>
-        <w:t xml:space="preserve">The syntax tree is built by using the </w:t>
-      </w:r>
-      <w:r>
-        <w:rPr>
-          <w:rFonts w:ascii="Helvetica" w:hAnsi="Helvetica" w:cs="Times New Roman"/>
-          <w:color w:val="000000"/>
-        </w:rPr>
-        <w:t>non-terminal symbols in the micro pascal grammar in the Parser class</w:t>
+        <w:t xml:space="preserve">in order to help differentiate between the </w:t>
+      </w:r>
+      <w:r>
+        <w:rPr>
+          <w:rFonts w:ascii="Helvetica" w:hAnsi="Helvetica" w:cs="Times New Roman"/>
+          <w:color w:val="000000"/>
+        </w:rPr>
+        <w:t xml:space="preserve">different </w:t>
+      </w:r>
+      <w:r>
+        <w:rPr>
+          <w:rFonts w:ascii="Helvetica" w:hAnsi="Helvetica" w:cs="Times New Roman"/>
+          <w:color w:val="000000"/>
+        </w:rPr>
+        <w:t>program, variable,</w:t>
+      </w:r>
+      <w:r>
+        <w:rPr>
+          <w:rFonts w:ascii="Helvetica" w:hAnsi="Helvetica" w:cs="Times New Roman"/>
+          <w:color w:val="000000"/>
+        </w:rPr>
+        <w:t xml:space="preserve"> function</w:t>
+      </w:r>
+      <w:r>
+        <w:rPr>
+          <w:rFonts w:ascii="Helvetica" w:hAnsi="Helvetica" w:cs="Times New Roman"/>
+          <w:color w:val="000000"/>
+        </w:rPr>
+        <w:t>, or</w:t>
       </w:r>
       <w:r>
         <w:rPr>
@@ -2629,7 +4187,14 @@
           <w:rFonts w:ascii="Helvetica" w:hAnsi="Helvetica" w:cs="Times New Roman"/>
           <w:color w:val="000000"/>
         </w:rPr>
-        <w:t>and nodes from the classes in the syntaxtree package.</w:t>
+        <w:t>procedure identifier</w:t>
+      </w:r>
+      <w:r>
+        <w:rPr>
+          <w:rFonts w:ascii="Helvetica" w:hAnsi="Helvetica" w:cs="Times New Roman"/>
+          <w:color w:val="000000"/>
+        </w:rPr>
+        <w:t>s</w:t>
       </w:r>
       <w:r>
         <w:rPr>
@@ -2643,289 +4208,6 @@
           <w:rFonts w:ascii="Helvetica" w:hAnsi="Helvetica" w:cs="Times New Roman"/>
           <w:color w:val="000000"/>
         </w:rPr>
-        <w:t xml:space="preserve">When the </w:t>
-      </w:r>
-      <w:r>
-        <w:rPr>
-          <w:rFonts w:ascii="Helvetica" w:hAnsi="Helvetica" w:cs="Times New Roman"/>
-          <w:color w:val="000000"/>
-        </w:rPr>
-        <w:t xml:space="preserve">pascal </w:t>
-      </w:r>
-      <w:r>
-        <w:rPr>
-          <w:rFonts w:ascii="Helvetica" w:hAnsi="Helvetica" w:cs="Times New Roman"/>
-          <w:color w:val="000000"/>
-        </w:rPr>
-        <w:t>program is parsed, nodes from the syntax tree classes are created and added to the syntax tree.</w:t>
-      </w:r>
-    </w:p>
-    <w:p>
-      <w:pPr>
-        <w:spacing w:line="480" w:lineRule="auto"/>
-        <w:rPr>
-          <w:rFonts w:ascii="Helvetica" w:hAnsi="Helvetica" w:cs="Times New Roman"/>
-          <w:color w:val="000000"/>
-        </w:rPr>
-      </w:pPr>
-    </w:p>
-    <w:p>
-      <w:pPr>
-        <w:spacing w:line="480" w:lineRule="auto"/>
-        <w:rPr>
-          <w:rFonts w:ascii="Helvetica" w:hAnsi="Helvetica" w:cs="Times New Roman"/>
-          <w:b/>
-          <w:color w:val="000000"/>
-          <w:u w:val="single"/>
-        </w:rPr>
-      </w:pPr>
-      <w:r>
-        <w:rPr>
-          <w:rFonts w:ascii="Helvetica" w:hAnsi="Helvetica" w:cs="Times New Roman"/>
-          <w:b/>
-          <w:color w:val="000000"/>
-          <w:u w:val="single"/>
-        </w:rPr>
-        <w:t>Symbol Table:</w:t>
-      </w:r>
-    </w:p>
-    <w:p>
-      <w:pPr>
-        <w:spacing w:line="480" w:lineRule="auto"/>
-        <w:rPr>
-          <w:rFonts w:ascii="Helvetica" w:hAnsi="Helvetica" w:cs="Times New Roman"/>
-          <w:color w:val="000000"/>
-        </w:rPr>
-      </w:pPr>
-      <w:r>
-        <w:rPr>
-          <w:rFonts w:ascii="Helvetica" w:hAnsi="Helvetica" w:cs="Times New Roman"/>
-          <w:color w:val="000000"/>
-        </w:rPr>
-        <w:tab/>
-      </w:r>
-      <w:r>
-        <w:rPr>
-          <w:rFonts w:ascii="Helvetica" w:hAnsi="Helvetica" w:cs="Times New Roman"/>
-          <w:color w:val="000000"/>
-        </w:rPr>
-        <w:t>The symbol t</w:t>
-      </w:r>
-      <w:r>
-        <w:rPr>
-          <w:rFonts w:ascii="Helvetica" w:hAnsi="Helvetica" w:cs="Times New Roman"/>
-          <w:color w:val="000000"/>
-        </w:rPr>
-        <w:t>able is used to store information</w:t>
-      </w:r>
-      <w:r>
-        <w:rPr>
-          <w:rFonts w:ascii="Helvetica" w:hAnsi="Helvetica" w:cs="Times New Roman"/>
-          <w:color w:val="000000"/>
-        </w:rPr>
-        <w:t xml:space="preserve"> about each identifier</w:t>
-      </w:r>
-      <w:r>
-        <w:rPr>
-          <w:rFonts w:ascii="Helvetica" w:hAnsi="Helvetica" w:cs="Times New Roman"/>
-          <w:color w:val="000000"/>
-        </w:rPr>
-        <w:t xml:space="preserve"> </w:t>
-      </w:r>
-      <w:r>
-        <w:rPr>
-          <w:rFonts w:ascii="Helvetica" w:hAnsi="Helvetica" w:cs="Times New Roman"/>
-          <w:color w:val="000000"/>
-        </w:rPr>
-        <w:t>(</w:t>
-      </w:r>
-      <w:r>
-        <w:rPr>
-          <w:rFonts w:ascii="Helvetica" w:hAnsi="Helvetica" w:cs="Times New Roman"/>
-          <w:color w:val="000000"/>
-        </w:rPr>
-        <w:t>symbol name</w:t>
-      </w:r>
-      <w:r>
-        <w:rPr>
-          <w:rFonts w:ascii="Helvetica" w:hAnsi="Helvetica" w:cs="Times New Roman"/>
-          <w:color w:val="000000"/>
-        </w:rPr>
-        <w:t>)</w:t>
-      </w:r>
-      <w:r>
-        <w:rPr>
-          <w:rFonts w:ascii="Helvetica" w:hAnsi="Helvetica" w:cs="Times New Roman"/>
-          <w:color w:val="000000"/>
-        </w:rPr>
-        <w:t xml:space="preserve"> found in a</w:t>
-      </w:r>
-      <w:r>
-        <w:rPr>
-          <w:rFonts w:ascii="Helvetica" w:hAnsi="Helvetica" w:cs="Times New Roman"/>
-          <w:color w:val="000000"/>
-        </w:rPr>
-        <w:t xml:space="preserve"> pascal</w:t>
-      </w:r>
-      <w:r>
-        <w:rPr>
-          <w:rFonts w:ascii="Helvetica" w:hAnsi="Helvetica" w:cs="Times New Roman"/>
-          <w:color w:val="000000"/>
-        </w:rPr>
-        <w:t xml:space="preserve"> program.</w:t>
-      </w:r>
-      <w:r>
-        <w:rPr>
-          <w:rFonts w:ascii="Helvetica" w:hAnsi="Helvetica" w:cs="Times New Roman"/>
-          <w:color w:val="000000"/>
-        </w:rPr>
-        <w:t xml:space="preserve"> </w:t>
-      </w:r>
-      <w:r>
-        <w:rPr>
-          <w:rFonts w:ascii="Helvetica" w:hAnsi="Helvetica" w:cs="Times New Roman"/>
-          <w:color w:val="000000"/>
-        </w:rPr>
-        <w:t xml:space="preserve">The symbol table is created by implementing a hash map to store an entry into the symbol table by adding a key-value pair. </w:t>
-      </w:r>
-      <w:r>
-        <w:rPr>
-          <w:rFonts w:ascii="Helvetica" w:hAnsi="Helvetica" w:cs="Times New Roman"/>
-          <w:color w:val="000000"/>
-        </w:rPr>
-        <w:t>Entries in the symbol table contain information about an identifier such as its character string (or lexeme),</w:t>
-      </w:r>
-      <w:r>
-        <w:rPr>
-          <w:rFonts w:ascii="Helvetica" w:hAnsi="Helvetica" w:cs="Times New Roman"/>
-          <w:color w:val="000000"/>
-        </w:rPr>
-        <w:t xml:space="preserve"> </w:t>
-      </w:r>
-      <w:r>
-        <w:rPr>
-          <w:rFonts w:ascii="Helvetica" w:hAnsi="Helvetica" w:cs="Times New Roman"/>
-          <w:color w:val="000000"/>
-        </w:rPr>
-        <w:t xml:space="preserve">its </w:t>
-      </w:r>
-      <w:r>
-        <w:rPr>
-          <w:rFonts w:ascii="Helvetica" w:hAnsi="Helvetica" w:cs="Times New Roman"/>
-          <w:color w:val="000000"/>
-        </w:rPr>
-        <w:t>data</w:t>
-      </w:r>
-      <w:r>
-        <w:rPr>
-          <w:rFonts w:ascii="Helvetica" w:hAnsi="Helvetica" w:cs="Times New Roman"/>
-          <w:color w:val="000000"/>
-        </w:rPr>
-        <w:t>type</w:t>
-      </w:r>
-      <w:r>
-        <w:rPr>
-          <w:rFonts w:ascii="Helvetica" w:hAnsi="Helvetica" w:cs="Times New Roman"/>
-          <w:color w:val="000000"/>
-        </w:rPr>
-        <w:t>, and its kind</w:t>
-      </w:r>
-      <w:r>
-        <w:rPr>
-          <w:rFonts w:ascii="Helvetica" w:hAnsi="Helvetica" w:cs="Times New Roman"/>
-          <w:color w:val="000000"/>
-        </w:rPr>
-        <w:t>.</w:t>
-      </w:r>
-      <w:r>
-        <w:rPr>
-          <w:rFonts w:ascii="Helvetica" w:hAnsi="Helvetica" w:cs="Times New Roman"/>
-          <w:color w:val="000000"/>
-        </w:rPr>
-        <w:t xml:space="preserve"> </w:t>
-      </w:r>
-      <w:r>
-        <w:rPr>
-          <w:rFonts w:ascii="Helvetica" w:hAnsi="Helvetica" w:cs="Times New Roman"/>
-          <w:color w:val="000000"/>
-        </w:rPr>
-        <w:t xml:space="preserve">The symbol table interacts with the </w:t>
-      </w:r>
-      <w:r>
-        <w:rPr>
-          <w:rFonts w:ascii="Helvetica" w:hAnsi="Helvetica" w:cs="Times New Roman"/>
-          <w:color w:val="000000"/>
-        </w:rPr>
-        <w:t xml:space="preserve">recognizer </w:t>
-      </w:r>
-      <w:r>
-        <w:rPr>
-          <w:rFonts w:ascii="Helvetica" w:hAnsi="Helvetica" w:cs="Times New Roman"/>
-          <w:color w:val="000000"/>
-        </w:rPr>
-        <w:t xml:space="preserve">in order to help differentiate between the </w:t>
-      </w:r>
-      <w:r>
-        <w:rPr>
-          <w:rFonts w:ascii="Helvetica" w:hAnsi="Helvetica" w:cs="Times New Roman"/>
-          <w:color w:val="000000"/>
-        </w:rPr>
-        <w:t xml:space="preserve">different </w:t>
-      </w:r>
-      <w:r>
-        <w:rPr>
-          <w:rFonts w:ascii="Helvetica" w:hAnsi="Helvetica" w:cs="Times New Roman"/>
-          <w:color w:val="000000"/>
-        </w:rPr>
-        <w:t>program, variable,</w:t>
-      </w:r>
-      <w:r>
-        <w:rPr>
-          <w:rFonts w:ascii="Helvetica" w:hAnsi="Helvetica" w:cs="Times New Roman"/>
-          <w:color w:val="000000"/>
-        </w:rPr>
-        <w:t xml:space="preserve"> function</w:t>
-      </w:r>
-      <w:r>
-        <w:rPr>
-          <w:rFonts w:ascii="Helvetica" w:hAnsi="Helvetica" w:cs="Times New Roman"/>
-          <w:color w:val="000000"/>
-        </w:rPr>
-        <w:t>, or</w:t>
-      </w:r>
-      <w:r>
-        <w:rPr>
-          <w:rFonts w:ascii="Helvetica" w:hAnsi="Helvetica" w:cs="Times New Roman"/>
-          <w:color w:val="000000"/>
-        </w:rPr>
-        <w:t xml:space="preserve"> </w:t>
-      </w:r>
-      <w:r>
-        <w:rPr>
-          <w:rFonts w:ascii="Helvetica" w:hAnsi="Helvetica" w:cs="Times New Roman"/>
-          <w:color w:val="000000"/>
-        </w:rPr>
-        <w:t>procedure identifier</w:t>
-      </w:r>
-      <w:r>
-        <w:rPr>
-          <w:rFonts w:ascii="Helvetica" w:hAnsi="Helvetica" w:cs="Times New Roman"/>
-          <w:color w:val="000000"/>
-        </w:rPr>
-        <w:t>s</w:t>
-      </w:r>
-      <w:r>
-        <w:rPr>
-          <w:rFonts w:ascii="Helvetica" w:hAnsi="Helvetica" w:cs="Times New Roman"/>
-          <w:color w:val="000000"/>
-        </w:rPr>
-        <w:t xml:space="preserve"> </w:t>
-      </w:r>
-      <w:r>
-        <w:rPr>
-          <w:rFonts w:ascii="Helvetica" w:hAnsi="Helvetica" w:cs="Times New Roman"/>
-          <w:color w:val="000000"/>
-        </w:rPr>
         <w:t>that are stored</w:t>
       </w:r>
       <w:r>
@@ -3010,7 +4292,23 @@
           <w:rFonts w:ascii="Helvetica" w:hAnsi="Helvetica" w:cs="Times New Roman"/>
           <w:color w:val="000000"/>
         </w:rPr>
-        <w:t xml:space="preserve"> method, it has a program identifier so the current lexeme would be added</w:t>
+        <w:t xml:space="preserve"> method, it has a program </w:t>
+      </w:r>
+      <w:proofErr w:type="gramStart"/>
+      <w:r>
+        <w:rPr>
+          <w:rFonts w:ascii="Helvetica" w:hAnsi="Helvetica" w:cs="Times New Roman"/>
+          <w:color w:val="000000"/>
+        </w:rPr>
+        <w:t>identifier</w:t>
+      </w:r>
+      <w:proofErr w:type="gramEnd"/>
+      <w:r>
+        <w:rPr>
+          <w:rFonts w:ascii="Helvetica" w:hAnsi="Helvetica" w:cs="Times New Roman"/>
+          <w:color w:val="000000"/>
+        </w:rPr>
+        <w:t xml:space="preserve"> so the current lexeme would be added</w:t>
       </w:r>
       <w:r>
         <w:rPr>
@@ -3064,6 +4362,7 @@
         </w:rPr>
         <w:t xml:space="preserve">java files – </w:t>
       </w:r>
+      <w:proofErr w:type="spellStart"/>
       <w:r>
         <w:rPr>
           <w:rFonts w:ascii="Helvetica" w:hAnsi="Helvetica" w:cs="Times New Roman"/>
@@ -3071,6 +4370,7 @@
         </w:rPr>
         <w:t>KindEnum</w:t>
       </w:r>
+      <w:proofErr w:type="spellEnd"/>
       <w:r>
         <w:rPr>
           <w:rFonts w:ascii="Helvetica" w:hAnsi="Helvetica" w:cs="Times New Roman"/>
@@ -3078,6 +4378,7 @@
         </w:rPr>
         <w:t xml:space="preserve">, </w:t>
       </w:r>
+      <w:proofErr w:type="spellStart"/>
       <w:r>
         <w:rPr>
           <w:rFonts w:ascii="Helvetica" w:hAnsi="Helvetica" w:cs="Times New Roman"/>
@@ -3085,6 +4386,7 @@
         </w:rPr>
         <w:t>SymbolTable</w:t>
       </w:r>
+      <w:proofErr w:type="spellEnd"/>
       <w:r>
         <w:rPr>
           <w:rFonts w:ascii="Helvetica" w:hAnsi="Helvetica" w:cs="Times New Roman"/>
@@ -3092,6 +4394,7 @@
         </w:rPr>
         <w:t xml:space="preserve">, and </w:t>
       </w:r>
+      <w:proofErr w:type="spellStart"/>
       <w:r>
         <w:rPr>
           <w:rFonts w:ascii="Helvetica" w:hAnsi="Helvetica" w:cs="Times New Roman"/>
@@ -3099,6 +4402,7 @@
         </w:rPr>
         <w:t>SymbolTableTest</w:t>
       </w:r>
+      <w:proofErr w:type="spellEnd"/>
       <w:r>
         <w:rPr>
           <w:rFonts w:ascii="Helvetica" w:hAnsi="Helvetica" w:cs="Times New Roman"/>
@@ -3113,12 +4417,21 @@
         </w:rPr>
         <w:t xml:space="preserve"> The </w:t>
       </w:r>
-      <w:r>
-        <w:rPr>
-          <w:rFonts w:ascii="Helvetica" w:hAnsi="Helvetica" w:cs="Times New Roman"/>
-          <w:color w:val="000000"/>
-        </w:rPr>
-        <w:t xml:space="preserve">KindEnum </w:t>
+      <w:proofErr w:type="spellStart"/>
+      <w:r>
+        <w:rPr>
+          <w:rFonts w:ascii="Helvetica" w:hAnsi="Helvetica" w:cs="Times New Roman"/>
+          <w:color w:val="000000"/>
+        </w:rPr>
+        <w:t>KindEnum</w:t>
+      </w:r>
+      <w:proofErr w:type="spellEnd"/>
+      <w:r>
+        <w:rPr>
+          <w:rFonts w:ascii="Helvetica" w:hAnsi="Helvetica" w:cs="Times New Roman"/>
+          <w:color w:val="000000"/>
+        </w:rPr>
+        <w:t xml:space="preserve"> </w:t>
       </w:r>
       <w:r>
         <w:rPr>
@@ -3153,7 +4466,6 @@
           <w:rFonts w:ascii="Helvetica" w:hAnsi="Helvetica" w:cs="Times New Roman"/>
           <w:color w:val="000000"/>
         </w:rPr>
-        <w:lastRenderedPageBreak/>
         <w:t>identifier.</w:t>
       </w:r>
       <w:r>
@@ -3168,8 +4480,17 @@
           <w:rFonts w:ascii="Helvetica" w:hAnsi="Helvetica" w:cs="Times New Roman"/>
           <w:color w:val="000000"/>
         </w:rPr>
-        <w:t>The SymbolTable</w:t>
-      </w:r>
+        <w:t xml:space="preserve">The </w:t>
+      </w:r>
+      <w:proofErr w:type="spellStart"/>
+      <w:r>
+        <w:rPr>
+          <w:rFonts w:ascii="Helvetica" w:hAnsi="Helvetica" w:cs="Times New Roman"/>
+          <w:color w:val="000000"/>
+        </w:rPr>
+        <w:t>SymbolTable</w:t>
+      </w:r>
+      <w:proofErr w:type="spellEnd"/>
       <w:r>
         <w:rPr>
           <w:rFonts w:ascii="Helvetica" w:hAnsi="Helvetica" w:cs="Times New Roman"/>
@@ -3287,7 +4608,23 @@
           <w:rFonts w:ascii="Helvetica" w:hAnsi="Helvetica" w:cs="Times New Roman"/>
           <w:color w:val="000000"/>
         </w:rPr>
-        <w:t>The SymbolTableTest file</w:t>
+        <w:t xml:space="preserve">The </w:t>
+      </w:r>
+      <w:proofErr w:type="spellStart"/>
+      <w:r>
+        <w:rPr>
+          <w:rFonts w:ascii="Helvetica" w:hAnsi="Helvetica" w:cs="Times New Roman"/>
+          <w:color w:val="000000"/>
+        </w:rPr>
+        <w:t>SymbolTableTest</w:t>
+      </w:r>
+      <w:proofErr w:type="spellEnd"/>
+      <w:r>
+        <w:rPr>
+          <w:rFonts w:ascii="Helvetica" w:hAnsi="Helvetica" w:cs="Times New Roman"/>
+          <w:color w:val="000000"/>
+        </w:rPr>
+        <w:t xml:space="preserve"> file</w:t>
       </w:r>
       <w:r>
         <w:rPr>
@@ -3308,7 +4645,23 @@
           <w:rFonts w:ascii="Helvetica" w:hAnsi="Helvetica" w:cs="Times New Roman"/>
           <w:color w:val="000000"/>
         </w:rPr>
-        <w:t xml:space="preserve">methods from the SymbolTable file </w:t>
+        <w:t xml:space="preserve">methods from the </w:t>
+      </w:r>
+      <w:proofErr w:type="spellStart"/>
+      <w:r>
+        <w:rPr>
+          <w:rFonts w:ascii="Helvetica" w:hAnsi="Helvetica" w:cs="Times New Roman"/>
+          <w:color w:val="000000"/>
+        </w:rPr>
+        <w:t>SymbolTable</w:t>
+      </w:r>
+      <w:proofErr w:type="spellEnd"/>
+      <w:r>
+        <w:rPr>
+          <w:rFonts w:ascii="Helvetica" w:hAnsi="Helvetica" w:cs="Times New Roman"/>
+          <w:color w:val="000000"/>
+        </w:rPr>
+        <w:t xml:space="preserve"> file </w:t>
       </w:r>
       <w:r>
         <w:rPr>
@@ -3643,7 +4996,23 @@
                 <w:rFonts w:ascii="Helvetica" w:hAnsi="Helvetica" w:cs="Times New Roman"/>
                 <w:color w:val="353535"/>
               </w:rPr>
-              <w:t>Added the CompilerMain section of the compiler.</w:t>
+              <w:t xml:space="preserve">Added the </w:t>
+            </w:r>
+            <w:proofErr w:type="spellStart"/>
+            <w:r>
+              <w:rPr>
+                <w:rFonts w:ascii="Helvetica" w:hAnsi="Helvetica" w:cs="Times New Roman"/>
+                <w:color w:val="353535"/>
+              </w:rPr>
+              <w:t>CompilerMain</w:t>
+            </w:r>
+            <w:proofErr w:type="spellEnd"/>
+            <w:r>
+              <w:rPr>
+                <w:rFonts w:ascii="Helvetica" w:hAnsi="Helvetica" w:cs="Times New Roman"/>
+                <w:color w:val="353535"/>
+              </w:rPr>
+              <w:t xml:space="preserve"> section of the compiler.</w:t>
             </w:r>
           </w:p>
         </w:tc>
@@ -3669,6 +5038,7 @@
                 <w:rFonts w:ascii="Helvetica" w:hAnsi="Helvetica" w:cs="Times New Roman"/>
                 <w:color w:val="000000"/>
               </w:rPr>
+              <w:lastRenderedPageBreak/>
               <w:t>03/17/2019</w:t>
             </w:r>
           </w:p>
@@ -3794,12 +5164,14 @@
           <w:rFonts w:ascii="Helvetica" w:hAnsi="Helvetica"/>
         </w:rPr>
       </w:pPr>
+      <w:proofErr w:type="spellStart"/>
       <w:r>
         <w:rPr>
           <w:rFonts w:ascii="Helvetica" w:hAnsi="Helvetica"/>
         </w:rPr>
         <w:t>var</w:t>
       </w:r>
+      <w:proofErr w:type="spellEnd"/>
     </w:p>
     <w:p>
       <w:pPr>
@@ -3850,7 +5222,6 @@
         <w:rPr>
           <w:rFonts w:ascii="Helvetica" w:hAnsi="Helvetica"/>
         </w:rPr>
-        <w:lastRenderedPageBreak/>
         <w:t>procedure</w:t>
       </w:r>
     </w:p>
@@ -4187,6 +5558,7 @@
         <w:rPr>
           <w:rFonts w:ascii="Helvetica" w:hAnsi="Helvetica"/>
         </w:rPr>
+        <w:lastRenderedPageBreak/>
         <w:t>(</w:t>
       </w:r>
     </w:p>
@@ -4462,7 +5834,25 @@
           <w:sz w:val="24"/>
           <w:szCs w:val="24"/>
         </w:rPr>
-        <w:t>by Marissa Allen and Cohl Dorsey</w:t>
+        <w:t xml:space="preserve">by Marissa Allen and </w:t>
+      </w:r>
+      <w:proofErr w:type="spellStart"/>
+      <w:r>
+        <w:rPr>
+          <w:rFonts w:ascii="Times New Roman" w:hAnsi="Times New Roman" w:cs="Times New Roman"/>
+          <w:sz w:val="24"/>
+          <w:szCs w:val="24"/>
+        </w:rPr>
+        <w:t>Cohl</w:t>
+      </w:r>
+      <w:proofErr w:type="spellEnd"/>
+      <w:r>
+        <w:rPr>
+          <w:rFonts w:ascii="Times New Roman" w:hAnsi="Times New Roman" w:cs="Times New Roman"/>
+          <w:sz w:val="24"/>
+          <w:szCs w:val="24"/>
+        </w:rPr>
+        <w:t xml:space="preserve"> Dorsey</w:t>
       </w:r>
     </w:p>
     <w:p>

</xml_diff>

<commit_message>
Updated the SDD.docx and SDD.pdf for this iteration.
</commit_message>
<xml_diff>
--- a/SDD/SDD.docx
+++ b/SDD/SDD.docx
@@ -17,7 +17,6 @@
           <w:color w:val="000000"/>
         </w:rPr>
       </w:pPr>
-      <w:proofErr w:type="spellStart"/>
       <w:r>
         <w:rPr>
           <w:rFonts w:ascii="Helvetica" w:hAnsi="Helvetica" w:cs="Times New Roman"/>
@@ -32,7 +31,6 @@
         </w:rPr>
         <w:t>Compiler</w:t>
       </w:r>
-      <w:proofErr w:type="spellEnd"/>
     </w:p>
     <w:p>
       <w:pPr>
@@ -103,17 +101,8 @@
           <w:rFonts w:ascii="Helvetica" w:hAnsi="Helvetica" w:cs="Times New Roman"/>
           <w:color w:val="000000"/>
         </w:rPr>
-        <w:t xml:space="preserve">The </w:t>
-      </w:r>
-      <w:proofErr w:type="spellStart"/>
-      <w:r>
-        <w:rPr>
-          <w:rFonts w:ascii="Helvetica" w:hAnsi="Helvetica" w:cs="Times New Roman"/>
-          <w:color w:val="000000"/>
-        </w:rPr>
-        <w:t>AllenCompiler</w:t>
-      </w:r>
-      <w:proofErr w:type="spellEnd"/>
+        <w:t>The AllenCompiler</w:t>
+      </w:r>
       <w:r>
         <w:rPr>
           <w:rFonts w:ascii="Helvetica" w:hAnsi="Helvetica" w:cs="Times New Roman"/>
@@ -177,21 +166,12 @@
         </w:rPr>
         <w:t xml:space="preserve"> </w:t>
       </w:r>
-      <w:proofErr w:type="spellStart"/>
-      <w:r>
-        <w:rPr>
-          <w:rFonts w:ascii="Helvetica" w:hAnsi="Helvetica" w:cs="Times New Roman"/>
-          <w:color w:val="000000"/>
-        </w:rPr>
-        <w:t>jflex</w:t>
-      </w:r>
-      <w:proofErr w:type="spellEnd"/>
-      <w:r>
-        <w:rPr>
-          <w:rFonts w:ascii="Helvetica" w:hAnsi="Helvetica" w:cs="Times New Roman"/>
-          <w:color w:val="000000"/>
-        </w:rPr>
-        <w:t xml:space="preserve"> </w:t>
+      <w:r>
+        <w:rPr>
+          <w:rFonts w:ascii="Helvetica" w:hAnsi="Helvetica" w:cs="Times New Roman"/>
+          <w:color w:val="000000"/>
+        </w:rPr>
+        <w:t xml:space="preserve">jflex </w:t>
       </w:r>
       <w:r>
         <w:rPr>
@@ -411,23 +391,7 @@
           <w:rFonts w:ascii="Helvetica" w:hAnsi="Helvetica" w:cs="Times New Roman"/>
           <w:color w:val="000000"/>
         </w:rPr>
-        <w:t xml:space="preserve">the current </w:t>
-      </w:r>
-      <w:proofErr w:type="spellStart"/>
-      <w:r>
-        <w:rPr>
-          <w:rFonts w:ascii="Helvetica" w:hAnsi="Helvetica" w:cs="Times New Roman"/>
-          <w:color w:val="000000"/>
-        </w:rPr>
-        <w:t>lookahead</w:t>
-      </w:r>
-      <w:proofErr w:type="spellEnd"/>
-      <w:r>
-        <w:rPr>
-          <w:rFonts w:ascii="Helvetica" w:hAnsi="Helvetica" w:cs="Times New Roman"/>
-          <w:color w:val="000000"/>
-        </w:rPr>
-        <w:t xml:space="preserve"> token to the token type</w:t>
+        <w:t>the current lookahead token to the token type</w:t>
       </w:r>
       <w:r>
         <w:rPr>
@@ -566,17 +530,8 @@
           <w:rFonts w:ascii="Helvetica" w:hAnsi="Helvetica" w:cs="Times New Roman"/>
           <w:color w:val="000000"/>
         </w:rPr>
-        <w:t xml:space="preserve">The </w:t>
-      </w:r>
-      <w:proofErr w:type="spellStart"/>
-      <w:r>
-        <w:rPr>
-          <w:rFonts w:ascii="Helvetica" w:hAnsi="Helvetica" w:cs="Times New Roman"/>
-          <w:color w:val="000000"/>
-        </w:rPr>
-        <w:t>CompilerMain</w:t>
-      </w:r>
-      <w:proofErr w:type="spellEnd"/>
+        <w:t>The CompilerMain</w:t>
+      </w:r>
       <w:r>
         <w:rPr>
           <w:rFonts w:ascii="Helvetica" w:hAnsi="Helvetica" w:cs="Times New Roman"/>
@@ -610,7 +565,21 @@
           <w:rFonts w:ascii="Helvetica" w:hAnsi="Helvetica" w:cs="Times New Roman"/>
           <w:color w:val="000000"/>
         </w:rPr>
-        <w:t>in the Recognizer class is called</w:t>
+        <w:t xml:space="preserve">in the </w:t>
+      </w:r>
+      <w:r>
+        <w:rPr>
+          <w:rFonts w:ascii="Helvetica" w:hAnsi="Helvetica" w:cs="Times New Roman"/>
+          <w:color w:val="000000"/>
+        </w:rPr>
+        <w:t>Parser</w:t>
+      </w:r>
+      <w:r>
+        <w:rPr>
+          <w:rFonts w:ascii="Helvetica" w:hAnsi="Helvetica" w:cs="Times New Roman"/>
+          <w:color w:val="000000"/>
+        </w:rPr>
+        <w:t xml:space="preserve"> class is called</w:t>
       </w:r>
       <w:r>
         <w:rPr>
@@ -619,7 +588,6 @@
         </w:rPr>
         <w:t xml:space="preserve"> through its constructor. </w:t>
       </w:r>
-      <w:proofErr w:type="gramStart"/>
       <w:r>
         <w:rPr>
           <w:rFonts w:ascii="Helvetica" w:hAnsi="Helvetica" w:cs="Times New Roman"/>
@@ -632,22 +600,21 @@
           <w:rFonts w:ascii="Helvetica" w:hAnsi="Helvetica" w:cs="Times New Roman"/>
           <w:color w:val="000000"/>
         </w:rPr>
-        <w:t xml:space="preserve"> the</w:t>
-      </w:r>
-      <w:proofErr w:type="gramEnd"/>
-      <w:r>
-        <w:rPr>
-          <w:rFonts w:ascii="Helvetica" w:hAnsi="Helvetica" w:cs="Times New Roman"/>
-          <w:color w:val="000000"/>
-        </w:rPr>
-        <w:t xml:space="preserve"> symbol table is constructed</w:t>
-      </w:r>
-      <w:r>
-        <w:rPr>
-          <w:rFonts w:ascii="Helvetica" w:hAnsi="Helvetica" w:cs="Times New Roman"/>
-          <w:color w:val="000000"/>
-        </w:rPr>
-        <w:t xml:space="preserve"> when information from </w:t>
+        <w:t xml:space="preserve"> </w:t>
+      </w:r>
+      <w:r>
+        <w:rPr>
+          <w:rFonts w:ascii="Helvetica" w:hAnsi="Helvetica" w:cs="Times New Roman"/>
+          <w:color w:val="000000"/>
+        </w:rPr>
+        <w:t>symbol table is constructed</w:t>
+      </w:r>
+      <w:r>
+        <w:rPr>
+          <w:rFonts w:ascii="Helvetica" w:hAnsi="Helvetica" w:cs="Times New Roman"/>
+          <w:color w:val="000000"/>
+        </w:rPr>
+        <w:t xml:space="preserve"> when information from the file is </w:t>
       </w:r>
       <w:r>
         <w:rPr>
@@ -655,7 +622,7 @@
           <w:color w:val="000000"/>
         </w:rPr>
         <w:lastRenderedPageBreak/>
-        <w:t xml:space="preserve">the file is stored </w:t>
+        <w:t xml:space="preserve">stored </w:t>
       </w:r>
       <w:r>
         <w:rPr>
@@ -676,46 +643,84 @@
           <w:rFonts w:ascii="Helvetica" w:hAnsi="Helvetica" w:cs="Times New Roman"/>
           <w:color w:val="000000"/>
         </w:rPr>
-        <w:t xml:space="preserve">A formatted </w:t>
-      </w:r>
-      <w:proofErr w:type="spellStart"/>
-      <w:proofErr w:type="gramStart"/>
-      <w:r>
-        <w:rPr>
-          <w:rFonts w:ascii="Helvetica" w:hAnsi="Helvetica" w:cs="Times New Roman"/>
-          <w:color w:val="000000"/>
-        </w:rPr>
-        <w:t>toString</w:t>
-      </w:r>
-      <w:proofErr w:type="spellEnd"/>
-      <w:r>
-        <w:rPr>
-          <w:rFonts w:ascii="Helvetica" w:hAnsi="Helvetica" w:cs="Times New Roman"/>
-          <w:color w:val="000000"/>
-        </w:rPr>
-        <w:t>(</w:t>
-      </w:r>
-      <w:proofErr w:type="gramEnd"/>
-      <w:r>
-        <w:rPr>
-          <w:rFonts w:ascii="Helvetica" w:hAnsi="Helvetica" w:cs="Times New Roman"/>
-          <w:color w:val="000000"/>
-        </w:rPr>
-        <w:t xml:space="preserve">) of the symbol table is </w:t>
-      </w:r>
-      <w:r>
-        <w:rPr>
-          <w:rFonts w:ascii="Helvetica" w:hAnsi="Helvetica" w:cs="Times New Roman"/>
-          <w:color w:val="000000"/>
-        </w:rPr>
-        <w:t xml:space="preserve"> then </w:t>
-      </w:r>
-      <w:r>
-        <w:rPr>
-          <w:rFonts w:ascii="Helvetica" w:hAnsi="Helvetica" w:cs="Times New Roman"/>
-          <w:color w:val="000000"/>
-        </w:rPr>
-        <w:t>written to a file as long as the file that was input exists and is a pascal file.</w:t>
+        <w:t>A formatted</w:t>
+      </w:r>
+      <w:r>
+        <w:rPr>
+          <w:rFonts w:ascii="Helvetica" w:hAnsi="Helvetica" w:cs="Times New Roman"/>
+          <w:color w:val="000000"/>
+        </w:rPr>
+        <w:t xml:space="preserve"> </w:t>
+      </w:r>
+      <w:r>
+        <w:rPr>
+          <w:rFonts w:ascii="Helvetica" w:hAnsi="Helvetica" w:cs="Times New Roman"/>
+          <w:color w:val="000000"/>
+        </w:rPr>
+        <w:t>symbol table</w:t>
+      </w:r>
+      <w:r>
+        <w:rPr>
+          <w:rFonts w:ascii="Helvetica" w:hAnsi="Helvetica" w:cs="Times New Roman"/>
+          <w:color w:val="000000"/>
+        </w:rPr>
+        <w:t xml:space="preserve"> </w:t>
+      </w:r>
+      <w:r>
+        <w:rPr>
+          <w:rFonts w:ascii="Helvetica" w:hAnsi="Helvetica" w:cs="Times New Roman"/>
+          <w:color w:val="000000"/>
+        </w:rPr>
+        <w:t xml:space="preserve">and </w:t>
+      </w:r>
+      <w:r>
+        <w:rPr>
+          <w:rFonts w:ascii="Helvetica" w:hAnsi="Helvetica" w:cs="Times New Roman"/>
+          <w:color w:val="000000"/>
+        </w:rPr>
+        <w:t xml:space="preserve">syntax tree </w:t>
+      </w:r>
+      <w:r>
+        <w:rPr>
+          <w:rFonts w:ascii="Helvetica" w:hAnsi="Helvetica" w:cs="Times New Roman"/>
+          <w:color w:val="000000"/>
+        </w:rPr>
+        <w:t xml:space="preserve">are </w:t>
+      </w:r>
+      <w:r>
+        <w:rPr>
+          <w:rFonts w:ascii="Helvetica" w:hAnsi="Helvetica" w:cs="Times New Roman"/>
+          <w:color w:val="000000"/>
+        </w:rPr>
+        <w:t xml:space="preserve">then </w:t>
+      </w:r>
+      <w:r>
+        <w:rPr>
+          <w:rFonts w:ascii="Helvetica" w:hAnsi="Helvetica" w:cs="Times New Roman"/>
+          <w:color w:val="000000"/>
+        </w:rPr>
+        <w:t>written to separate</w:t>
+      </w:r>
+      <w:r>
+        <w:rPr>
+          <w:rFonts w:ascii="Helvetica" w:hAnsi="Helvetica" w:cs="Times New Roman"/>
+          <w:color w:val="000000"/>
+        </w:rPr>
+        <w:t xml:space="preserve"> file</w:t>
+      </w:r>
+      <w:r>
+        <w:rPr>
+          <w:rFonts w:ascii="Helvetica" w:hAnsi="Helvetica" w:cs="Times New Roman"/>
+          <w:color w:val="000000"/>
+        </w:rPr>
+        <w:t>s</w:t>
+      </w:r>
+      <w:r>
+        <w:rPr>
+          <w:rFonts w:ascii="Helvetica" w:hAnsi="Helvetica" w:cs="Times New Roman"/>
+          <w:color w:val="000000"/>
+        </w:rPr>
+        <w:t xml:space="preserve"> as long as the file that was input exists and is a pascal file.</w:t>
       </w:r>
     </w:p>
     <w:p>
@@ -746,14 +751,7 @@
           <w:rFonts w:ascii="Helvetica" w:hAnsi="Helvetica" w:cs="Times New Roman"/>
           <w:color w:val="000000"/>
         </w:rPr>
-        <w:t>construct</w:t>
-      </w:r>
-      <w:r>
-        <w:rPr>
-          <w:rFonts w:ascii="Helvetica" w:hAnsi="Helvetica" w:cs="Times New Roman"/>
-          <w:color w:val="000000"/>
-        </w:rPr>
-        <w:t>s</w:t>
+        <w:t>constructs</w:t>
       </w:r>
       <w:r>
         <w:rPr>
@@ -767,14 +765,7 @@
           <w:rFonts w:ascii="Helvetica" w:hAnsi="Helvetica" w:cs="Times New Roman"/>
           <w:color w:val="000000"/>
         </w:rPr>
-        <w:t>syntax</w:t>
-      </w:r>
-      <w:r>
-        <w:rPr>
-          <w:rFonts w:ascii="Helvetica" w:hAnsi="Helvetica" w:cs="Times New Roman"/>
-          <w:color w:val="000000"/>
-        </w:rPr>
-        <w:t xml:space="preserve"> tree for the</w:t>
+        <w:t>syntax tree for the</w:t>
       </w:r>
       <w:r>
         <w:rPr>
@@ -788,28 +779,14 @@
           <w:rFonts w:ascii="Helvetica" w:hAnsi="Helvetica" w:cs="Times New Roman"/>
           <w:color w:val="000000"/>
         </w:rPr>
-        <w:t xml:space="preserve"> from the scanner</w:t>
-      </w:r>
-      <w:r>
-        <w:rPr>
-          <w:rFonts w:ascii="Helvetica" w:hAnsi="Helvetica" w:cs="Times New Roman"/>
-          <w:color w:val="000000"/>
-        </w:rPr>
-        <w:t>.</w:t>
-      </w:r>
-      <w:r>
-        <w:rPr>
-          <w:rFonts w:ascii="Helvetica" w:hAnsi="Helvetica" w:cs="Times New Roman"/>
-          <w:color w:val="000000"/>
-        </w:rPr>
-        <w:t xml:space="preserve"> </w:t>
-      </w:r>
-      <w:r>
-        <w:rPr>
-          <w:rFonts w:ascii="Helvetica" w:hAnsi="Helvetica" w:cs="Times New Roman"/>
-          <w:color w:val="000000"/>
-        </w:rPr>
-        <w:t xml:space="preserve">The parser </w:t>
+        <w:t xml:space="preserve"> from the scanner.</w:t>
+      </w:r>
+      <w:r>
+        <w:rPr>
+          <w:rFonts w:ascii="Helvetica" w:hAnsi="Helvetica" w:cs="Times New Roman"/>
+          <w:color w:val="000000"/>
+        </w:rPr>
+        <w:t xml:space="preserve"> The parser </w:t>
       </w:r>
       <w:r>
         <w:rPr>
@@ -823,30 +800,14 @@
           <w:rFonts w:ascii="Helvetica" w:hAnsi="Helvetica" w:cs="Times New Roman"/>
           <w:color w:val="000000"/>
         </w:rPr>
-        <w:t xml:space="preserve">rated by the micro pascal </w:t>
-      </w:r>
-      <w:proofErr w:type="gramStart"/>
-      <w:r>
-        <w:rPr>
-          <w:rFonts w:ascii="Helvetica" w:hAnsi="Helvetica" w:cs="Times New Roman"/>
-          <w:color w:val="000000"/>
-        </w:rPr>
-        <w:t>gramma</w:t>
-      </w:r>
-      <w:r>
-        <w:rPr>
-          <w:rFonts w:ascii="Helvetica" w:hAnsi="Helvetica" w:cs="Times New Roman"/>
-          <w:color w:val="000000"/>
-        </w:rPr>
-        <w:t>r, and</w:t>
-      </w:r>
-      <w:proofErr w:type="gramEnd"/>
-      <w:r>
-        <w:rPr>
-          <w:rFonts w:ascii="Helvetica" w:hAnsi="Helvetica" w:cs="Times New Roman"/>
-          <w:color w:val="000000"/>
-        </w:rPr>
-        <w:t xml:space="preserve"> constructs a syntax tree if it is a pascal program.</w:t>
+        <w:t>rated by the micro pascal gramma</w:t>
+      </w:r>
+      <w:r>
+        <w:rPr>
+          <w:rFonts w:ascii="Helvetica" w:hAnsi="Helvetica" w:cs="Times New Roman"/>
+          <w:color w:val="000000"/>
+        </w:rPr>
+        <w:t>r, and constructs a syntax tree if it is a pascal program.</w:t>
       </w:r>
       <w:r>
         <w:rPr>
@@ -933,6 +894,20 @@
           <w:rFonts w:ascii="Helvetica" w:hAnsi="Helvetica" w:cs="Times New Roman"/>
           <w:color w:val="000000"/>
         </w:rPr>
+        <w:t xml:space="preserve"> The syntax tree is built by using the </w:t>
+      </w:r>
+      <w:r>
+        <w:rPr>
+          <w:rFonts w:ascii="Helvetica" w:hAnsi="Helvetica" w:cs="Times New Roman"/>
+          <w:color w:val="000000"/>
+        </w:rPr>
+        <w:t>non-terminal symbols in the micro pascal grammar in the Parser class</w:t>
+      </w:r>
+      <w:r>
+        <w:rPr>
+          <w:rFonts w:ascii="Helvetica" w:hAnsi="Helvetica" w:cs="Times New Roman"/>
+          <w:color w:val="000000"/>
+        </w:rPr>
         <w:t xml:space="preserve"> </w:t>
       </w:r>
       <w:r>
@@ -940,44 +915,7 @@
           <w:rFonts w:ascii="Helvetica" w:hAnsi="Helvetica" w:cs="Times New Roman"/>
           <w:color w:val="000000"/>
         </w:rPr>
-        <w:t xml:space="preserve">The syntax tree is built by using the </w:t>
-      </w:r>
-      <w:r>
-        <w:rPr>
-          <w:rFonts w:ascii="Helvetica" w:hAnsi="Helvetica" w:cs="Times New Roman"/>
-          <w:color w:val="000000"/>
-        </w:rPr>
-        <w:t>non-terminal symbols in the micro pascal grammar in the Parser class</w:t>
-      </w:r>
-      <w:r>
-        <w:rPr>
-          <w:rFonts w:ascii="Helvetica" w:hAnsi="Helvetica" w:cs="Times New Roman"/>
-          <w:color w:val="000000"/>
-        </w:rPr>
-        <w:t xml:space="preserve"> </w:t>
-      </w:r>
-      <w:r>
-        <w:rPr>
-          <w:rFonts w:ascii="Helvetica" w:hAnsi="Helvetica" w:cs="Times New Roman"/>
-          <w:color w:val="000000"/>
-        </w:rPr>
-        <w:t xml:space="preserve">and nodes from the classes in the </w:t>
-      </w:r>
-      <w:proofErr w:type="spellStart"/>
-      <w:r>
-        <w:rPr>
-          <w:rFonts w:ascii="Helvetica" w:hAnsi="Helvetica" w:cs="Times New Roman"/>
-          <w:color w:val="000000"/>
-        </w:rPr>
-        <w:t>syntaxtree</w:t>
-      </w:r>
-      <w:proofErr w:type="spellEnd"/>
-      <w:r>
-        <w:rPr>
-          <w:rFonts w:ascii="Helvetica" w:hAnsi="Helvetica" w:cs="Times New Roman"/>
-          <w:color w:val="000000"/>
-        </w:rPr>
-        <w:t xml:space="preserve"> package.</w:t>
+        <w:t>and nodes from the classes in the syntaxtree package.</w:t>
       </w:r>
       <w:r>
         <w:rPr>
@@ -1020,7 +958,6 @@
           <w:u w:val="single"/>
         </w:rPr>
       </w:pPr>
-      <w:proofErr w:type="spellStart"/>
       <w:r>
         <w:rPr>
           <w:rFonts w:ascii="Helvetica" w:hAnsi="Helvetica" w:cs="Times New Roman"/>
@@ -1028,17 +965,7 @@
           <w:color w:val="000000"/>
           <w:u w:val="single"/>
         </w:rPr>
-        <w:t>CompilerMain</w:t>
-      </w:r>
-      <w:proofErr w:type="spellEnd"/>
-      <w:r>
-        <w:rPr>
-          <w:rFonts w:ascii="Helvetica" w:hAnsi="Helvetica" w:cs="Times New Roman"/>
-          <w:b/>
-          <w:color w:val="000000"/>
-          <w:u w:val="single"/>
-        </w:rPr>
-        <w:t>:</w:t>
+        <w:t>CompilerMain:</w:t>
       </w:r>
     </w:p>
     <w:p>
@@ -1081,23 +1008,28 @@
           <w:rFonts w:ascii="Helvetica" w:hAnsi="Helvetica" w:cs="Times New Roman"/>
           <w:color w:val="000000"/>
         </w:rPr>
-        <w:t xml:space="preserve">, namely the Recognizer and </w:t>
-      </w:r>
-      <w:proofErr w:type="spellStart"/>
-      <w:r>
-        <w:rPr>
-          <w:rFonts w:ascii="Helvetica" w:hAnsi="Helvetica" w:cs="Times New Roman"/>
-          <w:color w:val="000000"/>
-        </w:rPr>
-        <w:t>SymoblTable</w:t>
-      </w:r>
-      <w:proofErr w:type="spellEnd"/>
-      <w:r>
-        <w:rPr>
-          <w:rFonts w:ascii="Helvetica" w:hAnsi="Helvetica" w:cs="Times New Roman"/>
-          <w:color w:val="000000"/>
-        </w:rPr>
-        <w:t xml:space="preserve"> c</w:t>
+        <w:t xml:space="preserve">, namely the </w:t>
+      </w:r>
+      <w:r>
+        <w:rPr>
+          <w:rFonts w:ascii="Helvetica" w:hAnsi="Helvetica" w:cs="Times New Roman"/>
+          <w:color w:val="000000"/>
+        </w:rPr>
+        <w:t>Parser</w:t>
+      </w:r>
+      <w:r>
+        <w:rPr>
+          <w:rFonts w:ascii="Helvetica" w:hAnsi="Helvetica" w:cs="Times New Roman"/>
+          <w:color w:val="000000"/>
+        </w:rPr>
+        <w:t xml:space="preserve"> and Symbo</w:t>
+      </w:r>
+      <w:r>
+        <w:rPr>
+          <w:rFonts w:ascii="Helvetica" w:hAnsi="Helvetica" w:cs="Times New Roman"/>
+          <w:color w:val="000000"/>
+        </w:rPr>
+        <w:t>lTable c</w:t>
       </w:r>
       <w:r>
         <w:rPr>
@@ -1139,7 +1071,23 @@
           <w:rFonts w:ascii="Helvetica" w:hAnsi="Helvetica" w:cs="Times New Roman"/>
           <w:color w:val="000000"/>
         </w:rPr>
-        <w:t xml:space="preserve"> First, </w:t>
+        <w:t xml:space="preserve"> </w:t>
+      </w:r>
+      <w:r>
+        <w:rPr>
+          <w:rFonts w:ascii="Helvetica" w:hAnsi="Helvetica" w:cs="Times New Roman"/>
+          <w:color w:val="000000"/>
+        </w:rPr>
+        <w:t xml:space="preserve">It also connects together the Parser and the syntaxtree classes to generate an output file containing a syntax tree of a pascal program from the input file. </w:t>
+      </w:r>
+      <w:bookmarkStart w:id="0" w:name="_GoBack"/>
+      <w:bookmarkEnd w:id="0"/>
+      <w:r>
+        <w:rPr>
+          <w:rFonts w:ascii="Helvetica" w:hAnsi="Helvetica" w:cs="Times New Roman"/>
+          <w:color w:val="000000"/>
+        </w:rPr>
+        <w:t xml:space="preserve">First, </w:t>
       </w:r>
       <w:r>
         <w:rPr>
@@ -1188,7 +1136,21 @@
           <w:rFonts w:ascii="Helvetica" w:hAnsi="Helvetica" w:cs="Times New Roman"/>
           <w:color w:val="000000"/>
         </w:rPr>
-        <w:t>If no file is entered the</w:t>
+        <w:t>If no file is entered</w:t>
+      </w:r>
+      <w:r>
+        <w:rPr>
+          <w:rFonts w:ascii="Helvetica" w:hAnsi="Helvetica" w:cs="Times New Roman"/>
+          <w:color w:val="000000"/>
+        </w:rPr>
+        <w:t>,</w:t>
+      </w:r>
+      <w:r>
+        <w:rPr>
+          <w:rFonts w:ascii="Helvetica" w:hAnsi="Helvetica" w:cs="Times New Roman"/>
+          <w:color w:val="000000"/>
+        </w:rPr>
+        <w:t xml:space="preserve"> the</w:t>
       </w:r>
       <w:r>
         <w:rPr>
@@ -1279,17 +1241,78 @@
           <w:rFonts w:ascii="Helvetica" w:hAnsi="Helvetica" w:cs="Times New Roman"/>
           <w:color w:val="000000"/>
         </w:rPr>
+        <w:t xml:space="preserve"> args </w:t>
+      </w:r>
+      <w:r>
+        <w:rPr>
+          <w:rFonts w:ascii="Helvetica" w:hAnsi="Helvetica" w:cs="Times New Roman"/>
+          <w:color w:val="000000"/>
+        </w:rPr>
+        <w:t>arguments</w:t>
+      </w:r>
+      <w:r>
+        <w:rPr>
+          <w:rFonts w:ascii="Helvetica" w:hAnsi="Helvetica" w:cs="Times New Roman"/>
+          <w:color w:val="000000"/>
+        </w:rPr>
+        <w:t>,</w:t>
+      </w:r>
+      <w:r>
+        <w:rPr>
+          <w:rFonts w:ascii="Helvetica" w:hAnsi="Helvetica" w:cs="Times New Roman"/>
+          <w:color w:val="000000"/>
+        </w:rPr>
         <w:t xml:space="preserve"> </w:t>
       </w:r>
-      <w:proofErr w:type="spellStart"/>
-      <w:r>
-        <w:rPr>
-          <w:rFonts w:ascii="Helvetica" w:hAnsi="Helvetica" w:cs="Times New Roman"/>
-          <w:color w:val="000000"/>
-        </w:rPr>
-        <w:t>args</w:t>
-      </w:r>
-      <w:proofErr w:type="spellEnd"/>
+      <w:r>
+        <w:rPr>
+          <w:rFonts w:ascii="Helvetica" w:hAnsi="Helvetica" w:cs="Times New Roman"/>
+          <w:color w:val="000000"/>
+        </w:rPr>
+        <w:t xml:space="preserve">and </w:t>
+      </w:r>
+      <w:r>
+        <w:rPr>
+          <w:rFonts w:ascii="Helvetica" w:hAnsi="Helvetica" w:cs="Times New Roman"/>
+          <w:color w:val="000000"/>
+        </w:rPr>
+        <w:t>passed into the program m</w:t>
+      </w:r>
+      <w:r>
+        <w:rPr>
+          <w:rFonts w:ascii="Helvetica" w:hAnsi="Helvetica" w:cs="Times New Roman"/>
+          <w:color w:val="000000"/>
+        </w:rPr>
+        <w:t xml:space="preserve">ethod in the </w:t>
+      </w:r>
+      <w:r>
+        <w:rPr>
+          <w:rFonts w:ascii="Helvetica" w:hAnsi="Helvetica" w:cs="Times New Roman"/>
+          <w:color w:val="000000"/>
+        </w:rPr>
+        <w:t>Pars</w:t>
+      </w:r>
+      <w:r>
+        <w:rPr>
+          <w:rFonts w:ascii="Helvetica" w:hAnsi="Helvetica" w:cs="Times New Roman"/>
+          <w:color w:val="000000"/>
+        </w:rPr>
+        <w:t xml:space="preserve">er class </w:t>
+      </w:r>
+      <w:r>
+        <w:rPr>
+          <w:rFonts w:ascii="Helvetica" w:hAnsi="Helvetica" w:cs="Times New Roman"/>
+          <w:color w:val="000000"/>
+        </w:rPr>
+        <w:t xml:space="preserve">through its constructor. </w:t>
+      </w:r>
+      <w:r>
+        <w:rPr>
+          <w:rFonts w:ascii="Helvetica" w:hAnsi="Helvetica" w:cs="Times New Roman"/>
+          <w:color w:val="000000"/>
+        </w:rPr>
+        <w:t>A symbol table is constructed as</w:t>
+      </w:r>
       <w:r>
         <w:rPr>
           <w:rFonts w:ascii="Helvetica" w:hAnsi="Helvetica" w:cs="Times New Roman"/>
@@ -1302,14 +1325,35 @@
           <w:rFonts w:ascii="Helvetica" w:hAnsi="Helvetica" w:cs="Times New Roman"/>
           <w:color w:val="000000"/>
         </w:rPr>
-        <w:t>arguments</w:t>
-      </w:r>
-      <w:r>
-        <w:rPr>
-          <w:rFonts w:ascii="Helvetica" w:hAnsi="Helvetica" w:cs="Times New Roman"/>
-          <w:color w:val="000000"/>
-        </w:rPr>
-        <w:t>,</w:t>
+        <w:t xml:space="preserve">information is stored about each </w:t>
+      </w:r>
+      <w:r>
+        <w:rPr>
+          <w:rFonts w:ascii="Helvetica" w:hAnsi="Helvetica" w:cs="Times New Roman"/>
+          <w:color w:val="000000"/>
+        </w:rPr>
+        <w:t xml:space="preserve">symbol name in the </w:t>
+      </w:r>
+      <w:r>
+        <w:rPr>
+          <w:rFonts w:ascii="Helvetica" w:hAnsi="Helvetica" w:cs="Times New Roman"/>
+          <w:color w:val="000000"/>
+        </w:rPr>
+        <w:t xml:space="preserve">pascal </w:t>
+      </w:r>
+      <w:r>
+        <w:rPr>
+          <w:rFonts w:ascii="Helvetica" w:hAnsi="Helvetica" w:cs="Times New Roman"/>
+          <w:color w:val="000000"/>
+        </w:rPr>
+        <w:t>file</w:t>
+      </w:r>
+      <w:r>
+        <w:rPr>
+          <w:rFonts w:ascii="Helvetica" w:hAnsi="Helvetica" w:cs="Times New Roman"/>
+          <w:color w:val="000000"/>
+        </w:rPr>
+        <w:t>.</w:t>
       </w:r>
       <w:r>
         <w:rPr>
@@ -1323,35 +1367,57 @@
           <w:rFonts w:ascii="Helvetica" w:hAnsi="Helvetica" w:cs="Times New Roman"/>
           <w:color w:val="000000"/>
         </w:rPr>
-        <w:t xml:space="preserve">and </w:t>
-      </w:r>
-      <w:r>
-        <w:rPr>
-          <w:rFonts w:ascii="Helvetica" w:hAnsi="Helvetica" w:cs="Times New Roman"/>
-          <w:color w:val="000000"/>
-        </w:rPr>
-        <w:t>passed into the program m</w:t>
-      </w:r>
-      <w:r>
-        <w:rPr>
-          <w:rFonts w:ascii="Helvetica" w:hAnsi="Helvetica" w:cs="Times New Roman"/>
-          <w:color w:val="000000"/>
-        </w:rPr>
-        <w:t xml:space="preserve">ethod in the Recognizer class </w:t>
-      </w:r>
-      <w:r>
-        <w:rPr>
-          <w:rFonts w:ascii="Helvetica" w:hAnsi="Helvetica" w:cs="Times New Roman"/>
-          <w:color w:val="000000"/>
-        </w:rPr>
-        <w:t xml:space="preserve">through its constructor. </w:t>
-      </w:r>
-      <w:r>
-        <w:rPr>
-          <w:rFonts w:ascii="Helvetica" w:hAnsi="Helvetica" w:cs="Times New Roman"/>
-          <w:color w:val="000000"/>
-        </w:rPr>
-        <w:t>A symbol table is constructed as</w:t>
+        <w:lastRenderedPageBreak/>
+        <w:t xml:space="preserve">As long as the file the user entered was a correct pascal </w:t>
+      </w:r>
+      <w:r>
+        <w:rPr>
+          <w:rFonts w:ascii="Helvetica" w:hAnsi="Helvetica" w:cs="Times New Roman"/>
+          <w:color w:val="000000"/>
+        </w:rPr>
+        <w:t>program file,</w:t>
+      </w:r>
+      <w:r>
+        <w:rPr>
+          <w:rFonts w:ascii="Helvetica" w:hAnsi="Helvetica" w:cs="Times New Roman"/>
+          <w:color w:val="000000"/>
+        </w:rPr>
+        <w:t xml:space="preserve"> a </w:t>
+      </w:r>
+      <w:r>
+        <w:rPr>
+          <w:rFonts w:ascii="Helvetica" w:hAnsi="Helvetica" w:cs="Times New Roman"/>
+          <w:color w:val="000000"/>
+        </w:rPr>
+        <w:t>symbol table</w:t>
+      </w:r>
+      <w:r>
+        <w:rPr>
+          <w:rFonts w:ascii="Helvetica" w:hAnsi="Helvetica" w:cs="Times New Roman"/>
+          <w:color w:val="000000"/>
+        </w:rPr>
+        <w:t xml:space="preserve"> and a syntax tree are</w:t>
+      </w:r>
+      <w:r>
+        <w:rPr>
+          <w:rFonts w:ascii="Helvetica" w:hAnsi="Helvetica" w:cs="Times New Roman"/>
+          <w:color w:val="000000"/>
+        </w:rPr>
+        <w:t xml:space="preserve"> generated from the</w:t>
+      </w:r>
+      <w:r>
+        <w:rPr>
+          <w:rFonts w:ascii="Helvetica" w:hAnsi="Helvetica" w:cs="Times New Roman"/>
+          <w:color w:val="000000"/>
+        </w:rPr>
+        <w:t xml:space="preserve"> pascal program</w:t>
+      </w:r>
+      <w:r>
+        <w:rPr>
+          <w:rFonts w:ascii="Helvetica" w:hAnsi="Helvetica" w:cs="Times New Roman"/>
+          <w:color w:val="000000"/>
+        </w:rPr>
+        <w:t xml:space="preserve"> from the</w:t>
       </w:r>
       <w:r>
         <w:rPr>
@@ -1365,102 +1431,21 @@
           <w:rFonts w:ascii="Helvetica" w:hAnsi="Helvetica" w:cs="Times New Roman"/>
           <w:color w:val="000000"/>
         </w:rPr>
-        <w:t xml:space="preserve">information is stored about each </w:t>
-      </w:r>
-      <w:r>
-        <w:rPr>
-          <w:rFonts w:ascii="Helvetica" w:hAnsi="Helvetica" w:cs="Times New Roman"/>
-          <w:color w:val="000000"/>
-        </w:rPr>
-        <w:t xml:space="preserve">symbol name in the </w:t>
-      </w:r>
-      <w:r>
-        <w:rPr>
-          <w:rFonts w:ascii="Helvetica" w:hAnsi="Helvetica" w:cs="Times New Roman"/>
-          <w:color w:val="000000"/>
-        </w:rPr>
-        <w:t xml:space="preserve">pascal </w:t>
-      </w:r>
-      <w:r>
-        <w:rPr>
-          <w:rFonts w:ascii="Helvetica" w:hAnsi="Helvetica" w:cs="Times New Roman"/>
-          <w:color w:val="000000"/>
-        </w:rPr>
-        <w:t>file</w:t>
-      </w:r>
-      <w:r>
-        <w:rPr>
-          <w:rFonts w:ascii="Helvetica" w:hAnsi="Helvetica" w:cs="Times New Roman"/>
-          <w:color w:val="000000"/>
-        </w:rPr>
-        <w:t>.</w:t>
-      </w:r>
-      <w:r>
-        <w:rPr>
-          <w:rFonts w:ascii="Helvetica" w:hAnsi="Helvetica" w:cs="Times New Roman"/>
-          <w:color w:val="000000"/>
-        </w:rPr>
-        <w:t xml:space="preserve"> </w:t>
-      </w:r>
-      <w:r>
-        <w:rPr>
-          <w:rFonts w:ascii="Helvetica" w:hAnsi="Helvetica" w:cs="Times New Roman"/>
-          <w:color w:val="000000"/>
-        </w:rPr>
-        <w:t xml:space="preserve">As long as the file the user entered was a correct pascal </w:t>
-      </w:r>
-      <w:r>
-        <w:rPr>
-          <w:rFonts w:ascii="Helvetica" w:hAnsi="Helvetica" w:cs="Times New Roman"/>
-          <w:color w:val="000000"/>
-        </w:rPr>
-        <w:t>program file,</w:t>
-      </w:r>
-      <w:r>
-        <w:rPr>
-          <w:rFonts w:ascii="Helvetica" w:hAnsi="Helvetica" w:cs="Times New Roman"/>
-          <w:color w:val="000000"/>
-        </w:rPr>
-        <w:t xml:space="preserve"> a </w:t>
-      </w:r>
-      <w:proofErr w:type="spellStart"/>
-      <w:proofErr w:type="gramStart"/>
-      <w:r>
-        <w:rPr>
-          <w:rFonts w:ascii="Helvetica" w:hAnsi="Helvetica" w:cs="Times New Roman"/>
-          <w:color w:val="000000"/>
-        </w:rPr>
         <w:t>toString</w:t>
       </w:r>
-      <w:proofErr w:type="spellEnd"/>
-      <w:r>
-        <w:rPr>
-          <w:rFonts w:ascii="Helvetica" w:hAnsi="Helvetica" w:cs="Times New Roman"/>
-          <w:color w:val="000000"/>
-        </w:rPr>
-        <w:t>(</w:t>
-      </w:r>
-      <w:proofErr w:type="gramEnd"/>
-      <w:r>
-        <w:rPr>
-          <w:rFonts w:ascii="Helvetica" w:hAnsi="Helvetica" w:cs="Times New Roman"/>
-          <w:color w:val="000000"/>
-        </w:rPr>
-        <w:t>)</w:t>
-      </w:r>
-      <w:r>
-        <w:rPr>
-          <w:rFonts w:ascii="Helvetica" w:hAnsi="Helvetica" w:cs="Times New Roman"/>
-          <w:color w:val="000000"/>
-        </w:rPr>
-        <w:t xml:space="preserve"> of the symbol table from the </w:t>
-      </w:r>
-      <w:r>
-        <w:rPr>
-          <w:rFonts w:ascii="Helvetica" w:hAnsi="Helvetica" w:cs="Times New Roman"/>
-          <w:color w:val="000000"/>
-        </w:rPr>
-        <w:t>pascal program is generated and written to a file.</w:t>
+      <w:r>
+        <w:rPr>
+          <w:rFonts w:ascii="Helvetica" w:hAnsi="Helvetica" w:cs="Times New Roman"/>
+          <w:color w:val="000000"/>
+        </w:rPr>
+        <w:t xml:space="preserve"> and indentedToString methods </w:t>
+      </w:r>
+      <w:r>
+        <w:rPr>
+          <w:rFonts w:ascii="Helvetica" w:hAnsi="Helvetica" w:cs="Times New Roman"/>
+          <w:color w:val="000000"/>
+        </w:rPr>
+        <w:t>and written to a file.</w:t>
       </w:r>
     </w:p>
     <w:p>
@@ -1778,23 +1763,7 @@
           <w:rFonts w:ascii="Helvetica" w:hAnsi="Helvetica" w:cs="Times New Roman"/>
           <w:color w:val="000000"/>
         </w:rPr>
-        <w:t xml:space="preserve"> If the scanner sees a space, newline characters, or tab, and it doesn’t have a </w:t>
-      </w:r>
-      <w:proofErr w:type="gramStart"/>
-      <w:r>
-        <w:rPr>
-          <w:rFonts w:ascii="Helvetica" w:hAnsi="Helvetica" w:cs="Times New Roman"/>
-          <w:color w:val="000000"/>
-        </w:rPr>
-        <w:t>lexeme</w:t>
-      </w:r>
-      <w:proofErr w:type="gramEnd"/>
-      <w:r>
-        <w:rPr>
-          <w:rFonts w:ascii="Helvetica" w:hAnsi="Helvetica" w:cs="Times New Roman"/>
-          <w:color w:val="000000"/>
-        </w:rPr>
-        <w:t xml:space="preserve"> yet it keeps going to find a lexeme and throws the whitespace character away.</w:t>
+        <w:t xml:space="preserve"> If the scanner sees a space, newline characters, or tab, and it doesn’t have a lexeme yet it keeps going to find a lexeme and throws the whitespace character away.</w:t>
       </w:r>
     </w:p>
     <w:p>
@@ -1813,37 +1782,12 @@
         </w:rPr>
         <w:t xml:space="preserve">This program contains four java files – Token, </w:t>
       </w:r>
-      <w:proofErr w:type="spellStart"/>
-      <w:r>
-        <w:rPr>
-          <w:rFonts w:ascii="Helvetica" w:hAnsi="Helvetica" w:cs="Times New Roman"/>
-          <w:color w:val="000000"/>
-        </w:rPr>
-        <w:t>TokenType</w:t>
-      </w:r>
-      <w:proofErr w:type="spellEnd"/>
-      <w:r>
-        <w:rPr>
-          <w:rFonts w:ascii="Helvetica" w:hAnsi="Helvetica" w:cs="Times New Roman"/>
-          <w:color w:val="000000"/>
-        </w:rPr>
-        <w:t xml:space="preserve">, </w:t>
-      </w:r>
-      <w:proofErr w:type="spellStart"/>
-      <w:r>
-        <w:rPr>
-          <w:rFonts w:ascii="Helvetica" w:hAnsi="Helvetica" w:cs="Times New Roman"/>
-          <w:color w:val="000000"/>
-        </w:rPr>
-        <w:t>ScannerTest</w:t>
-      </w:r>
-      <w:proofErr w:type="spellEnd"/>
-      <w:r>
-        <w:rPr>
-          <w:rFonts w:ascii="Helvetica" w:hAnsi="Helvetica" w:cs="Times New Roman"/>
-          <w:color w:val="000000"/>
-        </w:rPr>
-        <w:t xml:space="preserve">, and </w:t>
+      <w:r>
+        <w:rPr>
+          <w:rFonts w:ascii="Helvetica" w:hAnsi="Helvetica" w:cs="Times New Roman"/>
+          <w:color w:val="000000"/>
+        </w:rPr>
+        <w:t xml:space="preserve">TokenType, ScannerTest, and </w:t>
       </w:r>
       <w:r>
         <w:rPr>
@@ -1857,25 +1801,177 @@
           <w:rFonts w:ascii="Helvetica" w:hAnsi="Helvetica" w:cs="Times New Roman"/>
           <w:color w:val="000000"/>
         </w:rPr>
-        <w:t xml:space="preserve"> It also contains one </w:t>
-      </w:r>
-      <w:proofErr w:type="spellStart"/>
-      <w:r>
-        <w:rPr>
-          <w:rFonts w:ascii="Helvetica" w:hAnsi="Helvetica" w:cs="Times New Roman"/>
-          <w:color w:val="000000"/>
-        </w:rPr>
-        <w:t>jflex</w:t>
-      </w:r>
-      <w:proofErr w:type="spellEnd"/>
-      <w:r>
-        <w:rPr>
-          <w:rFonts w:ascii="Helvetica" w:hAnsi="Helvetica" w:cs="Times New Roman"/>
-          <w:color w:val="000000"/>
-        </w:rPr>
-        <w:t xml:space="preserve"> file called </w:t>
-      </w:r>
-      <w:proofErr w:type="spellStart"/>
+        <w:t xml:space="preserve"> It also contains one jflex file called AllenScanner. The AllenScanner file contains the instructions on how each Token should be handled.</w:t>
+      </w:r>
+      <w:r>
+        <w:rPr>
+          <w:rFonts w:ascii="Helvetica" w:hAnsi="Helvetica" w:cs="Times New Roman"/>
+          <w:color w:val="000000"/>
+        </w:rPr>
+        <w:t xml:space="preserve"> </w:t>
+      </w:r>
+      <w:r>
+        <w:rPr>
+          <w:rFonts w:ascii="Helvetica" w:hAnsi="Helvetica" w:cs="Times New Roman"/>
+          <w:color w:val="000000"/>
+        </w:rPr>
+        <w:t>The Token class is a c</w:t>
+      </w:r>
+      <w:r>
+        <w:rPr>
+          <w:rFonts w:ascii="Helvetica" w:hAnsi="Helvetica" w:cs="Times New Roman"/>
+          <w:color w:val="000000"/>
+        </w:rPr>
+        <w:t xml:space="preserve">onstructor class for a token object. </w:t>
+      </w:r>
+      <w:r>
+        <w:rPr>
+          <w:rFonts w:ascii="Helvetica" w:hAnsi="Helvetica" w:cs="Times New Roman"/>
+          <w:color w:val="000000"/>
+        </w:rPr>
+        <w:t xml:space="preserve">All the tokens will consist of the </w:t>
+      </w:r>
+      <w:r>
+        <w:rPr>
+          <w:rFonts w:ascii="Helvetica" w:hAnsi="Helvetica" w:cs="Times New Roman"/>
+          <w:color w:val="000000"/>
+        </w:rPr>
+        <w:t xml:space="preserve">lexeme, or characters in </w:t>
+      </w:r>
+      <w:r>
+        <w:rPr>
+          <w:rFonts w:ascii="Helvetica" w:hAnsi="Helvetica" w:cs="Times New Roman"/>
+          <w:color w:val="000000"/>
+        </w:rPr>
+        <w:t xml:space="preserve">the </w:t>
+      </w:r>
+      <w:r>
+        <w:rPr>
+          <w:rFonts w:ascii="Helvetica" w:hAnsi="Helvetica" w:cs="Times New Roman"/>
+          <w:color w:val="000000"/>
+        </w:rPr>
+        <w:t>i</w:t>
+      </w:r>
+      <w:r>
+        <w:rPr>
+          <w:rFonts w:ascii="Helvetica" w:hAnsi="Helvetica" w:cs="Times New Roman"/>
+          <w:color w:val="000000"/>
+        </w:rPr>
+        <w:t xml:space="preserve">nput stream, and the token type. The TokenType class consists of all </w:t>
+      </w:r>
+      <w:r>
+        <w:rPr>
+          <w:rFonts w:ascii="Helvetica" w:hAnsi="Helvetica" w:cs="Times New Roman"/>
+          <w:color w:val="000000"/>
+        </w:rPr>
+        <w:lastRenderedPageBreak/>
+        <w:t>of the different t</w:t>
+      </w:r>
+      <w:r>
+        <w:rPr>
+          <w:rFonts w:ascii="Helvetica" w:hAnsi="Helvetica" w:cs="Times New Roman"/>
+          <w:color w:val="000000"/>
+        </w:rPr>
+        <w:t>ypes a token can be.</w:t>
+      </w:r>
+      <w:r>
+        <w:rPr>
+          <w:rFonts w:ascii="Helvetica" w:hAnsi="Helvetica" w:cs="Times New Roman"/>
+          <w:color w:val="000000"/>
+        </w:rPr>
+        <w:t xml:space="preserve"> These types are then passed into the scanner class.</w:t>
+      </w:r>
+      <w:r>
+        <w:rPr>
+          <w:rFonts w:ascii="Helvetica" w:hAnsi="Helvetica" w:cs="Times New Roman"/>
+          <w:color w:val="000000"/>
+        </w:rPr>
+        <w:t xml:space="preserve"> There is a type for every keyword and symbol as</w:t>
+      </w:r>
+      <w:r>
+        <w:rPr>
+          <w:rFonts w:ascii="Helvetica" w:hAnsi="Helvetica" w:cs="Times New Roman"/>
+          <w:color w:val="000000"/>
+        </w:rPr>
+        <w:t xml:space="preserve"> </w:t>
+      </w:r>
+      <w:r>
+        <w:rPr>
+          <w:rFonts w:ascii="Helvetica" w:hAnsi="Helvetica" w:cs="Times New Roman"/>
+          <w:color w:val="000000"/>
+        </w:rPr>
+        <w:t>well as two types for ID and number.</w:t>
+      </w:r>
+      <w:r>
+        <w:rPr>
+          <w:rFonts w:ascii="Helvetica" w:hAnsi="Helvetica" w:cs="Times New Roman"/>
+          <w:color w:val="000000"/>
+        </w:rPr>
+        <w:t xml:space="preserve"> ScannerTest</w:t>
+      </w:r>
+      <w:r>
+        <w:rPr>
+          <w:rFonts w:ascii="Helvetica" w:hAnsi="Helvetica" w:cs="Times New Roman"/>
+          <w:color w:val="000000"/>
+        </w:rPr>
+        <w:t xml:space="preserve"> takes an input file</w:t>
+      </w:r>
+      <w:r>
+        <w:rPr>
+          <w:rFonts w:ascii="Helvetica" w:hAnsi="Helvetica" w:cs="Times New Roman"/>
+          <w:color w:val="000000"/>
+        </w:rPr>
+        <w:t xml:space="preserve"> or a string</w:t>
+      </w:r>
+      <w:r>
+        <w:rPr>
+          <w:rFonts w:ascii="Helvetica" w:hAnsi="Helvetica" w:cs="Times New Roman"/>
+          <w:color w:val="000000"/>
+        </w:rPr>
+        <w:t xml:space="preserve"> and </w:t>
+      </w:r>
+      <w:r>
+        <w:rPr>
+          <w:rFonts w:ascii="Helvetica" w:hAnsi="Helvetica" w:cs="Times New Roman"/>
+          <w:color w:val="000000"/>
+        </w:rPr>
+        <w:t>feeds the characters into</w:t>
+      </w:r>
+      <w:r>
+        <w:rPr>
+          <w:rFonts w:ascii="Helvetica" w:hAnsi="Helvetica" w:cs="Times New Roman"/>
+          <w:color w:val="000000"/>
+        </w:rPr>
+        <w:t xml:space="preserve"> the scanner class. </w:t>
+      </w:r>
+      <w:r>
+        <w:rPr>
+          <w:rFonts w:ascii="Helvetica" w:hAnsi="Helvetica" w:cs="Times New Roman"/>
+          <w:color w:val="000000"/>
+        </w:rPr>
+        <w:t>As long as the scanner doesn't hit a null token, the scanner prints out any tokens that are not whitespace tokens or null tokens.</w:t>
+      </w:r>
+      <w:r>
+        <w:rPr>
+          <w:rFonts w:ascii="Helvetica" w:hAnsi="Helvetica" w:cs="Times New Roman"/>
+          <w:color w:val="000000"/>
+        </w:rPr>
+        <w:t xml:space="preserve"> </w:t>
+      </w:r>
+      <w:r>
+        <w:rPr>
+          <w:rFonts w:ascii="Helvetica" w:hAnsi="Helvetica" w:cs="Times New Roman"/>
+          <w:color w:val="000000"/>
+        </w:rPr>
+        <w:t xml:space="preserve">The </w:t>
+      </w:r>
+      <w:r>
+        <w:rPr>
+          <w:rFonts w:ascii="Helvetica" w:hAnsi="Helvetica" w:cs="Times New Roman"/>
+          <w:color w:val="000000"/>
+        </w:rPr>
+        <w:t xml:space="preserve">Scanner file is the java file that was created when the </w:t>
+      </w:r>
       <w:r>
         <w:rPr>
           <w:rFonts w:ascii="Helvetica" w:hAnsi="Helvetica" w:cs="Times New Roman"/>
@@ -1883,233 +1979,6 @@
         </w:rPr>
         <w:t>AllenScanner</w:t>
       </w:r>
-      <w:proofErr w:type="spellEnd"/>
-      <w:r>
-        <w:rPr>
-          <w:rFonts w:ascii="Helvetica" w:hAnsi="Helvetica" w:cs="Times New Roman"/>
-          <w:color w:val="000000"/>
-        </w:rPr>
-        <w:t xml:space="preserve">. The </w:t>
-      </w:r>
-      <w:proofErr w:type="spellStart"/>
-      <w:r>
-        <w:rPr>
-          <w:rFonts w:ascii="Helvetica" w:hAnsi="Helvetica" w:cs="Times New Roman"/>
-          <w:color w:val="000000"/>
-        </w:rPr>
-        <w:t>AllenScanner</w:t>
-      </w:r>
-      <w:proofErr w:type="spellEnd"/>
-      <w:r>
-        <w:rPr>
-          <w:rFonts w:ascii="Helvetica" w:hAnsi="Helvetica" w:cs="Times New Roman"/>
-          <w:color w:val="000000"/>
-        </w:rPr>
-        <w:t xml:space="preserve"> file contains the instructions on how each Token should be handled.</w:t>
-      </w:r>
-      <w:r>
-        <w:rPr>
-          <w:rFonts w:ascii="Helvetica" w:hAnsi="Helvetica" w:cs="Times New Roman"/>
-          <w:color w:val="000000"/>
-        </w:rPr>
-        <w:t xml:space="preserve"> </w:t>
-      </w:r>
-      <w:r>
-        <w:rPr>
-          <w:rFonts w:ascii="Helvetica" w:hAnsi="Helvetica" w:cs="Times New Roman"/>
-          <w:color w:val="000000"/>
-        </w:rPr>
-        <w:t>The Token class is a c</w:t>
-      </w:r>
-      <w:r>
-        <w:rPr>
-          <w:rFonts w:ascii="Helvetica" w:hAnsi="Helvetica" w:cs="Times New Roman"/>
-          <w:color w:val="000000"/>
-        </w:rPr>
-        <w:t xml:space="preserve">onstructor class for a token object. </w:t>
-      </w:r>
-      <w:r>
-        <w:rPr>
-          <w:rFonts w:ascii="Helvetica" w:hAnsi="Helvetica" w:cs="Times New Roman"/>
-          <w:color w:val="000000"/>
-        </w:rPr>
-        <w:t xml:space="preserve">All the tokens will consist of the </w:t>
-      </w:r>
-      <w:r>
-        <w:rPr>
-          <w:rFonts w:ascii="Helvetica" w:hAnsi="Helvetica" w:cs="Times New Roman"/>
-          <w:color w:val="000000"/>
-        </w:rPr>
-        <w:t xml:space="preserve">lexeme, or characters in </w:t>
-      </w:r>
-      <w:r>
-        <w:rPr>
-          <w:rFonts w:ascii="Helvetica" w:hAnsi="Helvetica" w:cs="Times New Roman"/>
-          <w:color w:val="000000"/>
-        </w:rPr>
-        <w:t xml:space="preserve">the </w:t>
-      </w:r>
-      <w:r>
-        <w:rPr>
-          <w:rFonts w:ascii="Helvetica" w:hAnsi="Helvetica" w:cs="Times New Roman"/>
-          <w:color w:val="000000"/>
-        </w:rPr>
-        <w:t>i</w:t>
-      </w:r>
-      <w:r>
-        <w:rPr>
-          <w:rFonts w:ascii="Helvetica" w:hAnsi="Helvetica" w:cs="Times New Roman"/>
-          <w:color w:val="000000"/>
-        </w:rPr>
-        <w:t xml:space="preserve">nput stream, and the token type. The </w:t>
-      </w:r>
-      <w:proofErr w:type="spellStart"/>
-      <w:r>
-        <w:rPr>
-          <w:rFonts w:ascii="Helvetica" w:hAnsi="Helvetica" w:cs="Times New Roman"/>
-          <w:color w:val="000000"/>
-        </w:rPr>
-        <w:t>TokenType</w:t>
-      </w:r>
-      <w:proofErr w:type="spellEnd"/>
-      <w:r>
-        <w:rPr>
-          <w:rFonts w:ascii="Helvetica" w:hAnsi="Helvetica" w:cs="Times New Roman"/>
-          <w:color w:val="000000"/>
-        </w:rPr>
-        <w:t xml:space="preserve"> class consists of all of the different t</w:t>
-      </w:r>
-      <w:r>
-        <w:rPr>
-          <w:rFonts w:ascii="Helvetica" w:hAnsi="Helvetica" w:cs="Times New Roman"/>
-          <w:color w:val="000000"/>
-        </w:rPr>
-        <w:t>ypes a token can be.</w:t>
-      </w:r>
-      <w:r>
-        <w:rPr>
-          <w:rFonts w:ascii="Helvetica" w:hAnsi="Helvetica" w:cs="Times New Roman"/>
-          <w:color w:val="000000"/>
-        </w:rPr>
-        <w:t xml:space="preserve"> These types are then passed into the scanner class.</w:t>
-      </w:r>
-      <w:r>
-        <w:rPr>
-          <w:rFonts w:ascii="Helvetica" w:hAnsi="Helvetica" w:cs="Times New Roman"/>
-          <w:color w:val="000000"/>
-        </w:rPr>
-        <w:t xml:space="preserve"> There is a type for every keyword and symbol as</w:t>
-      </w:r>
-      <w:r>
-        <w:rPr>
-          <w:rFonts w:ascii="Helvetica" w:hAnsi="Helvetica" w:cs="Times New Roman"/>
-          <w:color w:val="000000"/>
-        </w:rPr>
-        <w:t xml:space="preserve"> </w:t>
-      </w:r>
-      <w:r>
-        <w:rPr>
-          <w:rFonts w:ascii="Helvetica" w:hAnsi="Helvetica" w:cs="Times New Roman"/>
-          <w:color w:val="000000"/>
-        </w:rPr>
-        <w:t>well as two types for ID and number.</w:t>
-      </w:r>
-      <w:r>
-        <w:rPr>
-          <w:rFonts w:ascii="Helvetica" w:hAnsi="Helvetica" w:cs="Times New Roman"/>
-          <w:color w:val="000000"/>
-        </w:rPr>
-        <w:t xml:space="preserve"> </w:t>
-      </w:r>
-      <w:proofErr w:type="spellStart"/>
-      <w:r>
-        <w:rPr>
-          <w:rFonts w:ascii="Helvetica" w:hAnsi="Helvetica" w:cs="Times New Roman"/>
-          <w:color w:val="000000"/>
-        </w:rPr>
-        <w:t>ScannerTest</w:t>
-      </w:r>
-      <w:proofErr w:type="spellEnd"/>
-      <w:r>
-        <w:rPr>
-          <w:rFonts w:ascii="Helvetica" w:hAnsi="Helvetica" w:cs="Times New Roman"/>
-          <w:color w:val="000000"/>
-        </w:rPr>
-        <w:t xml:space="preserve"> takes an input file</w:t>
-      </w:r>
-      <w:r>
-        <w:rPr>
-          <w:rFonts w:ascii="Helvetica" w:hAnsi="Helvetica" w:cs="Times New Roman"/>
-          <w:color w:val="000000"/>
-        </w:rPr>
-        <w:t xml:space="preserve"> or a string</w:t>
-      </w:r>
-      <w:r>
-        <w:rPr>
-          <w:rFonts w:ascii="Helvetica" w:hAnsi="Helvetica" w:cs="Times New Roman"/>
-          <w:color w:val="000000"/>
-        </w:rPr>
-        <w:t xml:space="preserve"> and </w:t>
-      </w:r>
-      <w:r>
-        <w:rPr>
-          <w:rFonts w:ascii="Helvetica" w:hAnsi="Helvetica" w:cs="Times New Roman"/>
-          <w:color w:val="000000"/>
-        </w:rPr>
-        <w:t>feeds the characters into</w:t>
-      </w:r>
-      <w:r>
-        <w:rPr>
-          <w:rFonts w:ascii="Helvetica" w:hAnsi="Helvetica" w:cs="Times New Roman"/>
-          <w:color w:val="000000"/>
-        </w:rPr>
-        <w:t xml:space="preserve"> the </w:t>
-      </w:r>
-      <w:r>
-        <w:rPr>
-          <w:rFonts w:ascii="Helvetica" w:hAnsi="Helvetica" w:cs="Times New Roman"/>
-          <w:color w:val="000000"/>
-        </w:rPr>
-        <w:lastRenderedPageBreak/>
-        <w:t xml:space="preserve">scanner class. </w:t>
-      </w:r>
-      <w:r>
-        <w:rPr>
-          <w:rFonts w:ascii="Helvetica" w:hAnsi="Helvetica" w:cs="Times New Roman"/>
-          <w:color w:val="000000"/>
-        </w:rPr>
-        <w:t>As long as the scanner doesn't hit a null token, the scanner prints out any tokens that are not whitespace tokens or null tokens.</w:t>
-      </w:r>
-      <w:r>
-        <w:rPr>
-          <w:rFonts w:ascii="Helvetica" w:hAnsi="Helvetica" w:cs="Times New Roman"/>
-          <w:color w:val="000000"/>
-        </w:rPr>
-        <w:t xml:space="preserve"> </w:t>
-      </w:r>
-      <w:r>
-        <w:rPr>
-          <w:rFonts w:ascii="Helvetica" w:hAnsi="Helvetica" w:cs="Times New Roman"/>
-          <w:color w:val="000000"/>
-        </w:rPr>
-        <w:t xml:space="preserve">The </w:t>
-      </w:r>
-      <w:r>
-        <w:rPr>
-          <w:rFonts w:ascii="Helvetica" w:hAnsi="Helvetica" w:cs="Times New Roman"/>
-          <w:color w:val="000000"/>
-        </w:rPr>
-        <w:t xml:space="preserve">Scanner file is the java file that was created when the </w:t>
-      </w:r>
-      <w:proofErr w:type="spellStart"/>
-      <w:r>
-        <w:rPr>
-          <w:rFonts w:ascii="Helvetica" w:hAnsi="Helvetica" w:cs="Times New Roman"/>
-          <w:color w:val="000000"/>
-        </w:rPr>
-        <w:t>AllenScanner</w:t>
-      </w:r>
-      <w:proofErr w:type="spellEnd"/>
       <w:r>
         <w:rPr>
           <w:rFonts w:ascii="Helvetica" w:hAnsi="Helvetica" w:cs="Times New Roman"/>
@@ -2360,23 +2229,7 @@
           <w:rFonts w:ascii="Helvetica" w:hAnsi="Helvetica" w:cs="Times New Roman"/>
           <w:color w:val="000000"/>
         </w:rPr>
-        <w:t xml:space="preserve">comparing the current </w:t>
-      </w:r>
-      <w:proofErr w:type="spellStart"/>
-      <w:r>
-        <w:rPr>
-          <w:rFonts w:ascii="Helvetica" w:hAnsi="Helvetica" w:cs="Times New Roman"/>
-          <w:color w:val="000000"/>
-        </w:rPr>
-        <w:t>lookahead</w:t>
-      </w:r>
-      <w:proofErr w:type="spellEnd"/>
-      <w:r>
-        <w:rPr>
-          <w:rFonts w:ascii="Helvetica" w:hAnsi="Helvetica" w:cs="Times New Roman"/>
-          <w:color w:val="000000"/>
-        </w:rPr>
-        <w:t xml:space="preserve"> t</w:t>
+        <w:t>comparing the current lookahead t</w:t>
       </w:r>
       <w:r>
         <w:rPr>
@@ -2404,23 +2257,7 @@
           <w:rFonts w:ascii="Helvetica" w:hAnsi="Helvetica" w:cs="Times New Roman"/>
           <w:color w:val="000000"/>
         </w:rPr>
-        <w:t xml:space="preserve">If the current </w:t>
-      </w:r>
-      <w:proofErr w:type="spellStart"/>
-      <w:r>
-        <w:rPr>
-          <w:rFonts w:ascii="Helvetica" w:hAnsi="Helvetica" w:cs="Times New Roman"/>
-          <w:color w:val="000000"/>
-        </w:rPr>
-        <w:t>lookahead</w:t>
-      </w:r>
-      <w:proofErr w:type="spellEnd"/>
-      <w:r>
-        <w:rPr>
-          <w:rFonts w:ascii="Helvetica" w:hAnsi="Helvetica" w:cs="Times New Roman"/>
-          <w:color w:val="000000"/>
-        </w:rPr>
-        <w:t xml:space="preserve"> token </w:t>
+        <w:t xml:space="preserve">If the current lookahead token </w:t>
       </w:r>
       <w:r>
         <w:rPr>
@@ -2511,28 +2348,15 @@
           <w:rFonts w:ascii="Helvetica" w:hAnsi="Helvetica" w:cs="Times New Roman"/>
           <w:color w:val="000000"/>
         </w:rPr>
-        <w:t xml:space="preserve"> </w:t>
-      </w:r>
-      <w:r>
-        <w:rPr>
-          <w:rFonts w:ascii="Helvetica" w:hAnsi="Helvetica" w:cs="Times New Roman"/>
-          <w:color w:val="000000"/>
-        </w:rPr>
-        <w:t xml:space="preserve">The </w:t>
-      </w:r>
-      <w:r>
-        <w:rPr>
-          <w:rFonts w:ascii="Helvetica" w:hAnsi="Helvetica" w:cs="Times New Roman"/>
-          <w:color w:val="000000"/>
-        </w:rPr>
-        <w:t>recognizer</w:t>
-      </w:r>
-      <w:r>
-        <w:rPr>
-          <w:rFonts w:ascii="Helvetica" w:hAnsi="Helvetica" w:cs="Times New Roman"/>
-          <w:color w:val="000000"/>
-        </w:rPr>
-        <w:t xml:space="preserve"> works with the symbol table in order to help differentiate between the different program, variable, function, or </w:t>
+        <w:t xml:space="preserve"> The recognizer works with the symbol table in order to </w:t>
+      </w:r>
+      <w:r>
+        <w:rPr>
+          <w:rFonts w:ascii="Helvetica" w:hAnsi="Helvetica" w:cs="Times New Roman"/>
+          <w:color w:val="000000"/>
+        </w:rPr>
+        <w:lastRenderedPageBreak/>
+        <w:t xml:space="preserve">help differentiate between the different program, variable, function, or </w:t>
       </w:r>
       <w:r>
         <w:rPr>
@@ -2563,38 +2387,14 @@
           <w:rFonts w:ascii="Helvetica" w:hAnsi="Helvetica" w:cs="Times New Roman"/>
           <w:color w:val="000000"/>
         </w:rPr>
-        <w:lastRenderedPageBreak/>
-        <w:t xml:space="preserve">This program contains two classes – Recognizer and </w:t>
-      </w:r>
-      <w:proofErr w:type="spellStart"/>
-      <w:r>
-        <w:rPr>
-          <w:rFonts w:ascii="Helvetica" w:hAnsi="Helvetica" w:cs="Times New Roman"/>
-          <w:color w:val="000000"/>
-        </w:rPr>
-        <w:t>RecognizerTest</w:t>
-      </w:r>
-      <w:proofErr w:type="spellEnd"/>
-      <w:r>
-        <w:rPr>
-          <w:rFonts w:ascii="Helvetica" w:hAnsi="Helvetica" w:cs="Times New Roman"/>
-          <w:color w:val="000000"/>
-        </w:rPr>
-        <w:t>.</w:t>
-      </w:r>
-      <w:r>
-        <w:rPr>
-          <w:rFonts w:ascii="Helvetica" w:hAnsi="Helvetica" w:cs="Times New Roman"/>
-          <w:color w:val="000000"/>
-        </w:rPr>
-        <w:t xml:space="preserve"> The Recognizer class checks to see if the </w:t>
-      </w:r>
-      <w:r>
-        <w:rPr>
-          <w:rFonts w:ascii="Helvetica" w:hAnsi="Helvetica" w:cs="Times New Roman"/>
-          <w:color w:val="000000"/>
-        </w:rPr>
-        <w:t xml:space="preserve">input </w:t>
+        <w:t>This program contains two classes – Recognizer and RecognizerTest.</w:t>
+      </w:r>
+      <w:r>
+        <w:rPr>
+          <w:rFonts w:ascii="Helvetica" w:hAnsi="Helvetica" w:cs="Times New Roman"/>
+          <w:color w:val="000000"/>
+        </w:rPr>
+        <w:t xml:space="preserve"> The Recognizer class checks to see if the input </w:t>
       </w:r>
       <w:r>
         <w:rPr>
@@ -2666,23 +2466,7 @@
           <w:rFonts w:ascii="Helvetica" w:hAnsi="Helvetica" w:cs="Times New Roman"/>
           <w:color w:val="000000"/>
         </w:rPr>
-        <w:t xml:space="preserve"> The </w:t>
-      </w:r>
-      <w:proofErr w:type="spellStart"/>
-      <w:r>
-        <w:rPr>
-          <w:rFonts w:ascii="Helvetica" w:hAnsi="Helvetica" w:cs="Times New Roman"/>
-          <w:color w:val="000000"/>
-        </w:rPr>
-        <w:t>RecognizerTest</w:t>
-      </w:r>
-      <w:proofErr w:type="spellEnd"/>
-      <w:r>
-        <w:rPr>
-          <w:rFonts w:ascii="Helvetica" w:hAnsi="Helvetica" w:cs="Times New Roman"/>
-          <w:color w:val="000000"/>
-        </w:rPr>
-        <w:t xml:space="preserve"> class is a JUnit</w:t>
+        <w:t xml:space="preserve"> The RecognizerTest class is a JUnit</w:t>
       </w:r>
       <w:r>
         <w:rPr>
@@ -3171,8 +2955,6 @@
           <w:color w:val="000000"/>
         </w:rPr>
       </w:pPr>
-      <w:bookmarkStart w:id="0" w:name="_GoBack"/>
-      <w:bookmarkEnd w:id="0"/>
       <w:r>
         <w:rPr>
           <w:rFonts w:ascii="Helvetica" w:hAnsi="Helvetica" w:cs="Times New Roman"/>
@@ -3206,23 +2988,7 @@
           <w:rFonts w:ascii="Helvetica" w:hAnsi="Helvetica" w:cs="Times New Roman"/>
           <w:color w:val="000000"/>
         </w:rPr>
-        <w:t xml:space="preserve"> – Parser and </w:t>
-      </w:r>
-      <w:proofErr w:type="spellStart"/>
-      <w:r>
-        <w:rPr>
-          <w:rFonts w:ascii="Helvetica" w:hAnsi="Helvetica" w:cs="Times New Roman"/>
-          <w:color w:val="000000"/>
-        </w:rPr>
-        <w:t>ParserTest</w:t>
-      </w:r>
-      <w:proofErr w:type="spellEnd"/>
-      <w:r>
-        <w:rPr>
-          <w:rFonts w:ascii="Helvetica" w:hAnsi="Helvetica" w:cs="Times New Roman"/>
-          <w:color w:val="000000"/>
-        </w:rPr>
-        <w:t>.</w:t>
+        <w:t xml:space="preserve"> – Parser and ParserTest.</w:t>
       </w:r>
       <w:r>
         <w:rPr>
@@ -3264,7 +3030,15 @@
           <w:rFonts w:ascii="Helvetica" w:hAnsi="Helvetica" w:cs="Times New Roman"/>
           <w:color w:val="000000"/>
         </w:rPr>
-        <w:t>recursive descent parser. The par</w:t>
+        <w:t xml:space="preserve">recursive descent parser. The </w:t>
+      </w:r>
+      <w:r>
+        <w:rPr>
+          <w:rFonts w:ascii="Helvetica" w:hAnsi="Helvetica" w:cs="Times New Roman"/>
+          <w:color w:val="000000"/>
+        </w:rPr>
+        <w:lastRenderedPageBreak/>
+        <w:t>par</w:t>
       </w:r>
       <w:r>
         <w:rPr>
@@ -3292,23 +3066,7 @@
           <w:rFonts w:ascii="Helvetica" w:hAnsi="Helvetica" w:cs="Times New Roman"/>
           <w:color w:val="000000"/>
         </w:rPr>
-        <w:t xml:space="preserve">the classes in the </w:t>
-      </w:r>
-      <w:proofErr w:type="spellStart"/>
-      <w:r>
-        <w:rPr>
-          <w:rFonts w:ascii="Helvetica" w:hAnsi="Helvetica" w:cs="Times New Roman"/>
-          <w:color w:val="000000"/>
-        </w:rPr>
-        <w:t>syntaxtree</w:t>
-      </w:r>
-      <w:proofErr w:type="spellEnd"/>
-      <w:r>
-        <w:rPr>
-          <w:rFonts w:ascii="Helvetica" w:hAnsi="Helvetica" w:cs="Times New Roman"/>
-          <w:color w:val="000000"/>
-        </w:rPr>
-        <w:t xml:space="preserve"> package. </w:t>
+        <w:t xml:space="preserve">the classes in the syntaxtree package. </w:t>
       </w:r>
       <w:r>
         <w:rPr>
@@ -3322,15 +3080,7 @@
           <w:rFonts w:ascii="Helvetica" w:hAnsi="Helvetica" w:cs="Times New Roman"/>
           <w:color w:val="000000"/>
         </w:rPr>
-        <w:t xml:space="preserve">returns </w:t>
-      </w:r>
-      <w:r>
-        <w:rPr>
-          <w:rFonts w:ascii="Helvetica" w:hAnsi="Helvetica" w:cs="Times New Roman"/>
-          <w:color w:val="000000"/>
-        </w:rPr>
-        <w:lastRenderedPageBreak/>
-        <w:t>a part</w:t>
+        <w:t>returns a part</w:t>
       </w:r>
       <w:r>
         <w:rPr>
@@ -3365,23 +3115,7 @@
           <w:rFonts w:ascii="Helvetica" w:hAnsi="Helvetica" w:cs="Times New Roman"/>
           <w:color w:val="000000"/>
         </w:rPr>
-        <w:t xml:space="preserve"> The </w:t>
-      </w:r>
-      <w:proofErr w:type="spellStart"/>
-      <w:r>
-        <w:rPr>
-          <w:rFonts w:ascii="Helvetica" w:hAnsi="Helvetica" w:cs="Times New Roman"/>
-          <w:color w:val="000000"/>
-        </w:rPr>
-        <w:t>ParserTest</w:t>
-      </w:r>
-      <w:proofErr w:type="spellEnd"/>
-      <w:r>
-        <w:rPr>
-          <w:rFonts w:ascii="Helvetica" w:hAnsi="Helvetica" w:cs="Times New Roman"/>
-          <w:color w:val="000000"/>
-        </w:rPr>
-        <w:t xml:space="preserve"> class</w:t>
+        <w:t xml:space="preserve"> The ParserTest class</w:t>
       </w:r>
       <w:r>
         <w:rPr>
@@ -3395,23 +3129,7 @@
           <w:rFonts w:ascii="Helvetica" w:hAnsi="Helvetica" w:cs="Times New Roman"/>
           <w:color w:val="000000"/>
         </w:rPr>
-        <w:t xml:space="preserve">produces an </w:t>
-      </w:r>
-      <w:proofErr w:type="spellStart"/>
-      <w:r>
-        <w:rPr>
-          <w:rFonts w:ascii="Helvetica" w:hAnsi="Helvetica" w:cs="Times New Roman"/>
-          <w:color w:val="000000"/>
-        </w:rPr>
-        <w:t>indentedToString</w:t>
-      </w:r>
-      <w:proofErr w:type="spellEnd"/>
-      <w:r>
-        <w:rPr>
-          <w:rFonts w:ascii="Helvetica" w:hAnsi="Helvetica" w:cs="Times New Roman"/>
-          <w:color w:val="000000"/>
-        </w:rPr>
-        <w:t xml:space="preserve"> version of the </w:t>
+        <w:t xml:space="preserve">produces an indentedToString version of the </w:t>
       </w:r>
       <w:r>
         <w:rPr>
@@ -3502,23 +3220,7 @@
           <w:rFonts w:ascii="Helvetica" w:hAnsi="Helvetica" w:cs="Times New Roman"/>
           <w:color w:val="000000"/>
         </w:rPr>
-        <w:t xml:space="preserve">class and the nodes from the classes in the </w:t>
-      </w:r>
-      <w:proofErr w:type="spellStart"/>
-      <w:r>
-        <w:rPr>
-          <w:rFonts w:ascii="Helvetica" w:hAnsi="Helvetica" w:cs="Times New Roman"/>
-          <w:color w:val="000000"/>
-        </w:rPr>
-        <w:t>syntaxtree</w:t>
-      </w:r>
-      <w:proofErr w:type="spellEnd"/>
-      <w:r>
-        <w:rPr>
-          <w:rFonts w:ascii="Helvetica" w:hAnsi="Helvetica" w:cs="Times New Roman"/>
-          <w:color w:val="000000"/>
-        </w:rPr>
-        <w:t xml:space="preserve"> package.</w:t>
+        <w:t>class and the nodes from the classes in the syntaxtree package.</w:t>
       </w:r>
     </w:p>
     <w:p>
@@ -3873,23 +3575,7 @@
           <w:rFonts w:ascii="Helvetica" w:hAnsi="Helvetica" w:cs="Times New Roman"/>
           <w:color w:val="000000"/>
         </w:rPr>
-        <w:t xml:space="preserve">and nodes from the classes in the </w:t>
-      </w:r>
-      <w:proofErr w:type="spellStart"/>
-      <w:r>
-        <w:rPr>
-          <w:rFonts w:ascii="Helvetica" w:hAnsi="Helvetica" w:cs="Times New Roman"/>
-          <w:color w:val="000000"/>
-        </w:rPr>
-        <w:t>syntaxtree</w:t>
-      </w:r>
-      <w:proofErr w:type="spellEnd"/>
-      <w:r>
-        <w:rPr>
-          <w:rFonts w:ascii="Helvetica" w:hAnsi="Helvetica" w:cs="Times New Roman"/>
-          <w:color w:val="000000"/>
-        </w:rPr>
-        <w:t xml:space="preserve"> package.</w:t>
+        <w:t>and nodes from the classes in the syntaxtree package.</w:t>
       </w:r>
       <w:r>
         <w:rPr>
@@ -4046,14 +3732,7 @@
           <w:rFonts w:ascii="Helvetica" w:hAnsi="Helvetica" w:cs="Times New Roman"/>
           <w:color w:val="000000"/>
         </w:rPr>
-        <w:t xml:space="preserve">The symbol table is created by implementing a hash map to store an entry into the symbol table by adding a key-value pair. </w:t>
-      </w:r>
-      <w:r>
-        <w:rPr>
-          <w:rFonts w:ascii="Helvetica" w:hAnsi="Helvetica" w:cs="Times New Roman"/>
-          <w:color w:val="000000"/>
-        </w:rPr>
-        <w:t xml:space="preserve">Entries in the symbol table contain information about an identifier such as its character string (or </w:t>
+        <w:t xml:space="preserve">The symbol table is created by implementing a hash </w:t>
       </w:r>
       <w:r>
         <w:rPr>
@@ -4061,7 +3740,14 @@
           <w:color w:val="000000"/>
         </w:rPr>
         <w:lastRenderedPageBreak/>
-        <w:t>lexeme),</w:t>
+        <w:t xml:space="preserve">map to store an entry into the symbol table by adding a key-value pair. </w:t>
+      </w:r>
+      <w:r>
+        <w:rPr>
+          <w:rFonts w:ascii="Helvetica" w:hAnsi="Helvetica" w:cs="Times New Roman"/>
+          <w:color w:val="000000"/>
+        </w:rPr>
+        <w:t>Entries in the symbol table contain information about an identifier such as its character string (or lexeme),</w:t>
       </w:r>
       <w:r>
         <w:rPr>
@@ -4292,23 +3978,7 @@
           <w:rFonts w:ascii="Helvetica" w:hAnsi="Helvetica" w:cs="Times New Roman"/>
           <w:color w:val="000000"/>
         </w:rPr>
-        <w:t xml:space="preserve"> method, it has a program </w:t>
-      </w:r>
-      <w:proofErr w:type="gramStart"/>
-      <w:r>
-        <w:rPr>
-          <w:rFonts w:ascii="Helvetica" w:hAnsi="Helvetica" w:cs="Times New Roman"/>
-          <w:color w:val="000000"/>
-        </w:rPr>
-        <w:t>identifier</w:t>
-      </w:r>
-      <w:proofErr w:type="gramEnd"/>
-      <w:r>
-        <w:rPr>
-          <w:rFonts w:ascii="Helvetica" w:hAnsi="Helvetica" w:cs="Times New Roman"/>
-          <w:color w:val="000000"/>
-        </w:rPr>
-        <w:t xml:space="preserve"> so the current lexeme would be added</w:t>
+        <w:t xml:space="preserve"> method, it has a program identifier so the current lexeme would be added</w:t>
       </w:r>
       <w:r>
         <w:rPr>
@@ -4362,7 +4032,6 @@
         </w:rPr>
         <w:t xml:space="preserve">java files – </w:t>
       </w:r>
-      <w:proofErr w:type="spellStart"/>
       <w:r>
         <w:rPr>
           <w:rFonts w:ascii="Helvetica" w:hAnsi="Helvetica" w:cs="Times New Roman"/>
@@ -4370,7 +4039,6 @@
         </w:rPr>
         <w:t>KindEnum</w:t>
       </w:r>
-      <w:proofErr w:type="spellEnd"/>
       <w:r>
         <w:rPr>
           <w:rFonts w:ascii="Helvetica" w:hAnsi="Helvetica" w:cs="Times New Roman"/>
@@ -4378,7 +4046,6 @@
         </w:rPr>
         <w:t xml:space="preserve">, </w:t>
       </w:r>
-      <w:proofErr w:type="spellStart"/>
       <w:r>
         <w:rPr>
           <w:rFonts w:ascii="Helvetica" w:hAnsi="Helvetica" w:cs="Times New Roman"/>
@@ -4386,7 +4053,6 @@
         </w:rPr>
         <w:t>SymbolTable</w:t>
       </w:r>
-      <w:proofErr w:type="spellEnd"/>
       <w:r>
         <w:rPr>
           <w:rFonts w:ascii="Helvetica" w:hAnsi="Helvetica" w:cs="Times New Roman"/>
@@ -4394,7 +4060,6 @@
         </w:rPr>
         <w:t xml:space="preserve">, and </w:t>
       </w:r>
-      <w:proofErr w:type="spellStart"/>
       <w:r>
         <w:rPr>
           <w:rFonts w:ascii="Helvetica" w:hAnsi="Helvetica" w:cs="Times New Roman"/>
@@ -4402,7 +4067,6 @@
         </w:rPr>
         <w:t>SymbolTableTest</w:t>
       </w:r>
-      <w:proofErr w:type="spellEnd"/>
       <w:r>
         <w:rPr>
           <w:rFonts w:ascii="Helvetica" w:hAnsi="Helvetica" w:cs="Times New Roman"/>
@@ -4417,15 +4081,48 @@
         </w:rPr>
         <w:t xml:space="preserve"> The </w:t>
       </w:r>
-      <w:proofErr w:type="spellStart"/>
-      <w:r>
-        <w:rPr>
-          <w:rFonts w:ascii="Helvetica" w:hAnsi="Helvetica" w:cs="Times New Roman"/>
-          <w:color w:val="000000"/>
-        </w:rPr>
-        <w:t>KindEnum</w:t>
-      </w:r>
-      <w:proofErr w:type="spellEnd"/>
+      <w:r>
+        <w:rPr>
+          <w:rFonts w:ascii="Helvetica" w:hAnsi="Helvetica" w:cs="Times New Roman"/>
+          <w:color w:val="000000"/>
+        </w:rPr>
+        <w:t xml:space="preserve">KindEnum </w:t>
+      </w:r>
+      <w:r>
+        <w:rPr>
+          <w:rFonts w:ascii="Helvetica" w:hAnsi="Helvetica" w:cs="Times New Roman"/>
+          <w:color w:val="000000"/>
+        </w:rPr>
+        <w:t xml:space="preserve">file contains the </w:t>
+      </w:r>
+      <w:r>
+        <w:rPr>
+          <w:rFonts w:ascii="Helvetica" w:hAnsi="Helvetica" w:cs="Times New Roman"/>
+          <w:color w:val="000000"/>
+        </w:rPr>
+        <w:t>different kinds for ev</w:t>
+      </w:r>
+      <w:r>
+        <w:rPr>
+          <w:rFonts w:ascii="Helvetica" w:hAnsi="Helvetica" w:cs="Times New Roman"/>
+          <w:color w:val="000000"/>
+        </w:rPr>
+        <w:t>ery symbol t</w:t>
+      </w:r>
+      <w:r>
+        <w:rPr>
+          <w:rFonts w:ascii="Helvetica" w:hAnsi="Helvetica" w:cs="Times New Roman"/>
+          <w:color w:val="000000"/>
+        </w:rPr>
+        <w:t xml:space="preserve">able </w:t>
+      </w:r>
+      <w:r>
+        <w:rPr>
+          <w:rFonts w:ascii="Helvetica" w:hAnsi="Helvetica" w:cs="Times New Roman"/>
+          <w:color w:val="000000"/>
+        </w:rPr>
+        <w:t>identifier.</w:t>
+      </w:r>
       <w:r>
         <w:rPr>
           <w:rFonts w:ascii="Helvetica" w:hAnsi="Helvetica" w:cs="Times New Roman"/>
@@ -4438,35 +4135,112 @@
           <w:rFonts w:ascii="Helvetica" w:hAnsi="Helvetica" w:cs="Times New Roman"/>
           <w:color w:val="000000"/>
         </w:rPr>
-        <w:t xml:space="preserve">file contains the </w:t>
-      </w:r>
-      <w:r>
-        <w:rPr>
-          <w:rFonts w:ascii="Helvetica" w:hAnsi="Helvetica" w:cs="Times New Roman"/>
-          <w:color w:val="000000"/>
-        </w:rPr>
-        <w:t>different kinds for ev</w:t>
-      </w:r>
-      <w:r>
-        <w:rPr>
-          <w:rFonts w:ascii="Helvetica" w:hAnsi="Helvetica" w:cs="Times New Roman"/>
-          <w:color w:val="000000"/>
-        </w:rPr>
-        <w:t>ery symbol t</w:t>
-      </w:r>
-      <w:r>
-        <w:rPr>
-          <w:rFonts w:ascii="Helvetica" w:hAnsi="Helvetica" w:cs="Times New Roman"/>
-          <w:color w:val="000000"/>
-        </w:rPr>
-        <w:t xml:space="preserve">able </w:t>
-      </w:r>
-      <w:r>
-        <w:rPr>
-          <w:rFonts w:ascii="Helvetica" w:hAnsi="Helvetica" w:cs="Times New Roman"/>
-          <w:color w:val="000000"/>
-        </w:rPr>
-        <w:t>identifier.</w:t>
+        <w:t>The SymbolTable</w:t>
+      </w:r>
+      <w:r>
+        <w:rPr>
+          <w:rFonts w:ascii="Helvetica" w:hAnsi="Helvetica" w:cs="Times New Roman"/>
+          <w:color w:val="000000"/>
+        </w:rPr>
+        <w:t xml:space="preserve"> file </w:t>
+      </w:r>
+      <w:r>
+        <w:rPr>
+          <w:rFonts w:ascii="Helvetica" w:hAnsi="Helvetica" w:cs="Times New Roman"/>
+          <w:color w:val="000000"/>
+        </w:rPr>
+        <w:t xml:space="preserve">contains methods that </w:t>
+      </w:r>
+      <w:r>
+        <w:rPr>
+          <w:rFonts w:ascii="Helvetica" w:hAnsi="Helvetica" w:cs="Times New Roman"/>
+          <w:color w:val="000000"/>
+        </w:rPr>
+        <w:t xml:space="preserve">allow a </w:t>
+      </w:r>
+      <w:r>
+        <w:rPr>
+          <w:rFonts w:ascii="Helvetica" w:hAnsi="Helvetica" w:cs="Times New Roman"/>
+          <w:color w:val="000000"/>
+        </w:rPr>
+        <w:t>symbol to be</w:t>
+      </w:r>
+      <w:r>
+        <w:rPr>
+          <w:rFonts w:ascii="Helvetica" w:hAnsi="Helvetica" w:cs="Times New Roman"/>
+          <w:color w:val="000000"/>
+        </w:rPr>
+        <w:t xml:space="preserve"> added</w:t>
+      </w:r>
+      <w:r>
+        <w:rPr>
+          <w:rFonts w:ascii="Helvetica" w:hAnsi="Helvetica" w:cs="Times New Roman"/>
+          <w:color w:val="000000"/>
+        </w:rPr>
+        <w:t xml:space="preserve"> to the s</w:t>
+      </w:r>
+      <w:r>
+        <w:rPr>
+          <w:rFonts w:ascii="Helvetica" w:hAnsi="Helvetica" w:cs="Times New Roman"/>
+          <w:color w:val="000000"/>
+        </w:rPr>
+        <w:t xml:space="preserve">ymbol </w:t>
+      </w:r>
+      <w:r>
+        <w:rPr>
+          <w:rFonts w:ascii="Helvetica" w:hAnsi="Helvetica" w:cs="Times New Roman"/>
+          <w:color w:val="000000"/>
+        </w:rPr>
+        <w:t>t</w:t>
+      </w:r>
+      <w:r>
+        <w:rPr>
+          <w:rFonts w:ascii="Helvetica" w:hAnsi="Helvetica" w:cs="Times New Roman"/>
+          <w:color w:val="000000"/>
+        </w:rPr>
+        <w:t>able</w:t>
+      </w:r>
+      <w:r>
+        <w:rPr>
+          <w:rFonts w:ascii="Helvetica" w:hAnsi="Helvetica" w:cs="Times New Roman"/>
+          <w:color w:val="000000"/>
+        </w:rPr>
+        <w:t xml:space="preserve">; along with </w:t>
+      </w:r>
+      <w:r>
+        <w:rPr>
+          <w:rFonts w:ascii="Helvetica" w:hAnsi="Helvetica" w:cs="Times New Roman"/>
+          <w:color w:val="000000"/>
+        </w:rPr>
+        <w:t xml:space="preserve">methods </w:t>
+      </w:r>
+      <w:r>
+        <w:rPr>
+          <w:rFonts w:ascii="Helvetica" w:hAnsi="Helvetica" w:cs="Times New Roman"/>
+          <w:color w:val="000000"/>
+        </w:rPr>
+        <w:t>checking to see if it</w:t>
+      </w:r>
+      <w:r>
+        <w:rPr>
+          <w:rFonts w:ascii="Helvetica" w:hAnsi="Helvetica" w:cs="Times New Roman"/>
+          <w:color w:val="000000"/>
+        </w:rPr>
+        <w:t xml:space="preserve"> is either a program, variable, </w:t>
+      </w:r>
+      <w:r>
+        <w:rPr>
+          <w:rFonts w:ascii="Helvetica" w:hAnsi="Helvetica" w:cs="Times New Roman"/>
+          <w:color w:val="000000"/>
+        </w:rPr>
+        <w:t xml:space="preserve">array, </w:t>
+      </w:r>
+      <w:r>
+        <w:rPr>
+          <w:rFonts w:ascii="Helvetica" w:hAnsi="Helvetica" w:cs="Times New Roman"/>
+          <w:color w:val="000000"/>
+        </w:rPr>
+        <w:t>function, or procedure identifier.</w:t>
       </w:r>
       <w:r>
         <w:rPr>
@@ -4480,151 +4254,7 @@
           <w:rFonts w:ascii="Helvetica" w:hAnsi="Helvetica" w:cs="Times New Roman"/>
           <w:color w:val="000000"/>
         </w:rPr>
-        <w:t xml:space="preserve">The </w:t>
-      </w:r>
-      <w:proofErr w:type="spellStart"/>
-      <w:r>
-        <w:rPr>
-          <w:rFonts w:ascii="Helvetica" w:hAnsi="Helvetica" w:cs="Times New Roman"/>
-          <w:color w:val="000000"/>
-        </w:rPr>
-        <w:t>SymbolTable</w:t>
-      </w:r>
-      <w:proofErr w:type="spellEnd"/>
-      <w:r>
-        <w:rPr>
-          <w:rFonts w:ascii="Helvetica" w:hAnsi="Helvetica" w:cs="Times New Roman"/>
-          <w:color w:val="000000"/>
-        </w:rPr>
-        <w:t xml:space="preserve"> file </w:t>
-      </w:r>
-      <w:r>
-        <w:rPr>
-          <w:rFonts w:ascii="Helvetica" w:hAnsi="Helvetica" w:cs="Times New Roman"/>
-          <w:color w:val="000000"/>
-        </w:rPr>
-        <w:t xml:space="preserve">contains methods that </w:t>
-      </w:r>
-      <w:r>
-        <w:rPr>
-          <w:rFonts w:ascii="Helvetica" w:hAnsi="Helvetica" w:cs="Times New Roman"/>
-          <w:color w:val="000000"/>
-        </w:rPr>
-        <w:t xml:space="preserve">allow a </w:t>
-      </w:r>
-      <w:r>
-        <w:rPr>
-          <w:rFonts w:ascii="Helvetica" w:hAnsi="Helvetica" w:cs="Times New Roman"/>
-          <w:color w:val="000000"/>
-        </w:rPr>
-        <w:t>symbol to be</w:t>
-      </w:r>
-      <w:r>
-        <w:rPr>
-          <w:rFonts w:ascii="Helvetica" w:hAnsi="Helvetica" w:cs="Times New Roman"/>
-          <w:color w:val="000000"/>
-        </w:rPr>
-        <w:t xml:space="preserve"> added</w:t>
-      </w:r>
-      <w:r>
-        <w:rPr>
-          <w:rFonts w:ascii="Helvetica" w:hAnsi="Helvetica" w:cs="Times New Roman"/>
-          <w:color w:val="000000"/>
-        </w:rPr>
-        <w:t xml:space="preserve"> to the s</w:t>
-      </w:r>
-      <w:r>
-        <w:rPr>
-          <w:rFonts w:ascii="Helvetica" w:hAnsi="Helvetica" w:cs="Times New Roman"/>
-          <w:color w:val="000000"/>
-        </w:rPr>
-        <w:t xml:space="preserve">ymbol </w:t>
-      </w:r>
-      <w:r>
-        <w:rPr>
-          <w:rFonts w:ascii="Helvetica" w:hAnsi="Helvetica" w:cs="Times New Roman"/>
-          <w:color w:val="000000"/>
-        </w:rPr>
-        <w:t>t</w:t>
-      </w:r>
-      <w:r>
-        <w:rPr>
-          <w:rFonts w:ascii="Helvetica" w:hAnsi="Helvetica" w:cs="Times New Roman"/>
-          <w:color w:val="000000"/>
-        </w:rPr>
-        <w:t>able</w:t>
-      </w:r>
-      <w:r>
-        <w:rPr>
-          <w:rFonts w:ascii="Helvetica" w:hAnsi="Helvetica" w:cs="Times New Roman"/>
-          <w:color w:val="000000"/>
-        </w:rPr>
-        <w:t xml:space="preserve">; along with </w:t>
-      </w:r>
-      <w:r>
-        <w:rPr>
-          <w:rFonts w:ascii="Helvetica" w:hAnsi="Helvetica" w:cs="Times New Roman"/>
-          <w:color w:val="000000"/>
-        </w:rPr>
-        <w:t xml:space="preserve">methods </w:t>
-      </w:r>
-      <w:r>
-        <w:rPr>
-          <w:rFonts w:ascii="Helvetica" w:hAnsi="Helvetica" w:cs="Times New Roman"/>
-          <w:color w:val="000000"/>
-        </w:rPr>
-        <w:t>checking to see if it</w:t>
-      </w:r>
-      <w:r>
-        <w:rPr>
-          <w:rFonts w:ascii="Helvetica" w:hAnsi="Helvetica" w:cs="Times New Roman"/>
-          <w:color w:val="000000"/>
-        </w:rPr>
-        <w:t xml:space="preserve"> is either a program, variable, </w:t>
-      </w:r>
-      <w:r>
-        <w:rPr>
-          <w:rFonts w:ascii="Helvetica" w:hAnsi="Helvetica" w:cs="Times New Roman"/>
-          <w:color w:val="000000"/>
-        </w:rPr>
-        <w:t xml:space="preserve">array, </w:t>
-      </w:r>
-      <w:r>
-        <w:rPr>
-          <w:rFonts w:ascii="Helvetica" w:hAnsi="Helvetica" w:cs="Times New Roman"/>
-          <w:color w:val="000000"/>
-        </w:rPr>
-        <w:t>function, or procedure identifier.</w:t>
-      </w:r>
-      <w:r>
-        <w:rPr>
-          <w:rFonts w:ascii="Helvetica" w:hAnsi="Helvetica" w:cs="Times New Roman"/>
-          <w:color w:val="000000"/>
-        </w:rPr>
-        <w:t xml:space="preserve"> </w:t>
-      </w:r>
-      <w:r>
-        <w:rPr>
-          <w:rFonts w:ascii="Helvetica" w:hAnsi="Helvetica" w:cs="Times New Roman"/>
-          <w:color w:val="000000"/>
-        </w:rPr>
-        <w:t xml:space="preserve">The </w:t>
-      </w:r>
-      <w:proofErr w:type="spellStart"/>
-      <w:r>
-        <w:rPr>
-          <w:rFonts w:ascii="Helvetica" w:hAnsi="Helvetica" w:cs="Times New Roman"/>
-          <w:color w:val="000000"/>
-        </w:rPr>
-        <w:t>SymbolTableTest</w:t>
-      </w:r>
-      <w:proofErr w:type="spellEnd"/>
-      <w:r>
-        <w:rPr>
-          <w:rFonts w:ascii="Helvetica" w:hAnsi="Helvetica" w:cs="Times New Roman"/>
-          <w:color w:val="000000"/>
-        </w:rPr>
-        <w:t xml:space="preserve"> file</w:t>
+        <w:t>The SymbolTableTest file</w:t>
       </w:r>
       <w:r>
         <w:rPr>
@@ -4645,23 +4275,7 @@
           <w:rFonts w:ascii="Helvetica" w:hAnsi="Helvetica" w:cs="Times New Roman"/>
           <w:color w:val="000000"/>
         </w:rPr>
-        <w:t xml:space="preserve">methods from the </w:t>
-      </w:r>
-      <w:proofErr w:type="spellStart"/>
-      <w:r>
-        <w:rPr>
-          <w:rFonts w:ascii="Helvetica" w:hAnsi="Helvetica" w:cs="Times New Roman"/>
-          <w:color w:val="000000"/>
-        </w:rPr>
-        <w:t>SymbolTable</w:t>
-      </w:r>
-      <w:proofErr w:type="spellEnd"/>
-      <w:r>
-        <w:rPr>
-          <w:rFonts w:ascii="Helvetica" w:hAnsi="Helvetica" w:cs="Times New Roman"/>
-          <w:color w:val="000000"/>
-        </w:rPr>
-        <w:t xml:space="preserve"> file </w:t>
+        <w:t xml:space="preserve">methods from the SymbolTable file </w:t>
       </w:r>
       <w:r>
         <w:rPr>
@@ -4954,6 +4568,7 @@
                 <w:rFonts w:ascii="Helvetica" w:hAnsi="Helvetica" w:cs="Times New Roman"/>
                 <w:color w:val="000000"/>
               </w:rPr>
+              <w:lastRenderedPageBreak/>
               <w:t>03/14/2019</w:t>
             </w:r>
           </w:p>
@@ -4996,23 +4611,7 @@
                 <w:rFonts w:ascii="Helvetica" w:hAnsi="Helvetica" w:cs="Times New Roman"/>
                 <w:color w:val="353535"/>
               </w:rPr>
-              <w:t xml:space="preserve">Added the </w:t>
-            </w:r>
-            <w:proofErr w:type="spellStart"/>
-            <w:r>
-              <w:rPr>
-                <w:rFonts w:ascii="Helvetica" w:hAnsi="Helvetica" w:cs="Times New Roman"/>
-                <w:color w:val="353535"/>
-              </w:rPr>
-              <w:t>CompilerMain</w:t>
-            </w:r>
-            <w:proofErr w:type="spellEnd"/>
-            <w:r>
-              <w:rPr>
-                <w:rFonts w:ascii="Helvetica" w:hAnsi="Helvetica" w:cs="Times New Roman"/>
-                <w:color w:val="353535"/>
-              </w:rPr>
-              <w:t xml:space="preserve"> section of the compiler.</w:t>
+              <w:t>Added the CompilerMain section of the compiler.</w:t>
             </w:r>
           </w:p>
         </w:tc>
@@ -5038,7 +4637,6 @@
                 <w:rFonts w:ascii="Helvetica" w:hAnsi="Helvetica" w:cs="Times New Roman"/>
                 <w:color w:val="000000"/>
               </w:rPr>
-              <w:lastRenderedPageBreak/>
               <w:t>03/17/2019</w:t>
             </w:r>
           </w:p>
@@ -5164,14 +4762,12 @@
           <w:rFonts w:ascii="Helvetica" w:hAnsi="Helvetica"/>
         </w:rPr>
       </w:pPr>
-      <w:proofErr w:type="spellStart"/>
       <w:r>
         <w:rPr>
           <w:rFonts w:ascii="Helvetica" w:hAnsi="Helvetica"/>
         </w:rPr>
         <w:t>var</w:t>
       </w:r>
-      <w:proofErr w:type="spellEnd"/>
     </w:p>
     <w:p>
       <w:pPr>
@@ -5506,6 +5102,7 @@
         <w:rPr>
           <w:rFonts w:ascii="Helvetica" w:hAnsi="Helvetica"/>
         </w:rPr>
+        <w:lastRenderedPageBreak/>
         <w:t>[</w:t>
       </w:r>
     </w:p>
@@ -5558,7 +5155,6 @@
         <w:rPr>
           <w:rFonts w:ascii="Helvetica" w:hAnsi="Helvetica"/>
         </w:rPr>
-        <w:lastRenderedPageBreak/>
         <w:t>(</w:t>
       </w:r>
     </w:p>
@@ -5834,25 +5430,7 @@
           <w:sz w:val="24"/>
           <w:szCs w:val="24"/>
         </w:rPr>
-        <w:t xml:space="preserve">by Marissa Allen and </w:t>
-      </w:r>
-      <w:proofErr w:type="spellStart"/>
-      <w:r>
-        <w:rPr>
-          <w:rFonts w:ascii="Times New Roman" w:hAnsi="Times New Roman" w:cs="Times New Roman"/>
-          <w:sz w:val="24"/>
-          <w:szCs w:val="24"/>
-        </w:rPr>
-        <w:t>Cohl</w:t>
-      </w:r>
-      <w:proofErr w:type="spellEnd"/>
-      <w:r>
-        <w:rPr>
-          <w:rFonts w:ascii="Times New Roman" w:hAnsi="Times New Roman" w:cs="Times New Roman"/>
-          <w:sz w:val="24"/>
-          <w:szCs w:val="24"/>
-        </w:rPr>
-        <w:t xml:space="preserve"> Dorsey</w:t>
+        <w:t>by Marissa Allen and Cohl Dorsey</w:t>
       </w:r>
     </w:p>
     <w:p>

</xml_diff>

<commit_message>
Updated the SDD.docx and SDD.pdf.
</commit_message>
<xml_diff>
--- a/SDD/SDD.docx
+++ b/SDD/SDD.docx
@@ -17,7 +17,6 @@
           <w:color w:val="000000"/>
         </w:rPr>
       </w:pPr>
-      <w:proofErr w:type="spellStart"/>
       <w:r>
         <w:rPr>
           <w:rFonts w:ascii="Helvetica" w:hAnsi="Helvetica" w:cs="Times New Roman"/>
@@ -32,7 +31,6 @@
         </w:rPr>
         <w:t>Compiler</w:t>
       </w:r>
-      <w:proofErr w:type="spellEnd"/>
     </w:p>
     <w:p>
       <w:pPr>
@@ -103,17 +101,8 @@
           <w:rFonts w:ascii="Helvetica" w:hAnsi="Helvetica" w:cs="Times New Roman"/>
           <w:color w:val="000000"/>
         </w:rPr>
-        <w:t xml:space="preserve">The </w:t>
-      </w:r>
-      <w:proofErr w:type="spellStart"/>
-      <w:r>
-        <w:rPr>
-          <w:rFonts w:ascii="Helvetica" w:hAnsi="Helvetica" w:cs="Times New Roman"/>
-          <w:color w:val="000000"/>
-        </w:rPr>
-        <w:t>AllenCompiler</w:t>
-      </w:r>
-      <w:proofErr w:type="spellEnd"/>
+        <w:t>The AllenCompiler</w:t>
+      </w:r>
       <w:r>
         <w:rPr>
           <w:rFonts w:ascii="Helvetica" w:hAnsi="Helvetica" w:cs="Times New Roman"/>
@@ -163,21 +152,12 @@
         </w:rPr>
         <w:t xml:space="preserve"> </w:t>
       </w:r>
-      <w:proofErr w:type="spellStart"/>
-      <w:r>
-        <w:rPr>
-          <w:rFonts w:ascii="Helvetica" w:hAnsi="Helvetica" w:cs="Times New Roman"/>
-          <w:color w:val="000000"/>
-        </w:rPr>
-        <w:t>jflex</w:t>
-      </w:r>
-      <w:proofErr w:type="spellEnd"/>
-      <w:r>
-        <w:rPr>
-          <w:rFonts w:ascii="Helvetica" w:hAnsi="Helvetica" w:cs="Times New Roman"/>
-          <w:color w:val="000000"/>
-        </w:rPr>
-        <w:t xml:space="preserve"> </w:t>
+      <w:r>
+        <w:rPr>
+          <w:rFonts w:ascii="Helvetica" w:hAnsi="Helvetica" w:cs="Times New Roman"/>
+          <w:color w:val="000000"/>
+        </w:rPr>
+        <w:t xml:space="preserve">jflex </w:t>
       </w:r>
       <w:r>
         <w:rPr>
@@ -390,23 +370,7 @@
           <w:rFonts w:ascii="Helvetica" w:hAnsi="Helvetica" w:cs="Times New Roman"/>
           <w:color w:val="000000"/>
         </w:rPr>
-        <w:t xml:space="preserve">the current </w:t>
-      </w:r>
-      <w:proofErr w:type="spellStart"/>
-      <w:r>
-        <w:rPr>
-          <w:rFonts w:ascii="Helvetica" w:hAnsi="Helvetica" w:cs="Times New Roman"/>
-          <w:color w:val="000000"/>
-        </w:rPr>
-        <w:t>lookahead</w:t>
-      </w:r>
-      <w:proofErr w:type="spellEnd"/>
-      <w:r>
-        <w:rPr>
-          <w:rFonts w:ascii="Helvetica" w:hAnsi="Helvetica" w:cs="Times New Roman"/>
-          <w:color w:val="000000"/>
-        </w:rPr>
-        <w:t xml:space="preserve"> token to the token type</w:t>
+        <w:t>the current lookahead token to the token type</w:t>
       </w:r>
       <w:r>
         <w:rPr>
@@ -531,17 +495,8 @@
           <w:rFonts w:ascii="Helvetica" w:hAnsi="Helvetica" w:cs="Times New Roman"/>
           <w:color w:val="000000"/>
         </w:rPr>
-        <w:t xml:space="preserve">The </w:t>
-      </w:r>
-      <w:proofErr w:type="spellStart"/>
-      <w:r>
-        <w:rPr>
-          <w:rFonts w:ascii="Helvetica" w:hAnsi="Helvetica" w:cs="Times New Roman"/>
-          <w:color w:val="000000"/>
-        </w:rPr>
-        <w:t>CompilerMain</w:t>
-      </w:r>
-      <w:proofErr w:type="spellEnd"/>
+        <w:t>The CompilerMain</w:t>
+      </w:r>
       <w:r>
         <w:rPr>
           <w:rFonts w:ascii="Helvetica" w:hAnsi="Helvetica" w:cs="Times New Roman"/>
@@ -761,30 +716,14 @@
           <w:rFonts w:ascii="Helvetica" w:hAnsi="Helvetica" w:cs="Times New Roman"/>
           <w:color w:val="000000"/>
         </w:rPr>
-        <w:t xml:space="preserve">rated by the micro pascal </w:t>
-      </w:r>
-      <w:proofErr w:type="gramStart"/>
-      <w:r>
-        <w:rPr>
-          <w:rFonts w:ascii="Helvetica" w:hAnsi="Helvetica" w:cs="Times New Roman"/>
-          <w:color w:val="000000"/>
-        </w:rPr>
-        <w:t>gramma</w:t>
-      </w:r>
-      <w:r>
-        <w:rPr>
-          <w:rFonts w:ascii="Helvetica" w:hAnsi="Helvetica" w:cs="Times New Roman"/>
-          <w:color w:val="000000"/>
-        </w:rPr>
-        <w:t>r, and</w:t>
-      </w:r>
-      <w:proofErr w:type="gramEnd"/>
-      <w:r>
-        <w:rPr>
-          <w:rFonts w:ascii="Helvetica" w:hAnsi="Helvetica" w:cs="Times New Roman"/>
-          <w:color w:val="000000"/>
-        </w:rPr>
-        <w:t xml:space="preserve"> constructs a syntax tree if it is a pascal program.</w:t>
+        <w:t>rated by the micro pascal gramma</w:t>
+      </w:r>
+      <w:r>
+        <w:rPr>
+          <w:rFonts w:ascii="Helvetica" w:hAnsi="Helvetica" w:cs="Times New Roman"/>
+          <w:color w:val="000000"/>
+        </w:rPr>
+        <w:t>r, and constructs a syntax tree if it is a pascal program.</w:t>
       </w:r>
       <w:r>
         <w:rPr>
@@ -850,23 +789,7 @@
           <w:rFonts w:ascii="Helvetica" w:hAnsi="Helvetica" w:cs="Times New Roman"/>
           <w:color w:val="000000"/>
         </w:rPr>
-        <w:t xml:space="preserve"> The syntax tree is built by using the non-terminal symbols in the micro pascal grammar in the Parser class and nodes from the classes in the </w:t>
-      </w:r>
-      <w:proofErr w:type="spellStart"/>
-      <w:r>
-        <w:rPr>
-          <w:rFonts w:ascii="Helvetica" w:hAnsi="Helvetica" w:cs="Times New Roman"/>
-          <w:color w:val="000000"/>
-        </w:rPr>
-        <w:t>syntaxtree</w:t>
-      </w:r>
-      <w:proofErr w:type="spellEnd"/>
-      <w:r>
-        <w:rPr>
-          <w:rFonts w:ascii="Helvetica" w:hAnsi="Helvetica" w:cs="Times New Roman"/>
-          <w:color w:val="000000"/>
-        </w:rPr>
-        <w:t xml:space="preserve"> package. When the pascal program is parsed</w:t>
+        <w:t xml:space="preserve"> The syntax tree is built by using the non-terminal symbols in the micro pascal grammar in the Parser class and nodes from the classes in the syntaxtree package. When the pascal program is parsed</w:t>
       </w:r>
       <w:r>
         <w:rPr>
@@ -897,30 +820,21 @@
           <w:rFonts w:ascii="Helvetica" w:hAnsi="Helvetica" w:cs="Times New Roman"/>
           <w:color w:val="000000"/>
         </w:rPr>
-        <w:t xml:space="preserve">The semantic analyzer </w:t>
-      </w:r>
-      <w:r>
-        <w:rPr>
-          <w:rFonts w:ascii="Helvetica" w:hAnsi="Helvetica" w:cs="Times New Roman"/>
-          <w:color w:val="000000"/>
-        </w:rPr>
-        <w:t xml:space="preserve">takes in a </w:t>
-      </w:r>
-      <w:proofErr w:type="spellStart"/>
-      <w:r>
-        <w:rPr>
-          <w:rFonts w:ascii="Helvetica" w:hAnsi="Helvetica" w:cs="Times New Roman"/>
-          <w:color w:val="000000"/>
-        </w:rPr>
-        <w:t>ProgramNode</w:t>
-      </w:r>
-      <w:proofErr w:type="spellEnd"/>
-      <w:r>
-        <w:rPr>
-          <w:rFonts w:ascii="Helvetica" w:hAnsi="Helvetica" w:cs="Times New Roman"/>
-          <w:color w:val="000000"/>
-        </w:rPr>
-        <w:t xml:space="preserve"> and a symbol table and checks to</w:t>
+        <w:t xml:space="preserve">The semantic analyzer takes in a ProgramNode and a symbol table and checks to make sure the declarations and statements of a </w:t>
+      </w:r>
+      <w:r>
+        <w:rPr>
+          <w:rFonts w:ascii="Helvetica" w:hAnsi="Helvetica" w:cs="Times New Roman"/>
+          <w:color w:val="000000"/>
+        </w:rPr>
+        <w:t xml:space="preserve">pascal </w:t>
+      </w:r>
+      <w:r>
+        <w:rPr>
+          <w:rFonts w:ascii="Helvetica" w:hAnsi="Helvetica" w:cs="Times New Roman"/>
+          <w:color w:val="000000"/>
+        </w:rPr>
+        <w:t>program are correct according to the micro pascal grammar. It also checks to see if</w:t>
       </w:r>
       <w:r>
         <w:rPr>
@@ -934,21 +848,21 @@
           <w:rFonts w:ascii="Helvetica" w:hAnsi="Helvetica" w:cs="Times New Roman"/>
           <w:color w:val="000000"/>
         </w:rPr>
-        <w:t xml:space="preserve">make sure the declarations and statements of a </w:t>
-      </w:r>
-      <w:r>
-        <w:rPr>
-          <w:rFonts w:ascii="Helvetica" w:hAnsi="Helvetica" w:cs="Times New Roman"/>
-          <w:color w:val="000000"/>
-        </w:rPr>
-        <w:t xml:space="preserve">pascal </w:t>
-      </w:r>
-      <w:r>
-        <w:rPr>
-          <w:rFonts w:ascii="Helvetica" w:hAnsi="Helvetica" w:cs="Times New Roman"/>
-          <w:color w:val="000000"/>
-        </w:rPr>
-        <w:t>program are correct according to the micro pascal grammar. It also checks to see if</w:t>
+        <w:t>variables have bee</w:t>
+      </w:r>
+      <w:r>
+        <w:rPr>
+          <w:rFonts w:ascii="Helvetica" w:hAnsi="Helvetica" w:cs="Times New Roman"/>
+          <w:color w:val="000000"/>
+        </w:rPr>
+        <w:t xml:space="preserve">n declared before they are used, </w:t>
+      </w:r>
+      <w:r>
+        <w:rPr>
+          <w:rFonts w:ascii="Helvetica" w:hAnsi="Helvetica" w:cs="Times New Roman"/>
+          <w:color w:val="000000"/>
+        </w:rPr>
+        <w:t>adds the type</w:t>
       </w:r>
       <w:r>
         <w:rPr>
@@ -962,7 +876,42 @@
           <w:rFonts w:ascii="Helvetica" w:hAnsi="Helvetica" w:cs="Times New Roman"/>
           <w:color w:val="000000"/>
         </w:rPr>
-        <w:t>variables have been declared before they are used, checks if the type</w:t>
+        <w:t xml:space="preserve">of </w:t>
+      </w:r>
+      <w:r>
+        <w:rPr>
+          <w:rFonts w:ascii="Helvetica" w:hAnsi="Helvetica" w:cs="Times New Roman"/>
+          <w:color w:val="000000"/>
+        </w:rPr>
+        <w:t>an ExpressionNode</w:t>
+      </w:r>
+      <w:r>
+        <w:rPr>
+          <w:rFonts w:ascii="Helvetica" w:hAnsi="Helvetica" w:cs="Times New Roman"/>
+          <w:color w:val="000000"/>
+        </w:rPr>
+        <w:t xml:space="preserve"> to the syntax tree, and </w:t>
+      </w:r>
+      <w:r>
+        <w:rPr>
+          <w:rFonts w:ascii="Helvetica" w:hAnsi="Helvetica" w:cs="Times New Roman"/>
+          <w:color w:val="000000"/>
+        </w:rPr>
+        <w:t>checks if the type of a declared variable matches across assignment</w:t>
+      </w:r>
+      <w:r>
+        <w:rPr>
+          <w:rFonts w:ascii="Helvetica" w:hAnsi="Helvetica" w:cs="Times New Roman"/>
+          <w:color w:val="000000"/>
+        </w:rPr>
+        <w:t>.</w:t>
+      </w:r>
+      <w:r>
+        <w:rPr>
+          <w:rFonts w:ascii="Helvetica" w:hAnsi="Helvetica" w:cs="Times New Roman"/>
+          <w:color w:val="000000"/>
+        </w:rPr>
+        <w:t xml:space="preserve"> The semantic analyzer</w:t>
       </w:r>
       <w:r>
         <w:rPr>
@@ -974,46 +923,58 @@
       <w:r>
         <w:rPr>
           <w:rFonts w:ascii="Helvetica" w:hAnsi="Helvetica" w:cs="Times New Roman"/>
-          <w:color w:val="000000"/>
-        </w:rPr>
-        <w:t>of a declared variable matches across assignment, and adds the type</w:t>
-      </w:r>
-      <w:r>
-        <w:rPr>
-          <w:rFonts w:ascii="Helvetica" w:hAnsi="Helvetica" w:cs="Times New Roman"/>
-          <w:color w:val="000000"/>
-        </w:rPr>
-        <w:t xml:space="preserve"> </w:t>
-      </w:r>
-      <w:r>
-        <w:rPr>
-          <w:rFonts w:ascii="Helvetica" w:hAnsi="Helvetica" w:cs="Times New Roman"/>
-          <w:color w:val="000000"/>
-        </w:rPr>
-        <w:t xml:space="preserve">of </w:t>
-      </w:r>
-      <w:r>
-        <w:rPr>
-          <w:rFonts w:ascii="Helvetica" w:hAnsi="Helvetica" w:cs="Times New Roman"/>
-          <w:color w:val="000000"/>
-        </w:rPr>
-        <w:t xml:space="preserve">an </w:t>
-      </w:r>
-      <w:proofErr w:type="spellStart"/>
-      <w:r>
-        <w:rPr>
-          <w:rFonts w:ascii="Helvetica" w:hAnsi="Helvetica" w:cs="Times New Roman"/>
-          <w:color w:val="000000"/>
-        </w:rPr>
-        <w:t>ExpressionNode</w:t>
-      </w:r>
-      <w:proofErr w:type="spellEnd"/>
-      <w:r>
-        <w:rPr>
-          <w:rFonts w:ascii="Helvetica" w:hAnsi="Helvetica" w:cs="Times New Roman"/>
-          <w:color w:val="000000"/>
-        </w:rPr>
-        <w:t xml:space="preserve"> to the syntax tree.</w:t>
+          <w:color w:val="000000" w:themeColor="text1"/>
+        </w:rPr>
+        <w:t>allows types</w:t>
+      </w:r>
+      <w:r>
+        <w:rPr>
+          <w:rFonts w:ascii="Helvetica" w:hAnsi="Helvetica" w:cs="AppleSystemUIFont"/>
+          <w:color w:val="000000" w:themeColor="text1"/>
+        </w:rPr>
+        <w:t xml:space="preserve"> to store other types across assignment</w:t>
+      </w:r>
+      <w:r>
+        <w:rPr>
+          <w:rFonts w:ascii="Helvetica" w:hAnsi="Helvetica" w:cs="AppleSystemUIFont"/>
+          <w:color w:val="000000" w:themeColor="text1"/>
+        </w:rPr>
+        <w:t>, as long as a</w:t>
+      </w:r>
+      <w:r>
+        <w:rPr>
+          <w:rFonts w:ascii="Helvetica" w:hAnsi="Helvetica" w:cs="Times New Roman"/>
+          <w:color w:val="000000" w:themeColor="text1"/>
+        </w:rPr>
+        <w:t xml:space="preserve"> variable </w:t>
+      </w:r>
+      <w:r>
+        <w:rPr>
+          <w:rFonts w:ascii="Helvetica" w:hAnsi="Helvetica" w:cs="Times New Roman"/>
+          <w:color w:val="000000" w:themeColor="text1"/>
+        </w:rPr>
+        <w:t xml:space="preserve">is not </w:t>
+      </w:r>
+      <w:r>
+        <w:rPr>
+          <w:rFonts w:ascii="Helvetica" w:hAnsi="Helvetica" w:cs="Times New Roman"/>
+          <w:color w:val="000000" w:themeColor="text1"/>
+        </w:rPr>
+        <w:t xml:space="preserve">of type integer </w:t>
+      </w:r>
+      <w:r>
+        <w:rPr>
+          <w:rFonts w:ascii="Helvetica" w:hAnsi="Helvetica" w:cs="Times New Roman"/>
+          <w:color w:val="000000" w:themeColor="text1"/>
+        </w:rPr>
+        <w:t>and its assignment is of type real</w:t>
+      </w:r>
+      <w:r>
+        <w:rPr>
+          <w:rFonts w:ascii="Helvetica" w:hAnsi="Helvetica" w:cs="Times New Roman"/>
+          <w:color w:val="000000" w:themeColor="text1"/>
+        </w:rPr>
+        <w:t>.</w:t>
       </w:r>
     </w:p>
     <w:p>
@@ -1035,7 +996,6 @@
           <w:u w:val="single"/>
         </w:rPr>
       </w:pPr>
-      <w:proofErr w:type="spellStart"/>
       <w:r>
         <w:rPr>
           <w:rFonts w:ascii="Helvetica" w:hAnsi="Helvetica" w:cs="Times New Roman"/>
@@ -1043,17 +1003,7 @@
           <w:color w:val="000000"/>
           <w:u w:val="single"/>
         </w:rPr>
-        <w:t>CompilerMain</w:t>
-      </w:r>
-      <w:proofErr w:type="spellEnd"/>
-      <w:r>
-        <w:rPr>
-          <w:rFonts w:ascii="Helvetica" w:hAnsi="Helvetica" w:cs="Times New Roman"/>
-          <w:b/>
-          <w:color w:val="000000"/>
-          <w:u w:val="single"/>
-        </w:rPr>
-        <w:t>:</w:t>
+        <w:t>CompilerMain:</w:t>
       </w:r>
     </w:p>
     <w:p>
@@ -1110,17 +1060,198 @@
           <w:rFonts w:ascii="Helvetica" w:hAnsi="Helvetica" w:cs="Times New Roman"/>
           <w:color w:val="000000"/>
         </w:rPr>
-        <w:t xml:space="preserve">, </w:t>
-      </w:r>
-      <w:proofErr w:type="spellStart"/>
-      <w:r>
-        <w:rPr>
-          <w:rFonts w:ascii="Helvetica" w:hAnsi="Helvetica" w:cs="Times New Roman"/>
-          <w:color w:val="000000"/>
-        </w:rPr>
-        <w:t>SemanticAnalyzer</w:t>
-      </w:r>
-      <w:proofErr w:type="spellEnd"/>
+        <w:t>, SemanticAnalyzer,</w:t>
+      </w:r>
+      <w:r>
+        <w:rPr>
+          <w:rFonts w:ascii="Helvetica" w:hAnsi="Helvetica" w:cs="Times New Roman"/>
+          <w:color w:val="000000"/>
+        </w:rPr>
+        <w:t xml:space="preserve"> Symbo</w:t>
+      </w:r>
+      <w:r>
+        <w:rPr>
+          <w:rFonts w:ascii="Helvetica" w:hAnsi="Helvetica" w:cs="Times New Roman"/>
+          <w:color w:val="000000"/>
+        </w:rPr>
+        <w:t>lTable</w:t>
+      </w:r>
+      <w:r>
+        <w:rPr>
+          <w:rFonts w:ascii="Helvetica" w:hAnsi="Helvetica" w:cs="Times New Roman"/>
+          <w:color w:val="000000"/>
+        </w:rPr>
+        <w:t>, and syntaxtree</w:t>
+      </w:r>
+      <w:r>
+        <w:rPr>
+          <w:rFonts w:ascii="Helvetica" w:hAnsi="Helvetica" w:cs="Times New Roman"/>
+          <w:color w:val="000000"/>
+        </w:rPr>
+        <w:t xml:space="preserve"> c</w:t>
+      </w:r>
+      <w:r>
+        <w:rPr>
+          <w:rFonts w:ascii="Helvetica" w:hAnsi="Helvetica" w:cs="Times New Roman"/>
+          <w:color w:val="000000"/>
+        </w:rPr>
+        <w:t>lasses</w:t>
+      </w:r>
+      <w:r>
+        <w:rPr>
+          <w:rFonts w:ascii="Helvetica" w:hAnsi="Helvetica" w:cs="Times New Roman"/>
+          <w:color w:val="000000"/>
+        </w:rPr>
+        <w:t xml:space="preserve"> in order to</w:t>
+      </w:r>
+      <w:r>
+        <w:rPr>
+          <w:rFonts w:ascii="Helvetica" w:hAnsi="Helvetica" w:cs="Times New Roman"/>
+          <w:color w:val="000000"/>
+        </w:rPr>
+        <w:t xml:space="preserve"> generate</w:t>
+      </w:r>
+      <w:r>
+        <w:rPr>
+          <w:rFonts w:ascii="Helvetica" w:hAnsi="Helvetica" w:cs="Times New Roman"/>
+          <w:color w:val="000000"/>
+        </w:rPr>
+        <w:t xml:space="preserve"> two</w:t>
+      </w:r>
+      <w:r>
+        <w:rPr>
+          <w:rFonts w:ascii="Helvetica" w:hAnsi="Helvetica" w:cs="Times New Roman"/>
+          <w:color w:val="000000"/>
+        </w:rPr>
+        <w:t xml:space="preserve"> </w:t>
+      </w:r>
+      <w:r>
+        <w:rPr>
+          <w:rFonts w:ascii="Helvetica" w:hAnsi="Helvetica" w:cs="Times New Roman"/>
+          <w:color w:val="000000"/>
+        </w:rPr>
+        <w:lastRenderedPageBreak/>
+        <w:t>separate</w:t>
+      </w:r>
+      <w:r>
+        <w:rPr>
+          <w:rFonts w:ascii="Helvetica" w:hAnsi="Helvetica" w:cs="Times New Roman"/>
+          <w:color w:val="000000"/>
+        </w:rPr>
+        <w:t xml:space="preserve"> output files.</w:t>
+      </w:r>
+      <w:r>
+        <w:rPr>
+          <w:rFonts w:ascii="Helvetica" w:hAnsi="Helvetica" w:cs="Times New Roman"/>
+          <w:color w:val="000000"/>
+        </w:rPr>
+        <w:t xml:space="preserve"> </w:t>
+      </w:r>
+      <w:r>
+        <w:rPr>
+          <w:rFonts w:ascii="Helvetica" w:hAnsi="Helvetica" w:cs="Times New Roman"/>
+          <w:color w:val="000000"/>
+        </w:rPr>
+        <w:t>The Parser and SymbolTable classes work together in order to generate an output file containing a formatted symbol table when a pascal file is passed in.</w:t>
+      </w:r>
+      <w:r>
+        <w:rPr>
+          <w:rFonts w:ascii="Helvetica" w:hAnsi="Helvetica" w:cs="Times New Roman"/>
+          <w:color w:val="000000"/>
+        </w:rPr>
+        <w:t xml:space="preserve"> </w:t>
+      </w:r>
+      <w:r>
+        <w:rPr>
+          <w:rFonts w:ascii="Helvetica" w:hAnsi="Helvetica" w:cs="Times New Roman"/>
+          <w:color w:val="000000"/>
+        </w:rPr>
+        <w:t>It also connects together the Parser</w:t>
+      </w:r>
+      <w:r>
+        <w:rPr>
+          <w:rFonts w:ascii="Helvetica" w:hAnsi="Helvetica" w:cs="Times New Roman"/>
+          <w:color w:val="000000"/>
+        </w:rPr>
+        <w:t>, SemanticAnalyzer,</w:t>
+      </w:r>
+      <w:r>
+        <w:rPr>
+          <w:rFonts w:ascii="Helvetica" w:hAnsi="Helvetica" w:cs="Times New Roman"/>
+          <w:color w:val="000000"/>
+        </w:rPr>
+        <w:t xml:space="preserve"> SymbolTable,</w:t>
+      </w:r>
+      <w:r>
+        <w:rPr>
+          <w:rFonts w:ascii="Helvetica" w:hAnsi="Helvetica" w:cs="Times New Roman"/>
+          <w:color w:val="000000"/>
+        </w:rPr>
+        <w:t xml:space="preserve"> and the syntaxtree classes to generate an output file containing a syntax tree of a pascal program from the input file. </w:t>
+      </w:r>
+      <w:r>
+        <w:rPr>
+          <w:rFonts w:ascii="Helvetica" w:hAnsi="Helvetica" w:cs="Times New Roman"/>
+          <w:color w:val="000000"/>
+        </w:rPr>
+        <w:t>In the CompilerMain class,</w:t>
+      </w:r>
+      <w:r>
+        <w:rPr>
+          <w:rFonts w:ascii="Helvetica" w:hAnsi="Helvetica" w:cs="Times New Roman"/>
+          <w:color w:val="000000"/>
+        </w:rPr>
+        <w:t xml:space="preserve"> </w:t>
+      </w:r>
+      <w:r>
+        <w:rPr>
+          <w:rFonts w:ascii="Helvetica" w:hAnsi="Helvetica" w:cs="Times New Roman"/>
+          <w:color w:val="000000"/>
+        </w:rPr>
+        <w:t>the file length</w:t>
+      </w:r>
+      <w:r>
+        <w:rPr>
+          <w:rFonts w:ascii="Helvetica" w:hAnsi="Helvetica" w:cs="Times New Roman"/>
+          <w:color w:val="000000"/>
+        </w:rPr>
+        <w:t xml:space="preserve"> is </w:t>
+      </w:r>
+      <w:r>
+        <w:rPr>
+          <w:rFonts w:ascii="Helvetica" w:hAnsi="Helvetica" w:cs="Times New Roman"/>
+          <w:color w:val="000000"/>
+        </w:rPr>
+        <w:t xml:space="preserve">first </w:t>
+      </w:r>
+      <w:r>
+        <w:rPr>
+          <w:rFonts w:ascii="Helvetica" w:hAnsi="Helvetica" w:cs="Times New Roman"/>
+          <w:color w:val="000000"/>
+        </w:rPr>
+        <w:t>checked to see if anything</w:t>
+      </w:r>
+      <w:r>
+        <w:rPr>
+          <w:rFonts w:ascii="Helvetica" w:hAnsi="Helvetica" w:cs="Times New Roman"/>
+          <w:color w:val="000000"/>
+        </w:rPr>
+        <w:t xml:space="preserve"> was entered or not.</w:t>
+      </w:r>
+      <w:r>
+        <w:rPr>
+          <w:rFonts w:ascii="Helvetica" w:hAnsi="Helvetica" w:cs="Times New Roman"/>
+          <w:color w:val="000000"/>
+        </w:rPr>
+        <w:t xml:space="preserve"> </w:t>
+      </w:r>
+      <w:r>
+        <w:rPr>
+          <w:rFonts w:ascii="Helvetica" w:hAnsi="Helvetica" w:cs="Times New Roman"/>
+          <w:color w:val="000000"/>
+        </w:rPr>
+        <w:t>If no file is entered</w:t>
+      </w:r>
       <w:r>
         <w:rPr>
           <w:rFonts w:ascii="Helvetica" w:hAnsi="Helvetica" w:cs="Times New Roman"/>
@@ -1133,74 +1264,91 @@
           <w:rFonts w:ascii="Helvetica" w:hAnsi="Helvetica" w:cs="Times New Roman"/>
           <w:color w:val="000000"/>
         </w:rPr>
+        <w:t xml:space="preserve"> then it asks the user to enter a file name, and then exits the file. </w:t>
+      </w:r>
+      <w:r>
+        <w:rPr>
+          <w:rFonts w:ascii="Helvetica" w:hAnsi="Helvetica" w:cs="Times New Roman"/>
+          <w:color w:val="000000"/>
+        </w:rPr>
+        <w:t xml:space="preserve">If </w:t>
+      </w:r>
+      <w:r>
+        <w:rPr>
+          <w:rFonts w:ascii="Helvetica" w:hAnsi="Helvetica" w:cs="Times New Roman"/>
+          <w:color w:val="000000"/>
+        </w:rPr>
+        <w:t xml:space="preserve">the user did pass </w:t>
+      </w:r>
+      <w:r>
+        <w:rPr>
+          <w:rFonts w:ascii="Helvetica" w:hAnsi="Helvetica" w:cs="Times New Roman"/>
+          <w:color w:val="000000"/>
+        </w:rPr>
+        <w:t>in a file,</w:t>
+      </w:r>
+      <w:r>
+        <w:rPr>
+          <w:rFonts w:ascii="Helvetica" w:hAnsi="Helvetica" w:cs="Times New Roman"/>
+          <w:color w:val="000000"/>
+        </w:rPr>
         <w:t xml:space="preserve"> </w:t>
       </w:r>
-      <w:proofErr w:type="spellStart"/>
-      <w:r>
-        <w:rPr>
-          <w:rFonts w:ascii="Helvetica" w:hAnsi="Helvetica" w:cs="Times New Roman"/>
-          <w:color w:val="000000"/>
-        </w:rPr>
-        <w:t>Symbo</w:t>
-      </w:r>
-      <w:r>
-        <w:rPr>
-          <w:rFonts w:ascii="Helvetica" w:hAnsi="Helvetica" w:cs="Times New Roman"/>
-          <w:color w:val="000000"/>
-        </w:rPr>
-        <w:t>lTable</w:t>
-      </w:r>
-      <w:proofErr w:type="spellEnd"/>
-      <w:r>
-        <w:rPr>
-          <w:rFonts w:ascii="Helvetica" w:hAnsi="Helvetica" w:cs="Times New Roman"/>
-          <w:color w:val="000000"/>
-        </w:rPr>
-        <w:t xml:space="preserve">, and </w:t>
-      </w:r>
-      <w:proofErr w:type="spellStart"/>
-      <w:r>
-        <w:rPr>
-          <w:rFonts w:ascii="Helvetica" w:hAnsi="Helvetica" w:cs="Times New Roman"/>
-          <w:color w:val="000000"/>
-        </w:rPr>
-        <w:t>syntaxtree</w:t>
-      </w:r>
-      <w:proofErr w:type="spellEnd"/>
-      <w:r>
-        <w:rPr>
-          <w:rFonts w:ascii="Helvetica" w:hAnsi="Helvetica" w:cs="Times New Roman"/>
-          <w:color w:val="000000"/>
-        </w:rPr>
-        <w:t xml:space="preserve"> c</w:t>
-      </w:r>
-      <w:r>
-        <w:rPr>
-          <w:rFonts w:ascii="Helvetica" w:hAnsi="Helvetica" w:cs="Times New Roman"/>
-          <w:color w:val="000000"/>
-        </w:rPr>
-        <w:t>lasses</w:t>
-      </w:r>
-      <w:r>
-        <w:rPr>
-          <w:rFonts w:ascii="Helvetica" w:hAnsi="Helvetica" w:cs="Times New Roman"/>
-          <w:color w:val="000000"/>
-        </w:rPr>
-        <w:t xml:space="preserve"> in order to</w:t>
-      </w:r>
-      <w:r>
-        <w:rPr>
-          <w:rFonts w:ascii="Helvetica" w:hAnsi="Helvetica" w:cs="Times New Roman"/>
-          <w:color w:val="000000"/>
-        </w:rPr>
-        <w:t xml:space="preserve"> generate</w:t>
-      </w:r>
-      <w:r>
-        <w:rPr>
-          <w:rFonts w:ascii="Helvetica" w:hAnsi="Helvetica" w:cs="Times New Roman"/>
-          <w:color w:val="000000"/>
-        </w:rPr>
-        <w:t xml:space="preserve"> two</w:t>
+      <w:r>
+        <w:rPr>
+          <w:rFonts w:ascii="Helvetica" w:hAnsi="Helvetica" w:cs="Times New Roman"/>
+          <w:color w:val="000000"/>
+        </w:rPr>
+        <w:t>the</w:t>
+      </w:r>
+      <w:r>
+        <w:rPr>
+          <w:rFonts w:ascii="Helvetica" w:hAnsi="Helvetica" w:cs="Times New Roman"/>
+          <w:color w:val="000000"/>
+        </w:rPr>
+        <w:t xml:space="preserve"> file</w:t>
+      </w:r>
+      <w:r>
+        <w:rPr>
+          <w:rFonts w:ascii="Helvetica" w:hAnsi="Helvetica" w:cs="Times New Roman"/>
+          <w:color w:val="000000"/>
+        </w:rPr>
+        <w:t xml:space="preserve"> is read</w:t>
+      </w:r>
+      <w:r>
+        <w:rPr>
+          <w:rFonts w:ascii="Helvetica" w:hAnsi="Helvetica" w:cs="Times New Roman"/>
+          <w:color w:val="000000"/>
+        </w:rPr>
+        <w:t xml:space="preserve"> from</w:t>
+      </w:r>
+      <w:r>
+        <w:rPr>
+          <w:rFonts w:ascii="Helvetica" w:hAnsi="Helvetica" w:cs="Times New Roman"/>
+          <w:color w:val="000000"/>
+        </w:rPr>
+        <w:t xml:space="preserve"> the</w:t>
+      </w:r>
+      <w:r>
+        <w:rPr>
+          <w:rFonts w:ascii="Helvetica" w:hAnsi="Helvetica" w:cs="Times New Roman"/>
+          <w:color w:val="000000"/>
+        </w:rPr>
+        <w:t xml:space="preserve"> args </w:t>
+      </w:r>
+      <w:r>
+        <w:rPr>
+          <w:rFonts w:ascii="Helvetica" w:hAnsi="Helvetica" w:cs="Times New Roman"/>
+          <w:color w:val="000000"/>
+        </w:rPr>
+        <w:t>arguments</w:t>
+      </w:r>
+      <w:r>
+        <w:rPr>
+          <w:rFonts w:ascii="Helvetica" w:hAnsi="Helvetica" w:cs="Times New Roman"/>
+          <w:color w:val="000000"/>
+        </w:rPr>
+        <w:t>,</w:t>
       </w:r>
       <w:r>
         <w:rPr>
@@ -1214,14 +1362,49 @@
           <w:rFonts w:ascii="Helvetica" w:hAnsi="Helvetica" w:cs="Times New Roman"/>
           <w:color w:val="000000"/>
         </w:rPr>
-        <w:t>separate</w:t>
-      </w:r>
-      <w:r>
-        <w:rPr>
-          <w:rFonts w:ascii="Helvetica" w:hAnsi="Helvetica" w:cs="Times New Roman"/>
-          <w:color w:val="000000"/>
-        </w:rPr>
-        <w:t xml:space="preserve"> output files.</w:t>
+        <w:t xml:space="preserve">and </w:t>
+      </w:r>
+      <w:r>
+        <w:rPr>
+          <w:rFonts w:ascii="Helvetica" w:hAnsi="Helvetica" w:cs="Times New Roman"/>
+          <w:color w:val="000000"/>
+        </w:rPr>
+        <w:t>passed into the program m</w:t>
+      </w:r>
+      <w:r>
+        <w:rPr>
+          <w:rFonts w:ascii="Helvetica" w:hAnsi="Helvetica" w:cs="Times New Roman"/>
+          <w:color w:val="000000"/>
+        </w:rPr>
+        <w:t xml:space="preserve">ethod in the </w:t>
+      </w:r>
+      <w:r>
+        <w:rPr>
+          <w:rFonts w:ascii="Helvetica" w:hAnsi="Helvetica" w:cs="Times New Roman"/>
+          <w:color w:val="000000"/>
+        </w:rPr>
+        <w:t>Pars</w:t>
+      </w:r>
+      <w:r>
+        <w:rPr>
+          <w:rFonts w:ascii="Helvetica" w:hAnsi="Helvetica" w:cs="Times New Roman"/>
+          <w:color w:val="000000"/>
+        </w:rPr>
+        <w:t xml:space="preserve">er class </w:t>
+      </w:r>
+      <w:r>
+        <w:rPr>
+          <w:rFonts w:ascii="Helvetica" w:hAnsi="Helvetica" w:cs="Times New Roman"/>
+          <w:color w:val="000000"/>
+        </w:rPr>
+        <w:t xml:space="preserve">through its constructor. </w:t>
+      </w:r>
+      <w:r>
+        <w:rPr>
+          <w:rFonts w:ascii="Helvetica" w:hAnsi="Helvetica" w:cs="Times New Roman"/>
+          <w:color w:val="000000"/>
+        </w:rPr>
+        <w:t>A symbol table is constructed as</w:t>
       </w:r>
       <w:r>
         <w:rPr>
@@ -1235,52 +1418,35 @@
           <w:rFonts w:ascii="Helvetica" w:hAnsi="Helvetica" w:cs="Times New Roman"/>
           <w:color w:val="000000"/>
         </w:rPr>
-        <w:t>T</w:t>
-      </w:r>
-      <w:r>
-        <w:rPr>
-          <w:rFonts w:ascii="Helvetica" w:hAnsi="Helvetica" w:cs="Times New Roman"/>
-          <w:color w:val="000000"/>
-        </w:rPr>
-        <w:t xml:space="preserve">he Parser and </w:t>
-      </w:r>
-      <w:proofErr w:type="spellStart"/>
-      <w:r>
-        <w:rPr>
-          <w:rFonts w:ascii="Helvetica" w:hAnsi="Helvetica" w:cs="Times New Roman"/>
-          <w:color w:val="000000"/>
-        </w:rPr>
-        <w:t>SymbolTable</w:t>
-      </w:r>
-      <w:proofErr w:type="spellEnd"/>
-      <w:r>
-        <w:rPr>
-          <w:rFonts w:ascii="Helvetica" w:hAnsi="Helvetica" w:cs="Times New Roman"/>
-          <w:color w:val="000000"/>
-        </w:rPr>
-        <w:t xml:space="preserve"> c</w:t>
-      </w:r>
-      <w:r>
-        <w:rPr>
-          <w:rFonts w:ascii="Helvetica" w:hAnsi="Helvetica" w:cs="Times New Roman"/>
-          <w:color w:val="000000"/>
-        </w:rPr>
-        <w:t>lasses work together</w:t>
-      </w:r>
-      <w:r>
-        <w:rPr>
-          <w:rFonts w:ascii="Helvetica" w:hAnsi="Helvetica" w:cs="Times New Roman"/>
-          <w:color w:val="000000"/>
-        </w:rPr>
-        <w:t xml:space="preserve"> in order to generate an output file containing a formatted symbol table when a pascal file is passed </w:t>
-      </w:r>
-      <w:r>
-        <w:rPr>
-          <w:rFonts w:ascii="Helvetica" w:hAnsi="Helvetica" w:cs="Times New Roman"/>
-          <w:color w:val="000000"/>
-        </w:rPr>
-        <w:lastRenderedPageBreak/>
-        <w:t>in.</w:t>
+        <w:t xml:space="preserve">information is stored about each </w:t>
+      </w:r>
+      <w:r>
+        <w:rPr>
+          <w:rFonts w:ascii="Helvetica" w:hAnsi="Helvetica" w:cs="Times New Roman"/>
+          <w:color w:val="000000"/>
+        </w:rPr>
+        <w:t xml:space="preserve">symbol name in the </w:t>
+      </w:r>
+      <w:r>
+        <w:rPr>
+          <w:rFonts w:ascii="Helvetica" w:hAnsi="Helvetica" w:cs="Times New Roman"/>
+          <w:color w:val="000000"/>
+        </w:rPr>
+        <w:t xml:space="preserve">pascal </w:t>
+      </w:r>
+      <w:r>
+        <w:rPr>
+          <w:rFonts w:ascii="Helvetica" w:hAnsi="Helvetica" w:cs="Times New Roman"/>
+          <w:color w:val="000000"/>
+        </w:rPr>
+        <w:t>file</w:t>
+      </w:r>
+      <w:r>
+        <w:rPr>
+          <w:rFonts w:ascii="Helvetica" w:hAnsi="Helvetica" w:cs="Times New Roman"/>
+          <w:color w:val="000000"/>
+        </w:rPr>
+        <w:t>.</w:t>
       </w:r>
       <w:r>
         <w:rPr>
@@ -1294,30 +1460,56 @@
           <w:rFonts w:ascii="Helvetica" w:hAnsi="Helvetica" w:cs="Times New Roman"/>
           <w:color w:val="000000"/>
         </w:rPr>
-        <w:t>It also connects together the Parser</w:t>
-      </w:r>
-      <w:r>
-        <w:rPr>
-          <w:rFonts w:ascii="Helvetica" w:hAnsi="Helvetica" w:cs="Times New Roman"/>
-          <w:color w:val="000000"/>
-        </w:rPr>
-        <w:t xml:space="preserve">, </w:t>
-      </w:r>
-      <w:proofErr w:type="spellStart"/>
-      <w:r>
-        <w:rPr>
-          <w:rFonts w:ascii="Helvetica" w:hAnsi="Helvetica" w:cs="Times New Roman"/>
-          <w:color w:val="000000"/>
-        </w:rPr>
-        <w:t>SemanticAnalyzer</w:t>
-      </w:r>
-      <w:proofErr w:type="spellEnd"/>
-      <w:r>
-        <w:rPr>
-          <w:rFonts w:ascii="Helvetica" w:hAnsi="Helvetica" w:cs="Times New Roman"/>
-          <w:color w:val="000000"/>
-        </w:rPr>
-        <w:t>,</w:t>
+        <w:t xml:space="preserve">As long as the file the user entered was a correct pascal </w:t>
+      </w:r>
+      <w:r>
+        <w:rPr>
+          <w:rFonts w:ascii="Helvetica" w:hAnsi="Helvetica" w:cs="Times New Roman"/>
+          <w:color w:val="000000"/>
+        </w:rPr>
+        <w:t>program file,</w:t>
+      </w:r>
+      <w:r>
+        <w:rPr>
+          <w:rFonts w:ascii="Helvetica" w:hAnsi="Helvetica" w:cs="Times New Roman"/>
+          <w:color w:val="000000"/>
+        </w:rPr>
+        <w:t xml:space="preserve"> a </w:t>
+      </w:r>
+      <w:r>
+        <w:rPr>
+          <w:rFonts w:ascii="Helvetica" w:hAnsi="Helvetica" w:cs="Times New Roman"/>
+          <w:color w:val="000000"/>
+        </w:rPr>
+        <w:t>symbol table</w:t>
+      </w:r>
+      <w:r>
+        <w:rPr>
+          <w:rFonts w:ascii="Helvetica" w:hAnsi="Helvetica" w:cs="Times New Roman"/>
+          <w:color w:val="000000"/>
+        </w:rPr>
+        <w:t xml:space="preserve"> and a syntax tree are</w:t>
+      </w:r>
+      <w:r>
+        <w:rPr>
+          <w:rFonts w:ascii="Helvetica" w:hAnsi="Helvetica" w:cs="Times New Roman"/>
+          <w:color w:val="000000"/>
+        </w:rPr>
+        <w:t xml:space="preserve"> generated from the</w:t>
+      </w:r>
+      <w:r>
+        <w:rPr>
+          <w:rFonts w:ascii="Helvetica" w:hAnsi="Helvetica" w:cs="Times New Roman"/>
+          <w:color w:val="000000"/>
+        </w:rPr>
+        <w:t xml:space="preserve"> pascal program</w:t>
+      </w:r>
+      <w:r>
+        <w:rPr>
+          <w:rFonts w:ascii="Helvetica" w:hAnsi="Helvetica" w:cs="Times New Roman"/>
+          <w:color w:val="000000"/>
+        </w:rPr>
+        <w:t xml:space="preserve"> from the</w:t>
       </w:r>
       <w:r>
         <w:rPr>
@@ -1326,407 +1518,6 @@
         </w:rPr>
         <w:t xml:space="preserve"> </w:t>
       </w:r>
-      <w:proofErr w:type="spellStart"/>
-      <w:r>
-        <w:rPr>
-          <w:rFonts w:ascii="Helvetica" w:hAnsi="Helvetica" w:cs="Times New Roman"/>
-          <w:color w:val="000000"/>
-        </w:rPr>
-        <w:t>SymbolTable</w:t>
-      </w:r>
-      <w:proofErr w:type="spellEnd"/>
-      <w:r>
-        <w:rPr>
-          <w:rFonts w:ascii="Helvetica" w:hAnsi="Helvetica" w:cs="Times New Roman"/>
-          <w:color w:val="000000"/>
-        </w:rPr>
-        <w:t>,</w:t>
-      </w:r>
-      <w:r>
-        <w:rPr>
-          <w:rFonts w:ascii="Helvetica" w:hAnsi="Helvetica" w:cs="Times New Roman"/>
-          <w:color w:val="000000"/>
-        </w:rPr>
-        <w:t xml:space="preserve"> and the </w:t>
-      </w:r>
-      <w:proofErr w:type="spellStart"/>
-      <w:r>
-        <w:rPr>
-          <w:rFonts w:ascii="Helvetica" w:hAnsi="Helvetica" w:cs="Times New Roman"/>
-          <w:color w:val="000000"/>
-        </w:rPr>
-        <w:t>syntaxtree</w:t>
-      </w:r>
-      <w:proofErr w:type="spellEnd"/>
-      <w:r>
-        <w:rPr>
-          <w:rFonts w:ascii="Helvetica" w:hAnsi="Helvetica" w:cs="Times New Roman"/>
-          <w:color w:val="000000"/>
-        </w:rPr>
-        <w:t xml:space="preserve"> classes to generate an output file containing a syntax tree of a pascal program from the input file. </w:t>
-      </w:r>
-      <w:r>
-        <w:rPr>
-          <w:rFonts w:ascii="Helvetica" w:hAnsi="Helvetica" w:cs="Times New Roman"/>
-          <w:color w:val="000000"/>
-        </w:rPr>
-        <w:t xml:space="preserve">In the </w:t>
-      </w:r>
-      <w:proofErr w:type="spellStart"/>
-      <w:r>
-        <w:rPr>
-          <w:rFonts w:ascii="Helvetica" w:hAnsi="Helvetica" w:cs="Times New Roman"/>
-          <w:color w:val="000000"/>
-        </w:rPr>
-        <w:t>CompilerMain</w:t>
-      </w:r>
-      <w:proofErr w:type="spellEnd"/>
-      <w:r>
-        <w:rPr>
-          <w:rFonts w:ascii="Helvetica" w:hAnsi="Helvetica" w:cs="Times New Roman"/>
-          <w:color w:val="000000"/>
-        </w:rPr>
-        <w:t xml:space="preserve"> class,</w:t>
-      </w:r>
-      <w:r>
-        <w:rPr>
-          <w:rFonts w:ascii="Helvetica" w:hAnsi="Helvetica" w:cs="Times New Roman"/>
-          <w:color w:val="000000"/>
-        </w:rPr>
-        <w:t xml:space="preserve"> </w:t>
-      </w:r>
-      <w:r>
-        <w:rPr>
-          <w:rFonts w:ascii="Helvetica" w:hAnsi="Helvetica" w:cs="Times New Roman"/>
-          <w:color w:val="000000"/>
-        </w:rPr>
-        <w:t>the file length</w:t>
-      </w:r>
-      <w:r>
-        <w:rPr>
-          <w:rFonts w:ascii="Helvetica" w:hAnsi="Helvetica" w:cs="Times New Roman"/>
-          <w:color w:val="000000"/>
-        </w:rPr>
-        <w:t xml:space="preserve"> is </w:t>
-      </w:r>
-      <w:r>
-        <w:rPr>
-          <w:rFonts w:ascii="Helvetica" w:hAnsi="Helvetica" w:cs="Times New Roman"/>
-          <w:color w:val="000000"/>
-        </w:rPr>
-        <w:t xml:space="preserve">first </w:t>
-      </w:r>
-      <w:r>
-        <w:rPr>
-          <w:rFonts w:ascii="Helvetica" w:hAnsi="Helvetica" w:cs="Times New Roman"/>
-          <w:color w:val="000000"/>
-        </w:rPr>
-        <w:t>checked to see if anything</w:t>
-      </w:r>
-      <w:r>
-        <w:rPr>
-          <w:rFonts w:ascii="Helvetica" w:hAnsi="Helvetica" w:cs="Times New Roman"/>
-          <w:color w:val="000000"/>
-        </w:rPr>
-        <w:t xml:space="preserve"> was entered or not.</w:t>
-      </w:r>
-      <w:r>
-        <w:rPr>
-          <w:rFonts w:ascii="Helvetica" w:hAnsi="Helvetica" w:cs="Times New Roman"/>
-          <w:color w:val="000000"/>
-        </w:rPr>
-        <w:t xml:space="preserve"> </w:t>
-      </w:r>
-      <w:r>
-        <w:rPr>
-          <w:rFonts w:ascii="Helvetica" w:hAnsi="Helvetica" w:cs="Times New Roman"/>
-          <w:color w:val="000000"/>
-        </w:rPr>
-        <w:t>If no file is entered</w:t>
-      </w:r>
-      <w:r>
-        <w:rPr>
-          <w:rFonts w:ascii="Helvetica" w:hAnsi="Helvetica" w:cs="Times New Roman"/>
-          <w:color w:val="000000"/>
-        </w:rPr>
-        <w:t>,</w:t>
-      </w:r>
-      <w:r>
-        <w:rPr>
-          <w:rFonts w:ascii="Helvetica" w:hAnsi="Helvetica" w:cs="Times New Roman"/>
-          <w:color w:val="000000"/>
-        </w:rPr>
-        <w:t xml:space="preserve"> then it asks the user to enter a file name, and then exits the file. </w:t>
-      </w:r>
-      <w:r>
-        <w:rPr>
-          <w:rFonts w:ascii="Helvetica" w:hAnsi="Helvetica" w:cs="Times New Roman"/>
-          <w:color w:val="000000"/>
-        </w:rPr>
-        <w:t xml:space="preserve">If </w:t>
-      </w:r>
-      <w:r>
-        <w:rPr>
-          <w:rFonts w:ascii="Helvetica" w:hAnsi="Helvetica" w:cs="Times New Roman"/>
-          <w:color w:val="000000"/>
-        </w:rPr>
-        <w:t xml:space="preserve">the user did pass </w:t>
-      </w:r>
-      <w:r>
-        <w:rPr>
-          <w:rFonts w:ascii="Helvetica" w:hAnsi="Helvetica" w:cs="Times New Roman"/>
-          <w:color w:val="000000"/>
-        </w:rPr>
-        <w:t>in a file,</w:t>
-      </w:r>
-      <w:r>
-        <w:rPr>
-          <w:rFonts w:ascii="Helvetica" w:hAnsi="Helvetica" w:cs="Times New Roman"/>
-          <w:color w:val="000000"/>
-        </w:rPr>
-        <w:t xml:space="preserve"> </w:t>
-      </w:r>
-      <w:r>
-        <w:rPr>
-          <w:rFonts w:ascii="Helvetica" w:hAnsi="Helvetica" w:cs="Times New Roman"/>
-          <w:color w:val="000000"/>
-        </w:rPr>
-        <w:t>the</w:t>
-      </w:r>
-      <w:r>
-        <w:rPr>
-          <w:rFonts w:ascii="Helvetica" w:hAnsi="Helvetica" w:cs="Times New Roman"/>
-          <w:color w:val="000000"/>
-        </w:rPr>
-        <w:t xml:space="preserve"> file</w:t>
-      </w:r>
-      <w:r>
-        <w:rPr>
-          <w:rFonts w:ascii="Helvetica" w:hAnsi="Helvetica" w:cs="Times New Roman"/>
-          <w:color w:val="000000"/>
-        </w:rPr>
-        <w:t xml:space="preserve"> is read</w:t>
-      </w:r>
-      <w:r>
-        <w:rPr>
-          <w:rFonts w:ascii="Helvetica" w:hAnsi="Helvetica" w:cs="Times New Roman"/>
-          <w:color w:val="000000"/>
-        </w:rPr>
-        <w:t xml:space="preserve"> from</w:t>
-      </w:r>
-      <w:r>
-        <w:rPr>
-          <w:rFonts w:ascii="Helvetica" w:hAnsi="Helvetica" w:cs="Times New Roman"/>
-          <w:color w:val="000000"/>
-        </w:rPr>
-        <w:t xml:space="preserve"> the</w:t>
-      </w:r>
-      <w:r>
-        <w:rPr>
-          <w:rFonts w:ascii="Helvetica" w:hAnsi="Helvetica" w:cs="Times New Roman"/>
-          <w:color w:val="000000"/>
-        </w:rPr>
-        <w:t xml:space="preserve"> </w:t>
-      </w:r>
-      <w:proofErr w:type="spellStart"/>
-      <w:r>
-        <w:rPr>
-          <w:rFonts w:ascii="Helvetica" w:hAnsi="Helvetica" w:cs="Times New Roman"/>
-          <w:color w:val="000000"/>
-        </w:rPr>
-        <w:t>args</w:t>
-      </w:r>
-      <w:proofErr w:type="spellEnd"/>
-      <w:r>
-        <w:rPr>
-          <w:rFonts w:ascii="Helvetica" w:hAnsi="Helvetica" w:cs="Times New Roman"/>
-          <w:color w:val="000000"/>
-        </w:rPr>
-        <w:t xml:space="preserve"> </w:t>
-      </w:r>
-      <w:r>
-        <w:rPr>
-          <w:rFonts w:ascii="Helvetica" w:hAnsi="Helvetica" w:cs="Times New Roman"/>
-          <w:color w:val="000000"/>
-        </w:rPr>
-        <w:t>arguments</w:t>
-      </w:r>
-      <w:r>
-        <w:rPr>
-          <w:rFonts w:ascii="Helvetica" w:hAnsi="Helvetica" w:cs="Times New Roman"/>
-          <w:color w:val="000000"/>
-        </w:rPr>
-        <w:t>,</w:t>
-      </w:r>
-      <w:r>
-        <w:rPr>
-          <w:rFonts w:ascii="Helvetica" w:hAnsi="Helvetica" w:cs="Times New Roman"/>
-          <w:color w:val="000000"/>
-        </w:rPr>
-        <w:t xml:space="preserve"> </w:t>
-      </w:r>
-      <w:r>
-        <w:rPr>
-          <w:rFonts w:ascii="Helvetica" w:hAnsi="Helvetica" w:cs="Times New Roman"/>
-          <w:color w:val="000000"/>
-        </w:rPr>
-        <w:t xml:space="preserve">and </w:t>
-      </w:r>
-      <w:r>
-        <w:rPr>
-          <w:rFonts w:ascii="Helvetica" w:hAnsi="Helvetica" w:cs="Times New Roman"/>
-          <w:color w:val="000000"/>
-        </w:rPr>
-        <w:t>passed into the program m</w:t>
-      </w:r>
-      <w:r>
-        <w:rPr>
-          <w:rFonts w:ascii="Helvetica" w:hAnsi="Helvetica" w:cs="Times New Roman"/>
-          <w:color w:val="000000"/>
-        </w:rPr>
-        <w:t xml:space="preserve">ethod in the </w:t>
-      </w:r>
-      <w:r>
-        <w:rPr>
-          <w:rFonts w:ascii="Helvetica" w:hAnsi="Helvetica" w:cs="Times New Roman"/>
-          <w:color w:val="000000"/>
-        </w:rPr>
-        <w:t>Pars</w:t>
-      </w:r>
-      <w:r>
-        <w:rPr>
-          <w:rFonts w:ascii="Helvetica" w:hAnsi="Helvetica" w:cs="Times New Roman"/>
-          <w:color w:val="000000"/>
-        </w:rPr>
-        <w:t xml:space="preserve">er class </w:t>
-      </w:r>
-      <w:r>
-        <w:rPr>
-          <w:rFonts w:ascii="Helvetica" w:hAnsi="Helvetica" w:cs="Times New Roman"/>
-          <w:color w:val="000000"/>
-        </w:rPr>
-        <w:t xml:space="preserve">through its constructor. </w:t>
-      </w:r>
-      <w:r>
-        <w:rPr>
-          <w:rFonts w:ascii="Helvetica" w:hAnsi="Helvetica" w:cs="Times New Roman"/>
-          <w:color w:val="000000"/>
-        </w:rPr>
-        <w:t>A symbol table is constructed as</w:t>
-      </w:r>
-      <w:r>
-        <w:rPr>
-          <w:rFonts w:ascii="Helvetica" w:hAnsi="Helvetica" w:cs="Times New Roman"/>
-          <w:color w:val="000000"/>
-        </w:rPr>
-        <w:t xml:space="preserve"> </w:t>
-      </w:r>
-      <w:r>
-        <w:rPr>
-          <w:rFonts w:ascii="Helvetica" w:hAnsi="Helvetica" w:cs="Times New Roman"/>
-          <w:color w:val="000000"/>
-        </w:rPr>
-        <w:t xml:space="preserve">information is stored about each </w:t>
-      </w:r>
-      <w:r>
-        <w:rPr>
-          <w:rFonts w:ascii="Helvetica" w:hAnsi="Helvetica" w:cs="Times New Roman"/>
-          <w:color w:val="000000"/>
-        </w:rPr>
-        <w:t xml:space="preserve">symbol name in the </w:t>
-      </w:r>
-      <w:r>
-        <w:rPr>
-          <w:rFonts w:ascii="Helvetica" w:hAnsi="Helvetica" w:cs="Times New Roman"/>
-          <w:color w:val="000000"/>
-        </w:rPr>
-        <w:t xml:space="preserve">pascal </w:t>
-      </w:r>
-      <w:r>
-        <w:rPr>
-          <w:rFonts w:ascii="Helvetica" w:hAnsi="Helvetica" w:cs="Times New Roman"/>
-          <w:color w:val="000000"/>
-        </w:rPr>
-        <w:t>file</w:t>
-      </w:r>
-      <w:r>
-        <w:rPr>
-          <w:rFonts w:ascii="Helvetica" w:hAnsi="Helvetica" w:cs="Times New Roman"/>
-          <w:color w:val="000000"/>
-        </w:rPr>
-        <w:t>.</w:t>
-      </w:r>
-      <w:r>
-        <w:rPr>
-          <w:rFonts w:ascii="Helvetica" w:hAnsi="Helvetica" w:cs="Times New Roman"/>
-          <w:color w:val="000000"/>
-        </w:rPr>
-        <w:t xml:space="preserve"> </w:t>
-      </w:r>
-      <w:r>
-        <w:rPr>
-          <w:rFonts w:ascii="Helvetica" w:hAnsi="Helvetica" w:cs="Times New Roman"/>
-          <w:color w:val="000000"/>
-        </w:rPr>
-        <w:t xml:space="preserve">As long as the file the user entered was a correct pascal </w:t>
-      </w:r>
-      <w:r>
-        <w:rPr>
-          <w:rFonts w:ascii="Helvetica" w:hAnsi="Helvetica" w:cs="Times New Roman"/>
-          <w:color w:val="000000"/>
-        </w:rPr>
-        <w:t>program file,</w:t>
-      </w:r>
-      <w:r>
-        <w:rPr>
-          <w:rFonts w:ascii="Helvetica" w:hAnsi="Helvetica" w:cs="Times New Roman"/>
-          <w:color w:val="000000"/>
-        </w:rPr>
-        <w:t xml:space="preserve"> a </w:t>
-      </w:r>
-      <w:r>
-        <w:rPr>
-          <w:rFonts w:ascii="Helvetica" w:hAnsi="Helvetica" w:cs="Times New Roman"/>
-          <w:color w:val="000000"/>
-        </w:rPr>
-        <w:t>symbol table</w:t>
-      </w:r>
-      <w:r>
-        <w:rPr>
-          <w:rFonts w:ascii="Helvetica" w:hAnsi="Helvetica" w:cs="Times New Roman"/>
-          <w:color w:val="000000"/>
-        </w:rPr>
-        <w:t xml:space="preserve"> and a syntax tree are</w:t>
-      </w:r>
-      <w:r>
-        <w:rPr>
-          <w:rFonts w:ascii="Helvetica" w:hAnsi="Helvetica" w:cs="Times New Roman"/>
-          <w:color w:val="000000"/>
-        </w:rPr>
-        <w:t xml:space="preserve"> generated from the</w:t>
-      </w:r>
-      <w:r>
-        <w:rPr>
-          <w:rFonts w:ascii="Helvetica" w:hAnsi="Helvetica" w:cs="Times New Roman"/>
-          <w:color w:val="000000"/>
-        </w:rPr>
-        <w:t xml:space="preserve"> pascal program</w:t>
-      </w:r>
-      <w:r>
-        <w:rPr>
-          <w:rFonts w:ascii="Helvetica" w:hAnsi="Helvetica" w:cs="Times New Roman"/>
-          <w:color w:val="000000"/>
-        </w:rPr>
-        <w:t xml:space="preserve"> from the</w:t>
-      </w:r>
-      <w:r>
-        <w:rPr>
-          <w:rFonts w:ascii="Helvetica" w:hAnsi="Helvetica" w:cs="Times New Roman"/>
-          <w:color w:val="000000"/>
-        </w:rPr>
-        <w:t xml:space="preserve"> </w:t>
-      </w:r>
-      <w:proofErr w:type="spellStart"/>
       <w:r>
         <w:rPr>
           <w:rFonts w:ascii="Helvetica" w:hAnsi="Helvetica" w:cs="Times New Roman"/>
@@ -1734,29 +1525,12 @@
         </w:rPr>
         <w:t>toString</w:t>
       </w:r>
-      <w:proofErr w:type="spellEnd"/>
-      <w:r>
-        <w:rPr>
-          <w:rFonts w:ascii="Helvetica" w:hAnsi="Helvetica" w:cs="Times New Roman"/>
-          <w:color w:val="000000"/>
-        </w:rPr>
-        <w:t xml:space="preserve"> and </w:t>
-      </w:r>
-      <w:proofErr w:type="spellStart"/>
-      <w:r>
-        <w:rPr>
-          <w:rFonts w:ascii="Helvetica" w:hAnsi="Helvetica" w:cs="Times New Roman"/>
-          <w:color w:val="000000"/>
-        </w:rPr>
-        <w:t>indentedToString</w:t>
-      </w:r>
-      <w:proofErr w:type="spellEnd"/>
-      <w:r>
-        <w:rPr>
-          <w:rFonts w:ascii="Helvetica" w:hAnsi="Helvetica" w:cs="Times New Roman"/>
-          <w:color w:val="000000"/>
-        </w:rPr>
-        <w:t xml:space="preserve"> methods </w:t>
+      <w:r>
+        <w:rPr>
+          <w:rFonts w:ascii="Helvetica" w:hAnsi="Helvetica" w:cs="Times New Roman"/>
+          <w:color w:val="000000"/>
+        </w:rPr>
+        <w:t xml:space="preserve"> and indentedToString methods </w:t>
       </w:r>
       <w:r>
         <w:rPr>
@@ -1997,7 +1771,15 @@
           <w:rFonts w:ascii="Helvetica" w:hAnsi="Helvetica" w:cs="Times New Roman"/>
           <w:color w:val="000000"/>
         </w:rPr>
-        <w:t>f the scanner</w:t>
+        <w:t xml:space="preserve">f the </w:t>
+      </w:r>
+      <w:r>
+        <w:rPr>
+          <w:rFonts w:ascii="Helvetica" w:hAnsi="Helvetica" w:cs="Times New Roman"/>
+          <w:color w:val="000000"/>
+        </w:rPr>
+        <w:lastRenderedPageBreak/>
+        <w:t>scanner</w:t>
       </w:r>
       <w:r>
         <w:rPr>
@@ -2060,15 +1842,7 @@
           <w:rFonts w:ascii="Helvetica" w:hAnsi="Helvetica" w:cs="Times New Roman"/>
           <w:color w:val="000000"/>
         </w:rPr>
-        <w:t xml:space="preserve"> because </w:t>
-      </w:r>
-      <w:r>
-        <w:rPr>
-          <w:rFonts w:ascii="Helvetica" w:hAnsi="Helvetica" w:cs="Times New Roman"/>
-          <w:color w:val="000000"/>
-        </w:rPr>
-        <w:lastRenderedPageBreak/>
-        <w:t>it’</w:t>
+        <w:t xml:space="preserve"> because it’</w:t>
       </w:r>
       <w:r>
         <w:rPr>
@@ -2089,23 +1863,7 @@
           <w:rFonts w:ascii="Helvetica" w:hAnsi="Helvetica" w:cs="Times New Roman"/>
           <w:color w:val="000000"/>
         </w:rPr>
-        <w:t xml:space="preserve"> If the scanner sees a space, newline characters, or tab, and it doesn’t have a </w:t>
-      </w:r>
-      <w:proofErr w:type="gramStart"/>
-      <w:r>
-        <w:rPr>
-          <w:rFonts w:ascii="Helvetica" w:hAnsi="Helvetica" w:cs="Times New Roman"/>
-          <w:color w:val="000000"/>
-        </w:rPr>
-        <w:t>lexeme</w:t>
-      </w:r>
-      <w:proofErr w:type="gramEnd"/>
-      <w:r>
-        <w:rPr>
-          <w:rFonts w:ascii="Helvetica" w:hAnsi="Helvetica" w:cs="Times New Roman"/>
-          <w:color w:val="000000"/>
-        </w:rPr>
-        <w:t xml:space="preserve"> yet it keeps going to find a lexeme and throws the whitespace character away.</w:t>
+        <w:t xml:space="preserve"> If the scanner sees a space, newline characters, or tab, and it doesn’t have a lexeme yet it keeps going to find a lexeme and throws the whitespace character away.</w:t>
       </w:r>
     </w:p>
     <w:p>
@@ -2122,57 +1880,50 @@
           <w:rFonts w:ascii="Helvetica" w:hAnsi="Helvetica" w:cs="Times New Roman"/>
           <w:color w:val="000000"/>
         </w:rPr>
-        <w:t xml:space="preserve">This program contains four java files – Token, </w:t>
-      </w:r>
-      <w:proofErr w:type="spellStart"/>
-      <w:r>
-        <w:rPr>
-          <w:rFonts w:ascii="Helvetica" w:hAnsi="Helvetica" w:cs="Times New Roman"/>
-          <w:color w:val="000000"/>
-        </w:rPr>
-        <w:t>TokenType</w:t>
-      </w:r>
-      <w:proofErr w:type="spellEnd"/>
-      <w:r>
-        <w:rPr>
-          <w:rFonts w:ascii="Helvetica" w:hAnsi="Helvetica" w:cs="Times New Roman"/>
-          <w:color w:val="000000"/>
-        </w:rPr>
-        <w:t xml:space="preserve">, </w:t>
-      </w:r>
-      <w:proofErr w:type="spellStart"/>
-      <w:r>
-        <w:rPr>
-          <w:rFonts w:ascii="Helvetica" w:hAnsi="Helvetica" w:cs="Times New Roman"/>
-          <w:color w:val="000000"/>
-        </w:rPr>
-        <w:t>ScannerTest</w:t>
-      </w:r>
-      <w:proofErr w:type="spellEnd"/>
-      <w:r>
-        <w:rPr>
-          <w:rFonts w:ascii="Helvetica" w:hAnsi="Helvetica" w:cs="Times New Roman"/>
-          <w:color w:val="000000"/>
-        </w:rPr>
-        <w:t xml:space="preserve">, and Scanner. It also contains one </w:t>
-      </w:r>
-      <w:proofErr w:type="spellStart"/>
-      <w:r>
-        <w:rPr>
-          <w:rFonts w:ascii="Helvetica" w:hAnsi="Helvetica" w:cs="Times New Roman"/>
-          <w:color w:val="000000"/>
-        </w:rPr>
-        <w:t>jflex</w:t>
-      </w:r>
-      <w:proofErr w:type="spellEnd"/>
-      <w:r>
-        <w:rPr>
-          <w:rFonts w:ascii="Helvetica" w:hAnsi="Helvetica" w:cs="Times New Roman"/>
-          <w:color w:val="000000"/>
-        </w:rPr>
-        <w:t xml:space="preserve"> file called </w:t>
-      </w:r>
-      <w:proofErr w:type="spellStart"/>
+        <w:t>This program contains four java files – Token, TokenType, ScannerTest, and Scanner. It also contains one jflex file called AllenScanner. The AllenScanner file contains the instructions on how each Token should be handled. The Token class is a constructor class for a token object. All the tokens will consist of the lexeme, or characters in the input stream, and the token type. The TokenType class consists of all of the different types a token can be. These types are then passed into the scanner class. There is a type for every keyword and symbol as well as two types for ID and number. ScannerTest takes an input file</w:t>
+      </w:r>
+      <w:r>
+        <w:rPr>
+          <w:rFonts w:ascii="Helvetica" w:hAnsi="Helvetica" w:cs="Times New Roman"/>
+          <w:color w:val="000000"/>
+        </w:rPr>
+        <w:t xml:space="preserve"> or a string</w:t>
+      </w:r>
+      <w:r>
+        <w:rPr>
+          <w:rFonts w:ascii="Helvetica" w:hAnsi="Helvetica" w:cs="Times New Roman"/>
+          <w:color w:val="000000"/>
+        </w:rPr>
+        <w:t xml:space="preserve"> and </w:t>
+      </w:r>
+      <w:r>
+        <w:rPr>
+          <w:rFonts w:ascii="Helvetica" w:hAnsi="Helvetica" w:cs="Times New Roman"/>
+          <w:color w:val="000000"/>
+        </w:rPr>
+        <w:t>feeds the characters into</w:t>
+      </w:r>
+      <w:r>
+        <w:rPr>
+          <w:rFonts w:ascii="Helvetica" w:hAnsi="Helvetica" w:cs="Times New Roman"/>
+          <w:color w:val="000000"/>
+        </w:rPr>
+        <w:t xml:space="preserve"> the scanner class. As long as the scanner doesn't hit a null token, the scanner prints out any tokens that are not whitespace tokens or null tokens. </w:t>
+      </w:r>
+      <w:r>
+        <w:rPr>
+          <w:rFonts w:ascii="Helvetica" w:hAnsi="Helvetica" w:cs="Times New Roman"/>
+          <w:color w:val="000000"/>
+        </w:rPr>
+        <w:t xml:space="preserve">The </w:t>
+      </w:r>
+      <w:r>
+        <w:rPr>
+          <w:rFonts w:ascii="Helvetica" w:hAnsi="Helvetica" w:cs="Times New Roman"/>
+          <w:color w:val="000000"/>
+        </w:rPr>
+        <w:t xml:space="preserve">Scanner file is the java file that was created when the </w:t>
+      </w:r>
       <w:r>
         <w:rPr>
           <w:rFonts w:ascii="Helvetica" w:hAnsi="Helvetica" w:cs="Times New Roman"/>
@@ -2180,113 +1931,6 @@
         </w:rPr>
         <w:t>AllenScanner</w:t>
       </w:r>
-      <w:proofErr w:type="spellEnd"/>
-      <w:r>
-        <w:rPr>
-          <w:rFonts w:ascii="Helvetica" w:hAnsi="Helvetica" w:cs="Times New Roman"/>
-          <w:color w:val="000000"/>
-        </w:rPr>
-        <w:t xml:space="preserve">. The </w:t>
-      </w:r>
-      <w:proofErr w:type="spellStart"/>
-      <w:r>
-        <w:rPr>
-          <w:rFonts w:ascii="Helvetica" w:hAnsi="Helvetica" w:cs="Times New Roman"/>
-          <w:color w:val="000000"/>
-        </w:rPr>
-        <w:t>AllenScanner</w:t>
-      </w:r>
-      <w:proofErr w:type="spellEnd"/>
-      <w:r>
-        <w:rPr>
-          <w:rFonts w:ascii="Helvetica" w:hAnsi="Helvetica" w:cs="Times New Roman"/>
-          <w:color w:val="000000"/>
-        </w:rPr>
-        <w:t xml:space="preserve"> file contains the instructions on how each Token should be handled. The Token class is a constructor class for a token object. All the tokens will consist of the lexeme, or characters in the input stream, and the token type. The </w:t>
-      </w:r>
-      <w:proofErr w:type="spellStart"/>
-      <w:r>
-        <w:rPr>
-          <w:rFonts w:ascii="Helvetica" w:hAnsi="Helvetica" w:cs="Times New Roman"/>
-          <w:color w:val="000000"/>
-        </w:rPr>
-        <w:t>TokenType</w:t>
-      </w:r>
-      <w:proofErr w:type="spellEnd"/>
-      <w:r>
-        <w:rPr>
-          <w:rFonts w:ascii="Helvetica" w:hAnsi="Helvetica" w:cs="Times New Roman"/>
-          <w:color w:val="000000"/>
-        </w:rPr>
-        <w:t xml:space="preserve"> class consists of all of the different types a token can be. These types are then passed into the scanner class. There is a type for every keyword and symbol as well as two types for ID and number. </w:t>
-      </w:r>
-      <w:proofErr w:type="spellStart"/>
-      <w:r>
-        <w:rPr>
-          <w:rFonts w:ascii="Helvetica" w:hAnsi="Helvetica" w:cs="Times New Roman"/>
-          <w:color w:val="000000"/>
-        </w:rPr>
-        <w:t>ScannerTest</w:t>
-      </w:r>
-      <w:proofErr w:type="spellEnd"/>
-      <w:r>
-        <w:rPr>
-          <w:rFonts w:ascii="Helvetica" w:hAnsi="Helvetica" w:cs="Times New Roman"/>
-          <w:color w:val="000000"/>
-        </w:rPr>
-        <w:t xml:space="preserve"> takes an input file</w:t>
-      </w:r>
-      <w:r>
-        <w:rPr>
-          <w:rFonts w:ascii="Helvetica" w:hAnsi="Helvetica" w:cs="Times New Roman"/>
-          <w:color w:val="000000"/>
-        </w:rPr>
-        <w:t xml:space="preserve"> or a string</w:t>
-      </w:r>
-      <w:r>
-        <w:rPr>
-          <w:rFonts w:ascii="Helvetica" w:hAnsi="Helvetica" w:cs="Times New Roman"/>
-          <w:color w:val="000000"/>
-        </w:rPr>
-        <w:t xml:space="preserve"> and </w:t>
-      </w:r>
-      <w:r>
-        <w:rPr>
-          <w:rFonts w:ascii="Helvetica" w:hAnsi="Helvetica" w:cs="Times New Roman"/>
-          <w:color w:val="000000"/>
-        </w:rPr>
-        <w:t>feeds the characters into</w:t>
-      </w:r>
-      <w:r>
-        <w:rPr>
-          <w:rFonts w:ascii="Helvetica" w:hAnsi="Helvetica" w:cs="Times New Roman"/>
-          <w:color w:val="000000"/>
-        </w:rPr>
-        <w:t xml:space="preserve"> the scanner class. As long as the scanner doesn't hit a null token, the scanner prints out any tokens that are not whitespace tokens or null tokens. </w:t>
-      </w:r>
-      <w:r>
-        <w:rPr>
-          <w:rFonts w:ascii="Helvetica" w:hAnsi="Helvetica" w:cs="Times New Roman"/>
-          <w:color w:val="000000"/>
-        </w:rPr>
-        <w:t xml:space="preserve">The </w:t>
-      </w:r>
-      <w:r>
-        <w:rPr>
-          <w:rFonts w:ascii="Helvetica" w:hAnsi="Helvetica" w:cs="Times New Roman"/>
-          <w:color w:val="000000"/>
-        </w:rPr>
-        <w:t xml:space="preserve">Scanner file is the java file that was created when the </w:t>
-      </w:r>
-      <w:proofErr w:type="spellStart"/>
-      <w:r>
-        <w:rPr>
-          <w:rFonts w:ascii="Helvetica" w:hAnsi="Helvetica" w:cs="Times New Roman"/>
-          <w:color w:val="000000"/>
-        </w:rPr>
-        <w:t>AllenScanner</w:t>
-      </w:r>
-      <w:proofErr w:type="spellEnd"/>
       <w:r>
         <w:rPr>
           <w:rFonts w:ascii="Helvetica" w:hAnsi="Helvetica" w:cs="Times New Roman"/>
@@ -2362,7 +2006,15 @@
           <w:rFonts w:ascii="Helvetica" w:hAnsi="Helvetica" w:cs="Times New Roman"/>
           <w:color w:val="000000"/>
         </w:rPr>
-        <w:t>A recog</w:t>
+        <w:t xml:space="preserve">A </w:t>
+      </w:r>
+      <w:r>
+        <w:rPr>
+          <w:rFonts w:ascii="Helvetica" w:hAnsi="Helvetica" w:cs="Times New Roman"/>
+          <w:color w:val="000000"/>
+        </w:rPr>
+        <w:lastRenderedPageBreak/>
+        <w:t>recog</w:t>
       </w:r>
       <w:r>
         <w:rPr>
@@ -2397,15 +2049,7 @@
           <w:rFonts w:ascii="Helvetica" w:hAnsi="Helvetica" w:cs="Times New Roman"/>
           <w:color w:val="000000"/>
         </w:rPr>
-        <w:t xml:space="preserve"> whether the input string is from the language described by the </w:t>
-      </w:r>
-      <w:r>
-        <w:rPr>
-          <w:rFonts w:ascii="Helvetica" w:hAnsi="Helvetica" w:cs="Times New Roman"/>
-          <w:color w:val="000000"/>
-        </w:rPr>
-        <w:lastRenderedPageBreak/>
-        <w:t>grammar</w:t>
+        <w:t xml:space="preserve"> whether the input string is from the language described by the grammar</w:t>
       </w:r>
       <w:r>
         <w:rPr>
@@ -2510,23 +2154,7 @@
           <w:rFonts w:ascii="Helvetica" w:hAnsi="Helvetica" w:cs="Times New Roman"/>
           <w:color w:val="000000"/>
         </w:rPr>
-        <w:t xml:space="preserve">comparing the current </w:t>
-      </w:r>
-      <w:proofErr w:type="spellStart"/>
-      <w:r>
-        <w:rPr>
-          <w:rFonts w:ascii="Helvetica" w:hAnsi="Helvetica" w:cs="Times New Roman"/>
-          <w:color w:val="000000"/>
-        </w:rPr>
-        <w:t>lookahead</w:t>
-      </w:r>
-      <w:proofErr w:type="spellEnd"/>
-      <w:r>
-        <w:rPr>
-          <w:rFonts w:ascii="Helvetica" w:hAnsi="Helvetica" w:cs="Times New Roman"/>
-          <w:color w:val="000000"/>
-        </w:rPr>
-        <w:t xml:space="preserve"> t</w:t>
+        <w:t>comparing the current lookahead t</w:t>
       </w:r>
       <w:r>
         <w:rPr>
@@ -2554,23 +2182,7 @@
           <w:rFonts w:ascii="Helvetica" w:hAnsi="Helvetica" w:cs="Times New Roman"/>
           <w:color w:val="000000"/>
         </w:rPr>
-        <w:t xml:space="preserve">If the current </w:t>
-      </w:r>
-      <w:proofErr w:type="spellStart"/>
-      <w:r>
-        <w:rPr>
-          <w:rFonts w:ascii="Helvetica" w:hAnsi="Helvetica" w:cs="Times New Roman"/>
-          <w:color w:val="000000"/>
-        </w:rPr>
-        <w:t>lookahead</w:t>
-      </w:r>
-      <w:proofErr w:type="spellEnd"/>
-      <w:r>
-        <w:rPr>
-          <w:rFonts w:ascii="Helvetica" w:hAnsi="Helvetica" w:cs="Times New Roman"/>
-          <w:color w:val="000000"/>
-        </w:rPr>
-        <w:t xml:space="preserve"> token </w:t>
+        <w:t xml:space="preserve">If the current lookahead token </w:t>
       </w:r>
       <w:r>
         <w:rPr>
@@ -2678,23 +2290,7 @@
           <w:rFonts w:ascii="Helvetica" w:hAnsi="Helvetica" w:cs="Times New Roman"/>
           <w:color w:val="000000"/>
         </w:rPr>
-        <w:t xml:space="preserve">This program contains two classes – Recognizer and </w:t>
-      </w:r>
-      <w:proofErr w:type="spellStart"/>
-      <w:r>
-        <w:rPr>
-          <w:rFonts w:ascii="Helvetica" w:hAnsi="Helvetica" w:cs="Times New Roman"/>
-          <w:color w:val="000000"/>
-        </w:rPr>
-        <w:t>RecognizerTest</w:t>
-      </w:r>
-      <w:proofErr w:type="spellEnd"/>
-      <w:r>
-        <w:rPr>
-          <w:rFonts w:ascii="Helvetica" w:hAnsi="Helvetica" w:cs="Times New Roman"/>
-          <w:color w:val="000000"/>
-        </w:rPr>
-        <w:t>.</w:t>
+        <w:t>This program contains two classes – Recognizer and RecognizerTest.</w:t>
       </w:r>
       <w:r>
         <w:rPr>
@@ -2773,23 +2369,7 @@
           <w:rFonts w:ascii="Helvetica" w:hAnsi="Helvetica" w:cs="Times New Roman"/>
           <w:color w:val="000000"/>
         </w:rPr>
-        <w:t xml:space="preserve"> The </w:t>
-      </w:r>
-      <w:proofErr w:type="spellStart"/>
-      <w:r>
-        <w:rPr>
-          <w:rFonts w:ascii="Helvetica" w:hAnsi="Helvetica" w:cs="Times New Roman"/>
-          <w:color w:val="000000"/>
-        </w:rPr>
-        <w:t>RecognizerTest</w:t>
-      </w:r>
-      <w:proofErr w:type="spellEnd"/>
-      <w:r>
-        <w:rPr>
-          <w:rFonts w:ascii="Helvetica" w:hAnsi="Helvetica" w:cs="Times New Roman"/>
-          <w:color w:val="000000"/>
-        </w:rPr>
-        <w:t xml:space="preserve"> class is a JUnit testing class that tests the method</w:t>
+        <w:t xml:space="preserve"> The RecognizerTest class is a JUnit testing class that tests the method</w:t>
       </w:r>
       <w:r>
         <w:rPr>
@@ -3047,7 +2627,15 @@
           <w:rFonts w:ascii="Helvetica" w:hAnsi="Helvetica" w:cs="Times New Roman"/>
           <w:color w:val="000000"/>
         </w:rPr>
-        <w:t>rst comp</w:t>
+        <w:t xml:space="preserve">rst </w:t>
+      </w:r>
+      <w:r>
+        <w:rPr>
+          <w:rFonts w:ascii="Helvetica" w:hAnsi="Helvetica" w:cs="Times New Roman"/>
+          <w:color w:val="000000"/>
+        </w:rPr>
+        <w:lastRenderedPageBreak/>
+        <w:t>comp</w:t>
       </w:r>
       <w:r>
         <w:rPr>
@@ -3103,15 +2691,7 @@
           <w:rFonts w:ascii="Helvetica" w:hAnsi="Helvetica" w:cs="Times New Roman"/>
           <w:color w:val="000000"/>
         </w:rPr>
-        <w:t xml:space="preserve"> A typical </w:t>
-      </w:r>
-      <w:r>
-        <w:rPr>
-          <w:rFonts w:ascii="Helvetica" w:hAnsi="Helvetica" w:cs="Times New Roman"/>
-          <w:color w:val="000000"/>
-        </w:rPr>
-        <w:lastRenderedPageBreak/>
-        <w:t xml:space="preserve">representation is a syntax tree in which each </w:t>
+        <w:t xml:space="preserve"> A typical representation is a syntax tree in which each </w:t>
       </w:r>
       <w:r>
         <w:rPr>
@@ -3240,23 +2820,7 @@
           <w:rFonts w:ascii="Helvetica" w:hAnsi="Helvetica" w:cs="Times New Roman"/>
           <w:color w:val="000000"/>
         </w:rPr>
-        <w:t xml:space="preserve"> – Parser and </w:t>
-      </w:r>
-      <w:proofErr w:type="spellStart"/>
-      <w:r>
-        <w:rPr>
-          <w:rFonts w:ascii="Helvetica" w:hAnsi="Helvetica" w:cs="Times New Roman"/>
-          <w:color w:val="000000"/>
-        </w:rPr>
-        <w:t>ParserTest</w:t>
-      </w:r>
-      <w:proofErr w:type="spellEnd"/>
-      <w:r>
-        <w:rPr>
-          <w:rFonts w:ascii="Helvetica" w:hAnsi="Helvetica" w:cs="Times New Roman"/>
-          <w:color w:val="000000"/>
-        </w:rPr>
-        <w:t>.</w:t>
+        <w:t xml:space="preserve"> – Parser and ParserTest.</w:t>
       </w:r>
       <w:r>
         <w:rPr>
@@ -3305,23 +2869,7 @@
           <w:rFonts w:ascii="Helvetica" w:hAnsi="Helvetica" w:cs="Times New Roman"/>
           <w:color w:val="000000"/>
         </w:rPr>
-        <w:t xml:space="preserve">the classes in the </w:t>
-      </w:r>
-      <w:proofErr w:type="spellStart"/>
-      <w:r>
-        <w:rPr>
-          <w:rFonts w:ascii="Helvetica" w:hAnsi="Helvetica" w:cs="Times New Roman"/>
-          <w:color w:val="000000"/>
-        </w:rPr>
-        <w:t>syntaxtree</w:t>
-      </w:r>
-      <w:proofErr w:type="spellEnd"/>
-      <w:r>
-        <w:rPr>
-          <w:rFonts w:ascii="Helvetica" w:hAnsi="Helvetica" w:cs="Times New Roman"/>
-          <w:color w:val="000000"/>
-        </w:rPr>
-        <w:t xml:space="preserve"> package. </w:t>
+        <w:t xml:space="preserve">the classes in the syntaxtree package. </w:t>
       </w:r>
       <w:r>
         <w:rPr>
@@ -3370,23 +2918,7 @@
           <w:rFonts w:ascii="Helvetica" w:hAnsi="Helvetica" w:cs="Times New Roman"/>
           <w:color w:val="000000"/>
         </w:rPr>
-        <w:t xml:space="preserve"> The </w:t>
-      </w:r>
-      <w:proofErr w:type="spellStart"/>
-      <w:r>
-        <w:rPr>
-          <w:rFonts w:ascii="Helvetica" w:hAnsi="Helvetica" w:cs="Times New Roman"/>
-          <w:color w:val="000000"/>
-        </w:rPr>
-        <w:t>ParserTest</w:t>
-      </w:r>
-      <w:proofErr w:type="spellEnd"/>
-      <w:r>
-        <w:rPr>
-          <w:rFonts w:ascii="Helvetica" w:hAnsi="Helvetica" w:cs="Times New Roman"/>
-          <w:color w:val="000000"/>
-        </w:rPr>
-        <w:t xml:space="preserve"> class</w:t>
+        <w:t xml:space="preserve"> The ParserTest class</w:t>
       </w:r>
       <w:r>
         <w:rPr>
@@ -3400,23 +2932,7 @@
           <w:rFonts w:ascii="Helvetica" w:hAnsi="Helvetica" w:cs="Times New Roman"/>
           <w:color w:val="000000"/>
         </w:rPr>
-        <w:t xml:space="preserve">produces an </w:t>
-      </w:r>
-      <w:proofErr w:type="spellStart"/>
-      <w:r>
-        <w:rPr>
-          <w:rFonts w:ascii="Helvetica" w:hAnsi="Helvetica" w:cs="Times New Roman"/>
-          <w:color w:val="000000"/>
-        </w:rPr>
-        <w:t>indentedToString</w:t>
-      </w:r>
-      <w:proofErr w:type="spellEnd"/>
-      <w:r>
-        <w:rPr>
-          <w:rFonts w:ascii="Helvetica" w:hAnsi="Helvetica" w:cs="Times New Roman"/>
-          <w:color w:val="000000"/>
-        </w:rPr>
-        <w:t xml:space="preserve"> version of the </w:t>
+        <w:t xml:space="preserve">produces an indentedToString version of the </w:t>
       </w:r>
       <w:r>
         <w:rPr>
@@ -3500,23 +3016,7 @@
           <w:rFonts w:ascii="Helvetica" w:hAnsi="Helvetica" w:cs="Times New Roman"/>
           <w:color w:val="000000"/>
         </w:rPr>
-        <w:t xml:space="preserve">class and the nodes from the classes in the </w:t>
-      </w:r>
-      <w:proofErr w:type="spellStart"/>
-      <w:r>
-        <w:rPr>
-          <w:rFonts w:ascii="Helvetica" w:hAnsi="Helvetica" w:cs="Times New Roman"/>
-          <w:color w:val="000000"/>
-        </w:rPr>
-        <w:t>syntaxtree</w:t>
-      </w:r>
-      <w:proofErr w:type="spellEnd"/>
-      <w:r>
-        <w:rPr>
-          <w:rFonts w:ascii="Helvetica" w:hAnsi="Helvetica" w:cs="Times New Roman"/>
-          <w:color w:val="000000"/>
-        </w:rPr>
-        <w:t xml:space="preserve"> package.</w:t>
+        <w:t>class and the nodes from the classes in the syntaxtree package.</w:t>
       </w:r>
     </w:p>
     <w:p>
@@ -3710,6 +3210,7 @@
           <w:rFonts w:ascii="Helvetica" w:hAnsi="Helvetica" w:cs="Times New Roman"/>
           <w:color w:val="000000"/>
         </w:rPr>
+        <w:lastRenderedPageBreak/>
         <w:t>eliminate</w:t>
       </w:r>
       <w:r>
@@ -3752,23 +3253,7 @@
           <w:rFonts w:ascii="Helvetica" w:hAnsi="Helvetica" w:cs="Times New Roman"/>
           <w:color w:val="000000"/>
         </w:rPr>
-        <w:t xml:space="preserve"> nodes from the classes in the </w:t>
-      </w:r>
-      <w:proofErr w:type="spellStart"/>
-      <w:r>
-        <w:rPr>
-          <w:rFonts w:ascii="Helvetica" w:hAnsi="Helvetica" w:cs="Times New Roman"/>
-          <w:color w:val="000000"/>
-        </w:rPr>
-        <w:t>syntaxtree</w:t>
-      </w:r>
-      <w:proofErr w:type="spellEnd"/>
-      <w:r>
-        <w:rPr>
-          <w:rFonts w:ascii="Helvetica" w:hAnsi="Helvetica" w:cs="Times New Roman"/>
-          <w:color w:val="000000"/>
-        </w:rPr>
-        <w:t xml:space="preserve"> package</w:t>
+        <w:t xml:space="preserve"> nodes from the classes in the syntaxtree package</w:t>
       </w:r>
       <w:r>
         <w:rPr>
@@ -3782,7 +3267,6 @@
           <w:rFonts w:ascii="Helvetica" w:hAnsi="Helvetica" w:cs="Times New Roman"/>
           <w:color w:val="000000"/>
         </w:rPr>
-        <w:lastRenderedPageBreak/>
         <w:t xml:space="preserve">and by adding types to the syntax tree </w:t>
       </w:r>
       <w:r>
@@ -3797,23 +3281,7 @@
           <w:rFonts w:ascii="Helvetica" w:hAnsi="Helvetica" w:cs="Times New Roman"/>
           <w:color w:val="000000"/>
         </w:rPr>
-        <w:t xml:space="preserve"> the </w:t>
-      </w:r>
-      <w:proofErr w:type="spellStart"/>
-      <w:r>
-        <w:rPr>
-          <w:rFonts w:ascii="Helvetica" w:hAnsi="Helvetica" w:cs="Times New Roman"/>
-          <w:color w:val="000000"/>
-        </w:rPr>
-        <w:t>SemanticAnalyzer</w:t>
-      </w:r>
-      <w:proofErr w:type="spellEnd"/>
-      <w:r>
-        <w:rPr>
-          <w:rFonts w:ascii="Helvetica" w:hAnsi="Helvetica" w:cs="Times New Roman"/>
-          <w:color w:val="000000"/>
-        </w:rPr>
-        <w:t xml:space="preserve"> class</w:t>
+        <w:t xml:space="preserve"> the SemanticAnalyzer class</w:t>
       </w:r>
       <w:r>
         <w:rPr>
@@ -3848,79 +3316,186 @@
           <w:rFonts w:ascii="Helvetica" w:hAnsi="Helvetica" w:cs="Times New Roman"/>
           <w:color w:val="000000"/>
         </w:rPr>
-        <w:t xml:space="preserve"> A </w:t>
-      </w:r>
-      <w:proofErr w:type="spellStart"/>
-      <w:r>
-        <w:rPr>
-          <w:rFonts w:ascii="Helvetica" w:hAnsi="Helvetica" w:cs="Times New Roman"/>
-          <w:color w:val="000000"/>
-        </w:rPr>
-        <w:t>ProgramNode</w:t>
-      </w:r>
-      <w:proofErr w:type="spellEnd"/>
-      <w:r>
-        <w:rPr>
-          <w:rFonts w:ascii="Helvetica" w:hAnsi="Helvetica" w:cs="Times New Roman"/>
-          <w:color w:val="000000"/>
-        </w:rPr>
-        <w:t xml:space="preserve"> from the syntax tree is passed into the </w:t>
-      </w:r>
-      <w:proofErr w:type="spellStart"/>
-      <w:r>
-        <w:rPr>
-          <w:rFonts w:ascii="Helvetica" w:hAnsi="Helvetica" w:cs="Times New Roman"/>
-          <w:color w:val="000000"/>
-        </w:rPr>
-        <w:t>SemanticAnalyzer</w:t>
-      </w:r>
-      <w:proofErr w:type="spellEnd"/>
-      <w:r>
-        <w:rPr>
-          <w:rFonts w:ascii="Helvetica" w:hAnsi="Helvetica" w:cs="Times New Roman"/>
-          <w:color w:val="000000"/>
-        </w:rPr>
-        <w:t xml:space="preserve"> class. The </w:t>
-      </w:r>
-      <w:r>
-        <w:rPr>
-          <w:rFonts w:ascii="Helvetica" w:hAnsi="Helvetica" w:cs="Times New Roman"/>
-          <w:color w:val="000000"/>
-        </w:rPr>
-        <w:t xml:space="preserve">type of each </w:t>
-      </w:r>
-      <w:proofErr w:type="spellStart"/>
-      <w:r>
-        <w:rPr>
-          <w:rFonts w:ascii="Helvetica" w:hAnsi="Helvetica" w:cs="Times New Roman"/>
-          <w:color w:val="000000"/>
-        </w:rPr>
-        <w:t>ExpressionNode</w:t>
-      </w:r>
-      <w:proofErr w:type="spellEnd"/>
-      <w:r>
-        <w:rPr>
-          <w:rFonts w:ascii="Helvetica" w:hAnsi="Helvetica" w:cs="Times New Roman"/>
-          <w:color w:val="000000"/>
-        </w:rPr>
-        <w:t xml:space="preserve"> is added to the syntax tre</w:t>
-      </w:r>
-      <w:r>
-        <w:rPr>
-          <w:rFonts w:ascii="Helvetica" w:hAnsi="Helvetica" w:cs="Times New Roman"/>
-          <w:color w:val="000000"/>
-        </w:rPr>
-        <w:t xml:space="preserve">e </w:t>
-      </w:r>
-      <w:proofErr w:type="spellStart"/>
-      <w:r>
-        <w:rPr>
-          <w:rFonts w:ascii="Helvetica" w:hAnsi="Helvetica" w:cs="Times New Roman"/>
-          <w:color w:val="000000"/>
-        </w:rPr>
-        <w:t>indentedToString</w:t>
-      </w:r>
-      <w:proofErr w:type="spellEnd"/>
+        <w:t xml:space="preserve"> A ProgramNode from the syntax tree is passed into the </w:t>
+      </w:r>
+      <w:r>
+        <w:rPr>
+          <w:rFonts w:ascii="Helvetica" w:hAnsi="Helvetica" w:cs="Times New Roman"/>
+          <w:color w:val="000000"/>
+        </w:rPr>
+        <w:t>SemanticAnalyzer class. The type of each ExpressionNode is added to the syntax tree indentedToString.</w:t>
+      </w:r>
+    </w:p>
+    <w:p>
+      <w:pPr>
+        <w:spacing w:line="480" w:lineRule="auto"/>
+        <w:rPr>
+          <w:rFonts w:ascii="Helvetica" w:hAnsi="Helvetica" w:cs="Times New Roman"/>
+          <w:color w:val="000000"/>
+        </w:rPr>
+      </w:pPr>
+    </w:p>
+    <w:p>
+      <w:pPr>
+        <w:spacing w:line="480" w:lineRule="auto"/>
+        <w:rPr>
+          <w:rFonts w:ascii="Helvetica" w:hAnsi="Helvetica" w:cs="Times New Roman"/>
+          <w:b/>
+          <w:color w:val="000000"/>
+          <w:u w:val="single"/>
+        </w:rPr>
+      </w:pPr>
+      <w:r>
+        <w:rPr>
+          <w:rFonts w:ascii="Helvetica" w:hAnsi="Helvetica" w:cs="Times New Roman"/>
+          <w:b/>
+          <w:color w:val="000000"/>
+          <w:u w:val="single"/>
+        </w:rPr>
+        <w:t>Symbol Table:</w:t>
+      </w:r>
+    </w:p>
+    <w:p>
+      <w:pPr>
+        <w:spacing w:line="480" w:lineRule="auto"/>
+        <w:rPr>
+          <w:rFonts w:ascii="Helvetica" w:hAnsi="Helvetica" w:cs="Times New Roman"/>
+          <w:color w:val="000000"/>
+        </w:rPr>
+      </w:pPr>
+      <w:r>
+        <w:rPr>
+          <w:rFonts w:ascii="Helvetica" w:hAnsi="Helvetica" w:cs="Times New Roman"/>
+          <w:color w:val="000000"/>
+        </w:rPr>
+        <w:tab/>
+      </w:r>
+      <w:r>
+        <w:rPr>
+          <w:rFonts w:ascii="Helvetica" w:hAnsi="Helvetica" w:cs="Times New Roman"/>
+          <w:color w:val="000000"/>
+        </w:rPr>
+        <w:t>The symbol t</w:t>
+      </w:r>
+      <w:r>
+        <w:rPr>
+          <w:rFonts w:ascii="Helvetica" w:hAnsi="Helvetica" w:cs="Times New Roman"/>
+          <w:color w:val="000000"/>
+        </w:rPr>
+        <w:t>able is used to store information</w:t>
+      </w:r>
+      <w:r>
+        <w:rPr>
+          <w:rFonts w:ascii="Helvetica" w:hAnsi="Helvetica" w:cs="Times New Roman"/>
+          <w:color w:val="000000"/>
+        </w:rPr>
+        <w:t xml:space="preserve"> about each identifier</w:t>
+      </w:r>
+      <w:r>
+        <w:rPr>
+          <w:rFonts w:ascii="Helvetica" w:hAnsi="Helvetica" w:cs="Times New Roman"/>
+          <w:color w:val="000000"/>
+        </w:rPr>
+        <w:t xml:space="preserve"> </w:t>
+      </w:r>
+      <w:r>
+        <w:rPr>
+          <w:rFonts w:ascii="Helvetica" w:hAnsi="Helvetica" w:cs="Times New Roman"/>
+          <w:color w:val="000000"/>
+        </w:rPr>
+        <w:t>(</w:t>
+      </w:r>
+      <w:r>
+        <w:rPr>
+          <w:rFonts w:ascii="Helvetica" w:hAnsi="Helvetica" w:cs="Times New Roman"/>
+          <w:color w:val="000000"/>
+        </w:rPr>
+        <w:t>symbol name</w:t>
+      </w:r>
+      <w:r>
+        <w:rPr>
+          <w:rFonts w:ascii="Helvetica" w:hAnsi="Helvetica" w:cs="Times New Roman"/>
+          <w:color w:val="000000"/>
+        </w:rPr>
+        <w:t>)</w:t>
+      </w:r>
+      <w:r>
+        <w:rPr>
+          <w:rFonts w:ascii="Helvetica" w:hAnsi="Helvetica" w:cs="Times New Roman"/>
+          <w:color w:val="000000"/>
+        </w:rPr>
+        <w:t xml:space="preserve"> found in a</w:t>
+      </w:r>
+      <w:r>
+        <w:rPr>
+          <w:rFonts w:ascii="Helvetica" w:hAnsi="Helvetica" w:cs="Times New Roman"/>
+          <w:color w:val="000000"/>
+        </w:rPr>
+        <w:t xml:space="preserve"> pascal</w:t>
+      </w:r>
+      <w:r>
+        <w:rPr>
+          <w:rFonts w:ascii="Helvetica" w:hAnsi="Helvetica" w:cs="Times New Roman"/>
+          <w:color w:val="000000"/>
+        </w:rPr>
+        <w:t xml:space="preserve"> program.</w:t>
+      </w:r>
+      <w:r>
+        <w:rPr>
+          <w:rFonts w:ascii="Helvetica" w:hAnsi="Helvetica" w:cs="Times New Roman"/>
+          <w:color w:val="000000"/>
+        </w:rPr>
+        <w:t xml:space="preserve"> </w:t>
+      </w:r>
+      <w:r>
+        <w:rPr>
+          <w:rFonts w:ascii="Helvetica" w:hAnsi="Helvetica" w:cs="Times New Roman"/>
+          <w:color w:val="000000"/>
+        </w:rPr>
+        <w:t xml:space="preserve">The symbol table is created by implementing a hash map to store an entry into the symbol table by adding a key-value pair. </w:t>
+      </w:r>
+      <w:r>
+        <w:rPr>
+          <w:rFonts w:ascii="Helvetica" w:hAnsi="Helvetica" w:cs="Times New Roman"/>
+          <w:color w:val="000000"/>
+        </w:rPr>
+        <w:t>Entries in the symbol table contain information about an identifier such as its character string (or lexeme),</w:t>
+      </w:r>
+      <w:r>
+        <w:rPr>
+          <w:rFonts w:ascii="Helvetica" w:hAnsi="Helvetica" w:cs="Times New Roman"/>
+          <w:color w:val="000000"/>
+        </w:rPr>
+        <w:t xml:space="preserve"> </w:t>
+      </w:r>
+      <w:r>
+        <w:rPr>
+          <w:rFonts w:ascii="Helvetica" w:hAnsi="Helvetica" w:cs="Times New Roman"/>
+          <w:color w:val="000000"/>
+        </w:rPr>
+        <w:t xml:space="preserve">its </w:t>
+      </w:r>
+      <w:r>
+        <w:rPr>
+          <w:rFonts w:ascii="Helvetica" w:hAnsi="Helvetica" w:cs="Times New Roman"/>
+          <w:color w:val="000000"/>
+        </w:rPr>
+        <w:t>data</w:t>
+      </w:r>
+      <w:r>
+        <w:rPr>
+          <w:rFonts w:ascii="Helvetica" w:hAnsi="Helvetica" w:cs="Times New Roman"/>
+          <w:color w:val="000000"/>
+        </w:rPr>
+        <w:t>type</w:t>
+      </w:r>
+      <w:r>
+        <w:rPr>
+          <w:rFonts w:ascii="Helvetica" w:hAnsi="Helvetica" w:cs="Times New Roman"/>
+          <w:color w:val="000000"/>
+        </w:rPr>
+        <w:t>, and its kind</w:t>
+      </w:r>
       <w:r>
         <w:rPr>
           <w:rFonts w:ascii="Helvetica" w:hAnsi="Helvetica" w:cs="Times New Roman"/>
@@ -3928,72 +3503,6 @@
         </w:rPr>
         <w:t>.</w:t>
       </w:r>
-    </w:p>
-    <w:p>
-      <w:pPr>
-        <w:spacing w:line="480" w:lineRule="auto"/>
-        <w:rPr>
-          <w:rFonts w:ascii="Helvetica" w:hAnsi="Helvetica" w:cs="Times New Roman"/>
-          <w:color w:val="000000"/>
-        </w:rPr>
-      </w:pPr>
-    </w:p>
-    <w:p>
-      <w:pPr>
-        <w:spacing w:line="480" w:lineRule="auto"/>
-        <w:rPr>
-          <w:rFonts w:ascii="Helvetica" w:hAnsi="Helvetica" w:cs="Times New Roman"/>
-          <w:b/>
-          <w:color w:val="000000"/>
-          <w:u w:val="single"/>
-        </w:rPr>
-      </w:pPr>
-      <w:r>
-        <w:rPr>
-          <w:rFonts w:ascii="Helvetica" w:hAnsi="Helvetica" w:cs="Times New Roman"/>
-          <w:b/>
-          <w:color w:val="000000"/>
-          <w:u w:val="single"/>
-        </w:rPr>
-        <w:t>Symbol Table:</w:t>
-      </w:r>
-    </w:p>
-    <w:p>
-      <w:pPr>
-        <w:spacing w:line="480" w:lineRule="auto"/>
-        <w:rPr>
-          <w:rFonts w:ascii="Helvetica" w:hAnsi="Helvetica" w:cs="Times New Roman"/>
-          <w:color w:val="000000"/>
-        </w:rPr>
-      </w:pPr>
-      <w:r>
-        <w:rPr>
-          <w:rFonts w:ascii="Helvetica" w:hAnsi="Helvetica" w:cs="Times New Roman"/>
-          <w:color w:val="000000"/>
-        </w:rPr>
-        <w:tab/>
-      </w:r>
-      <w:r>
-        <w:rPr>
-          <w:rFonts w:ascii="Helvetica" w:hAnsi="Helvetica" w:cs="Times New Roman"/>
-          <w:color w:val="000000"/>
-        </w:rPr>
-        <w:t>The symbol t</w:t>
-      </w:r>
-      <w:r>
-        <w:rPr>
-          <w:rFonts w:ascii="Helvetica" w:hAnsi="Helvetica" w:cs="Times New Roman"/>
-          <w:color w:val="000000"/>
-        </w:rPr>
-        <w:t>able is used to store information</w:t>
-      </w:r>
-      <w:r>
-        <w:rPr>
-          <w:rFonts w:ascii="Helvetica" w:hAnsi="Helvetica" w:cs="Times New Roman"/>
-          <w:color w:val="000000"/>
-        </w:rPr>
-        <w:t xml:space="preserve"> about each identifier</w:t>
-      </w:r>
       <w:r>
         <w:rPr>
           <w:rFonts w:ascii="Helvetica" w:hAnsi="Helvetica" w:cs="Times New Roman"/>
@@ -4006,42 +3515,21 @@
           <w:rFonts w:ascii="Helvetica" w:hAnsi="Helvetica" w:cs="Times New Roman"/>
           <w:color w:val="000000"/>
         </w:rPr>
-        <w:t>(</w:t>
-      </w:r>
-      <w:r>
-        <w:rPr>
-          <w:rFonts w:ascii="Helvetica" w:hAnsi="Helvetica" w:cs="Times New Roman"/>
-          <w:color w:val="000000"/>
-        </w:rPr>
-        <w:t>symbol name</w:t>
-      </w:r>
-      <w:r>
-        <w:rPr>
-          <w:rFonts w:ascii="Helvetica" w:hAnsi="Helvetica" w:cs="Times New Roman"/>
-          <w:color w:val="000000"/>
-        </w:rPr>
-        <w:t>)</w:t>
-      </w:r>
-      <w:r>
-        <w:rPr>
-          <w:rFonts w:ascii="Helvetica" w:hAnsi="Helvetica" w:cs="Times New Roman"/>
-          <w:color w:val="000000"/>
-        </w:rPr>
-        <w:t xml:space="preserve"> found in a</w:t>
-      </w:r>
-      <w:r>
-        <w:rPr>
-          <w:rFonts w:ascii="Helvetica" w:hAnsi="Helvetica" w:cs="Times New Roman"/>
-          <w:color w:val="000000"/>
-        </w:rPr>
-        <w:t xml:space="preserve"> pascal</w:t>
-      </w:r>
-      <w:r>
-        <w:rPr>
-          <w:rFonts w:ascii="Helvetica" w:hAnsi="Helvetica" w:cs="Times New Roman"/>
-          <w:color w:val="000000"/>
-        </w:rPr>
-        <w:t xml:space="preserve"> program.</w:t>
+        <w:t xml:space="preserve">The symbol table interacts with the </w:t>
+      </w:r>
+      <w:r>
+        <w:rPr>
+          <w:rFonts w:ascii="Helvetica" w:hAnsi="Helvetica" w:cs="Times New Roman"/>
+          <w:color w:val="000000"/>
+        </w:rPr>
+        <w:t>recognizer</w:t>
+      </w:r>
+      <w:r>
+        <w:rPr>
+          <w:rFonts w:ascii="Helvetica" w:hAnsi="Helvetica" w:cs="Times New Roman"/>
+          <w:color w:val="000000"/>
+        </w:rPr>
+        <w:t xml:space="preserve"> and parser</w:t>
       </w:r>
       <w:r>
         <w:rPr>
@@ -4055,14 +3543,49 @@
           <w:rFonts w:ascii="Helvetica" w:hAnsi="Helvetica" w:cs="Times New Roman"/>
           <w:color w:val="000000"/>
         </w:rPr>
-        <w:t xml:space="preserve">The symbol table is created by implementing a hash map to store an entry into the symbol table by adding a key-value pair. </w:t>
-      </w:r>
-      <w:r>
-        <w:rPr>
-          <w:rFonts w:ascii="Helvetica" w:hAnsi="Helvetica" w:cs="Times New Roman"/>
-          <w:color w:val="000000"/>
-        </w:rPr>
-        <w:t>Entries in the symbol table contain information about an identifier such as its character string (or lexeme),</w:t>
+        <w:t xml:space="preserve">in order to help differentiate between the </w:t>
+      </w:r>
+      <w:r>
+        <w:rPr>
+          <w:rFonts w:ascii="Helvetica" w:hAnsi="Helvetica" w:cs="Times New Roman"/>
+          <w:color w:val="000000"/>
+        </w:rPr>
+        <w:t xml:space="preserve">different </w:t>
+      </w:r>
+      <w:r>
+        <w:rPr>
+          <w:rFonts w:ascii="Helvetica" w:hAnsi="Helvetica" w:cs="Times New Roman"/>
+          <w:color w:val="000000"/>
+        </w:rPr>
+        <w:t>program, variable,</w:t>
+      </w:r>
+      <w:r>
+        <w:rPr>
+          <w:rFonts w:ascii="Helvetica" w:hAnsi="Helvetica" w:cs="Times New Roman"/>
+          <w:color w:val="000000"/>
+        </w:rPr>
+        <w:t xml:space="preserve"> function</w:t>
+      </w:r>
+      <w:r>
+        <w:rPr>
+          <w:rFonts w:ascii="Helvetica" w:hAnsi="Helvetica" w:cs="Times New Roman"/>
+          <w:color w:val="000000"/>
+        </w:rPr>
+        <w:t>, or</w:t>
+      </w:r>
+      <w:r>
+        <w:rPr>
+          <w:rFonts w:ascii="Helvetica" w:hAnsi="Helvetica" w:cs="Times New Roman"/>
+          <w:color w:val="000000"/>
+        </w:rPr>
+        <w:t xml:space="preserve"> procedure identifier</w:t>
+      </w:r>
+      <w:r>
+        <w:rPr>
+          <w:rFonts w:ascii="Helvetica" w:hAnsi="Helvetica" w:cs="Times New Roman"/>
+          <w:color w:val="000000"/>
+        </w:rPr>
+        <w:t>s</w:t>
       </w:r>
       <w:r>
         <w:rPr>
@@ -4076,132 +3599,6 @@
           <w:rFonts w:ascii="Helvetica" w:hAnsi="Helvetica" w:cs="Times New Roman"/>
           <w:color w:val="000000"/>
         </w:rPr>
-        <w:t xml:space="preserve">its </w:t>
-      </w:r>
-      <w:r>
-        <w:rPr>
-          <w:rFonts w:ascii="Helvetica" w:hAnsi="Helvetica" w:cs="Times New Roman"/>
-          <w:color w:val="000000"/>
-        </w:rPr>
-        <w:t>data</w:t>
-      </w:r>
-      <w:r>
-        <w:rPr>
-          <w:rFonts w:ascii="Helvetica" w:hAnsi="Helvetica" w:cs="Times New Roman"/>
-          <w:color w:val="000000"/>
-        </w:rPr>
-        <w:t>type</w:t>
-      </w:r>
-      <w:r>
-        <w:rPr>
-          <w:rFonts w:ascii="Helvetica" w:hAnsi="Helvetica" w:cs="Times New Roman"/>
-          <w:color w:val="000000"/>
-        </w:rPr>
-        <w:t>, and its kind</w:t>
-      </w:r>
-      <w:r>
-        <w:rPr>
-          <w:rFonts w:ascii="Helvetica" w:hAnsi="Helvetica" w:cs="Times New Roman"/>
-          <w:color w:val="000000"/>
-        </w:rPr>
-        <w:t>.</w:t>
-      </w:r>
-      <w:r>
-        <w:rPr>
-          <w:rFonts w:ascii="Helvetica" w:hAnsi="Helvetica" w:cs="Times New Roman"/>
-          <w:color w:val="000000"/>
-        </w:rPr>
-        <w:t xml:space="preserve"> </w:t>
-      </w:r>
-      <w:r>
-        <w:rPr>
-          <w:rFonts w:ascii="Helvetica" w:hAnsi="Helvetica" w:cs="Times New Roman"/>
-          <w:color w:val="000000"/>
-        </w:rPr>
-        <w:t xml:space="preserve">The symbol table interacts with the </w:t>
-      </w:r>
-      <w:r>
-        <w:rPr>
-          <w:rFonts w:ascii="Helvetica" w:hAnsi="Helvetica" w:cs="Times New Roman"/>
-          <w:color w:val="000000"/>
-        </w:rPr>
-        <w:t>recognizer</w:t>
-      </w:r>
-      <w:r>
-        <w:rPr>
-          <w:rFonts w:ascii="Helvetica" w:hAnsi="Helvetica" w:cs="Times New Roman"/>
-          <w:color w:val="000000"/>
-        </w:rPr>
-        <w:t xml:space="preserve"> and parser</w:t>
-      </w:r>
-      <w:r>
-        <w:rPr>
-          <w:rFonts w:ascii="Helvetica" w:hAnsi="Helvetica" w:cs="Times New Roman"/>
-          <w:color w:val="000000"/>
-        </w:rPr>
-        <w:t xml:space="preserve"> </w:t>
-      </w:r>
-      <w:r>
-        <w:rPr>
-          <w:rFonts w:ascii="Helvetica" w:hAnsi="Helvetica" w:cs="Times New Roman"/>
-          <w:color w:val="000000"/>
-        </w:rPr>
-        <w:t xml:space="preserve">in order to help differentiate between the </w:t>
-      </w:r>
-      <w:r>
-        <w:rPr>
-          <w:rFonts w:ascii="Helvetica" w:hAnsi="Helvetica" w:cs="Times New Roman"/>
-          <w:color w:val="000000"/>
-        </w:rPr>
-        <w:t xml:space="preserve">different </w:t>
-      </w:r>
-      <w:r>
-        <w:rPr>
-          <w:rFonts w:ascii="Helvetica" w:hAnsi="Helvetica" w:cs="Times New Roman"/>
-          <w:color w:val="000000"/>
-        </w:rPr>
-        <w:t>program, variable,</w:t>
-      </w:r>
-      <w:r>
-        <w:rPr>
-          <w:rFonts w:ascii="Helvetica" w:hAnsi="Helvetica" w:cs="Times New Roman"/>
-          <w:color w:val="000000"/>
-        </w:rPr>
-        <w:t xml:space="preserve"> function</w:t>
-      </w:r>
-      <w:r>
-        <w:rPr>
-          <w:rFonts w:ascii="Helvetica" w:hAnsi="Helvetica" w:cs="Times New Roman"/>
-          <w:color w:val="000000"/>
-        </w:rPr>
-        <w:t>, or</w:t>
-      </w:r>
-      <w:r>
-        <w:rPr>
-          <w:rFonts w:ascii="Helvetica" w:hAnsi="Helvetica" w:cs="Times New Roman"/>
-          <w:color w:val="000000"/>
-        </w:rPr>
-        <w:t xml:space="preserve"> procedure identifier</w:t>
-      </w:r>
-      <w:r>
-        <w:rPr>
-          <w:rFonts w:ascii="Helvetica" w:hAnsi="Helvetica" w:cs="Times New Roman"/>
-          <w:color w:val="000000"/>
-        </w:rPr>
-        <w:t>s</w:t>
-      </w:r>
-      <w:r>
-        <w:rPr>
-          <w:rFonts w:ascii="Helvetica" w:hAnsi="Helvetica" w:cs="Times New Roman"/>
-          <w:color w:val="000000"/>
-        </w:rPr>
-        <w:t xml:space="preserve"> </w:t>
-      </w:r>
-      <w:r>
-        <w:rPr>
-          <w:rFonts w:ascii="Helvetica" w:hAnsi="Helvetica" w:cs="Times New Roman"/>
-          <w:color w:val="000000"/>
-        </w:rPr>
         <w:t>that are stored</w:t>
       </w:r>
       <w:r>
@@ -4286,23 +3683,7 @@
           <w:rFonts w:ascii="Helvetica" w:hAnsi="Helvetica" w:cs="Times New Roman"/>
           <w:color w:val="000000"/>
         </w:rPr>
-        <w:t xml:space="preserve"> method, it has a program </w:t>
-      </w:r>
-      <w:proofErr w:type="gramStart"/>
-      <w:r>
-        <w:rPr>
-          <w:rFonts w:ascii="Helvetica" w:hAnsi="Helvetica" w:cs="Times New Roman"/>
-          <w:color w:val="000000"/>
-        </w:rPr>
-        <w:t>identifier</w:t>
-      </w:r>
-      <w:proofErr w:type="gramEnd"/>
-      <w:r>
-        <w:rPr>
-          <w:rFonts w:ascii="Helvetica" w:hAnsi="Helvetica" w:cs="Times New Roman"/>
-          <w:color w:val="000000"/>
-        </w:rPr>
-        <w:t xml:space="preserve"> so the current lexeme would be added</w:t>
+        <w:t xml:space="preserve"> method, it has a program identifier so the current lexeme would be added</w:t>
       </w:r>
       <w:r>
         <w:rPr>
@@ -4356,7 +3737,6 @@
         </w:rPr>
         <w:t xml:space="preserve">java files – </w:t>
       </w:r>
-      <w:proofErr w:type="spellStart"/>
       <w:r>
         <w:rPr>
           <w:rFonts w:ascii="Helvetica" w:hAnsi="Helvetica" w:cs="Times New Roman"/>
@@ -4364,7 +3744,6 @@
         </w:rPr>
         <w:t>KindEnum</w:t>
       </w:r>
-      <w:proofErr w:type="spellEnd"/>
       <w:r>
         <w:rPr>
           <w:rFonts w:ascii="Helvetica" w:hAnsi="Helvetica" w:cs="Times New Roman"/>
@@ -4377,23 +3756,112 @@
           <w:rFonts w:ascii="Helvetica" w:hAnsi="Helvetica" w:cs="Times New Roman"/>
           <w:color w:val="000000"/>
         </w:rPr>
+        <w:t xml:space="preserve"> TypeEnum</w:t>
+      </w:r>
+      <w:r>
+        <w:rPr>
+          <w:rFonts w:ascii="Helvetica" w:hAnsi="Helvetica" w:cs="Times New Roman"/>
+          <w:color w:val="000000"/>
+        </w:rPr>
+        <w:t>,</w:t>
+      </w:r>
+      <w:r>
+        <w:rPr>
+          <w:rFonts w:ascii="Helvetica" w:hAnsi="Helvetica" w:cs="Times New Roman"/>
+          <w:color w:val="000000"/>
+        </w:rPr>
         <w:t xml:space="preserve"> </w:t>
       </w:r>
-      <w:proofErr w:type="spellStart"/>
-      <w:r>
-        <w:rPr>
-          <w:rFonts w:ascii="Helvetica" w:hAnsi="Helvetica" w:cs="Times New Roman"/>
-          <w:color w:val="000000"/>
-        </w:rPr>
-        <w:t>TypeEnum</w:t>
-      </w:r>
-      <w:proofErr w:type="spellEnd"/>
-      <w:r>
-        <w:rPr>
-          <w:rFonts w:ascii="Helvetica" w:hAnsi="Helvetica" w:cs="Times New Roman"/>
-          <w:color w:val="000000"/>
-        </w:rPr>
-        <w:t>,</w:t>
+      <w:r>
+        <w:rPr>
+          <w:rFonts w:ascii="Helvetica" w:hAnsi="Helvetica" w:cs="Times New Roman"/>
+          <w:color w:val="000000"/>
+        </w:rPr>
+        <w:t>SymbolTable</w:t>
+      </w:r>
+      <w:r>
+        <w:rPr>
+          <w:rFonts w:ascii="Helvetica" w:hAnsi="Helvetica" w:cs="Times New Roman"/>
+          <w:color w:val="000000"/>
+        </w:rPr>
+        <w:t xml:space="preserve">, and </w:t>
+      </w:r>
+      <w:r>
+        <w:rPr>
+          <w:rFonts w:ascii="Helvetica" w:hAnsi="Helvetica" w:cs="Times New Roman"/>
+          <w:color w:val="000000"/>
+        </w:rPr>
+        <w:t>SymbolTableTest</w:t>
+      </w:r>
+      <w:r>
+        <w:rPr>
+          <w:rFonts w:ascii="Helvetica" w:hAnsi="Helvetica" w:cs="Times New Roman"/>
+          <w:color w:val="000000"/>
+        </w:rPr>
+        <w:t>.</w:t>
+      </w:r>
+      <w:r>
+        <w:rPr>
+          <w:rFonts w:ascii="Helvetica" w:hAnsi="Helvetica" w:cs="Times New Roman"/>
+          <w:color w:val="000000"/>
+        </w:rPr>
+        <w:t xml:space="preserve"> The </w:t>
+      </w:r>
+      <w:r>
+        <w:rPr>
+          <w:rFonts w:ascii="Helvetica" w:hAnsi="Helvetica" w:cs="Times New Roman"/>
+          <w:color w:val="000000"/>
+        </w:rPr>
+        <w:t xml:space="preserve">KindEnum </w:t>
+      </w:r>
+      <w:r>
+        <w:rPr>
+          <w:rFonts w:ascii="Helvetica" w:hAnsi="Helvetica" w:cs="Times New Roman"/>
+          <w:color w:val="000000"/>
+        </w:rPr>
+        <w:t xml:space="preserve">file contains the </w:t>
+      </w:r>
+      <w:r>
+        <w:rPr>
+          <w:rFonts w:ascii="Helvetica" w:hAnsi="Helvetica" w:cs="Times New Roman"/>
+          <w:color w:val="000000"/>
+        </w:rPr>
+        <w:t>different kinds for ev</w:t>
+      </w:r>
+      <w:r>
+        <w:rPr>
+          <w:rFonts w:ascii="Helvetica" w:hAnsi="Helvetica" w:cs="Times New Roman"/>
+          <w:color w:val="000000"/>
+        </w:rPr>
+        <w:t>ery symbol t</w:t>
+      </w:r>
+      <w:r>
+        <w:rPr>
+          <w:rFonts w:ascii="Helvetica" w:hAnsi="Helvetica" w:cs="Times New Roman"/>
+          <w:color w:val="000000"/>
+        </w:rPr>
+        <w:t xml:space="preserve">able </w:t>
+      </w:r>
+      <w:r>
+        <w:rPr>
+          <w:rFonts w:ascii="Helvetica" w:hAnsi="Helvetica" w:cs="Times New Roman"/>
+          <w:color w:val="000000"/>
+        </w:rPr>
+        <w:t>identifier.</w:t>
+      </w:r>
+      <w:r>
+        <w:rPr>
+          <w:rFonts w:ascii="Helvetica" w:hAnsi="Helvetica" w:cs="Times New Roman"/>
+          <w:color w:val="000000"/>
+        </w:rPr>
+        <w:t xml:space="preserve"> The TypeEnum</w:t>
+      </w:r>
+      <w:r>
+        <w:rPr>
+          <w:rFonts w:ascii="Helvetica" w:hAnsi="Helvetica" w:cs="Times New Roman"/>
+          <w:color w:val="000000"/>
+        </w:rPr>
+        <w:t xml:space="preserve"> contains the different datatype for every symbol table identifier.</w:t>
       </w:r>
       <w:r>
         <w:rPr>
@@ -4402,31 +3870,276 @@
         </w:rPr>
         <w:t xml:space="preserve"> </w:t>
       </w:r>
-      <w:proofErr w:type="spellStart"/>
-      <w:r>
-        <w:rPr>
-          <w:rFonts w:ascii="Helvetica" w:hAnsi="Helvetica" w:cs="Times New Roman"/>
-          <w:color w:val="000000"/>
-        </w:rPr>
-        <w:t>SymbolTable</w:t>
-      </w:r>
-      <w:proofErr w:type="spellEnd"/>
-      <w:r>
-        <w:rPr>
-          <w:rFonts w:ascii="Helvetica" w:hAnsi="Helvetica" w:cs="Times New Roman"/>
-          <w:color w:val="000000"/>
-        </w:rPr>
-        <w:t xml:space="preserve">, and </w:t>
-      </w:r>
-      <w:proofErr w:type="spellStart"/>
-      <w:r>
-        <w:rPr>
-          <w:rFonts w:ascii="Helvetica" w:hAnsi="Helvetica" w:cs="Times New Roman"/>
-          <w:color w:val="000000"/>
-        </w:rPr>
-        <w:t>SymbolTableTest</w:t>
-      </w:r>
-      <w:proofErr w:type="spellEnd"/>
+      <w:r>
+        <w:rPr>
+          <w:rFonts w:ascii="Helvetica" w:hAnsi="Helvetica" w:cs="Times New Roman"/>
+          <w:color w:val="000000"/>
+        </w:rPr>
+        <w:t>The SymbolTable</w:t>
+      </w:r>
+      <w:r>
+        <w:rPr>
+          <w:rFonts w:ascii="Helvetica" w:hAnsi="Helvetica" w:cs="Times New Roman"/>
+          <w:color w:val="000000"/>
+        </w:rPr>
+        <w:t xml:space="preserve"> file </w:t>
+      </w:r>
+      <w:r>
+        <w:rPr>
+          <w:rFonts w:ascii="Helvetica" w:hAnsi="Helvetica" w:cs="Times New Roman"/>
+          <w:color w:val="000000"/>
+        </w:rPr>
+        <w:t xml:space="preserve">contains methods that </w:t>
+      </w:r>
+      <w:r>
+        <w:rPr>
+          <w:rFonts w:ascii="Helvetica" w:hAnsi="Helvetica" w:cs="Times New Roman"/>
+          <w:color w:val="000000"/>
+        </w:rPr>
+        <w:t xml:space="preserve">allow a </w:t>
+      </w:r>
+      <w:r>
+        <w:rPr>
+          <w:rFonts w:ascii="Helvetica" w:hAnsi="Helvetica" w:cs="Times New Roman"/>
+          <w:color w:val="000000"/>
+        </w:rPr>
+        <w:t>symbol to be</w:t>
+      </w:r>
+      <w:r>
+        <w:rPr>
+          <w:rFonts w:ascii="Helvetica" w:hAnsi="Helvetica" w:cs="Times New Roman"/>
+          <w:color w:val="000000"/>
+        </w:rPr>
+        <w:t xml:space="preserve"> added</w:t>
+      </w:r>
+      <w:r>
+        <w:rPr>
+          <w:rFonts w:ascii="Helvetica" w:hAnsi="Helvetica" w:cs="Times New Roman"/>
+          <w:color w:val="000000"/>
+        </w:rPr>
+        <w:t xml:space="preserve"> to the </w:t>
+      </w:r>
+      <w:r>
+        <w:rPr>
+          <w:rFonts w:ascii="Helvetica" w:hAnsi="Helvetica" w:cs="Times New Roman"/>
+          <w:color w:val="000000"/>
+        </w:rPr>
+        <w:lastRenderedPageBreak/>
+        <w:t>s</w:t>
+      </w:r>
+      <w:r>
+        <w:rPr>
+          <w:rFonts w:ascii="Helvetica" w:hAnsi="Helvetica" w:cs="Times New Roman"/>
+          <w:color w:val="000000"/>
+        </w:rPr>
+        <w:t xml:space="preserve">ymbol </w:t>
+      </w:r>
+      <w:r>
+        <w:rPr>
+          <w:rFonts w:ascii="Helvetica" w:hAnsi="Helvetica" w:cs="Times New Roman"/>
+          <w:color w:val="000000"/>
+        </w:rPr>
+        <w:t>t</w:t>
+      </w:r>
+      <w:r>
+        <w:rPr>
+          <w:rFonts w:ascii="Helvetica" w:hAnsi="Helvetica" w:cs="Times New Roman"/>
+          <w:color w:val="000000"/>
+        </w:rPr>
+        <w:t>able</w:t>
+      </w:r>
+      <w:r>
+        <w:rPr>
+          <w:rFonts w:ascii="Helvetica" w:hAnsi="Helvetica" w:cs="Times New Roman"/>
+          <w:color w:val="000000"/>
+        </w:rPr>
+        <w:t xml:space="preserve">; along with </w:t>
+      </w:r>
+      <w:r>
+        <w:rPr>
+          <w:rFonts w:ascii="Helvetica" w:hAnsi="Helvetica" w:cs="Times New Roman"/>
+          <w:color w:val="000000"/>
+        </w:rPr>
+        <w:t xml:space="preserve">methods </w:t>
+      </w:r>
+      <w:r>
+        <w:rPr>
+          <w:rFonts w:ascii="Helvetica" w:hAnsi="Helvetica" w:cs="Times New Roman"/>
+          <w:color w:val="000000"/>
+        </w:rPr>
+        <w:t>checking to see if it</w:t>
+      </w:r>
+      <w:r>
+        <w:rPr>
+          <w:rFonts w:ascii="Helvetica" w:hAnsi="Helvetica" w:cs="Times New Roman"/>
+          <w:color w:val="000000"/>
+        </w:rPr>
+        <w:t xml:space="preserve"> is either a program, variable, </w:t>
+      </w:r>
+      <w:r>
+        <w:rPr>
+          <w:rFonts w:ascii="Helvetica" w:hAnsi="Helvetica" w:cs="Times New Roman"/>
+          <w:color w:val="000000"/>
+        </w:rPr>
+        <w:t xml:space="preserve">array, </w:t>
+      </w:r>
+      <w:r>
+        <w:rPr>
+          <w:rFonts w:ascii="Helvetica" w:hAnsi="Helvetica" w:cs="Times New Roman"/>
+          <w:color w:val="000000"/>
+        </w:rPr>
+        <w:t xml:space="preserve">function, or procedure identifier. </w:t>
+      </w:r>
+      <w:r>
+        <w:rPr>
+          <w:rFonts w:ascii="Helvetica" w:hAnsi="Helvetica" w:cs="Times New Roman"/>
+          <w:color w:val="000000"/>
+        </w:rPr>
+        <w:t>The SymbolTableTest file</w:t>
+      </w:r>
+      <w:r>
+        <w:rPr>
+          <w:rFonts w:ascii="Helvetica" w:hAnsi="Helvetica" w:cs="Times New Roman"/>
+          <w:color w:val="000000"/>
+        </w:rPr>
+        <w:t xml:space="preserve"> uses JUnit</w:t>
+      </w:r>
+      <w:r>
+        <w:rPr>
+          <w:rFonts w:ascii="Helvetica" w:hAnsi="Helvetica" w:cs="Times New Roman"/>
+          <w:color w:val="000000"/>
+        </w:rPr>
+        <w:t xml:space="preserve"> tests to see whether the </w:t>
+      </w:r>
+      <w:r>
+        <w:rPr>
+          <w:rFonts w:ascii="Helvetica" w:hAnsi="Helvetica" w:cs="Times New Roman"/>
+          <w:color w:val="000000"/>
+        </w:rPr>
+        <w:t xml:space="preserve">methods from the SymbolTable file </w:t>
+      </w:r>
+      <w:r>
+        <w:rPr>
+          <w:rFonts w:ascii="Helvetica" w:hAnsi="Helvetica" w:cs="Times New Roman"/>
+          <w:color w:val="000000"/>
+        </w:rPr>
+        <w:t>are able to add</w:t>
+      </w:r>
+      <w:r>
+        <w:rPr>
+          <w:rFonts w:ascii="Helvetica" w:hAnsi="Helvetica" w:cs="Times New Roman"/>
+          <w:color w:val="000000"/>
+        </w:rPr>
+        <w:t xml:space="preserve"> a symbol to the symbol t</w:t>
+      </w:r>
+      <w:r>
+        <w:rPr>
+          <w:rFonts w:ascii="Helvetica" w:hAnsi="Helvetica" w:cs="Times New Roman"/>
+          <w:color w:val="000000"/>
+        </w:rPr>
+        <w:t>able and</w:t>
+      </w:r>
+      <w:r>
+        <w:rPr>
+          <w:rFonts w:ascii="Helvetica" w:hAnsi="Helvetica" w:cs="Times New Roman"/>
+          <w:color w:val="000000"/>
+        </w:rPr>
+        <w:t xml:space="preserve"> </w:t>
+      </w:r>
+      <w:r>
+        <w:rPr>
+          <w:rFonts w:ascii="Helvetica" w:hAnsi="Helvetica" w:cs="Times New Roman"/>
+          <w:color w:val="000000"/>
+        </w:rPr>
+        <w:t>verif</w:t>
+      </w:r>
+      <w:r>
+        <w:rPr>
+          <w:rFonts w:ascii="Helvetica" w:hAnsi="Helvetica" w:cs="Times New Roman"/>
+          <w:color w:val="000000"/>
+        </w:rPr>
+        <w:t>y the kind of symbol it is.</w:t>
+      </w:r>
+      <w:r>
+        <w:rPr>
+          <w:rFonts w:ascii="Helvetica" w:hAnsi="Helvetica" w:cs="Times New Roman"/>
+          <w:color w:val="000000"/>
+        </w:rPr>
+        <w:t xml:space="preserve"> </w:t>
+      </w:r>
+    </w:p>
+    <w:p>
+      <w:pPr>
+        <w:spacing w:line="480" w:lineRule="auto"/>
+        <w:rPr>
+          <w:rFonts w:ascii="Helvetica" w:hAnsi="Helvetica" w:cs="Times New Roman"/>
+          <w:color w:val="000000"/>
+        </w:rPr>
+      </w:pPr>
+    </w:p>
+    <w:p>
+      <w:pPr>
+        <w:spacing w:line="480" w:lineRule="auto"/>
+        <w:rPr>
+          <w:rFonts w:ascii="Helvetica" w:hAnsi="Helvetica" w:cs="Times New Roman"/>
+          <w:b/>
+          <w:color w:val="000000"/>
+          <w:u w:val="single"/>
+        </w:rPr>
+      </w:pPr>
+      <w:r>
+        <w:rPr>
+          <w:rFonts w:ascii="Helvetica" w:hAnsi="Helvetica" w:cs="Times New Roman"/>
+          <w:b/>
+          <w:color w:val="000000"/>
+          <w:u w:val="single"/>
+        </w:rPr>
+        <w:t>Semantic Analyzer:</w:t>
+      </w:r>
+    </w:p>
+    <w:p>
+      <w:pPr>
+        <w:spacing w:line="480" w:lineRule="auto"/>
+        <w:ind w:firstLine="720"/>
+        <w:rPr>
+          <w:rFonts w:ascii="Helvetica" w:hAnsi="Helvetica" w:cs="Times New Roman"/>
+          <w:color w:val="000000"/>
+        </w:rPr>
+      </w:pPr>
+      <w:r>
+        <w:rPr>
+          <w:rFonts w:ascii="Helvetica" w:hAnsi="Helvetica" w:cs="Times New Roman"/>
+          <w:color w:val="000000"/>
+        </w:rPr>
+        <w:t>The semantic analyzer uses the syntax tree and the information in the symb</w:t>
+      </w:r>
+      <w:r>
+        <w:rPr>
+          <w:rFonts w:ascii="Helvetica" w:hAnsi="Helvetica" w:cs="Times New Roman"/>
+          <w:color w:val="000000"/>
+        </w:rPr>
+        <w:t>ol table to check that the</w:t>
+      </w:r>
+      <w:r>
+        <w:rPr>
+          <w:rFonts w:ascii="Helvetica" w:hAnsi="Helvetica"/>
+        </w:rPr>
+        <w:t xml:space="preserve"> </w:t>
+      </w:r>
+      <w:r>
+        <w:rPr>
+          <w:rFonts w:ascii="Helvetica" w:hAnsi="Helvetica" w:cs="Times New Roman"/>
+          <w:color w:val="000000"/>
+        </w:rPr>
+        <w:t xml:space="preserve">declarations and statements of a program are semantically correct </w:t>
+      </w:r>
+      <w:r>
+        <w:rPr>
+          <w:rFonts w:ascii="Helvetica" w:hAnsi="Helvetica" w:cs="Times New Roman"/>
+          <w:color w:val="000000"/>
+        </w:rPr>
+        <w:t>for the micro pascal grammar</w:t>
+      </w:r>
       <w:r>
         <w:rPr>
           <w:rFonts w:ascii="Helvetica" w:hAnsi="Helvetica" w:cs="Times New Roman"/>
@@ -4439,22 +4152,6 @@
           <w:rFonts w:ascii="Helvetica" w:hAnsi="Helvetica" w:cs="Times New Roman"/>
           <w:color w:val="000000"/>
         </w:rPr>
-        <w:t xml:space="preserve"> The </w:t>
-      </w:r>
-      <w:proofErr w:type="spellStart"/>
-      <w:r>
-        <w:rPr>
-          <w:rFonts w:ascii="Helvetica" w:hAnsi="Helvetica" w:cs="Times New Roman"/>
-          <w:color w:val="000000"/>
-        </w:rPr>
-        <w:t>KindEnum</w:t>
-      </w:r>
-      <w:proofErr w:type="spellEnd"/>
-      <w:r>
-        <w:rPr>
-          <w:rFonts w:ascii="Helvetica" w:hAnsi="Helvetica" w:cs="Times New Roman"/>
-          <w:color w:val="000000"/>
-        </w:rPr>
         <w:t xml:space="preserve"> </w:t>
       </w:r>
       <w:r>
@@ -4462,58 +4159,14 @@
           <w:rFonts w:ascii="Helvetica" w:hAnsi="Helvetica" w:cs="Times New Roman"/>
           <w:color w:val="000000"/>
         </w:rPr>
-        <w:t xml:space="preserve">file contains the </w:t>
-      </w:r>
-      <w:r>
-        <w:rPr>
-          <w:rFonts w:ascii="Helvetica" w:hAnsi="Helvetica" w:cs="Times New Roman"/>
-          <w:color w:val="000000"/>
-        </w:rPr>
-        <w:t>different kinds for ev</w:t>
-      </w:r>
-      <w:r>
-        <w:rPr>
-          <w:rFonts w:ascii="Helvetica" w:hAnsi="Helvetica" w:cs="Times New Roman"/>
-          <w:color w:val="000000"/>
-        </w:rPr>
-        <w:t>ery symbol t</w:t>
-      </w:r>
-      <w:r>
-        <w:rPr>
-          <w:rFonts w:ascii="Helvetica" w:hAnsi="Helvetica" w:cs="Times New Roman"/>
-          <w:color w:val="000000"/>
-        </w:rPr>
-        <w:t xml:space="preserve">able </w:t>
-      </w:r>
-      <w:r>
-        <w:rPr>
-          <w:rFonts w:ascii="Helvetica" w:hAnsi="Helvetica" w:cs="Times New Roman"/>
-          <w:color w:val="000000"/>
-        </w:rPr>
-        <w:t>identifier.</w:t>
-      </w:r>
-      <w:r>
-        <w:rPr>
-          <w:rFonts w:ascii="Helvetica" w:hAnsi="Helvetica" w:cs="Times New Roman"/>
-          <w:color w:val="000000"/>
-        </w:rPr>
-        <w:t xml:space="preserve"> The </w:t>
-      </w:r>
-      <w:proofErr w:type="spellStart"/>
-      <w:r>
-        <w:rPr>
-          <w:rFonts w:ascii="Helvetica" w:hAnsi="Helvetica" w:cs="Times New Roman"/>
-          <w:color w:val="000000"/>
-        </w:rPr>
-        <w:t>TypeEnum</w:t>
-      </w:r>
-      <w:proofErr w:type="spellEnd"/>
-      <w:r>
-        <w:rPr>
-          <w:rFonts w:ascii="Helvetica" w:hAnsi="Helvetica" w:cs="Times New Roman"/>
-          <w:color w:val="000000"/>
-        </w:rPr>
-        <w:t xml:space="preserve"> contains the different datatype for every symbol table identifier.</w:t>
+        <w:t xml:space="preserve">An important part of semantic analysis is type checking, </w:t>
+      </w:r>
+      <w:r>
+        <w:rPr>
+          <w:rFonts w:ascii="Helvetica" w:hAnsi="Helvetica" w:cs="Times New Roman"/>
+          <w:color w:val="000000"/>
+        </w:rPr>
+        <w:t>where the compiler</w:t>
       </w:r>
       <w:r>
         <w:rPr>
@@ -4527,210 +4180,21 @@
           <w:rFonts w:ascii="Helvetica" w:hAnsi="Helvetica" w:cs="Times New Roman"/>
           <w:color w:val="000000"/>
         </w:rPr>
-        <w:t xml:space="preserve">The </w:t>
-      </w:r>
-      <w:proofErr w:type="spellStart"/>
-      <w:r>
-        <w:rPr>
-          <w:rFonts w:ascii="Helvetica" w:hAnsi="Helvetica" w:cs="Times New Roman"/>
-          <w:color w:val="000000"/>
-        </w:rPr>
-        <w:t>SymbolTable</w:t>
-      </w:r>
-      <w:proofErr w:type="spellEnd"/>
-      <w:r>
-        <w:rPr>
-          <w:rFonts w:ascii="Helvetica" w:hAnsi="Helvetica" w:cs="Times New Roman"/>
-          <w:color w:val="000000"/>
-        </w:rPr>
-        <w:t xml:space="preserve"> file </w:t>
-      </w:r>
-      <w:r>
-        <w:rPr>
-          <w:rFonts w:ascii="Helvetica" w:hAnsi="Helvetica" w:cs="Times New Roman"/>
-          <w:color w:val="000000"/>
-        </w:rPr>
-        <w:t xml:space="preserve">contains methods that </w:t>
-      </w:r>
-      <w:r>
-        <w:rPr>
-          <w:rFonts w:ascii="Helvetica" w:hAnsi="Helvetica" w:cs="Times New Roman"/>
-          <w:color w:val="000000"/>
-        </w:rPr>
-        <w:t xml:space="preserve">allow a </w:t>
-      </w:r>
-      <w:r>
-        <w:rPr>
-          <w:rFonts w:ascii="Helvetica" w:hAnsi="Helvetica" w:cs="Times New Roman"/>
-          <w:color w:val="000000"/>
-        </w:rPr>
-        <w:t>symbol to be</w:t>
-      </w:r>
-      <w:r>
-        <w:rPr>
-          <w:rFonts w:ascii="Helvetica" w:hAnsi="Helvetica" w:cs="Times New Roman"/>
-          <w:color w:val="000000"/>
-        </w:rPr>
-        <w:t xml:space="preserve"> added</w:t>
-      </w:r>
-      <w:r>
-        <w:rPr>
-          <w:rFonts w:ascii="Helvetica" w:hAnsi="Helvetica" w:cs="Times New Roman"/>
-          <w:color w:val="000000"/>
-        </w:rPr>
-        <w:t xml:space="preserve"> to the s</w:t>
-      </w:r>
-      <w:r>
-        <w:rPr>
-          <w:rFonts w:ascii="Helvetica" w:hAnsi="Helvetica" w:cs="Times New Roman"/>
-          <w:color w:val="000000"/>
-        </w:rPr>
-        <w:t xml:space="preserve">ymbol </w:t>
-      </w:r>
-      <w:r>
-        <w:rPr>
-          <w:rFonts w:ascii="Helvetica" w:hAnsi="Helvetica" w:cs="Times New Roman"/>
-          <w:color w:val="000000"/>
-        </w:rPr>
-        <w:t>t</w:t>
-      </w:r>
-      <w:r>
-        <w:rPr>
-          <w:rFonts w:ascii="Helvetica" w:hAnsi="Helvetica" w:cs="Times New Roman"/>
-          <w:color w:val="000000"/>
-        </w:rPr>
-        <w:t>able</w:t>
-      </w:r>
-      <w:r>
-        <w:rPr>
-          <w:rFonts w:ascii="Helvetica" w:hAnsi="Helvetica" w:cs="Times New Roman"/>
-          <w:color w:val="000000"/>
-        </w:rPr>
-        <w:t xml:space="preserve">; along with </w:t>
-      </w:r>
-      <w:r>
-        <w:rPr>
-          <w:rFonts w:ascii="Helvetica" w:hAnsi="Helvetica" w:cs="Times New Roman"/>
-          <w:color w:val="000000"/>
-        </w:rPr>
-        <w:t xml:space="preserve">methods </w:t>
-      </w:r>
-      <w:r>
-        <w:rPr>
-          <w:rFonts w:ascii="Helvetica" w:hAnsi="Helvetica" w:cs="Times New Roman"/>
-          <w:color w:val="000000"/>
-        </w:rPr>
-        <w:t>checking to see if it</w:t>
-      </w:r>
-      <w:r>
-        <w:rPr>
-          <w:rFonts w:ascii="Helvetica" w:hAnsi="Helvetica" w:cs="Times New Roman"/>
-          <w:color w:val="000000"/>
-        </w:rPr>
-        <w:t xml:space="preserve"> is either a program, variable, </w:t>
-      </w:r>
-      <w:r>
-        <w:rPr>
-          <w:rFonts w:ascii="Helvetica" w:hAnsi="Helvetica" w:cs="Times New Roman"/>
-          <w:color w:val="000000"/>
-        </w:rPr>
-        <w:t xml:space="preserve">array, </w:t>
-      </w:r>
-      <w:r>
-        <w:rPr>
-          <w:rFonts w:ascii="Helvetica" w:hAnsi="Helvetica" w:cs="Times New Roman"/>
-          <w:color w:val="000000"/>
-        </w:rPr>
-        <w:t xml:space="preserve">function, or procedure identifier. </w:t>
-      </w:r>
-      <w:r>
-        <w:rPr>
-          <w:rFonts w:ascii="Helvetica" w:hAnsi="Helvetica" w:cs="Times New Roman"/>
-          <w:color w:val="000000"/>
-        </w:rPr>
-        <w:t xml:space="preserve">The </w:t>
-      </w:r>
-      <w:proofErr w:type="spellStart"/>
-      <w:r>
-        <w:rPr>
-          <w:rFonts w:ascii="Helvetica" w:hAnsi="Helvetica" w:cs="Times New Roman"/>
-          <w:color w:val="000000"/>
-        </w:rPr>
-        <w:t>SymbolTableTest</w:t>
-      </w:r>
-      <w:proofErr w:type="spellEnd"/>
-      <w:r>
-        <w:rPr>
-          <w:rFonts w:ascii="Helvetica" w:hAnsi="Helvetica" w:cs="Times New Roman"/>
-          <w:color w:val="000000"/>
-        </w:rPr>
-        <w:t xml:space="preserve"> file</w:t>
-      </w:r>
-      <w:r>
-        <w:rPr>
-          <w:rFonts w:ascii="Helvetica" w:hAnsi="Helvetica" w:cs="Times New Roman"/>
-          <w:color w:val="000000"/>
-        </w:rPr>
-        <w:t xml:space="preserve"> uses JUnit</w:t>
-      </w:r>
-      <w:r>
-        <w:rPr>
-          <w:rFonts w:ascii="Helvetica" w:hAnsi="Helvetica" w:cs="Times New Roman"/>
-          <w:color w:val="000000"/>
-        </w:rPr>
-        <w:t xml:space="preserve"> tests to see </w:t>
-      </w:r>
-      <w:r>
-        <w:rPr>
-          <w:rFonts w:ascii="Helvetica" w:hAnsi="Helvetica" w:cs="Times New Roman"/>
-          <w:color w:val="000000"/>
-        </w:rPr>
-        <w:lastRenderedPageBreak/>
-        <w:t xml:space="preserve">whether the </w:t>
-      </w:r>
-      <w:r>
-        <w:rPr>
-          <w:rFonts w:ascii="Helvetica" w:hAnsi="Helvetica" w:cs="Times New Roman"/>
-          <w:color w:val="000000"/>
-        </w:rPr>
-        <w:t xml:space="preserve">methods from the </w:t>
-      </w:r>
-      <w:proofErr w:type="spellStart"/>
-      <w:r>
-        <w:rPr>
-          <w:rFonts w:ascii="Helvetica" w:hAnsi="Helvetica" w:cs="Times New Roman"/>
-          <w:color w:val="000000"/>
-        </w:rPr>
-        <w:t>SymbolTable</w:t>
-      </w:r>
-      <w:proofErr w:type="spellEnd"/>
-      <w:r>
-        <w:rPr>
-          <w:rFonts w:ascii="Helvetica" w:hAnsi="Helvetica" w:cs="Times New Roman"/>
-          <w:color w:val="000000"/>
-        </w:rPr>
-        <w:t xml:space="preserve"> file </w:t>
-      </w:r>
-      <w:r>
-        <w:rPr>
-          <w:rFonts w:ascii="Helvetica" w:hAnsi="Helvetica" w:cs="Times New Roman"/>
-          <w:color w:val="000000"/>
-        </w:rPr>
-        <w:t>are able to add</w:t>
-      </w:r>
-      <w:r>
-        <w:rPr>
-          <w:rFonts w:ascii="Helvetica" w:hAnsi="Helvetica" w:cs="Times New Roman"/>
-          <w:color w:val="000000"/>
-        </w:rPr>
-        <w:t xml:space="preserve"> a symbol to the symbol t</w:t>
-      </w:r>
-      <w:r>
-        <w:rPr>
-          <w:rFonts w:ascii="Helvetica" w:hAnsi="Helvetica" w:cs="Times New Roman"/>
-          <w:color w:val="000000"/>
-        </w:rPr>
-        <w:t>able and</w:t>
+        <w:t>finishes</w:t>
+      </w:r>
+      <w:r>
+        <w:rPr>
+          <w:rFonts w:ascii="Helvetica" w:hAnsi="Helvetica" w:cs="Times New Roman"/>
+          <w:color w:val="000000"/>
+        </w:rPr>
+        <w:t xml:space="preserve"> the analysis begun by the parser and </w:t>
+      </w:r>
+      <w:r>
+        <w:rPr>
+          <w:rFonts w:ascii="Helvetica" w:hAnsi="Helvetica" w:cs="Times New Roman"/>
+          <w:color w:val="000000"/>
+        </w:rPr>
+        <w:t>confirms</w:t>
       </w:r>
       <w:r>
         <w:rPr>
@@ -4744,24 +4208,416 @@
           <w:rFonts w:ascii="Helvetica" w:hAnsi="Helvetica" w:cs="Times New Roman"/>
           <w:color w:val="000000"/>
         </w:rPr>
-        <w:t>verif</w:t>
-      </w:r>
-      <w:r>
-        <w:rPr>
-          <w:rFonts w:ascii="Helvetica" w:hAnsi="Helvetica" w:cs="Times New Roman"/>
-          <w:color w:val="000000"/>
-        </w:rPr>
-        <w:t>y the kind of symbol it is.</w:t>
-      </w:r>
-      <w:r>
-        <w:rPr>
-          <w:rFonts w:ascii="Helvetica" w:hAnsi="Helvetica" w:cs="Times New Roman"/>
-          <w:color w:val="000000"/>
+        <w:t xml:space="preserve">that a </w:t>
+      </w:r>
+      <w:r>
+        <w:rPr>
+          <w:rFonts w:ascii="Helvetica" w:hAnsi="Helvetica" w:cs="Times New Roman"/>
+          <w:color w:val="000000" w:themeColor="text1"/>
+        </w:rPr>
+        <w:t>type</w:t>
+      </w:r>
+      <w:r>
+        <w:rPr>
+          <w:rFonts w:ascii="Helvetica" w:hAnsi="Helvetica" w:cs="Times New Roman"/>
+          <w:color w:val="000000" w:themeColor="text1"/>
+        </w:rPr>
+        <w:t xml:space="preserve"> is allowed</w:t>
+      </w:r>
+      <w:r>
+        <w:rPr>
+          <w:rFonts w:ascii="Helvetica" w:hAnsi="Helvetica" w:cs="AppleSystemUIFont"/>
+          <w:color w:val="000000" w:themeColor="text1"/>
+        </w:rPr>
+        <w:t xml:space="preserve"> to store other types across assignment</w:t>
+      </w:r>
+      <w:r>
+        <w:rPr>
+          <w:rFonts w:ascii="Helvetica" w:hAnsi="Helvetica" w:cs="AppleSystemUIFont"/>
+          <w:color w:val="000000" w:themeColor="text1"/>
+        </w:rPr>
+        <w:t>.</w:t>
+      </w:r>
+      <w:r>
+        <w:rPr>
+          <w:rFonts w:ascii="Helvetica" w:hAnsi="Helvetica" w:cs="Times New Roman"/>
+          <w:color w:val="000000"/>
+        </w:rPr>
+        <w:t xml:space="preserve"> This semantic analyzer </w:t>
+      </w:r>
+      <w:r>
+        <w:rPr>
+          <w:rFonts w:ascii="Helvetica" w:hAnsi="Helvetica" w:cs="Times New Roman"/>
+          <w:color w:val="000000" w:themeColor="text1"/>
+        </w:rPr>
+        <w:t>allows types</w:t>
+      </w:r>
+      <w:r>
+        <w:rPr>
+          <w:rFonts w:ascii="Helvetica" w:hAnsi="Helvetica" w:cs="AppleSystemUIFont"/>
+          <w:color w:val="000000" w:themeColor="text1"/>
+        </w:rPr>
+        <w:t xml:space="preserve"> to store other types across assignment</w:t>
+      </w:r>
+      <w:r>
+        <w:rPr>
+          <w:rFonts w:ascii="Helvetica" w:hAnsi="Helvetica" w:cs="AppleSystemUIFont"/>
+          <w:color w:val="000000" w:themeColor="text1"/>
+        </w:rPr>
+        <w:t xml:space="preserve">, </w:t>
+      </w:r>
+      <w:r>
+        <w:rPr>
+          <w:rFonts w:ascii="Helvetica" w:hAnsi="Helvetica" w:cs="AppleSystemUIFont"/>
+          <w:color w:val="000000" w:themeColor="text1"/>
+        </w:rPr>
+        <w:t>as long as a</w:t>
+      </w:r>
+      <w:r>
+        <w:rPr>
+          <w:rFonts w:ascii="Helvetica" w:hAnsi="Helvetica" w:cs="Times New Roman"/>
+          <w:color w:val="000000" w:themeColor="text1"/>
+        </w:rPr>
+        <w:t xml:space="preserve"> variable </w:t>
+      </w:r>
+      <w:r>
+        <w:rPr>
+          <w:rFonts w:ascii="Helvetica" w:hAnsi="Helvetica" w:cs="Times New Roman"/>
+          <w:color w:val="000000" w:themeColor="text1"/>
+        </w:rPr>
+        <w:t>is</w:t>
+      </w:r>
+      <w:r>
+        <w:rPr>
+          <w:rFonts w:ascii="Helvetica" w:hAnsi="Helvetica" w:cs="Times New Roman"/>
+          <w:color w:val="000000" w:themeColor="text1"/>
+        </w:rPr>
+        <w:t xml:space="preserve"> not</w:t>
+      </w:r>
+      <w:r>
+        <w:rPr>
+          <w:rFonts w:ascii="Helvetica" w:hAnsi="Helvetica" w:cs="Times New Roman"/>
+          <w:color w:val="000000" w:themeColor="text1"/>
         </w:rPr>
         <w:t xml:space="preserve"> </w:t>
+      </w:r>
+      <w:r>
+        <w:rPr>
+          <w:rFonts w:ascii="Helvetica" w:hAnsi="Helvetica" w:cs="Times New Roman"/>
+          <w:color w:val="000000" w:themeColor="text1"/>
+        </w:rPr>
+        <w:t xml:space="preserve">of type integer </w:t>
+      </w:r>
+      <w:r>
+        <w:rPr>
+          <w:rFonts w:ascii="Helvetica" w:hAnsi="Helvetica" w:cs="Times New Roman"/>
+          <w:color w:val="000000" w:themeColor="text1"/>
+        </w:rPr>
+        <w:t xml:space="preserve">and its assignment is </w:t>
+      </w:r>
+      <w:r>
+        <w:rPr>
+          <w:rFonts w:ascii="Helvetica" w:hAnsi="Helvetica" w:cs="Times New Roman"/>
+          <w:color w:val="000000" w:themeColor="text1"/>
+        </w:rPr>
+        <w:t>of type</w:t>
+      </w:r>
+      <w:r>
+        <w:rPr>
+          <w:rFonts w:ascii="Helvetica" w:hAnsi="Helvetica" w:cs="Times New Roman"/>
+          <w:color w:val="000000" w:themeColor="text1"/>
+        </w:rPr>
+        <w:t xml:space="preserve"> real</w:t>
+      </w:r>
+      <w:r>
+        <w:rPr>
+          <w:rFonts w:ascii="Helvetica" w:hAnsi="Helvetica" w:cs="Times New Roman"/>
+          <w:color w:val="000000" w:themeColor="text1"/>
+        </w:rPr>
+        <w:t>. A</w:t>
+      </w:r>
+      <w:r>
+        <w:rPr>
+          <w:rFonts w:ascii="Helvetica" w:hAnsi="Helvetica" w:cs="Times New Roman"/>
+          <w:color w:val="000000" w:themeColor="text1"/>
+        </w:rPr>
+        <w:t xml:space="preserve"> variable of type</w:t>
+      </w:r>
+      <w:r>
+        <w:rPr>
+          <w:rFonts w:ascii="Helvetica" w:hAnsi="Helvetica" w:cs="Times New Roman"/>
+          <w:color w:val="000000" w:themeColor="text1"/>
+        </w:rPr>
+        <w:t xml:space="preserve"> integer </w:t>
+      </w:r>
+      <w:r>
+        <w:rPr>
+          <w:rFonts w:ascii="Helvetica" w:hAnsi="Helvetica" w:cs="Times New Roman"/>
+          <w:color w:val="000000" w:themeColor="text1"/>
+        </w:rPr>
+        <w:t xml:space="preserve">is not </w:t>
+      </w:r>
+      <w:r>
+        <w:rPr>
+          <w:rFonts w:ascii="Helvetica" w:hAnsi="Helvetica" w:cs="Times New Roman"/>
+          <w:color w:val="000000"/>
+        </w:rPr>
+        <w:t xml:space="preserve">able to hold </w:t>
+      </w:r>
+      <w:r>
+        <w:rPr>
+          <w:rFonts w:ascii="Helvetica" w:hAnsi="Helvetica" w:cs="Times New Roman"/>
+          <w:color w:val="000000"/>
+        </w:rPr>
+        <w:t xml:space="preserve">a real, but </w:t>
+      </w:r>
+      <w:r>
+        <w:rPr>
+          <w:rFonts w:ascii="Helvetica" w:hAnsi="Helvetica" w:cs="Times New Roman"/>
+          <w:color w:val="000000"/>
+        </w:rPr>
+        <w:t xml:space="preserve">a </w:t>
+      </w:r>
+      <w:r>
+        <w:rPr>
+          <w:rFonts w:ascii="Helvetica" w:hAnsi="Helvetica" w:cs="Times New Roman"/>
+          <w:color w:val="000000"/>
+        </w:rPr>
+        <w:t xml:space="preserve">variable of type </w:t>
+      </w:r>
+      <w:r>
+        <w:rPr>
+          <w:rFonts w:ascii="Helvetica" w:hAnsi="Helvetica" w:cs="Times New Roman"/>
+          <w:color w:val="000000"/>
+        </w:rPr>
+        <w:t xml:space="preserve">real is able to hold an integer </w:t>
+      </w:r>
+      <w:r>
+        <w:rPr>
+          <w:rFonts w:ascii="Helvetica" w:hAnsi="Helvetica" w:cs="Times New Roman"/>
+          <w:color w:val="000000"/>
+        </w:rPr>
+        <w:t>type</w:t>
+      </w:r>
+      <w:r>
+        <w:rPr>
+          <w:rFonts w:ascii="Helvetica" w:hAnsi="Helvetica" w:cs="Times New Roman"/>
+          <w:color w:val="000000"/>
+        </w:rPr>
+        <w:t>.</w:t>
+      </w:r>
+      <w:r>
+        <w:rPr>
+          <w:rFonts w:ascii="Helvetica" w:hAnsi="Helvetica" w:cs="Times New Roman"/>
+          <w:color w:val="000000"/>
+        </w:rPr>
+        <w:t xml:space="preserve"> </w:t>
+      </w:r>
+      <w:r>
+        <w:rPr>
+          <w:rFonts w:ascii="Helvetica" w:hAnsi="Helvetica" w:cs="AppleSystemUIFont"/>
+          <w:color w:val="000000" w:themeColor="text1"/>
+        </w:rPr>
+        <w:t xml:space="preserve">It also checks </w:t>
+      </w:r>
+      <w:r>
+        <w:rPr>
+          <w:rFonts w:ascii="Helvetica" w:hAnsi="Helvetica" w:cs="Times New Roman"/>
+          <w:color w:val="000000"/>
+        </w:rPr>
+        <w:t xml:space="preserve">that a </w:t>
+      </w:r>
+      <w:r>
+        <w:rPr>
+          <w:rFonts w:ascii="Helvetica" w:hAnsi="Helvetica" w:cs="Times New Roman"/>
+          <w:color w:val="000000"/>
+        </w:rPr>
+        <w:t>type</w:t>
+      </w:r>
+      <w:r>
+        <w:rPr>
+          <w:rFonts w:ascii="Helvetica" w:hAnsi="Helvetica" w:cs="Times New Roman"/>
+          <w:color w:val="000000"/>
+        </w:rPr>
+        <w:t xml:space="preserve"> isn't being assigned to a variable declared to be </w:t>
+      </w:r>
+      <w:r>
+        <w:rPr>
+          <w:rFonts w:ascii="Helvetica" w:hAnsi="Helvetica" w:cs="Times New Roman"/>
+          <w:color w:val="000000"/>
+        </w:rPr>
+        <w:t>a different type</w:t>
+      </w:r>
+      <w:r>
+        <w:rPr>
+          <w:rFonts w:ascii="Helvetica" w:hAnsi="Helvetica" w:cs="Times New Roman"/>
+          <w:color w:val="000000"/>
+        </w:rPr>
+        <w:t>.</w:t>
+      </w:r>
+      <w:r>
+        <w:rPr>
+          <w:rFonts w:ascii="Helvetica" w:hAnsi="Helvetica" w:cs="Times New Roman"/>
+          <w:color w:val="000000"/>
+        </w:rPr>
+        <w:t xml:space="preserve"> Unless</w:t>
+      </w:r>
+      <w:r>
+        <w:rPr>
+          <w:rFonts w:ascii="Helvetica" w:hAnsi="Helvetica" w:cs="Times New Roman"/>
+          <w:color w:val="000000"/>
+        </w:rPr>
+        <w:t xml:space="preserve"> of course</w:t>
       </w:r>
       <w:bookmarkStart w:id="0" w:name="_GoBack"/>
       <w:bookmarkEnd w:id="0"/>
+      <w:r>
+        <w:rPr>
+          <w:rFonts w:ascii="Helvetica" w:hAnsi="Helvetica" w:cs="Times New Roman"/>
+          <w:color w:val="000000"/>
+        </w:rPr>
+        <w:t xml:space="preserve">, the </w:t>
+      </w:r>
+      <w:r>
+        <w:rPr>
+          <w:rFonts w:ascii="Helvetica" w:hAnsi="Helvetica" w:cs="Times New Roman"/>
+          <w:color w:val="000000"/>
+        </w:rPr>
+        <w:t>declared variable is of type real</w:t>
+      </w:r>
+      <w:r>
+        <w:rPr>
+          <w:rFonts w:ascii="Helvetica" w:hAnsi="Helvetica" w:cs="Times New Roman"/>
+          <w:color w:val="000000"/>
+        </w:rPr>
+        <w:t>,</w:t>
+      </w:r>
+      <w:r>
+        <w:rPr>
+          <w:rFonts w:ascii="Helvetica" w:hAnsi="Helvetica" w:cs="Times New Roman"/>
+          <w:color w:val="000000"/>
+        </w:rPr>
+        <w:t xml:space="preserve"> because </w:t>
+      </w:r>
+      <w:r>
+        <w:rPr>
+          <w:rFonts w:ascii="Helvetica" w:hAnsi="Helvetica" w:cs="Times New Roman"/>
+          <w:color w:val="000000"/>
+        </w:rPr>
+        <w:t>a real</w:t>
+      </w:r>
+      <w:r>
+        <w:rPr>
+          <w:rFonts w:ascii="Helvetica" w:hAnsi="Helvetica" w:cs="Times New Roman"/>
+          <w:color w:val="000000"/>
+        </w:rPr>
+        <w:t xml:space="preserve"> </w:t>
+      </w:r>
+      <w:r>
+        <w:rPr>
+          <w:rFonts w:ascii="Helvetica" w:hAnsi="Helvetica" w:cs="Times New Roman"/>
+          <w:color w:val="000000"/>
+        </w:rPr>
+        <w:t>is</w:t>
+      </w:r>
+      <w:r>
+        <w:rPr>
+          <w:rFonts w:ascii="Helvetica" w:hAnsi="Helvetica" w:cs="Times New Roman"/>
+          <w:color w:val="000000"/>
+        </w:rPr>
+        <w:t xml:space="preserve"> </w:t>
+      </w:r>
+      <w:r>
+        <w:rPr>
+          <w:rFonts w:ascii="Helvetica" w:hAnsi="Helvetica" w:cs="Times New Roman"/>
+          <w:color w:val="000000"/>
+        </w:rPr>
+        <w:t>able to hold an integer value</w:t>
+      </w:r>
+      <w:r>
+        <w:rPr>
+          <w:rFonts w:ascii="Helvetica" w:hAnsi="Helvetica" w:cs="Times New Roman"/>
+          <w:color w:val="000000"/>
+        </w:rPr>
+        <w:t>.</w:t>
+      </w:r>
+      <w:r>
+        <w:rPr>
+          <w:rFonts w:ascii="Helvetica" w:hAnsi="Helvetica" w:cs="Times New Roman"/>
+          <w:color w:val="000000"/>
+        </w:rPr>
+        <w:t xml:space="preserve"> </w:t>
+      </w:r>
+      <w:r>
+        <w:rPr>
+          <w:rFonts w:ascii="Helvetica" w:hAnsi="Helvetica" w:cs="Times New Roman"/>
+          <w:color w:val="000000"/>
+        </w:rPr>
+        <w:t>The semantic analyzer also gathers the type information of an ExpressionNode and adds it to the syntax tree. The information added to the syntax tree will be used during intermediate code generation in the future.</w:t>
+      </w:r>
+      <w:r>
+        <w:rPr>
+          <w:rFonts w:ascii="Helvetica" w:hAnsi="Helvetica" w:cs="Times New Roman"/>
+          <w:color w:val="000000"/>
+        </w:rPr>
+        <w:t xml:space="preserve"> </w:t>
+      </w:r>
+      <w:r>
+        <w:rPr>
+          <w:rFonts w:ascii="Helvetica" w:hAnsi="Helvetica" w:cs="Times New Roman"/>
+          <w:color w:val="000000"/>
+        </w:rPr>
+        <w:t>Another job of the semantic analyzer</w:t>
+      </w:r>
+      <w:r>
+        <w:rPr>
+          <w:rFonts w:ascii="Helvetica" w:hAnsi="Helvetica" w:cs="Times New Roman"/>
+          <w:color w:val="000000"/>
+        </w:rPr>
+        <w:t xml:space="preserve"> </w:t>
+      </w:r>
+      <w:r>
+        <w:rPr>
+          <w:rFonts w:ascii="Helvetica" w:hAnsi="Helvetica" w:cs="Times New Roman"/>
+          <w:color w:val="000000"/>
+        </w:rPr>
+        <w:t>is to</w:t>
+      </w:r>
+      <w:r>
+        <w:rPr>
+          <w:rFonts w:ascii="Helvetica" w:hAnsi="Helvetica" w:cs="Times New Roman"/>
+          <w:color w:val="000000"/>
+        </w:rPr>
+        <w:t xml:space="preserve"> </w:t>
+      </w:r>
+      <w:r>
+        <w:rPr>
+          <w:rFonts w:ascii="Helvetica" w:hAnsi="Helvetica" w:cs="Times New Roman"/>
+          <w:color w:val="000000"/>
+        </w:rPr>
+        <w:t>check and see</w:t>
+      </w:r>
+      <w:r>
+        <w:rPr>
+          <w:rFonts w:ascii="Helvetica" w:hAnsi="Helvetica" w:cs="Times New Roman"/>
+          <w:color w:val="000000"/>
+        </w:rPr>
+        <w:t xml:space="preserve"> if variables have been declared before they are used. If a variable has not been declared</w:t>
+      </w:r>
+      <w:r>
+        <w:rPr>
+          <w:rFonts w:ascii="Helvetica" w:hAnsi="Helvetica" w:cs="Times New Roman"/>
+          <w:color w:val="000000"/>
+        </w:rPr>
+        <w:t xml:space="preserve"> the </w:t>
+      </w:r>
+      <w:r>
+        <w:rPr>
+          <w:rFonts w:ascii="Helvetica" w:hAnsi="Helvetica" w:cs="Times New Roman"/>
+          <w:color w:val="000000"/>
+        </w:rPr>
+        <w:t>code generator will not generate code.</w:t>
+      </w:r>
     </w:p>
     <w:p>
       <w:pPr>
@@ -4789,354 +4645,7 @@
           <w:color w:val="000000"/>
           <w:u w:val="single"/>
         </w:rPr>
-        <w:t>Semantic Analyzer:</w:t>
-      </w:r>
-    </w:p>
-    <w:p>
-      <w:pPr>
-        <w:spacing w:line="480" w:lineRule="auto"/>
-        <w:ind w:firstLine="720"/>
-        <w:rPr>
-          <w:rFonts w:ascii="Helvetica" w:hAnsi="Helvetica" w:cs="Times New Roman"/>
-          <w:color w:val="000000"/>
-        </w:rPr>
-      </w:pPr>
-      <w:r>
-        <w:rPr>
-          <w:rFonts w:ascii="Helvetica" w:hAnsi="Helvetica" w:cs="Times New Roman"/>
-          <w:color w:val="000000"/>
-        </w:rPr>
-        <w:t xml:space="preserve">The semantic analyzer uses the syntax tree </w:t>
-      </w:r>
-      <w:r>
-        <w:rPr>
-          <w:rFonts w:ascii="Helvetica" w:hAnsi="Helvetica" w:cs="Times New Roman"/>
-          <w:color w:val="000000"/>
-        </w:rPr>
-        <w:t>and the information in the symb</w:t>
-      </w:r>
-      <w:r>
-        <w:rPr>
-          <w:rFonts w:ascii="Helvetica" w:hAnsi="Helvetica" w:cs="Times New Roman"/>
-          <w:color w:val="000000"/>
-        </w:rPr>
-        <w:t>ol table to check that the</w:t>
-      </w:r>
-      <w:r>
-        <w:rPr>
-          <w:rFonts w:ascii="Helvetica" w:hAnsi="Helvetica"/>
-        </w:rPr>
-        <w:t xml:space="preserve"> </w:t>
-      </w:r>
-      <w:r>
-        <w:rPr>
-          <w:rFonts w:ascii="Helvetica" w:hAnsi="Helvetica" w:cs="Times New Roman"/>
-          <w:color w:val="000000"/>
-        </w:rPr>
-        <w:t xml:space="preserve">declarations and statements of a program are semantically correct </w:t>
-      </w:r>
-      <w:r>
-        <w:rPr>
-          <w:rFonts w:ascii="Helvetica" w:hAnsi="Helvetica" w:cs="Times New Roman"/>
-          <w:color w:val="000000"/>
-        </w:rPr>
-        <w:t xml:space="preserve">for the </w:t>
-      </w:r>
-      <w:r>
-        <w:rPr>
-          <w:rFonts w:ascii="Helvetica" w:hAnsi="Helvetica" w:cs="Times New Roman"/>
-          <w:color w:val="000000"/>
-        </w:rPr>
-        <w:t>micro pascal grammar</w:t>
-      </w:r>
-      <w:r>
-        <w:rPr>
-          <w:rFonts w:ascii="Helvetica" w:hAnsi="Helvetica" w:cs="Times New Roman"/>
-          <w:color w:val="000000"/>
-        </w:rPr>
-        <w:t>.</w:t>
-      </w:r>
-      <w:r>
-        <w:rPr>
-          <w:rFonts w:ascii="Helvetica" w:hAnsi="Helvetica" w:cs="Times New Roman"/>
-          <w:color w:val="000000"/>
-        </w:rPr>
-        <w:t xml:space="preserve"> </w:t>
-      </w:r>
-      <w:r>
-        <w:rPr>
-          <w:rFonts w:ascii="Helvetica" w:hAnsi="Helvetica" w:cs="Times New Roman"/>
-          <w:color w:val="000000"/>
-        </w:rPr>
-        <w:t>An important part of semantic analysis is type checking,</w:t>
-      </w:r>
-      <w:r>
-        <w:rPr>
-          <w:rFonts w:ascii="Helvetica" w:hAnsi="Helvetica" w:cs="Times New Roman"/>
-          <w:color w:val="000000"/>
-        </w:rPr>
-        <w:t xml:space="preserve"> </w:t>
-      </w:r>
-      <w:r>
-        <w:rPr>
-          <w:rFonts w:ascii="Helvetica" w:hAnsi="Helvetica" w:cs="Times New Roman"/>
-          <w:color w:val="000000"/>
-        </w:rPr>
-        <w:t>where the compiler</w:t>
-      </w:r>
-      <w:r>
-        <w:rPr>
-          <w:rFonts w:ascii="Helvetica" w:hAnsi="Helvetica" w:cs="Times New Roman"/>
-          <w:color w:val="000000"/>
-        </w:rPr>
-        <w:t xml:space="preserve"> </w:t>
-      </w:r>
-      <w:r>
-        <w:rPr>
-          <w:rFonts w:ascii="Helvetica" w:hAnsi="Helvetica" w:cs="Times New Roman"/>
-          <w:color w:val="000000"/>
-        </w:rPr>
-        <w:t>finishes</w:t>
-      </w:r>
-      <w:r>
-        <w:rPr>
-          <w:rFonts w:ascii="Helvetica" w:hAnsi="Helvetica" w:cs="Times New Roman"/>
-          <w:color w:val="000000"/>
-        </w:rPr>
-        <w:t xml:space="preserve"> the analysis begun by the parser and </w:t>
-      </w:r>
-      <w:r>
-        <w:rPr>
-          <w:rFonts w:ascii="Helvetica" w:hAnsi="Helvetica" w:cs="Times New Roman"/>
-          <w:color w:val="000000"/>
-        </w:rPr>
-        <w:t>confirms</w:t>
-      </w:r>
-      <w:r>
-        <w:rPr>
-          <w:rFonts w:ascii="Helvetica" w:hAnsi="Helvetica" w:cs="Times New Roman"/>
-          <w:color w:val="000000"/>
-        </w:rPr>
-        <w:t xml:space="preserve"> that a </w:t>
-      </w:r>
-      <w:r>
-        <w:rPr>
-          <w:rFonts w:ascii="Helvetica" w:hAnsi="Helvetica" w:cs="Times New Roman"/>
-          <w:color w:val="000000"/>
-        </w:rPr>
-        <w:t>type</w:t>
-      </w:r>
-      <w:r>
-        <w:rPr>
-          <w:rFonts w:ascii="Helvetica" w:hAnsi="Helvetica" w:cs="Times New Roman"/>
-          <w:color w:val="000000"/>
-        </w:rPr>
-        <w:t xml:space="preserve"> isn't being assigned to a variable declared to be </w:t>
-      </w:r>
-      <w:r>
-        <w:rPr>
-          <w:rFonts w:ascii="Helvetica" w:hAnsi="Helvetica" w:cs="Times New Roman"/>
-          <w:color w:val="000000"/>
-        </w:rPr>
-        <w:t>a different type</w:t>
-      </w:r>
-      <w:r>
-        <w:rPr>
-          <w:rFonts w:ascii="Helvetica" w:hAnsi="Helvetica" w:cs="Times New Roman"/>
-          <w:color w:val="000000"/>
-        </w:rPr>
-        <w:t>.</w:t>
-      </w:r>
-      <w:r>
-        <w:rPr>
-          <w:rFonts w:ascii="Helvetica" w:hAnsi="Helvetica" w:cs="Times New Roman"/>
-          <w:color w:val="000000"/>
-        </w:rPr>
-        <w:t xml:space="preserve"> </w:t>
-      </w:r>
-      <w:r>
-        <w:rPr>
-          <w:rFonts w:ascii="Helvetica" w:hAnsi="Helvetica" w:cs="Times New Roman"/>
-          <w:color w:val="000000"/>
-        </w:rPr>
-        <w:t xml:space="preserve">The semantic analyzer also gathers the type information of an </w:t>
-      </w:r>
-      <w:proofErr w:type="spellStart"/>
-      <w:r>
-        <w:rPr>
-          <w:rFonts w:ascii="Helvetica" w:hAnsi="Helvetica" w:cs="Times New Roman"/>
-          <w:color w:val="000000"/>
-        </w:rPr>
-        <w:t>ExpressionNode</w:t>
-      </w:r>
-      <w:proofErr w:type="spellEnd"/>
-      <w:r>
-        <w:rPr>
-          <w:rFonts w:ascii="Helvetica" w:hAnsi="Helvetica" w:cs="Times New Roman"/>
-          <w:color w:val="000000"/>
-        </w:rPr>
-        <w:t xml:space="preserve"> and adds it to the syntax tree</w:t>
-      </w:r>
-      <w:r>
-        <w:rPr>
-          <w:rFonts w:ascii="Helvetica" w:hAnsi="Helvetica" w:cs="Times New Roman"/>
-          <w:color w:val="000000"/>
-        </w:rPr>
-        <w:t>. The information added to the syntax tree will be</w:t>
-      </w:r>
-      <w:r>
-        <w:rPr>
-          <w:rFonts w:ascii="Helvetica" w:hAnsi="Helvetica" w:cs="Times New Roman"/>
-          <w:color w:val="000000"/>
-        </w:rPr>
-        <w:t xml:space="preserve"> use</w:t>
-      </w:r>
-      <w:r>
-        <w:rPr>
-          <w:rFonts w:ascii="Helvetica" w:hAnsi="Helvetica" w:cs="Times New Roman"/>
-          <w:color w:val="000000"/>
-        </w:rPr>
-        <w:t>d</w:t>
-      </w:r>
-      <w:r>
-        <w:rPr>
-          <w:rFonts w:ascii="Helvetica" w:hAnsi="Helvetica" w:cs="Times New Roman"/>
-          <w:color w:val="000000"/>
-        </w:rPr>
-        <w:t xml:space="preserve"> during intermediate code generation</w:t>
-      </w:r>
-      <w:r>
-        <w:rPr>
-          <w:rFonts w:ascii="Helvetica" w:hAnsi="Helvetica" w:cs="Times New Roman"/>
-          <w:color w:val="000000"/>
-        </w:rPr>
-        <w:t xml:space="preserve"> in the future</w:t>
-      </w:r>
-      <w:r>
-        <w:rPr>
-          <w:rFonts w:ascii="Helvetica" w:hAnsi="Helvetica" w:cs="Times New Roman"/>
-          <w:color w:val="000000"/>
-        </w:rPr>
-        <w:t>.</w:t>
-      </w:r>
-      <w:r>
-        <w:rPr>
-          <w:rFonts w:ascii="Helvetica" w:hAnsi="Helvetica" w:cs="Times New Roman"/>
-          <w:color w:val="000000"/>
-        </w:rPr>
-        <w:t xml:space="preserve"> </w:t>
-      </w:r>
-      <w:r>
-        <w:rPr>
-          <w:rFonts w:ascii="Helvetica" w:hAnsi="Helvetica" w:cs="Times New Roman"/>
-          <w:color w:val="000000"/>
-        </w:rPr>
-        <w:t xml:space="preserve">Another job of the </w:t>
-      </w:r>
-      <w:r>
-        <w:rPr>
-          <w:rFonts w:ascii="Helvetica" w:hAnsi="Helvetica" w:cs="Times New Roman"/>
-          <w:color w:val="000000"/>
-        </w:rPr>
-        <w:t>semantic analyzer</w:t>
-      </w:r>
-      <w:r>
-        <w:rPr>
-          <w:rFonts w:ascii="Helvetica" w:hAnsi="Helvetica" w:cs="Times New Roman"/>
-          <w:color w:val="000000"/>
-        </w:rPr>
-        <w:t xml:space="preserve"> </w:t>
-      </w:r>
-      <w:r>
-        <w:rPr>
-          <w:rFonts w:ascii="Helvetica" w:hAnsi="Helvetica" w:cs="Times New Roman"/>
-          <w:color w:val="000000"/>
-        </w:rPr>
-        <w:t>is to</w:t>
-      </w:r>
-      <w:r>
-        <w:rPr>
-          <w:rFonts w:ascii="Helvetica" w:hAnsi="Helvetica" w:cs="Times New Roman"/>
-          <w:color w:val="000000"/>
-        </w:rPr>
-        <w:t xml:space="preserve"> </w:t>
-      </w:r>
-      <w:r>
-        <w:rPr>
-          <w:rFonts w:ascii="Helvetica" w:hAnsi="Helvetica" w:cs="Times New Roman"/>
-          <w:color w:val="000000"/>
-        </w:rPr>
-        <w:t>check and see</w:t>
-      </w:r>
-      <w:r>
-        <w:rPr>
-          <w:rFonts w:ascii="Helvetica" w:hAnsi="Helvetica" w:cs="Times New Roman"/>
-          <w:color w:val="000000"/>
-        </w:rPr>
-        <w:t xml:space="preserve"> i</w:t>
-      </w:r>
-      <w:r>
-        <w:rPr>
-          <w:rFonts w:ascii="Helvetica" w:hAnsi="Helvetica" w:cs="Times New Roman"/>
-          <w:color w:val="000000"/>
-        </w:rPr>
-        <w:t xml:space="preserve">f </w:t>
-      </w:r>
-      <w:r>
-        <w:rPr>
-          <w:rFonts w:ascii="Helvetica" w:hAnsi="Helvetica" w:cs="Times New Roman"/>
-          <w:color w:val="000000"/>
-        </w:rPr>
-        <w:t>variables have been declared before they are used</w:t>
-      </w:r>
-      <w:r>
-        <w:rPr>
-          <w:rFonts w:ascii="Helvetica" w:hAnsi="Helvetica" w:cs="Times New Roman"/>
-          <w:color w:val="000000"/>
-        </w:rPr>
-        <w:t>. If a variable has not been declared</w:t>
-      </w:r>
-      <w:r>
-        <w:rPr>
-          <w:rFonts w:ascii="Helvetica" w:hAnsi="Helvetica" w:cs="Times New Roman"/>
-          <w:color w:val="000000"/>
-        </w:rPr>
-        <w:t xml:space="preserve"> the </w:t>
-      </w:r>
-      <w:r>
-        <w:rPr>
-          <w:rFonts w:ascii="Helvetica" w:hAnsi="Helvetica" w:cs="Times New Roman"/>
-          <w:color w:val="000000"/>
-        </w:rPr>
-        <w:t>code generator will not generate code.</w:t>
-      </w:r>
-    </w:p>
-    <w:p>
-      <w:pPr>
-        <w:spacing w:line="480" w:lineRule="auto"/>
-        <w:rPr>
-          <w:rFonts w:ascii="Helvetica" w:hAnsi="Helvetica" w:cs="Times New Roman"/>
-          <w:color w:val="000000"/>
-        </w:rPr>
-      </w:pPr>
-    </w:p>
-    <w:p>
-      <w:pPr>
-        <w:spacing w:line="480" w:lineRule="auto"/>
-        <w:rPr>
-          <w:rFonts w:ascii="Helvetica" w:hAnsi="Helvetica" w:cs="Times New Roman"/>
-          <w:b/>
-          <w:color w:val="000000"/>
-          <w:u w:val="single"/>
-        </w:rPr>
-      </w:pPr>
-      <w:r>
-        <w:rPr>
-          <w:rFonts w:ascii="Helvetica" w:hAnsi="Helvetica" w:cs="Times New Roman"/>
-          <w:b/>
-          <w:color w:val="000000"/>
-          <w:u w:val="single"/>
-        </w:rPr>
+        <w:lastRenderedPageBreak/>
         <w:t>Change Log</w:t>
       </w:r>
       <w:r>
@@ -5394,23 +4903,7 @@
                 <w:rFonts w:ascii="Helvetica" w:hAnsi="Helvetica" w:cs="Times New Roman"/>
                 <w:color w:val="353535"/>
               </w:rPr>
-              <w:t xml:space="preserve">Added the </w:t>
-            </w:r>
-            <w:proofErr w:type="spellStart"/>
-            <w:r>
-              <w:rPr>
-                <w:rFonts w:ascii="Helvetica" w:hAnsi="Helvetica" w:cs="Times New Roman"/>
-                <w:color w:val="353535"/>
-              </w:rPr>
-              <w:t>CompilerMain</w:t>
-            </w:r>
-            <w:proofErr w:type="spellEnd"/>
-            <w:r>
-              <w:rPr>
-                <w:rFonts w:ascii="Helvetica" w:hAnsi="Helvetica" w:cs="Times New Roman"/>
-                <w:color w:val="353535"/>
-              </w:rPr>
-              <w:t xml:space="preserve"> section of the compiler.</w:t>
+              <w:t>Added the CompilerMain section of the compiler.</w:t>
             </w:r>
           </w:p>
         </w:tc>
@@ -5436,7 +4929,6 @@
                 <w:rFonts w:ascii="Helvetica" w:hAnsi="Helvetica" w:cs="Times New Roman"/>
                 <w:color w:val="000000"/>
               </w:rPr>
-              <w:lastRenderedPageBreak/>
               <w:t>03/17/2019</w:t>
             </w:r>
           </w:p>
@@ -5561,30 +5053,14 @@
                 <w:rFonts w:ascii="Helvetica" w:hAnsi="Helvetica" w:cs="Times New Roman"/>
                 <w:color w:val="353535"/>
               </w:rPr>
-              <w:t xml:space="preserve">Added the </w:t>
-            </w:r>
-            <w:proofErr w:type="spellStart"/>
-            <w:r>
-              <w:rPr>
-                <w:rFonts w:ascii="Helvetica" w:hAnsi="Helvetica" w:cs="Times New Roman"/>
-                <w:color w:val="353535"/>
-              </w:rPr>
-              <w:t>Semantic</w:t>
+              <w:t>Added the Semantic</w:t>
             </w:r>
             <w:r>
               <w:rPr>
                 <w:rFonts w:ascii="Helvetica" w:hAnsi="Helvetica" w:cs="Times New Roman"/>
                 <w:color w:val="353535"/>
               </w:rPr>
-              <w:t>Analyzer</w:t>
-            </w:r>
-            <w:proofErr w:type="spellEnd"/>
-            <w:r>
-              <w:rPr>
-                <w:rFonts w:ascii="Helvetica" w:hAnsi="Helvetica" w:cs="Times New Roman"/>
-                <w:color w:val="353535"/>
-              </w:rPr>
-              <w:t xml:space="preserve"> section of the compiler.</w:t>
+              <w:t>Analyzer section of the compiler.</w:t>
             </w:r>
           </w:p>
         </w:tc>
@@ -5653,14 +5129,12 @@
           <w:rFonts w:ascii="Helvetica" w:hAnsi="Helvetica"/>
         </w:rPr>
       </w:pPr>
-      <w:proofErr w:type="spellStart"/>
       <w:r>
         <w:rPr>
           <w:rFonts w:ascii="Helvetica" w:hAnsi="Helvetica"/>
         </w:rPr>
         <w:t>var</w:t>
       </w:r>
-      <w:proofErr w:type="spellEnd"/>
     </w:p>
     <w:p>
       <w:pPr>
@@ -5789,6 +5263,7 @@
         <w:rPr>
           <w:rFonts w:ascii="Helvetica" w:hAnsi="Helvetica"/>
         </w:rPr>
+        <w:lastRenderedPageBreak/>
         <w:t>while</w:t>
       </w:r>
     </w:p>
@@ -5969,7 +5444,6 @@
         <w:rPr>
           <w:rFonts w:ascii="Helvetica" w:hAnsi="Helvetica"/>
         </w:rPr>
-        <w:lastRenderedPageBreak/>
         <w:t>;</w:t>
       </w:r>
     </w:p>
@@ -6323,25 +5797,7 @@
           <w:sz w:val="24"/>
           <w:szCs w:val="24"/>
         </w:rPr>
-        <w:t xml:space="preserve">by Marissa Allen and </w:t>
-      </w:r>
-      <w:proofErr w:type="spellStart"/>
-      <w:r>
-        <w:rPr>
-          <w:rFonts w:ascii="Helvetica" w:hAnsi="Helvetica" w:cs="Times New Roman"/>
-          <w:sz w:val="24"/>
-          <w:szCs w:val="24"/>
-        </w:rPr>
-        <w:t>Cohl</w:t>
-      </w:r>
-      <w:proofErr w:type="spellEnd"/>
-      <w:r>
-        <w:rPr>
-          <w:rFonts w:ascii="Helvetica" w:hAnsi="Helvetica" w:cs="Times New Roman"/>
-          <w:sz w:val="24"/>
-          <w:szCs w:val="24"/>
-        </w:rPr>
-        <w:t xml:space="preserve"> Dorsey</w:t>
+        <w:t>by Marissa Allen and Cohl Dorsey</w:t>
       </w:r>
     </w:p>
     <w:p>

</xml_diff>